<commit_message>
Textual changes (Compositor -> Screen and WPEBrowser -> WebKitBrowser) and adjust subtitles
</commit_message>
<xml_diff>
--- a/Compositor/doc/WPE - API - Compositor.docx
+++ b/Compositor/doc/WPE - API - Compositor.docx
@@ -59,7 +59,7 @@
                 <wp:positionV relativeFrom="paragraph">
                   <wp:posOffset>1600200</wp:posOffset>
                 </wp:positionV>
-                <wp:extent cx="6068695" cy="2296795"/>
+                <wp:extent cx="6069965" cy="2298065"/>
                 <wp:effectExtent l="0" t="0" r="0" b="0"/>
                 <wp:wrapSquare wrapText="bothSides"/>
                 <wp:docPr id="1" name="Tekstvak 24"/>
@@ -70,7 +70,7 @@
                       <wps:spPr>
                         <a:xfrm>
                           <a:off x="0" y="0"/>
-                          <a:ext cx="6068160" cy="2296080"/>
+                          <a:ext cx="6069240" cy="2297520"/>
                         </a:xfrm>
                         <a:prstGeom prst="rect">
                           <a:avLst/>
@@ -161,7 +161,7 @@
           </mc:Choice>
           <mc:Fallback>
             <w:pict>
-              <v:rect id="shape_0" ID="Tekstvak 24" stroked="f" style="position:absolute;margin-left:-9pt;margin-top:126pt;width:477.75pt;height:180.75pt">
+              <v:rect id="shape_0" ID="Tekstvak 24" stroked="f" style="position:absolute;margin-left:-9pt;margin-top:126pt;width:477.85pt;height:180.85pt">
                 <w10:wrap type="square"/>
                 <v:fill o:detectmouseclick="t" on="false"/>
                 <v:stroke color="#3465a4" joinstyle="round" endcap="flat"/>
@@ -244,7 +244,7 @@
                 <wp:positionV relativeFrom="paragraph">
                   <wp:posOffset>7772400</wp:posOffset>
                 </wp:positionV>
-                <wp:extent cx="5840095" cy="1153795"/>
+                <wp:extent cx="5841365" cy="1155065"/>
                 <wp:effectExtent l="0" t="0" r="0" b="0"/>
                 <wp:wrapSquare wrapText="bothSides"/>
                 <wp:docPr id="3" name="Tekstvak 3"/>
@@ -255,7 +255,7 @@
                       <wps:spPr>
                         <a:xfrm>
                           <a:off x="0" y="0"/>
-                          <a:ext cx="5839560" cy="1153080"/>
+                          <a:ext cx="5840640" cy="1154520"/>
                         </a:xfrm>
                         <a:prstGeom prst="rect">
                           <a:avLst/>
@@ -325,7 +325,7 @@
           </mc:Choice>
           <mc:Fallback>
             <w:pict>
-              <v:rect id="shape_0" ID="Tekstvak 3" stroked="f" style="position:absolute;margin-left:0pt;margin-top:612pt;width:459.75pt;height:90.75pt">
+              <v:rect id="shape_0" ID="Tekstvak 3" stroked="f" style="position:absolute;margin-left:0pt;margin-top:612pt;width:459.85pt;height:90.85pt">
                 <w10:wrap type="square"/>
                 <v:fill o:detectmouseclick="t" on="false"/>
                 <v:stroke color="#3465a4" joinstyle="round" endcap="flat"/>
@@ -625,6 +625,7 @@
           <w:tcPr>
             <w:tcW w:w="979" w:type="dxa"/>
             <w:tcBorders>
+              <w:top w:val="single" w:sz="4" w:space="0" w:color="D9D9D9"/>
               <w:bottom w:val="single" w:sz="4" w:space="0" w:color="D9D9D9"/>
               <w:insideH w:val="single" w:sz="4" w:space="0" w:color="D9D9D9"/>
             </w:tcBorders>
@@ -637,11 +638,7 @@
             </w:pPr>
             <w:r>
               <w:rPr/>
-              <w:t>0.</w:t>
-            </w:r>
-            <w:r>
-              <w:rPr/>
-              <w:t>2</w:t>
+              <w:t>0.2</w:t>
             </w:r>
           </w:p>
         </w:tc>
@@ -649,6 +646,7 @@
           <w:tcPr>
             <w:tcW w:w="1259" w:type="dxa"/>
             <w:tcBorders>
+              <w:top w:val="single" w:sz="4" w:space="0" w:color="D9D9D9"/>
               <w:bottom w:val="single" w:sz="4" w:space="0" w:color="D9D9D9"/>
               <w:insideH w:val="single" w:sz="4" w:space="0" w:color="D9D9D9"/>
             </w:tcBorders>
@@ -669,6 +667,7 @@
           <w:tcPr>
             <w:tcW w:w="1542" w:type="dxa"/>
             <w:tcBorders>
+              <w:top w:val="single" w:sz="4" w:space="0" w:color="D9D9D9"/>
               <w:bottom w:val="single" w:sz="4" w:space="0" w:color="D9D9D9"/>
               <w:insideH w:val="single" w:sz="4" w:space="0" w:color="D9D9D9"/>
             </w:tcBorders>
@@ -681,15 +680,7 @@
             </w:pPr>
             <w:r>
               <w:rPr/>
-              <w:t>C</w:t>
-            </w:r>
-            <w:r>
-              <w:rPr/>
-              <w:t xml:space="preserve">oen </w:t>
-            </w:r>
-            <w:r>
-              <w:rPr/>
-              <w:t>Custers</w:t>
+              <w:t>Coen Custers</w:t>
             </w:r>
           </w:p>
         </w:tc>
@@ -697,6 +688,7 @@
           <w:tcPr>
             <w:tcW w:w="4949" w:type="dxa"/>
             <w:tcBorders>
+              <w:top w:val="single" w:sz="4" w:space="0" w:color="D9D9D9"/>
               <w:bottom w:val="single" w:sz="4" w:space="0" w:color="D9D9D9"/>
               <w:insideH w:val="single" w:sz="4" w:space="0" w:color="D9D9D9"/>
             </w:tcBorders>
@@ -860,31 +852,12 @@
         </w:rPr>
         <w:fldChar w:fldCharType="separate"/>
       </w:r>
-      <w:hyperlink w:anchor="__RefHeading___Toc3444_2680829492">
-        <w:r>
-          <w:rPr>
-            <w:rStyle w:val="IndexLink"/>
-          </w:rPr>
-          <w:t>1.1 Scope</w:t>
-          <w:tab/>
-          <w:t>3</w:t>
-        </w:r>
-      </w:hyperlink>
-    </w:p>
-    <w:p>
-      <w:pPr>
-        <w:pStyle w:val="Contents2"/>
-        <w:tabs>
-          <w:tab w:val="right" w:pos="8730" w:leader="dot"/>
-        </w:tabs>
-        <w:rPr/>
-      </w:pPr>
       <w:hyperlink w:anchor="__RefHeading___Toc3451_323876262">
         <w:r>
           <w:rPr>
             <w:rStyle w:val="IndexLink"/>
           </w:rPr>
-          <w:t>1.2 Case sensitivity</w:t>
+          <w:t>1.1 Case sensitivity</w:t>
           <w:tab/>
           <w:t>3</w:t>
         </w:r>
@@ -903,7 +876,7 @@
           <w:rPr>
             <w:rStyle w:val="IndexLink"/>
           </w:rPr>
-          <w:t>1.3 Acronyms, Abbreviations and Terms</w:t>
+          <w:t>1.2 Acronyms, Abbreviations and Terms</w:t>
           <w:tab/>
           <w:t>3</w:t>
         </w:r>
@@ -922,7 +895,7 @@
           <w:rPr>
             <w:rStyle w:val="IndexLink"/>
           </w:rPr>
-          <w:t>1.4 Standards</w:t>
+          <w:t>1.3 Standards</w:t>
           <w:tab/>
           <w:t>4</w:t>
         </w:r>
@@ -941,7 +914,7 @@
           <w:rPr>
             <w:rStyle w:val="IndexLink"/>
           </w:rPr>
-          <w:t>1.5 References</w:t>
+          <w:t>1.4 References</w:t>
           <w:tab/>
           <w:t>4</w:t>
         </w:r>
@@ -960,7 +933,7 @@
           <w:rPr>
             <w:rStyle w:val="IndexLink"/>
           </w:rPr>
-          <w:t>1.6 Open Issues</w:t>
+          <w:t>1.5 Open Issues</w:t>
           <w:tab/>
           <w:t>4</w:t>
         </w:r>
@@ -979,7 +952,7 @@
           <w:rPr>
             <w:rStyle w:val="IndexLink"/>
           </w:rPr>
-          <w:t>1.7 Limitations</w:t>
+          <w:t>1.6 Limitations</w:t>
           <w:tab/>
           <w:t>5</w:t>
         </w:r>
@@ -1088,12 +1061,31 @@
         </w:tabs>
         <w:rPr/>
       </w:pPr>
+      <w:hyperlink w:anchor="__RefHeading___Toc3326_2016514475">
+        <w:r>
+          <w:rPr>
+            <w:rStyle w:val="IndexLink"/>
+          </w:rPr>
+          <w:t>2.3.2 Kill &lt;client&gt;</w:t>
+          <w:tab/>
+          <w:t>8</w:t>
+        </w:r>
+      </w:hyperlink>
+    </w:p>
+    <w:p>
+      <w:pPr>
+        <w:pStyle w:val="Contents3"/>
+        <w:tabs>
+          <w:tab w:val="right" w:pos="8730" w:leader="dot"/>
+        </w:tabs>
+        <w:rPr/>
+      </w:pPr>
       <w:hyperlink w:anchor="__RefHeading___Toc3455_323876262">
         <w:r>
           <w:rPr>
             <w:rStyle w:val="IndexLink"/>
           </w:rPr>
-          <w:t>2.3.2 Switch Client to Top.</w:t>
+          <w:t>2.3.3 Switch Client to Top.</w:t>
           <w:tab/>
           <w:t>8</w:t>
         </w:r>
@@ -1112,26 +1104,7 @@
           <w:rPr>
             <w:rStyle w:val="IndexLink"/>
           </w:rPr>
-          <w:t>2.3.3 Switch Input device</w:t>
-          <w:tab/>
-          <w:t>8</w:t>
-        </w:r>
-      </w:hyperlink>
-    </w:p>
-    <w:p>
-      <w:pPr>
-        <w:pStyle w:val="Contents3"/>
-        <w:tabs>
-          <w:tab w:val="right" w:pos="8730" w:leader="dot"/>
-        </w:tabs>
-        <w:rPr/>
-      </w:pPr>
-      <w:hyperlink w:anchor="__RefHeading___Toc3459_323876262">
-        <w:r>
-          <w:rPr>
-            <w:rStyle w:val="IndexLink"/>
-          </w:rPr>
-          <w:t>2.3.4 Kill &lt;client&gt;</w:t>
+          <w:t>2.3.4 Switch Input to &lt;client&gt;</w:t>
           <w:tab/>
           <w:t>8</w:t>
         </w:r>
@@ -1150,9 +1123,9 @@
           <w:rPr>
             <w:rStyle w:val="IndexLink"/>
           </w:rPr>
-          <w:t>2.3.5 Opacity</w:t>
+          <w:t>2.3.5 Reset Opacity</w:t>
           <w:tab/>
-          <w:t>8</w:t>
+          <w:t>9</w:t>
         </w:r>
       </w:hyperlink>
     </w:p>
@@ -1169,7 +1142,7 @@
           <w:rPr>
             <w:rStyle w:val="IndexLink"/>
           </w:rPr>
-          <w:t>2.3.6 Visibility</w:t>
+          <w:t>2.3.6 Reset Visibility</w:t>
           <w:tab/>
           <w:t>9</w:t>
         </w:r>
@@ -1188,7 +1161,7 @@
           <w:rPr>
             <w:rStyle w:val="IndexLink"/>
           </w:rPr>
-          <w:t>2.3.7 Geometry</w:t>
+          <w:t>2.3.7 Reset Geometry</w:t>
           <w:tab/>
           <w:t>9</w:t>
         </w:r>
@@ -1209,7 +1182,7 @@
           </w:rPr>
           <w:t>2.3.8 Get Screen Resolution</w:t>
           <w:tab/>
-          <w:t>9</w:t>
+          <w:t>10</w:t>
         </w:r>
       </w:hyperlink>
     </w:p>
@@ -1226,11 +1199,54 @@
           <w:rPr>
             <w:rStyle w:val="IndexLink"/>
           </w:rPr>
-          <w:t>2.3.9 Update Screen Resolution</w:t>
+          <w:t>2.3.9 Reset Screen Resolution</w:t>
           <w:tab/>
           <w:t>10</w:t>
         </w:r>
       </w:hyperlink>
+    </w:p>
+    <w:p>
+      <w:pPr>
+        <w:pStyle w:val="Normal"/>
+        <w:widowControl/>
+        <w:spacing w:lineRule="auto" w:line="276" w:before="120" w:after="200"/>
+        <w:rPr/>
+      </w:pPr>
+      <w:r>
+        <w:rPr/>
+        <w:t xml:space="preserve">This document describes the API interface of </w:t>
+      </w:r>
+      <w:r>
+        <w:rPr/>
+        <w:fldChar w:fldCharType="begin"/>
+      </w:r>
+      <w:r>
+        <w:rPr/>
+        <w:instrText> DOCPROPERTY "CallSign"</w:instrText>
+      </w:r>
+      <w:r>
+        <w:rPr/>
+        <w:fldChar w:fldCharType="separate"/>
+      </w:r>
+      <w:r>
+        <w:rPr/>
+      </w:r>
+      <w:r>
+        <w:rPr/>
+        <w:fldChar w:fldCharType="end"/>
+      </w:r>
+      <w:r>
+        <w:rPr/>
+        <w:t xml:space="preserve"> plugin. This plugin can be configured to be loaded and executed in the WPEFramework and offers HTML5 browser functionality on the platform.</w:t>
+      </w:r>
+      <w:r>
+        <w:rPr/>
+        <w:fldChar w:fldCharType="end"/>
+      </w:r>
+      <w:bookmarkStart w:id="0" w:name="_Toc496167960"/>
+      <w:bookmarkStart w:id="1" w:name="_Toc502761801"/>
+      <w:bookmarkEnd w:id="0"/>
+      <w:bookmarkEnd w:id="1"/>
     </w:p>
     <w:p>
       <w:pPr>
@@ -1241,59 +1257,22 @@
         </w:numPr>
         <w:rPr/>
       </w:pPr>
-      <w:bookmarkStart w:id="0" w:name="__RefHeading___Toc3444_2680829492"/>
-      <w:bookmarkStart w:id="1" w:name="_Toc502761800"/>
-      <w:bookmarkStart w:id="2" w:name="_Toc496167958"/>
-      <w:bookmarkEnd w:id="0"/>
-      <w:bookmarkEnd w:id="1"/>
+      <w:bookmarkStart w:id="2" w:name="__RefHeading___Toc3451_323876262"/>
       <w:bookmarkEnd w:id="2"/>
       <w:r>
         <w:rPr/>
-        <w:t>Scope</w:t>
-      </w:r>
-      <w:r>
-        <w:rPr/>
-        <w:fldChar w:fldCharType="end"/>
+        <w:t>Case sensitivity</w:t>
       </w:r>
     </w:p>
     <w:p>
       <w:pPr>
         <w:pStyle w:val="Normal"/>
-        <w:widowControl/>
-        <w:spacing w:lineRule="auto" w:line="276" w:before="120" w:after="200"/>
-        <w:rPr/>
-      </w:pPr>
-      <w:r>
-        <w:rPr/>
-        <w:t xml:space="preserve">This document describes the API interface of </w:t>
-      </w:r>
-      <w:r>
-        <w:rPr/>
-        <w:fldChar w:fldCharType="begin"/>
-      </w:r>
-      <w:r>
-        <w:rPr/>
-        <w:instrText> DOCPROPERTY "CallSign"</w:instrText>
-      </w:r>
-      <w:r>
-        <w:rPr/>
-        <w:fldChar w:fldCharType="separate"/>
-      </w:r>
-      <w:r>
-        <w:rPr/>
-      </w:r>
-      <w:r>
-        <w:rPr/>
-        <w:fldChar w:fldCharType="end"/>
-      </w:r>
-      <w:r>
-        <w:rPr/>
-        <w:t xml:space="preserve"> plugin. This plugin can be configured to be loaded and executed in the WPEFramework and offers HTML5 browser functionality on the platform.</w:t>
-      </w:r>
-      <w:bookmarkStart w:id="3" w:name="_Toc496167960"/>
-      <w:bookmarkStart w:id="4" w:name="_Toc502761801"/>
-      <w:bookmarkEnd w:id="3"/>
-      <w:bookmarkEnd w:id="4"/>
+        <w:rPr/>
+      </w:pPr>
+      <w:r>
+        <w:rPr/>
+        <w:t xml:space="preserve">All identifiers, keywords, entities, properties, relations and actions should be treated as case-sensitive. </w:t>
+      </w:r>
     </w:p>
     <w:p>
       <w:pPr>
@@ -1304,44 +1283,18 @@
         </w:numPr>
         <w:rPr/>
       </w:pPr>
-      <w:bookmarkStart w:id="5" w:name="__RefHeading___Toc3451_323876262"/>
+      <w:bookmarkStart w:id="3" w:name="__RefHeading___Toc3446_2680829492"/>
+      <w:bookmarkStart w:id="4" w:name="_Toc343778510"/>
+      <w:bookmarkStart w:id="5" w:name="_Toc496167961"/>
+      <w:bookmarkStart w:id="6" w:name="_Toc502761802"/>
+      <w:bookmarkEnd w:id="3"/>
+      <w:r>
+        <w:rPr/>
+        <w:t>Acronyms, Abbreviations and Terms</w:t>
+      </w:r>
+      <w:bookmarkEnd w:id="4"/>
       <w:bookmarkEnd w:id="5"/>
-      <w:r>
-        <w:rPr/>
-        <w:t>Case sensitivity</w:t>
-      </w:r>
-    </w:p>
-    <w:p>
-      <w:pPr>
-        <w:pStyle w:val="Normal"/>
-        <w:rPr/>
-      </w:pPr>
-      <w:r>
-        <w:rPr/>
-        <w:t xml:space="preserve">All identifiers, keywords, entities, properties, relations and actions should be treated as case-sensitive. </w:t>
-      </w:r>
-    </w:p>
-    <w:p>
-      <w:pPr>
-        <w:pStyle w:val="Heading2"/>
-        <w:numPr>
-          <w:ilvl w:val="1"/>
-          <w:numId w:val="3"/>
-        </w:numPr>
-        <w:rPr/>
-      </w:pPr>
-      <w:bookmarkStart w:id="6" w:name="__RefHeading___Toc3446_2680829492"/>
-      <w:bookmarkStart w:id="7" w:name="_Toc343778510"/>
-      <w:bookmarkStart w:id="8" w:name="_Toc496167961"/>
-      <w:bookmarkStart w:id="9" w:name="_Toc502761802"/>
       <w:bookmarkEnd w:id="6"/>
-      <w:r>
-        <w:rPr/>
-        <w:t>Acronyms, Abbreviations and Terms</w:t>
-      </w:r>
-      <w:bookmarkEnd w:id="7"/>
-      <w:bookmarkEnd w:id="8"/>
-      <w:bookmarkEnd w:id="9"/>
       <w:r>
         <w:rPr/>
         <w:t xml:space="preserve"> </w:t>
@@ -1896,20 +1849,20 @@
         </w:numPr>
         <w:rPr/>
       </w:pPr>
-      <w:bookmarkStart w:id="10" w:name="__RefHeading___Toc3448_2680829492"/>
-      <w:bookmarkStart w:id="11" w:name="_Toc502761803"/>
-      <w:bookmarkStart w:id="12" w:name="_Toc287455215"/>
-      <w:bookmarkStart w:id="13" w:name="_Toc284413616"/>
-      <w:bookmarkStart w:id="14" w:name="_Toc343778511"/>
-      <w:bookmarkStart w:id="15" w:name="_Toc496167962"/>
-      <w:bookmarkStart w:id="16" w:name="_Toc284413649"/>
+      <w:bookmarkStart w:id="7" w:name="__RefHeading___Toc3448_2680829492"/>
+      <w:bookmarkStart w:id="8" w:name="_Toc502761803"/>
+      <w:bookmarkStart w:id="9" w:name="_Toc287455215"/>
+      <w:bookmarkStart w:id="10" w:name="_Toc284413616"/>
+      <w:bookmarkStart w:id="11" w:name="_Toc343778511"/>
+      <w:bookmarkStart w:id="12" w:name="_Toc496167962"/>
+      <w:bookmarkStart w:id="13" w:name="_Toc284413649"/>
+      <w:bookmarkEnd w:id="7"/>
+      <w:bookmarkEnd w:id="8"/>
+      <w:bookmarkEnd w:id="9"/>
       <w:bookmarkEnd w:id="10"/>
       <w:bookmarkEnd w:id="11"/>
       <w:bookmarkEnd w:id="12"/>
       <w:bookmarkEnd w:id="13"/>
-      <w:bookmarkEnd w:id="14"/>
-      <w:bookmarkEnd w:id="15"/>
-      <w:bookmarkEnd w:id="16"/>
       <w:r>
         <w:rPr/>
         <w:t>Standards</w:t>
@@ -1953,17 +1906,20 @@
         </w:numPr>
         <w:rPr/>
       </w:pPr>
-      <w:bookmarkStart w:id="17" w:name="__RefHeading___Toc3450_2680829492"/>
-      <w:bookmarkStart w:id="18" w:name="_Toc284413617"/>
-      <w:bookmarkStart w:id="19" w:name="_Toc254779149"/>
-      <w:bookmarkStart w:id="20" w:name="_Ref245109717"/>
-      <w:bookmarkStart w:id="21" w:name="_Toc254783248"/>
-      <w:bookmarkStart w:id="22" w:name="_Toc254789302"/>
-      <w:bookmarkStart w:id="23" w:name="_Toc284413650"/>
-      <w:bookmarkStart w:id="24" w:name="_Toc343778512"/>
-      <w:bookmarkStart w:id="25" w:name="_Toc496167963"/>
-      <w:bookmarkStart w:id="26" w:name="_Toc502761804"/>
-      <w:bookmarkStart w:id="27" w:name="_Toc287455216"/>
+      <w:bookmarkStart w:id="14" w:name="__RefHeading___Toc3450_2680829492"/>
+      <w:bookmarkStart w:id="15" w:name="_Toc284413617"/>
+      <w:bookmarkStart w:id="16" w:name="_Toc254779149"/>
+      <w:bookmarkStart w:id="17" w:name="_Ref245109717"/>
+      <w:bookmarkStart w:id="18" w:name="_Toc254783248"/>
+      <w:bookmarkStart w:id="19" w:name="_Toc254789302"/>
+      <w:bookmarkStart w:id="20" w:name="_Toc284413650"/>
+      <w:bookmarkStart w:id="21" w:name="_Toc343778512"/>
+      <w:bookmarkStart w:id="22" w:name="_Toc496167963"/>
+      <w:bookmarkStart w:id="23" w:name="_Toc502761804"/>
+      <w:bookmarkStart w:id="24" w:name="_Toc287455216"/>
+      <w:bookmarkEnd w:id="14"/>
+      <w:bookmarkEnd w:id="15"/>
+      <w:bookmarkEnd w:id="16"/>
       <w:bookmarkEnd w:id="17"/>
       <w:bookmarkEnd w:id="18"/>
       <w:bookmarkEnd w:id="19"/>
@@ -1972,9 +1928,6 @@
       <w:bookmarkEnd w:id="22"/>
       <w:bookmarkEnd w:id="23"/>
       <w:bookmarkEnd w:id="24"/>
-      <w:bookmarkEnd w:id="25"/>
-      <w:bookmarkEnd w:id="26"/>
-      <w:bookmarkEnd w:id="27"/>
       <w:r>
         <w:rPr/>
         <w:t>References</w:t>
@@ -1990,17 +1943,17 @@
         <w:rPr/>
         <w:t>This section lists the r</w:t>
       </w:r>
-      <w:bookmarkStart w:id="28" w:name="_Toc343778513"/>
-      <w:bookmarkStart w:id="29" w:name="_Toc284413651"/>
-      <w:bookmarkStart w:id="30" w:name="_Toc287455217"/>
-      <w:bookmarkStart w:id="31" w:name="_Toc162930686"/>
-      <w:bookmarkStart w:id="32" w:name="_Toc158781276"/>
-      <w:bookmarkStart w:id="33" w:name="_Toc163981245"/>
-      <w:bookmarkStart w:id="34" w:name="_Toc284413618"/>
-      <w:bookmarkStart w:id="35" w:name="_Toc254783249"/>
-      <w:bookmarkStart w:id="36" w:name="_Toc254779150"/>
-      <w:bookmarkStart w:id="37" w:name="_Toc254789303"/>
-      <w:bookmarkStart w:id="38" w:name="_Toc191645940"/>
+      <w:bookmarkStart w:id="25" w:name="_Toc343778513"/>
+      <w:bookmarkStart w:id="26" w:name="_Toc284413651"/>
+      <w:bookmarkStart w:id="27" w:name="_Toc287455217"/>
+      <w:bookmarkStart w:id="28" w:name="_Toc162930686"/>
+      <w:bookmarkStart w:id="29" w:name="_Toc158781276"/>
+      <w:bookmarkStart w:id="30" w:name="_Toc163981245"/>
+      <w:bookmarkStart w:id="31" w:name="_Toc284413618"/>
+      <w:bookmarkStart w:id="32" w:name="_Toc254783249"/>
+      <w:bookmarkStart w:id="33" w:name="_Toc254779150"/>
+      <w:bookmarkStart w:id="34" w:name="_Toc254789303"/>
+      <w:bookmarkStart w:id="35" w:name="_Toc191645940"/>
       <w:r>
         <w:rPr/>
         <w:t>eferences made in this document:</w:t>
@@ -2061,8 +2014,8 @@
               <w:pStyle w:val="Textintable"/>
               <w:rPr/>
             </w:pPr>
-            <w:bookmarkStart w:id="39" w:name="WPEFRAMEWORK"/>
-            <w:bookmarkEnd w:id="39"/>
+            <w:bookmarkStart w:id="36" w:name="WPEFRAMEWORK"/>
+            <w:bookmarkEnd w:id="36"/>
             <w:r>
               <w:rPr/>
               <w:t>[WPEF]</w:t>
@@ -2512,7 +2465,7 @@
               <w:rPr/>
             </w:pPr>
             <w:hyperlink r:id="rId10">
-              <w:bookmarkStart w:id="40" w:name="__DdeLink__3062_3139850879"/>
+              <w:bookmarkStart w:id="37" w:name="__DdeLink__3062_3139850879"/>
               <w:r>
                 <w:rPr>
                   <w:rStyle w:val="InternetLink"/>
@@ -2522,7 +2475,7 @@
                 <w:t>http://www.w3schools.com/tags/ref_urlencode.asp</w:t>
               </w:r>
             </w:hyperlink>
-            <w:bookmarkEnd w:id="40"/>
+            <w:bookmarkEnd w:id="37"/>
           </w:p>
         </w:tc>
       </w:tr>
@@ -2536,9 +2489,12 @@
         </w:numPr>
         <w:rPr/>
       </w:pPr>
-      <w:bookmarkStart w:id="41" w:name="__RefHeading___Toc3452_2680829492"/>
-      <w:bookmarkStart w:id="42" w:name="_Toc496167964"/>
-      <w:bookmarkStart w:id="43" w:name="_Toc502761805"/>
+      <w:bookmarkStart w:id="38" w:name="__RefHeading___Toc3452_2680829492"/>
+      <w:bookmarkStart w:id="39" w:name="_Toc496167964"/>
+      <w:bookmarkStart w:id="40" w:name="_Toc502761805"/>
+      <w:bookmarkEnd w:id="25"/>
+      <w:bookmarkEnd w:id="26"/>
+      <w:bookmarkEnd w:id="27"/>
       <w:bookmarkEnd w:id="28"/>
       <w:bookmarkEnd w:id="29"/>
       <w:bookmarkEnd w:id="30"/>
@@ -2547,12 +2503,9 @@
       <w:bookmarkEnd w:id="33"/>
       <w:bookmarkEnd w:id="34"/>
       <w:bookmarkEnd w:id="35"/>
-      <w:bookmarkEnd w:id="36"/>
-      <w:bookmarkEnd w:id="37"/>
       <w:bookmarkEnd w:id="38"/>
-      <w:bookmarkEnd w:id="41"/>
-      <w:bookmarkEnd w:id="42"/>
-      <w:bookmarkEnd w:id="43"/>
+      <w:bookmarkEnd w:id="39"/>
+      <w:bookmarkEnd w:id="40"/>
       <w:r>
         <w:rPr/>
         <w:t>Open Issues</w:t>
@@ -2594,16 +2547,19 @@
         </w:numPr>
         <w:rPr/>
       </w:pPr>
-      <w:bookmarkStart w:id="44" w:name="__RefHeading___Toc3454_2680829492"/>
-      <w:bookmarkStart w:id="45" w:name="_Toc258404206"/>
-      <w:bookmarkStart w:id="46" w:name="_Toc258408158"/>
-      <w:bookmarkStart w:id="47" w:name="_Toc284413652"/>
-      <w:bookmarkStart w:id="48" w:name="_Toc496167965"/>
-      <w:bookmarkStart w:id="49" w:name="_Toc343778514"/>
-      <w:bookmarkStart w:id="50" w:name="_Toc258410912"/>
-      <w:bookmarkStart w:id="51" w:name="_Toc287455218"/>
-      <w:bookmarkStart w:id="52" w:name="_Toc284413619"/>
-      <w:bookmarkStart w:id="53" w:name="_Toc502761806"/>
+      <w:bookmarkStart w:id="41" w:name="__RefHeading___Toc3454_2680829492"/>
+      <w:bookmarkStart w:id="42" w:name="_Toc258404206"/>
+      <w:bookmarkStart w:id="43" w:name="_Toc258408158"/>
+      <w:bookmarkStart w:id="44" w:name="_Toc284413652"/>
+      <w:bookmarkStart w:id="45" w:name="_Toc496167965"/>
+      <w:bookmarkStart w:id="46" w:name="_Toc343778514"/>
+      <w:bookmarkStart w:id="47" w:name="_Toc258410912"/>
+      <w:bookmarkStart w:id="48" w:name="_Toc287455218"/>
+      <w:bookmarkStart w:id="49" w:name="_Toc284413619"/>
+      <w:bookmarkStart w:id="50" w:name="_Toc502761806"/>
+      <w:bookmarkEnd w:id="41"/>
+      <w:bookmarkEnd w:id="42"/>
+      <w:bookmarkEnd w:id="43"/>
       <w:bookmarkEnd w:id="44"/>
       <w:bookmarkEnd w:id="45"/>
       <w:bookmarkEnd w:id="46"/>
@@ -2611,819 +2567,819 @@
       <w:bookmarkEnd w:id="48"/>
       <w:bookmarkEnd w:id="49"/>
       <w:bookmarkEnd w:id="50"/>
+      <w:r>
+        <w:rPr/>
+        <w:t>Limitations</w:t>
+      </w:r>
+    </w:p>
+    <w:p>
+      <w:pPr>
+        <w:pStyle w:val="Normal"/>
+        <w:rPr/>
+      </w:pPr>
+      <w:r>
+        <w:rPr/>
+        <w:t>The information described in this document is preliminary and subject to change in the future.</w:t>
+      </w:r>
+    </w:p>
+    <w:p>
+      <w:pPr>
+        <w:pStyle w:val="Normal"/>
+        <w:rPr/>
+      </w:pPr>
+      <w:bookmarkStart w:id="51" w:name="_Toc287455219"/>
+      <w:bookmarkStart w:id="52" w:name="_Toc343778515"/>
+      <w:bookmarkStart w:id="53" w:name="_Toc284413653"/>
+      <w:bookmarkStart w:id="54" w:name="_Toc120097066"/>
+      <w:bookmarkStart w:id="55" w:name="_Toc254789305"/>
+      <w:bookmarkStart w:id="56" w:name="_Toc254783251"/>
+      <w:bookmarkStart w:id="57" w:name="_Toc254779152"/>
+      <w:bookmarkStart w:id="58" w:name="_Toc284413620"/>
+      <w:r>
+        <w:rPr/>
+        <w:t>Legend</w:t>
+      </w:r>
       <w:bookmarkEnd w:id="51"/>
       <w:bookmarkEnd w:id="52"/>
       <w:bookmarkEnd w:id="53"/>
-      <w:r>
-        <w:rPr/>
-        <w:t>Limitations</w:t>
-      </w:r>
-    </w:p>
-    <w:p>
-      <w:pPr>
-        <w:pStyle w:val="Normal"/>
-        <w:rPr/>
-      </w:pPr>
-      <w:r>
-        <w:rPr/>
-        <w:t>The information described in this document is preliminary and subject to change in the future.</w:t>
-      </w:r>
-    </w:p>
-    <w:p>
-      <w:pPr>
-        <w:pStyle w:val="Normal"/>
-        <w:rPr/>
-      </w:pPr>
-      <w:bookmarkStart w:id="54" w:name="_Toc287455219"/>
-      <w:bookmarkStart w:id="55" w:name="_Toc343778515"/>
-      <w:bookmarkStart w:id="56" w:name="_Toc284413653"/>
-      <w:bookmarkStart w:id="57" w:name="_Toc120097066"/>
-      <w:bookmarkStart w:id="58" w:name="_Toc254789305"/>
-      <w:bookmarkStart w:id="59" w:name="_Toc254783251"/>
-      <w:bookmarkStart w:id="60" w:name="_Toc254779152"/>
-      <w:bookmarkStart w:id="61" w:name="_Toc284413620"/>
-      <w:r>
-        <w:rPr/>
-        <w:t>Legend</w:t>
-      </w:r>
       <w:bookmarkEnd w:id="54"/>
       <w:bookmarkEnd w:id="55"/>
       <w:bookmarkEnd w:id="56"/>
       <w:bookmarkEnd w:id="57"/>
       <w:bookmarkEnd w:id="58"/>
+      <w:r>
+        <w:rPr/>
+        <w:t>:</w:t>
+      </w:r>
+    </w:p>
+    <w:p>
+      <w:pPr>
+        <w:pStyle w:val="Normal"/>
+        <w:rPr/>
+      </w:pPr>
+      <w:r>
+        <w:rPr/>
+      </w:r>
+    </w:p>
+    <w:p>
+      <w:pPr>
+        <w:pStyle w:val="Normal"/>
+        <w:rPr/>
+      </w:pPr>
+      <w:bookmarkStart w:id="59" w:name="_Global_operation"/>
+      <w:bookmarkStart w:id="60" w:name="_Toc236811839"/>
+      <w:bookmarkStart w:id="61" w:name="_Toc236813206"/>
+      <w:bookmarkStart w:id="62" w:name="_Toc236814374"/>
+      <w:bookmarkStart w:id="63" w:name="_Toc236813106"/>
+      <w:bookmarkStart w:id="64" w:name="_Toc236811844"/>
+      <w:bookmarkStart w:id="65" w:name="_Toc237328741"/>
+      <w:bookmarkStart w:id="66" w:name="_Toc237145162"/>
+      <w:bookmarkStart w:id="67" w:name="_Toc237328106"/>
+      <w:bookmarkStart w:id="68" w:name="_Toc236811206"/>
+      <w:bookmarkStart w:id="69" w:name="_Toc237328740"/>
+      <w:bookmarkStart w:id="70" w:name="_Toc236812478"/>
+      <w:bookmarkStart w:id="71" w:name="_Toc237145163"/>
+      <w:bookmarkStart w:id="72" w:name="_Toc237328739"/>
+      <w:bookmarkStart w:id="73" w:name="_Toc237068076"/>
+      <w:bookmarkStart w:id="74" w:name="_Toc236813740"/>
+      <w:bookmarkStart w:id="75" w:name="_Toc236810571"/>
+      <w:bookmarkStart w:id="76" w:name="_Toc237156336"/>
+      <w:bookmarkStart w:id="77" w:name="_Toc237328108"/>
+      <w:bookmarkStart w:id="78" w:name="_Toc237048615"/>
+      <w:bookmarkStart w:id="79" w:name="_Toc236810575"/>
+      <w:bookmarkStart w:id="80" w:name="_Toc237145161"/>
+      <w:bookmarkStart w:id="81" w:name="_Toc236814375"/>
+      <w:bookmarkStart w:id="82" w:name="_Toc236811210"/>
+      <w:bookmarkStart w:id="83" w:name="_Toc236812473"/>
+      <w:bookmarkStart w:id="84" w:name="_Toc236813112"/>
+      <w:bookmarkStart w:id="85" w:name="_Toc236814376"/>
+      <w:bookmarkStart w:id="86" w:name="_Toc237144528"/>
+      <w:bookmarkStart w:id="87" w:name="_Toc236811846"/>
+      <w:bookmarkStart w:id="88" w:name="_Toc237067035"/>
+      <w:bookmarkStart w:id="89" w:name="_Toc237156332"/>
+      <w:bookmarkStart w:id="90" w:name="_Toc236813113"/>
+      <w:bookmarkStart w:id="91" w:name="_Toc237067033"/>
+      <w:bookmarkStart w:id="92" w:name="_Toc236812474"/>
+      <w:bookmarkStart w:id="93" w:name="_Toc236813107"/>
+      <w:bookmarkStart w:id="94" w:name="_Toc237048621"/>
+      <w:bookmarkStart w:id="95" w:name="_Toc236813108"/>
+      <w:bookmarkStart w:id="96" w:name="_Toc236813742"/>
+      <w:bookmarkStart w:id="97" w:name="_Toc236811211"/>
+      <w:bookmarkStart w:id="98" w:name="_Toc236815004"/>
+      <w:bookmarkStart w:id="99" w:name="_Toc237048617"/>
+      <w:bookmarkStart w:id="100" w:name="_Toc237144530"/>
+      <w:bookmarkStart w:id="101" w:name="_Toc237068074"/>
+      <w:bookmarkStart w:id="102" w:name="_Toc236811840"/>
+      <w:bookmarkStart w:id="103" w:name="_Toc236813741"/>
+      <w:bookmarkStart w:id="104" w:name="_Toc236810572"/>
+      <w:bookmarkStart w:id="105" w:name="_Toc236815009"/>
+      <w:bookmarkStart w:id="106" w:name="_Toc237068073"/>
+      <w:bookmarkStart w:id="107" w:name="_Toc237145164"/>
+      <w:bookmarkStart w:id="108" w:name="_Toc237067037"/>
+      <w:bookmarkStart w:id="109" w:name="_Toc237156333"/>
+      <w:bookmarkStart w:id="110" w:name="_Toc237328742"/>
+      <w:bookmarkStart w:id="111" w:name="_Toc237145165"/>
+      <w:bookmarkStart w:id="112" w:name="_Toc237067039"/>
+      <w:bookmarkStart w:id="113" w:name="_Toc236811207"/>
+      <w:bookmarkStart w:id="114" w:name="_Toc236811213"/>
+      <w:bookmarkStart w:id="115" w:name="_Toc236815003"/>
+      <w:bookmarkStart w:id="116" w:name="_Toc237067036"/>
+      <w:bookmarkStart w:id="117" w:name="_Toc237328807"/>
+      <w:bookmarkStart w:id="118" w:name="_Toc236814378"/>
+      <w:bookmarkStart w:id="119" w:name="_Toc237048619"/>
+      <w:bookmarkStart w:id="120" w:name="_Toc236811908"/>
+      <w:bookmarkStart w:id="121" w:name="_Toc237328109"/>
+      <w:bookmarkStart w:id="122" w:name="_Toc237144532"/>
+      <w:bookmarkStart w:id="123" w:name="_Toc236813809"/>
+      <w:bookmarkStart w:id="124" w:name="_Toc236814377"/>
+      <w:bookmarkStart w:id="125" w:name="_Toc237328110"/>
+      <w:bookmarkStart w:id="126" w:name="_Toc236811273"/>
+      <w:bookmarkStart w:id="127" w:name="_Toc236813176"/>
+      <w:bookmarkStart w:id="128" w:name="_Toc236811841"/>
+      <w:bookmarkStart w:id="129" w:name="_Toc237144531"/>
+      <w:bookmarkStart w:id="130" w:name="_Toc236810573"/>
+      <w:bookmarkStart w:id="131" w:name="_Toc236811208"/>
+      <w:bookmarkStart w:id="132" w:name="_Toc236813745"/>
+      <w:bookmarkStart w:id="133" w:name="_Toc236812476"/>
+      <w:bookmarkStart w:id="134" w:name="_Toc236813109"/>
+      <w:bookmarkStart w:id="135" w:name="_Toc237048620"/>
+      <w:bookmarkStart w:id="136" w:name="_Toc237156334"/>
+      <w:bookmarkStart w:id="137" w:name="_Toc236815005"/>
+      <w:bookmarkStart w:id="138" w:name="_Toc237328743"/>
+      <w:bookmarkStart w:id="139" w:name="_Toc237048616"/>
+      <w:bookmarkStart w:id="140" w:name="_Toc237156337"/>
+      <w:bookmarkStart w:id="141" w:name="_Toc236815006"/>
+      <w:bookmarkStart w:id="142" w:name="_Toc237068072"/>
+      <w:bookmarkStart w:id="143" w:name="_Toc236813111"/>
+      <w:bookmarkStart w:id="144" w:name="_Toc236811842"/>
+      <w:bookmarkStart w:id="145" w:name="_Toc236814379"/>
+      <w:bookmarkStart w:id="146" w:name="_Toc236815007"/>
+      <w:bookmarkStart w:id="147" w:name="_Toc236813743"/>
+      <w:bookmarkStart w:id="148" w:name="_Toc237067038"/>
+      <w:bookmarkStart w:id="149" w:name="_Toc237068077"/>
+      <w:bookmarkStart w:id="150" w:name="_Toc236813245"/>
+      <w:bookmarkStart w:id="151" w:name="_Toc237145166"/>
+      <w:bookmarkStart w:id="152" w:name="_Toc237048622"/>
+      <w:bookmarkStart w:id="153" w:name="_Toc236811212"/>
+      <w:bookmarkStart w:id="154" w:name="_Toc237156335"/>
+      <w:bookmarkStart w:id="155" w:name="_Toc237068080"/>
+      <w:bookmarkStart w:id="156" w:name="_Toc237144535"/>
+      <w:bookmarkStart w:id="157" w:name="_Toc237145169"/>
+      <w:bookmarkStart w:id="158" w:name="_Toc236810574"/>
+      <w:bookmarkStart w:id="159" w:name="_Toc237144534"/>
+      <w:bookmarkStart w:id="160" w:name="_Toc236811241"/>
+      <w:bookmarkStart w:id="161" w:name="_Toc236813140"/>
+      <w:bookmarkStart w:id="162" w:name="_Toc237048618"/>
+      <w:bookmarkStart w:id="163" w:name="_Toc236811847"/>
+      <w:bookmarkStart w:id="164" w:name="_Toc236810577"/>
+      <w:bookmarkStart w:id="165" w:name="_Toc237145171"/>
+      <w:bookmarkStart w:id="166" w:name="_Toc236814380"/>
+      <w:bookmarkStart w:id="167" w:name="_Toc237067040"/>
+      <w:bookmarkStart w:id="168" w:name="_Toc237068211"/>
+      <w:bookmarkStart w:id="169" w:name="_Toc236812475"/>
+      <w:bookmarkStart w:id="170" w:name="_Toc236813750"/>
+      <w:bookmarkStart w:id="171" w:name="_Toc237145168"/>
+      <w:bookmarkStart w:id="172" w:name="_Toc237145167"/>
+      <w:bookmarkStart w:id="173" w:name="_Toc237145170"/>
+      <w:bookmarkStart w:id="174" w:name="_Toc237328112"/>
+      <w:bookmarkStart w:id="175" w:name="_Toc237328746"/>
+      <w:bookmarkStart w:id="176" w:name="_Toc237048650"/>
+      <w:bookmarkStart w:id="177" w:name="_Toc236812479"/>
+      <w:bookmarkStart w:id="178" w:name="_Toc237328140"/>
+      <w:bookmarkStart w:id="179" w:name="_Toc236813748"/>
+      <w:bookmarkStart w:id="180" w:name="_Toc236811843"/>
+      <w:bookmarkStart w:id="181" w:name="_Toc236811240"/>
+      <w:bookmarkStart w:id="182" w:name="_Toc237156339"/>
+      <w:bookmarkStart w:id="183" w:name="_Toc237048717"/>
+      <w:bookmarkStart w:id="184" w:name="_Toc236813141"/>
+      <w:bookmarkStart w:id="185" w:name="_Toc236810576"/>
+      <w:bookmarkStart w:id="186" w:name="_Toc237328745"/>
+      <w:bookmarkStart w:id="187" w:name="_Toc236812481"/>
+      <w:bookmarkStart w:id="188" w:name="_Toc236813114"/>
+      <w:bookmarkStart w:id="189" w:name="_Toc236813746"/>
+      <w:bookmarkStart w:id="190" w:name="_Toc236811209"/>
+      <w:bookmarkStart w:id="191" w:name="_Toc236815010"/>
+      <w:bookmarkStart w:id="192" w:name="_Toc237067041"/>
+      <w:bookmarkStart w:id="193" w:name="_Toc237156340"/>
+      <w:bookmarkStart w:id="194" w:name="_Toc237068078"/>
+      <w:bookmarkStart w:id="195" w:name="_Toc237328744"/>
+      <w:bookmarkStart w:id="196" w:name="_Toc236813747"/>
+      <w:bookmarkStart w:id="197" w:name="_Toc237068075"/>
+      <w:bookmarkStart w:id="198" w:name="_Toc236811845"/>
+      <w:bookmarkStart w:id="199" w:name="_Toc237144538"/>
+      <w:bookmarkStart w:id="200" w:name="_Toc236810580"/>
+      <w:bookmarkStart w:id="201" w:name="_Toc236814383"/>
+      <w:bookmarkStart w:id="202" w:name="_Toc237144533"/>
+      <w:bookmarkStart w:id="203" w:name="_Toc237048624"/>
+      <w:bookmarkStart w:id="204" w:name="_Toc237144562"/>
+      <w:bookmarkStart w:id="205" w:name="_Toc236811239"/>
+      <w:bookmarkStart w:id="206" w:name="_Toc237068081"/>
+      <w:bookmarkStart w:id="207" w:name="_Toc236810579"/>
+      <w:bookmarkStart w:id="208" w:name="_Toc237067034"/>
+      <w:bookmarkStart w:id="209" w:name="_Toc236811848"/>
+      <w:bookmarkStart w:id="210" w:name="_Toc237068082"/>
+      <w:bookmarkStart w:id="211" w:name="_Toc237328748"/>
+      <w:bookmarkStart w:id="212" w:name="_Toc237144529"/>
+      <w:bookmarkStart w:id="213" w:name="_Toc236813749"/>
+      <w:bookmarkStart w:id="214" w:name="_Toc237328749"/>
+      <w:bookmarkStart w:id="215" w:name="_Toc237068106"/>
+      <w:bookmarkStart w:id="216" w:name="_Toc237328107"/>
+      <w:bookmarkStart w:id="217" w:name="_Toc236813110"/>
+      <w:bookmarkStart w:id="218" w:name="_Toc236810604"/>
+      <w:bookmarkStart w:id="219" w:name="_Toc237144537"/>
+      <w:bookmarkStart w:id="220" w:name="_Toc236815002"/>
+      <w:bookmarkStart w:id="221" w:name="_Toc237156341"/>
+      <w:bookmarkStart w:id="222" w:name="_Toc236812482"/>
+      <w:bookmarkStart w:id="223" w:name="_Toc236815036"/>
+      <w:bookmarkStart w:id="224" w:name="_Toc237048649"/>
+      <w:bookmarkStart w:id="225" w:name="_Toc236815011"/>
+      <w:bookmarkStart w:id="226" w:name="_Toc236812477"/>
+      <w:bookmarkStart w:id="227" w:name="_Toc236812483"/>
+      <w:bookmarkStart w:id="228" w:name="_Toc237067042"/>
+      <w:bookmarkStart w:id="229" w:name="_Toc236814384"/>
+      <w:bookmarkStart w:id="230" w:name="_Toc236815012"/>
+      <w:bookmarkStart w:id="231" w:name="_Toc237048625"/>
+      <w:bookmarkStart w:id="232" w:name="_Toc236811214"/>
+      <w:bookmarkStart w:id="233" w:name="_Toc237328115"/>
+      <w:bookmarkStart w:id="234" w:name="_Toc236814408"/>
+      <w:bookmarkStart w:id="235" w:name="_Toc236813115"/>
+      <w:bookmarkStart w:id="236" w:name="_Toc237156342"/>
+      <w:bookmarkStart w:id="237" w:name="_Toc236811215"/>
+      <w:bookmarkStart w:id="238" w:name="_Toc236811849"/>
+      <w:bookmarkStart w:id="239" w:name="_Toc236813116"/>
+      <w:bookmarkStart w:id="240" w:name="_Toc237328111"/>
+      <w:bookmarkStart w:id="241" w:name="_Toc237328114"/>
+      <w:bookmarkStart w:id="242" w:name="_Toc237328747"/>
+      <w:bookmarkStart w:id="243" w:name="_Toc236812507"/>
+      <w:bookmarkStart w:id="244" w:name="_Toc237067043"/>
+      <w:bookmarkStart w:id="245" w:name="_Toc236813774"/>
+      <w:bookmarkStart w:id="246" w:name="_Toc237328775"/>
+      <w:bookmarkStart w:id="247" w:name="_Toc237068209"/>
+      <w:bookmarkStart w:id="248" w:name="_Toc237067068"/>
+      <w:bookmarkStart w:id="249" w:name="_Toc236814410"/>
+      <w:bookmarkStart w:id="250" w:name="_Toc237068079"/>
+      <w:bookmarkStart w:id="251" w:name="_Toc237145196"/>
+      <w:bookmarkStart w:id="252" w:name="_Toc237067069"/>
+      <w:bookmarkStart w:id="253" w:name="_Toc236812480"/>
+      <w:bookmarkStart w:id="254" w:name="_Toc237328113"/>
+      <w:bookmarkStart w:id="255" w:name="_Toc236810606"/>
+      <w:bookmarkStart w:id="256" w:name="_Toc236811873"/>
+      <w:bookmarkStart w:id="257" w:name="_Toc237048687"/>
+      <w:bookmarkStart w:id="258" w:name="_Toc236815037"/>
+      <w:bookmarkStart w:id="259" w:name="_Toc236812509"/>
+      <w:bookmarkStart w:id="260" w:name="_Toc236813776"/>
+      <w:bookmarkStart w:id="261" w:name="_Toc237068107"/>
+      <w:bookmarkStart w:id="262" w:name="_Toc237144563"/>
+      <w:bookmarkStart w:id="263" w:name="_Toc237048651"/>
+      <w:bookmarkStart w:id="264" w:name="_Toc237156367"/>
+      <w:bookmarkStart w:id="265" w:name="_Toc237328141"/>
+      <w:bookmarkStart w:id="266" w:name="_Toc237144564"/>
+      <w:bookmarkStart w:id="267" w:name="_Toc237048652"/>
+      <w:bookmarkStart w:id="268" w:name="_Toc236814414"/>
+      <w:bookmarkStart w:id="269" w:name="_Toc237156371"/>
+      <w:bookmarkStart w:id="270" w:name="_Toc237328143"/>
+      <w:bookmarkStart w:id="271" w:name="_Toc237328174"/>
+      <w:bookmarkStart w:id="272" w:name="_Toc236810608"/>
+      <w:bookmarkStart w:id="273" w:name="_Toc236811876"/>
+      <w:bookmarkStart w:id="274" w:name="_Toc236810605"/>
+      <w:bookmarkStart w:id="275" w:name="_Toc236812511"/>
+      <w:bookmarkStart w:id="276" w:name="_Toc236813777"/>
+      <w:bookmarkStart w:id="277" w:name="_Toc236813775"/>
+      <w:bookmarkStart w:id="278" w:name="_Toc237145200"/>
+      <w:bookmarkStart w:id="279" w:name="_Toc237145197"/>
+      <w:bookmarkStart w:id="280" w:name="_Toc236810721"/>
+      <w:bookmarkStart w:id="281" w:name="_Toc237068109"/>
+      <w:bookmarkStart w:id="282" w:name="_Toc237145229"/>
+      <w:bookmarkStart w:id="283" w:name="_Toc237048655"/>
+      <w:bookmarkStart w:id="284" w:name="_Toc236811242"/>
+      <w:bookmarkStart w:id="285" w:name="_Toc236815102"/>
+      <w:bookmarkStart w:id="286" w:name="_Toc236812510"/>
+      <w:bookmarkStart w:id="287" w:name="_Toc236813143"/>
+      <w:bookmarkStart w:id="288" w:name="_Toc236810670"/>
+      <w:bookmarkStart w:id="289" w:name="_Toc236814411"/>
+      <w:bookmarkStart w:id="290" w:name="_Toc236815039"/>
+      <w:bookmarkStart w:id="291" w:name="_Toc236812573"/>
+      <w:bookmarkStart w:id="292" w:name="_Toc236813840"/>
+      <w:bookmarkStart w:id="293" w:name="_Toc236813144"/>
+      <w:bookmarkStart w:id="294" w:name="_Toc236812512"/>
+      <w:bookmarkStart w:id="295" w:name="_Toc236811878"/>
+      <w:bookmarkStart w:id="296" w:name="_Toc237328777"/>
+      <w:bookmarkStart w:id="297" w:name="_Toc236814413"/>
+      <w:bookmarkStart w:id="298" w:name="_Toc237156370"/>
+      <w:bookmarkStart w:id="299" w:name="_Toc237144566"/>
+      <w:bookmarkStart w:id="300" w:name="_Toc237067072"/>
+      <w:bookmarkStart w:id="301" w:name="_Toc237067073"/>
+      <w:bookmarkStart w:id="302" w:name="_Toc237144565"/>
+      <w:bookmarkStart w:id="303" w:name="_Toc237068110"/>
+      <w:bookmarkStart w:id="304" w:name="_Toc236813778"/>
+      <w:bookmarkStart w:id="305" w:name="_Toc237144567"/>
+      <w:bookmarkStart w:id="306" w:name="_Toc237328142"/>
+      <w:bookmarkStart w:id="307" w:name="_Toc236811243"/>
+      <w:bookmarkStart w:id="308" w:name="_Toc236813145"/>
+      <w:bookmarkStart w:id="309" w:name="_Toc237328144"/>
+      <w:bookmarkStart w:id="310" w:name="_Toc237328774"/>
+      <w:bookmarkStart w:id="311" w:name="_Toc236815041"/>
+      <w:bookmarkStart w:id="312" w:name="_Toc237048653"/>
+      <w:bookmarkStart w:id="313" w:name="_Toc236811244"/>
+      <w:bookmarkStart w:id="314" w:name="_Toc237145199"/>
+      <w:bookmarkStart w:id="315" w:name="_Toc236814412"/>
+      <w:bookmarkStart w:id="316" w:name="_Toc236814474"/>
+      <w:bookmarkStart w:id="317" w:name="_Toc237156369"/>
+      <w:bookmarkStart w:id="318" w:name="_Toc236812513"/>
+      <w:bookmarkStart w:id="319" w:name="_Toc237328776"/>
+      <w:bookmarkStart w:id="320" w:name="_Toc236811245"/>
+      <w:bookmarkStart w:id="321" w:name="_Toc237328778"/>
+      <w:bookmarkStart w:id="322" w:name="_Toc236813779"/>
+      <w:bookmarkStart w:id="323" w:name="_Toc236811877"/>
+      <w:bookmarkStart w:id="324" w:name="_Toc237048654"/>
+      <w:bookmarkStart w:id="325" w:name="_Toc236812508"/>
+      <w:bookmarkStart w:id="326" w:name="_Toc237067071"/>
+      <w:bookmarkStart w:id="327" w:name="_Toc237328177"/>
+      <w:bookmarkStart w:id="328" w:name="_Toc237328116"/>
+      <w:bookmarkStart w:id="329" w:name="_Toc236810609"/>
+      <w:bookmarkStart w:id="330" w:name="_Toc236813142"/>
+      <w:bookmarkStart w:id="331" w:name="_Toc236815040"/>
+      <w:bookmarkStart w:id="332" w:name="_Toc237145198"/>
+      <w:bookmarkStart w:id="333" w:name="_Toc237328773"/>
+      <w:bookmarkStart w:id="334" w:name="_Toc236810610"/>
+      <w:bookmarkStart w:id="335" w:name="_Toc236811874"/>
+      <w:bookmarkStart w:id="336" w:name="_Toc236811879"/>
+      <w:bookmarkStart w:id="337" w:name="_Toc236813780"/>
+      <w:bookmarkStart w:id="338" w:name="_Toc236813146"/>
+      <w:bookmarkStart w:id="339" w:name="_Toc237067067"/>
+      <w:bookmarkStart w:id="340" w:name="_Toc237068141"/>
+      <w:bookmarkStart w:id="341" w:name="_Toc236810607"/>
+      <w:bookmarkStart w:id="342" w:name="_Toc236813174"/>
+      <w:bookmarkStart w:id="343" w:name="_Toc236811274"/>
+      <w:bookmarkStart w:id="344" w:name="_Toc236815038"/>
+      <w:bookmarkStart w:id="345" w:name="_Toc236815070"/>
+      <w:bookmarkStart w:id="346" w:name="_Toc236813175"/>
+      <w:bookmarkStart w:id="347" w:name="_Toc237068108"/>
+      <w:bookmarkStart w:id="348" w:name="_Toc237328146"/>
+      <w:bookmarkStart w:id="349" w:name="_Toc236810638"/>
+      <w:bookmarkStart w:id="350" w:name="_Toc237156368"/>
+      <w:bookmarkStart w:id="351" w:name="_Toc237156400"/>
+      <w:bookmarkStart w:id="352" w:name="_Toc236815042"/>
+      <w:bookmarkStart w:id="353" w:name="_Toc237144600"/>
+      <w:bookmarkStart w:id="354" w:name="_Toc237145230"/>
+      <w:bookmarkStart w:id="355" w:name="_Toc237048685"/>
+      <w:bookmarkStart w:id="356" w:name="_Toc236814442"/>
+      <w:bookmarkStart w:id="357" w:name="_Toc236812542"/>
+      <w:bookmarkStart w:id="358" w:name="_Toc237048683"/>
+      <w:bookmarkStart w:id="359" w:name="_Toc237067101"/>
+      <w:bookmarkStart w:id="360" w:name="_Toc236811909"/>
+      <w:bookmarkStart w:id="361" w:name="_Toc236812543"/>
+      <w:bookmarkStart w:id="362" w:name="_Toc236815071"/>
+      <w:bookmarkStart w:id="363" w:name="_Toc237145195"/>
+      <w:bookmarkStart w:id="364" w:name="_Toc236812541"/>
+      <w:bookmarkStart w:id="365" w:name="_Toc236815072"/>
+      <w:bookmarkStart w:id="366" w:name="_Toc236813808"/>
+      <w:bookmarkStart w:id="367" w:name="_Toc237156401"/>
+      <w:bookmarkStart w:id="368" w:name="_Toc237144568"/>
+      <w:bookmarkStart w:id="369" w:name="_Toc237145201"/>
+      <w:bookmarkStart w:id="370" w:name="_Toc236810640"/>
+      <w:bookmarkStart w:id="371" w:name="_Toc237067104"/>
+      <w:bookmarkStart w:id="372" w:name="_Toc237068143"/>
+      <w:bookmarkStart w:id="373" w:name="_Toc237328779"/>
+      <w:bookmarkStart w:id="374" w:name="_Toc236811875"/>
+      <w:bookmarkStart w:id="375" w:name="_Toc236811907"/>
+      <w:bookmarkStart w:id="376" w:name="_Toc237144597"/>
+      <w:bookmarkStart w:id="377" w:name="_Toc236814444"/>
+      <w:bookmarkStart w:id="378" w:name="_Toc236810639"/>
+      <w:bookmarkStart w:id="379" w:name="_Toc237068112"/>
+      <w:bookmarkStart w:id="380" w:name="_Toc237328175"/>
+      <w:bookmarkStart w:id="381" w:name="_Toc237328808"/>
+      <w:bookmarkStart w:id="382" w:name="_Toc237156372"/>
+      <w:bookmarkStart w:id="383" w:name="_Toc236811275"/>
+      <w:bookmarkStart w:id="384" w:name="_Toc236814443"/>
+      <w:bookmarkStart w:id="385" w:name="_Toc237048684"/>
+      <w:bookmarkStart w:id="386" w:name="_Toc237068111"/>
+      <w:bookmarkStart w:id="387" w:name="_Toc237145233"/>
+      <w:bookmarkStart w:id="388" w:name="_Toc237156404"/>
+      <w:bookmarkStart w:id="389" w:name="_Toc236812544"/>
+      <w:bookmarkStart w:id="390" w:name="_Toc236811911"/>
+      <w:bookmarkStart w:id="391" w:name="_Toc236812545"/>
+      <w:bookmarkStart w:id="392" w:name="_Toc236814445"/>
+      <w:bookmarkStart w:id="393" w:name="_Toc236814446"/>
+      <w:bookmarkStart w:id="394" w:name="_Toc236815074"/>
+      <w:bookmarkStart w:id="395" w:name="_Toc237156402"/>
+      <w:bookmarkStart w:id="396" w:name="_Toc237328809"/>
+      <w:bookmarkStart w:id="397" w:name="_Toc237068144"/>
+      <w:bookmarkStart w:id="398" w:name="_Toc237156403"/>
+      <w:bookmarkStart w:id="399" w:name="_Toc236813810"/>
+      <w:bookmarkStart w:id="400" w:name="_Toc237328810"/>
+      <w:bookmarkStart w:id="401" w:name="_Toc236811277"/>
+      <w:bookmarkStart w:id="402" w:name="_Toc237156366"/>
+      <w:bookmarkStart w:id="403" w:name="_Toc236813811"/>
+      <w:bookmarkStart w:id="404" w:name="_Toc236813178"/>
+      <w:bookmarkStart w:id="405" w:name="_Toc236815073"/>
+      <w:bookmarkStart w:id="406" w:name="_Toc237048686"/>
+      <w:bookmarkStart w:id="407" w:name="_Toc237144599"/>
+      <w:bookmarkStart w:id="408" w:name="_Toc236810641"/>
+      <w:bookmarkStart w:id="409" w:name="_Toc237067070"/>
+      <w:bookmarkStart w:id="410" w:name="_Toc237067102"/>
+      <w:bookmarkStart w:id="411" w:name="_Toc236811910"/>
+      <w:bookmarkStart w:id="412" w:name="_Toc237048715"/>
+      <w:bookmarkStart w:id="413" w:name="_Toc236813177"/>
+      <w:bookmarkStart w:id="414" w:name="_Toc237328811"/>
+      <w:bookmarkStart w:id="415" w:name="_Toc237068142"/>
+      <w:bookmarkStart w:id="416" w:name="_Toc237144598"/>
+      <w:bookmarkStart w:id="417" w:name="_Toc236811939"/>
+      <w:bookmarkStart w:id="418" w:name="_Toc237068140"/>
+      <w:bookmarkStart w:id="419" w:name="_Toc237144596"/>
+      <w:bookmarkStart w:id="420" w:name="_Toc237328176"/>
+      <w:bookmarkStart w:id="421" w:name="_Toc236813744"/>
+      <w:bookmarkStart w:id="422" w:name="_Toc236811276"/>
+      <w:bookmarkStart w:id="423" w:name="_Toc236810642"/>
+      <w:bookmarkStart w:id="424" w:name="_Toc237068176"/>
+      <w:bookmarkStart w:id="425" w:name="_Toc237328178"/>
+      <w:bookmarkStart w:id="426" w:name="_Toc237067103"/>
+      <w:bookmarkStart w:id="427" w:name="_Toc236811307"/>
+      <w:bookmarkStart w:id="428" w:name="_Toc236811305"/>
+      <w:bookmarkStart w:id="429" w:name="_Toc237145231"/>
+      <w:bookmarkStart w:id="430" w:name="_Toc237156433"/>
+      <w:bookmarkStart w:id="431" w:name="_Toc237068173"/>
+      <w:bookmarkStart w:id="432" w:name="_Toc237067105"/>
+      <w:bookmarkStart w:id="433" w:name="_Toc236815103"/>
+      <w:bookmarkStart w:id="434" w:name="_Toc237328841"/>
+      <w:bookmarkStart w:id="435" w:name="_Toc236814539"/>
+      <w:bookmarkStart w:id="436" w:name="_Toc236813841"/>
+      <w:bookmarkStart w:id="437" w:name="_Toc236812576"/>
+      <w:bookmarkStart w:id="438" w:name="_Toc237156484"/>
+      <w:bookmarkStart w:id="439" w:name="_Toc237067134"/>
+      <w:bookmarkStart w:id="440" w:name="_Toc237068192"/>
+      <w:bookmarkStart w:id="441" w:name="_Toc236810735"/>
+      <w:bookmarkStart w:id="442" w:name="_Toc236811306"/>
+      <w:bookmarkStart w:id="443" w:name="_Toc236815105"/>
+      <w:bookmarkStart w:id="444" w:name="_Toc236812638"/>
+      <w:bookmarkStart w:id="445" w:name="_Toc237328208"/>
+      <w:bookmarkStart w:id="446" w:name="_Toc236813842"/>
+      <w:bookmarkStart w:id="447" w:name="_Toc236814476"/>
+      <w:bookmarkStart w:id="448" w:name="_Toc236814475"/>
+      <w:bookmarkStart w:id="449" w:name="_Toc237048716"/>
+      <w:bookmarkStart w:id="450" w:name="_Toc236811940"/>
+      <w:bookmarkStart w:id="451" w:name="_Toc236813241"/>
+      <w:bookmarkStart w:id="452" w:name="_Toc236813209"/>
+      <w:bookmarkStart w:id="453" w:name="_Toc237156434"/>
+      <w:bookmarkStart w:id="454" w:name="_Toc236811975"/>
+      <w:bookmarkStart w:id="455" w:name="_Toc236811941"/>
+      <w:bookmarkStart w:id="456" w:name="_Toc236812574"/>
+      <w:bookmarkStart w:id="457" w:name="_Toc236811308"/>
+      <w:bookmarkStart w:id="458" w:name="_Toc236813256"/>
+      <w:bookmarkStart w:id="459" w:name="_Toc236815104"/>
+      <w:bookmarkStart w:id="460" w:name="_Toc237145261"/>
+      <w:bookmarkStart w:id="461" w:name="_Toc237067153"/>
+      <w:bookmarkStart w:id="462" w:name="_Toc237145296"/>
+      <w:bookmarkStart w:id="463" w:name="_Toc237068174"/>
+      <w:bookmarkStart w:id="464" w:name="_Toc236815122"/>
+      <w:bookmarkStart w:id="465" w:name="_Toc237067136"/>
+      <w:bookmarkStart w:id="466" w:name="_Toc237328874"/>
+      <w:bookmarkStart w:id="467" w:name="_Toc237067135"/>
+      <w:bookmarkStart w:id="468" w:name="_Toc236813907"/>
+      <w:bookmarkStart w:id="469" w:name="_Toc237156435"/>
+      <w:bookmarkStart w:id="470" w:name="_Toc236811942"/>
+      <w:bookmarkStart w:id="471" w:name="_Toc237068172"/>
+      <w:bookmarkStart w:id="472" w:name="_Toc237145262"/>
+      <w:bookmarkStart w:id="473" w:name="_Toc237048735"/>
+      <w:bookmarkStart w:id="474" w:name="_Toc237328207"/>
+      <w:bookmarkStart w:id="475" w:name="_Toc237156432"/>
+      <w:bookmarkStart w:id="476" w:name="_Toc237145263"/>
+      <w:bookmarkStart w:id="477" w:name="_Toc236813844"/>
+      <w:bookmarkStart w:id="478" w:name="_Toc236811341"/>
+      <w:bookmarkStart w:id="479" w:name="_Toc236810671"/>
+      <w:bookmarkStart w:id="480" w:name="_Toc236810673"/>
+      <w:bookmarkStart w:id="481" w:name="_Toc237067137"/>
+      <w:bookmarkStart w:id="482" w:name="_Toc236811960"/>
+      <w:bookmarkStart w:id="483" w:name="_Toc236811327"/>
+      <w:bookmarkStart w:id="484" w:name="_Toc236811309"/>
+      <w:bookmarkStart w:id="485" w:name="_Toc236813227"/>
+      <w:bookmarkStart w:id="486" w:name="_Toc237144630"/>
+      <w:bookmarkStart w:id="487" w:name="_Toc237048718"/>
+      <w:bookmarkStart w:id="488" w:name="_Toc236810690"/>
+      <w:bookmarkStart w:id="489" w:name="_Toc236811325"/>
+      <w:bookmarkStart w:id="490" w:name="_Toc236814498"/>
+      <w:bookmarkStart w:id="491" w:name="_Toc237145264"/>
+      <w:bookmarkStart w:id="492" w:name="_Toc236813226"/>
+      <w:bookmarkStart w:id="493" w:name="_Toc236813860"/>
+      <w:bookmarkStart w:id="494" w:name="_Toc237328209"/>
+      <w:bookmarkStart w:id="495" w:name="_Toc237328842"/>
+      <w:bookmarkStart w:id="496" w:name="_Toc237145265"/>
+      <w:bookmarkStart w:id="497" w:name="_Toc236811943"/>
+      <w:bookmarkStart w:id="498" w:name="_Toc236813861"/>
+      <w:bookmarkStart w:id="499" w:name="_Toc236814495"/>
+      <w:bookmarkStart w:id="500" w:name="_Toc237145281"/>
+      <w:bookmarkStart w:id="501" w:name="_Toc236811959"/>
+      <w:bookmarkStart w:id="502" w:name="_Toc237156452"/>
+      <w:bookmarkStart w:id="503" w:name="_Toc236815106"/>
+      <w:bookmarkStart w:id="504" w:name="_Toc236810691"/>
+      <w:bookmarkStart w:id="505" w:name="_Toc237144629"/>
+      <w:bookmarkStart w:id="506" w:name="_Toc236814494"/>
+      <w:bookmarkStart w:id="507" w:name="_Toc236812594"/>
+      <w:bookmarkStart w:id="508" w:name="_Toc236813230"/>
+      <w:bookmarkStart w:id="509" w:name="_Toc237328210"/>
+      <w:bookmarkStart w:id="510" w:name="_Toc236812577"/>
+      <w:bookmarkStart w:id="511" w:name="_Toc236813210"/>
+      <w:bookmarkStart w:id="512" w:name="_Toc236812595"/>
+      <w:bookmarkStart w:id="513" w:name="_Toc237328226"/>
+      <w:bookmarkStart w:id="514" w:name="_Toc237144631"/>
+      <w:bookmarkStart w:id="515" w:name="_Toc237048719"/>
+      <w:bookmarkStart w:id="516" w:name="_Toc237048736"/>
+      <w:bookmarkStart w:id="517" w:name="_Toc236811326"/>
+      <w:bookmarkStart w:id="518" w:name="_Toc237328839"/>
+      <w:bookmarkStart w:id="519" w:name="_Toc237144632"/>
+      <w:bookmarkStart w:id="520" w:name="_Toc237145282"/>
+      <w:bookmarkStart w:id="521" w:name="_Toc237145286"/>
+      <w:bookmarkStart w:id="522" w:name="_Toc237328843"/>
+      <w:bookmarkStart w:id="523" w:name="_Toc237144648"/>
+      <w:bookmarkStart w:id="524" w:name="_Toc237145283"/>
+      <w:bookmarkStart w:id="525" w:name="_Toc237068175"/>
+      <w:bookmarkStart w:id="526" w:name="_Toc236812593"/>
+      <w:bookmarkStart w:id="527" w:name="_Toc237328859"/>
+      <w:bookmarkStart w:id="528" w:name="_Toc236811328"/>
+      <w:bookmarkStart w:id="529" w:name="_Toc236813208"/>
+      <w:bookmarkStart w:id="530" w:name="_Toc236813228"/>
+      <w:bookmarkStart w:id="531" w:name="_Toc237145297"/>
+      <w:bookmarkStart w:id="532" w:name="_Toc236810674"/>
+      <w:bookmarkStart w:id="533" w:name="_Toc236815124"/>
+      <w:bookmarkStart w:id="534" w:name="_Toc237144651"/>
+      <w:bookmarkStart w:id="535" w:name="_Toc236814477"/>
+      <w:bookmarkStart w:id="536" w:name="_Toc237067158"/>
+      <w:bookmarkStart w:id="537" w:name="_Toc237328229"/>
+      <w:bookmarkStart w:id="538" w:name="_Toc236813207"/>
+      <w:bookmarkStart w:id="539" w:name="_Toc237067156"/>
+      <w:bookmarkStart w:id="540" w:name="_Toc236811961"/>
+      <w:bookmarkStart w:id="541" w:name="_Toc236811329"/>
+      <w:bookmarkStart w:id="542" w:name="_Toc236815137"/>
+      <w:bookmarkStart w:id="543" w:name="_Toc236813862"/>
+      <w:bookmarkStart w:id="544" w:name="_Toc236814496"/>
+      <w:bookmarkStart w:id="545" w:name="_Toc236810692"/>
+      <w:bookmarkStart w:id="546" w:name="_Toc237048737"/>
+      <w:bookmarkStart w:id="547" w:name="_Toc237067155"/>
+      <w:bookmarkStart w:id="548" w:name="_Toc236815125"/>
+      <w:bookmarkStart w:id="549" w:name="_Toc236812596"/>
+      <w:bookmarkStart w:id="550" w:name="_Toc236814497"/>
+      <w:bookmarkStart w:id="551" w:name="_Toc237328861"/>
+      <w:bookmarkStart w:id="552" w:name="_Toc236810693"/>
+      <w:bookmarkStart w:id="553" w:name="_Toc236811962"/>
+      <w:bookmarkStart w:id="554" w:name="_Toc236813863"/>
+      <w:bookmarkStart w:id="555" w:name="_Toc236813864"/>
+      <w:bookmarkStart w:id="556" w:name="_Toc237328860"/>
+      <w:bookmarkStart w:id="557" w:name="_Toc237328228"/>
+      <w:bookmarkStart w:id="558" w:name="_Toc237068193"/>
+      <w:bookmarkStart w:id="559" w:name="_Toc237145284"/>
+      <w:bookmarkStart w:id="560" w:name="_Toc237156453"/>
+      <w:bookmarkStart w:id="561" w:name="_Toc237328862"/>
+      <w:bookmarkStart w:id="562" w:name="_Toc236813229"/>
+      <w:bookmarkStart w:id="563" w:name="_Toc237144650"/>
+      <w:bookmarkStart w:id="564" w:name="_Toc237068195"/>
+      <w:bookmarkStart w:id="565" w:name="_Toc237048739"/>
+      <w:bookmarkStart w:id="566" w:name="_Toc237328145"/>
+      <w:bookmarkStart w:id="567" w:name="_Toc237156455"/>
+      <w:bookmarkStart w:id="568" w:name="_Toc237144652"/>
+      <w:bookmarkStart w:id="569" w:name="_Toc237048738"/>
+      <w:bookmarkStart w:id="570" w:name="_Toc236810694"/>
+      <w:bookmarkStart w:id="571" w:name="_Toc237328230"/>
+      <w:bookmarkStart w:id="572" w:name="_Toc236811963"/>
+      <w:bookmarkStart w:id="573" w:name="_Toc237144653"/>
+      <w:bookmarkStart w:id="574" w:name="_Toc236811964"/>
+      <w:bookmarkStart w:id="575" w:name="_Toc237048750"/>
+      <w:bookmarkStart w:id="576" w:name="_Toc237067168"/>
+      <w:bookmarkStart w:id="577" w:name="_Toc236812598"/>
+      <w:bookmarkStart w:id="578" w:name="_Toc236810705"/>
+      <w:bookmarkStart w:id="579" w:name="_Toc236812609"/>
+      <w:bookmarkStart w:id="580" w:name="_Toc236814499"/>
+      <w:bookmarkStart w:id="581" w:name="_Toc236811974"/>
+      <w:bookmarkStart w:id="582" w:name="_Toc236812608"/>
+      <w:bookmarkStart w:id="583" w:name="_Toc237068194"/>
+      <w:bookmarkStart w:id="584" w:name="_Toc236810706"/>
+      <w:bookmarkStart w:id="585" w:name="_Toc236814509"/>
+      <w:bookmarkStart w:id="586" w:name="_Toc236810695"/>
+      <w:bookmarkStart w:id="587" w:name="_Toc236811330"/>
+      <w:bookmarkStart w:id="588" w:name="_Toc237156457"/>
+      <w:bookmarkStart w:id="589" w:name="_Toc237328864"/>
+      <w:bookmarkStart w:id="590" w:name="_Toc236813231"/>
+      <w:bookmarkStart w:id="591" w:name="_Toc236813865"/>
+      <w:bookmarkStart w:id="592" w:name="_Toc236811340"/>
+      <w:bookmarkStart w:id="593" w:name="_Toc236815127"/>
+      <w:bookmarkStart w:id="594" w:name="_Toc237048740"/>
+      <w:bookmarkStart w:id="595" w:name="_Toc236813843"/>
+      <w:bookmarkStart w:id="596" w:name="_Toc236815123"/>
+      <w:bookmarkStart w:id="597" w:name="_Toc237328863"/>
+      <w:bookmarkStart w:id="598" w:name="_Toc237156454"/>
+      <w:bookmarkStart w:id="599" w:name="_Toc237067154"/>
+      <w:bookmarkStart w:id="600" w:name="_Toc236815126"/>
+      <w:bookmarkStart w:id="601" w:name="_Toc237144649"/>
+      <w:bookmarkStart w:id="602" w:name="_Toc237144663"/>
+      <w:bookmarkStart w:id="603" w:name="_Toc237068196"/>
+      <w:bookmarkStart w:id="604" w:name="_Toc237156456"/>
+      <w:bookmarkStart w:id="605" w:name="_Toc237328241"/>
+      <w:bookmarkStart w:id="606" w:name="_Toc237328227"/>
+      <w:bookmarkStart w:id="607" w:name="_Toc236810672"/>
+      <w:bookmarkStart w:id="608" w:name="_Toc236813875"/>
+      <w:bookmarkStart w:id="609" w:name="_Toc237048764"/>
+      <w:bookmarkStart w:id="610" w:name="_Toc237067133"/>
+      <w:bookmarkStart w:id="611" w:name="_Toc237328231"/>
+      <w:bookmarkStart w:id="612" w:name="_Toc236811978"/>
+      <w:bookmarkStart w:id="613" w:name="_Toc237068207"/>
+      <w:bookmarkStart w:id="614" w:name="_Toc237067157"/>
+      <w:bookmarkStart w:id="615" w:name="_Toc236814510"/>
+      <w:bookmarkStart w:id="616" w:name="_Toc237156467"/>
+      <w:bookmarkStart w:id="617" w:name="_Toc237145285"/>
+      <w:bookmarkStart w:id="618" w:name="_Toc236812640"/>
+      <w:bookmarkStart w:id="619" w:name="_Toc237144664"/>
+      <w:bookmarkStart w:id="620" w:name="_Toc236812597"/>
+      <w:bookmarkStart w:id="621" w:name="_Toc236811344"/>
+      <w:bookmarkStart w:id="622" w:name="_Toc236815139"/>
+      <w:bookmarkStart w:id="623" w:name="_Toc237328257"/>
+      <w:bookmarkStart w:id="624" w:name="_Toc236815169"/>
+      <w:bookmarkStart w:id="625" w:name="_Toc236815140"/>
+      <w:bookmarkStart w:id="626" w:name="_Toc237145298"/>
+      <w:bookmarkStart w:id="627" w:name="_Toc236811342"/>
+      <w:bookmarkStart w:id="628" w:name="_Toc237328243"/>
+      <w:bookmarkStart w:id="629" w:name="_Toc237328876"/>
+      <w:bookmarkStart w:id="630" w:name="_Toc236813243"/>
+      <w:bookmarkStart w:id="631" w:name="_Toc237156470"/>
+      <w:bookmarkStart w:id="632" w:name="_Toc236815154"/>
+      <w:bookmarkStart w:id="633" w:name="_Toc236811977"/>
+      <w:bookmarkStart w:id="634" w:name="_Toc236813244"/>
+      <w:bookmarkStart w:id="635" w:name="_Toc237328877"/>
+      <w:bookmarkStart w:id="636" w:name="_Toc236811990"/>
+      <w:bookmarkStart w:id="637" w:name="_Toc237328875"/>
+      <w:bookmarkStart w:id="638" w:name="_Toc236812612"/>
+      <w:bookmarkStart w:id="639" w:name="_Toc237156469"/>
+      <w:bookmarkStart w:id="640" w:name="_Toc236811976"/>
+      <w:bookmarkStart w:id="641" w:name="_Toc236812610"/>
+      <w:bookmarkStart w:id="642" w:name="_Toc236810708"/>
+      <w:bookmarkStart w:id="643" w:name="_Toc237067169"/>
+      <w:bookmarkStart w:id="644" w:name="_Toc237328244"/>
+      <w:bookmarkStart w:id="645" w:name="_Toc237328889"/>
+      <w:bookmarkStart w:id="646" w:name="_Toc237156468"/>
+      <w:bookmarkStart w:id="647" w:name="_Toc237067170"/>
+      <w:bookmarkStart w:id="648" w:name="_Toc236813257"/>
+      <w:bookmarkStart w:id="649" w:name="_Toc237144665"/>
+      <w:bookmarkStart w:id="650" w:name="_Toc236813876"/>
+      <w:bookmarkStart w:id="651" w:name="_Toc236815153"/>
+      <w:bookmarkStart w:id="652" w:name="_Toc237068210"/>
+      <w:bookmarkStart w:id="653" w:name="_Toc237048751"/>
+      <w:bookmarkStart w:id="654" w:name="_Toc237068223"/>
+      <w:bookmarkStart w:id="655" w:name="_Toc236811343"/>
+      <w:bookmarkStart w:id="656" w:name="_Toc236812611"/>
+      <w:bookmarkStart w:id="657" w:name="_Toc237144679"/>
+      <w:bookmarkStart w:id="658" w:name="_Toc236810709"/>
+      <w:bookmarkStart w:id="659" w:name="_Toc236813878"/>
+      <w:bookmarkStart w:id="660" w:name="_Toc236814512"/>
+      <w:bookmarkStart w:id="661" w:name="_Toc236810707"/>
+      <w:bookmarkStart w:id="662" w:name="_Toc237048753"/>
+      <w:bookmarkStart w:id="663" w:name="_Toc237067171"/>
+      <w:bookmarkStart w:id="664" w:name="_Toc236815138"/>
+      <w:bookmarkStart w:id="665" w:name="_Toc237144666"/>
+      <w:bookmarkStart w:id="666" w:name="_Toc237145299"/>
+      <w:bookmarkStart w:id="667" w:name="_Toc236813273"/>
+      <w:bookmarkStart w:id="668" w:name="_Toc237068208"/>
+      <w:bookmarkStart w:id="669" w:name="_Toc236813242"/>
+      <w:bookmarkStart w:id="670" w:name="_Toc236811356"/>
+      <w:bookmarkStart w:id="671" w:name="_Toc236810719"/>
+      <w:bookmarkStart w:id="672" w:name="_Toc236814524"/>
+      <w:bookmarkStart w:id="673" w:name="_Toc237144677"/>
+      <w:bookmarkStart w:id="674" w:name="_Toc236812622"/>
+      <w:bookmarkStart w:id="675" w:name="_Toc237156481"/>
+      <w:bookmarkStart w:id="676" w:name="_Toc237328255"/>
+      <w:bookmarkStart w:id="677" w:name="_Toc236814511"/>
+      <w:bookmarkStart w:id="678" w:name="_Toc237145311"/>
+      <w:bookmarkStart w:id="679" w:name="_Toc237067182"/>
+      <w:bookmarkStart w:id="680" w:name="_Toc236815151"/>
+      <w:bookmarkStart w:id="681" w:name="_Toc237156338"/>
+      <w:bookmarkStart w:id="682" w:name="_Toc237156436"/>
+      <w:bookmarkStart w:id="683" w:name="_Toc237328242"/>
+      <w:bookmarkStart w:id="684" w:name="_Toc236814523"/>
+      <w:bookmarkStart w:id="685" w:name="_Toc236811988"/>
+      <w:bookmarkStart w:id="686" w:name="_Toc237145310"/>
+      <w:bookmarkStart w:id="687" w:name="_Toc236814381"/>
+      <w:bookmarkStart w:id="688" w:name="_Toc236814382"/>
+      <w:bookmarkStart w:id="689" w:name="_Toc237328888"/>
+      <w:bookmarkStart w:id="690" w:name="_Toc237144536"/>
+      <w:bookmarkStart w:id="691" w:name="_Toc236815008"/>
+      <w:bookmarkStart w:id="692" w:name="_Toc237048752"/>
+      <w:bookmarkStart w:id="693" w:name="_Toc237156471"/>
+      <w:bookmarkStart w:id="694" w:name="_Toc236813905"/>
+      <w:bookmarkStart w:id="695" w:name="_Toc237328878"/>
+      <w:bookmarkStart w:id="696" w:name="_Toc237068221"/>
+      <w:bookmarkStart w:id="697" w:name="_Toc236814513"/>
+      <w:bookmarkStart w:id="698" w:name="_Toc236815141"/>
+      <w:bookmarkStart w:id="699" w:name="_Toc237067183"/>
+      <w:bookmarkStart w:id="700" w:name="_Toc237067172"/>
+      <w:bookmarkStart w:id="701" w:name="_Toc236813877"/>
+      <w:bookmarkStart w:id="702" w:name="_Toc236810720"/>
+      <w:bookmarkStart w:id="703" w:name="_Toc236810578"/>
+      <w:bookmarkStart w:id="704" w:name="_Toc237145300"/>
+      <w:bookmarkStart w:id="705" w:name="_Toc237328245"/>
+      <w:bookmarkStart w:id="706" w:name="_Toc237144680"/>
+      <w:bookmarkStart w:id="707" w:name="_Toc236813890"/>
+      <w:bookmarkStart w:id="708" w:name="_Toc236813879"/>
+      <w:bookmarkStart w:id="709" w:name="_Toc236815152"/>
+      <w:bookmarkStart w:id="710" w:name="_Toc237048765"/>
+      <w:bookmarkStart w:id="711" w:name="_Toc237048754"/>
+      <w:bookmarkStart w:id="712" w:name="_Toc237068222"/>
+      <w:bookmarkStart w:id="713" w:name="_Toc237144678"/>
+      <w:bookmarkStart w:id="714" w:name="_Toc237144667"/>
+      <w:bookmarkStart w:id="715" w:name="_Toc236811989"/>
+      <w:bookmarkStart w:id="716" w:name="_Toc237068197"/>
+      <w:bookmarkStart w:id="717" w:name="_Toc237068240"/>
+      <w:bookmarkStart w:id="718" w:name="_Toc237328890"/>
+      <w:bookmarkStart w:id="719" w:name="_Toc237145313"/>
+      <w:bookmarkStart w:id="720" w:name="_Toc237328273"/>
+      <w:bookmarkStart w:id="721" w:name="_Toc236811991"/>
+      <w:bookmarkStart w:id="722" w:name="_Toc237328891"/>
+      <w:bookmarkStart w:id="723" w:name="_Toc236811373"/>
+      <w:bookmarkStart w:id="724" w:name="_Toc236813892"/>
+      <w:bookmarkStart w:id="725" w:name="_Toc236814409"/>
+      <w:bookmarkStart w:id="726" w:name="_Toc237144696"/>
+      <w:bookmarkStart w:id="727" w:name="_Toc237145312"/>
+      <w:bookmarkStart w:id="728" w:name="_Toc237156483"/>
+      <w:bookmarkStart w:id="729" w:name="_Toc237067185"/>
+      <w:bookmarkStart w:id="730" w:name="_Toc236812623"/>
+      <w:bookmarkStart w:id="731" w:name="_Toc236810722"/>
+      <w:bookmarkStart w:id="732" w:name="_Toc236811357"/>
+      <w:bookmarkStart w:id="733" w:name="_Toc236811354"/>
+      <w:bookmarkStart w:id="734" w:name="_Toc236812625"/>
+      <w:bookmarkStart w:id="735" w:name="_Toc236813258"/>
+      <w:bookmarkStart w:id="736" w:name="_Toc236813255"/>
+      <w:bookmarkStart w:id="737" w:name="_Toc237048623"/>
+      <w:bookmarkStart w:id="738" w:name="_Toc236814526"/>
+      <w:bookmarkStart w:id="739" w:name="_Toc237156482"/>
+      <w:bookmarkStart w:id="740" w:name="_Toc236813812"/>
+      <w:bookmarkStart w:id="741" w:name="_Toc236812624"/>
+      <w:bookmarkStart w:id="742" w:name="_Toc237144628"/>
+      <w:bookmarkStart w:id="743" w:name="_Toc237048780"/>
+      <w:bookmarkStart w:id="744" w:name="_Toc236814525"/>
+      <w:bookmarkStart w:id="745" w:name="_Toc237328206"/>
+      <w:bookmarkStart w:id="746" w:name="_Toc237144693"/>
+      <w:bookmarkStart w:id="747" w:name="_Toc237067184"/>
+      <w:bookmarkStart w:id="748" w:name="_Toc237328840"/>
+      <w:bookmarkStart w:id="749" w:name="_Toc236813889"/>
+      <w:bookmarkStart w:id="750" w:name="_Toc237048767"/>
+      <w:bookmarkStart w:id="751" w:name="_Toc236810736"/>
+      <w:bookmarkStart w:id="752" w:name="_Toc237068224"/>
+      <w:bookmarkStart w:id="753" w:name="_Toc236811355"/>
+      <w:bookmarkStart w:id="754" w:name="_Toc236815167"/>
+      <w:bookmarkStart w:id="755" w:name="_Toc236813891"/>
+      <w:bookmarkStart w:id="756" w:name="_Toc237067198"/>
+      <w:bookmarkStart w:id="757" w:name="_Toc237068237"/>
+      <w:bookmarkStart w:id="758" w:name="_Toc237048766"/>
+      <w:bookmarkStart w:id="759" w:name="_Toc237145326"/>
+      <w:bookmarkStart w:id="760" w:name="_Toc237156497"/>
+      <w:bookmarkStart w:id="761" w:name="_Toc237328271"/>
+      <w:bookmarkStart w:id="762" w:name="_Toc237328904"/>
+      <w:bookmarkStart w:id="763" w:name="_Toc237068238"/>
+      <w:bookmarkStart w:id="764" w:name="_Toc237328905"/>
+      <w:bookmarkStart w:id="765" w:name="_Toc237145328"/>
+      <w:bookmarkStart w:id="766" w:name="_Toc237145232"/>
+      <w:bookmarkStart w:id="767" w:name="_Toc236812005"/>
+      <w:bookmarkStart w:id="768" w:name="_Toc236811372"/>
+      <w:bookmarkStart w:id="769" w:name="_Toc237156499"/>
+      <w:bookmarkStart w:id="770" w:name="_Toc236813906"/>
+      <w:bookmarkStart w:id="771" w:name="_Toc236810738"/>
+      <w:bookmarkStart w:id="772" w:name="_Toc237048781"/>
+      <w:bookmarkStart w:id="773" w:name="_Toc237145329"/>
+      <w:bookmarkStart w:id="774" w:name="_Toc237067200"/>
+      <w:bookmarkStart w:id="775" w:name="_Toc236812641"/>
+      <w:bookmarkStart w:id="776" w:name="_Toc236813271"/>
+      <w:bookmarkStart w:id="777" w:name="_Toc237145327"/>
+      <w:bookmarkStart w:id="778" w:name="_Toc236814478"/>
+      <w:bookmarkStart w:id="779" w:name="_Toc237328907"/>
+      <w:bookmarkStart w:id="780" w:name="_Toc237328272"/>
+      <w:bookmarkStart w:id="781" w:name="_Toc237328258"/>
+      <w:bookmarkStart w:id="782" w:name="_Toc236810737"/>
+      <w:bookmarkStart w:id="783" w:name="_Toc236811370"/>
+      <w:bookmarkStart w:id="784" w:name="_Toc236812006"/>
+      <w:bookmarkStart w:id="785" w:name="_Toc236812575"/>
+      <w:bookmarkStart w:id="786" w:name="_Toc236812004"/>
+      <w:bookmarkStart w:id="787" w:name="_Toc237068239"/>
+      <w:bookmarkStart w:id="788" w:name="_Toc236813274"/>
+      <w:bookmarkStart w:id="789" w:name="_Toc236812639"/>
+      <w:bookmarkStart w:id="790" w:name="_Toc236811371"/>
+      <w:bookmarkStart w:id="791" w:name="_Toc237156498"/>
+      <w:bookmarkStart w:id="792" w:name="_Toc236814540"/>
+      <w:bookmarkStart w:id="793" w:name="_Toc236815170"/>
+      <w:bookmarkStart w:id="794" w:name="_Toc236814542"/>
+      <w:bookmarkStart w:id="795" w:name="_Toc237328274"/>
+      <w:bookmarkStart w:id="796" w:name="_Toc237048782"/>
+      <w:bookmarkStart w:id="797" w:name="_Toc236812007"/>
+      <w:bookmarkStart w:id="798" w:name="_Toc237144694"/>
+      <w:bookmarkStart w:id="799" w:name="_Toc237328256"/>
+      <w:bookmarkStart w:id="800" w:name="_Toc237144695"/>
+      <w:bookmarkStart w:id="801" w:name="_Toc237067201"/>
+      <w:bookmarkStart w:id="802" w:name="_Toc237328906"/>
+      <w:bookmarkStart w:id="803" w:name="_Toc236813272"/>
+      <w:bookmarkStart w:id="804" w:name="_Toc237048783"/>
+      <w:bookmarkStart w:id="805" w:name="_Toc237156500"/>
+      <w:bookmarkStart w:id="806" w:name="_Toc236815168"/>
+      <w:bookmarkStart w:id="807" w:name="_Toc236813908"/>
+      <w:bookmarkStart w:id="808" w:name="_Toc237067199"/>
+      <w:bookmarkStart w:id="809" w:name="_Toc236814541"/>
       <w:bookmarkEnd w:id="59"/>
       <w:bookmarkEnd w:id="60"/>
       <w:bookmarkEnd w:id="61"/>
-      <w:r>
-        <w:rPr/>
-        <w:t>:</w:t>
-      </w:r>
-    </w:p>
-    <w:p>
-      <w:pPr>
-        <w:pStyle w:val="Normal"/>
-        <w:rPr/>
-      </w:pPr>
-      <w:r>
-        <w:rPr/>
-      </w:r>
-    </w:p>
-    <w:p>
-      <w:pPr>
-        <w:pStyle w:val="Normal"/>
-        <w:rPr/>
-      </w:pPr>
-      <w:bookmarkStart w:id="62" w:name="_Global_operation"/>
-      <w:bookmarkStart w:id="63" w:name="_Toc236811839"/>
-      <w:bookmarkStart w:id="64" w:name="_Toc236813206"/>
-      <w:bookmarkStart w:id="65" w:name="_Toc236814374"/>
-      <w:bookmarkStart w:id="66" w:name="_Toc236813106"/>
-      <w:bookmarkStart w:id="67" w:name="_Toc236811844"/>
-      <w:bookmarkStart w:id="68" w:name="_Toc237328741"/>
-      <w:bookmarkStart w:id="69" w:name="_Toc237145162"/>
-      <w:bookmarkStart w:id="70" w:name="_Toc237328106"/>
-      <w:bookmarkStart w:id="71" w:name="_Toc236811206"/>
-      <w:bookmarkStart w:id="72" w:name="_Toc237328740"/>
-      <w:bookmarkStart w:id="73" w:name="_Toc236812478"/>
-      <w:bookmarkStart w:id="74" w:name="_Toc237145163"/>
-      <w:bookmarkStart w:id="75" w:name="_Toc237328739"/>
-      <w:bookmarkStart w:id="76" w:name="_Toc237068076"/>
-      <w:bookmarkStart w:id="77" w:name="_Toc236813740"/>
-      <w:bookmarkStart w:id="78" w:name="_Toc236810571"/>
-      <w:bookmarkStart w:id="79" w:name="_Toc237156336"/>
-      <w:bookmarkStart w:id="80" w:name="_Toc237328108"/>
-      <w:bookmarkStart w:id="81" w:name="_Toc237048615"/>
-      <w:bookmarkStart w:id="82" w:name="_Toc236810575"/>
-      <w:bookmarkStart w:id="83" w:name="_Toc237145161"/>
-      <w:bookmarkStart w:id="84" w:name="_Toc236814375"/>
-      <w:bookmarkStart w:id="85" w:name="_Toc236811210"/>
-      <w:bookmarkStart w:id="86" w:name="_Toc236812473"/>
-      <w:bookmarkStart w:id="87" w:name="_Toc236813112"/>
-      <w:bookmarkStart w:id="88" w:name="_Toc236814376"/>
-      <w:bookmarkStart w:id="89" w:name="_Toc237144528"/>
-      <w:bookmarkStart w:id="90" w:name="_Toc236811846"/>
-      <w:bookmarkStart w:id="91" w:name="_Toc237067035"/>
-      <w:bookmarkStart w:id="92" w:name="_Toc237156332"/>
-      <w:bookmarkStart w:id="93" w:name="_Toc236813113"/>
-      <w:bookmarkStart w:id="94" w:name="_Toc237067033"/>
-      <w:bookmarkStart w:id="95" w:name="_Toc236812474"/>
-      <w:bookmarkStart w:id="96" w:name="_Toc236813107"/>
-      <w:bookmarkStart w:id="97" w:name="_Toc237048621"/>
-      <w:bookmarkStart w:id="98" w:name="_Toc236813108"/>
-      <w:bookmarkStart w:id="99" w:name="_Toc236813742"/>
-      <w:bookmarkStart w:id="100" w:name="_Toc236811211"/>
-      <w:bookmarkStart w:id="101" w:name="_Toc236815004"/>
-      <w:bookmarkStart w:id="102" w:name="_Toc237048617"/>
-      <w:bookmarkStart w:id="103" w:name="_Toc237144530"/>
-      <w:bookmarkStart w:id="104" w:name="_Toc237068074"/>
-      <w:bookmarkStart w:id="105" w:name="_Toc236811840"/>
-      <w:bookmarkStart w:id="106" w:name="_Toc236813741"/>
-      <w:bookmarkStart w:id="107" w:name="_Toc236810572"/>
-      <w:bookmarkStart w:id="108" w:name="_Toc236815009"/>
-      <w:bookmarkStart w:id="109" w:name="_Toc237068073"/>
-      <w:bookmarkStart w:id="110" w:name="_Toc237145164"/>
-      <w:bookmarkStart w:id="111" w:name="_Toc237067037"/>
-      <w:bookmarkStart w:id="112" w:name="_Toc237156333"/>
-      <w:bookmarkStart w:id="113" w:name="_Toc237328742"/>
-      <w:bookmarkStart w:id="114" w:name="_Toc237145165"/>
-      <w:bookmarkStart w:id="115" w:name="_Toc237067039"/>
-      <w:bookmarkStart w:id="116" w:name="_Toc236811207"/>
-      <w:bookmarkStart w:id="117" w:name="_Toc236811213"/>
-      <w:bookmarkStart w:id="118" w:name="_Toc236815003"/>
-      <w:bookmarkStart w:id="119" w:name="_Toc237067036"/>
-      <w:bookmarkStart w:id="120" w:name="_Toc237328807"/>
-      <w:bookmarkStart w:id="121" w:name="_Toc236814378"/>
-      <w:bookmarkStart w:id="122" w:name="_Toc237048619"/>
-      <w:bookmarkStart w:id="123" w:name="_Toc236811908"/>
-      <w:bookmarkStart w:id="124" w:name="_Toc237328109"/>
-      <w:bookmarkStart w:id="125" w:name="_Toc237144532"/>
-      <w:bookmarkStart w:id="126" w:name="_Toc236813809"/>
-      <w:bookmarkStart w:id="127" w:name="_Toc236814377"/>
-      <w:bookmarkStart w:id="128" w:name="_Toc237328110"/>
-      <w:bookmarkStart w:id="129" w:name="_Toc236811273"/>
-      <w:bookmarkStart w:id="130" w:name="_Toc236813176"/>
-      <w:bookmarkStart w:id="131" w:name="_Toc236811841"/>
-      <w:bookmarkStart w:id="132" w:name="_Toc237144531"/>
-      <w:bookmarkStart w:id="133" w:name="_Toc236810573"/>
-      <w:bookmarkStart w:id="134" w:name="_Toc236811208"/>
-      <w:bookmarkStart w:id="135" w:name="_Toc236813745"/>
-      <w:bookmarkStart w:id="136" w:name="_Toc236812476"/>
-      <w:bookmarkStart w:id="137" w:name="_Toc236813109"/>
-      <w:bookmarkStart w:id="138" w:name="_Toc237048620"/>
-      <w:bookmarkStart w:id="139" w:name="_Toc237156334"/>
-      <w:bookmarkStart w:id="140" w:name="_Toc236815005"/>
-      <w:bookmarkStart w:id="141" w:name="_Toc237328743"/>
-      <w:bookmarkStart w:id="142" w:name="_Toc237048616"/>
-      <w:bookmarkStart w:id="143" w:name="_Toc237156337"/>
-      <w:bookmarkStart w:id="144" w:name="_Toc236815006"/>
-      <w:bookmarkStart w:id="145" w:name="_Toc237068072"/>
-      <w:bookmarkStart w:id="146" w:name="_Toc236813111"/>
-      <w:bookmarkStart w:id="147" w:name="_Toc236811842"/>
-      <w:bookmarkStart w:id="148" w:name="_Toc236814379"/>
-      <w:bookmarkStart w:id="149" w:name="_Toc236815007"/>
-      <w:bookmarkStart w:id="150" w:name="_Toc236813743"/>
-      <w:bookmarkStart w:id="151" w:name="_Toc237067038"/>
-      <w:bookmarkStart w:id="152" w:name="_Toc237068077"/>
-      <w:bookmarkStart w:id="153" w:name="_Toc236813245"/>
-      <w:bookmarkStart w:id="154" w:name="_Toc237145166"/>
-      <w:bookmarkStart w:id="155" w:name="_Toc237048622"/>
-      <w:bookmarkStart w:id="156" w:name="_Toc236811212"/>
-      <w:bookmarkStart w:id="157" w:name="_Toc237156335"/>
-      <w:bookmarkStart w:id="158" w:name="_Toc237068080"/>
-      <w:bookmarkStart w:id="159" w:name="_Toc237144535"/>
-      <w:bookmarkStart w:id="160" w:name="_Toc237145169"/>
-      <w:bookmarkStart w:id="161" w:name="_Toc236810574"/>
-      <w:bookmarkStart w:id="162" w:name="_Toc237144534"/>
-      <w:bookmarkStart w:id="163" w:name="_Toc236811241"/>
-      <w:bookmarkStart w:id="164" w:name="_Toc236813140"/>
-      <w:bookmarkStart w:id="165" w:name="_Toc237048618"/>
-      <w:bookmarkStart w:id="166" w:name="_Toc236811847"/>
-      <w:bookmarkStart w:id="167" w:name="_Toc236810577"/>
-      <w:bookmarkStart w:id="168" w:name="_Toc237145171"/>
-      <w:bookmarkStart w:id="169" w:name="_Toc236814380"/>
-      <w:bookmarkStart w:id="170" w:name="_Toc237067040"/>
-      <w:bookmarkStart w:id="171" w:name="_Toc237068211"/>
-      <w:bookmarkStart w:id="172" w:name="_Toc236812475"/>
-      <w:bookmarkStart w:id="173" w:name="_Toc236813750"/>
-      <w:bookmarkStart w:id="174" w:name="_Toc237145168"/>
-      <w:bookmarkStart w:id="175" w:name="_Toc237145167"/>
-      <w:bookmarkStart w:id="176" w:name="_Toc237145170"/>
-      <w:bookmarkStart w:id="177" w:name="_Toc237328112"/>
-      <w:bookmarkStart w:id="178" w:name="_Toc237328746"/>
-      <w:bookmarkStart w:id="179" w:name="_Toc237048650"/>
-      <w:bookmarkStart w:id="180" w:name="_Toc236812479"/>
-      <w:bookmarkStart w:id="181" w:name="_Toc237328140"/>
-      <w:bookmarkStart w:id="182" w:name="_Toc236813748"/>
-      <w:bookmarkStart w:id="183" w:name="_Toc236811843"/>
-      <w:bookmarkStart w:id="184" w:name="_Toc236811240"/>
-      <w:bookmarkStart w:id="185" w:name="_Toc237156339"/>
-      <w:bookmarkStart w:id="186" w:name="_Toc237048717"/>
-      <w:bookmarkStart w:id="187" w:name="_Toc236813141"/>
-      <w:bookmarkStart w:id="188" w:name="_Toc236810576"/>
-      <w:bookmarkStart w:id="189" w:name="_Toc237328745"/>
-      <w:bookmarkStart w:id="190" w:name="_Toc236812481"/>
-      <w:bookmarkStart w:id="191" w:name="_Toc236813114"/>
-      <w:bookmarkStart w:id="192" w:name="_Toc236813746"/>
-      <w:bookmarkStart w:id="193" w:name="_Toc236811209"/>
-      <w:bookmarkStart w:id="194" w:name="_Toc236815010"/>
-      <w:bookmarkStart w:id="195" w:name="_Toc237067041"/>
-      <w:bookmarkStart w:id="196" w:name="_Toc237156340"/>
-      <w:bookmarkStart w:id="197" w:name="_Toc237068078"/>
-      <w:bookmarkStart w:id="198" w:name="_Toc237328744"/>
-      <w:bookmarkStart w:id="199" w:name="_Toc236813747"/>
-      <w:bookmarkStart w:id="200" w:name="_Toc237068075"/>
-      <w:bookmarkStart w:id="201" w:name="_Toc236811845"/>
-      <w:bookmarkStart w:id="202" w:name="_Toc237144538"/>
-      <w:bookmarkStart w:id="203" w:name="_Toc236810580"/>
-      <w:bookmarkStart w:id="204" w:name="_Toc236814383"/>
-      <w:bookmarkStart w:id="205" w:name="_Toc237144533"/>
-      <w:bookmarkStart w:id="206" w:name="_Toc237048624"/>
-      <w:bookmarkStart w:id="207" w:name="_Toc237144562"/>
-      <w:bookmarkStart w:id="208" w:name="_Toc236811239"/>
-      <w:bookmarkStart w:id="209" w:name="_Toc237068081"/>
-      <w:bookmarkStart w:id="210" w:name="_Toc236810579"/>
-      <w:bookmarkStart w:id="211" w:name="_Toc237067034"/>
-      <w:bookmarkStart w:id="212" w:name="_Toc236811848"/>
-      <w:bookmarkStart w:id="213" w:name="_Toc237068082"/>
-      <w:bookmarkStart w:id="214" w:name="_Toc237328748"/>
-      <w:bookmarkStart w:id="215" w:name="_Toc237144529"/>
-      <w:bookmarkStart w:id="216" w:name="_Toc236813749"/>
-      <w:bookmarkStart w:id="217" w:name="_Toc237328749"/>
-      <w:bookmarkStart w:id="218" w:name="_Toc237068106"/>
-      <w:bookmarkStart w:id="219" w:name="_Toc237328107"/>
-      <w:bookmarkStart w:id="220" w:name="_Toc236813110"/>
-      <w:bookmarkStart w:id="221" w:name="_Toc236810604"/>
-      <w:bookmarkStart w:id="222" w:name="_Toc237144537"/>
-      <w:bookmarkStart w:id="223" w:name="_Toc236815002"/>
-      <w:bookmarkStart w:id="224" w:name="_Toc237156341"/>
-      <w:bookmarkStart w:id="225" w:name="_Toc236812482"/>
-      <w:bookmarkStart w:id="226" w:name="_Toc236815036"/>
-      <w:bookmarkStart w:id="227" w:name="_Toc237048649"/>
-      <w:bookmarkStart w:id="228" w:name="_Toc236815011"/>
-      <w:bookmarkStart w:id="229" w:name="_Toc236812477"/>
-      <w:bookmarkStart w:id="230" w:name="_Toc236812483"/>
-      <w:bookmarkStart w:id="231" w:name="_Toc237067042"/>
-      <w:bookmarkStart w:id="232" w:name="_Toc236814384"/>
-      <w:bookmarkStart w:id="233" w:name="_Toc236815012"/>
-      <w:bookmarkStart w:id="234" w:name="_Toc237048625"/>
-      <w:bookmarkStart w:id="235" w:name="_Toc236811214"/>
-      <w:bookmarkStart w:id="236" w:name="_Toc237328115"/>
-      <w:bookmarkStart w:id="237" w:name="_Toc236814408"/>
-      <w:bookmarkStart w:id="238" w:name="_Toc236813115"/>
-      <w:bookmarkStart w:id="239" w:name="_Toc237156342"/>
-      <w:bookmarkStart w:id="240" w:name="_Toc236811215"/>
-      <w:bookmarkStart w:id="241" w:name="_Toc236811849"/>
-      <w:bookmarkStart w:id="242" w:name="_Toc236813116"/>
-      <w:bookmarkStart w:id="243" w:name="_Toc237328111"/>
-      <w:bookmarkStart w:id="244" w:name="_Toc237328114"/>
-      <w:bookmarkStart w:id="245" w:name="_Toc237328747"/>
-      <w:bookmarkStart w:id="246" w:name="_Toc236812507"/>
-      <w:bookmarkStart w:id="247" w:name="_Toc237067043"/>
-      <w:bookmarkStart w:id="248" w:name="_Toc236813774"/>
-      <w:bookmarkStart w:id="249" w:name="_Toc237328775"/>
-      <w:bookmarkStart w:id="250" w:name="_Toc237068209"/>
-      <w:bookmarkStart w:id="251" w:name="_Toc237067068"/>
-      <w:bookmarkStart w:id="252" w:name="_Toc236814410"/>
-      <w:bookmarkStart w:id="253" w:name="_Toc237068079"/>
-      <w:bookmarkStart w:id="254" w:name="_Toc237145196"/>
-      <w:bookmarkStart w:id="255" w:name="_Toc237067069"/>
-      <w:bookmarkStart w:id="256" w:name="_Toc236812480"/>
-      <w:bookmarkStart w:id="257" w:name="_Toc237328113"/>
-      <w:bookmarkStart w:id="258" w:name="_Toc236810606"/>
-      <w:bookmarkStart w:id="259" w:name="_Toc236811873"/>
-      <w:bookmarkStart w:id="260" w:name="_Toc237048687"/>
-      <w:bookmarkStart w:id="261" w:name="_Toc236815037"/>
-      <w:bookmarkStart w:id="262" w:name="_Toc236812509"/>
-      <w:bookmarkStart w:id="263" w:name="_Toc236813776"/>
-      <w:bookmarkStart w:id="264" w:name="_Toc237068107"/>
-      <w:bookmarkStart w:id="265" w:name="_Toc237144563"/>
-      <w:bookmarkStart w:id="266" w:name="_Toc237048651"/>
-      <w:bookmarkStart w:id="267" w:name="_Toc237156367"/>
-      <w:bookmarkStart w:id="268" w:name="_Toc237328141"/>
-      <w:bookmarkStart w:id="269" w:name="_Toc237144564"/>
-      <w:bookmarkStart w:id="270" w:name="_Toc237048652"/>
-      <w:bookmarkStart w:id="271" w:name="_Toc236814414"/>
-      <w:bookmarkStart w:id="272" w:name="_Toc237156371"/>
-      <w:bookmarkStart w:id="273" w:name="_Toc237328143"/>
-      <w:bookmarkStart w:id="274" w:name="_Toc237328174"/>
-      <w:bookmarkStart w:id="275" w:name="_Toc236810608"/>
-      <w:bookmarkStart w:id="276" w:name="_Toc236811876"/>
-      <w:bookmarkStart w:id="277" w:name="_Toc236810605"/>
-      <w:bookmarkStart w:id="278" w:name="_Toc236812511"/>
-      <w:bookmarkStart w:id="279" w:name="_Toc236813777"/>
-      <w:bookmarkStart w:id="280" w:name="_Toc236813775"/>
-      <w:bookmarkStart w:id="281" w:name="_Toc237145200"/>
-      <w:bookmarkStart w:id="282" w:name="_Toc237145197"/>
-      <w:bookmarkStart w:id="283" w:name="_Toc236810721"/>
-      <w:bookmarkStart w:id="284" w:name="_Toc237068109"/>
-      <w:bookmarkStart w:id="285" w:name="_Toc237145229"/>
-      <w:bookmarkStart w:id="286" w:name="_Toc237048655"/>
-      <w:bookmarkStart w:id="287" w:name="_Toc236811242"/>
-      <w:bookmarkStart w:id="288" w:name="_Toc236815102"/>
-      <w:bookmarkStart w:id="289" w:name="_Toc236812510"/>
-      <w:bookmarkStart w:id="290" w:name="_Toc236813143"/>
-      <w:bookmarkStart w:id="291" w:name="_Toc236810670"/>
-      <w:bookmarkStart w:id="292" w:name="_Toc236814411"/>
-      <w:bookmarkStart w:id="293" w:name="_Toc236815039"/>
-      <w:bookmarkStart w:id="294" w:name="_Toc236812573"/>
-      <w:bookmarkStart w:id="295" w:name="_Toc236813840"/>
-      <w:bookmarkStart w:id="296" w:name="_Toc236813144"/>
-      <w:bookmarkStart w:id="297" w:name="_Toc236812512"/>
-      <w:bookmarkStart w:id="298" w:name="_Toc236811878"/>
-      <w:bookmarkStart w:id="299" w:name="_Toc237328777"/>
-      <w:bookmarkStart w:id="300" w:name="_Toc236814413"/>
-      <w:bookmarkStart w:id="301" w:name="_Toc237156370"/>
-      <w:bookmarkStart w:id="302" w:name="_Toc237144566"/>
-      <w:bookmarkStart w:id="303" w:name="_Toc237067072"/>
-      <w:bookmarkStart w:id="304" w:name="_Toc237067073"/>
-      <w:bookmarkStart w:id="305" w:name="_Toc237144565"/>
-      <w:bookmarkStart w:id="306" w:name="_Toc237068110"/>
-      <w:bookmarkStart w:id="307" w:name="_Toc236813778"/>
-      <w:bookmarkStart w:id="308" w:name="_Toc237144567"/>
-      <w:bookmarkStart w:id="309" w:name="_Toc237328142"/>
-      <w:bookmarkStart w:id="310" w:name="_Toc236811243"/>
-      <w:bookmarkStart w:id="311" w:name="_Toc236813145"/>
-      <w:bookmarkStart w:id="312" w:name="_Toc237328144"/>
-      <w:bookmarkStart w:id="313" w:name="_Toc237328774"/>
-      <w:bookmarkStart w:id="314" w:name="_Toc236815041"/>
-      <w:bookmarkStart w:id="315" w:name="_Toc237048653"/>
-      <w:bookmarkStart w:id="316" w:name="_Toc236811244"/>
-      <w:bookmarkStart w:id="317" w:name="_Toc237145199"/>
-      <w:bookmarkStart w:id="318" w:name="_Toc236814412"/>
-      <w:bookmarkStart w:id="319" w:name="_Toc236814474"/>
-      <w:bookmarkStart w:id="320" w:name="_Toc237156369"/>
-      <w:bookmarkStart w:id="321" w:name="_Toc236812513"/>
-      <w:bookmarkStart w:id="322" w:name="_Toc237328776"/>
-      <w:bookmarkStart w:id="323" w:name="_Toc236811245"/>
-      <w:bookmarkStart w:id="324" w:name="_Toc237328778"/>
-      <w:bookmarkStart w:id="325" w:name="_Toc236813779"/>
-      <w:bookmarkStart w:id="326" w:name="_Toc236811877"/>
-      <w:bookmarkStart w:id="327" w:name="_Toc237048654"/>
-      <w:bookmarkStart w:id="328" w:name="_Toc236812508"/>
-      <w:bookmarkStart w:id="329" w:name="_Toc237067071"/>
-      <w:bookmarkStart w:id="330" w:name="_Toc237328177"/>
-      <w:bookmarkStart w:id="331" w:name="_Toc237328116"/>
-      <w:bookmarkStart w:id="332" w:name="_Toc236810609"/>
-      <w:bookmarkStart w:id="333" w:name="_Toc236813142"/>
-      <w:bookmarkStart w:id="334" w:name="_Toc236815040"/>
-      <w:bookmarkStart w:id="335" w:name="_Toc237145198"/>
-      <w:bookmarkStart w:id="336" w:name="_Toc237328773"/>
-      <w:bookmarkStart w:id="337" w:name="_Toc236810610"/>
-      <w:bookmarkStart w:id="338" w:name="_Toc236811874"/>
-      <w:bookmarkStart w:id="339" w:name="_Toc236811879"/>
-      <w:bookmarkStart w:id="340" w:name="_Toc236813780"/>
-      <w:bookmarkStart w:id="341" w:name="_Toc236813146"/>
-      <w:bookmarkStart w:id="342" w:name="_Toc237067067"/>
-      <w:bookmarkStart w:id="343" w:name="_Toc237068141"/>
-      <w:bookmarkStart w:id="344" w:name="_Toc236810607"/>
-      <w:bookmarkStart w:id="345" w:name="_Toc236813174"/>
-      <w:bookmarkStart w:id="346" w:name="_Toc236811274"/>
-      <w:bookmarkStart w:id="347" w:name="_Toc236815038"/>
-      <w:bookmarkStart w:id="348" w:name="_Toc236815070"/>
-      <w:bookmarkStart w:id="349" w:name="_Toc236813175"/>
-      <w:bookmarkStart w:id="350" w:name="_Toc237068108"/>
-      <w:bookmarkStart w:id="351" w:name="_Toc237328146"/>
-      <w:bookmarkStart w:id="352" w:name="_Toc236810638"/>
-      <w:bookmarkStart w:id="353" w:name="_Toc237156368"/>
-      <w:bookmarkStart w:id="354" w:name="_Toc237156400"/>
-      <w:bookmarkStart w:id="355" w:name="_Toc236815042"/>
-      <w:bookmarkStart w:id="356" w:name="_Toc237144600"/>
-      <w:bookmarkStart w:id="357" w:name="_Toc237145230"/>
-      <w:bookmarkStart w:id="358" w:name="_Toc237048685"/>
-      <w:bookmarkStart w:id="359" w:name="_Toc236814442"/>
-      <w:bookmarkStart w:id="360" w:name="_Toc236812542"/>
-      <w:bookmarkStart w:id="361" w:name="_Toc237048683"/>
-      <w:bookmarkStart w:id="362" w:name="_Toc237067101"/>
-      <w:bookmarkStart w:id="363" w:name="_Toc236811909"/>
-      <w:bookmarkStart w:id="364" w:name="_Toc236812543"/>
-      <w:bookmarkStart w:id="365" w:name="_Toc236815071"/>
-      <w:bookmarkStart w:id="366" w:name="_Toc237145195"/>
-      <w:bookmarkStart w:id="367" w:name="_Toc236812541"/>
-      <w:bookmarkStart w:id="368" w:name="_Toc236815072"/>
-      <w:bookmarkStart w:id="369" w:name="_Toc236813808"/>
-      <w:bookmarkStart w:id="370" w:name="_Toc237156401"/>
-      <w:bookmarkStart w:id="371" w:name="_Toc237144568"/>
-      <w:bookmarkStart w:id="372" w:name="_Toc237145201"/>
-      <w:bookmarkStart w:id="373" w:name="_Toc236810640"/>
-      <w:bookmarkStart w:id="374" w:name="_Toc237067104"/>
-      <w:bookmarkStart w:id="375" w:name="_Toc237068143"/>
-      <w:bookmarkStart w:id="376" w:name="_Toc237328779"/>
-      <w:bookmarkStart w:id="377" w:name="_Toc236811875"/>
-      <w:bookmarkStart w:id="378" w:name="_Toc236811907"/>
-      <w:bookmarkStart w:id="379" w:name="_Toc237144597"/>
-      <w:bookmarkStart w:id="380" w:name="_Toc236814444"/>
-      <w:bookmarkStart w:id="381" w:name="_Toc236810639"/>
-      <w:bookmarkStart w:id="382" w:name="_Toc237068112"/>
-      <w:bookmarkStart w:id="383" w:name="_Toc237328175"/>
-      <w:bookmarkStart w:id="384" w:name="_Toc237328808"/>
-      <w:bookmarkStart w:id="385" w:name="_Toc237156372"/>
-      <w:bookmarkStart w:id="386" w:name="_Toc236811275"/>
-      <w:bookmarkStart w:id="387" w:name="_Toc236814443"/>
-      <w:bookmarkStart w:id="388" w:name="_Toc237048684"/>
-      <w:bookmarkStart w:id="389" w:name="_Toc237068111"/>
-      <w:bookmarkStart w:id="390" w:name="_Toc237145233"/>
-      <w:bookmarkStart w:id="391" w:name="_Toc237156404"/>
-      <w:bookmarkStart w:id="392" w:name="_Toc236812544"/>
-      <w:bookmarkStart w:id="393" w:name="_Toc236811911"/>
-      <w:bookmarkStart w:id="394" w:name="_Toc236812545"/>
-      <w:bookmarkStart w:id="395" w:name="_Toc236814445"/>
-      <w:bookmarkStart w:id="396" w:name="_Toc236814446"/>
-      <w:bookmarkStart w:id="397" w:name="_Toc236815074"/>
-      <w:bookmarkStart w:id="398" w:name="_Toc237156402"/>
-      <w:bookmarkStart w:id="399" w:name="_Toc237328809"/>
-      <w:bookmarkStart w:id="400" w:name="_Toc237068144"/>
-      <w:bookmarkStart w:id="401" w:name="_Toc237156403"/>
-      <w:bookmarkStart w:id="402" w:name="_Toc236813810"/>
-      <w:bookmarkStart w:id="403" w:name="_Toc237328810"/>
-      <w:bookmarkStart w:id="404" w:name="_Toc236811277"/>
-      <w:bookmarkStart w:id="405" w:name="_Toc237156366"/>
-      <w:bookmarkStart w:id="406" w:name="_Toc236813811"/>
-      <w:bookmarkStart w:id="407" w:name="_Toc236813178"/>
-      <w:bookmarkStart w:id="408" w:name="_Toc236815073"/>
-      <w:bookmarkStart w:id="409" w:name="_Toc237048686"/>
-      <w:bookmarkStart w:id="410" w:name="_Toc237144599"/>
-      <w:bookmarkStart w:id="411" w:name="_Toc236810641"/>
-      <w:bookmarkStart w:id="412" w:name="_Toc237067070"/>
-      <w:bookmarkStart w:id="413" w:name="_Toc237067102"/>
-      <w:bookmarkStart w:id="414" w:name="_Toc236811910"/>
-      <w:bookmarkStart w:id="415" w:name="_Toc237048715"/>
-      <w:bookmarkStart w:id="416" w:name="_Toc236813177"/>
-      <w:bookmarkStart w:id="417" w:name="_Toc237328811"/>
-      <w:bookmarkStart w:id="418" w:name="_Toc237068142"/>
-      <w:bookmarkStart w:id="419" w:name="_Toc237144598"/>
-      <w:bookmarkStart w:id="420" w:name="_Toc236811939"/>
-      <w:bookmarkStart w:id="421" w:name="_Toc237068140"/>
-      <w:bookmarkStart w:id="422" w:name="_Toc237144596"/>
-      <w:bookmarkStart w:id="423" w:name="_Toc237328176"/>
-      <w:bookmarkStart w:id="424" w:name="_Toc236813744"/>
-      <w:bookmarkStart w:id="425" w:name="_Toc236811276"/>
-      <w:bookmarkStart w:id="426" w:name="_Toc236810642"/>
-      <w:bookmarkStart w:id="427" w:name="_Toc237068176"/>
-      <w:bookmarkStart w:id="428" w:name="_Toc237328178"/>
-      <w:bookmarkStart w:id="429" w:name="_Toc237067103"/>
-      <w:bookmarkStart w:id="430" w:name="_Toc236811307"/>
-      <w:bookmarkStart w:id="431" w:name="_Toc236811305"/>
-      <w:bookmarkStart w:id="432" w:name="_Toc237145231"/>
-      <w:bookmarkStart w:id="433" w:name="_Toc237156433"/>
-      <w:bookmarkStart w:id="434" w:name="_Toc237068173"/>
-      <w:bookmarkStart w:id="435" w:name="_Toc237067105"/>
-      <w:bookmarkStart w:id="436" w:name="_Toc236815103"/>
-      <w:bookmarkStart w:id="437" w:name="_Toc237328841"/>
-      <w:bookmarkStart w:id="438" w:name="_Toc236814539"/>
-      <w:bookmarkStart w:id="439" w:name="_Toc236813841"/>
-      <w:bookmarkStart w:id="440" w:name="_Toc236812576"/>
-      <w:bookmarkStart w:id="441" w:name="_Toc237156484"/>
-      <w:bookmarkStart w:id="442" w:name="_Toc237067134"/>
-      <w:bookmarkStart w:id="443" w:name="_Toc237068192"/>
-      <w:bookmarkStart w:id="444" w:name="_Toc236810735"/>
-      <w:bookmarkStart w:id="445" w:name="_Toc236811306"/>
-      <w:bookmarkStart w:id="446" w:name="_Toc236815105"/>
-      <w:bookmarkStart w:id="447" w:name="_Toc236812638"/>
-      <w:bookmarkStart w:id="448" w:name="_Toc237328208"/>
-      <w:bookmarkStart w:id="449" w:name="_Toc236813842"/>
-      <w:bookmarkStart w:id="450" w:name="_Toc236814476"/>
-      <w:bookmarkStart w:id="451" w:name="_Toc236814475"/>
-      <w:bookmarkStart w:id="452" w:name="_Toc237048716"/>
-      <w:bookmarkStart w:id="453" w:name="_Toc236811940"/>
-      <w:bookmarkStart w:id="454" w:name="_Toc236813241"/>
-      <w:bookmarkStart w:id="455" w:name="_Toc236813209"/>
-      <w:bookmarkStart w:id="456" w:name="_Toc237156434"/>
-      <w:bookmarkStart w:id="457" w:name="_Toc236811975"/>
-      <w:bookmarkStart w:id="458" w:name="_Toc236811941"/>
-      <w:bookmarkStart w:id="459" w:name="_Toc236812574"/>
-      <w:bookmarkStart w:id="460" w:name="_Toc236811308"/>
-      <w:bookmarkStart w:id="461" w:name="_Toc236813256"/>
-      <w:bookmarkStart w:id="462" w:name="_Toc236815104"/>
-      <w:bookmarkStart w:id="463" w:name="_Toc237145261"/>
-      <w:bookmarkStart w:id="464" w:name="_Toc237067153"/>
-      <w:bookmarkStart w:id="465" w:name="_Toc237145296"/>
-      <w:bookmarkStart w:id="466" w:name="_Toc237068174"/>
-      <w:bookmarkStart w:id="467" w:name="_Toc236815122"/>
-      <w:bookmarkStart w:id="468" w:name="_Toc237067136"/>
-      <w:bookmarkStart w:id="469" w:name="_Toc237328874"/>
-      <w:bookmarkStart w:id="470" w:name="_Toc237067135"/>
-      <w:bookmarkStart w:id="471" w:name="_Toc236813907"/>
-      <w:bookmarkStart w:id="472" w:name="_Toc237156435"/>
-      <w:bookmarkStart w:id="473" w:name="_Toc236811942"/>
-      <w:bookmarkStart w:id="474" w:name="_Toc237068172"/>
-      <w:bookmarkStart w:id="475" w:name="_Toc237145262"/>
-      <w:bookmarkStart w:id="476" w:name="_Toc237048735"/>
-      <w:bookmarkStart w:id="477" w:name="_Toc237328207"/>
-      <w:bookmarkStart w:id="478" w:name="_Toc237156432"/>
-      <w:bookmarkStart w:id="479" w:name="_Toc237145263"/>
-      <w:bookmarkStart w:id="480" w:name="_Toc236813844"/>
-      <w:bookmarkStart w:id="481" w:name="_Toc236811341"/>
-      <w:bookmarkStart w:id="482" w:name="_Toc236810671"/>
-      <w:bookmarkStart w:id="483" w:name="_Toc236810673"/>
-      <w:bookmarkStart w:id="484" w:name="_Toc237067137"/>
-      <w:bookmarkStart w:id="485" w:name="_Toc236811960"/>
-      <w:bookmarkStart w:id="486" w:name="_Toc236811327"/>
-      <w:bookmarkStart w:id="487" w:name="_Toc236811309"/>
-      <w:bookmarkStart w:id="488" w:name="_Toc236813227"/>
-      <w:bookmarkStart w:id="489" w:name="_Toc237144630"/>
-      <w:bookmarkStart w:id="490" w:name="_Toc237048718"/>
-      <w:bookmarkStart w:id="491" w:name="_Toc236810690"/>
-      <w:bookmarkStart w:id="492" w:name="_Toc236811325"/>
-      <w:bookmarkStart w:id="493" w:name="_Toc236814498"/>
-      <w:bookmarkStart w:id="494" w:name="_Toc237145264"/>
-      <w:bookmarkStart w:id="495" w:name="_Toc236813226"/>
-      <w:bookmarkStart w:id="496" w:name="_Toc236813860"/>
-      <w:bookmarkStart w:id="497" w:name="_Toc237328209"/>
-      <w:bookmarkStart w:id="498" w:name="_Toc237328842"/>
-      <w:bookmarkStart w:id="499" w:name="_Toc237145265"/>
-      <w:bookmarkStart w:id="500" w:name="_Toc236811943"/>
-      <w:bookmarkStart w:id="501" w:name="_Toc236813861"/>
-      <w:bookmarkStart w:id="502" w:name="_Toc236814495"/>
-      <w:bookmarkStart w:id="503" w:name="_Toc237145281"/>
-      <w:bookmarkStart w:id="504" w:name="_Toc236811959"/>
-      <w:bookmarkStart w:id="505" w:name="_Toc237156452"/>
-      <w:bookmarkStart w:id="506" w:name="_Toc236815106"/>
-      <w:bookmarkStart w:id="507" w:name="_Toc236810691"/>
-      <w:bookmarkStart w:id="508" w:name="_Toc237144629"/>
-      <w:bookmarkStart w:id="509" w:name="_Toc236814494"/>
-      <w:bookmarkStart w:id="510" w:name="_Toc236812594"/>
-      <w:bookmarkStart w:id="511" w:name="_Toc236813230"/>
-      <w:bookmarkStart w:id="512" w:name="_Toc237328210"/>
-      <w:bookmarkStart w:id="513" w:name="_Toc236812577"/>
-      <w:bookmarkStart w:id="514" w:name="_Toc236813210"/>
-      <w:bookmarkStart w:id="515" w:name="_Toc236812595"/>
-      <w:bookmarkStart w:id="516" w:name="_Toc237328226"/>
-      <w:bookmarkStart w:id="517" w:name="_Toc237144631"/>
-      <w:bookmarkStart w:id="518" w:name="_Toc237048719"/>
-      <w:bookmarkStart w:id="519" w:name="_Toc237048736"/>
-      <w:bookmarkStart w:id="520" w:name="_Toc236811326"/>
-      <w:bookmarkStart w:id="521" w:name="_Toc237328839"/>
-      <w:bookmarkStart w:id="522" w:name="_Toc237144632"/>
-      <w:bookmarkStart w:id="523" w:name="_Toc237145282"/>
-      <w:bookmarkStart w:id="524" w:name="_Toc237145286"/>
-      <w:bookmarkStart w:id="525" w:name="_Toc237328843"/>
-      <w:bookmarkStart w:id="526" w:name="_Toc237144648"/>
-      <w:bookmarkStart w:id="527" w:name="_Toc237145283"/>
-      <w:bookmarkStart w:id="528" w:name="_Toc237068175"/>
-      <w:bookmarkStart w:id="529" w:name="_Toc236812593"/>
-      <w:bookmarkStart w:id="530" w:name="_Toc237328859"/>
-      <w:bookmarkStart w:id="531" w:name="_Toc236811328"/>
-      <w:bookmarkStart w:id="532" w:name="_Toc236813208"/>
-      <w:bookmarkStart w:id="533" w:name="_Toc236813228"/>
-      <w:bookmarkStart w:id="534" w:name="_Toc237145297"/>
-      <w:bookmarkStart w:id="535" w:name="_Toc236810674"/>
-      <w:bookmarkStart w:id="536" w:name="_Toc236815124"/>
-      <w:bookmarkStart w:id="537" w:name="_Toc237144651"/>
-      <w:bookmarkStart w:id="538" w:name="_Toc236814477"/>
-      <w:bookmarkStart w:id="539" w:name="_Toc237067158"/>
-      <w:bookmarkStart w:id="540" w:name="_Toc237328229"/>
-      <w:bookmarkStart w:id="541" w:name="_Toc236813207"/>
-      <w:bookmarkStart w:id="542" w:name="_Toc237067156"/>
-      <w:bookmarkStart w:id="543" w:name="_Toc236811961"/>
-      <w:bookmarkStart w:id="544" w:name="_Toc236811329"/>
-      <w:bookmarkStart w:id="545" w:name="_Toc236815137"/>
-      <w:bookmarkStart w:id="546" w:name="_Toc236813862"/>
-      <w:bookmarkStart w:id="547" w:name="_Toc236814496"/>
-      <w:bookmarkStart w:id="548" w:name="_Toc236810692"/>
-      <w:bookmarkStart w:id="549" w:name="_Toc237048737"/>
-      <w:bookmarkStart w:id="550" w:name="_Toc237067155"/>
-      <w:bookmarkStart w:id="551" w:name="_Toc236815125"/>
-      <w:bookmarkStart w:id="552" w:name="_Toc236812596"/>
-      <w:bookmarkStart w:id="553" w:name="_Toc236814497"/>
-      <w:bookmarkStart w:id="554" w:name="_Toc237328861"/>
-      <w:bookmarkStart w:id="555" w:name="_Toc236810693"/>
-      <w:bookmarkStart w:id="556" w:name="_Toc236811962"/>
-      <w:bookmarkStart w:id="557" w:name="_Toc236813863"/>
-      <w:bookmarkStart w:id="558" w:name="_Toc236813864"/>
-      <w:bookmarkStart w:id="559" w:name="_Toc237328860"/>
-      <w:bookmarkStart w:id="560" w:name="_Toc237328228"/>
-      <w:bookmarkStart w:id="561" w:name="_Toc237068193"/>
-      <w:bookmarkStart w:id="562" w:name="_Toc237145284"/>
-      <w:bookmarkStart w:id="563" w:name="_Toc237156453"/>
-      <w:bookmarkStart w:id="564" w:name="_Toc237328862"/>
-      <w:bookmarkStart w:id="565" w:name="_Toc236813229"/>
-      <w:bookmarkStart w:id="566" w:name="_Toc237144650"/>
-      <w:bookmarkStart w:id="567" w:name="_Toc237068195"/>
-      <w:bookmarkStart w:id="568" w:name="_Toc237048739"/>
-      <w:bookmarkStart w:id="569" w:name="_Toc237328145"/>
-      <w:bookmarkStart w:id="570" w:name="_Toc237156455"/>
-      <w:bookmarkStart w:id="571" w:name="_Toc237144652"/>
-      <w:bookmarkStart w:id="572" w:name="_Toc237048738"/>
-      <w:bookmarkStart w:id="573" w:name="_Toc236810694"/>
-      <w:bookmarkStart w:id="574" w:name="_Toc237328230"/>
-      <w:bookmarkStart w:id="575" w:name="_Toc236811963"/>
-      <w:bookmarkStart w:id="576" w:name="_Toc237144653"/>
-      <w:bookmarkStart w:id="577" w:name="_Toc236811964"/>
-      <w:bookmarkStart w:id="578" w:name="_Toc237048750"/>
-      <w:bookmarkStart w:id="579" w:name="_Toc237067168"/>
-      <w:bookmarkStart w:id="580" w:name="_Toc236812598"/>
-      <w:bookmarkStart w:id="581" w:name="_Toc236810705"/>
-      <w:bookmarkStart w:id="582" w:name="_Toc236812609"/>
-      <w:bookmarkStart w:id="583" w:name="_Toc236814499"/>
-      <w:bookmarkStart w:id="584" w:name="_Toc236811974"/>
-      <w:bookmarkStart w:id="585" w:name="_Toc236812608"/>
-      <w:bookmarkStart w:id="586" w:name="_Toc237068194"/>
-      <w:bookmarkStart w:id="587" w:name="_Toc236810706"/>
-      <w:bookmarkStart w:id="588" w:name="_Toc236814509"/>
-      <w:bookmarkStart w:id="589" w:name="_Toc236810695"/>
-      <w:bookmarkStart w:id="590" w:name="_Toc236811330"/>
-      <w:bookmarkStart w:id="591" w:name="_Toc237156457"/>
-      <w:bookmarkStart w:id="592" w:name="_Toc237328864"/>
-      <w:bookmarkStart w:id="593" w:name="_Toc236813231"/>
-      <w:bookmarkStart w:id="594" w:name="_Toc236813865"/>
-      <w:bookmarkStart w:id="595" w:name="_Toc236811340"/>
-      <w:bookmarkStart w:id="596" w:name="_Toc236815127"/>
-      <w:bookmarkStart w:id="597" w:name="_Toc237048740"/>
-      <w:bookmarkStart w:id="598" w:name="_Toc236813843"/>
-      <w:bookmarkStart w:id="599" w:name="_Toc236815123"/>
-      <w:bookmarkStart w:id="600" w:name="_Toc237328863"/>
-      <w:bookmarkStart w:id="601" w:name="_Toc237156454"/>
-      <w:bookmarkStart w:id="602" w:name="_Toc237067154"/>
-      <w:bookmarkStart w:id="603" w:name="_Toc236815126"/>
-      <w:bookmarkStart w:id="604" w:name="_Toc237144649"/>
-      <w:bookmarkStart w:id="605" w:name="_Toc237144663"/>
-      <w:bookmarkStart w:id="606" w:name="_Toc237068196"/>
-      <w:bookmarkStart w:id="607" w:name="_Toc237156456"/>
-      <w:bookmarkStart w:id="608" w:name="_Toc237328241"/>
-      <w:bookmarkStart w:id="609" w:name="_Toc237328227"/>
-      <w:bookmarkStart w:id="610" w:name="_Toc236810672"/>
-      <w:bookmarkStart w:id="611" w:name="_Toc236813875"/>
-      <w:bookmarkStart w:id="612" w:name="_Toc237048764"/>
-      <w:bookmarkStart w:id="613" w:name="_Toc237067133"/>
-      <w:bookmarkStart w:id="614" w:name="_Toc237328231"/>
-      <w:bookmarkStart w:id="615" w:name="_Toc236811978"/>
-      <w:bookmarkStart w:id="616" w:name="_Toc237068207"/>
-      <w:bookmarkStart w:id="617" w:name="_Toc237067157"/>
-      <w:bookmarkStart w:id="618" w:name="_Toc236814510"/>
-      <w:bookmarkStart w:id="619" w:name="_Toc237156467"/>
-      <w:bookmarkStart w:id="620" w:name="_Toc237145285"/>
-      <w:bookmarkStart w:id="621" w:name="_Toc236812640"/>
-      <w:bookmarkStart w:id="622" w:name="_Toc237144664"/>
-      <w:bookmarkStart w:id="623" w:name="_Toc236812597"/>
-      <w:bookmarkStart w:id="624" w:name="_Toc236811344"/>
-      <w:bookmarkStart w:id="625" w:name="_Toc236815139"/>
-      <w:bookmarkStart w:id="626" w:name="_Toc237328257"/>
-      <w:bookmarkStart w:id="627" w:name="_Toc236815169"/>
-      <w:bookmarkStart w:id="628" w:name="_Toc236815140"/>
-      <w:bookmarkStart w:id="629" w:name="_Toc237145298"/>
-      <w:bookmarkStart w:id="630" w:name="_Toc236811342"/>
-      <w:bookmarkStart w:id="631" w:name="_Toc237328243"/>
-      <w:bookmarkStart w:id="632" w:name="_Toc237328876"/>
-      <w:bookmarkStart w:id="633" w:name="_Toc236813243"/>
-      <w:bookmarkStart w:id="634" w:name="_Toc237156470"/>
-      <w:bookmarkStart w:id="635" w:name="_Toc236815154"/>
-      <w:bookmarkStart w:id="636" w:name="_Toc236811977"/>
-      <w:bookmarkStart w:id="637" w:name="_Toc236813244"/>
-      <w:bookmarkStart w:id="638" w:name="_Toc237328877"/>
-      <w:bookmarkStart w:id="639" w:name="_Toc236811990"/>
-      <w:bookmarkStart w:id="640" w:name="_Toc237328875"/>
-      <w:bookmarkStart w:id="641" w:name="_Toc236812612"/>
-      <w:bookmarkStart w:id="642" w:name="_Toc237156469"/>
-      <w:bookmarkStart w:id="643" w:name="_Toc236811976"/>
-      <w:bookmarkStart w:id="644" w:name="_Toc236812610"/>
-      <w:bookmarkStart w:id="645" w:name="_Toc236810708"/>
-      <w:bookmarkStart w:id="646" w:name="_Toc237067169"/>
-      <w:bookmarkStart w:id="647" w:name="_Toc237328244"/>
-      <w:bookmarkStart w:id="648" w:name="_Toc237328889"/>
-      <w:bookmarkStart w:id="649" w:name="_Toc237156468"/>
-      <w:bookmarkStart w:id="650" w:name="_Toc237067170"/>
-      <w:bookmarkStart w:id="651" w:name="_Toc236813257"/>
-      <w:bookmarkStart w:id="652" w:name="_Toc237144665"/>
-      <w:bookmarkStart w:id="653" w:name="_Toc236813876"/>
-      <w:bookmarkStart w:id="654" w:name="_Toc236815153"/>
-      <w:bookmarkStart w:id="655" w:name="_Toc237068210"/>
-      <w:bookmarkStart w:id="656" w:name="_Toc237048751"/>
-      <w:bookmarkStart w:id="657" w:name="_Toc237068223"/>
-      <w:bookmarkStart w:id="658" w:name="_Toc236811343"/>
-      <w:bookmarkStart w:id="659" w:name="_Toc236812611"/>
-      <w:bookmarkStart w:id="660" w:name="_Toc237144679"/>
-      <w:bookmarkStart w:id="661" w:name="_Toc236810709"/>
-      <w:bookmarkStart w:id="662" w:name="_Toc236813878"/>
-      <w:bookmarkStart w:id="663" w:name="_Toc236814512"/>
-      <w:bookmarkStart w:id="664" w:name="_Toc236810707"/>
-      <w:bookmarkStart w:id="665" w:name="_Toc237048753"/>
-      <w:bookmarkStart w:id="666" w:name="_Toc237067171"/>
-      <w:bookmarkStart w:id="667" w:name="_Toc236815138"/>
-      <w:bookmarkStart w:id="668" w:name="_Toc237144666"/>
-      <w:bookmarkStart w:id="669" w:name="_Toc237145299"/>
-      <w:bookmarkStart w:id="670" w:name="_Toc236813273"/>
-      <w:bookmarkStart w:id="671" w:name="_Toc237068208"/>
-      <w:bookmarkStart w:id="672" w:name="_Toc236813242"/>
-      <w:bookmarkStart w:id="673" w:name="_Toc236811356"/>
-      <w:bookmarkStart w:id="674" w:name="_Toc236810719"/>
-      <w:bookmarkStart w:id="675" w:name="_Toc236814524"/>
-      <w:bookmarkStart w:id="676" w:name="_Toc237144677"/>
-      <w:bookmarkStart w:id="677" w:name="_Toc236812622"/>
-      <w:bookmarkStart w:id="678" w:name="_Toc237156481"/>
-      <w:bookmarkStart w:id="679" w:name="_Toc237328255"/>
-      <w:bookmarkStart w:id="680" w:name="_Toc236814511"/>
-      <w:bookmarkStart w:id="681" w:name="_Toc237145311"/>
-      <w:bookmarkStart w:id="682" w:name="_Toc237067182"/>
-      <w:bookmarkStart w:id="683" w:name="_Toc236815151"/>
-      <w:bookmarkStart w:id="684" w:name="_Toc237156338"/>
-      <w:bookmarkStart w:id="685" w:name="_Toc237156436"/>
-      <w:bookmarkStart w:id="686" w:name="_Toc237328242"/>
-      <w:bookmarkStart w:id="687" w:name="_Toc236814523"/>
-      <w:bookmarkStart w:id="688" w:name="_Toc236811988"/>
-      <w:bookmarkStart w:id="689" w:name="_Toc237145310"/>
-      <w:bookmarkStart w:id="690" w:name="_Toc236814381"/>
-      <w:bookmarkStart w:id="691" w:name="_Toc236814382"/>
-      <w:bookmarkStart w:id="692" w:name="_Toc237328888"/>
-      <w:bookmarkStart w:id="693" w:name="_Toc237144536"/>
-      <w:bookmarkStart w:id="694" w:name="_Toc236815008"/>
-      <w:bookmarkStart w:id="695" w:name="_Toc237048752"/>
-      <w:bookmarkStart w:id="696" w:name="_Toc237156471"/>
-      <w:bookmarkStart w:id="697" w:name="_Toc236813905"/>
-      <w:bookmarkStart w:id="698" w:name="_Toc237328878"/>
-      <w:bookmarkStart w:id="699" w:name="_Toc237068221"/>
-      <w:bookmarkStart w:id="700" w:name="_Toc236814513"/>
-      <w:bookmarkStart w:id="701" w:name="_Toc236815141"/>
-      <w:bookmarkStart w:id="702" w:name="_Toc237067183"/>
-      <w:bookmarkStart w:id="703" w:name="_Toc237067172"/>
-      <w:bookmarkStart w:id="704" w:name="_Toc236813877"/>
-      <w:bookmarkStart w:id="705" w:name="_Toc236810720"/>
-      <w:bookmarkStart w:id="706" w:name="_Toc236810578"/>
-      <w:bookmarkStart w:id="707" w:name="_Toc237145300"/>
-      <w:bookmarkStart w:id="708" w:name="_Toc237328245"/>
-      <w:bookmarkStart w:id="709" w:name="_Toc237144680"/>
-      <w:bookmarkStart w:id="710" w:name="_Toc236813890"/>
-      <w:bookmarkStart w:id="711" w:name="_Toc236813879"/>
-      <w:bookmarkStart w:id="712" w:name="_Toc236815152"/>
-      <w:bookmarkStart w:id="713" w:name="_Toc237048765"/>
-      <w:bookmarkStart w:id="714" w:name="_Toc237048754"/>
-      <w:bookmarkStart w:id="715" w:name="_Toc237068222"/>
-      <w:bookmarkStart w:id="716" w:name="_Toc237144678"/>
-      <w:bookmarkStart w:id="717" w:name="_Toc237144667"/>
-      <w:bookmarkStart w:id="718" w:name="_Toc236811989"/>
-      <w:bookmarkStart w:id="719" w:name="_Toc237068197"/>
-      <w:bookmarkStart w:id="720" w:name="_Toc237068240"/>
-      <w:bookmarkStart w:id="721" w:name="_Toc237328890"/>
-      <w:bookmarkStart w:id="722" w:name="_Toc237145313"/>
-      <w:bookmarkStart w:id="723" w:name="_Toc237328273"/>
-      <w:bookmarkStart w:id="724" w:name="_Toc236811991"/>
-      <w:bookmarkStart w:id="725" w:name="_Toc237328891"/>
-      <w:bookmarkStart w:id="726" w:name="_Toc236811373"/>
-      <w:bookmarkStart w:id="727" w:name="_Toc236813892"/>
-      <w:bookmarkStart w:id="728" w:name="_Toc236814409"/>
-      <w:bookmarkStart w:id="729" w:name="_Toc237144696"/>
-      <w:bookmarkStart w:id="730" w:name="_Toc237145312"/>
-      <w:bookmarkStart w:id="731" w:name="_Toc237156483"/>
-      <w:bookmarkStart w:id="732" w:name="_Toc237067185"/>
-      <w:bookmarkStart w:id="733" w:name="_Toc236812623"/>
-      <w:bookmarkStart w:id="734" w:name="_Toc236810722"/>
-      <w:bookmarkStart w:id="735" w:name="_Toc236811357"/>
-      <w:bookmarkStart w:id="736" w:name="_Toc236811354"/>
-      <w:bookmarkStart w:id="737" w:name="_Toc236812625"/>
-      <w:bookmarkStart w:id="738" w:name="_Toc236813258"/>
-      <w:bookmarkStart w:id="739" w:name="_Toc236813255"/>
-      <w:bookmarkStart w:id="740" w:name="_Toc237048623"/>
-      <w:bookmarkStart w:id="741" w:name="_Toc236814526"/>
-      <w:bookmarkStart w:id="742" w:name="_Toc237156482"/>
-      <w:bookmarkStart w:id="743" w:name="_Toc236813812"/>
-      <w:bookmarkStart w:id="744" w:name="_Toc236812624"/>
-      <w:bookmarkStart w:id="745" w:name="_Toc237144628"/>
-      <w:bookmarkStart w:id="746" w:name="_Toc237048780"/>
-      <w:bookmarkStart w:id="747" w:name="_Toc236814525"/>
-      <w:bookmarkStart w:id="748" w:name="_Toc237328206"/>
-      <w:bookmarkStart w:id="749" w:name="_Toc237144693"/>
-      <w:bookmarkStart w:id="750" w:name="_Toc237067184"/>
-      <w:bookmarkStart w:id="751" w:name="_Toc237328840"/>
-      <w:bookmarkStart w:id="752" w:name="_Toc236813889"/>
-      <w:bookmarkStart w:id="753" w:name="_Toc237048767"/>
-      <w:bookmarkStart w:id="754" w:name="_Toc236810736"/>
-      <w:bookmarkStart w:id="755" w:name="_Toc237068224"/>
-      <w:bookmarkStart w:id="756" w:name="_Toc236811355"/>
-      <w:bookmarkStart w:id="757" w:name="_Toc236815167"/>
-      <w:bookmarkStart w:id="758" w:name="_Toc236813891"/>
-      <w:bookmarkStart w:id="759" w:name="_Toc237067198"/>
-      <w:bookmarkStart w:id="760" w:name="_Toc237068237"/>
-      <w:bookmarkStart w:id="761" w:name="_Toc237048766"/>
-      <w:bookmarkStart w:id="762" w:name="_Toc237145326"/>
-      <w:bookmarkStart w:id="763" w:name="_Toc237156497"/>
-      <w:bookmarkStart w:id="764" w:name="_Toc237328271"/>
-      <w:bookmarkStart w:id="765" w:name="_Toc237328904"/>
-      <w:bookmarkStart w:id="766" w:name="_Toc237068238"/>
-      <w:bookmarkStart w:id="767" w:name="_Toc237328905"/>
-      <w:bookmarkStart w:id="768" w:name="_Toc237145328"/>
-      <w:bookmarkStart w:id="769" w:name="_Toc237145232"/>
-      <w:bookmarkStart w:id="770" w:name="_Toc236812005"/>
-      <w:bookmarkStart w:id="771" w:name="_Toc236811372"/>
-      <w:bookmarkStart w:id="772" w:name="_Toc237156499"/>
-      <w:bookmarkStart w:id="773" w:name="_Toc236813906"/>
-      <w:bookmarkStart w:id="774" w:name="_Toc236810738"/>
-      <w:bookmarkStart w:id="775" w:name="_Toc237048781"/>
-      <w:bookmarkStart w:id="776" w:name="_Toc237145329"/>
-      <w:bookmarkStart w:id="777" w:name="_Toc237067200"/>
-      <w:bookmarkStart w:id="778" w:name="_Toc236812641"/>
-      <w:bookmarkStart w:id="779" w:name="_Toc236813271"/>
-      <w:bookmarkStart w:id="780" w:name="_Toc237145327"/>
-      <w:bookmarkStart w:id="781" w:name="_Toc236814478"/>
-      <w:bookmarkStart w:id="782" w:name="_Toc237328907"/>
-      <w:bookmarkStart w:id="783" w:name="_Toc237328272"/>
-      <w:bookmarkStart w:id="784" w:name="_Toc237328258"/>
-      <w:bookmarkStart w:id="785" w:name="_Toc236810737"/>
-      <w:bookmarkStart w:id="786" w:name="_Toc236811370"/>
-      <w:bookmarkStart w:id="787" w:name="_Toc236812006"/>
-      <w:bookmarkStart w:id="788" w:name="_Toc236812575"/>
-      <w:bookmarkStart w:id="789" w:name="_Toc236812004"/>
-      <w:bookmarkStart w:id="790" w:name="_Toc237068239"/>
-      <w:bookmarkStart w:id="791" w:name="_Toc236813274"/>
-      <w:bookmarkStart w:id="792" w:name="_Toc236812639"/>
-      <w:bookmarkStart w:id="793" w:name="_Toc236811371"/>
-      <w:bookmarkStart w:id="794" w:name="_Toc237156498"/>
-      <w:bookmarkStart w:id="795" w:name="_Toc236814540"/>
-      <w:bookmarkStart w:id="796" w:name="_Toc236815170"/>
-      <w:bookmarkStart w:id="797" w:name="_Toc236814542"/>
-      <w:bookmarkStart w:id="798" w:name="_Toc237328274"/>
-      <w:bookmarkStart w:id="799" w:name="_Toc237048782"/>
-      <w:bookmarkStart w:id="800" w:name="_Toc236812007"/>
-      <w:bookmarkStart w:id="801" w:name="_Toc237144694"/>
-      <w:bookmarkStart w:id="802" w:name="_Toc237328256"/>
-      <w:bookmarkStart w:id="803" w:name="_Toc237144695"/>
-      <w:bookmarkStart w:id="804" w:name="_Toc237067201"/>
-      <w:bookmarkStart w:id="805" w:name="_Toc237328906"/>
-      <w:bookmarkStart w:id="806" w:name="_Toc236813272"/>
-      <w:bookmarkStart w:id="807" w:name="_Toc237048783"/>
-      <w:bookmarkStart w:id="808" w:name="_Toc237156500"/>
-      <w:bookmarkStart w:id="809" w:name="_Toc236815168"/>
-      <w:bookmarkStart w:id="810" w:name="_Toc236813908"/>
-      <w:bookmarkStart w:id="811" w:name="_Toc237067199"/>
-      <w:bookmarkStart w:id="812" w:name="_Toc236814541"/>
       <w:bookmarkEnd w:id="62"/>
       <w:bookmarkEnd w:id="63"/>
       <w:bookmarkEnd w:id="64"/>
@@ -4172,9 +4128,6 @@
       <w:bookmarkEnd w:id="807"/>
       <w:bookmarkEnd w:id="808"/>
       <w:bookmarkEnd w:id="809"/>
-      <w:bookmarkEnd w:id="810"/>
-      <w:bookmarkEnd w:id="811"/>
-      <w:bookmarkEnd w:id="812"/>
       <w:r>
         <w:rPr/>
         <w:drawing>
@@ -4310,10 +4263,10 @@
         <w:tab/>
         <w:tab/>
       </w:r>
-      <w:bookmarkStart w:id="813" w:name="__RefHeading___Toc3456_2680829492"/>
-      <w:bookmarkStart w:id="814" w:name="_Toc496167967"/>
-      <w:bookmarkEnd w:id="813"/>
-      <w:bookmarkEnd w:id="814"/>
+      <w:bookmarkStart w:id="810" w:name="__RefHeading___Toc3456_2680829492"/>
+      <w:bookmarkStart w:id="811" w:name="_Toc496167967"/>
+      <w:bookmarkEnd w:id="810"/>
+      <w:bookmarkEnd w:id="811"/>
       <w:r>
         <w:br w:type="page"/>
       </w:r>
@@ -4328,8 +4281,8 @@
         <w:spacing w:before="480" w:after="0"/>
         <w:rPr/>
       </w:pPr>
-      <w:bookmarkStart w:id="815" w:name="__RefHeading___Toc3453_323876262"/>
-      <w:bookmarkEnd w:id="815"/>
+      <w:bookmarkStart w:id="812" w:name="__RefHeading___Toc3453_323876262"/>
+      <w:bookmarkEnd w:id="812"/>
       <w:r>
         <w:rPr/>
         <w:fldChar w:fldCharType="begin"/>
@@ -4368,12 +4321,12 @@
         <w:spacing w:before="200" w:after="40"/>
         <w:rPr/>
       </w:pPr>
-      <w:bookmarkStart w:id="816" w:name="__RefHeading___Toc3458_2680829492"/>
-      <w:bookmarkStart w:id="817" w:name="_Toc496284773"/>
-      <w:bookmarkStart w:id="818" w:name="_Toc502761808"/>
-      <w:bookmarkEnd w:id="816"/>
-      <w:bookmarkEnd w:id="817"/>
-      <w:bookmarkEnd w:id="818"/>
+      <w:bookmarkStart w:id="813" w:name="__RefHeading___Toc3458_2680829492"/>
+      <w:bookmarkStart w:id="814" w:name="_Toc496284773"/>
+      <w:bookmarkStart w:id="815" w:name="_Toc502761808"/>
+      <w:bookmarkEnd w:id="813"/>
+      <w:bookmarkEnd w:id="814"/>
+      <w:bookmarkEnd w:id="815"/>
       <w:r>
         <w:rPr/>
         <w:t>Configuration of Controller</w:t>
@@ -5165,12 +5118,12 @@
         <w:spacing w:before="200" w:after="40"/>
         <w:rPr/>
       </w:pPr>
-      <w:bookmarkStart w:id="819" w:name="__RefHeading___Toc3458_26808294921"/>
-      <w:bookmarkStart w:id="820" w:name="_Toc4962847731"/>
-      <w:bookmarkStart w:id="821" w:name="_Toc5027618081"/>
-      <w:bookmarkEnd w:id="819"/>
-      <w:bookmarkEnd w:id="820"/>
-      <w:bookmarkEnd w:id="821"/>
+      <w:bookmarkStart w:id="816" w:name="__RefHeading___Toc3458_26808294921"/>
+      <w:bookmarkStart w:id="817" w:name="_Toc4962847731"/>
+      <w:bookmarkStart w:id="818" w:name="_Toc5027618081"/>
+      <w:bookmarkEnd w:id="816"/>
+      <w:bookmarkEnd w:id="817"/>
+      <w:bookmarkEnd w:id="818"/>
       <w:r>
         <w:rPr/>
         <w:t>Introduction of the Compositor Plugin</w:t>
@@ -5287,7 +5240,23 @@
           <w:iCs/>
           <w:lang w:eastAsia="ar-SA"/>
         </w:rPr>
-        <w:t>WPEWebBrowser</w:t>
+        <w:t>Web</w:t>
+      </w:r>
+      <w:r>
+        <w:rPr>
+          <w:i/>
+          <w:iCs/>
+          <w:lang w:eastAsia="ar-SA"/>
+        </w:rPr>
+        <w:t>Kit</w:t>
+      </w:r>
+      <w:r>
+        <w:rPr>
+          <w:i/>
+          <w:iCs/>
+          <w:lang w:eastAsia="ar-SA"/>
+        </w:rPr>
+        <w:t>Browser</w:t>
       </w:r>
       <w:r>
         <w:rPr>
@@ -5523,10 +5492,10 @@
         </w:numPr>
         <w:rPr/>
       </w:pPr>
-      <w:bookmarkStart w:id="822" w:name="__RefHeading___Toc3460_2680829492"/>
-      <w:bookmarkStart w:id="823" w:name="_Toc502761809"/>
-      <w:bookmarkEnd w:id="822"/>
-      <w:bookmarkEnd w:id="823"/>
+      <w:bookmarkStart w:id="819" w:name="__RefHeading___Toc3460_2680829492"/>
+      <w:bookmarkStart w:id="820" w:name="_Toc502761809"/>
+      <w:bookmarkEnd w:id="819"/>
+      <w:bookmarkEnd w:id="820"/>
       <w:r>
         <w:rPr/>
         <w:t>Application Programming Interface (API)</w:t>
@@ -5541,10 +5510,10 @@
         </w:numPr>
         <w:rPr/>
       </w:pPr>
-      <w:bookmarkStart w:id="824" w:name="__RefHeading___Toc3462_2680829492"/>
-      <w:bookmarkStart w:id="825" w:name="_Toc502761810"/>
-      <w:bookmarkEnd w:id="824"/>
-      <w:bookmarkEnd w:id="825"/>
+      <w:bookmarkStart w:id="821" w:name="__RefHeading___Toc3462_2680829492"/>
+      <w:bookmarkStart w:id="822" w:name="_Toc502761810"/>
+      <w:bookmarkEnd w:id="821"/>
+      <w:bookmarkEnd w:id="822"/>
       <w:r>
         <w:rPr/>
         <w:t>General information</w:t>
@@ -5839,6 +5808,8 @@
         </w:numPr>
         <w:rPr/>
       </w:pPr>
+      <w:bookmarkStart w:id="823" w:name="__RefHeading___Toc3326_2016514475"/>
+      <w:bookmarkEnd w:id="823"/>
       <w:r>
         <w:rPr/>
         <w:t>Kill &lt;client&gt;</w:t>
@@ -5888,9 +5859,9 @@
       <w:r>
         <w:rPr/>
       </w:r>
-      <w:bookmarkStart w:id="826" w:name="_GoBack"/>
-      <w:bookmarkStart w:id="827" w:name="_GoBack"/>
-      <w:bookmarkEnd w:id="827"/>
+      <w:bookmarkStart w:id="824" w:name="_GoBack"/>
+      <w:bookmarkStart w:id="825" w:name="_GoBack"/>
+      <w:bookmarkEnd w:id="825"/>
     </w:p>
     <w:tbl>
       <w:tblPr>
@@ -6145,8 +6116,8 @@
         </w:numPr>
         <w:rPr/>
       </w:pPr>
-      <w:bookmarkStart w:id="828" w:name="__RefHeading___Toc3455_323876262"/>
-      <w:bookmarkEnd w:id="828"/>
+      <w:bookmarkStart w:id="826" w:name="__RefHeading___Toc3455_323876262"/>
+      <w:bookmarkEnd w:id="826"/>
       <w:r>
         <w:rPr/>
         <w:t>Switch Client to Top.</w:t>
@@ -6457,11 +6428,11 @@
         </w:numPr>
         <w:rPr/>
       </w:pPr>
-      <w:bookmarkStart w:id="829" w:name="__RefHeading___Toc3457_323876262"/>
-      <w:bookmarkEnd w:id="829"/>
-      <w:r>
-        <w:rPr/>
-        <w:t xml:space="preserve">Switch Input </w:t>
+      <w:bookmarkStart w:id="827" w:name="__RefHeading___Toc3457_323876262"/>
+      <w:bookmarkEnd w:id="827"/>
+      <w:r>
+        <w:rPr/>
+        <w:t>Switch Input to &lt;client&gt;</w:t>
       </w:r>
     </w:p>
     <w:p>
@@ -6839,11 +6810,11 @@
         </w:numPr>
         <w:rPr/>
       </w:pPr>
-      <w:bookmarkStart w:id="830" w:name="__RefHeading___Toc3461_323876262"/>
-      <w:bookmarkEnd w:id="830"/>
-      <w:r>
-        <w:rPr/>
-        <w:t>Update Opacity</w:t>
+      <w:bookmarkStart w:id="828" w:name="__RefHeading___Toc3461_323876262"/>
+      <w:bookmarkEnd w:id="828"/>
+      <w:r>
+        <w:rPr/>
+        <w:t>Reset Opacity</w:t>
       </w:r>
     </w:p>
     <w:p>
@@ -7127,8 +7098,8 @@
         </w:numPr>
         <w:rPr/>
       </w:pPr>
-      <w:bookmarkStart w:id="831" w:name="__RefHeading___Toc3463_323876262"/>
-      <w:bookmarkEnd w:id="831"/>
+      <w:bookmarkStart w:id="829" w:name="__RefHeading___Toc3463_323876262"/>
+      <w:bookmarkEnd w:id="829"/>
       <w:r>
         <w:rPr/>
         <w:t>Reset Visibility</w:t>
@@ -7163,7 +7134,7 @@
       <w:tblPr>
         <w:tblW w:w="3780" w:type="dxa"/>
         <w:jc w:val="left"/>
-        <w:tblInd w:w="2082" w:type="dxa"/>
+        <w:tblInd w:w="2081" w:type="dxa"/>
         <w:tblBorders>
           <w:top w:val="single" w:sz="2" w:space="0" w:color="000000"/>
           <w:left w:val="single" w:sz="2" w:space="0" w:color="000000"/>
@@ -7172,7 +7143,7 @@
         </w:tblBorders>
         <w:tblCellMar>
           <w:top w:w="55" w:type="dxa"/>
-          <w:left w:w="53" w:type="dxa"/>
+          <w:left w:w="51" w:type="dxa"/>
           <w:bottom w:w="55" w:type="dxa"/>
           <w:right w:w="55" w:type="dxa"/>
         </w:tblCellMar>
@@ -7623,14 +7594,14 @@
               <w:pStyle w:val="Textintable"/>
               <w:rPr/>
             </w:pPr>
-            <w:bookmarkStart w:id="832" w:name="__DdeLink__3049_3916636515"/>
+            <w:bookmarkStart w:id="830" w:name="__DdeLink__3049_3916636515"/>
             <w:r>
               <w:rPr>
                 <w:rFonts w:ascii="Courier" w:hAnsi="Courier"/>
               </w:rPr>
               <w:t>HTTP/1.1 400 BAD REQUEST</w:t>
             </w:r>
-            <w:bookmarkEnd w:id="832"/>
+            <w:bookmarkEnd w:id="830"/>
             <w:r>
               <w:rPr>
                 <w:rFonts w:ascii="Courier" w:hAnsi="Courier"/>
@@ -7659,11 +7630,11 @@
         </w:numPr>
         <w:rPr/>
       </w:pPr>
-      <w:bookmarkStart w:id="833" w:name="__RefHeading___Toc3465_323876262"/>
-      <w:bookmarkEnd w:id="833"/>
-      <w:r>
-        <w:rPr/>
-        <w:t xml:space="preserve">Update Geometry </w:t>
+      <w:bookmarkStart w:id="831" w:name="__RefHeading___Toc3465_323876262"/>
+      <w:bookmarkEnd w:id="831"/>
+      <w:r>
+        <w:rPr/>
+        <w:t xml:space="preserve">Reset Geometry </w:t>
       </w:r>
     </w:p>
     <w:p>
@@ -8060,8 +8031,8 @@
         </w:numPr>
         <w:rPr/>
       </w:pPr>
-      <w:bookmarkStart w:id="834" w:name="__RefHeading___Toc3467_323876262"/>
-      <w:bookmarkEnd w:id="834"/>
+      <w:bookmarkStart w:id="832" w:name="__RefHeading___Toc3467_323876262"/>
+      <w:bookmarkEnd w:id="832"/>
       <w:r>
         <w:rPr/>
         <w:t xml:space="preserve">Get Screen Resolution </w:t>
@@ -8248,7 +8219,7 @@
               <w:rPr>
                 <w:rFonts w:ascii="Courier" w:hAnsi="Courier"/>
               </w:rPr>
-              <w:t>HTTP/1.1 200 OK Get compositor resolution to [value]</w:t>
+              <w:t>HTTP/1.1 200 OK Get screen resolution</w:t>
             </w:r>
           </w:p>
           <w:p>
@@ -8331,12 +8302,12 @@
       <w:r>
         <w:rPr/>
       </w:r>
+      <w:bookmarkStart w:id="833" w:name="__RefHeading___Toc3464_2680829492"/>
+      <w:bookmarkStart w:id="834" w:name="_Toc502761811"/>
       <w:bookmarkStart w:id="835" w:name="__RefHeading___Toc3464_2680829492"/>
       <w:bookmarkStart w:id="836" w:name="_Toc502761811"/>
-      <w:bookmarkStart w:id="837" w:name="__RefHeading___Toc3464_2680829492"/>
-      <w:bookmarkStart w:id="838" w:name="_Toc502761811"/>
-      <w:bookmarkEnd w:id="837"/>
-      <w:bookmarkEnd w:id="838"/>
+      <w:bookmarkEnd w:id="835"/>
+      <w:bookmarkEnd w:id="836"/>
     </w:p>
     <w:p>
       <w:pPr>
@@ -8347,11 +8318,11 @@
         </w:numPr>
         <w:rPr/>
       </w:pPr>
-      <w:bookmarkStart w:id="839" w:name="__RefHeading___Toc3528_483215765"/>
-      <w:bookmarkEnd w:id="839"/>
-      <w:r>
-        <w:rPr/>
-        <w:t>Update Screen Resolution</w:t>
+      <w:bookmarkStart w:id="837" w:name="__RefHeading___Toc3528_483215765"/>
+      <w:bookmarkEnd w:id="837"/>
+      <w:r>
+        <w:rPr/>
+        <w:t>Reset Screen Resolution</w:t>
       </w:r>
     </w:p>
     <w:p>
@@ -8377,7 +8348,7 @@
       <w:tblPr>
         <w:tblW w:w="2970" w:type="dxa"/>
         <w:jc w:val="left"/>
-        <w:tblInd w:w="1812" w:type="dxa"/>
+        <w:tblInd w:w="1811" w:type="dxa"/>
         <w:tblBorders>
           <w:top w:val="single" w:sz="2" w:space="0" w:color="000000"/>
           <w:left w:val="single" w:sz="2" w:space="0" w:color="000000"/>
@@ -8386,7 +8357,7 @@
         </w:tblBorders>
         <w:tblCellMar>
           <w:top w:w="55" w:type="dxa"/>
-          <w:left w:w="53" w:type="dxa"/>
+          <w:left w:w="51" w:type="dxa"/>
           <w:bottom w:w="55" w:type="dxa"/>
           <w:right w:w="55" w:type="dxa"/>
         </w:tblCellMar>
@@ -9398,7 +9369,7 @@
               <w:rPr>
                 <w:rFonts w:ascii="Courier" w:hAnsi="Courier"/>
               </w:rPr>
-              <w:t>HTTP/1.1 200 OK Update compositor resolution to [index]</w:t>
+              <w:t>HTTP/1.1 200 OK Update screen resolution to [index]</w:t>
             </w:r>
           </w:p>
         </w:tc>
@@ -9543,7 +9514,7 @@
               <wp:positionV relativeFrom="paragraph">
                 <wp:posOffset>71755</wp:posOffset>
               </wp:positionV>
-              <wp:extent cx="810895" cy="320675"/>
+              <wp:extent cx="812165" cy="320675"/>
               <wp:effectExtent l="0" t="0" r="0" b="0"/>
               <wp:wrapSquare wrapText="bothSides"/>
               <wp:docPr id="9" name="Tekstvak 29"/>
@@ -9554,7 +9525,7 @@
                     <wps:spPr>
                       <a:xfrm>
                         <a:off x="0" y="0"/>
-                        <a:ext cx="810360" cy="320040"/>
+                        <a:ext cx="811440" cy="320040"/>
                       </a:xfrm>
                       <a:prstGeom prst="rect">
                         <a:avLst/>
@@ -9669,7 +9640,7 @@
         </mc:Choice>
         <mc:Fallback>
           <w:pict>
-            <v:rect id="shape_0" ID="Tekstvak 29" stroked="f" style="position:absolute;margin-left:414pt;margin-top:5.65pt;width:63.75pt;height:25.15pt">
+            <v:rect id="shape_0" ID="Tekstvak 29" stroked="f" style="position:absolute;margin-left:414pt;margin-top:5.65pt;width:63.85pt;height:25.15pt">
               <w10:wrap type="square"/>
               <v:fill o:detectmouseclick="t" on="false"/>
               <v:stroke color="#3465a4" joinstyle="round" endcap="flat"/>
@@ -9776,7 +9747,7 @@
               <wp:positionV relativeFrom="paragraph">
                 <wp:posOffset>111125</wp:posOffset>
               </wp:positionV>
-              <wp:extent cx="2982595" cy="467995"/>
+              <wp:extent cx="2983865" cy="469265"/>
               <wp:effectExtent l="0" t="0" r="0" b="0"/>
               <wp:wrapNone/>
               <wp:docPr id="11" name="Tekstvak 30"/>
@@ -9787,7 +9758,7 @@
                     <wps:spPr>
                       <a:xfrm>
                         <a:off x="0" y="0"/>
-                        <a:ext cx="2981880" cy="467280"/>
+                        <a:ext cx="2983320" cy="468720"/>
                       </a:xfrm>
                       <a:prstGeom prst="rect">
                         <a:avLst/>
@@ -9902,7 +9873,7 @@
         </mc:Choice>
         <mc:Fallback>
           <w:pict>
-            <v:rect id="shape_0" ID="Tekstvak 30" stroked="f" style="position:absolute;margin-left:135pt;margin-top:8.75pt;width:234.75pt;height:36.75pt">
+            <v:rect id="shape_0" ID="Tekstvak 30" stroked="f" style="position:absolute;margin-left:135pt;margin-top:8.75pt;width:234.85pt;height:36.85pt">
               <w10:wrap type="square"/>
               <v:fill o:detectmouseclick="t" on="false"/>
               <v:stroke color="#3465a4" joinstyle="round" endcap="flat"/>
@@ -10318,15 +10289,12 @@
       <w:rPr>
         <w:rFonts w:ascii="Liberation Serif" w:hAnsi="Liberation Serif" w:eastAsia="Noto Sans CJK SC Regular" w:cs="Lohit Devanagari"/>
         <w:kern w:val="2"/>
-        <w:sz w:val="24"/>
         <w:szCs w:val="24"/>
         <w:lang w:val="en-US" w:eastAsia="zh-CN" w:bidi="hi-IN"/>
       </w:rPr>
     </w:rPrDefault>
     <w:pPrDefault>
-      <w:pPr>
-        <w:widowControl/>
-      </w:pPr>
+      <w:pPr/>
     </w:pPrDefault>
   </w:docDefaults>
   <w:latentStyles w:defLockedState="0" w:defUIPriority="99" w:defSemiHidden="0" w:defUnhideWhenUsed="0" w:defQFormat="0" w:count="372">
@@ -10708,9 +10676,7 @@
     <w:qFormat/>
     <w:pPr>
       <w:widowControl w:val="false"/>
-      <w:kinsoku w:val="true"/>
       <w:overflowPunct w:val="true"/>
-      <w:autoSpaceDE w:val="true"/>
       <w:bidi w:val="0"/>
       <w:spacing w:lineRule="auto" w:line="312"/>
       <w:jc w:val="left"/>
@@ -12877,6 +12843,186 @@
       <w:lang w:val="de-DE"/>
     </w:rPr>
   </w:style>
+  <w:style w:type="character" w:styleId="ListLabel232">
+    <w:name w:val="ListLabel 232"/>
+    <w:qFormat/>
+    <w:rPr>
+      <w:rFonts w:cs="Symbol"/>
+    </w:rPr>
+  </w:style>
+  <w:style w:type="character" w:styleId="ListLabel233">
+    <w:name w:val="ListLabel 233"/>
+    <w:qFormat/>
+    <w:rPr>
+      <w:rFonts w:cs="Courier New"/>
+    </w:rPr>
+  </w:style>
+  <w:style w:type="character" w:styleId="ListLabel234">
+    <w:name w:val="ListLabel 234"/>
+    <w:qFormat/>
+    <w:rPr>
+      <w:rFonts w:cs="Wingdings"/>
+    </w:rPr>
+  </w:style>
+  <w:style w:type="character" w:styleId="ListLabel235">
+    <w:name w:val="ListLabel 235"/>
+    <w:qFormat/>
+    <w:rPr>
+      <w:rFonts w:cs="Symbol"/>
+    </w:rPr>
+  </w:style>
+  <w:style w:type="character" w:styleId="ListLabel236">
+    <w:name w:val="ListLabel 236"/>
+    <w:qFormat/>
+    <w:rPr>
+      <w:rFonts w:cs="Courier New"/>
+    </w:rPr>
+  </w:style>
+  <w:style w:type="character" w:styleId="ListLabel237">
+    <w:name w:val="ListLabel 237"/>
+    <w:qFormat/>
+    <w:rPr>
+      <w:rFonts w:cs="Wingdings"/>
+    </w:rPr>
+  </w:style>
+  <w:style w:type="character" w:styleId="ListLabel238">
+    <w:name w:val="ListLabel 238"/>
+    <w:qFormat/>
+    <w:rPr>
+      <w:rFonts w:cs="Symbol"/>
+    </w:rPr>
+  </w:style>
+  <w:style w:type="character" w:styleId="ListLabel239">
+    <w:name w:val="ListLabel 239"/>
+    <w:qFormat/>
+    <w:rPr>
+      <w:rFonts w:cs="Courier New"/>
+    </w:rPr>
+  </w:style>
+  <w:style w:type="character" w:styleId="ListLabel240">
+    <w:name w:val="ListLabel 240"/>
+    <w:qFormat/>
+    <w:rPr>
+      <w:rFonts w:cs="Wingdings"/>
+    </w:rPr>
+  </w:style>
+  <w:style w:type="character" w:styleId="ListLabel241">
+    <w:name w:val="ListLabel 241"/>
+    <w:qFormat/>
+    <w:rPr/>
+  </w:style>
+  <w:style w:type="character" w:styleId="ListLabel242">
+    <w:name w:val="ListLabel 242"/>
+    <w:qFormat/>
+    <w:rPr>
+      <w:rFonts w:eastAsia="Cambria"/>
+    </w:rPr>
+  </w:style>
+  <w:style w:type="character" w:styleId="ListLabel243">
+    <w:name w:val="ListLabel 243"/>
+    <w:qFormat/>
+    <w:rPr>
+      <w:lang w:eastAsia="nl-NL"/>
+    </w:rPr>
+  </w:style>
+  <w:style w:type="character" w:styleId="ListLabel244">
+    <w:name w:val="ListLabel 244"/>
+    <w:qFormat/>
+    <w:rPr>
+      <w:rFonts w:eastAsia="Cambria"/>
+      <w:lang w:val="de-DE"/>
+    </w:rPr>
+  </w:style>
+  <w:style w:type="character" w:styleId="ListLabel245">
+    <w:name w:val="ListLabel 245"/>
+    <w:qFormat/>
+    <w:rPr>
+      <w:rFonts w:cs="Symbol"/>
+    </w:rPr>
+  </w:style>
+  <w:style w:type="character" w:styleId="ListLabel246">
+    <w:name w:val="ListLabel 246"/>
+    <w:qFormat/>
+    <w:rPr>
+      <w:rFonts w:cs="Courier New"/>
+    </w:rPr>
+  </w:style>
+  <w:style w:type="character" w:styleId="ListLabel247">
+    <w:name w:val="ListLabel 247"/>
+    <w:qFormat/>
+    <w:rPr>
+      <w:rFonts w:cs="Wingdings"/>
+    </w:rPr>
+  </w:style>
+  <w:style w:type="character" w:styleId="ListLabel248">
+    <w:name w:val="ListLabel 248"/>
+    <w:qFormat/>
+    <w:rPr>
+      <w:rFonts w:cs="Symbol"/>
+    </w:rPr>
+  </w:style>
+  <w:style w:type="character" w:styleId="ListLabel249">
+    <w:name w:val="ListLabel 249"/>
+    <w:qFormat/>
+    <w:rPr>
+      <w:rFonts w:cs="Courier New"/>
+    </w:rPr>
+  </w:style>
+  <w:style w:type="character" w:styleId="ListLabel250">
+    <w:name w:val="ListLabel 250"/>
+    <w:qFormat/>
+    <w:rPr>
+      <w:rFonts w:cs="Wingdings"/>
+    </w:rPr>
+  </w:style>
+  <w:style w:type="character" w:styleId="ListLabel251">
+    <w:name w:val="ListLabel 251"/>
+    <w:qFormat/>
+    <w:rPr>
+      <w:rFonts w:cs="Symbol"/>
+    </w:rPr>
+  </w:style>
+  <w:style w:type="character" w:styleId="ListLabel252">
+    <w:name w:val="ListLabel 252"/>
+    <w:qFormat/>
+    <w:rPr>
+      <w:rFonts w:cs="Courier New"/>
+    </w:rPr>
+  </w:style>
+  <w:style w:type="character" w:styleId="ListLabel253">
+    <w:name w:val="ListLabel 253"/>
+    <w:qFormat/>
+    <w:rPr>
+      <w:rFonts w:cs="Wingdings"/>
+    </w:rPr>
+  </w:style>
+  <w:style w:type="character" w:styleId="ListLabel254">
+    <w:name w:val="ListLabel 254"/>
+    <w:qFormat/>
+    <w:rPr/>
+  </w:style>
+  <w:style w:type="character" w:styleId="ListLabel255">
+    <w:name w:val="ListLabel 255"/>
+    <w:qFormat/>
+    <w:rPr>
+      <w:rFonts w:eastAsia="Cambria"/>
+    </w:rPr>
+  </w:style>
+  <w:style w:type="character" w:styleId="ListLabel256">
+    <w:name w:val="ListLabel 256"/>
+    <w:qFormat/>
+    <w:rPr>
+      <w:lang w:eastAsia="nl-NL"/>
+    </w:rPr>
+  </w:style>
+  <w:style w:type="character" w:styleId="ListLabel257">
+    <w:name w:val="ListLabel 257"/>
+    <w:qFormat/>
+    <w:rPr>
+      <w:rFonts w:eastAsia="Cambria"/>
+      <w:lang w:val="de-DE"/>
+    </w:rPr>
+  </w:style>
   <w:style w:type="paragraph" w:styleId="Heading" w:customStyle="1">
     <w:name w:val="Heading"/>
     <w:basedOn w:val="Normal"/>
@@ -13008,9 +13154,7 @@
     <w:qFormat/>
     <w:pPr>
       <w:widowControl/>
-      <w:kinsoku w:val="true"/>
       <w:overflowPunct w:val="true"/>
-      <w:autoSpaceDE w:val="true"/>
       <w:bidi w:val="0"/>
       <w:jc w:val="left"/>
     </w:pPr>

</xml_diff>

<commit_message>
Update Compositor-doc: update zorder-titel
</commit_message>
<xml_diff>
--- a/Compositor/doc/WPE - API - Compositor.docx
+++ b/Compositor/doc/WPE - API - Compositor.docx
@@ -59,7 +59,7 @@
                 <wp:positionV relativeFrom="paragraph">
                   <wp:posOffset>1600200</wp:posOffset>
                 </wp:positionV>
-                <wp:extent cx="6070600" cy="2298700"/>
+                <wp:extent cx="6071235" cy="2299335"/>
                 <wp:effectExtent l="0" t="0" r="0" b="0"/>
                 <wp:wrapSquare wrapText="bothSides"/>
                 <wp:docPr id="1" name="Tekstvak 24"/>
@@ -70,7 +70,7 @@
                       <wps:spPr>
                         <a:xfrm>
                           <a:off x="0" y="0"/>
-                          <a:ext cx="6069960" cy="2298240"/>
+                          <a:ext cx="6070680" cy="2298600"/>
                         </a:xfrm>
                         <a:prstGeom prst="rect">
                           <a:avLst/>
@@ -161,7 +161,7 @@
           </mc:Choice>
           <mc:Fallback>
             <w:pict>
-              <v:rect id="shape_0" ID="Tekstvak 24" stroked="f" style="position:absolute;margin-left:-9pt;margin-top:126pt;width:477.9pt;height:180.9pt">
+              <v:rect id="shape_0" ID="Tekstvak 24" stroked="f" style="position:absolute;margin-left:-9pt;margin-top:126pt;width:477.95pt;height:180.95pt">
                 <w10:wrap type="square"/>
                 <v:fill o:detectmouseclick="t" on="false"/>
                 <v:stroke color="#3465a4" joinstyle="round" endcap="flat"/>
@@ -244,7 +244,7 @@
                 <wp:positionV relativeFrom="paragraph">
                   <wp:posOffset>7772400</wp:posOffset>
                 </wp:positionV>
-                <wp:extent cx="5842000" cy="1155700"/>
+                <wp:extent cx="5842635" cy="1156335"/>
                 <wp:effectExtent l="0" t="0" r="0" b="0"/>
                 <wp:wrapSquare wrapText="bothSides"/>
                 <wp:docPr id="3" name="Tekstvak 3"/>
@@ -255,7 +255,7 @@
                       <wps:spPr>
                         <a:xfrm>
                           <a:off x="0" y="0"/>
-                          <a:ext cx="5841360" cy="1155240"/>
+                          <a:ext cx="5842080" cy="1155600"/>
                         </a:xfrm>
                         <a:prstGeom prst="rect">
                           <a:avLst/>
@@ -325,7 +325,7 @@
           </mc:Choice>
           <mc:Fallback>
             <w:pict>
-              <v:rect id="shape_0" ID="Tekstvak 3" stroked="f" style="position:absolute;margin-left:0pt;margin-top:612pt;width:459.9pt;height:90.9pt">
+              <v:rect id="shape_0" ID="Tekstvak 3" stroked="f" style="position:absolute;margin-left:0pt;margin-top:612pt;width:459.95pt;height:90.95pt">
                 <w10:wrap type="square"/>
                 <v:fill o:detectmouseclick="t" on="false"/>
                 <v:stroke color="#3465a4" joinstyle="round" endcap="flat"/>
@@ -731,6 +731,7 @@
             </w:pPr>
             <w:r>
               <w:rPr/>
+              <w:t>0.3</w:t>
             </w:r>
           </w:p>
         </w:tc>
@@ -751,6 +752,7 @@
             </w:pPr>
             <w:r>
               <w:rPr/>
+              <w:t>08-09-2018</w:t>
             </w:r>
           </w:p>
         </w:tc>
@@ -771,6 +773,7 @@
             </w:pPr>
             <w:r>
               <w:rPr/>
+              <w:t>Coen Custers</w:t>
             </w:r>
           </w:p>
         </w:tc>
@@ -779,6 +782,92 @@
             <w:tcW w:w="4949" w:type="dxa"/>
             <w:tcBorders>
               <w:top w:val="single" w:sz="4" w:space="0" w:color="D9D9D9"/>
+              <w:bottom w:val="single" w:sz="4" w:space="0" w:color="D9D9D9"/>
+              <w:insideH w:val="single" w:sz="4" w:space="0" w:color="D9D9D9"/>
+            </w:tcBorders>
+            <w:shd w:fill="auto" w:val="clear"/>
+          </w:tcPr>
+          <w:p>
+            <w:pPr>
+              <w:pStyle w:val="Textintable"/>
+              <w:rPr/>
+            </w:pPr>
+            <w:r>
+              <w:rPr/>
+              <w:t xml:space="preserve"> </w:t>
+            </w:r>
+            <w:r>
+              <w:rPr/>
+              <w:t>Added Zorder and Below-methods + reordering methods</w:t>
+            </w:r>
+          </w:p>
+        </w:tc>
+      </w:tr>
+      <w:tr>
+        <w:trPr>
+          <w:trHeight w:val="151" w:hRule="atLeast"/>
+        </w:trPr>
+        <w:tc>
+          <w:tcPr>
+            <w:tcW w:w="979" w:type="dxa"/>
+            <w:tcBorders>
+              <w:bottom w:val="single" w:sz="4" w:space="0" w:color="D9D9D9"/>
+              <w:insideH w:val="single" w:sz="4" w:space="0" w:color="D9D9D9"/>
+            </w:tcBorders>
+            <w:shd w:fill="auto" w:val="clear"/>
+          </w:tcPr>
+          <w:p>
+            <w:pPr>
+              <w:pStyle w:val="Textintable"/>
+              <w:rPr/>
+            </w:pPr>
+            <w:r>
+              <w:rPr/>
+            </w:r>
+          </w:p>
+        </w:tc>
+        <w:tc>
+          <w:tcPr>
+            <w:tcW w:w="1259" w:type="dxa"/>
+            <w:tcBorders>
+              <w:bottom w:val="single" w:sz="4" w:space="0" w:color="D9D9D9"/>
+              <w:insideH w:val="single" w:sz="4" w:space="0" w:color="D9D9D9"/>
+            </w:tcBorders>
+            <w:shd w:fill="auto" w:val="clear"/>
+          </w:tcPr>
+          <w:p>
+            <w:pPr>
+              <w:pStyle w:val="Textintable"/>
+              <w:rPr/>
+            </w:pPr>
+            <w:r>
+              <w:rPr/>
+            </w:r>
+          </w:p>
+        </w:tc>
+        <w:tc>
+          <w:tcPr>
+            <w:tcW w:w="1542" w:type="dxa"/>
+            <w:tcBorders>
+              <w:bottom w:val="single" w:sz="4" w:space="0" w:color="D9D9D9"/>
+              <w:insideH w:val="single" w:sz="4" w:space="0" w:color="D9D9D9"/>
+            </w:tcBorders>
+            <w:shd w:fill="auto" w:val="clear"/>
+          </w:tcPr>
+          <w:p>
+            <w:pPr>
+              <w:pStyle w:val="Textintable"/>
+              <w:rPr/>
+            </w:pPr>
+            <w:r>
+              <w:rPr/>
+            </w:r>
+          </w:p>
+        </w:tc>
+        <w:tc>
+          <w:tcPr>
+            <w:tcW w:w="4949" w:type="dxa"/>
+            <w:tcBorders>
               <w:bottom w:val="single" w:sz="4" w:space="0" w:color="D9D9D9"/>
               <w:insideH w:val="single" w:sz="4" w:space="0" w:color="D9D9D9"/>
             </w:tcBorders>
@@ -1061,14 +1150,71 @@
         </w:tabs>
         <w:rPr/>
       </w:pPr>
-      <w:hyperlink w:anchor="__RefHeading___Toc3326_2016514475">
+      <w:hyperlink w:anchor="__RefHeading___Toc3510_460643453">
         <w:r>
           <w:rPr>
             <w:rStyle w:val="IndexLink"/>
           </w:rPr>
-          <w:t>2.3.2 Kill &lt;client&gt;</w:t>
+          <w:t>2.3.2 Get Clients in ZOrder</w:t>
           <w:tab/>
           <w:t>8</w:t>
+        </w:r>
+      </w:hyperlink>
+    </w:p>
+    <w:p>
+      <w:pPr>
+        <w:pStyle w:val="Contents3"/>
+        <w:tabs>
+          <w:tab w:val="right" w:pos="8730" w:leader="dot"/>
+        </w:tabs>
+        <w:rPr/>
+      </w:pPr>
+      <w:hyperlink w:anchor="__RefHeading___Toc3512_460643453">
+        <w:r>
+          <w:rPr>
+            <w:rStyle w:val="IndexLink"/>
+          </w:rPr>
+          <w:t>2.3.3 Get Client Geometry</w:t>
+          <w:tab/>
+          <w:t>8</w:t>
+        </w:r>
+      </w:hyperlink>
+    </w:p>
+    <w:p>
+      <w:pPr>
+        <w:pStyle w:val="Contents3"/>
+        <w:tabs>
+          <w:tab w:val="right" w:pos="8730" w:leader="dot"/>
+        </w:tabs>
+        <w:rPr/>
+      </w:pPr>
+      <w:hyperlink w:anchor="__RefHeading___Toc3514_460643453">
+        <w:r>
+          <w:rPr>
+            <w:rStyle w:val="IndexLink"/>
+          </w:rPr>
+          <w:t>2.3.4 Get Screen Resolution</w:t>
+          <w:tab/>
+          <w:t>8</w:t>
+        </w:r>
+      </w:hyperlink>
+    </w:p>
+    <w:p>
+      <w:pPr>
+        <w:pStyle w:val="Contents3"/>
+        <w:tabs>
+          <w:tab w:val="right" w:pos="8730" w:leader="dot"/>
+        </w:tabs>
+        <w:rPr/>
+      </w:pPr>
+      <w:hyperlink w:anchor="__RefHeading___Toc3516_460643453">
+        <w:r>
+          <w:rPr>
+            <w:rStyle w:val="IndexLink"/>
+          </w:rPr>
+          <w:t>2.3.5 Reset Screen Resolution</w:t>
+          <w:tab/>
+          <w:t>9</w:t>
         </w:r>
       </w:hyperlink>
     </w:p>
@@ -1085,9 +1231,28 @@
           <w:rPr>
             <w:rStyle w:val="IndexLink"/>
           </w:rPr>
-          <w:t>2.3.3 Switch Client to Top.</w:t>
+          <w:t>2.3.6 Switch Client to Top.</w:t>
           <w:tab/>
-          <w:t>8</w:t>
+          <w:t>9</w:t>
+        </w:r>
+      </w:hyperlink>
+    </w:p>
+    <w:p>
+      <w:pPr>
+        <w:pStyle w:val="Contents3"/>
+        <w:tabs>
+          <w:tab w:val="right" w:pos="8730" w:leader="dot"/>
+        </w:tabs>
+        <w:rPr/>
+      </w:pPr>
+      <w:hyperlink w:anchor="__RefHeading___Toc3518_460643453">
+        <w:r>
+          <w:rPr>
+            <w:rStyle w:val="IndexLink"/>
+          </w:rPr>
+          <w:t>2.3.7 Place ClientA Below another ClientB.</w:t>
+          <w:tab/>
+          <w:t>10</w:t>
         </w:r>
       </w:hyperlink>
     </w:p>
@@ -1104,9 +1269,9 @@
           <w:rPr>
             <w:rStyle w:val="IndexLink"/>
           </w:rPr>
-          <w:t>2.3.4 Switch Input to &lt;client&gt;</w:t>
+          <w:t>2.3.8 Switch Input to &lt;client&gt;</w:t>
           <w:tab/>
-          <w:t>8</w:t>
+          <w:t>10</w:t>
         </w:r>
       </w:hyperlink>
     </w:p>
@@ -1123,9 +1288,9 @@
           <w:rPr>
             <w:rStyle w:val="IndexLink"/>
           </w:rPr>
-          <w:t>2.3.5 Reset Opacity</w:t>
+          <w:t>2.3.9 Reset Opacity</w:t>
           <w:tab/>
-          <w:t>9</w:t>
+          <w:t>11</w:t>
         </w:r>
       </w:hyperlink>
     </w:p>
@@ -1142,9 +1307,9 @@
           <w:rPr>
             <w:rStyle w:val="IndexLink"/>
           </w:rPr>
-          <w:t>2.3.6 Reset Visibility</w:t>
+          <w:t>2.3.10 Reset Visibility</w:t>
           <w:tab/>
-          <w:t>9</w:t>
+          <w:t>11</w:t>
         </w:r>
       </w:hyperlink>
     </w:p>
@@ -1161,9 +1326,9 @@
           <w:rPr>
             <w:rStyle w:val="IndexLink"/>
           </w:rPr>
-          <w:t>2.3.7 Reset Geometry</w:t>
+          <w:t>2.3.11 Reset Geometry</w:t>
           <w:tab/>
-          <w:t>9</w:t>
+          <w:t>11</w:t>
         </w:r>
       </w:hyperlink>
     </w:p>
@@ -1175,55 +1340,16 @@
         </w:tabs>
         <w:rPr/>
       </w:pPr>
-      <w:hyperlink w:anchor="__RefHeading___Toc3467_323876262">
+      <w:hyperlink w:anchor="__RefHeading___Toc3520_460643453">
         <w:r>
           <w:rPr>
             <w:rStyle w:val="IndexLink"/>
           </w:rPr>
-          <w:t>2.3.8 Get Screen Resolution</w:t>
+          <w:t>2.3.12 Kill &lt;client&gt;</w:t>
           <w:tab/>
-          <w:t>10</w:t>
+          <w:t>12</w:t>
         </w:r>
       </w:hyperlink>
-    </w:p>
-    <w:p>
-      <w:pPr>
-        <w:pStyle w:val="Contents3"/>
-        <w:tabs>
-          <w:tab w:val="right" w:pos="8730" w:leader="dot"/>
-        </w:tabs>
-        <w:rPr/>
-      </w:pPr>
-      <w:hyperlink w:anchor="__RefHeading___Toc3528_483215765">
-        <w:r>
-          <w:rPr>
-            <w:rStyle w:val="IndexLink"/>
-          </w:rPr>
-          <w:t>2.3.9 Reset Screen Resolution</w:t>
-          <w:tab/>
-          <w:t>10</w:t>
-        </w:r>
-      </w:hyperlink>
-    </w:p>
-    <w:p>
-      <w:pPr>
-        <w:pStyle w:val="Normal"/>
-        <w:widowControl/>
-        <w:spacing w:lineRule="auto" w:line="276" w:before="120" w:after="200"/>
-        <w:rPr/>
-      </w:pPr>
-      <w:r>
-        <w:rPr/>
-        <w:t>This document describes the API interface of  plugin. This plugin can be configured to be loaded and executed in the WPEFramework and offers HTML5 browser functionality on the platform.</w:t>
-      </w:r>
-      <w:r>
-        <w:rPr/>
-        <w:fldChar w:fldCharType="end"/>
-      </w:r>
-      <w:bookmarkStart w:id="0" w:name="_Toc502761801"/>
-      <w:bookmarkStart w:id="1" w:name="_Toc496167960"/>
-      <w:bookmarkEnd w:id="0"/>
-      <w:bookmarkEnd w:id="1"/>
     </w:p>
     <w:p>
       <w:pPr>
@@ -1234,11 +1360,15 @@
         </w:numPr>
         <w:rPr/>
       </w:pPr>
-      <w:bookmarkStart w:id="2" w:name="__RefHeading___Toc3451_323876262"/>
-      <w:bookmarkEnd w:id="2"/>
+      <w:bookmarkStart w:id="0" w:name="__RefHeading___Toc3451_323876262"/>
+      <w:bookmarkEnd w:id="0"/>
       <w:r>
         <w:rPr/>
         <w:t>Case sensitivity</w:t>
+      </w:r>
+      <w:r>
+        <w:rPr/>
+        <w:fldChar w:fldCharType="end"/>
       </w:r>
     </w:p>
     <w:p>
@@ -1260,18 +1390,18 @@
         </w:numPr>
         <w:rPr/>
       </w:pPr>
-      <w:bookmarkStart w:id="3" w:name="__RefHeading___Toc3446_2680829492"/>
+      <w:bookmarkStart w:id="1" w:name="__RefHeading___Toc3446_2680829492"/>
+      <w:bookmarkStart w:id="2" w:name="_Toc343778510"/>
+      <w:bookmarkStart w:id="3" w:name="_Toc496167961"/>
       <w:bookmarkStart w:id="4" w:name="_Toc502761802"/>
-      <w:bookmarkStart w:id="5" w:name="_Toc496167961"/>
-      <w:bookmarkStart w:id="6" w:name="_Toc343778510"/>
+      <w:bookmarkEnd w:id="1"/>
+      <w:r>
+        <w:rPr/>
+        <w:t>Acronyms, Abbreviations and Terms</w:t>
+      </w:r>
+      <w:bookmarkEnd w:id="2"/>
       <w:bookmarkEnd w:id="3"/>
-      <w:r>
-        <w:rPr/>
-        <w:t>Acronyms, Abbreviations and Terms</w:t>
-      </w:r>
       <w:bookmarkEnd w:id="4"/>
-      <w:bookmarkEnd w:id="5"/>
-      <w:bookmarkEnd w:id="6"/>
       <w:r>
         <w:rPr/>
         <w:t xml:space="preserve"> </w:t>
@@ -1826,20 +1956,20 @@
         </w:numPr>
         <w:rPr/>
       </w:pPr>
-      <w:bookmarkStart w:id="7" w:name="__RefHeading___Toc3448_2680829492"/>
-      <w:bookmarkStart w:id="8" w:name="_Toc284413649"/>
-      <w:bookmarkStart w:id="9" w:name="_Toc284413616"/>
-      <w:bookmarkStart w:id="10" w:name="_Toc287455215"/>
-      <w:bookmarkStart w:id="11" w:name="_Toc343778511"/>
-      <w:bookmarkStart w:id="12" w:name="_Toc496167962"/>
-      <w:bookmarkStart w:id="13" w:name="_Toc502761803"/>
+      <w:bookmarkStart w:id="5" w:name="__RefHeading___Toc3448_2680829492"/>
+      <w:bookmarkStart w:id="6" w:name="_Toc502761803"/>
+      <w:bookmarkStart w:id="7" w:name="_Toc496167962"/>
+      <w:bookmarkStart w:id="8" w:name="_Toc343778511"/>
+      <w:bookmarkStart w:id="9" w:name="_Toc287455215"/>
+      <w:bookmarkStart w:id="10" w:name="_Toc284413616"/>
+      <w:bookmarkStart w:id="11" w:name="_Toc284413649"/>
+      <w:bookmarkEnd w:id="5"/>
+      <w:bookmarkEnd w:id="6"/>
       <w:bookmarkEnd w:id="7"/>
       <w:bookmarkEnd w:id="8"/>
       <w:bookmarkEnd w:id="9"/>
       <w:bookmarkEnd w:id="10"/>
       <w:bookmarkEnd w:id="11"/>
-      <w:bookmarkEnd w:id="12"/>
-      <w:bookmarkEnd w:id="13"/>
       <w:r>
         <w:rPr/>
         <w:t>Standards</w:t>
@@ -1883,17 +2013,19 @@
         </w:numPr>
         <w:rPr/>
       </w:pPr>
-      <w:bookmarkStart w:id="14" w:name="__RefHeading___Toc3450_2680829492"/>
-      <w:bookmarkStart w:id="15" w:name="_Toc287455216"/>
-      <w:bookmarkStart w:id="16" w:name="_Toc284413617"/>
-      <w:bookmarkStart w:id="17" w:name="_Toc496167963"/>
-      <w:bookmarkStart w:id="18" w:name="_Toc343778512"/>
-      <w:bookmarkStart w:id="19" w:name="_Toc284413650"/>
-      <w:bookmarkStart w:id="20" w:name="_Toc254789302"/>
-      <w:bookmarkStart w:id="21" w:name="_Toc254783248"/>
-      <w:bookmarkStart w:id="22" w:name="_Ref245109717"/>
-      <w:bookmarkStart w:id="23" w:name="_Toc254779149"/>
-      <w:bookmarkStart w:id="24" w:name="_Toc502761804"/>
+      <w:bookmarkStart w:id="12" w:name="__RefHeading___Toc3450_2680829492"/>
+      <w:bookmarkStart w:id="13" w:name="_Toc502761804"/>
+      <w:bookmarkStart w:id="14" w:name="_Toc254779149"/>
+      <w:bookmarkStart w:id="15" w:name="_Ref245109717"/>
+      <w:bookmarkStart w:id="16" w:name="_Toc254783248"/>
+      <w:bookmarkStart w:id="17" w:name="_Toc254789302"/>
+      <w:bookmarkStart w:id="18" w:name="_Toc284413650"/>
+      <w:bookmarkStart w:id="19" w:name="_Toc343778512"/>
+      <w:bookmarkStart w:id="20" w:name="_Toc496167963"/>
+      <w:bookmarkStart w:id="21" w:name="_Toc284413617"/>
+      <w:bookmarkStart w:id="22" w:name="_Toc287455216"/>
+      <w:bookmarkEnd w:id="12"/>
+      <w:bookmarkEnd w:id="13"/>
       <w:bookmarkEnd w:id="14"/>
       <w:bookmarkEnd w:id="15"/>
       <w:bookmarkEnd w:id="16"/>
@@ -1903,8 +2035,6 @@
       <w:bookmarkEnd w:id="20"/>
       <w:bookmarkEnd w:id="21"/>
       <w:bookmarkEnd w:id="22"/>
-      <w:bookmarkEnd w:id="23"/>
-      <w:bookmarkEnd w:id="24"/>
       <w:r>
         <w:rPr/>
         <w:t>References</w:t>
@@ -1920,17 +2050,17 @@
         <w:rPr/>
         <w:t>This section lists the r</w:t>
       </w:r>
-      <w:bookmarkStart w:id="25" w:name="_Toc254779150"/>
-      <w:bookmarkStart w:id="26" w:name="_Toc254789303"/>
-      <w:bookmarkStart w:id="27" w:name="_Toc254783249"/>
-      <w:bookmarkStart w:id="28" w:name="_Toc162930686"/>
+      <w:bookmarkStart w:id="23" w:name="_Toc163981245"/>
+      <w:bookmarkStart w:id="24" w:name="_Toc284413651"/>
+      <w:bookmarkStart w:id="25" w:name="_Toc287455217"/>
+      <w:bookmarkStart w:id="26" w:name="_Toc284413618"/>
+      <w:bookmarkStart w:id="27" w:name="_Toc343778513"/>
+      <w:bookmarkStart w:id="28" w:name="_Toc158781276"/>
       <w:bookmarkStart w:id="29" w:name="_Toc191645940"/>
-      <w:bookmarkStart w:id="30" w:name="_Toc158781276"/>
-      <w:bookmarkStart w:id="31" w:name="_Toc343778513"/>
-      <w:bookmarkStart w:id="32" w:name="_Toc284413618"/>
-      <w:bookmarkStart w:id="33" w:name="_Toc287455217"/>
-      <w:bookmarkStart w:id="34" w:name="_Toc284413651"/>
-      <w:bookmarkStart w:id="35" w:name="_Toc163981245"/>
+      <w:bookmarkStart w:id="30" w:name="_Toc162930686"/>
+      <w:bookmarkStart w:id="31" w:name="_Toc254783249"/>
+      <w:bookmarkStart w:id="32" w:name="_Toc254789303"/>
+      <w:bookmarkStart w:id="33" w:name="_Toc254779150"/>
       <w:r>
         <w:rPr/>
         <w:t>eferences made in this document:</w:t>
@@ -1991,8 +2121,8 @@
               <w:pStyle w:val="Textintable"/>
               <w:rPr/>
             </w:pPr>
-            <w:bookmarkStart w:id="36" w:name="WPEFRAMEWORK"/>
-            <w:bookmarkEnd w:id="36"/>
+            <w:bookmarkStart w:id="34" w:name="WPEFRAMEWORK"/>
+            <w:bookmarkEnd w:id="34"/>
             <w:r>
               <w:rPr/>
               <w:t>[WPEF]</w:t>
@@ -2442,7 +2572,7 @@
               <w:rPr/>
             </w:pPr>
             <w:hyperlink r:id="rId10">
-              <w:bookmarkStart w:id="37" w:name="__DdeLink__3062_3139850879"/>
+              <w:bookmarkStart w:id="35" w:name="__DdeLink__3062_3139850879"/>
               <w:r>
                 <w:rPr>
                   <w:rStyle w:val="InternetLink"/>
@@ -2452,7 +2582,7 @@
                 <w:t>http://www.w3schools.com/tags/ref_urlencode.asp</w:t>
               </w:r>
             </w:hyperlink>
-            <w:bookmarkEnd w:id="37"/>
+            <w:bookmarkEnd w:id="35"/>
           </w:p>
         </w:tc>
       </w:tr>
@@ -2466,9 +2596,11 @@
         </w:numPr>
         <w:rPr/>
       </w:pPr>
-      <w:bookmarkStart w:id="38" w:name="__RefHeading___Toc3452_2680829492"/>
-      <w:bookmarkStart w:id="39" w:name="_Toc502761805"/>
-      <w:bookmarkStart w:id="40" w:name="_Toc496167964"/>
+      <w:bookmarkStart w:id="36" w:name="__RefHeading___Toc3452_2680829492"/>
+      <w:bookmarkStart w:id="37" w:name="_Toc496167964"/>
+      <w:bookmarkStart w:id="38" w:name="_Toc502761805"/>
+      <w:bookmarkEnd w:id="23"/>
+      <w:bookmarkEnd w:id="24"/>
       <w:bookmarkEnd w:id="25"/>
       <w:bookmarkEnd w:id="26"/>
       <w:bookmarkEnd w:id="27"/>
@@ -2478,11 +2610,9 @@
       <w:bookmarkEnd w:id="31"/>
       <w:bookmarkEnd w:id="32"/>
       <w:bookmarkEnd w:id="33"/>
-      <w:bookmarkEnd w:id="34"/>
-      <w:bookmarkEnd w:id="35"/>
+      <w:bookmarkEnd w:id="36"/>
+      <w:bookmarkEnd w:id="37"/>
       <w:bookmarkEnd w:id="38"/>
-      <w:bookmarkEnd w:id="39"/>
-      <w:bookmarkEnd w:id="40"/>
       <w:r>
         <w:rPr/>
         <w:t>Open Issues</w:t>
@@ -2524,16 +2654,18 @@
         </w:numPr>
         <w:rPr/>
       </w:pPr>
-      <w:bookmarkStart w:id="41" w:name="__RefHeading___Toc3454_2680829492"/>
-      <w:bookmarkStart w:id="42" w:name="_Toc284413619"/>
-      <w:bookmarkStart w:id="43" w:name="_Toc258404206"/>
-      <w:bookmarkStart w:id="44" w:name="_Toc287455218"/>
+      <w:bookmarkStart w:id="39" w:name="__RefHeading___Toc3454_2680829492"/>
+      <w:bookmarkStart w:id="40" w:name="_Toc502761806"/>
+      <w:bookmarkStart w:id="41" w:name="_Toc258408158"/>
+      <w:bookmarkStart w:id="42" w:name="_Toc284413652"/>
+      <w:bookmarkStart w:id="43" w:name="_Toc496167965"/>
+      <w:bookmarkStart w:id="44" w:name="_Toc343778514"/>
       <w:bookmarkStart w:id="45" w:name="_Toc258410912"/>
-      <w:bookmarkStart w:id="46" w:name="_Toc343778514"/>
-      <w:bookmarkStart w:id="47" w:name="_Toc496167965"/>
-      <w:bookmarkStart w:id="48" w:name="_Toc284413652"/>
-      <w:bookmarkStart w:id="49" w:name="_Toc258408158"/>
-      <w:bookmarkStart w:id="50" w:name="_Toc502761806"/>
+      <w:bookmarkStart w:id="46" w:name="_Toc287455218"/>
+      <w:bookmarkStart w:id="47" w:name="_Toc258404206"/>
+      <w:bookmarkStart w:id="48" w:name="_Toc284413619"/>
+      <w:bookmarkEnd w:id="39"/>
+      <w:bookmarkEnd w:id="40"/>
       <w:bookmarkEnd w:id="41"/>
       <w:bookmarkEnd w:id="42"/>
       <w:bookmarkEnd w:id="43"/>
@@ -2542,818 +2674,818 @@
       <w:bookmarkEnd w:id="46"/>
       <w:bookmarkEnd w:id="47"/>
       <w:bookmarkEnd w:id="48"/>
+      <w:r>
+        <w:rPr/>
+        <w:t>Limitations</w:t>
+      </w:r>
+    </w:p>
+    <w:p>
+      <w:pPr>
+        <w:pStyle w:val="Normal"/>
+        <w:rPr/>
+      </w:pPr>
+      <w:r>
+        <w:rPr/>
+        <w:t>The information described in this document is preliminary and subject to change in the future.</w:t>
+      </w:r>
+    </w:p>
+    <w:p>
+      <w:pPr>
+        <w:pStyle w:val="Normal"/>
+        <w:rPr/>
+      </w:pPr>
+      <w:bookmarkStart w:id="49" w:name="_Toc254783251"/>
+      <w:bookmarkStart w:id="50" w:name="_Toc284413620"/>
+      <w:bookmarkStart w:id="51" w:name="_Toc254789305"/>
+      <w:bookmarkStart w:id="52" w:name="_Toc120097066"/>
+      <w:bookmarkStart w:id="53" w:name="_Toc254779152"/>
+      <w:bookmarkStart w:id="54" w:name="_Toc343778515"/>
+      <w:bookmarkStart w:id="55" w:name="_Toc284413653"/>
+      <w:bookmarkStart w:id="56" w:name="_Toc287455219"/>
+      <w:r>
+        <w:rPr/>
+        <w:t>Legend</w:t>
+      </w:r>
       <w:bookmarkEnd w:id="49"/>
       <w:bookmarkEnd w:id="50"/>
-      <w:r>
-        <w:rPr/>
-        <w:t>Limitations</w:t>
-      </w:r>
-    </w:p>
-    <w:p>
-      <w:pPr>
-        <w:pStyle w:val="Normal"/>
-        <w:rPr/>
-      </w:pPr>
-      <w:r>
-        <w:rPr/>
-        <w:t>The information described in this document is preliminary and subject to change in the future.</w:t>
-      </w:r>
-    </w:p>
-    <w:p>
-      <w:pPr>
-        <w:pStyle w:val="Normal"/>
-        <w:rPr/>
-      </w:pPr>
-      <w:bookmarkStart w:id="51" w:name="_Toc287455219"/>
-      <w:bookmarkStart w:id="52" w:name="_Toc284413653"/>
-      <w:bookmarkStart w:id="53" w:name="_Toc343778515"/>
-      <w:bookmarkStart w:id="54" w:name="_Toc254779152"/>
-      <w:bookmarkStart w:id="55" w:name="_Toc120097066"/>
-      <w:bookmarkStart w:id="56" w:name="_Toc254789305"/>
-      <w:bookmarkStart w:id="57" w:name="_Toc284413620"/>
-      <w:bookmarkStart w:id="58" w:name="_Toc254783251"/>
-      <w:r>
-        <w:rPr/>
-        <w:t>Legend</w:t>
-      </w:r>
       <w:bookmarkEnd w:id="51"/>
       <w:bookmarkEnd w:id="52"/>
       <w:bookmarkEnd w:id="53"/>
       <w:bookmarkEnd w:id="54"/>
       <w:bookmarkEnd w:id="55"/>
       <w:bookmarkEnd w:id="56"/>
+      <w:r>
+        <w:rPr/>
+        <w:t>:</w:t>
+      </w:r>
+    </w:p>
+    <w:p>
+      <w:pPr>
+        <w:pStyle w:val="Normal"/>
+        <w:rPr/>
+      </w:pPr>
+      <w:r>
+        <w:rPr/>
+      </w:r>
+    </w:p>
+    <w:p>
+      <w:pPr>
+        <w:pStyle w:val="Normal"/>
+        <w:rPr/>
+      </w:pPr>
+      <w:bookmarkStart w:id="57" w:name="_Toc236811207"/>
+      <w:bookmarkStart w:id="58" w:name="_Toc236813113"/>
+      <w:bookmarkStart w:id="59" w:name="_Toc237328108"/>
+      <w:bookmarkStart w:id="60" w:name="_Toc237328742"/>
+      <w:bookmarkStart w:id="61" w:name="_Toc237048616"/>
+      <w:bookmarkStart w:id="62" w:name="_Toc237048622"/>
+      <w:bookmarkStart w:id="63" w:name="_Toc236811839"/>
+      <w:bookmarkStart w:id="64" w:name="_Toc237145164"/>
+      <w:bookmarkStart w:id="65" w:name="_Toc236814374"/>
+      <w:bookmarkStart w:id="66" w:name="_Toc236811241"/>
+      <w:bookmarkStart w:id="67" w:name="_Toc236810576"/>
+      <w:bookmarkStart w:id="68" w:name="_Toc236813112"/>
+      <w:bookmarkStart w:id="69" w:name="_Toc237145162"/>
+      <w:bookmarkStart w:id="70" w:name="_Toc236811846"/>
+      <w:bookmarkStart w:id="71" w:name="_Toc237328739"/>
+      <w:bookmarkStart w:id="72" w:name="_Toc237048619"/>
+      <w:bookmarkStart w:id="73" w:name="_Toc236810571"/>
+      <w:bookmarkStart w:id="74" w:name="_Toc237144532"/>
+      <w:bookmarkStart w:id="75" w:name="_Toc237145161"/>
+      <w:bookmarkStart w:id="76" w:name="_Toc237067036"/>
+      <w:bookmarkStart w:id="77" w:name="_Toc237328110"/>
+      <w:bookmarkStart w:id="78" w:name="_Toc237144535"/>
+      <w:bookmarkStart w:id="79" w:name="_Toc236811844"/>
+      <w:bookmarkStart w:id="80" w:name="_Toc236813114"/>
+      <w:bookmarkStart w:id="81" w:name="_Toc237048615"/>
+      <w:bookmarkStart w:id="82" w:name="_Toc236815010"/>
+      <w:bookmarkStart w:id="83" w:name="_Toc237328106"/>
+      <w:bookmarkStart w:id="84" w:name="_Toc236810573"/>
+      <w:bookmarkStart w:id="85" w:name="_Toc237328744"/>
+      <w:bookmarkStart w:id="86" w:name="_Toc237328740"/>
+      <w:bookmarkStart w:id="87" w:name="_Toc236811206"/>
+      <w:bookmarkStart w:id="88" w:name="_Toc236812481"/>
+      <w:bookmarkStart w:id="89" w:name="_Toc237145163"/>
+      <w:bookmarkStart w:id="90" w:name="_Toc236811210"/>
+      <w:bookmarkStart w:id="91" w:name="_Toc236811840"/>
+      <w:bookmarkStart w:id="92" w:name="_Toc236813740"/>
+      <w:bookmarkStart w:id="93" w:name="_Toc236810572"/>
+      <w:bookmarkStart w:id="94" w:name="_Toc236813107"/>
+      <w:bookmarkStart w:id="95" w:name="_Toc237048650"/>
+      <w:bookmarkStart w:id="96" w:name="_Toc236813108"/>
+      <w:bookmarkStart w:id="97" w:name="_Toc236813742"/>
+      <w:bookmarkStart w:id="98" w:name="_Toc236813748"/>
+      <w:bookmarkStart w:id="99" w:name="_Toc236815004"/>
+      <w:bookmarkStart w:id="100" w:name="_Toc237048617"/>
+      <w:bookmarkStart w:id="101" w:name="_Toc237156339"/>
+      <w:bookmarkStart w:id="102" w:name="_Toc237068074"/>
+      <w:bookmarkStart w:id="103" w:name="_Toc236813245"/>
+      <w:bookmarkStart w:id="104" w:name="_Global_operation"/>
+      <w:bookmarkStart w:id="105" w:name="_Toc236815009"/>
+      <w:bookmarkStart w:id="106" w:name="_Toc237068073"/>
+      <w:bookmarkStart w:id="107" w:name="_Toc236813206"/>
+      <w:bookmarkStart w:id="108" w:name="_Toc237067037"/>
+      <w:bookmarkStart w:id="109" w:name="_Toc237156333"/>
+      <w:bookmarkStart w:id="110" w:name="_Toc236813106"/>
+      <w:bookmarkStart w:id="111" w:name="_Toc237145165"/>
+      <w:bookmarkStart w:id="112" w:name="_Toc237067039"/>
+      <w:bookmarkStart w:id="113" w:name="_Toc237328741"/>
+      <w:bookmarkStart w:id="114" w:name="_Toc236811213"/>
+      <w:bookmarkStart w:id="115" w:name="_Toc237156400"/>
+      <w:bookmarkStart w:id="116" w:name="_Toc236813176"/>
+      <w:bookmarkStart w:id="117" w:name="_Toc237144531"/>
+      <w:bookmarkStart w:id="118" w:name="_Toc237145230"/>
+      <w:bookmarkStart w:id="119" w:name="_Toc236814378"/>
+      <w:bookmarkStart w:id="120" w:name="_Toc236813745"/>
+      <w:bookmarkStart w:id="121" w:name="_Toc236812542"/>
+      <w:bookmarkStart w:id="122" w:name="_Toc237328109"/>
+      <w:bookmarkStart w:id="123" w:name="_Toc237048620"/>
+      <w:bookmarkStart w:id="124" w:name="_Toc236811909"/>
+      <w:bookmarkStart w:id="125" w:name="_Toc236814377"/>
+      <w:bookmarkStart w:id="126" w:name="_Toc237328743"/>
+      <w:bookmarkStart w:id="127" w:name="_Toc236815003"/>
+      <w:bookmarkStart w:id="128" w:name="_Toc236811841"/>
+      <w:bookmarkStart w:id="129" w:name="_Toc236815006"/>
+      <w:bookmarkStart w:id="130" w:name="_Toc236814376"/>
+      <w:bookmarkStart w:id="131" w:name="_Toc236811208"/>
+      <w:bookmarkStart w:id="132" w:name="_Toc236811842"/>
+      <w:bookmarkStart w:id="133" w:name="_Toc237067035"/>
+      <w:bookmarkStart w:id="134" w:name="_Toc236813109"/>
+      <w:bookmarkStart w:id="135" w:name="_Toc236813743"/>
+      <w:bookmarkStart w:id="136" w:name="_Toc237067033"/>
+      <w:bookmarkStart w:id="137" w:name="_Toc236815005"/>
+      <w:bookmarkStart w:id="138" w:name="_Toc237068077"/>
+      <w:bookmarkStart w:id="139" w:name="_Toc237048621"/>
+      <w:bookmarkStart w:id="140" w:name="_Toc237145166"/>
+      <w:bookmarkStart w:id="141" w:name="_Toc237156337"/>
+      <w:bookmarkStart w:id="142" w:name="_Toc236811211"/>
+      <w:bookmarkStart w:id="143" w:name="_Toc237068072"/>
+      <w:bookmarkStart w:id="144" w:name="_Toc236813111"/>
+      <w:bookmarkStart w:id="145" w:name="_Toc237144530"/>
+      <w:bookmarkStart w:id="146" w:name="_Toc236814379"/>
+      <w:bookmarkStart w:id="147" w:name="_Toc236815007"/>
+      <w:bookmarkStart w:id="148" w:name="_Toc236813741"/>
+      <w:bookmarkStart w:id="149" w:name="_Toc237067038"/>
+      <w:bookmarkStart w:id="150" w:name="_Toc236811209"/>
+      <w:bookmarkStart w:id="151" w:name="_Toc237067043"/>
+      <w:bookmarkStart w:id="152" w:name="_Toc236813174"/>
+      <w:bookmarkStart w:id="153" w:name="_Toc237144534"/>
+      <w:bookmarkStart w:id="154" w:name="_Toc237156340"/>
+      <w:bookmarkStart w:id="155" w:name="_Toc236814383"/>
+      <w:bookmarkStart w:id="156" w:name="_Toc236815070"/>
+      <w:bookmarkStart w:id="157" w:name="_Toc236811847"/>
+      <w:bookmarkStart w:id="158" w:name="_Toc237068075"/>
+      <w:bookmarkStart w:id="159" w:name="_Toc236811239"/>
+      <w:bookmarkStart w:id="160" w:name="_Toc237328146"/>
+      <w:bookmarkStart w:id="161" w:name="_Toc237067040"/>
+      <w:bookmarkStart w:id="162" w:name="_Toc237145167"/>
+      <w:bookmarkStart w:id="163" w:name="_Toc236811848"/>
+      <w:bookmarkStart w:id="164" w:name="_Toc237328112"/>
+      <w:bookmarkStart w:id="165" w:name="_Toc237145168"/>
+      <w:bookmarkStart w:id="166" w:name="_Toc236810577"/>
+      <w:bookmarkStart w:id="167" w:name="_Toc236815011"/>
+      <w:bookmarkStart w:id="168" w:name="_Toc236814380"/>
+      <w:bookmarkStart w:id="169" w:name="_Toc237328746"/>
+      <w:bookmarkStart w:id="170" w:name="_Toc237068211"/>
+      <w:bookmarkStart w:id="171" w:name="_Toc236814384"/>
+      <w:bookmarkStart w:id="172" w:name="_Toc236813750"/>
+      <w:bookmarkStart w:id="173" w:name="_Toc236812479"/>
+      <w:bookmarkStart w:id="174" w:name="_Toc236811908"/>
+      <w:bookmarkStart w:id="175" w:name="_Toc236811843"/>
+      <w:bookmarkStart w:id="176" w:name="_Toc237145197"/>
+      <w:bookmarkStart w:id="177" w:name="_Toc237048717"/>
+      <w:bookmarkStart w:id="178" w:name="_Toc237068109"/>
+      <w:bookmarkStart w:id="179" w:name="_Toc236811273"/>
+      <w:bookmarkStart w:id="180" w:name="_Toc237328745"/>
+      <w:bookmarkStart w:id="181" w:name="_Toc236811242"/>
+      <w:bookmarkStart w:id="182" w:name="_Toc237067042"/>
+      <w:bookmarkStart w:id="183" w:name="_Toc236815072"/>
+      <w:bookmarkStart w:id="184" w:name="_Toc237068080"/>
+      <w:bookmarkStart w:id="185" w:name="_Toc237067041"/>
+      <w:bookmarkStart w:id="186" w:name="_Toc236811214"/>
+      <w:bookmarkStart w:id="187" w:name="_Toc237144568"/>
+      <w:bookmarkStart w:id="188" w:name="_Toc236813140"/>
+      <w:bookmarkStart w:id="189" w:name="_Toc237048618"/>
+      <w:bookmarkStart w:id="190" w:name="_Toc237156342"/>
+      <w:bookmarkStart w:id="191" w:name="_Toc237067104"/>
+      <w:bookmarkStart w:id="192" w:name="_Toc237145171"/>
+      <w:bookmarkStart w:id="193" w:name="_Toc237156335"/>
+      <w:bookmarkStart w:id="194" w:name="_Toc237328111"/>
+      <w:bookmarkStart w:id="195" w:name="_Toc236811875"/>
+      <w:bookmarkStart w:id="196" w:name="_Toc237145169"/>
+      <w:bookmarkStart w:id="197" w:name="_Toc237067034"/>
+      <w:bookmarkStart w:id="198" w:name="_Toc237068076"/>
+      <w:bookmarkStart w:id="199" w:name="_Toc236812482"/>
+      <w:bookmarkStart w:id="200" w:name="_Toc236815036"/>
+      <w:bookmarkStart w:id="201" w:name="_Toc237144529"/>
+      <w:bookmarkStart w:id="202" w:name="_Toc237156336"/>
+      <w:bookmarkStart w:id="203" w:name="_Toc236812477"/>
+      <w:bookmarkStart w:id="204" w:name="_Toc236812483"/>
+      <w:bookmarkStart w:id="205" w:name="_Toc237328107"/>
+      <w:bookmarkStart w:id="206" w:name="_Toc236810575"/>
+      <w:bookmarkStart w:id="207" w:name="_Toc236815012"/>
+      <w:bookmarkStart w:id="208" w:name="_Toc237048625"/>
+      <w:bookmarkStart w:id="209" w:name="_Toc237144537"/>
+      <w:bookmarkStart w:id="210" w:name="_Toc236814375"/>
+      <w:bookmarkStart w:id="211" w:name="_Toc237156341"/>
+      <w:bookmarkStart w:id="212" w:name="_Toc236813115"/>
+      <w:bookmarkStart w:id="213" w:name="_Toc237328748"/>
+      <w:bookmarkStart w:id="214" w:name="_Toc236812476"/>
+      <w:bookmarkStart w:id="215" w:name="_Toc236813749"/>
+      <w:bookmarkStart w:id="216" w:name="_Toc236813116"/>
+      <w:bookmarkStart w:id="217" w:name="_Toc237068106"/>
+      <w:bookmarkStart w:id="218" w:name="_Toc237156334"/>
+      <w:bookmarkStart w:id="219" w:name="_Toc236813110"/>
+      <w:bookmarkStart w:id="220" w:name="_Toc236812507"/>
+      <w:bookmarkStart w:id="221" w:name="_Toc236815002"/>
+      <w:bookmarkStart w:id="222" w:name="_Toc237328115"/>
+      <w:bookmarkStart w:id="223" w:name="_Toc237144538"/>
+      <w:bookmarkStart w:id="224" w:name="_Toc236810580"/>
+      <w:bookmarkStart w:id="225" w:name="_Toc236812473"/>
+      <w:bookmarkStart w:id="226" w:name="_Toc237144533"/>
+      <w:bookmarkStart w:id="227" w:name="_Toc237048624"/>
+      <w:bookmarkStart w:id="228" w:name="_Toc237144562"/>
+      <w:bookmarkStart w:id="229" w:name="_Toc237144528"/>
+      <w:bookmarkStart w:id="230" w:name="_Toc237068081"/>
+      <w:bookmarkStart w:id="231" w:name="_Toc236810579"/>
+      <w:bookmarkStart w:id="232" w:name="_Toc237328747"/>
+      <w:bookmarkStart w:id="233" w:name="_Toc237156332"/>
+      <w:bookmarkStart w:id="234" w:name="_Toc237068082"/>
+      <w:bookmarkStart w:id="235" w:name="_Toc236813774"/>
+      <w:bookmarkStart w:id="236" w:name="_Toc236814408"/>
+      <w:bookmarkStart w:id="237" w:name="_Toc236812474"/>
+      <w:bookmarkStart w:id="238" w:name="_Toc237328749"/>
+      <w:bookmarkStart w:id="239" w:name="_Toc236811215"/>
+      <w:bookmarkStart w:id="240" w:name="_Toc236811849"/>
+      <w:bookmarkStart w:id="241" w:name="_Toc236812478"/>
+      <w:bookmarkStart w:id="242" w:name="_Toc236810604"/>
+      <w:bookmarkStart w:id="243" w:name="_Toc237328114"/>
+      <w:bookmarkStart w:id="244" w:name="_Toc237144566"/>
+      <w:bookmarkStart w:id="245" w:name="_Toc237156371"/>
+      <w:bookmarkStart w:id="246" w:name="_Toc237144564"/>
+      <w:bookmarkStart w:id="247" w:name="_Toc237144565"/>
+      <w:bookmarkStart w:id="248" w:name="_Toc237328174"/>
+      <w:bookmarkStart w:id="249" w:name="_Toc236814414"/>
+      <w:bookmarkStart w:id="250" w:name="_Toc236815103"/>
+      <w:bookmarkStart w:id="251" w:name="_Toc236811876"/>
+      <w:bookmarkStart w:id="252" w:name="_Toc237048655"/>
+      <w:bookmarkStart w:id="253" w:name="_Toc237145196"/>
+      <w:bookmarkStart w:id="254" w:name="_Toc236813777"/>
+      <w:bookmarkStart w:id="255" w:name="_Toc237328113"/>
+      <w:bookmarkStart w:id="256" w:name="_Toc236811240"/>
+      <w:bookmarkStart w:id="257" w:name="_Toc237068079"/>
+      <w:bookmarkStart w:id="258" w:name="_Toc237048687"/>
+      <w:bookmarkStart w:id="259" w:name="_Toc237145200"/>
+      <w:bookmarkStart w:id="260" w:name="_Toc236812480"/>
+      <w:bookmarkStart w:id="261" w:name="_Toc236810721"/>
+      <w:bookmarkStart w:id="262" w:name="_Toc236812509"/>
+      <w:bookmarkStart w:id="263" w:name="_Toc237068107"/>
+      <w:bookmarkStart w:id="264" w:name="_Toc237048654"/>
+      <w:bookmarkStart w:id="265" w:name="_Toc237068209"/>
+      <w:bookmarkStart w:id="266" w:name="_Toc237156367"/>
+      <w:bookmarkStart w:id="267" w:name="_Toc237328774"/>
+      <w:bookmarkStart w:id="268" w:name="_Toc236813143"/>
+      <w:bookmarkStart w:id="269" w:name="_Toc237048652"/>
+      <w:bookmarkStart w:id="270" w:name="_Toc236811244"/>
+      <w:bookmarkStart w:id="271" w:name="_Toc236815039"/>
+      <w:bookmarkStart w:id="272" w:name="_Toc236815037"/>
+      <w:bookmarkStart w:id="273" w:name="_Toc237068110"/>
+      <w:bookmarkStart w:id="274" w:name="_Toc236811941"/>
+      <w:bookmarkStart w:id="275" w:name="_Toc237144563"/>
+      <w:bookmarkStart w:id="276" w:name="_Toc236811243"/>
+      <w:bookmarkStart w:id="277" w:name="_Toc236813842"/>
+      <w:bookmarkStart w:id="278" w:name="_Toc236812511"/>
+      <w:bookmarkStart w:id="279" w:name="_Toc236812510"/>
+      <w:bookmarkStart w:id="280" w:name="_Toc237145296"/>
+      <w:bookmarkStart w:id="281" w:name="_Toc237156433"/>
+      <w:bookmarkStart w:id="282" w:name="_Toc236814411"/>
+      <w:bookmarkStart w:id="283" w:name="_Toc237328874"/>
+      <w:bookmarkStart w:id="284" w:name="_Toc236813241"/>
+      <w:bookmarkStart w:id="285" w:name="_Toc236813776"/>
+      <w:bookmarkStart w:id="286" w:name="_Toc236811308"/>
+      <w:bookmarkStart w:id="287" w:name="_Toc237067068"/>
+      <w:bookmarkStart w:id="288" w:name="_Toc237068176"/>
+      <w:bookmarkStart w:id="289" w:name="_Toc236811344"/>
+      <w:bookmarkStart w:id="290" w:name="_Toc236811307"/>
+      <w:bookmarkStart w:id="291" w:name="_Toc237067072"/>
+      <w:bookmarkStart w:id="292" w:name="_Toc237067073"/>
+      <w:bookmarkStart w:id="293" w:name="_Toc237048653"/>
+      <w:bookmarkStart w:id="294" w:name="_Toc236812513"/>
+      <w:bookmarkStart w:id="295" w:name="_Toc236813778"/>
+      <w:bookmarkStart w:id="296" w:name="_Toc236814412"/>
+      <w:bookmarkStart w:id="297" w:name="_Toc236812512"/>
+      <w:bookmarkStart w:id="298" w:name="_Toc237328142"/>
+      <w:bookmarkStart w:id="299" w:name="_Toc236813145"/>
+      <w:bookmarkStart w:id="300" w:name="_Toc236813779"/>
+      <w:bookmarkStart w:id="301" w:name="_Toc236811877"/>
+      <w:bookmarkStart w:id="302" w:name="_Toc236815041"/>
+      <w:bookmarkStart w:id="303" w:name="_Toc236813780"/>
+      <w:bookmarkStart w:id="304" w:name="_Toc236812508"/>
+      <w:bookmarkStart w:id="305" w:name="_Toc237145199"/>
+      <w:bookmarkStart w:id="306" w:name="_Toc237328116"/>
+      <w:bookmarkStart w:id="307" w:name="_Toc236814474"/>
+      <w:bookmarkStart w:id="308" w:name="_Toc237145198"/>
+      <w:bookmarkStart w:id="309" w:name="_Toc237328776"/>
+      <w:bookmarkStart w:id="310" w:name="_Toc237144567"/>
+      <w:bookmarkStart w:id="311" w:name="_Toc237156370"/>
+      <w:bookmarkStart w:id="312" w:name="_Toc236810610"/>
+      <w:bookmarkStart w:id="313" w:name="_Toc236811245"/>
+      <w:bookmarkStart w:id="314" w:name="_Toc236811879"/>
+      <w:bookmarkStart w:id="315" w:name="_Toc237067071"/>
+      <w:bookmarkStart w:id="316" w:name="_Toc237328177"/>
+      <w:bookmarkStart w:id="317" w:name="_Toc237067067"/>
+      <w:bookmarkStart w:id="318" w:name="_Toc236810609"/>
+      <w:bookmarkStart w:id="319" w:name="_Toc237328777"/>
+      <w:bookmarkStart w:id="320" w:name="_Toc236815040"/>
+      <w:bookmarkStart w:id="321" w:name="_Toc236811878"/>
+      <w:bookmarkStart w:id="322" w:name="_Toc237156369"/>
+      <w:bookmarkStart w:id="323" w:name="_Toc237328773"/>
+      <w:bookmarkStart w:id="324" w:name="_Toc236811874"/>
+      <w:bookmarkStart w:id="325" w:name="_Toc237328144"/>
+      <w:bookmarkStart w:id="326" w:name="_Toc236811873"/>
+      <w:bookmarkStart w:id="327" w:name="_Toc236813146"/>
+      <w:bookmarkStart w:id="328" w:name="_Toc236814410"/>
+      <w:bookmarkStart w:id="329" w:name="_Toc237328140"/>
+      <w:bookmarkStart w:id="330" w:name="_Toc236813144"/>
+      <w:bookmarkStart w:id="331" w:name="_Toc237067069"/>
+      <w:bookmarkStart w:id="332" w:name="_Toc236813142"/>
+      <w:bookmarkStart w:id="333" w:name="_Toc237328778"/>
+      <w:bookmarkStart w:id="334" w:name="_Toc236810606"/>
+      <w:bookmarkStart w:id="335" w:name="_Toc236813141"/>
+      <w:bookmarkStart w:id="336" w:name="_Toc236814413"/>
+      <w:bookmarkStart w:id="337" w:name="_Toc237328775"/>
+      <w:bookmarkStart w:id="338" w:name="_Toc237048684"/>
+      <w:bookmarkStart w:id="339" w:name="_Toc236810670"/>
+      <w:bookmarkStart w:id="340" w:name="_Toc237068141"/>
+      <w:bookmarkStart w:id="341" w:name="_Toc236810607"/>
+      <w:bookmarkStart w:id="342" w:name="_Toc236812573"/>
+      <w:bookmarkStart w:id="343" w:name="_Toc236811274"/>
+      <w:bookmarkStart w:id="344" w:name="_Toc236815038"/>
+      <w:bookmarkStart w:id="345" w:name="_Toc237048651"/>
+      <w:bookmarkStart w:id="346" w:name="_Toc236813175"/>
+      <w:bookmarkStart w:id="347" w:name="_Toc237068108"/>
+      <w:bookmarkStart w:id="348" w:name="_Toc237328141"/>
+      <w:bookmarkStart w:id="349" w:name="_Toc236810638"/>
+      <w:bookmarkStart w:id="350" w:name="_Toc236812543"/>
+      <w:bookmarkStart w:id="351" w:name="_Toc236815071"/>
+      <w:bookmarkStart w:id="352" w:name="_Toc236812541"/>
+      <w:bookmarkStart w:id="353" w:name="_Toc236815042"/>
+      <w:bookmarkStart w:id="354" w:name="_Toc237144600"/>
+      <w:bookmarkStart w:id="355" w:name="_Toc237156401"/>
+      <w:bookmarkStart w:id="356" w:name="_Toc237048685"/>
+      <w:bookmarkStart w:id="357" w:name="_Toc236814442"/>
+      <w:bookmarkStart w:id="358" w:name="_Toc236810640"/>
+      <w:bookmarkStart w:id="359" w:name="_Toc237048683"/>
+      <w:bookmarkStart w:id="360" w:name="_Toc237067101"/>
+      <w:bookmarkStart w:id="361" w:name="_Toc237328779"/>
+      <w:bookmarkStart w:id="362" w:name="_Toc237156368"/>
+      <w:bookmarkStart w:id="363" w:name="_Toc237145195"/>
+      <w:bookmarkStart w:id="364" w:name="_Toc237144597"/>
+      <w:bookmarkStart w:id="365" w:name="_Toc237328143"/>
+      <w:bookmarkStart w:id="366" w:name="_Toc236813808"/>
+      <w:bookmarkStart w:id="367" w:name="_Toc237068112"/>
+      <w:bookmarkStart w:id="368" w:name="_Toc236810608"/>
+      <w:bookmarkStart w:id="369" w:name="_Toc237145201"/>
+      <w:bookmarkStart w:id="370" w:name="_Toc237156372"/>
+      <w:bookmarkStart w:id="371" w:name="_Toc236810605"/>
+      <w:bookmarkStart w:id="372" w:name="_Toc237068143"/>
+      <w:bookmarkStart w:id="373" w:name="_Toc236814443"/>
+      <w:bookmarkStart w:id="374" w:name="_Toc236813775"/>
+      <w:bookmarkStart w:id="375" w:name="_Toc237068111"/>
+      <w:bookmarkStart w:id="376" w:name="_Toc236811907"/>
+      <w:bookmarkStart w:id="377" w:name="_Toc236813840"/>
+      <w:bookmarkStart w:id="378" w:name="_Toc236814444"/>
+      <w:bookmarkStart w:id="379" w:name="_Toc236810639"/>
+      <w:bookmarkStart w:id="380" w:name="_Toc237145229"/>
+      <w:bookmarkStart w:id="381" w:name="_Toc237328175"/>
+      <w:bookmarkStart w:id="382" w:name="_Toc237328808"/>
+      <w:bookmarkStart w:id="383" w:name="_Toc236815102"/>
+      <w:bookmarkStart w:id="384" w:name="_Toc236811275"/>
+      <w:bookmarkStart w:id="385" w:name="_Toc237067105"/>
+      <w:bookmarkStart w:id="386" w:name="_Toc237156403"/>
+      <w:bookmarkStart w:id="387" w:name="_Toc237145233"/>
+      <w:bookmarkStart w:id="388" w:name="_Toc237156404"/>
+      <w:bookmarkStart w:id="389" w:name="_Toc236811277"/>
+      <w:bookmarkStart w:id="390" w:name="_Toc236811911"/>
+      <w:bookmarkStart w:id="391" w:name="_Toc236812545"/>
+      <w:bookmarkStart w:id="392" w:name="_Toc236813178"/>
+      <w:bookmarkStart w:id="393" w:name="_Toc236814446"/>
+      <w:bookmarkStart w:id="394" w:name="_Toc236815074"/>
+      <w:bookmarkStart w:id="395" w:name="_Toc237144599"/>
+      <w:bookmarkStart w:id="396" w:name="_Toc237328809"/>
+      <w:bookmarkStart w:id="397" w:name="_Toc236810641"/>
+      <w:bookmarkStart w:id="398" w:name="_Toc237067070"/>
+      <w:bookmarkStart w:id="399" w:name="_Toc236811910"/>
+      <w:bookmarkStart w:id="400" w:name="_Toc236813810"/>
+      <w:bookmarkStart w:id="401" w:name="_Toc237328810"/>
+      <w:bookmarkStart w:id="402" w:name="_Toc237328811"/>
+      <w:bookmarkStart w:id="403" w:name="_Toc237156366"/>
+      <w:bookmarkStart w:id="404" w:name="_Toc236813811"/>
+      <w:bookmarkStart w:id="405" w:name="_Toc236811939"/>
+      <w:bookmarkStart w:id="406" w:name="_Toc236815073"/>
+      <w:bookmarkStart w:id="407" w:name="_Toc237048686"/>
+      <w:bookmarkStart w:id="408" w:name="_Toc237328176"/>
+      <w:bookmarkStart w:id="409" w:name="_Toc237068144"/>
+      <w:bookmarkStart w:id="410" w:name="_Toc237067102"/>
+      <w:bookmarkStart w:id="411" w:name="_Toc236810642"/>
+      <w:bookmarkStart w:id="412" w:name="_Toc237048715"/>
+      <w:bookmarkStart w:id="413" w:name="_Toc236813177"/>
+      <w:bookmarkStart w:id="414" w:name="_Toc237067103"/>
+      <w:bookmarkStart w:id="415" w:name="_Toc237068142"/>
+      <w:bookmarkStart w:id="416" w:name="_Toc237144598"/>
+      <w:bookmarkStart w:id="417" w:name="_Toc237145231"/>
+      <w:bookmarkStart w:id="418" w:name="_Toc237068140"/>
+      <w:bookmarkStart w:id="419" w:name="_Toc237144596"/>
+      <w:bookmarkStart w:id="420" w:name="_Toc237068173"/>
+      <w:bookmarkStart w:id="421" w:name="_Toc236813744"/>
+      <w:bookmarkStart w:id="422" w:name="_Toc236813844"/>
+      <w:bookmarkStart w:id="423" w:name="_Toc236811276"/>
+      <w:bookmarkStart w:id="424" w:name="_Toc236812544"/>
+      <w:bookmarkStart w:id="425" w:name="_Toc236814510"/>
+      <w:bookmarkStart w:id="426" w:name="_Toc237328178"/>
+      <w:bookmarkStart w:id="427" w:name="_Toc236814445"/>
+      <w:bookmarkStart w:id="428" w:name="_Toc236812640"/>
+      <w:bookmarkStart w:id="429" w:name="_Toc236811305"/>
+      <w:bookmarkStart w:id="430" w:name="_Toc237156402"/>
+      <w:bookmarkStart w:id="431" w:name="_Toc236811978"/>
+      <w:bookmarkStart w:id="432" w:name="_Toc236812576"/>
+      <w:bookmarkStart w:id="433" w:name="_Toc236813892"/>
+      <w:bookmarkStart w:id="434" w:name="_Toc237068192"/>
+      <w:bookmarkStart w:id="435" w:name="_Toc237144696"/>
+      <w:bookmarkStart w:id="436" w:name="_Toc237067137"/>
+      <w:bookmarkStart w:id="437" w:name="_Toc236815105"/>
+      <w:bookmarkStart w:id="438" w:name="_Toc237156483"/>
+      <w:bookmarkStart w:id="439" w:name="_Toc236813227"/>
+      <w:bookmarkStart w:id="440" w:name="_Toc236815139"/>
+      <w:bookmarkStart w:id="441" w:name="_Toc236815104"/>
+      <w:bookmarkStart w:id="442" w:name="_Toc236810722"/>
+      <w:bookmarkStart w:id="443" w:name="_Toc236811325"/>
+      <w:bookmarkStart w:id="444" w:name="_Toc236815140"/>
+      <w:bookmarkStart w:id="445" w:name="_Toc237067136"/>
+      <w:bookmarkStart w:id="446" w:name="_Toc237156434"/>
+      <w:bookmarkStart w:id="447" w:name="_Toc236813860"/>
+      <w:bookmarkStart w:id="448" w:name="_Toc237328243"/>
+      <w:bookmarkStart w:id="449" w:name="_Toc237156435"/>
+      <w:bookmarkStart w:id="450" w:name="_Toc236813256"/>
+      <w:bookmarkStart w:id="451" w:name="_Toc236811943"/>
+      <w:bookmarkStart w:id="452" w:name="_Toc237156470"/>
+      <w:bookmarkStart w:id="453" w:name="_Toc237067153"/>
+      <w:bookmarkStart w:id="454" w:name="_Toc237048716"/>
+      <w:bookmarkStart w:id="455" w:name="_Toc236811959"/>
+      <w:bookmarkStart w:id="456" w:name="_Toc237156468"/>
+      <w:bookmarkStart w:id="457" w:name="_Toc237068174"/>
+      <w:bookmarkStart w:id="458" w:name="_Toc236811940"/>
+      <w:bookmarkStart w:id="459" w:name="_Toc237144629"/>
+      <w:bookmarkStart w:id="460" w:name="_Toc237144665"/>
+      <w:bookmarkStart w:id="461" w:name="_Toc237067135"/>
+      <w:bookmarkStart w:id="462" w:name="_Toc236811975"/>
+      <w:bookmarkStart w:id="463" w:name="_Toc237328210"/>
+      <w:bookmarkStart w:id="464" w:name="_Toc237068210"/>
+      <w:bookmarkStart w:id="465" w:name="_Toc237068172"/>
+      <w:bookmarkStart w:id="466" w:name="_Toc237048735"/>
+      <w:bookmarkStart w:id="467" w:name="_Toc237328226"/>
+      <w:bookmarkStart w:id="468" w:name="_Toc236811341"/>
+      <w:bookmarkStart w:id="469" w:name="_Toc237156432"/>
+      <w:bookmarkStart w:id="470" w:name="_Toc236810673"/>
+      <w:bookmarkStart w:id="471" w:name="_Toc236811960"/>
+      <w:bookmarkStart w:id="472" w:name="_Toc236811942"/>
+      <w:bookmarkStart w:id="473" w:name="_Toc236810671"/>
+      <w:bookmarkStart w:id="474" w:name="_Toc237145262"/>
+      <w:bookmarkStart w:id="475" w:name="_Toc237144630"/>
+      <w:bookmarkStart w:id="476" w:name="_Toc237328207"/>
+      <w:bookmarkStart w:id="477" w:name="_Toc237328841"/>
+      <w:bookmarkStart w:id="478" w:name="_Toc237145263"/>
+      <w:bookmarkStart w:id="479" w:name="_Toc236814498"/>
+      <w:bookmarkStart w:id="480" w:name="_Toc237145264"/>
+      <w:bookmarkStart w:id="481" w:name="_Toc236810691"/>
+      <w:bookmarkStart w:id="482" w:name="_Toc236811328"/>
+      <w:bookmarkStart w:id="483" w:name="_Toc236814494"/>
+      <w:bookmarkStart w:id="484" w:name="_Toc236812594"/>
+      <w:bookmarkStart w:id="485" w:name="_Toc236813230"/>
+      <w:bookmarkStart w:id="486" w:name="_Toc237145297"/>
+      <w:bookmarkStart w:id="487" w:name="_Toc236812577"/>
+      <w:bookmarkStart w:id="488" w:name="_Toc236813210"/>
+      <w:bookmarkStart w:id="489" w:name="_Toc236812595"/>
+      <w:bookmarkStart w:id="490" w:name="_Toc237144651"/>
+      <w:bookmarkStart w:id="491" w:name="_Toc237144631"/>
+      <w:bookmarkStart w:id="492" w:name="_Toc237156452"/>
+      <w:bookmarkStart w:id="493" w:name="_Toc236815106"/>
+      <w:bookmarkStart w:id="494" w:name="_Toc237328229"/>
+      <w:bookmarkStart w:id="495" w:name="_Toc237328839"/>
+      <w:bookmarkStart w:id="496" w:name="_Toc237328209"/>
+      <w:bookmarkStart w:id="497" w:name="_Toc237328842"/>
+      <w:bookmarkStart w:id="498" w:name="_Toc236811964"/>
+      <w:bookmarkStart w:id="499" w:name="_Toc237328843"/>
+      <w:bookmarkStart w:id="500" w:name="_Toc236813861"/>
+      <w:bookmarkStart w:id="501" w:name="_Toc236814495"/>
+      <w:bookmarkStart w:id="502" w:name="_Toc237048739"/>
+      <w:bookmarkStart w:id="503" w:name="_Toc236812593"/>
+      <w:bookmarkStart w:id="504" w:name="_Toc237048719"/>
+      <w:bookmarkStart w:id="505" w:name="_Toc237048736"/>
+      <w:bookmarkStart w:id="506" w:name="_Toc237144652"/>
+      <w:bookmarkStart w:id="507" w:name="_Toc236811327"/>
+      <w:bookmarkStart w:id="508" w:name="_Toc236811309"/>
+      <w:bookmarkStart w:id="509" w:name="_Toc237145282"/>
+      <w:bookmarkStart w:id="510" w:name="_Toc237328230"/>
+      <w:bookmarkStart w:id="511" w:name="_Toc237048718"/>
+      <w:bookmarkStart w:id="512" w:name="_Toc236810690"/>
+      <w:bookmarkStart w:id="513" w:name="_Toc237145283"/>
+      <w:bookmarkStart w:id="514" w:name="_Toc237048750"/>
+      <w:bookmarkStart w:id="515" w:name="_Toc237068175"/>
+      <w:bookmarkStart w:id="516" w:name="_Toc236813226"/>
+      <w:bookmarkStart w:id="517" w:name="_Toc237328859"/>
+      <w:bookmarkStart w:id="518" w:name="_Toc236810705"/>
+      <w:bookmarkStart w:id="519" w:name="_Toc236811326"/>
+      <w:bookmarkStart w:id="520" w:name="_Toc237145265"/>
+      <w:bookmarkStart w:id="521" w:name="_Toc237144632"/>
+      <w:bookmarkStart w:id="522" w:name="_Toc236811974"/>
+      <w:bookmarkStart w:id="523" w:name="_Toc237145286"/>
+      <w:bookmarkStart w:id="524" w:name="_Toc237145281"/>
+      <w:bookmarkStart w:id="525" w:name="_Toc237144648"/>
+      <w:bookmarkStart w:id="526" w:name="_Toc236810694"/>
+      <w:bookmarkStart w:id="527" w:name="_Toc236814475"/>
+      <w:bookmarkStart w:id="528" w:name="_Toc237145284"/>
+      <w:bookmarkStart w:id="529" w:name="_Toc237144653"/>
+      <w:bookmarkStart w:id="530" w:name="_Toc236813209"/>
+      <w:bookmarkStart w:id="531" w:name="_Toc237328862"/>
+      <w:bookmarkStart w:id="532" w:name="_Toc237156453"/>
+      <w:bookmarkStart w:id="533" w:name="_Toc236812574"/>
+      <w:bookmarkStart w:id="534" w:name="_Toc237144650"/>
+      <w:bookmarkStart w:id="535" w:name="_Toc236813229"/>
+      <w:bookmarkStart w:id="536" w:name="_Toc236814476"/>
+      <w:bookmarkStart w:id="537" w:name="_Toc237328145"/>
+      <w:bookmarkStart w:id="538" w:name="_Toc236812596"/>
+      <w:bookmarkStart w:id="539" w:name="_Toc236814497"/>
+      <w:bookmarkStart w:id="540" w:name="_Toc236813907"/>
+      <w:bookmarkStart w:id="541" w:name="_Toc236811961"/>
+      <w:bookmarkStart w:id="542" w:name="_Toc236811329"/>
+      <w:bookmarkStart w:id="543" w:name="_Toc236813841"/>
+      <w:bookmarkStart w:id="544" w:name="_Toc236813862"/>
+      <w:bookmarkStart w:id="545" w:name="_Toc236814496"/>
+      <w:bookmarkStart w:id="546" w:name="_Toc237067134"/>
+      <w:bookmarkStart w:id="547" w:name="_Toc237048737"/>
+      <w:bookmarkStart w:id="548" w:name="_Toc237067155"/>
+      <w:bookmarkStart w:id="549" w:name="_Toc236811306"/>
+      <w:bookmarkStart w:id="550" w:name="_Toc236814477"/>
+      <w:bookmarkStart w:id="551" w:name="_Toc237048738"/>
+      <w:bookmarkStart w:id="552" w:name="_Toc237144663"/>
+      <w:bookmarkStart w:id="553" w:name="_Toc236810706"/>
+      <w:bookmarkStart w:id="554" w:name="_Toc236813207"/>
+      <w:bookmarkStart w:id="555" w:name="_Toc236810693"/>
+      <w:bookmarkStart w:id="556" w:name="_Toc237067154"/>
+      <w:bookmarkStart w:id="557" w:name="_Toc237328241"/>
+      <w:bookmarkStart w:id="558" w:name="_Toc236815122"/>
+      <w:bookmarkStart w:id="559" w:name="_Toc236813863"/>
+      <w:bookmarkStart w:id="560" w:name="_Toc237328208"/>
+      <w:bookmarkStart w:id="561" w:name="_Toc237068193"/>
+      <w:bookmarkStart w:id="562" w:name="_Toc236810674"/>
+      <w:bookmarkStart w:id="563" w:name="_Toc237068195"/>
+      <w:bookmarkStart w:id="564" w:name="_Toc237328860"/>
+      <w:bookmarkStart w:id="565" w:name="_Toc237156455"/>
+      <w:bookmarkStart w:id="566" w:name="_Toc237067157"/>
+      <w:bookmarkStart w:id="567" w:name="_Toc236811963"/>
+      <w:bookmarkStart w:id="568" w:name="_Toc236813875"/>
+      <w:bookmarkStart w:id="569" w:name="_Toc237145285"/>
+      <w:bookmarkStart w:id="570" w:name="_Toc237145261"/>
+      <w:bookmarkStart w:id="571" w:name="_Toc237328231"/>
+      <w:bookmarkStart w:id="572" w:name="_Toc236813208"/>
+      <w:bookmarkStart w:id="573" w:name="_Toc236812597"/>
+      <w:bookmarkStart w:id="574" w:name="_Toc236810695"/>
+      <w:bookmarkStart w:id="575" w:name="_Toc236813228"/>
+      <w:bookmarkStart w:id="576" w:name="_Toc237067168"/>
+      <w:bookmarkStart w:id="577" w:name="_Toc237328864"/>
+      <w:bookmarkStart w:id="578" w:name="_Toc236815124"/>
+      <w:bookmarkStart w:id="579" w:name="_Toc236812609"/>
+      <w:bookmarkStart w:id="580" w:name="_Toc236811340"/>
+      <w:bookmarkStart w:id="581" w:name="_Toc237067158"/>
+      <w:bookmarkStart w:id="582" w:name="_Toc236812608"/>
+      <w:bookmarkStart w:id="583" w:name="_Toc236813843"/>
+      <w:bookmarkStart w:id="584" w:name="_Toc237067156"/>
+      <w:bookmarkStart w:id="585" w:name="_Toc236815123"/>
+      <w:bookmarkStart w:id="586" w:name="_Toc237328863"/>
+      <w:bookmarkStart w:id="587" w:name="_Toc236815137"/>
+      <w:bookmarkStart w:id="588" w:name="_Toc236811330"/>
+      <w:bookmarkStart w:id="589" w:name="_Toc237156457"/>
+      <w:bookmarkStart w:id="590" w:name="_Toc236810692"/>
+      <w:bookmarkStart w:id="591" w:name="_Toc236813231"/>
+      <w:bookmarkStart w:id="592" w:name="_Toc236813865"/>
+      <w:bookmarkStart w:id="593" w:name="_Toc236815125"/>
+      <w:bookmarkStart w:id="594" w:name="_Toc236815127"/>
+      <w:bookmarkStart w:id="595" w:name="_Toc237048740"/>
+      <w:bookmarkStart w:id="596" w:name="_Toc237328861"/>
+      <w:bookmarkStart w:id="597" w:name="_Toc236814509"/>
+      <w:bookmarkStart w:id="598" w:name="_Toc237156454"/>
+      <w:bookmarkStart w:id="599" w:name="_Toc236811962"/>
+      <w:bookmarkStart w:id="600" w:name="_Toc236815126"/>
+      <w:bookmarkStart w:id="601" w:name="_Toc237144649"/>
+      <w:bookmarkStart w:id="602" w:name="_Toc236813864"/>
+      <w:bookmarkStart w:id="603" w:name="_Toc237068196"/>
+      <w:bookmarkStart w:id="604" w:name="_Toc237156456"/>
+      <w:bookmarkStart w:id="605" w:name="_Toc237328228"/>
+      <w:bookmarkStart w:id="606" w:name="_Toc237328227"/>
+      <w:bookmarkStart w:id="607" w:name="_Toc236810672"/>
+      <w:bookmarkStart w:id="608" w:name="_Toc237144664"/>
+      <w:bookmarkStart w:id="609" w:name="_Toc237048764"/>
+      <w:bookmarkStart w:id="610" w:name="_Toc236810709"/>
+      <w:bookmarkStart w:id="611" w:name="_Toc237067133"/>
+      <w:bookmarkStart w:id="612" w:name="_Toc236812598"/>
+      <w:bookmarkStart w:id="613" w:name="_Toc236810707"/>
+      <w:bookmarkStart w:id="614" w:name="_Toc237068207"/>
+      <w:bookmarkStart w:id="615" w:name="_Toc236814499"/>
+      <w:bookmarkStart w:id="616" w:name="_Toc236815138"/>
+      <w:bookmarkStart w:id="617" w:name="_Toc237156467"/>
+      <w:bookmarkStart w:id="618" w:name="_Toc237068194"/>
+      <w:bookmarkStart w:id="619" w:name="_Toc236811343"/>
+      <w:bookmarkStart w:id="620" w:name="_Toc236813273"/>
+      <w:bookmarkStart w:id="621" w:name="_Toc236811977"/>
+      <w:bookmarkStart w:id="622" w:name="_Toc237068197"/>
+      <w:bookmarkStart w:id="623" w:name="_Toc237328257"/>
+      <w:bookmarkStart w:id="624" w:name="_Toc236811990"/>
+      <w:bookmarkStart w:id="625" w:name="_Toc237328890"/>
+      <w:bookmarkStart w:id="626" w:name="_Toc237145298"/>
+      <w:bookmarkStart w:id="627" w:name="_Toc237156469"/>
+      <w:bookmarkStart w:id="628" w:name="_Toc237328273"/>
+      <w:bookmarkStart w:id="629" w:name="_Toc237328876"/>
+      <w:bookmarkStart w:id="630" w:name="_Toc236810708"/>
+      <w:bookmarkStart w:id="631" w:name="_Toc237328891"/>
+      <w:bookmarkStart w:id="632" w:name="_Toc237067169"/>
+      <w:bookmarkStart w:id="633" w:name="_Toc237328244"/>
+      <w:bookmarkStart w:id="634" w:name="_Toc236814409"/>
+      <w:bookmarkStart w:id="635" w:name="_Toc236813244"/>
+      <w:bookmarkStart w:id="636" w:name="_Toc237328877"/>
+      <w:bookmarkStart w:id="637" w:name="_Toc237145312"/>
+      <w:bookmarkStart w:id="638" w:name="_Toc237328875"/>
+      <w:bookmarkStart w:id="639" w:name="_Toc236812612"/>
+      <w:bookmarkStart w:id="640" w:name="_Toc237067185"/>
+      <w:bookmarkStart w:id="641" w:name="_Toc236811976"/>
+      <w:bookmarkStart w:id="642" w:name="_Toc236812610"/>
+      <w:bookmarkStart w:id="643" w:name="_Toc236811357"/>
+      <w:bookmarkStart w:id="644" w:name="_Toc236815154"/>
+      <w:bookmarkStart w:id="645" w:name="_Toc237328889"/>
+      <w:bookmarkStart w:id="646" w:name="_Toc236814542"/>
+      <w:bookmarkStart w:id="647" w:name="_Toc237067170"/>
+      <w:bookmarkStart w:id="648" w:name="_Toc236813257"/>
+      <w:bookmarkStart w:id="649" w:name="_Toc236814526"/>
+      <w:bookmarkStart w:id="650" w:name="_Toc236813876"/>
+      <w:bookmarkStart w:id="651" w:name="_Toc236815153"/>
+      <w:bookmarkStart w:id="652" w:name="_Toc237048766"/>
+      <w:bookmarkStart w:id="653" w:name="_Toc237048751"/>
+      <w:bookmarkStart w:id="654" w:name="_Toc237068223"/>
+      <w:bookmarkStart w:id="655" w:name="_Toc237145299"/>
+      <w:bookmarkStart w:id="656" w:name="_Toc236812611"/>
+      <w:bookmarkStart w:id="657" w:name="_Toc237068208"/>
+      <w:bookmarkStart w:id="658" w:name="_Toc237144679"/>
+      <w:bookmarkStart w:id="659" w:name="_Toc236815169"/>
+      <w:bookmarkStart w:id="660" w:name="_Toc236813878"/>
+      <w:bookmarkStart w:id="661" w:name="_Toc236814512"/>
+      <w:bookmarkStart w:id="662" w:name="_Toc236811342"/>
+      <w:bookmarkStart w:id="663" w:name="_Toc237048753"/>
+      <w:bookmarkStart w:id="664" w:name="_Toc237067171"/>
+      <w:bookmarkStart w:id="665" w:name="_Toc236813243"/>
+      <w:bookmarkStart w:id="666" w:name="_Toc237144666"/>
+      <w:bookmarkStart w:id="667" w:name="_Toc237144667"/>
+      <w:bookmarkStart w:id="668" w:name="_Toc236815151"/>
+      <w:bookmarkStart w:id="669" w:name="_Toc236813242"/>
+      <w:bookmarkStart w:id="670" w:name="_Toc236811356"/>
+      <w:bookmarkStart w:id="671" w:name="_Toc237328242"/>
+      <w:bookmarkStart w:id="672" w:name="_Toc236814524"/>
+      <w:bookmarkStart w:id="673" w:name="_Toc237144677"/>
+      <w:bookmarkStart w:id="674" w:name="_Toc237145310"/>
+      <w:bookmarkStart w:id="675" w:name="_Toc237156481"/>
+      <w:bookmarkStart w:id="676" w:name="_Toc237328255"/>
+      <w:bookmarkStart w:id="677" w:name="_Toc237328888"/>
+      <w:bookmarkStart w:id="678" w:name="_Toc237145311"/>
+      <w:bookmarkStart w:id="679" w:name="_Toc236812475"/>
+      <w:bookmarkStart w:id="680" w:name="_Toc236815008"/>
+      <w:bookmarkStart w:id="681" w:name="_Toc237156471"/>
+      <w:bookmarkStart w:id="682" w:name="_Toc237145170"/>
+      <w:bookmarkStart w:id="683" w:name="_Toc237156436"/>
+      <w:bookmarkStart w:id="684" w:name="_Toc237068221"/>
+      <w:bookmarkStart w:id="685" w:name="_Toc236813809"/>
+      <w:bookmarkStart w:id="686" w:name="_Toc236811988"/>
+      <w:bookmarkStart w:id="687" w:name="_Toc237067183"/>
+      <w:bookmarkStart w:id="688" w:name="_Toc237048649"/>
+      <w:bookmarkStart w:id="689" w:name="_Toc236814382"/>
+      <w:bookmarkStart w:id="690" w:name="_Toc236810720"/>
+      <w:bookmarkStart w:id="691" w:name="_Toc237067182"/>
+      <w:bookmarkStart w:id="692" w:name="_Toc237048752"/>
+      <w:bookmarkStart w:id="693" w:name="_Toc237328245"/>
+      <w:bookmarkStart w:id="694" w:name="_Toc236813905"/>
+      <w:bookmarkStart w:id="695" w:name="_Toc237328878"/>
+      <w:bookmarkStart w:id="696" w:name="_Toc236813879"/>
+      <w:bookmarkStart w:id="697" w:name="_Toc236814513"/>
+      <w:bookmarkStart w:id="698" w:name="_Toc236815141"/>
+      <w:bookmarkStart w:id="699" w:name="_Toc237048754"/>
+      <w:bookmarkStart w:id="700" w:name="_Toc237067172"/>
+      <w:bookmarkStart w:id="701" w:name="_Toc236813877"/>
+      <w:bookmarkStart w:id="702" w:name="_Toc237144678"/>
+      <w:bookmarkStart w:id="703" w:name="_Toc236810578"/>
+      <w:bookmarkStart w:id="704" w:name="_Toc236811989"/>
+      <w:bookmarkStart w:id="705" w:name="_Toc237145300"/>
+      <w:bookmarkStart w:id="706" w:name="_Toc236810719"/>
+      <w:bookmarkStart w:id="707" w:name="_Toc237144680"/>
+      <w:bookmarkStart w:id="708" w:name="_Toc236813890"/>
+      <w:bookmarkStart w:id="709" w:name="_Toc236812622"/>
+      <w:bookmarkStart w:id="710" w:name="_Toc236815152"/>
+      <w:bookmarkStart w:id="711" w:name="_Toc237048765"/>
+      <w:bookmarkStart w:id="712" w:name="_Toc236814511"/>
+      <w:bookmarkStart w:id="713" w:name="_Toc237068222"/>
+      <w:bookmarkStart w:id="714" w:name="_Toc237156497"/>
+      <w:bookmarkStart w:id="715" w:name="_Toc236810738"/>
+      <w:bookmarkStart w:id="716" w:name="_Toc236812625"/>
+      <w:bookmarkStart w:id="717" w:name="_Toc237328904"/>
+      <w:bookmarkStart w:id="718" w:name="_Toc236812639"/>
+      <w:bookmarkStart w:id="719" w:name="_Toc237068224"/>
+      <w:bookmarkStart w:id="720" w:name="_Toc236811355"/>
+      <w:bookmarkStart w:id="721" w:name="_Toc237144694"/>
+      <w:bookmarkStart w:id="722" w:name="_Toc236811845"/>
+      <w:bookmarkStart w:id="723" w:name="_Toc237068237"/>
+      <w:bookmarkStart w:id="724" w:name="_Toc237145328"/>
+      <w:bookmarkStart w:id="725" w:name="_Toc236813746"/>
+      <w:bookmarkStart w:id="726" w:name="_Toc237144693"/>
+      <w:bookmarkStart w:id="727" w:name="_Toc236814381"/>
+      <w:bookmarkStart w:id="728" w:name="_Toc236810574"/>
+      <w:bookmarkStart w:id="729" w:name="_Toc236813258"/>
+      <w:bookmarkStart w:id="730" w:name="_Toc237144536"/>
+      <w:bookmarkStart w:id="731" w:name="_Toc236813747"/>
+      <w:bookmarkStart w:id="732" w:name="_Toc237068078"/>
+      <w:bookmarkStart w:id="733" w:name="_Toc236813891"/>
+      <w:bookmarkStart w:id="734" w:name="_Toc236811212"/>
+      <w:bookmarkStart w:id="735" w:name="_Toc237156338"/>
+      <w:bookmarkStart w:id="736" w:name="_Toc237048780"/>
+      <w:bookmarkStart w:id="737" w:name="_Toc237328807"/>
+      <w:bookmarkStart w:id="738" w:name="_Toc237145326"/>
+      <w:bookmarkStart w:id="739" w:name="_Toc236813889"/>
+      <w:bookmarkStart w:id="740" w:name="_Toc237068240"/>
+      <w:bookmarkStart w:id="741" w:name="_Toc237328206"/>
+      <w:bookmarkStart w:id="742" w:name="_Toc237048623"/>
+      <w:bookmarkStart w:id="743" w:name="_Toc237145313"/>
+      <w:bookmarkStart w:id="744" w:name="_Toc236810736"/>
+      <w:bookmarkStart w:id="745" w:name="_Toc236813812"/>
+      <w:bookmarkStart w:id="746" w:name="_Toc236811991"/>
+      <w:bookmarkStart w:id="747" w:name="_Toc236812623"/>
+      <w:bookmarkStart w:id="748" w:name="_Toc236814523"/>
+      <w:bookmarkStart w:id="749" w:name="_Toc237144628"/>
+      <w:bookmarkStart w:id="750" w:name="_Toc236811354"/>
+      <w:bookmarkStart w:id="751" w:name="_Toc236810735"/>
+      <w:bookmarkStart w:id="752" w:name="_Toc236811373"/>
+      <w:bookmarkStart w:id="753" w:name="_Toc236813255"/>
+      <w:bookmarkStart w:id="754" w:name="_Toc237328271"/>
+      <w:bookmarkStart w:id="755" w:name="_Toc237328840"/>
+      <w:bookmarkStart w:id="756" w:name="_Toc237156482"/>
+      <w:bookmarkStart w:id="757" w:name="_Toc236815167"/>
+      <w:bookmarkStart w:id="758" w:name="_Toc237067198"/>
+      <w:bookmarkStart w:id="759" w:name="_Toc237067201"/>
+      <w:bookmarkStart w:id="760" w:name="_Toc237156484"/>
+      <w:bookmarkStart w:id="761" w:name="_Toc236813272"/>
+      <w:bookmarkStart w:id="762" w:name="_Toc236812006"/>
+      <w:bookmarkStart w:id="763" w:name="_Toc237067200"/>
+      <w:bookmarkStart w:id="764" w:name="_Toc236815168"/>
+      <w:bookmarkStart w:id="765" w:name="_Toc236813271"/>
+      <w:bookmarkStart w:id="766" w:name="_Toc236813274"/>
+      <w:bookmarkStart w:id="767" w:name="_Toc237156498"/>
+      <w:bookmarkStart w:id="768" w:name="_Toc237328907"/>
+      <w:bookmarkStart w:id="769" w:name="_Toc236811371"/>
+      <w:bookmarkStart w:id="770" w:name="_Toc237144695"/>
+      <w:bookmarkStart w:id="771" w:name="_Toc237328258"/>
+      <w:bookmarkStart w:id="772" w:name="_Toc236811370"/>
+      <w:bookmarkStart w:id="773" w:name="_Toc236812624"/>
+      <w:bookmarkStart w:id="774" w:name="_Toc236814539"/>
+      <w:bookmarkStart w:id="775" w:name="_Toc236812004"/>
+      <w:bookmarkStart w:id="776" w:name="_Toc236814525"/>
+      <w:bookmarkStart w:id="777" w:name="_Toc236812641"/>
+      <w:bookmarkStart w:id="778" w:name="_Toc236812007"/>
+      <w:bookmarkStart w:id="779" w:name="_Toc237067184"/>
+      <w:bookmarkStart w:id="780" w:name="_Toc236814478"/>
+      <w:bookmarkStart w:id="781" w:name="_Toc237328256"/>
+      <w:bookmarkStart w:id="782" w:name="_Toc237048767"/>
+      <w:bookmarkStart w:id="783" w:name="_Toc236812638"/>
+      <w:bookmarkStart w:id="784" w:name="_Toc236814540"/>
+      <w:bookmarkStart w:id="785" w:name="_Toc236811372"/>
+      <w:bookmarkStart w:id="786" w:name="_Toc237048783"/>
+      <w:bookmarkStart w:id="787" w:name="_Toc237048782"/>
+      <w:bookmarkStart w:id="788" w:name="_Toc237145329"/>
+      <w:bookmarkStart w:id="789" w:name="_Toc236813908"/>
+      <w:bookmarkStart w:id="790" w:name="_Toc237145232"/>
+      <w:bookmarkStart w:id="791" w:name="_Toc236814541"/>
+      <w:bookmarkStart w:id="792" w:name="_Toc237145327"/>
+      <w:bookmarkStart w:id="793" w:name="_Toc237156499"/>
+      <w:bookmarkStart w:id="794" w:name="_Toc237048781"/>
+      <w:bookmarkStart w:id="795" w:name="_Toc236813906"/>
+      <w:bookmarkStart w:id="796" w:name="_Toc237328906"/>
+      <w:bookmarkStart w:id="797" w:name="_Toc237156500"/>
+      <w:bookmarkStart w:id="798" w:name="_Toc236812575"/>
+      <w:bookmarkStart w:id="799" w:name="_Toc237328274"/>
+      <w:bookmarkStart w:id="800" w:name="_Toc237067199"/>
+      <w:bookmarkStart w:id="801" w:name="_Toc237328905"/>
+      <w:bookmarkStart w:id="802" w:name="_Toc237068239"/>
+      <w:bookmarkStart w:id="803" w:name="_Toc237328272"/>
+      <w:bookmarkStart w:id="804" w:name="_Toc236812005"/>
+      <w:bookmarkStart w:id="805" w:name="_Toc237068238"/>
+      <w:bookmarkStart w:id="806" w:name="_Toc236815170"/>
+      <w:bookmarkStart w:id="807" w:name="_Toc236810737"/>
       <w:bookmarkEnd w:id="57"/>
       <w:bookmarkEnd w:id="58"/>
-      <w:r>
-        <w:rPr/>
-        <w:t>:</w:t>
-      </w:r>
-    </w:p>
-    <w:p>
-      <w:pPr>
-        <w:pStyle w:val="Normal"/>
-        <w:rPr/>
-      </w:pPr>
-      <w:r>
-        <w:rPr/>
-      </w:r>
-    </w:p>
-    <w:p>
-      <w:pPr>
-        <w:pStyle w:val="Normal"/>
-        <w:rPr/>
-      </w:pPr>
-      <w:bookmarkStart w:id="59" w:name="_Toc236810737"/>
-      <w:bookmarkStart w:id="60" w:name="_Toc236815170"/>
-      <w:bookmarkStart w:id="61" w:name="_Toc237068238"/>
-      <w:bookmarkStart w:id="62" w:name="_Toc236812005"/>
-      <w:bookmarkStart w:id="63" w:name="_Toc237328272"/>
-      <w:bookmarkStart w:id="64" w:name="_Toc237068239"/>
-      <w:bookmarkStart w:id="65" w:name="_Toc237328905"/>
-      <w:bookmarkStart w:id="66" w:name="_Toc237067199"/>
-      <w:bookmarkStart w:id="67" w:name="_Toc237328274"/>
-      <w:bookmarkStart w:id="68" w:name="_Toc236812575"/>
-      <w:bookmarkStart w:id="69" w:name="_Toc237156500"/>
-      <w:bookmarkStart w:id="70" w:name="_Toc237328906"/>
-      <w:bookmarkStart w:id="71" w:name="_Toc236813906"/>
-      <w:bookmarkStart w:id="72" w:name="_Toc237048781"/>
-      <w:bookmarkStart w:id="73" w:name="_Toc237156499"/>
-      <w:bookmarkStart w:id="74" w:name="_Toc237145327"/>
-      <w:bookmarkStart w:id="75" w:name="_Toc236814541"/>
-      <w:bookmarkStart w:id="76" w:name="_Toc237145232"/>
-      <w:bookmarkStart w:id="77" w:name="_Toc236813908"/>
-      <w:bookmarkStart w:id="78" w:name="_Toc237145329"/>
-      <w:bookmarkStart w:id="79" w:name="_Toc237048782"/>
-      <w:bookmarkStart w:id="80" w:name="_Toc237048783"/>
-      <w:bookmarkStart w:id="81" w:name="_Toc236811372"/>
-      <w:bookmarkStart w:id="82" w:name="_Toc236814540"/>
-      <w:bookmarkStart w:id="83" w:name="_Toc236812638"/>
-      <w:bookmarkStart w:id="84" w:name="_Toc237048767"/>
-      <w:bookmarkStart w:id="85" w:name="_Toc237328256"/>
-      <w:bookmarkStart w:id="86" w:name="_Toc236814478"/>
-      <w:bookmarkStart w:id="87" w:name="_Toc237067184"/>
-      <w:bookmarkStart w:id="88" w:name="_Toc236812007"/>
-      <w:bookmarkStart w:id="89" w:name="_Toc236812641"/>
-      <w:bookmarkStart w:id="90" w:name="_Toc236814525"/>
-      <w:bookmarkStart w:id="91" w:name="_Toc236812004"/>
-      <w:bookmarkStart w:id="92" w:name="_Toc236814539"/>
-      <w:bookmarkStart w:id="93" w:name="_Toc236812624"/>
-      <w:bookmarkStart w:id="94" w:name="_Toc236811370"/>
-      <w:bookmarkStart w:id="95" w:name="_Toc237328258"/>
-      <w:bookmarkStart w:id="96" w:name="_Toc237144695"/>
-      <w:bookmarkStart w:id="97" w:name="_Toc236811371"/>
-      <w:bookmarkStart w:id="98" w:name="_Toc237328907"/>
-      <w:bookmarkStart w:id="99" w:name="_Toc237156498"/>
-      <w:bookmarkStart w:id="100" w:name="_Toc236813274"/>
-      <w:bookmarkStart w:id="101" w:name="_Toc236813271"/>
-      <w:bookmarkStart w:id="102" w:name="_Toc236815168"/>
-      <w:bookmarkStart w:id="103" w:name="_Toc237067200"/>
-      <w:bookmarkStart w:id="104" w:name="_Toc236812006"/>
-      <w:bookmarkStart w:id="105" w:name="_Toc236813272"/>
-      <w:bookmarkStart w:id="106" w:name="_Toc237156484"/>
-      <w:bookmarkStart w:id="107" w:name="_Toc237067201"/>
-      <w:bookmarkStart w:id="108" w:name="_Toc237067198"/>
-      <w:bookmarkStart w:id="109" w:name="_Toc236815167"/>
-      <w:bookmarkStart w:id="110" w:name="_Toc237156482"/>
-      <w:bookmarkStart w:id="111" w:name="_Toc237328840"/>
-      <w:bookmarkStart w:id="112" w:name="_Toc237328271"/>
-      <w:bookmarkStart w:id="113" w:name="_Toc236813255"/>
-      <w:bookmarkStart w:id="114" w:name="_Toc236811373"/>
-      <w:bookmarkStart w:id="115" w:name="_Toc236810735"/>
-      <w:bookmarkStart w:id="116" w:name="_Toc236811354"/>
-      <w:bookmarkStart w:id="117" w:name="_Toc237144628"/>
-      <w:bookmarkStart w:id="118" w:name="_Toc236814523"/>
-      <w:bookmarkStart w:id="119" w:name="_Toc236812623"/>
-      <w:bookmarkStart w:id="120" w:name="_Toc236811991"/>
-      <w:bookmarkStart w:id="121" w:name="_Toc236813812"/>
-      <w:bookmarkStart w:id="122" w:name="_Toc236810736"/>
-      <w:bookmarkStart w:id="123" w:name="_Toc237145313"/>
-      <w:bookmarkStart w:id="124" w:name="_Toc237048623"/>
-      <w:bookmarkStart w:id="125" w:name="_Toc237328206"/>
-      <w:bookmarkStart w:id="126" w:name="_Toc237068240"/>
-      <w:bookmarkStart w:id="127" w:name="_Toc236813889"/>
-      <w:bookmarkStart w:id="128" w:name="_Toc237145326"/>
-      <w:bookmarkStart w:id="129" w:name="_Toc237328807"/>
-      <w:bookmarkStart w:id="130" w:name="_Toc237048780"/>
-      <w:bookmarkStart w:id="131" w:name="_Toc237156338"/>
-      <w:bookmarkStart w:id="132" w:name="_Toc236811212"/>
-      <w:bookmarkStart w:id="133" w:name="_Toc236813891"/>
-      <w:bookmarkStart w:id="134" w:name="_Toc237068078"/>
-      <w:bookmarkStart w:id="135" w:name="_Toc236813747"/>
-      <w:bookmarkStart w:id="136" w:name="_Toc237144536"/>
-      <w:bookmarkStart w:id="137" w:name="_Toc236813258"/>
-      <w:bookmarkStart w:id="138" w:name="_Toc236810574"/>
-      <w:bookmarkStart w:id="139" w:name="_Toc236814381"/>
-      <w:bookmarkStart w:id="140" w:name="_Toc237144693"/>
-      <w:bookmarkStart w:id="141" w:name="_Toc236813746"/>
-      <w:bookmarkStart w:id="142" w:name="_Toc237145328"/>
-      <w:bookmarkStart w:id="143" w:name="_Toc237068237"/>
-      <w:bookmarkStart w:id="144" w:name="_Toc236811845"/>
-      <w:bookmarkStart w:id="145" w:name="_Toc237144694"/>
-      <w:bookmarkStart w:id="146" w:name="_Toc236811355"/>
-      <w:bookmarkStart w:id="147" w:name="_Toc237068224"/>
-      <w:bookmarkStart w:id="148" w:name="_Toc236812639"/>
-      <w:bookmarkStart w:id="149" w:name="_Toc237328904"/>
-      <w:bookmarkStart w:id="150" w:name="_Toc236812625"/>
-      <w:bookmarkStart w:id="151" w:name="_Toc236810738"/>
-      <w:bookmarkStart w:id="152" w:name="_Toc237156497"/>
-      <w:bookmarkStart w:id="153" w:name="_Toc237068222"/>
-      <w:bookmarkStart w:id="154" w:name="_Toc236814511"/>
-      <w:bookmarkStart w:id="155" w:name="_Toc237048765"/>
-      <w:bookmarkStart w:id="156" w:name="_Toc236815152"/>
-      <w:bookmarkStart w:id="157" w:name="_Toc236812622"/>
-      <w:bookmarkStart w:id="158" w:name="_Toc236813890"/>
-      <w:bookmarkStart w:id="159" w:name="_Toc237144680"/>
-      <w:bookmarkStart w:id="160" w:name="_Toc236810719"/>
-      <w:bookmarkStart w:id="161" w:name="_Toc237145300"/>
-      <w:bookmarkStart w:id="162" w:name="_Toc236811989"/>
-      <w:bookmarkStart w:id="163" w:name="_Toc236810578"/>
-      <w:bookmarkStart w:id="164" w:name="_Toc237144678"/>
-      <w:bookmarkStart w:id="165" w:name="_Toc236813877"/>
-      <w:bookmarkStart w:id="166" w:name="_Toc237067172"/>
-      <w:bookmarkStart w:id="167" w:name="_Toc237048754"/>
-      <w:bookmarkStart w:id="168" w:name="_Toc236815141"/>
-      <w:bookmarkStart w:id="169" w:name="_Toc236814513"/>
-      <w:bookmarkStart w:id="170" w:name="_Toc236813879"/>
-      <w:bookmarkStart w:id="171" w:name="_Toc237328878"/>
-      <w:bookmarkStart w:id="172" w:name="_Toc236813905"/>
-      <w:bookmarkStart w:id="173" w:name="_Toc237328245"/>
-      <w:bookmarkStart w:id="174" w:name="_Toc237048752"/>
-      <w:bookmarkStart w:id="175" w:name="_Toc237067182"/>
-      <w:bookmarkStart w:id="176" w:name="_Toc236810720"/>
-      <w:bookmarkStart w:id="177" w:name="_Toc236814382"/>
-      <w:bookmarkStart w:id="178" w:name="_Toc237048649"/>
-      <w:bookmarkStart w:id="179" w:name="_Toc237067183"/>
-      <w:bookmarkStart w:id="180" w:name="_Toc236811988"/>
-      <w:bookmarkStart w:id="181" w:name="_Toc236813809"/>
-      <w:bookmarkStart w:id="182" w:name="_Toc237068221"/>
-      <w:bookmarkStart w:id="183" w:name="_Toc237156436"/>
-      <w:bookmarkStart w:id="184" w:name="_Toc237145170"/>
-      <w:bookmarkStart w:id="185" w:name="_Toc237156471"/>
-      <w:bookmarkStart w:id="186" w:name="_Toc236815008"/>
-      <w:bookmarkStart w:id="187" w:name="_Toc236812475"/>
-      <w:bookmarkStart w:id="188" w:name="_Toc237145311"/>
-      <w:bookmarkStart w:id="189" w:name="_Toc237328888"/>
-      <w:bookmarkStart w:id="190" w:name="_Toc237328255"/>
-      <w:bookmarkStart w:id="191" w:name="_Toc237156481"/>
-      <w:bookmarkStart w:id="192" w:name="_Toc237145310"/>
-      <w:bookmarkStart w:id="193" w:name="_Toc237144677"/>
-      <w:bookmarkStart w:id="194" w:name="_Toc236814524"/>
-      <w:bookmarkStart w:id="195" w:name="_Toc237328242"/>
-      <w:bookmarkStart w:id="196" w:name="_Toc236811356"/>
-      <w:bookmarkStart w:id="197" w:name="_Toc236813242"/>
-      <w:bookmarkStart w:id="198" w:name="_Toc236815151"/>
-      <w:bookmarkStart w:id="199" w:name="_Toc237144667"/>
-      <w:bookmarkStart w:id="200" w:name="_Toc237144666"/>
-      <w:bookmarkStart w:id="201" w:name="_Toc236813243"/>
-      <w:bookmarkStart w:id="202" w:name="_Toc237067171"/>
-      <w:bookmarkStart w:id="203" w:name="_Toc237048753"/>
-      <w:bookmarkStart w:id="204" w:name="_Toc236811342"/>
-      <w:bookmarkStart w:id="205" w:name="_Toc236814512"/>
-      <w:bookmarkStart w:id="206" w:name="_Toc236813878"/>
-      <w:bookmarkStart w:id="207" w:name="_Toc236815169"/>
-      <w:bookmarkStart w:id="208" w:name="_Toc237144679"/>
-      <w:bookmarkStart w:id="209" w:name="_Toc237068208"/>
-      <w:bookmarkStart w:id="210" w:name="_Toc236812611"/>
-      <w:bookmarkStart w:id="211" w:name="_Toc237145299"/>
-      <w:bookmarkStart w:id="212" w:name="_Toc237068223"/>
-      <w:bookmarkStart w:id="213" w:name="_Toc237048751"/>
-      <w:bookmarkStart w:id="214" w:name="_Toc237048766"/>
-      <w:bookmarkStart w:id="215" w:name="_Toc236815153"/>
-      <w:bookmarkStart w:id="216" w:name="_Toc236813876"/>
-      <w:bookmarkStart w:id="217" w:name="_Toc236814526"/>
-      <w:bookmarkStart w:id="218" w:name="_Toc236813257"/>
-      <w:bookmarkStart w:id="219" w:name="_Toc237067170"/>
-      <w:bookmarkStart w:id="220" w:name="_Toc236814542"/>
-      <w:bookmarkStart w:id="221" w:name="_Toc237328889"/>
-      <w:bookmarkStart w:id="222" w:name="_Toc236815154"/>
-      <w:bookmarkStart w:id="223" w:name="_Toc236811357"/>
-      <w:bookmarkStart w:id="224" w:name="_Toc236812610"/>
-      <w:bookmarkStart w:id="225" w:name="_Toc236811976"/>
-      <w:bookmarkStart w:id="226" w:name="_Toc237067185"/>
-      <w:bookmarkStart w:id="227" w:name="_Toc236812612"/>
-      <w:bookmarkStart w:id="228" w:name="_Toc237328875"/>
-      <w:bookmarkStart w:id="229" w:name="_Toc237145312"/>
-      <w:bookmarkStart w:id="230" w:name="_Toc237328877"/>
-      <w:bookmarkStart w:id="231" w:name="_Toc236813244"/>
-      <w:bookmarkStart w:id="232" w:name="_Toc236814409"/>
-      <w:bookmarkStart w:id="233" w:name="_Toc237328244"/>
-      <w:bookmarkStart w:id="234" w:name="_Toc237067169"/>
-      <w:bookmarkStart w:id="235" w:name="_Toc237328891"/>
-      <w:bookmarkStart w:id="236" w:name="_Toc236810708"/>
-      <w:bookmarkStart w:id="237" w:name="_Toc237328876"/>
-      <w:bookmarkStart w:id="238" w:name="_Toc237328273"/>
-      <w:bookmarkStart w:id="239" w:name="_Toc237156469"/>
-      <w:bookmarkStart w:id="240" w:name="_Toc237145298"/>
-      <w:bookmarkStart w:id="241" w:name="_Toc237328890"/>
-      <w:bookmarkStart w:id="242" w:name="_Toc236811990"/>
-      <w:bookmarkStart w:id="243" w:name="_Toc237328257"/>
-      <w:bookmarkStart w:id="244" w:name="_Toc237068197"/>
-      <w:bookmarkStart w:id="245" w:name="_Toc236811977"/>
-      <w:bookmarkStart w:id="246" w:name="_Toc236813273"/>
-      <w:bookmarkStart w:id="247" w:name="_Toc236811343"/>
-      <w:bookmarkStart w:id="248" w:name="_Toc237068194"/>
-      <w:bookmarkStart w:id="249" w:name="_Toc237156467"/>
-      <w:bookmarkStart w:id="250" w:name="_Toc236815138"/>
-      <w:bookmarkStart w:id="251" w:name="_Toc236814499"/>
-      <w:bookmarkStart w:id="252" w:name="_Toc237068207"/>
-      <w:bookmarkStart w:id="253" w:name="_Toc236810707"/>
-      <w:bookmarkStart w:id="254" w:name="_Toc236812598"/>
-      <w:bookmarkStart w:id="255" w:name="_Toc237067133"/>
-      <w:bookmarkStart w:id="256" w:name="_Toc236810709"/>
-      <w:bookmarkStart w:id="257" w:name="_Toc237048764"/>
-      <w:bookmarkStart w:id="258" w:name="_Toc237144664"/>
-      <w:bookmarkStart w:id="259" w:name="_Toc236810672"/>
-      <w:bookmarkStart w:id="260" w:name="_Toc237328227"/>
-      <w:bookmarkStart w:id="261" w:name="_Toc237328228"/>
-      <w:bookmarkStart w:id="262" w:name="_Toc237156456"/>
-      <w:bookmarkStart w:id="263" w:name="_Toc237068196"/>
-      <w:bookmarkStart w:id="264" w:name="_Toc236813864"/>
-      <w:bookmarkStart w:id="265" w:name="_Toc237144649"/>
-      <w:bookmarkStart w:id="266" w:name="_Toc236815126"/>
-      <w:bookmarkStart w:id="267" w:name="_Toc236811962"/>
-      <w:bookmarkStart w:id="268" w:name="_Toc237156454"/>
-      <w:bookmarkStart w:id="269" w:name="_Toc236814509"/>
-      <w:bookmarkStart w:id="270" w:name="_Toc237328861"/>
-      <w:bookmarkStart w:id="271" w:name="_Toc237048740"/>
-      <w:bookmarkStart w:id="272" w:name="_Toc236815127"/>
-      <w:bookmarkStart w:id="273" w:name="_Toc236815125"/>
-      <w:bookmarkStart w:id="274" w:name="_Toc236813865"/>
-      <w:bookmarkStart w:id="275" w:name="_Toc236813231"/>
-      <w:bookmarkStart w:id="276" w:name="_Toc236810692"/>
-      <w:bookmarkStart w:id="277" w:name="_Toc237156457"/>
-      <w:bookmarkStart w:id="278" w:name="_Toc236811330"/>
-      <w:bookmarkStart w:id="279" w:name="_Toc236815137"/>
-      <w:bookmarkStart w:id="280" w:name="_Toc237328863"/>
-      <w:bookmarkStart w:id="281" w:name="_Toc236815123"/>
-      <w:bookmarkStart w:id="282" w:name="_Toc237067156"/>
-      <w:bookmarkStart w:id="283" w:name="_Toc236813843"/>
-      <w:bookmarkStart w:id="284" w:name="_Toc236812608"/>
-      <w:bookmarkStart w:id="285" w:name="_Toc237067158"/>
-      <w:bookmarkStart w:id="286" w:name="_Toc236811340"/>
-      <w:bookmarkStart w:id="287" w:name="_Toc236812609"/>
-      <w:bookmarkStart w:id="288" w:name="_Toc236815124"/>
-      <w:bookmarkStart w:id="289" w:name="_Toc237328864"/>
-      <w:bookmarkStart w:id="290" w:name="_Toc237067168"/>
-      <w:bookmarkStart w:id="291" w:name="_Toc236813228"/>
-      <w:bookmarkStart w:id="292" w:name="_Toc236810695"/>
-      <w:bookmarkStart w:id="293" w:name="_Toc236812597"/>
-      <w:bookmarkStart w:id="294" w:name="_Toc236813208"/>
-      <w:bookmarkStart w:id="295" w:name="_Toc237328231"/>
-      <w:bookmarkStart w:id="296" w:name="_Toc237145261"/>
-      <w:bookmarkStart w:id="297" w:name="_Toc237145285"/>
-      <w:bookmarkStart w:id="298" w:name="_Toc236813875"/>
-      <w:bookmarkStart w:id="299" w:name="_Toc236811963"/>
-      <w:bookmarkStart w:id="300" w:name="_Toc237067157"/>
-      <w:bookmarkStart w:id="301" w:name="_Toc237156455"/>
-      <w:bookmarkStart w:id="302" w:name="_Toc237328860"/>
-      <w:bookmarkStart w:id="303" w:name="_Toc237068195"/>
-      <w:bookmarkStart w:id="304" w:name="_Toc236810674"/>
-      <w:bookmarkStart w:id="305" w:name="_Toc237068193"/>
-      <w:bookmarkStart w:id="306" w:name="_Toc237328208"/>
-      <w:bookmarkStart w:id="307" w:name="_Toc236813863"/>
-      <w:bookmarkStart w:id="308" w:name="_Toc236815122"/>
-      <w:bookmarkStart w:id="309" w:name="_Toc237328241"/>
-      <w:bookmarkStart w:id="310" w:name="_Toc237067154"/>
-      <w:bookmarkStart w:id="311" w:name="_Toc236810693"/>
-      <w:bookmarkStart w:id="312" w:name="_Toc236813207"/>
-      <w:bookmarkStart w:id="313" w:name="_Toc236810706"/>
-      <w:bookmarkStart w:id="314" w:name="_Toc237144663"/>
-      <w:bookmarkStart w:id="315" w:name="_Toc237048738"/>
-      <w:bookmarkStart w:id="316" w:name="_Toc236814477"/>
-      <w:bookmarkStart w:id="317" w:name="_Toc236811306"/>
-      <w:bookmarkStart w:id="318" w:name="_Toc237067155"/>
-      <w:bookmarkStart w:id="319" w:name="_Toc237048737"/>
-      <w:bookmarkStart w:id="320" w:name="_Toc237067134"/>
-      <w:bookmarkStart w:id="321" w:name="_Toc236814496"/>
-      <w:bookmarkStart w:id="322" w:name="_Toc236813862"/>
-      <w:bookmarkStart w:id="323" w:name="_Toc236813841"/>
-      <w:bookmarkStart w:id="324" w:name="_Toc236811329"/>
-      <w:bookmarkStart w:id="325" w:name="_Toc236811961"/>
-      <w:bookmarkStart w:id="326" w:name="_Toc236813907"/>
-      <w:bookmarkStart w:id="327" w:name="_Toc236814497"/>
-      <w:bookmarkStart w:id="328" w:name="_Toc236812596"/>
-      <w:bookmarkStart w:id="329" w:name="_Toc237328145"/>
-      <w:bookmarkStart w:id="330" w:name="_Toc236814476"/>
-      <w:bookmarkStart w:id="331" w:name="_Toc236813229"/>
-      <w:bookmarkStart w:id="332" w:name="_Toc237144650"/>
-      <w:bookmarkStart w:id="333" w:name="_Toc236812574"/>
-      <w:bookmarkStart w:id="334" w:name="_Toc237156453"/>
-      <w:bookmarkStart w:id="335" w:name="_Toc237328862"/>
-      <w:bookmarkStart w:id="336" w:name="_Toc236813209"/>
-      <w:bookmarkStart w:id="337" w:name="_Toc237144653"/>
-      <w:bookmarkStart w:id="338" w:name="_Toc237145284"/>
-      <w:bookmarkStart w:id="339" w:name="_Toc236814475"/>
-      <w:bookmarkStart w:id="340" w:name="_Toc236810694"/>
-      <w:bookmarkStart w:id="341" w:name="_Toc237144648"/>
-      <w:bookmarkStart w:id="342" w:name="_Toc237145281"/>
-      <w:bookmarkStart w:id="343" w:name="_Toc237145286"/>
-      <w:bookmarkStart w:id="344" w:name="_Toc236811974"/>
-      <w:bookmarkStart w:id="345" w:name="_Toc237144632"/>
-      <w:bookmarkStart w:id="346" w:name="_Toc237145265"/>
-      <w:bookmarkStart w:id="347" w:name="_Toc236811326"/>
-      <w:bookmarkStart w:id="348" w:name="_Toc236810705"/>
-      <w:bookmarkStart w:id="349" w:name="_Toc237328859"/>
-      <w:bookmarkStart w:id="350" w:name="_Toc236813226"/>
-      <w:bookmarkStart w:id="351" w:name="_Toc237068175"/>
-      <w:bookmarkStart w:id="352" w:name="_Toc237048750"/>
-      <w:bookmarkStart w:id="353" w:name="_Toc237145283"/>
-      <w:bookmarkStart w:id="354" w:name="_Toc236810690"/>
-      <w:bookmarkStart w:id="355" w:name="_Toc237048718"/>
-      <w:bookmarkStart w:id="356" w:name="_Toc237328230"/>
-      <w:bookmarkStart w:id="357" w:name="_Toc237145282"/>
-      <w:bookmarkStart w:id="358" w:name="_Toc236811309"/>
-      <w:bookmarkStart w:id="359" w:name="_Toc236811327"/>
-      <w:bookmarkStart w:id="360" w:name="_Toc237144652"/>
-      <w:bookmarkStart w:id="361" w:name="_Toc237048736"/>
-      <w:bookmarkStart w:id="362" w:name="_Toc237048719"/>
-      <w:bookmarkStart w:id="363" w:name="_Toc236812593"/>
-      <w:bookmarkStart w:id="364" w:name="_Toc237048739"/>
-      <w:bookmarkStart w:id="365" w:name="_Toc236814495"/>
-      <w:bookmarkStart w:id="366" w:name="_Toc236813861"/>
-      <w:bookmarkStart w:id="367" w:name="_Toc237328843"/>
-      <w:bookmarkStart w:id="368" w:name="_Toc236811964"/>
-      <w:bookmarkStart w:id="369" w:name="_Toc237328842"/>
-      <w:bookmarkStart w:id="370" w:name="_Toc237328209"/>
-      <w:bookmarkStart w:id="371" w:name="_Toc237328839"/>
-      <w:bookmarkStart w:id="372" w:name="_Toc237328229"/>
-      <w:bookmarkStart w:id="373" w:name="_Toc236815106"/>
-      <w:bookmarkStart w:id="374" w:name="_Toc237156452"/>
-      <w:bookmarkStart w:id="375" w:name="_Toc237144631"/>
-      <w:bookmarkStart w:id="376" w:name="_Toc237144651"/>
-      <w:bookmarkStart w:id="377" w:name="_Toc236812595"/>
-      <w:bookmarkStart w:id="378" w:name="_Toc236813210"/>
-      <w:bookmarkStart w:id="379" w:name="_Toc236812577"/>
-      <w:bookmarkStart w:id="380" w:name="_Toc237145297"/>
-      <w:bookmarkStart w:id="381" w:name="_Toc236813230"/>
-      <w:bookmarkStart w:id="382" w:name="_Toc236812594"/>
-      <w:bookmarkStart w:id="383" w:name="_Toc236814494"/>
-      <w:bookmarkStart w:id="384" w:name="_Toc236811328"/>
-      <w:bookmarkStart w:id="385" w:name="_Toc236810691"/>
-      <w:bookmarkStart w:id="386" w:name="_Toc237145264"/>
-      <w:bookmarkStart w:id="387" w:name="_Toc236814498"/>
-      <w:bookmarkStart w:id="388" w:name="_Toc237145263"/>
-      <w:bookmarkStart w:id="389" w:name="_Toc237328841"/>
-      <w:bookmarkStart w:id="390" w:name="_Toc237328207"/>
-      <w:bookmarkStart w:id="391" w:name="_Toc237144630"/>
-      <w:bookmarkStart w:id="392" w:name="_Toc237145262"/>
-      <w:bookmarkStart w:id="393" w:name="_Toc236810671"/>
-      <w:bookmarkStart w:id="394" w:name="_Toc236811942"/>
-      <w:bookmarkStart w:id="395" w:name="_Toc236811960"/>
-      <w:bookmarkStart w:id="396" w:name="_Toc236810673"/>
-      <w:bookmarkStart w:id="397" w:name="_Toc237156432"/>
-      <w:bookmarkStart w:id="398" w:name="_Toc236811341"/>
-      <w:bookmarkStart w:id="399" w:name="_Toc237328226"/>
-      <w:bookmarkStart w:id="400" w:name="_Toc237048735"/>
-      <w:bookmarkStart w:id="401" w:name="_Toc237068172"/>
-      <w:bookmarkStart w:id="402" w:name="_Toc237068210"/>
-      <w:bookmarkStart w:id="403" w:name="_Toc237328210"/>
-      <w:bookmarkStart w:id="404" w:name="_Toc236811975"/>
-      <w:bookmarkStart w:id="405" w:name="_Toc237067135"/>
-      <w:bookmarkStart w:id="406" w:name="_Toc237144665"/>
-      <w:bookmarkStart w:id="407" w:name="_Toc237144629"/>
-      <w:bookmarkStart w:id="408" w:name="_Toc236811940"/>
-      <w:bookmarkStart w:id="409" w:name="_Toc237068174"/>
-      <w:bookmarkStart w:id="410" w:name="_Toc237156468"/>
-      <w:bookmarkStart w:id="411" w:name="_Toc236811959"/>
-      <w:bookmarkStart w:id="412" w:name="_Toc237048716"/>
-      <w:bookmarkStart w:id="413" w:name="_Toc237067153"/>
-      <w:bookmarkStart w:id="414" w:name="_Toc237156470"/>
-      <w:bookmarkStart w:id="415" w:name="_Toc236811943"/>
-      <w:bookmarkStart w:id="416" w:name="_Toc236813256"/>
-      <w:bookmarkStart w:id="417" w:name="_Toc237156435"/>
-      <w:bookmarkStart w:id="418" w:name="_Toc237328243"/>
-      <w:bookmarkStart w:id="419" w:name="_Toc236813860"/>
-      <w:bookmarkStart w:id="420" w:name="_Toc237156434"/>
-      <w:bookmarkStart w:id="421" w:name="_Toc237067136"/>
-      <w:bookmarkStart w:id="422" w:name="_Toc236815140"/>
-      <w:bookmarkStart w:id="423" w:name="_Toc236811325"/>
-      <w:bookmarkStart w:id="424" w:name="_Toc236810722"/>
-      <w:bookmarkStart w:id="425" w:name="_Toc236815104"/>
-      <w:bookmarkStart w:id="426" w:name="_Toc236815139"/>
-      <w:bookmarkStart w:id="427" w:name="_Toc236813227"/>
-      <w:bookmarkStart w:id="428" w:name="_Toc237156483"/>
-      <w:bookmarkStart w:id="429" w:name="_Toc236815105"/>
-      <w:bookmarkStart w:id="430" w:name="_Toc237067137"/>
-      <w:bookmarkStart w:id="431" w:name="_Toc237144696"/>
-      <w:bookmarkStart w:id="432" w:name="_Toc237068192"/>
-      <w:bookmarkStart w:id="433" w:name="_Toc236813892"/>
-      <w:bookmarkStart w:id="434" w:name="_Toc236812576"/>
-      <w:bookmarkStart w:id="435" w:name="_Toc236811978"/>
-      <w:bookmarkStart w:id="436" w:name="_Toc237156402"/>
-      <w:bookmarkStart w:id="437" w:name="_Toc236811305"/>
-      <w:bookmarkStart w:id="438" w:name="_Toc236812640"/>
-      <w:bookmarkStart w:id="439" w:name="_Toc236814445"/>
-      <w:bookmarkStart w:id="440" w:name="_Toc237328178"/>
-      <w:bookmarkStart w:id="441" w:name="_Toc236814510"/>
-      <w:bookmarkStart w:id="442" w:name="_Toc236812544"/>
-      <w:bookmarkStart w:id="443" w:name="_Toc236811276"/>
-      <w:bookmarkStart w:id="444" w:name="_Toc236813844"/>
-      <w:bookmarkStart w:id="445" w:name="_Toc236813744"/>
-      <w:bookmarkStart w:id="446" w:name="_Toc237068173"/>
-      <w:bookmarkStart w:id="447" w:name="_Toc237144596"/>
-      <w:bookmarkStart w:id="448" w:name="_Toc237068140"/>
-      <w:bookmarkStart w:id="449" w:name="_Toc237145231"/>
-      <w:bookmarkStart w:id="450" w:name="_Toc237144598"/>
-      <w:bookmarkStart w:id="451" w:name="_Toc237068142"/>
-      <w:bookmarkStart w:id="452" w:name="_Toc237067103"/>
-      <w:bookmarkStart w:id="453" w:name="_Toc236813177"/>
-      <w:bookmarkStart w:id="454" w:name="_Toc237048715"/>
-      <w:bookmarkStart w:id="455" w:name="_Toc236810642"/>
-      <w:bookmarkStart w:id="456" w:name="_Toc237067102"/>
-      <w:bookmarkStart w:id="457" w:name="_Toc237068144"/>
-      <w:bookmarkStart w:id="458" w:name="_Toc237328176"/>
-      <w:bookmarkStart w:id="459" w:name="_Toc237048686"/>
-      <w:bookmarkStart w:id="460" w:name="_Toc236815073"/>
-      <w:bookmarkStart w:id="461" w:name="_Toc236811939"/>
-      <w:bookmarkStart w:id="462" w:name="_Toc236813811"/>
-      <w:bookmarkStart w:id="463" w:name="_Toc237156366"/>
-      <w:bookmarkStart w:id="464" w:name="_Toc237328811"/>
-      <w:bookmarkStart w:id="465" w:name="_Toc237328810"/>
-      <w:bookmarkStart w:id="466" w:name="_Toc236813810"/>
-      <w:bookmarkStart w:id="467" w:name="_Toc236811910"/>
-      <w:bookmarkStart w:id="468" w:name="_Toc237067070"/>
-      <w:bookmarkStart w:id="469" w:name="_Toc236810641"/>
-      <w:bookmarkStart w:id="470" w:name="_Toc237328809"/>
-      <w:bookmarkStart w:id="471" w:name="_Toc237144599"/>
-      <w:bookmarkStart w:id="472" w:name="_Toc236815074"/>
-      <w:bookmarkStart w:id="473" w:name="_Toc236814446"/>
-      <w:bookmarkStart w:id="474" w:name="_Toc236813178"/>
-      <w:bookmarkStart w:id="475" w:name="_Toc236812545"/>
-      <w:bookmarkStart w:id="476" w:name="_Toc236811911"/>
-      <w:bookmarkStart w:id="477" w:name="_Toc236811277"/>
-      <w:bookmarkStart w:id="478" w:name="_Toc237156404"/>
-      <w:bookmarkStart w:id="479" w:name="_Toc237145233"/>
-      <w:bookmarkStart w:id="480" w:name="_Toc237156403"/>
-      <w:bookmarkStart w:id="481" w:name="_Toc237067105"/>
-      <w:bookmarkStart w:id="482" w:name="_Toc236811275"/>
-      <w:bookmarkStart w:id="483" w:name="_Toc236815102"/>
-      <w:bookmarkStart w:id="484" w:name="_Toc237328808"/>
-      <w:bookmarkStart w:id="485" w:name="_Toc237328175"/>
-      <w:bookmarkStart w:id="486" w:name="_Toc237145229"/>
-      <w:bookmarkStart w:id="487" w:name="_Toc236810639"/>
-      <w:bookmarkStart w:id="488" w:name="_Toc236814444"/>
-      <w:bookmarkStart w:id="489" w:name="_Toc236813840"/>
-      <w:bookmarkStart w:id="490" w:name="_Toc236811907"/>
-      <w:bookmarkStart w:id="491" w:name="_Toc237068111"/>
-      <w:bookmarkStart w:id="492" w:name="_Toc236813775"/>
-      <w:bookmarkStart w:id="493" w:name="_Toc236814443"/>
-      <w:bookmarkStart w:id="494" w:name="_Toc237068143"/>
-      <w:bookmarkStart w:id="495" w:name="_Toc236810605"/>
-      <w:bookmarkStart w:id="496" w:name="_Toc237156372"/>
-      <w:bookmarkStart w:id="497" w:name="_Toc237145201"/>
-      <w:bookmarkStart w:id="498" w:name="_Toc236810608"/>
-      <w:bookmarkStart w:id="499" w:name="_Toc237068112"/>
-      <w:bookmarkStart w:id="500" w:name="_Toc236813808"/>
-      <w:bookmarkStart w:id="501" w:name="_Toc237328143"/>
-      <w:bookmarkStart w:id="502" w:name="_Toc237144597"/>
-      <w:bookmarkStart w:id="503" w:name="_Toc237145195"/>
-      <w:bookmarkStart w:id="504" w:name="_Toc237156368"/>
-      <w:bookmarkStart w:id="505" w:name="_Toc237328779"/>
-      <w:bookmarkStart w:id="506" w:name="_Toc237067101"/>
-      <w:bookmarkStart w:id="507" w:name="_Toc237048683"/>
-      <w:bookmarkStart w:id="508" w:name="_Toc236810640"/>
-      <w:bookmarkStart w:id="509" w:name="_Toc236814442"/>
-      <w:bookmarkStart w:id="510" w:name="_Toc237048685"/>
-      <w:bookmarkStart w:id="511" w:name="_Toc237156401"/>
-      <w:bookmarkStart w:id="512" w:name="_Toc237144600"/>
-      <w:bookmarkStart w:id="513" w:name="_Toc236815042"/>
-      <w:bookmarkStart w:id="514" w:name="_Toc236812541"/>
-      <w:bookmarkStart w:id="515" w:name="_Toc236815071"/>
-      <w:bookmarkStart w:id="516" w:name="_Toc236812543"/>
-      <w:bookmarkStart w:id="517" w:name="_Toc236810638"/>
-      <w:bookmarkStart w:id="518" w:name="_Toc237328141"/>
-      <w:bookmarkStart w:id="519" w:name="_Toc237068108"/>
-      <w:bookmarkStart w:id="520" w:name="_Toc236813175"/>
-      <w:bookmarkStart w:id="521" w:name="_Toc237048651"/>
-      <w:bookmarkStart w:id="522" w:name="_Toc236815038"/>
-      <w:bookmarkStart w:id="523" w:name="_Toc236811274"/>
-      <w:bookmarkStart w:id="524" w:name="_Toc236812573"/>
-      <w:bookmarkStart w:id="525" w:name="_Toc236810607"/>
-      <w:bookmarkStart w:id="526" w:name="_Toc237068141"/>
-      <w:bookmarkStart w:id="527" w:name="_Toc236810670"/>
-      <w:bookmarkStart w:id="528" w:name="_Toc237048684"/>
-      <w:bookmarkStart w:id="529" w:name="_Toc237328775"/>
-      <w:bookmarkStart w:id="530" w:name="_Toc236814413"/>
-      <w:bookmarkStart w:id="531" w:name="_Toc236813141"/>
-      <w:bookmarkStart w:id="532" w:name="_Toc236810606"/>
-      <w:bookmarkStart w:id="533" w:name="_Toc237328778"/>
-      <w:bookmarkStart w:id="534" w:name="_Toc236813142"/>
-      <w:bookmarkStart w:id="535" w:name="_Toc237067069"/>
-      <w:bookmarkStart w:id="536" w:name="_Toc236813144"/>
-      <w:bookmarkStart w:id="537" w:name="_Toc237328140"/>
-      <w:bookmarkStart w:id="538" w:name="_Toc236814410"/>
-      <w:bookmarkStart w:id="539" w:name="_Toc236813146"/>
-      <w:bookmarkStart w:id="540" w:name="_Toc236811873"/>
-      <w:bookmarkStart w:id="541" w:name="_Toc237328144"/>
-      <w:bookmarkStart w:id="542" w:name="_Toc236811874"/>
-      <w:bookmarkStart w:id="543" w:name="_Toc237328773"/>
-      <w:bookmarkStart w:id="544" w:name="_Toc237156369"/>
-      <w:bookmarkStart w:id="545" w:name="_Toc236811878"/>
-      <w:bookmarkStart w:id="546" w:name="_Toc236815040"/>
-      <w:bookmarkStart w:id="547" w:name="_Toc237328777"/>
-      <w:bookmarkStart w:id="548" w:name="_Toc236810609"/>
-      <w:bookmarkStart w:id="549" w:name="_Toc237067067"/>
-      <w:bookmarkStart w:id="550" w:name="_Toc237328177"/>
-      <w:bookmarkStart w:id="551" w:name="_Toc237067071"/>
-      <w:bookmarkStart w:id="552" w:name="_Toc236811879"/>
-      <w:bookmarkStart w:id="553" w:name="_Toc236811245"/>
-      <w:bookmarkStart w:id="554" w:name="_Toc236810610"/>
-      <w:bookmarkStart w:id="555" w:name="_Toc237156370"/>
-      <w:bookmarkStart w:id="556" w:name="_Toc237144567"/>
-      <w:bookmarkStart w:id="557" w:name="_Toc237328776"/>
-      <w:bookmarkStart w:id="558" w:name="_Toc237145198"/>
-      <w:bookmarkStart w:id="559" w:name="_Toc236814474"/>
-      <w:bookmarkStart w:id="560" w:name="_Toc237328116"/>
-      <w:bookmarkStart w:id="561" w:name="_Toc237145199"/>
-      <w:bookmarkStart w:id="562" w:name="_Toc236812508"/>
-      <w:bookmarkStart w:id="563" w:name="_Toc236813780"/>
-      <w:bookmarkStart w:id="564" w:name="_Toc236815041"/>
-      <w:bookmarkStart w:id="565" w:name="_Toc236811877"/>
-      <w:bookmarkStart w:id="566" w:name="_Toc236813779"/>
-      <w:bookmarkStart w:id="567" w:name="_Toc236813145"/>
-      <w:bookmarkStart w:id="568" w:name="_Toc237328142"/>
-      <w:bookmarkStart w:id="569" w:name="_Toc236812512"/>
-      <w:bookmarkStart w:id="570" w:name="_Toc236814412"/>
-      <w:bookmarkStart w:id="571" w:name="_Toc236813778"/>
-      <w:bookmarkStart w:id="572" w:name="_Toc236812513"/>
-      <w:bookmarkStart w:id="573" w:name="_Toc237048653"/>
-      <w:bookmarkStart w:id="574" w:name="_Toc237067073"/>
-      <w:bookmarkStart w:id="575" w:name="_Toc237067072"/>
-      <w:bookmarkStart w:id="576" w:name="_Toc236811307"/>
-      <w:bookmarkStart w:id="577" w:name="_Toc236811344"/>
-      <w:bookmarkStart w:id="578" w:name="_Toc237068176"/>
-      <w:bookmarkStart w:id="579" w:name="_Toc237067068"/>
-      <w:bookmarkStart w:id="580" w:name="_Toc236811308"/>
-      <w:bookmarkStart w:id="581" w:name="_Toc236813776"/>
-      <w:bookmarkStart w:id="582" w:name="_Toc236813241"/>
-      <w:bookmarkStart w:id="583" w:name="_Toc237328874"/>
-      <w:bookmarkStart w:id="584" w:name="_Toc236814411"/>
-      <w:bookmarkStart w:id="585" w:name="_Toc237156433"/>
-      <w:bookmarkStart w:id="586" w:name="_Toc237145296"/>
-      <w:bookmarkStart w:id="587" w:name="_Toc236812510"/>
-      <w:bookmarkStart w:id="588" w:name="_Toc236812511"/>
-      <w:bookmarkStart w:id="589" w:name="_Toc236813842"/>
-      <w:bookmarkStart w:id="590" w:name="_Toc236811243"/>
-      <w:bookmarkStart w:id="591" w:name="_Toc237144563"/>
-      <w:bookmarkStart w:id="592" w:name="_Toc236811941"/>
-      <w:bookmarkStart w:id="593" w:name="_Toc237068110"/>
-      <w:bookmarkStart w:id="594" w:name="_Toc236815037"/>
-      <w:bookmarkStart w:id="595" w:name="_Toc236815039"/>
-      <w:bookmarkStart w:id="596" w:name="_Toc236811244"/>
-      <w:bookmarkStart w:id="597" w:name="_Toc237048652"/>
-      <w:bookmarkStart w:id="598" w:name="_Toc236813143"/>
-      <w:bookmarkStart w:id="599" w:name="_Toc237328774"/>
-      <w:bookmarkStart w:id="600" w:name="_Toc237156367"/>
-      <w:bookmarkStart w:id="601" w:name="_Toc237068209"/>
-      <w:bookmarkStart w:id="602" w:name="_Toc237048654"/>
-      <w:bookmarkStart w:id="603" w:name="_Toc237068107"/>
-      <w:bookmarkStart w:id="604" w:name="_Toc236812509"/>
-      <w:bookmarkStart w:id="605" w:name="_Toc236810721"/>
-      <w:bookmarkStart w:id="606" w:name="_Toc236812480"/>
-      <w:bookmarkStart w:id="607" w:name="_Toc237145200"/>
-      <w:bookmarkStart w:id="608" w:name="_Toc237048687"/>
-      <w:bookmarkStart w:id="609" w:name="_Toc237068079"/>
-      <w:bookmarkStart w:id="610" w:name="_Toc236811240"/>
-      <w:bookmarkStart w:id="611" w:name="_Toc237328113"/>
-      <w:bookmarkStart w:id="612" w:name="_Toc236813777"/>
-      <w:bookmarkStart w:id="613" w:name="_Toc237145196"/>
-      <w:bookmarkStart w:id="614" w:name="_Toc237048655"/>
-      <w:bookmarkStart w:id="615" w:name="_Toc236811876"/>
-      <w:bookmarkStart w:id="616" w:name="_Toc236815103"/>
-      <w:bookmarkStart w:id="617" w:name="_Toc236814414"/>
-      <w:bookmarkStart w:id="618" w:name="_Toc237328174"/>
-      <w:bookmarkStart w:id="619" w:name="_Toc237144565"/>
-      <w:bookmarkStart w:id="620" w:name="_Toc237144564"/>
-      <w:bookmarkStart w:id="621" w:name="_Toc237156371"/>
-      <w:bookmarkStart w:id="622" w:name="_Toc237144566"/>
-      <w:bookmarkStart w:id="623" w:name="_Toc237328114"/>
-      <w:bookmarkStart w:id="624" w:name="_Toc236810604"/>
-      <w:bookmarkStart w:id="625" w:name="_Toc236812478"/>
-      <w:bookmarkStart w:id="626" w:name="_Toc236811849"/>
-      <w:bookmarkStart w:id="627" w:name="_Toc236811215"/>
-      <w:bookmarkStart w:id="628" w:name="_Toc237328749"/>
-      <w:bookmarkStart w:id="629" w:name="_Toc236812474"/>
-      <w:bookmarkStart w:id="630" w:name="_Toc236814408"/>
-      <w:bookmarkStart w:id="631" w:name="_Toc236813774"/>
-      <w:bookmarkStart w:id="632" w:name="_Toc237068082"/>
-      <w:bookmarkStart w:id="633" w:name="_Toc237156332"/>
-      <w:bookmarkStart w:id="634" w:name="_Toc237328747"/>
-      <w:bookmarkStart w:id="635" w:name="_Toc236810579"/>
-      <w:bookmarkStart w:id="636" w:name="_Toc237068081"/>
-      <w:bookmarkStart w:id="637" w:name="_Toc237144528"/>
-      <w:bookmarkStart w:id="638" w:name="_Toc237144562"/>
-      <w:bookmarkStart w:id="639" w:name="_Toc237048624"/>
-      <w:bookmarkStart w:id="640" w:name="_Toc237144533"/>
-      <w:bookmarkStart w:id="641" w:name="_Toc236812473"/>
-      <w:bookmarkStart w:id="642" w:name="_Toc236810580"/>
-      <w:bookmarkStart w:id="643" w:name="_Toc237144538"/>
-      <w:bookmarkStart w:id="644" w:name="_Toc237328115"/>
-      <w:bookmarkStart w:id="645" w:name="_Toc236815002"/>
-      <w:bookmarkStart w:id="646" w:name="_Toc236812507"/>
-      <w:bookmarkStart w:id="647" w:name="_Toc236813110"/>
-      <w:bookmarkStart w:id="648" w:name="_Toc237156334"/>
-      <w:bookmarkStart w:id="649" w:name="_Toc237068106"/>
-      <w:bookmarkStart w:id="650" w:name="_Toc236813116"/>
-      <w:bookmarkStart w:id="651" w:name="_Toc236813749"/>
-      <w:bookmarkStart w:id="652" w:name="_Toc236812476"/>
-      <w:bookmarkStart w:id="653" w:name="_Toc237328748"/>
-      <w:bookmarkStart w:id="654" w:name="_Toc236813115"/>
-      <w:bookmarkStart w:id="655" w:name="_Toc237156341"/>
-      <w:bookmarkStart w:id="656" w:name="_Toc236814375"/>
-      <w:bookmarkStart w:id="657" w:name="_Toc237144537"/>
-      <w:bookmarkStart w:id="658" w:name="_Toc237048625"/>
-      <w:bookmarkStart w:id="659" w:name="_Toc236815012"/>
-      <w:bookmarkStart w:id="660" w:name="_Toc236810575"/>
-      <w:bookmarkStart w:id="661" w:name="_Toc237328107"/>
-      <w:bookmarkStart w:id="662" w:name="_Toc236812483"/>
-      <w:bookmarkStart w:id="663" w:name="_Toc236812477"/>
-      <w:bookmarkStart w:id="664" w:name="_Toc237156336"/>
-      <w:bookmarkStart w:id="665" w:name="_Toc237144529"/>
-      <w:bookmarkStart w:id="666" w:name="_Toc236815036"/>
-      <w:bookmarkStart w:id="667" w:name="_Toc236812482"/>
-      <w:bookmarkStart w:id="668" w:name="_Toc237068076"/>
-      <w:bookmarkStart w:id="669" w:name="_Toc237067034"/>
-      <w:bookmarkStart w:id="670" w:name="_Toc237145169"/>
-      <w:bookmarkStart w:id="671" w:name="_Toc236811875"/>
-      <w:bookmarkStart w:id="672" w:name="_Toc237328111"/>
-      <w:bookmarkStart w:id="673" w:name="_Toc237156335"/>
-      <w:bookmarkStart w:id="674" w:name="_Toc237145171"/>
-      <w:bookmarkStart w:id="675" w:name="_Toc237067104"/>
-      <w:bookmarkStart w:id="676" w:name="_Toc237156342"/>
-      <w:bookmarkStart w:id="677" w:name="_Toc237048618"/>
-      <w:bookmarkStart w:id="678" w:name="_Toc236813140"/>
-      <w:bookmarkStart w:id="679" w:name="_Toc237144568"/>
-      <w:bookmarkStart w:id="680" w:name="_Toc236811214"/>
-      <w:bookmarkStart w:id="681" w:name="_Toc237067041"/>
-      <w:bookmarkStart w:id="682" w:name="_Toc237068080"/>
-      <w:bookmarkStart w:id="683" w:name="_Toc236815072"/>
-      <w:bookmarkStart w:id="684" w:name="_Toc237067042"/>
-      <w:bookmarkStart w:id="685" w:name="_Toc236811242"/>
-      <w:bookmarkStart w:id="686" w:name="_Toc237328745"/>
-      <w:bookmarkStart w:id="687" w:name="_Toc236811273"/>
-      <w:bookmarkStart w:id="688" w:name="_Toc237068109"/>
-      <w:bookmarkStart w:id="689" w:name="_Toc237048717"/>
-      <w:bookmarkStart w:id="690" w:name="_Toc237145197"/>
-      <w:bookmarkStart w:id="691" w:name="_Toc236811843"/>
-      <w:bookmarkStart w:id="692" w:name="_Toc236811908"/>
-      <w:bookmarkStart w:id="693" w:name="_Toc236812479"/>
-      <w:bookmarkStart w:id="694" w:name="_Toc236813750"/>
-      <w:bookmarkStart w:id="695" w:name="_Toc236814384"/>
-      <w:bookmarkStart w:id="696" w:name="_Toc237068211"/>
-      <w:bookmarkStart w:id="697" w:name="_Toc237328746"/>
-      <w:bookmarkStart w:id="698" w:name="_Toc236814380"/>
-      <w:bookmarkStart w:id="699" w:name="_Toc236815011"/>
-      <w:bookmarkStart w:id="700" w:name="_Toc236810577"/>
-      <w:bookmarkStart w:id="701" w:name="_Toc237145168"/>
-      <w:bookmarkStart w:id="702" w:name="_Toc237328112"/>
-      <w:bookmarkStart w:id="703" w:name="_Toc236811848"/>
-      <w:bookmarkStart w:id="704" w:name="_Toc237145167"/>
-      <w:bookmarkStart w:id="705" w:name="_Toc237067040"/>
-      <w:bookmarkStart w:id="706" w:name="_Toc237328146"/>
-      <w:bookmarkStart w:id="707" w:name="_Toc236811239"/>
-      <w:bookmarkStart w:id="708" w:name="_Toc237068075"/>
-      <w:bookmarkStart w:id="709" w:name="_Toc236811847"/>
-      <w:bookmarkStart w:id="710" w:name="_Toc236815070"/>
-      <w:bookmarkStart w:id="711" w:name="_Toc236814383"/>
-      <w:bookmarkStart w:id="712" w:name="_Toc237156340"/>
-      <w:bookmarkStart w:id="713" w:name="_Toc237144534"/>
-      <w:bookmarkStart w:id="714" w:name="_Toc236813174"/>
-      <w:bookmarkStart w:id="715" w:name="_Toc237067043"/>
-      <w:bookmarkStart w:id="716" w:name="_Toc236811209"/>
-      <w:bookmarkStart w:id="717" w:name="_Toc237067038"/>
-      <w:bookmarkStart w:id="718" w:name="_Toc236813741"/>
-      <w:bookmarkStart w:id="719" w:name="_Toc236815007"/>
-      <w:bookmarkStart w:id="720" w:name="_Toc236814379"/>
-      <w:bookmarkStart w:id="721" w:name="_Toc237144530"/>
-      <w:bookmarkStart w:id="722" w:name="_Toc236813111"/>
-      <w:bookmarkStart w:id="723" w:name="_Toc237068072"/>
-      <w:bookmarkStart w:id="724" w:name="_Toc236811211"/>
-      <w:bookmarkStart w:id="725" w:name="_Toc237156337"/>
-      <w:bookmarkStart w:id="726" w:name="_Toc237145166"/>
-      <w:bookmarkStart w:id="727" w:name="_Toc237048621"/>
-      <w:bookmarkStart w:id="728" w:name="_Toc237068077"/>
-      <w:bookmarkStart w:id="729" w:name="_Toc236815005"/>
-      <w:bookmarkStart w:id="730" w:name="_Toc237067033"/>
-      <w:bookmarkStart w:id="731" w:name="_Toc236813743"/>
-      <w:bookmarkStart w:id="732" w:name="_Toc236813109"/>
-      <w:bookmarkStart w:id="733" w:name="_Toc237067035"/>
-      <w:bookmarkStart w:id="734" w:name="_Toc236811842"/>
-      <w:bookmarkStart w:id="735" w:name="_Toc236811208"/>
-      <w:bookmarkStart w:id="736" w:name="_Toc236814376"/>
-      <w:bookmarkStart w:id="737" w:name="_Toc236815006"/>
-      <w:bookmarkStart w:id="738" w:name="_Toc236811841"/>
-      <w:bookmarkStart w:id="739" w:name="_Toc236815003"/>
-      <w:bookmarkStart w:id="740" w:name="_Toc237328743"/>
-      <w:bookmarkStart w:id="741" w:name="_Toc236814377"/>
-      <w:bookmarkStart w:id="742" w:name="_Toc236811909"/>
-      <w:bookmarkStart w:id="743" w:name="_Toc237048620"/>
-      <w:bookmarkStart w:id="744" w:name="_Toc237328109"/>
-      <w:bookmarkStart w:id="745" w:name="_Toc236812542"/>
-      <w:bookmarkStart w:id="746" w:name="_Toc236813745"/>
-      <w:bookmarkStart w:id="747" w:name="_Toc236814378"/>
-      <w:bookmarkStart w:id="748" w:name="_Toc237145230"/>
-      <w:bookmarkStart w:id="749" w:name="_Toc237144531"/>
-      <w:bookmarkStart w:id="750" w:name="_Toc236813176"/>
-      <w:bookmarkStart w:id="751" w:name="_Toc237156400"/>
-      <w:bookmarkStart w:id="752" w:name="_Toc236811213"/>
-      <w:bookmarkStart w:id="753" w:name="_Toc237328741"/>
-      <w:bookmarkStart w:id="754" w:name="_Toc237067039"/>
-      <w:bookmarkStart w:id="755" w:name="_Toc237145165"/>
-      <w:bookmarkStart w:id="756" w:name="_Toc236813106"/>
-      <w:bookmarkStart w:id="757" w:name="_Toc237156333"/>
-      <w:bookmarkStart w:id="758" w:name="_Toc237067037"/>
-      <w:bookmarkStart w:id="759" w:name="_Toc236813206"/>
-      <w:bookmarkStart w:id="760" w:name="_Toc237068073"/>
-      <w:bookmarkStart w:id="761" w:name="_Toc236815009"/>
-      <w:bookmarkStart w:id="762" w:name="_Global_operation"/>
-      <w:bookmarkStart w:id="763" w:name="_Toc236813245"/>
-      <w:bookmarkStart w:id="764" w:name="_Toc237068074"/>
-      <w:bookmarkStart w:id="765" w:name="_Toc237156339"/>
-      <w:bookmarkStart w:id="766" w:name="_Toc237048617"/>
-      <w:bookmarkStart w:id="767" w:name="_Toc236815004"/>
-      <w:bookmarkStart w:id="768" w:name="_Toc236813748"/>
-      <w:bookmarkStart w:id="769" w:name="_Toc236813742"/>
-      <w:bookmarkStart w:id="770" w:name="_Toc236813108"/>
-      <w:bookmarkStart w:id="771" w:name="_Toc237048650"/>
-      <w:bookmarkStart w:id="772" w:name="_Toc236813107"/>
-      <w:bookmarkStart w:id="773" w:name="_Toc236810572"/>
-      <w:bookmarkStart w:id="774" w:name="_Toc236813740"/>
-      <w:bookmarkStart w:id="775" w:name="_Toc236811840"/>
-      <w:bookmarkStart w:id="776" w:name="_Toc236811210"/>
-      <w:bookmarkStart w:id="777" w:name="_Toc237145163"/>
-      <w:bookmarkStart w:id="778" w:name="_Toc236812481"/>
-      <w:bookmarkStart w:id="779" w:name="_Toc236811206"/>
-      <w:bookmarkStart w:id="780" w:name="_Toc237328740"/>
-      <w:bookmarkStart w:id="781" w:name="_Toc237328744"/>
-      <w:bookmarkStart w:id="782" w:name="_Toc236810573"/>
-      <w:bookmarkStart w:id="783" w:name="_Toc237328106"/>
-      <w:bookmarkStart w:id="784" w:name="_Toc236815010"/>
-      <w:bookmarkStart w:id="785" w:name="_Toc237048615"/>
-      <w:bookmarkStart w:id="786" w:name="_Toc236813114"/>
-      <w:bookmarkStart w:id="787" w:name="_Toc236811844"/>
-      <w:bookmarkStart w:id="788" w:name="_Toc237144535"/>
-      <w:bookmarkStart w:id="789" w:name="_Toc237328110"/>
-      <w:bookmarkStart w:id="790" w:name="_Toc237067036"/>
-      <w:bookmarkStart w:id="791" w:name="_Toc237145161"/>
-      <w:bookmarkStart w:id="792" w:name="_Toc237144532"/>
-      <w:bookmarkStart w:id="793" w:name="_Toc236810571"/>
-      <w:bookmarkStart w:id="794" w:name="_Toc237048619"/>
-      <w:bookmarkStart w:id="795" w:name="_Toc237328739"/>
-      <w:bookmarkStart w:id="796" w:name="_Toc236811846"/>
-      <w:bookmarkStart w:id="797" w:name="_Toc237145162"/>
-      <w:bookmarkStart w:id="798" w:name="_Toc236813112"/>
-      <w:bookmarkStart w:id="799" w:name="_Toc236810576"/>
-      <w:bookmarkStart w:id="800" w:name="_Toc236811241"/>
-      <w:bookmarkStart w:id="801" w:name="_Toc236814374"/>
-      <w:bookmarkStart w:id="802" w:name="_Toc237145164"/>
-      <w:bookmarkStart w:id="803" w:name="_Toc236811839"/>
-      <w:bookmarkStart w:id="804" w:name="_Toc237048622"/>
-      <w:bookmarkStart w:id="805" w:name="_Toc237048616"/>
-      <w:bookmarkStart w:id="806" w:name="_Toc237328742"/>
-      <w:bookmarkStart w:id="807" w:name="_Toc237328108"/>
-      <w:bookmarkStart w:id="808" w:name="_Toc236813113"/>
-      <w:bookmarkStart w:id="809" w:name="_Toc236811207"/>
       <w:bookmarkEnd w:id="59"/>
       <w:bookmarkEnd w:id="60"/>
       <w:bookmarkEnd w:id="61"/>
@@ -4103,8 +4235,6 @@
       <w:bookmarkEnd w:id="805"/>
       <w:bookmarkEnd w:id="806"/>
       <w:bookmarkEnd w:id="807"/>
-      <w:bookmarkEnd w:id="808"/>
-      <w:bookmarkEnd w:id="809"/>
       <w:r>
         <w:rPr/>
         <w:drawing>
@@ -4240,10 +4370,10 @@
         <w:tab/>
         <w:tab/>
       </w:r>
-      <w:bookmarkStart w:id="810" w:name="__RefHeading___Toc3456_2680829492"/>
-      <w:bookmarkStart w:id="811" w:name="_Toc496167967"/>
-      <w:bookmarkEnd w:id="810"/>
-      <w:bookmarkEnd w:id="811"/>
+      <w:bookmarkStart w:id="808" w:name="_Toc496167967"/>
+      <w:bookmarkStart w:id="809" w:name="__RefHeading___Toc3456_2680829492"/>
+      <w:bookmarkEnd w:id="808"/>
+      <w:bookmarkEnd w:id="809"/>
       <w:r>
         <w:br w:type="page"/>
       </w:r>
@@ -4258,8 +4388,8 @@
         <w:spacing w:before="480" w:after="0"/>
         <w:rPr/>
       </w:pPr>
-      <w:bookmarkStart w:id="812" w:name="__RefHeading___Toc3453_323876262"/>
-      <w:bookmarkEnd w:id="812"/>
+      <w:bookmarkStart w:id="810" w:name="__RefHeading___Toc3453_323876262"/>
+      <w:bookmarkEnd w:id="810"/>
       <w:r>
         <w:rPr/>
         <w:fldChar w:fldCharType="begin"/>
@@ -4298,12 +4428,12 @@
         <w:spacing w:before="200" w:after="40"/>
         <w:rPr/>
       </w:pPr>
-      <w:bookmarkStart w:id="813" w:name="__RefHeading___Toc3458_2680829492"/>
-      <w:bookmarkStart w:id="814" w:name="_Toc502761808"/>
-      <w:bookmarkStart w:id="815" w:name="_Toc496284773"/>
+      <w:bookmarkStart w:id="811" w:name="__RefHeading___Toc3458_2680829492"/>
+      <w:bookmarkStart w:id="812" w:name="_Toc496284773"/>
+      <w:bookmarkStart w:id="813" w:name="_Toc502761808"/>
+      <w:bookmarkEnd w:id="811"/>
+      <w:bookmarkEnd w:id="812"/>
       <w:bookmarkEnd w:id="813"/>
-      <w:bookmarkEnd w:id="814"/>
-      <w:bookmarkEnd w:id="815"/>
       <w:r>
         <w:rPr/>
         <w:t>Configuration of Controller</w:t>
@@ -5095,12 +5225,12 @@
         <w:spacing w:before="200" w:after="40"/>
         <w:rPr/>
       </w:pPr>
-      <w:bookmarkStart w:id="816" w:name="__RefHeading___Toc3458_26808294921"/>
-      <w:bookmarkStart w:id="817" w:name="_Toc4962847731"/>
-      <w:bookmarkStart w:id="818" w:name="_Toc5027618081"/>
+      <w:bookmarkStart w:id="814" w:name="__RefHeading___Toc3458_26808294921"/>
+      <w:bookmarkStart w:id="815" w:name="_Toc5027618081"/>
+      <w:bookmarkStart w:id="816" w:name="_Toc4962847731"/>
+      <w:bookmarkEnd w:id="814"/>
+      <w:bookmarkEnd w:id="815"/>
       <w:bookmarkEnd w:id="816"/>
-      <w:bookmarkEnd w:id="817"/>
-      <w:bookmarkEnd w:id="818"/>
       <w:r>
         <w:rPr/>
         <w:t>Introduction of the Compositor Plugin</w:t>
@@ -5453,10 +5583,10 @@
         </w:numPr>
         <w:rPr/>
       </w:pPr>
-      <w:bookmarkStart w:id="819" w:name="__RefHeading___Toc3460_2680829492"/>
-      <w:bookmarkStart w:id="820" w:name="_Toc502761809"/>
-      <w:bookmarkEnd w:id="819"/>
-      <w:bookmarkEnd w:id="820"/>
+      <w:bookmarkStart w:id="817" w:name="__RefHeading___Toc3460_2680829492"/>
+      <w:bookmarkStart w:id="818" w:name="_Toc502761809"/>
+      <w:bookmarkEnd w:id="817"/>
+      <w:bookmarkEnd w:id="818"/>
       <w:r>
         <w:rPr/>
         <w:t>Application Programming Interface (API)</w:t>
@@ -5471,10 +5601,10 @@
         </w:numPr>
         <w:rPr/>
       </w:pPr>
-      <w:bookmarkStart w:id="821" w:name="__RefHeading___Toc3462_2680829492"/>
-      <w:bookmarkStart w:id="822" w:name="_Toc502761810"/>
-      <w:bookmarkEnd w:id="821"/>
-      <w:bookmarkEnd w:id="822"/>
+      <w:bookmarkStart w:id="819" w:name="__RefHeading___Toc3462_2680829492"/>
+      <w:bookmarkStart w:id="820" w:name="_Toc502761810"/>
+      <w:bookmarkEnd w:id="819"/>
+      <w:bookmarkEnd w:id="820"/>
       <w:r>
         <w:rPr/>
         <w:t>General information</w:t>
@@ -5725,19 +5855,7 @@
               <w:rPr>
                 <w:rFonts w:ascii="Courier" w:hAnsi="Courier"/>
               </w:rPr>
-              <w:t xml:space="preserve">{ </w:t>
-            </w:r>
-            <w:r>
-              <w:rPr>
-                <w:rFonts w:ascii="Courier" w:hAnsi="Courier"/>
-              </w:rPr>
-              <w:t>information of all clients</w:t>
-            </w:r>
-            <w:r>
-              <w:rPr>
-                <w:rFonts w:ascii="Courier" w:hAnsi="Courier"/>
-              </w:rPr>
-              <w:t xml:space="preserve"> } </w:t>
+              <w:t xml:space="preserve">{ information of all clients } </w:t>
             </w:r>
           </w:p>
         </w:tc>
@@ -5779,9 +5897,19 @@
         </w:numPr>
         <w:rPr/>
       </w:pPr>
-      <w:r>
-        <w:rPr/>
-        <w:t>Get ClientList in ZOrder</w:t>
+      <w:bookmarkStart w:id="821" w:name="__RefHeading___Toc3510_460643453"/>
+      <w:bookmarkEnd w:id="821"/>
+      <w:r>
+        <w:rPr/>
+        <w:t>Get Client</w:t>
+      </w:r>
+      <w:r>
+        <w:rPr/>
+        <w:t>s</w:t>
+      </w:r>
+      <w:r>
+        <w:rPr/>
+        <w:t xml:space="preserve"> in ZOrder</w:t>
       </w:r>
     </w:p>
     <w:p>
@@ -5793,19 +5921,7 @@
         <w:rPr>
           <w:lang w:eastAsia="ar-SA"/>
         </w:rPr>
-        <w:t xml:space="preserve">Using this method </w:t>
-      </w:r>
-      <w:r>
-        <w:rPr>
-          <w:lang w:eastAsia="ar-SA"/>
-        </w:rPr>
-        <w:t xml:space="preserve">will retrieve for you the list of all clients in z-order </w:t>
-      </w:r>
-      <w:r>
-        <w:rPr>
-          <w:lang w:eastAsia="ar-SA"/>
-        </w:rPr>
-        <w:t xml:space="preserve">(name: </w:t>
+        <w:t xml:space="preserve">Using this method will retrieve for you the list of all clients in z-order (name: </w:t>
       </w:r>
       <w:r>
         <w:rPr>
@@ -5819,13 +5935,7 @@
         <w:rPr>
           <w:lang w:eastAsia="ar-SA"/>
         </w:rPr>
-        <w:t xml:space="preserve"> in this document)</w:t>
-      </w:r>
-      <w:r>
-        <w:rPr>
-          <w:lang w:eastAsia="ar-SA"/>
-        </w:rPr>
-        <w:t>.</w:t>
+        <w:t xml:space="preserve"> in this document).</w:t>
       </w:r>
     </w:p>
     <w:p>
@@ -5836,85 +5946,21 @@
         </w:rPr>
       </w:pPr>
       <w:r>
-        <w:rPr/>
-      </w:r>
-    </w:p>
-    <w:p>
-      <w:pPr>
-        <w:pStyle w:val="Normal"/>
-        <w:rPr/>
-      </w:pPr>
-      <w:r>
         <w:rPr>
           <w:lang w:eastAsia="ar-SA"/>
         </w:rPr>
-        <w:t>E</w:t>
-      </w:r>
+      </w:r>
+    </w:p>
+    <w:p>
+      <w:pPr>
+        <w:pStyle w:val="Normal"/>
+        <w:rPr/>
+      </w:pPr>
       <w:r>
         <w:rPr>
           <w:lang w:eastAsia="ar-SA"/>
         </w:rPr>
-        <w:t>ach client has a</w:t>
-      </w:r>
-      <w:r>
-        <w:rPr>
-          <w:lang w:eastAsia="ar-SA"/>
-        </w:rPr>
-        <w:t>n</w:t>
-      </w:r>
-      <w:r>
-        <w:rPr>
-          <w:lang w:eastAsia="ar-SA"/>
-        </w:rPr>
-        <w:t xml:space="preserve"> z-order-value that determines its position with respect to the screen. </w:t>
-      </w:r>
-      <w:r>
-        <w:rPr>
-          <w:lang w:eastAsia="ar-SA"/>
-        </w:rPr>
-        <w:t>The ordering is</w:t>
-      </w:r>
-      <w:r>
-        <w:rPr>
-          <w:lang w:eastAsia="ar-SA"/>
-        </w:rPr>
-        <w:t xml:space="preserve"> </w:t>
-      </w:r>
-      <w:r>
-        <w:rPr>
-          <w:lang w:eastAsia="ar-SA"/>
-        </w:rPr>
-        <w:t xml:space="preserve">that </w:t>
-      </w:r>
-      <w:r>
-        <w:rPr>
-          <w:lang w:eastAsia="ar-SA"/>
-        </w:rPr>
-        <w:t xml:space="preserve">the top position is closest to the screen, the next </w:t>
-      </w:r>
-      <w:r>
-        <w:rPr>
-          <w:lang w:eastAsia="ar-SA"/>
-        </w:rPr>
-        <w:t>zorder-value</w:t>
-      </w:r>
-      <w:r>
-        <w:rPr>
-          <w:lang w:eastAsia="ar-SA"/>
-        </w:rPr>
-        <w:t xml:space="preserve"> </w:t>
-      </w:r>
-      <w:r>
-        <w:rPr>
-          <w:lang w:eastAsia="ar-SA"/>
-        </w:rPr>
-        <w:t>first</w:t>
-      </w:r>
-      <w:r>
-        <w:rPr>
-          <w:lang w:eastAsia="ar-SA"/>
-        </w:rPr>
-        <w:t xml:space="preserve"> behind the top, and so on.</w:t>
+        <w:t>Each client has an z-order-value that determines its position with respect to the screen. The ordering is that the top position is closest to the screen, the next zorder-value first behind the top, and so on.</w:t>
       </w:r>
     </w:p>
     <w:p>
@@ -6003,13 +6049,7 @@
               <w:rPr>
                 <w:rFonts w:ascii="Courier" w:hAnsi="Courier"/>
               </w:rPr>
-              <w:t>GET</w:t>
-            </w:r>
-            <w:r>
-              <w:rPr>
-                <w:rFonts w:ascii="Courier" w:hAnsi="Courier"/>
-              </w:rPr>
-              <w:t xml:space="preserve"> /Service/</w:t>
+              <w:t>GET /Service/</w:t>
             </w:r>
             <w:r>
               <w:rPr>
@@ -6045,25 +6085,7 @@
               <w:rPr>
                 <w:rFonts w:ascii="Courier" w:hAnsi="Courier"/>
               </w:rPr>
-              <w:t>/</w:t>
-            </w:r>
-            <w:r>
-              <w:rPr>
-                <w:rFonts w:ascii="Courier" w:hAnsi="Courier"/>
-              </w:rPr>
-              <w:t>Z</w:t>
-            </w:r>
-            <w:r>
-              <w:rPr>
-                <w:rFonts w:ascii="Courier" w:hAnsi="Courier"/>
-              </w:rPr>
-              <w:t>O</w:t>
-            </w:r>
-            <w:r>
-              <w:rPr>
-                <w:rFonts w:ascii="Courier" w:hAnsi="Courier"/>
-              </w:rPr>
-              <w:t>rder</w:t>
+              <w:t>/ZOrder</w:t>
             </w:r>
           </w:p>
         </w:tc>
@@ -6116,13 +6138,7 @@
               <w:rPr>
                 <w:rFonts w:ascii="Courier" w:hAnsi="Courier"/>
               </w:rPr>
-              <w:t xml:space="preserve">HTTP/1.1 200 OK </w:t>
-            </w:r>
-            <w:r>
-              <w:rPr>
-                <w:rFonts w:ascii="Courier" w:hAnsi="Courier"/>
-              </w:rPr>
-              <w:t>List clients from top to bottom</w:t>
+              <w:t>HTTP/1.1 200 OK List clients from top to bottom</w:t>
             </w:r>
           </w:p>
           <w:p>
@@ -6140,19 +6156,7 @@
               <w:rPr>
                 <w:rFonts w:ascii="Courier" w:hAnsi="Courier"/>
               </w:rPr>
-              <w:t xml:space="preserve">{ </w:t>
-            </w:r>
-            <w:r>
-              <w:rPr>
-                <w:rFonts w:ascii="Courier" w:hAnsi="Courier"/>
-              </w:rPr>
-              <w:t>client_list</w:t>
-            </w:r>
-            <w:r>
-              <w:rPr>
-                <w:rFonts w:ascii="Courier" w:hAnsi="Courier"/>
-              </w:rPr>
-              <w:t xml:space="preserve"> }</w:t>
+              <w:t>{ client_list }</w:t>
             </w:r>
           </w:p>
         </w:tc>
@@ -6176,17 +6180,11 @@
         </w:numPr>
         <w:rPr/>
       </w:pPr>
-      <w:r>
-        <w:rPr/>
-        <w:t xml:space="preserve">Get </w:t>
-      </w:r>
-      <w:r>
-        <w:rPr/>
-        <w:t>Client Geometry</w:t>
-      </w:r>
-      <w:r>
-        <w:rPr/>
-        <w:t xml:space="preserve"> </w:t>
+      <w:bookmarkStart w:id="822" w:name="__RefHeading___Toc3512_460643453"/>
+      <w:bookmarkEnd w:id="822"/>
+      <w:r>
+        <w:rPr/>
+        <w:t xml:space="preserve">Get Client Geometry </w:t>
       </w:r>
     </w:p>
     <w:p>
@@ -6196,11 +6194,7 @@
       </w:pPr>
       <w:r>
         <w:rPr/>
-        <w:t>Using this method to get th</w:t>
-      </w:r>
-      <w:r>
-        <w:rPr/>
-        <w:t>e geometry of the client.</w:t>
+        <w:t>Using this method to get the geometry of the client.</w:t>
       </w:r>
     </w:p>
     <w:p>
@@ -6408,19 +6402,7 @@
               <w:rPr>
                 <w:rFonts w:ascii="Courier" w:hAnsi="Courier"/>
               </w:rPr>
-              <w:t xml:space="preserve">{ </w:t>
-            </w:r>
-            <w:r>
-              <w:rPr>
-                <w:rFonts w:ascii="Courier" w:hAnsi="Courier"/>
-              </w:rPr>
-              <w:t>geometry of client</w:t>
-            </w:r>
-            <w:r>
-              <w:rPr>
-                <w:rFonts w:ascii="Courier" w:hAnsi="Courier"/>
-              </w:rPr>
-              <w:t xml:space="preserve"> } </w:t>
+              <w:t xml:space="preserve">{ geometry of client } </w:t>
             </w:r>
           </w:p>
         </w:tc>
@@ -6471,11 +6453,7 @@
             </w:pPr>
             <w:r>
               <w:rPr/>
-              <w:t xml:space="preserve">HTTP/1.1  400 BAD REQUEST </w:t>
-            </w:r>
-            <w:r>
-              <w:rPr/>
-              <w:t>Could not retrieve Geometry, could not find client</w:t>
+              <w:t>HTTP/1.1  400 BAD REQUEST Could not retrieve Geometry, could not find client</w:t>
             </w:r>
           </w:p>
           <w:p>
@@ -6485,11 +6463,7 @@
             </w:pPr>
             <w:r>
               <w:rPr/>
-              <w:t xml:space="preserve">HTTP/1.1  400 BAD REQUEST </w:t>
-            </w:r>
-            <w:r>
-              <w:rPr/>
-              <w:t>Could not retrieve Geometry, client not specified</w:t>
+              <w:t>HTTP/1.1  400 BAD REQUEST Could not retrieve Geometry, client not specified</w:t>
             </w:r>
           </w:p>
         </w:tc>
@@ -6513,6 +6487,8 @@
         </w:numPr>
         <w:rPr/>
       </w:pPr>
+      <w:bookmarkStart w:id="823" w:name="__RefHeading___Toc3514_460643453"/>
+      <w:bookmarkEnd w:id="823"/>
       <w:r>
         <w:rPr/>
         <w:t xml:space="preserve">Get Screen Resolution </w:t>
@@ -6858,6 +6834,8 @@
         </w:numPr>
         <w:rPr/>
       </w:pPr>
+      <w:bookmarkStart w:id="824" w:name="__RefHeading___Toc3516_460643453"/>
+      <w:bookmarkEnd w:id="824"/>
       <w:r>
         <w:rPr/>
         <w:t>Reset Screen Resolution</w:t>
@@ -6895,7 +6873,7 @@
         </w:tblBorders>
         <w:tblCellMar>
           <w:top w:w="55" w:type="dxa"/>
-          <w:left w:w="50" w:type="dxa"/>
+          <w:left w:w="49" w:type="dxa"/>
           <w:bottom w:w="55" w:type="dxa"/>
           <w:right w:w="55" w:type="dxa"/>
         </w:tblCellMar>
@@ -7904,8 +7882,8 @@
         </w:numPr>
         <w:rPr/>
       </w:pPr>
-      <w:bookmarkStart w:id="823" w:name="__RefHeading___Toc3455_323876262"/>
-      <w:bookmarkEnd w:id="823"/>
+      <w:bookmarkStart w:id="825" w:name="__RefHeading___Toc3455_323876262"/>
+      <w:bookmarkEnd w:id="825"/>
       <w:r>
         <w:rPr/>
         <w:t>Switch Client to Top.</w:t>
@@ -8137,25 +8115,7 @@
               <w:rPr>
                 <w:rFonts w:ascii="Courier" w:hAnsi="Courier"/>
               </w:rPr>
-              <w:t xml:space="preserve">HTTP/1.1 200 OK </w:t>
-            </w:r>
-            <w:r>
-              <w:rPr>
-                <w:rFonts w:ascii="Courier" w:hAnsi="Courier"/>
-              </w:rPr>
-              <w:t xml:space="preserve">Set </w:t>
-            </w:r>
-            <w:r>
-              <w:rPr>
-                <w:rFonts w:ascii="Courier" w:hAnsi="Courier"/>
-              </w:rPr>
-              <w:t xml:space="preserve">&lt;client&gt; to the </w:t>
-            </w:r>
-            <w:r>
-              <w:rPr>
-                <w:rFonts w:ascii="Courier" w:hAnsi="Courier"/>
-              </w:rPr>
-              <w:t>top the client-list</w:t>
+              <w:t>HTTP/1.1 200 OK Set &lt;client&gt; to the top the client-list</w:t>
             </w:r>
           </w:p>
         </w:tc>
@@ -8204,24 +8164,24 @@
               <w:pStyle w:val="Textintable"/>
               <w:rPr/>
             </w:pPr>
-            <w:bookmarkStart w:id="824" w:name="__DdeLink__3049_39166365151112"/>
+            <w:bookmarkStart w:id="826" w:name="__DdeLink__3049_39166365151112"/>
             <w:r>
               <w:rPr>
                 <w:rFonts w:ascii="Courier" w:hAnsi="Courier"/>
               </w:rPr>
               <w:t>HTTP/1.1 400 BAD RE</w:t>
             </w:r>
-            <w:bookmarkEnd w:id="824"/>
+            <w:bookmarkEnd w:id="826"/>
             <w:r>
               <w:rPr>
                 <w:rFonts w:ascii="Courier" w:hAnsi="Courier"/>
               </w:rPr>
               <w:t>QUEST Client name is not registered</w:t>
             </w:r>
-            <w:bookmarkStart w:id="825" w:name="__DdeLink__3049_3916636515112212"/>
-            <w:bookmarkStart w:id="826" w:name="__DdeLink__3049_391663651511231"/>
-            <w:bookmarkEnd w:id="825"/>
-            <w:bookmarkEnd w:id="826"/>
+            <w:bookmarkStart w:id="827" w:name="__DdeLink__3049_391663651511231"/>
+            <w:bookmarkStart w:id="828" w:name="__DdeLink__3049_3916636515112212"/>
+            <w:bookmarkEnd w:id="827"/>
+            <w:bookmarkEnd w:id="828"/>
           </w:p>
         </w:tc>
       </w:tr>
@@ -8334,29 +8294,11 @@
         </w:numPr>
         <w:rPr/>
       </w:pPr>
-      <w:r>
-        <w:rPr/>
-        <w:t xml:space="preserve">Place </w:t>
-      </w:r>
-      <w:r>
-        <w:rPr/>
-        <w:t>Client</w:t>
-      </w:r>
-      <w:r>
-        <w:rPr/>
-        <w:t>A</w:t>
-      </w:r>
-      <w:r>
-        <w:rPr/>
-        <w:t xml:space="preserve"> </w:t>
-      </w:r>
-      <w:r>
-        <w:rPr/>
-        <w:t>Below another ClientB</w:t>
-      </w:r>
-      <w:r>
-        <w:rPr/>
-        <w:t>.</w:t>
+      <w:bookmarkStart w:id="829" w:name="__RefHeading___Toc3518_460643453"/>
+      <w:bookmarkEnd w:id="829"/>
+      <w:r>
+        <w:rPr/>
+        <w:t>Place ClientA Below another ClientB.</w:t>
       </w:r>
     </w:p>
     <w:p>
@@ -8368,55 +8310,7 @@
         <w:rPr>
           <w:lang w:eastAsia="ar-SA"/>
         </w:rPr>
-        <w:t xml:space="preserve">Using this method to </w:t>
-      </w:r>
-      <w:r>
-        <w:rPr>
-          <w:lang w:eastAsia="ar-SA"/>
-        </w:rPr>
-        <w:t>place</w:t>
-      </w:r>
-      <w:r>
-        <w:rPr>
-          <w:lang w:eastAsia="ar-SA"/>
-        </w:rPr>
-        <w:t xml:space="preserve"> a &lt;client-</w:t>
-      </w:r>
-      <w:r>
-        <w:rPr>
-          <w:lang w:eastAsia="ar-SA"/>
-        </w:rPr>
-        <w:t>a</w:t>
-      </w:r>
-      <w:r>
-        <w:rPr>
-          <w:lang w:eastAsia="ar-SA"/>
-        </w:rPr>
-        <w:t xml:space="preserve">&gt; </w:t>
-      </w:r>
-      <w:r>
-        <w:rPr>
-          <w:lang w:eastAsia="ar-SA"/>
-        </w:rPr>
-        <w:t>below</w:t>
-      </w:r>
-      <w:r>
-        <w:rPr>
-          <w:lang w:eastAsia="ar-SA"/>
-        </w:rPr>
-        <w:t xml:space="preserve"> </w:t>
-      </w:r>
-      <w:r>
-        <w:rPr>
-          <w:lang w:eastAsia="ar-SA"/>
-        </w:rPr>
-        <w:t>another &lt;client-b&gt;</w:t>
-      </w:r>
-      <w:r>
-        <w:rPr>
-          <w:lang w:eastAsia="ar-SA"/>
-        </w:rPr>
-        <w:t xml:space="preserve"> (of the client-list).</w:t>
+        <w:t>Using this method to place a &lt;client-a&gt; below another &lt;client-b&gt; (of the client-list).</w:t>
       </w:r>
     </w:p>
     <w:p>
@@ -8427,7 +8321,9 @@
         </w:rPr>
       </w:pPr>
       <w:r>
-        <w:rPr/>
+        <w:rPr>
+          <w:lang w:eastAsia="ar-SA"/>
+        </w:rPr>
       </w:r>
     </w:p>
     <w:p>
@@ -8572,35 +8468,13 @@
                 <w:i/>
                 <w:iCs/>
               </w:rPr>
-              <w:t>&lt;client-</w:t>
-            </w:r>
-            <w:r>
-              <w:rPr>
-                <w:rFonts w:ascii="Courier" w:hAnsi="Courier"/>
-                <w:i/>
-                <w:iCs/>
-              </w:rPr>
-              <w:t>a</w:t>
-            </w:r>
-            <w:r>
-              <w:rPr>
-                <w:rFonts w:ascii="Courier" w:hAnsi="Courier"/>
-                <w:i/>
-                <w:iCs/>
-              </w:rPr>
-              <w:t>&gt;</w:t>
-            </w:r>
-            <w:r>
-              <w:rPr>
-                <w:rFonts w:ascii="Courier" w:hAnsi="Courier"/>
-              </w:rPr>
-              <w:t>/</w:t>
-            </w:r>
-            <w:r>
-              <w:rPr>
-                <w:rFonts w:ascii="Courier" w:hAnsi="Courier"/>
-              </w:rPr>
-              <w:t>PutBelow/&lt;client-b&gt;</w:t>
+              <w:t>&lt;client-a&gt;</w:t>
+            </w:r>
+            <w:r>
+              <w:rPr>
+                <w:rFonts w:ascii="Courier" w:hAnsi="Courier"/>
+              </w:rPr>
+              <w:t>/PutBelow/&lt;client-b&gt;</w:t>
             </w:r>
           </w:p>
         </w:tc>
@@ -8653,49 +8527,7 @@
               <w:rPr>
                 <w:rFonts w:ascii="Courier" w:hAnsi="Courier"/>
               </w:rPr>
-              <w:t xml:space="preserve">HTTP/1.1 200 OK </w:t>
-            </w:r>
-            <w:r>
-              <w:rPr>
-                <w:rFonts w:ascii="Courier" w:hAnsi="Courier"/>
-              </w:rPr>
-              <w:t>Slide</w:t>
-            </w:r>
-            <w:r>
-              <w:rPr>
-                <w:rFonts w:ascii="Courier" w:hAnsi="Courier"/>
-              </w:rPr>
-              <w:t xml:space="preserve"> &lt;client-</w:t>
-            </w:r>
-            <w:r>
-              <w:rPr>
-                <w:rFonts w:ascii="Courier" w:hAnsi="Courier"/>
-              </w:rPr>
-              <w:t>a</w:t>
-            </w:r>
-            <w:r>
-              <w:rPr>
-                <w:rFonts w:ascii="Courier" w:hAnsi="Courier"/>
-              </w:rPr>
-              <w:t xml:space="preserve">&gt; </w:t>
-            </w:r>
-            <w:r>
-              <w:rPr>
-                <w:rFonts w:ascii="Courier" w:hAnsi="Courier"/>
-              </w:rPr>
-              <w:t>just behind</w:t>
-            </w:r>
-            <w:r>
-              <w:rPr>
-                <w:rFonts w:ascii="Courier" w:hAnsi="Courier"/>
-              </w:rPr>
-              <w:t xml:space="preserve"> </w:t>
-            </w:r>
-            <w:r>
-              <w:rPr>
-                <w:rFonts w:ascii="Courier" w:hAnsi="Courier"/>
-              </w:rPr>
-              <w:t>&lt;client-b&gt;</w:t>
+              <w:t>HTTP/1.1 200 OK Slide &lt;client-a&gt; just behind &lt;client-b&gt;</w:t>
             </w:r>
           </w:p>
         </w:tc>
@@ -8744,63 +8576,45 @@
               <w:pStyle w:val="Textintable"/>
               <w:rPr/>
             </w:pPr>
-            <w:bookmarkStart w:id="827" w:name="__DdeLink__3754_565918793"/>
-            <w:bookmarkStart w:id="828" w:name="__DdeLink__3049_391663651511122"/>
-            <w:bookmarkStart w:id="829" w:name="__DdeLink__3049_391663651511121"/>
             <w:bookmarkStart w:id="830" w:name="__DdeLink__3049_391663651511221"/>
+            <w:bookmarkStart w:id="831" w:name="__DdeLink__3049_391663651511121"/>
+            <w:bookmarkStart w:id="832" w:name="__DdeLink__3754_565918793"/>
+            <w:bookmarkStart w:id="833" w:name="__DdeLink__3049_391663651511122"/>
             <w:r>
               <w:rPr>
                 <w:rFonts w:ascii="Courier" w:hAnsi="Courier"/>
               </w:rPr>
               <w:t>HTTP/1.1 400 BAD RE</w:t>
             </w:r>
-            <w:bookmarkEnd w:id="828"/>
+            <w:bookmarkEnd w:id="833"/>
             <w:r>
               <w:rPr>
                 <w:rFonts w:ascii="Courier" w:hAnsi="Courier"/>
               </w:rPr>
               <w:t>QUEST Client name is not registered</w:t>
             </w:r>
-            <w:bookmarkEnd w:id="827"/>
-            <w:bookmarkEnd w:id="829"/>
             <w:bookmarkEnd w:id="830"/>
+            <w:bookmarkEnd w:id="831"/>
+            <w:bookmarkEnd w:id="832"/>
           </w:p>
           <w:p>
             <w:pPr>
               <w:pStyle w:val="Textintable"/>
               <w:rPr/>
             </w:pPr>
-            <w:bookmarkStart w:id="831" w:name="__DdeLink__3049_39166365151122"/>
+            <w:bookmarkStart w:id="834" w:name="__DdeLink__3049_39166365151122"/>
             <w:r>
               <w:rPr>
                 <w:rFonts w:ascii="Courier" w:hAnsi="Courier"/>
               </w:rPr>
               <w:t>HTTP/1.1 400 BAD RE</w:t>
             </w:r>
-            <w:bookmarkEnd w:id="831"/>
-            <w:r>
-              <w:rPr>
-                <w:rFonts w:ascii="Courier" w:hAnsi="Courier"/>
-              </w:rPr>
-              <w:t xml:space="preserve">QUEST </w:t>
-            </w:r>
-            <w:r>
-              <w:rPr>
-                <w:rFonts w:ascii="Courier" w:hAnsi="Courier"/>
-              </w:rPr>
-              <w:t xml:space="preserve">Could not change z-order for </w:t>
-            </w:r>
-            <w:r>
-              <w:rPr>
-                <w:rFonts w:ascii="Courier" w:hAnsi="Courier"/>
-              </w:rPr>
-              <w:t>C</w:t>
-            </w:r>
-            <w:r>
-              <w:rPr>
-                <w:rFonts w:ascii="Courier" w:hAnsi="Courier"/>
-              </w:rPr>
-              <w:t>lient. Client is not registered</w:t>
+            <w:bookmarkEnd w:id="834"/>
+            <w:r>
+              <w:rPr>
+                <w:rFonts w:ascii="Courier" w:hAnsi="Courier"/>
+              </w:rPr>
+              <w:t>QUEST Could not change z-order for Client. Client is not registered</w:t>
             </w:r>
           </w:p>
           <w:p>
@@ -8808,31 +8622,19 @@
               <w:pStyle w:val="Textintable"/>
               <w:rPr/>
             </w:pPr>
-            <w:bookmarkStart w:id="832" w:name="__DdeLink__3049_391663651511222"/>
+            <w:bookmarkStart w:id="835" w:name="__DdeLink__3049_391663651511222"/>
             <w:r>
               <w:rPr>
                 <w:rFonts w:ascii="Courier" w:hAnsi="Courier"/>
               </w:rPr>
               <w:t>HTTP/1.1 400 BAD RE</w:t>
             </w:r>
-            <w:bookmarkEnd w:id="832"/>
-            <w:r>
-              <w:rPr>
-                <w:rFonts w:ascii="Courier" w:hAnsi="Courier"/>
-              </w:rPr>
-              <w:t xml:space="preserve">QUEST Could not change z-order for </w:t>
-            </w:r>
-            <w:r>
-              <w:rPr>
-                <w:rFonts w:ascii="Courier" w:hAnsi="Courier"/>
-              </w:rPr>
-              <w:t>C</w:t>
-            </w:r>
-            <w:r>
-              <w:rPr>
-                <w:rFonts w:ascii="Courier" w:hAnsi="Courier"/>
-              </w:rPr>
-              <w:t>lient.  Client relative to which operation should be executed is not registered</w:t>
+            <w:bookmarkEnd w:id="835"/>
+            <w:r>
+              <w:rPr>
+                <w:rFonts w:ascii="Courier" w:hAnsi="Courier"/>
+              </w:rPr>
+              <w:t>QUEST Could not change z-order for Client.  Client relative to which operation should be executed is not registered</w:t>
             </w:r>
           </w:p>
           <w:p>
@@ -8840,31 +8642,19 @@
               <w:pStyle w:val="Textintable"/>
               <w:rPr/>
             </w:pPr>
-            <w:bookmarkStart w:id="833" w:name="__DdeLink__3049_391663651511223"/>
+            <w:bookmarkStart w:id="836" w:name="__DdeLink__3049_391663651511223"/>
             <w:r>
               <w:rPr>
                 <w:rFonts w:ascii="Courier" w:hAnsi="Courier"/>
               </w:rPr>
               <w:t>HTTP/1.1 400 BAD RE</w:t>
             </w:r>
-            <w:bookmarkEnd w:id="833"/>
-            <w:r>
-              <w:rPr>
-                <w:rFonts w:ascii="Courier" w:hAnsi="Courier"/>
-              </w:rPr>
-              <w:t xml:space="preserve">QUEST Could not change z-order for </w:t>
-            </w:r>
-            <w:r>
-              <w:rPr>
-                <w:rFonts w:ascii="Courier" w:hAnsi="Courier"/>
-              </w:rPr>
-              <w:t>C</w:t>
-            </w:r>
-            <w:r>
-              <w:rPr>
-                <w:rFonts w:ascii="Courier" w:hAnsi="Courier"/>
-              </w:rPr>
-              <w:t>lient.</w:t>
+            <w:bookmarkEnd w:id="836"/>
+            <w:r>
+              <w:rPr>
+                <w:rFonts w:ascii="Courier" w:hAnsi="Courier"/>
+              </w:rPr>
+              <w:t>QUEST Could not change z-order for Client.</w:t>
             </w:r>
           </w:p>
           <w:p>
@@ -8884,31 +8674,19 @@
               <w:pStyle w:val="Textintable"/>
               <w:rPr/>
             </w:pPr>
-            <w:bookmarkStart w:id="834" w:name="__DdeLink__3049_3916636515112231"/>
+            <w:bookmarkStart w:id="837" w:name="__DdeLink__3049_3916636515112231"/>
             <w:r>
               <w:rPr>
                 <w:rFonts w:ascii="Courier" w:hAnsi="Courier"/>
               </w:rPr>
               <w:t>HTTP/1.1 400 BAD RE</w:t>
             </w:r>
-            <w:bookmarkEnd w:id="834"/>
-            <w:r>
-              <w:rPr>
-                <w:rFonts w:ascii="Courier" w:hAnsi="Courier"/>
-              </w:rPr>
-              <w:t xml:space="preserve">QUEST Could not change z-order for </w:t>
-            </w:r>
-            <w:r>
-              <w:rPr>
-                <w:rFonts w:ascii="Courier" w:hAnsi="Courier"/>
-              </w:rPr>
-              <w:t>C</w:t>
-            </w:r>
-            <w:r>
-              <w:rPr>
-                <w:rFonts w:ascii="Courier" w:hAnsi="Courier"/>
-              </w:rPr>
-              <w:t>lient</w:t>
+            <w:bookmarkEnd w:id="837"/>
+            <w:r>
+              <w:rPr>
+                <w:rFonts w:ascii="Courier" w:hAnsi="Courier"/>
+              </w:rPr>
+              <w:t>QUEST Could not change z-order for Client</w:t>
             </w:r>
           </w:p>
           <w:p>
@@ -8916,8 +8694,8 @@
               <w:pStyle w:val="Textintable"/>
               <w:rPr/>
             </w:pPr>
-            <w:bookmarkStart w:id="835" w:name="__DdeLink__3721_565918793"/>
-            <w:bookmarkEnd w:id="835"/>
+            <w:bookmarkStart w:id="838" w:name="__DdeLink__3721_565918793"/>
+            <w:bookmarkEnd w:id="838"/>
             <w:r>
               <w:rPr>
                 <w:rFonts w:ascii="Courier" w:hAnsi="Courier"/>
@@ -8946,8 +8724,8 @@
         </w:numPr>
         <w:rPr/>
       </w:pPr>
-      <w:bookmarkStart w:id="836" w:name="__RefHeading___Toc3457_323876262"/>
-      <w:bookmarkEnd w:id="836"/>
+      <w:bookmarkStart w:id="839" w:name="__RefHeading___Toc3457_323876262"/>
+      <w:bookmarkEnd w:id="839"/>
       <w:r>
         <w:rPr/>
         <w:t>Switch Input to &lt;client&gt;</w:t>
@@ -9206,14 +8984,14 @@
               </w:rPr>
               <w:t>HTTP/1.1 200 OK Update the Input of the &lt;client&gt;</w:t>
             </w:r>
-            <w:bookmarkStart w:id="837" w:name="__DdeLink__3049_3916636515111221"/>
+            <w:bookmarkStart w:id="840" w:name="__DdeLink__3049_3916636515111221"/>
             <w:r>
               <w:rPr>
                 <w:rFonts w:ascii="Courier" w:hAnsi="Courier"/>
               </w:rPr>
               <w:t>HTTP/1.1 400 BAD RE</w:t>
             </w:r>
-            <w:bookmarkEnd w:id="837"/>
+            <w:bookmarkEnd w:id="840"/>
             <w:r>
               <w:rPr>
                 <w:rFonts w:ascii="Courier" w:hAnsi="Courier"/>
@@ -9267,14 +9045,14 @@
               <w:pStyle w:val="Textintable"/>
               <w:rPr/>
             </w:pPr>
-            <w:bookmarkStart w:id="838" w:name="__DdeLink__3049_3916636515111222"/>
+            <w:bookmarkStart w:id="841" w:name="__DdeLink__3049_3916636515111222"/>
             <w:r>
               <w:rPr>
                 <w:rFonts w:ascii="Courier" w:hAnsi="Courier"/>
               </w:rPr>
               <w:t>HTTP/1.1 400 BAD RE</w:t>
             </w:r>
-            <w:bookmarkEnd w:id="838"/>
+            <w:bookmarkEnd w:id="841"/>
             <w:r>
               <w:rPr>
                 <w:rFonts w:ascii="Courier" w:hAnsi="Courier"/>
@@ -9393,8 +9171,8 @@
         </w:numPr>
         <w:rPr/>
       </w:pPr>
-      <w:bookmarkStart w:id="839" w:name="__RefHeading___Toc3461_323876262"/>
-      <w:bookmarkEnd w:id="839"/>
+      <w:bookmarkStart w:id="842" w:name="__RefHeading___Toc3461_323876262"/>
+      <w:bookmarkEnd w:id="842"/>
       <w:r>
         <w:rPr/>
         <w:t>Reset Opacity</w:t>
@@ -9664,6 +9442,7 @@
           <w:tcPr>
             <w:tcW w:w="1984" w:type="dxa"/>
             <w:tcBorders>
+              <w:top w:val="single" w:sz="4" w:space="0" w:color="7F7F7F"/>
               <w:left w:val="single" w:sz="4" w:space="0" w:color="7F7F7F"/>
               <w:bottom w:val="single" w:sz="4" w:space="0" w:color="7F7F7F"/>
               <w:right w:val="single" w:sz="4" w:space="0" w:color="7F7F7F"/>
@@ -9687,6 +9466,7 @@
           <w:tcPr>
             <w:tcW w:w="6946" w:type="dxa"/>
             <w:tcBorders>
+              <w:top w:val="single" w:sz="4" w:space="0" w:color="7F7F7F"/>
               <w:left w:val="single" w:sz="4" w:space="0" w:color="7F7F7F"/>
               <w:bottom w:val="single" w:sz="4" w:space="0" w:color="7F7F7F"/>
               <w:right w:val="single" w:sz="4" w:space="0" w:color="7F7F7F"/>
@@ -9700,24 +9480,24 @@
               <w:pStyle w:val="Textintable"/>
               <w:rPr/>
             </w:pPr>
-            <w:bookmarkStart w:id="840" w:name="__DdeLink__3049_39166365151"/>
-            <w:bookmarkStart w:id="841" w:name="__DdeLink__3049_3916636515111"/>
-            <w:bookmarkEnd w:id="840"/>
+            <w:bookmarkStart w:id="843" w:name="__DdeLink__3049_3916636515111"/>
+            <w:bookmarkStart w:id="844" w:name="__DdeLink__3049_39166365151"/>
+            <w:bookmarkEnd w:id="844"/>
             <w:r>
               <w:rPr>
                 <w:rFonts w:ascii="Courier" w:hAnsi="Courier"/>
               </w:rPr>
               <w:t>HTTP/1.1 400 BAD RE</w:t>
             </w:r>
-            <w:bookmarkEnd w:id="841"/>
+            <w:bookmarkEnd w:id="843"/>
             <w:r>
               <w:rPr>
                 <w:rFonts w:ascii="Courier" w:hAnsi="Courier"/>
               </w:rPr>
               <w:t>QUEST Client name is not registered</w:t>
             </w:r>
-            <w:bookmarkStart w:id="842" w:name="__DdeLink__3049_3916636515112"/>
-            <w:bookmarkEnd w:id="842"/>
+            <w:bookmarkStart w:id="845" w:name="__DdeLink__3049_3916636515112"/>
+            <w:bookmarkEnd w:id="845"/>
           </w:p>
         </w:tc>
       </w:tr>
@@ -9744,8 +9524,8 @@
         </w:numPr>
         <w:rPr/>
       </w:pPr>
-      <w:bookmarkStart w:id="843" w:name="__RefHeading___Toc3463_323876262"/>
-      <w:bookmarkEnd w:id="843"/>
+      <w:bookmarkStart w:id="846" w:name="__RefHeading___Toc3463_323876262"/>
+      <w:bookmarkEnd w:id="846"/>
       <w:r>
         <w:rPr/>
         <w:t>Reset Visibility</w:t>
@@ -9789,7 +9569,7 @@
         </w:tblBorders>
         <w:tblCellMar>
           <w:top w:w="55" w:type="dxa"/>
-          <w:left w:w="50" w:type="dxa"/>
+          <w:left w:w="49" w:type="dxa"/>
           <w:bottom w:w="55" w:type="dxa"/>
           <w:right w:w="55" w:type="dxa"/>
         </w:tblCellMar>
@@ -10233,24 +10013,24 @@
               <w:pStyle w:val="Textintable"/>
               <w:rPr/>
             </w:pPr>
-            <w:bookmarkStart w:id="844" w:name="__DdeLink__3049_39166365151114"/>
+            <w:bookmarkStart w:id="847" w:name="__DdeLink__3049_39166365151114"/>
             <w:r>
               <w:rPr>
                 <w:rFonts w:ascii="Courier" w:hAnsi="Courier"/>
               </w:rPr>
               <w:t>HTTP/1.1 400 BAD RE</w:t>
             </w:r>
-            <w:bookmarkEnd w:id="844"/>
+            <w:bookmarkEnd w:id="847"/>
             <w:r>
               <w:rPr>
                 <w:rFonts w:ascii="Courier" w:hAnsi="Courier"/>
               </w:rPr>
               <w:t>QUEST Client name is not registered</w:t>
             </w:r>
-            <w:bookmarkStart w:id="845" w:name="__DdeLink__3049_39166365151124"/>
-            <w:bookmarkStart w:id="846" w:name="__DdeLink__3049_3916636515"/>
-            <w:bookmarkEnd w:id="845"/>
-            <w:bookmarkEnd w:id="846"/>
+            <w:bookmarkStart w:id="848" w:name="__DdeLink__3049_3916636515"/>
+            <w:bookmarkStart w:id="849" w:name="__DdeLink__3049_39166365151124"/>
+            <w:bookmarkEnd w:id="848"/>
+            <w:bookmarkEnd w:id="849"/>
           </w:p>
         </w:tc>
       </w:tr>
@@ -10273,8 +10053,8 @@
         </w:numPr>
         <w:rPr/>
       </w:pPr>
-      <w:bookmarkStart w:id="847" w:name="__RefHeading___Toc3465_323876262"/>
-      <w:bookmarkEnd w:id="847"/>
+      <w:bookmarkStart w:id="850" w:name="__RefHeading___Toc3465_323876262"/>
+      <w:bookmarkEnd w:id="850"/>
       <w:r>
         <w:rPr/>
         <w:t xml:space="preserve">Reset Geometry </w:t>
@@ -10672,20 +10452,14 @@
               <w:rPr>
                 <w:rFonts w:ascii="Courier" w:hAnsi="Courier"/>
               </w:rPr>
-              <w:t xml:space="preserve">HTTP/1.1 400 BAD REQUEST </w:t>
-            </w:r>
-            <w:r>
-              <w:rPr>
-                <w:rFonts w:ascii="Courier" w:hAnsi="Courier"/>
-              </w:rPr>
-              <w:t>Could not set rectangle for Client   &lt;client&gt;. Not all information provided</w:t>
-            </w:r>
-            <w:bookmarkStart w:id="848" w:name="__DdeLink__3049_391663651511141"/>
-            <w:bookmarkStart w:id="849" w:name="__DdeLink__3049_391663651511241"/>
-            <w:bookmarkStart w:id="850" w:name="__DdeLink__3049_39166365152"/>
-            <w:bookmarkEnd w:id="848"/>
-            <w:bookmarkEnd w:id="849"/>
-            <w:bookmarkEnd w:id="850"/>
+              <w:t>HTTP/1.1 400 BAD REQUEST Could not set rectangle for Client   &lt;client&gt;. Not all information provided</w:t>
+            </w:r>
+            <w:bookmarkStart w:id="851" w:name="__DdeLink__3049_39166365152"/>
+            <w:bookmarkStart w:id="852" w:name="__DdeLink__3049_391663651511241"/>
+            <w:bookmarkStart w:id="853" w:name="__DdeLink__3049_391663651511141"/>
+            <w:bookmarkEnd w:id="851"/>
+            <w:bookmarkEnd w:id="852"/>
+            <w:bookmarkEnd w:id="853"/>
           </w:p>
         </w:tc>
       </w:tr>
@@ -10708,6 +10482,8 @@
         </w:numPr>
         <w:rPr/>
       </w:pPr>
+      <w:bookmarkStart w:id="854" w:name="__RefHeading___Toc3520_460643453"/>
+      <w:bookmarkEnd w:id="854"/>
       <w:r>
         <w:rPr/>
         <w:t>Kill &lt;client&gt;</w:t>
@@ -10757,9 +10533,9 @@
       <w:r>
         <w:rPr/>
       </w:r>
-      <w:bookmarkStart w:id="851" w:name="_GoBack"/>
-      <w:bookmarkStart w:id="852" w:name="_GoBack"/>
-      <w:bookmarkEnd w:id="852"/>
+      <w:bookmarkStart w:id="855" w:name="_GoBack"/>
+      <w:bookmarkStart w:id="856" w:name="_GoBack"/>
+      <w:bookmarkEnd w:id="856"/>
     </w:p>
     <w:tbl>
       <w:tblPr>
@@ -10986,22 +10762,22 @@
               <w:pStyle w:val="Textintable"/>
               <w:rPr/>
             </w:pPr>
-            <w:bookmarkStart w:id="853" w:name="__DdeLink__3049_39166365151111"/>
+            <w:bookmarkStart w:id="857" w:name="__DdeLink__3049_39166365151111"/>
             <w:r>
               <w:rPr>
                 <w:rFonts w:ascii="Courier" w:hAnsi="Courier"/>
               </w:rPr>
               <w:t>HTTP/1.1 400 BAD RE</w:t>
             </w:r>
-            <w:bookmarkEnd w:id="853"/>
+            <w:bookmarkEnd w:id="857"/>
             <w:r>
               <w:rPr>
                 <w:rFonts w:ascii="Courier" w:hAnsi="Courier"/>
               </w:rPr>
               <w:t>QUEST Client name is not registered</w:t>
             </w:r>
-            <w:bookmarkStart w:id="854" w:name="__DdeLink__3049_39166365151121"/>
-            <w:bookmarkEnd w:id="854"/>
+            <w:bookmarkStart w:id="858" w:name="__DdeLink__3049_39166365151121"/>
+            <w:bookmarkEnd w:id="858"/>
           </w:p>
         </w:tc>
       </w:tr>
@@ -11092,7 +10868,7 @@
               <wp:positionV relativeFrom="paragraph">
                 <wp:posOffset>71755</wp:posOffset>
               </wp:positionV>
-              <wp:extent cx="812800" cy="320675"/>
+              <wp:extent cx="813435" cy="320675"/>
               <wp:effectExtent l="0" t="0" r="0" b="0"/>
               <wp:wrapSquare wrapText="bothSides"/>
               <wp:docPr id="9" name="Tekstvak 29"/>
@@ -11103,7 +10879,7 @@
                     <wps:spPr>
                       <a:xfrm>
                         <a:off x="0" y="0"/>
-                        <a:ext cx="812160" cy="320040"/>
+                        <a:ext cx="812880" cy="320040"/>
                       </a:xfrm>
                       <a:prstGeom prst="rect">
                         <a:avLst/>
@@ -11218,7 +10994,7 @@
         </mc:Choice>
         <mc:Fallback>
           <w:pict>
-            <v:rect id="shape_0" ID="Tekstvak 29" stroked="f" style="position:absolute;margin-left:414pt;margin-top:5.65pt;width:63.9pt;height:25.15pt">
+            <v:rect id="shape_0" ID="Tekstvak 29" stroked="f" style="position:absolute;margin-left:414pt;margin-top:5.65pt;width:63.95pt;height:25.15pt">
               <w10:wrap type="square"/>
               <v:fill o:detectmouseclick="t" on="false"/>
               <v:stroke color="#3465a4" joinstyle="round" endcap="flat"/>
@@ -11325,7 +11101,7 @@
               <wp:positionV relativeFrom="paragraph">
                 <wp:posOffset>111125</wp:posOffset>
               </wp:positionV>
-              <wp:extent cx="2984500" cy="469900"/>
+              <wp:extent cx="2985135" cy="470535"/>
               <wp:effectExtent l="0" t="0" r="0" b="0"/>
               <wp:wrapNone/>
               <wp:docPr id="11" name="Tekstvak 30"/>
@@ -11336,7 +11112,7 @@
                     <wps:spPr>
                       <a:xfrm>
                         <a:off x="0" y="0"/>
-                        <a:ext cx="2984040" cy="469440"/>
+                        <a:ext cx="2984400" cy="469800"/>
                       </a:xfrm>
                       <a:prstGeom prst="rect">
                         <a:avLst/>
@@ -11451,7 +11227,7 @@
         </mc:Choice>
         <mc:Fallback>
           <w:pict>
-            <v:rect id="shape_0" ID="Tekstvak 30" stroked="f" style="position:absolute;margin-left:135pt;margin-top:8.75pt;width:234.9pt;height:36.9pt">
+            <v:rect id="shape_0" ID="Tekstvak 30" stroked="f" style="position:absolute;margin-left:135pt;margin-top:8.75pt;width:234.95pt;height:36.95pt">
               <w10:wrap type="square"/>
               <v:fill o:detectmouseclick="t" on="false"/>
               <v:stroke color="#3465a4" joinstyle="round" endcap="flat"/>
@@ -12254,7 +12030,7 @@
     <w:qFormat/>
     <w:pPr>
       <w:widowControl w:val="false"/>
-      <w:overflowPunct w:val="false"/>
+      <w:overflowPunct w:val="true"/>
       <w:bidi w:val="0"/>
       <w:spacing w:lineRule="auto" w:line="312"/>
       <w:jc w:val="left"/>
@@ -14691,6 +14467,96 @@
       <w:lang w:val="de-DE"/>
     </w:rPr>
   </w:style>
+  <w:style w:type="character" w:styleId="ListLabel271">
+    <w:name w:val="ListLabel 271"/>
+    <w:qFormat/>
+    <w:rPr>
+      <w:rFonts w:cs="Symbol"/>
+    </w:rPr>
+  </w:style>
+  <w:style w:type="character" w:styleId="ListLabel272">
+    <w:name w:val="ListLabel 272"/>
+    <w:qFormat/>
+    <w:rPr>
+      <w:rFonts w:cs="Courier New"/>
+    </w:rPr>
+  </w:style>
+  <w:style w:type="character" w:styleId="ListLabel273">
+    <w:name w:val="ListLabel 273"/>
+    <w:qFormat/>
+    <w:rPr>
+      <w:rFonts w:cs="Wingdings"/>
+    </w:rPr>
+  </w:style>
+  <w:style w:type="character" w:styleId="ListLabel274">
+    <w:name w:val="ListLabel 274"/>
+    <w:qFormat/>
+    <w:rPr>
+      <w:rFonts w:cs="Symbol"/>
+    </w:rPr>
+  </w:style>
+  <w:style w:type="character" w:styleId="ListLabel275">
+    <w:name w:val="ListLabel 275"/>
+    <w:qFormat/>
+    <w:rPr>
+      <w:rFonts w:cs="Courier New"/>
+    </w:rPr>
+  </w:style>
+  <w:style w:type="character" w:styleId="ListLabel276">
+    <w:name w:val="ListLabel 276"/>
+    <w:qFormat/>
+    <w:rPr>
+      <w:rFonts w:cs="Wingdings"/>
+    </w:rPr>
+  </w:style>
+  <w:style w:type="character" w:styleId="ListLabel277">
+    <w:name w:val="ListLabel 277"/>
+    <w:qFormat/>
+    <w:rPr>
+      <w:rFonts w:cs="Symbol"/>
+    </w:rPr>
+  </w:style>
+  <w:style w:type="character" w:styleId="ListLabel278">
+    <w:name w:val="ListLabel 278"/>
+    <w:qFormat/>
+    <w:rPr>
+      <w:rFonts w:cs="Courier New"/>
+    </w:rPr>
+  </w:style>
+  <w:style w:type="character" w:styleId="ListLabel279">
+    <w:name w:val="ListLabel 279"/>
+    <w:qFormat/>
+    <w:rPr>
+      <w:rFonts w:cs="Wingdings"/>
+    </w:rPr>
+  </w:style>
+  <w:style w:type="character" w:styleId="ListLabel280">
+    <w:name w:val="ListLabel 280"/>
+    <w:qFormat/>
+    <w:rPr/>
+  </w:style>
+  <w:style w:type="character" w:styleId="ListLabel281">
+    <w:name w:val="ListLabel 281"/>
+    <w:qFormat/>
+    <w:rPr>
+      <w:rFonts w:eastAsia="Cambria"/>
+    </w:rPr>
+  </w:style>
+  <w:style w:type="character" w:styleId="ListLabel282">
+    <w:name w:val="ListLabel 282"/>
+    <w:qFormat/>
+    <w:rPr>
+      <w:lang w:eastAsia="nl-NL"/>
+    </w:rPr>
+  </w:style>
+  <w:style w:type="character" w:styleId="ListLabel283">
+    <w:name w:val="ListLabel 283"/>
+    <w:qFormat/>
+    <w:rPr>
+      <w:rFonts w:eastAsia="Cambria"/>
+      <w:lang w:val="de-DE"/>
+    </w:rPr>
+  </w:style>
   <w:style w:type="paragraph" w:styleId="Heading" w:customStyle="1">
     <w:name w:val="Heading"/>
     <w:basedOn w:val="Normal"/>
@@ -14822,7 +14688,7 @@
     <w:qFormat/>
     <w:pPr>
       <w:widowControl/>
-      <w:overflowPunct w:val="false"/>
+      <w:overflowPunct w:val="true"/>
       <w:bidi w:val="0"/>
       <w:jc w:val="left"/>
     </w:pPr>

</xml_diff>

<commit_message>
change reset into adjust
</commit_message>
<xml_diff>
--- a/Compositor/doc/WPE - API - Compositor.docx
+++ b/Compositor/doc/WPE - API - Compositor.docx
@@ -59,7 +59,7 @@
                 <wp:positionV relativeFrom="paragraph">
                   <wp:posOffset>1600200</wp:posOffset>
                 </wp:positionV>
-                <wp:extent cx="6071870" cy="2299970"/>
+                <wp:extent cx="6072505" cy="2300605"/>
                 <wp:effectExtent l="0" t="0" r="0" b="0"/>
                 <wp:wrapSquare wrapText="bothSides"/>
                 <wp:docPr id="1" name="Tekstvak 24"/>
@@ -70,7 +70,7 @@
                       <wps:spPr>
                         <a:xfrm>
                           <a:off x="0" y="0"/>
-                          <a:ext cx="6071400" cy="2299320"/>
+                          <a:ext cx="6071760" cy="2300040"/>
                         </a:xfrm>
                         <a:prstGeom prst="rect">
                           <a:avLst/>
@@ -161,7 +161,7 @@
           </mc:Choice>
           <mc:Fallback>
             <w:pict>
-              <v:rect id="shape_0" ID="Tekstvak 24" stroked="f" style="position:absolute;margin-left:-9pt;margin-top:126pt;width:478pt;height:181pt">
+              <v:rect id="shape_0" ID="Tekstvak 24" stroked="f" style="position:absolute;margin-left:-9pt;margin-top:126pt;width:478.05pt;height:181.05pt">
                 <w10:wrap type="square"/>
                 <v:fill o:detectmouseclick="t" on="false"/>
                 <v:stroke color="#3465a4" joinstyle="round" endcap="flat"/>
@@ -244,7 +244,7 @@
                 <wp:positionV relativeFrom="paragraph">
                   <wp:posOffset>7772400</wp:posOffset>
                 </wp:positionV>
-                <wp:extent cx="5843270" cy="1156970"/>
+                <wp:extent cx="5843905" cy="1157605"/>
                 <wp:effectExtent l="0" t="0" r="0" b="0"/>
                 <wp:wrapSquare wrapText="bothSides"/>
                 <wp:docPr id="3" name="Tekstvak 3"/>
@@ -255,7 +255,7 @@
                       <wps:spPr>
                         <a:xfrm>
                           <a:off x="0" y="0"/>
-                          <a:ext cx="5842800" cy="1156320"/>
+                          <a:ext cx="5843160" cy="1157040"/>
                         </a:xfrm>
                         <a:prstGeom prst="rect">
                           <a:avLst/>
@@ -325,7 +325,7 @@
           </mc:Choice>
           <mc:Fallback>
             <w:pict>
-              <v:rect id="shape_0" ID="Tekstvak 3" stroked="f" style="position:absolute;margin-left:0pt;margin-top:612pt;width:460pt;height:91pt">
+              <v:rect id="shape_0" ID="Tekstvak 3" stroked="f" style="position:absolute;margin-left:0pt;margin-top:612pt;width:460.05pt;height:91.05pt">
                 <w10:wrap type="square"/>
                 <v:fill o:detectmouseclick="t" on="false"/>
                 <v:stroke color="#3465a4" joinstyle="round" endcap="flat"/>
@@ -904,6 +904,7 @@
           <w:tcPr>
             <w:tcW w:w="979" w:type="dxa"/>
             <w:tcBorders>
+              <w:top w:val="single" w:sz="4" w:space="0" w:color="D9D9D9"/>
               <w:bottom w:val="single" w:sz="4" w:space="0" w:color="D9D9D9"/>
               <w:insideH w:val="single" w:sz="4" w:space="0" w:color="D9D9D9"/>
             </w:tcBorders>
@@ -923,6 +924,7 @@
           <w:tcPr>
             <w:tcW w:w="1259" w:type="dxa"/>
             <w:tcBorders>
+              <w:top w:val="single" w:sz="4" w:space="0" w:color="D9D9D9"/>
               <w:bottom w:val="single" w:sz="4" w:space="0" w:color="D9D9D9"/>
               <w:insideH w:val="single" w:sz="4" w:space="0" w:color="D9D9D9"/>
             </w:tcBorders>
@@ -942,6 +944,7 @@
           <w:tcPr>
             <w:tcW w:w="1542" w:type="dxa"/>
             <w:tcBorders>
+              <w:top w:val="single" w:sz="4" w:space="0" w:color="D9D9D9"/>
               <w:bottom w:val="single" w:sz="4" w:space="0" w:color="D9D9D9"/>
               <w:insideH w:val="single" w:sz="4" w:space="0" w:color="D9D9D9"/>
             </w:tcBorders>
@@ -961,6 +964,7 @@
           <w:tcPr>
             <w:tcW w:w="4949" w:type="dxa"/>
             <w:tcBorders>
+              <w:top w:val="single" w:sz="4" w:space="0" w:color="D9D9D9"/>
               <w:bottom w:val="single" w:sz="4" w:space="0" w:color="D9D9D9"/>
               <w:insideH w:val="single" w:sz="4" w:space="0" w:color="D9D9D9"/>
             </w:tcBorders>
@@ -1034,31 +1038,12 @@
         </w:rPr>
         <w:fldChar w:fldCharType="separate"/>
       </w:r>
-      <w:hyperlink w:anchor="__RefHeading___Toc3451_323876262">
-        <w:r>
-          <w:rPr>
-            <w:rStyle w:val="IndexLink"/>
-          </w:rPr>
-          <w:t>1.1 Case sensitivity</w:t>
-          <w:tab/>
-          <w:t>3</w:t>
-        </w:r>
-      </w:hyperlink>
-    </w:p>
-    <w:p>
-      <w:pPr>
-        <w:pStyle w:val="Contents2"/>
-        <w:tabs>
-          <w:tab w:val="right" w:pos="8730" w:leader="dot"/>
-        </w:tabs>
-        <w:rPr/>
-      </w:pPr>
       <w:hyperlink w:anchor="__RefHeading___Toc3446_2680829492">
         <w:r>
           <w:rPr>
             <w:rStyle w:val="IndexLink"/>
           </w:rPr>
-          <w:t>1.2 Acronyms, Abbreviations and Terms</w:t>
+          <w:t>1.1 Acronyms, Abbreviations and Terms</w:t>
           <w:tab/>
           <w:t>3</w:t>
         </w:r>
@@ -1077,7 +1062,7 @@
           <w:rPr>
             <w:rStyle w:val="IndexLink"/>
           </w:rPr>
-          <w:t>1.3 Standards</w:t>
+          <w:t>1.2 Standards</w:t>
           <w:tab/>
           <w:t>4</w:t>
         </w:r>
@@ -1096,7 +1081,7 @@
           <w:rPr>
             <w:rStyle w:val="IndexLink"/>
           </w:rPr>
-          <w:t>1.4 References</w:t>
+          <w:t>1.3 References</w:t>
           <w:tab/>
           <w:t>4</w:t>
         </w:r>
@@ -1115,7 +1100,7 @@
           <w:rPr>
             <w:rStyle w:val="IndexLink"/>
           </w:rPr>
-          <w:t>1.5 Open Issues</w:t>
+          <w:t>1.4 Open Issues</w:t>
           <w:tab/>
           <w:t>4</w:t>
         </w:r>
@@ -1134,9 +1119,9 @@
           <w:rPr>
             <w:rStyle w:val="IndexLink"/>
           </w:rPr>
-          <w:t>1.6 Limitations</w:t>
+          <w:t>1.5 Limitations</w:t>
           <w:tab/>
-          <w:t>5</w:t>
+          <w:t>4</w:t>
         </w:r>
       </w:hyperlink>
     </w:p>
@@ -1167,31 +1152,31 @@
         </w:tabs>
         <w:rPr/>
       </w:pPr>
+      <w:hyperlink w:anchor="__RefHeading___Toc3512_1565090908">
+        <w:r>
+          <w:rPr>
+            <w:rStyle w:val="IndexLink"/>
+          </w:rPr>
+          <w:t>2.1 Introduction</w:t>
+          <w:tab/>
+          <w:t>6</w:t>
+        </w:r>
+      </w:hyperlink>
+    </w:p>
+    <w:p>
+      <w:pPr>
+        <w:pStyle w:val="Contents2"/>
+        <w:tabs>
+          <w:tab w:val="right" w:pos="8730" w:leader="dot"/>
+        </w:tabs>
+        <w:rPr/>
+      </w:pPr>
       <w:hyperlink w:anchor="__RefHeading___Toc3458_2680829492">
         <w:r>
           <w:rPr>
             <w:rStyle w:val="IndexLink"/>
           </w:rPr>
-          <w:t>2.1 Configuration of Controller</w:t>
-          <w:tab/>
-          <w:t>6</w:t>
-        </w:r>
-      </w:hyperlink>
-    </w:p>
-    <w:p>
-      <w:pPr>
-        <w:pStyle w:val="Contents2"/>
-        <w:tabs>
-          <w:tab w:val="right" w:pos="8730" w:leader="dot"/>
-        </w:tabs>
-        <w:rPr/>
-      </w:pPr>
-      <w:hyperlink w:anchor="__RefHeading___Toc3458_26808294921">
-        <w:r>
-          <w:rPr>
-            <w:rStyle w:val="IndexLink"/>
-          </w:rPr>
-          <w:t>2.2 Introduction of the Compositor Plugin</w:t>
+          <w:t>2.2 Configuration of Controller</w:t>
           <w:tab/>
           <w:t>7</w:t>
         </w:r>
@@ -1212,7 +1197,7 @@
           </w:rPr>
           <w:t>2.3 Application Programming Interface (API)</w:t>
           <w:tab/>
-          <w:t>7</w:t>
+          <w:t>8</w:t>
         </w:r>
       </w:hyperlink>
     </w:p>
@@ -1231,7 +1216,7 @@
           </w:rPr>
           <w:t>2.3.1 General information</w:t>
           <w:tab/>
-          <w:t>7</w:t>
+          <w:t>8</w:t>
         </w:r>
       </w:hyperlink>
     </w:p>
@@ -1305,7 +1290,7 @@
           <w:rPr>
             <w:rStyle w:val="IndexLink"/>
           </w:rPr>
-          <w:t>2.3.5 Reset Screen Resolution</w:t>
+          <w:t>2.3.5 Adjust Screen Resolution</w:t>
           <w:tab/>
           <w:t>9</w:t>
         </w:r>
@@ -1381,7 +1366,7 @@
           <w:rPr>
             <w:rStyle w:val="IndexLink"/>
           </w:rPr>
-          <w:t>2.3.9 Reset Opacity</w:t>
+          <w:t>2.3.9 Adjust Opacity</w:t>
           <w:tab/>
           <w:t>11</w:t>
         </w:r>
@@ -1400,7 +1385,7 @@
           <w:rPr>
             <w:rStyle w:val="IndexLink"/>
           </w:rPr>
-          <w:t>2.3.10 Reset Visibility</w:t>
+          <w:t>2.3.10 Adjust Visibility</w:t>
           <w:tab/>
           <w:t>11</w:t>
         </w:r>
@@ -1419,7 +1404,7 @@
           <w:rPr>
             <w:rStyle w:val="IndexLink"/>
           </w:rPr>
-          <w:t>2.3.11 Reset Geometry</w:t>
+          <w:t>2.3.11 Adjust Geometry</w:t>
           <w:tab/>
           <w:t>11</w:t>
         </w:r>
@@ -1446,6 +1431,20 @@
     </w:p>
     <w:p>
       <w:pPr>
+        <w:pStyle w:val="Normal"/>
+        <w:rPr/>
+      </w:pPr>
+      <w:r>
+        <w:rPr/>
+        <w:t xml:space="preserve">All identifiers, keywords, entities, properties, relations and actions should be treated as case-sensitive. </w:t>
+      </w:r>
+      <w:r>
+        <w:rPr/>
+        <w:fldChar w:fldCharType="end"/>
+      </w:r>
+    </w:p>
+    <w:p>
+      <w:pPr>
         <w:pStyle w:val="Heading2"/>
         <w:numPr>
           <w:ilvl w:val="1"/>
@@ -1453,48 +1452,18 @@
         </w:numPr>
         <w:rPr/>
       </w:pPr>
-      <w:bookmarkStart w:id="0" w:name="__RefHeading___Toc3451_323876262"/>
+      <w:bookmarkStart w:id="0" w:name="__RefHeading___Toc3446_2680829492"/>
+      <w:bookmarkStart w:id="1" w:name="_Toc343778510"/>
+      <w:bookmarkStart w:id="2" w:name="_Toc496167961"/>
+      <w:bookmarkStart w:id="3" w:name="_Toc502761802"/>
       <w:bookmarkEnd w:id="0"/>
       <w:r>
         <w:rPr/>
-        <w:t>Case sensitivity</w:t>
-      </w:r>
-      <w:r>
-        <w:rPr/>
-        <w:fldChar w:fldCharType="end"/>
-      </w:r>
-    </w:p>
-    <w:p>
-      <w:pPr>
-        <w:pStyle w:val="Normal"/>
-        <w:rPr/>
-      </w:pPr>
-      <w:r>
-        <w:rPr/>
-        <w:t xml:space="preserve">All identifiers, keywords, entities, properties, relations and actions should be treated as case-sensitive. </w:t>
-      </w:r>
-    </w:p>
-    <w:p>
-      <w:pPr>
-        <w:pStyle w:val="Heading2"/>
-        <w:numPr>
-          <w:ilvl w:val="1"/>
-          <w:numId w:val="3"/>
-        </w:numPr>
-        <w:rPr/>
-      </w:pPr>
-      <w:bookmarkStart w:id="1" w:name="__RefHeading___Toc3446_2680829492"/>
-      <w:bookmarkStart w:id="2" w:name="_Toc502761802"/>
-      <w:bookmarkStart w:id="3" w:name="_Toc496167961"/>
-      <w:bookmarkStart w:id="4" w:name="_Toc343778510"/>
+        <w:t>Acronyms, Abbreviations and Terms</w:t>
+      </w:r>
       <w:bookmarkEnd w:id="1"/>
-      <w:r>
-        <w:rPr/>
-        <w:t>Acronyms, Abbreviations and Terms</w:t>
-      </w:r>
       <w:bookmarkEnd w:id="2"/>
       <w:bookmarkEnd w:id="3"/>
-      <w:bookmarkEnd w:id="4"/>
       <w:r>
         <w:rPr/>
         <w:t xml:space="preserve"> </w:t>
@@ -2049,20 +2018,20 @@
         </w:numPr>
         <w:rPr/>
       </w:pPr>
-      <w:bookmarkStart w:id="5" w:name="__RefHeading___Toc3448_2680829492"/>
-      <w:bookmarkStart w:id="6" w:name="_Toc496167962"/>
-      <w:bookmarkStart w:id="7" w:name="_Toc343778511"/>
+      <w:bookmarkStart w:id="4" w:name="__RefHeading___Toc3448_2680829492"/>
+      <w:bookmarkStart w:id="5" w:name="_Toc287455215"/>
+      <w:bookmarkStart w:id="6" w:name="_Toc284413649"/>
+      <w:bookmarkStart w:id="7" w:name="_Toc284413616"/>
       <w:bookmarkStart w:id="8" w:name="_Toc502761803"/>
-      <w:bookmarkStart w:id="9" w:name="_Toc284413616"/>
-      <w:bookmarkStart w:id="10" w:name="_Toc284413649"/>
-      <w:bookmarkStart w:id="11" w:name="_Toc287455215"/>
+      <w:bookmarkStart w:id="9" w:name="_Toc343778511"/>
+      <w:bookmarkStart w:id="10" w:name="_Toc496167962"/>
+      <w:bookmarkEnd w:id="4"/>
       <w:bookmarkEnd w:id="5"/>
       <w:bookmarkEnd w:id="6"/>
       <w:bookmarkEnd w:id="7"/>
       <w:bookmarkEnd w:id="8"/>
       <w:bookmarkEnd w:id="9"/>
       <w:bookmarkEnd w:id="10"/>
-      <w:bookmarkEnd w:id="11"/>
       <w:r>
         <w:rPr/>
         <w:t>Standards</w:t>
@@ -2106,17 +2075,18 @@
         </w:numPr>
         <w:rPr/>
       </w:pPr>
-      <w:bookmarkStart w:id="12" w:name="__RefHeading___Toc3450_2680829492"/>
-      <w:bookmarkStart w:id="13" w:name="_Toc287455216"/>
-      <w:bookmarkStart w:id="14" w:name="_Toc284413617"/>
-      <w:bookmarkStart w:id="15" w:name="_Toc254779149"/>
-      <w:bookmarkStart w:id="16" w:name="_Ref245109717"/>
+      <w:bookmarkStart w:id="11" w:name="__RefHeading___Toc3450_2680829492"/>
+      <w:bookmarkStart w:id="12" w:name="_Toc502761804"/>
+      <w:bookmarkStart w:id="13" w:name="_Toc496167963"/>
+      <w:bookmarkStart w:id="14" w:name="_Toc343778512"/>
+      <w:bookmarkStart w:id="15" w:name="_Toc284413650"/>
+      <w:bookmarkStart w:id="16" w:name="_Toc254789302"/>
       <w:bookmarkStart w:id="17" w:name="_Toc254783248"/>
-      <w:bookmarkStart w:id="18" w:name="_Toc254789302"/>
-      <w:bookmarkStart w:id="19" w:name="_Toc284413650"/>
-      <w:bookmarkStart w:id="20" w:name="_Toc343778512"/>
-      <w:bookmarkStart w:id="21" w:name="_Toc496167963"/>
-      <w:bookmarkStart w:id="22" w:name="_Toc502761804"/>
+      <w:bookmarkStart w:id="18" w:name="_Ref245109717"/>
+      <w:bookmarkStart w:id="19" w:name="_Toc254779149"/>
+      <w:bookmarkStart w:id="20" w:name="_Toc284413617"/>
+      <w:bookmarkStart w:id="21" w:name="_Toc287455216"/>
+      <w:bookmarkEnd w:id="11"/>
       <w:bookmarkEnd w:id="12"/>
       <w:bookmarkEnd w:id="13"/>
       <w:bookmarkEnd w:id="14"/>
@@ -2127,7 +2097,6 @@
       <w:bookmarkEnd w:id="19"/>
       <w:bookmarkEnd w:id="20"/>
       <w:bookmarkEnd w:id="21"/>
-      <w:bookmarkEnd w:id="22"/>
       <w:r>
         <w:rPr/>
         <w:t>References</w:t>
@@ -2143,17 +2112,17 @@
         <w:rPr/>
         <w:t>This section lists the r</w:t>
       </w:r>
-      <w:bookmarkStart w:id="23" w:name="_Toc284413651"/>
-      <w:bookmarkStart w:id="24" w:name="_Toc191645940"/>
-      <w:bookmarkStart w:id="25" w:name="_Toc158781276"/>
-      <w:bookmarkStart w:id="26" w:name="_Toc254789303"/>
-      <w:bookmarkStart w:id="27" w:name="_Toc287455217"/>
-      <w:bookmarkStart w:id="28" w:name="_Toc254779150"/>
-      <w:bookmarkStart w:id="29" w:name="_Toc162930686"/>
-      <w:bookmarkStart w:id="30" w:name="_Toc254783249"/>
-      <w:bookmarkStart w:id="31" w:name="_Toc163981245"/>
-      <w:bookmarkStart w:id="32" w:name="_Toc343778513"/>
-      <w:bookmarkStart w:id="33" w:name="_Toc284413618"/>
+      <w:bookmarkStart w:id="22" w:name="_Toc284413618"/>
+      <w:bookmarkStart w:id="23" w:name="_Toc343778513"/>
+      <w:bookmarkStart w:id="24" w:name="_Toc163981245"/>
+      <w:bookmarkStart w:id="25" w:name="_Toc254783249"/>
+      <w:bookmarkStart w:id="26" w:name="_Toc162930686"/>
+      <w:bookmarkStart w:id="27" w:name="_Toc254779150"/>
+      <w:bookmarkStart w:id="28" w:name="_Toc287455217"/>
+      <w:bookmarkStart w:id="29" w:name="_Toc254789303"/>
+      <w:bookmarkStart w:id="30" w:name="_Toc158781276"/>
+      <w:bookmarkStart w:id="31" w:name="_Toc191645940"/>
+      <w:bookmarkStart w:id="32" w:name="_Toc284413651"/>
       <w:r>
         <w:rPr/>
         <w:t>eferences made in this document:</w:t>
@@ -2214,8 +2183,8 @@
               <w:pStyle w:val="Textintable"/>
               <w:rPr/>
             </w:pPr>
-            <w:bookmarkStart w:id="34" w:name="WPEFRAMEWORK"/>
-            <w:bookmarkEnd w:id="34"/>
+            <w:bookmarkStart w:id="33" w:name="WPEFRAMEWORK"/>
+            <w:bookmarkEnd w:id="33"/>
             <w:r>
               <w:rPr/>
               <w:t>[WPEF]</w:t>
@@ -2665,7 +2634,7 @@
               <w:rPr/>
             </w:pPr>
             <w:hyperlink r:id="rId10">
-              <w:bookmarkStart w:id="35" w:name="__DdeLink__3062_3139850879"/>
+              <w:bookmarkStart w:id="34" w:name="__DdeLink__3062_3139850879"/>
               <w:r>
                 <w:rPr>
                   <w:rStyle w:val="InternetLink"/>
@@ -2675,7 +2644,7 @@
                 <w:t>http://www.w3schools.com/tags/ref_urlencode.asp</w:t>
               </w:r>
             </w:hyperlink>
-            <w:bookmarkEnd w:id="35"/>
+            <w:bookmarkEnd w:id="34"/>
           </w:p>
         </w:tc>
       </w:tr>
@@ -2689,9 +2658,10 @@
         </w:numPr>
         <w:rPr/>
       </w:pPr>
-      <w:bookmarkStart w:id="36" w:name="__RefHeading___Toc3452_2680829492"/>
+      <w:bookmarkStart w:id="35" w:name="__RefHeading___Toc3452_2680829492"/>
+      <w:bookmarkStart w:id="36" w:name="_Toc496167964"/>
       <w:bookmarkStart w:id="37" w:name="_Toc502761805"/>
-      <w:bookmarkStart w:id="38" w:name="_Toc496167964"/>
+      <w:bookmarkEnd w:id="22"/>
       <w:bookmarkEnd w:id="23"/>
       <w:bookmarkEnd w:id="24"/>
       <w:bookmarkEnd w:id="25"/>
@@ -2702,10 +2672,9 @@
       <w:bookmarkEnd w:id="30"/>
       <w:bookmarkEnd w:id="31"/>
       <w:bookmarkEnd w:id="32"/>
-      <w:bookmarkEnd w:id="33"/>
+      <w:bookmarkEnd w:id="35"/>
       <w:bookmarkEnd w:id="36"/>
       <w:bookmarkEnd w:id="37"/>
-      <w:bookmarkEnd w:id="38"/>
       <w:r>
         <w:rPr/>
         <w:t>Open Issues</w:t>
@@ -2747,16 +2716,17 @@
         </w:numPr>
         <w:rPr/>
       </w:pPr>
-      <w:bookmarkStart w:id="39" w:name="__RefHeading___Toc3454_2680829492"/>
-      <w:bookmarkStart w:id="40" w:name="_Toc284413619"/>
-      <w:bookmarkStart w:id="41" w:name="_Toc258404206"/>
-      <w:bookmarkStart w:id="42" w:name="_Toc258408158"/>
-      <w:bookmarkStart w:id="43" w:name="_Toc284413652"/>
-      <w:bookmarkStart w:id="44" w:name="_Toc496167965"/>
-      <w:bookmarkStart w:id="45" w:name="_Toc343778514"/>
-      <w:bookmarkStart w:id="46" w:name="_Toc258410912"/>
-      <w:bookmarkStart w:id="47" w:name="_Toc287455218"/>
-      <w:bookmarkStart w:id="48" w:name="_Toc502761806"/>
+      <w:bookmarkStart w:id="38" w:name="__RefHeading___Toc3454_2680829492"/>
+      <w:bookmarkStart w:id="39" w:name="_Toc502761806"/>
+      <w:bookmarkStart w:id="40" w:name="_Toc287455218"/>
+      <w:bookmarkStart w:id="41" w:name="_Toc258410912"/>
+      <w:bookmarkStart w:id="42" w:name="_Toc343778514"/>
+      <w:bookmarkStart w:id="43" w:name="_Toc496167965"/>
+      <w:bookmarkStart w:id="44" w:name="_Toc284413652"/>
+      <w:bookmarkStart w:id="45" w:name="_Toc258408158"/>
+      <w:bookmarkStart w:id="46" w:name="_Toc258404206"/>
+      <w:bookmarkStart w:id="47" w:name="_Toc284413619"/>
+      <w:bookmarkEnd w:id="38"/>
       <w:bookmarkEnd w:id="39"/>
       <w:bookmarkEnd w:id="40"/>
       <w:bookmarkEnd w:id="41"/>
@@ -2766,39 +2736,39 @@
       <w:bookmarkEnd w:id="45"/>
       <w:bookmarkEnd w:id="46"/>
       <w:bookmarkEnd w:id="47"/>
+      <w:r>
+        <w:rPr/>
+        <w:t>Limitations</w:t>
+      </w:r>
+    </w:p>
+    <w:p>
+      <w:pPr>
+        <w:pStyle w:val="Normal"/>
+        <w:rPr/>
+      </w:pPr>
+      <w:r>
+        <w:rPr/>
+        <w:t>The information described in this document is preliminary and subject to change in the future.</w:t>
+      </w:r>
+    </w:p>
+    <w:p>
+      <w:pPr>
+        <w:pStyle w:val="Normal"/>
+        <w:rPr/>
+      </w:pPr>
+      <w:bookmarkStart w:id="48" w:name="_Toc254783251"/>
+      <w:bookmarkStart w:id="49" w:name="_Toc284413620"/>
+      <w:bookmarkStart w:id="50" w:name="_Toc254789305"/>
+      <w:bookmarkStart w:id="51" w:name="_Toc120097066"/>
+      <w:bookmarkStart w:id="52" w:name="_Toc254779152"/>
+      <w:bookmarkStart w:id="53" w:name="_Toc343778515"/>
+      <w:bookmarkStart w:id="54" w:name="_Toc284413653"/>
+      <w:bookmarkStart w:id="55" w:name="_Toc287455219"/>
+      <w:r>
+        <w:rPr/>
+        <w:t>Legend</w:t>
+      </w:r>
       <w:bookmarkEnd w:id="48"/>
-      <w:r>
-        <w:rPr/>
-        <w:t>Limitations</w:t>
-      </w:r>
-    </w:p>
-    <w:p>
-      <w:pPr>
-        <w:pStyle w:val="Normal"/>
-        <w:rPr/>
-      </w:pPr>
-      <w:r>
-        <w:rPr/>
-        <w:t>The information described in this document is preliminary and subject to change in the future.</w:t>
-      </w:r>
-    </w:p>
-    <w:p>
-      <w:pPr>
-        <w:pStyle w:val="Normal"/>
-        <w:rPr/>
-      </w:pPr>
-      <w:bookmarkStart w:id="49" w:name="_Toc287455219"/>
-      <w:bookmarkStart w:id="50" w:name="_Toc284413653"/>
-      <w:bookmarkStart w:id="51" w:name="_Toc343778515"/>
-      <w:bookmarkStart w:id="52" w:name="_Toc254779152"/>
-      <w:bookmarkStart w:id="53" w:name="_Toc120097066"/>
-      <w:bookmarkStart w:id="54" w:name="_Toc254789305"/>
-      <w:bookmarkStart w:id="55" w:name="_Toc284413620"/>
-      <w:bookmarkStart w:id="56" w:name="_Toc254783251"/>
-      <w:r>
-        <w:rPr/>
-        <w:t>Legend</w:t>
-      </w:r>
       <w:bookmarkEnd w:id="49"/>
       <w:bookmarkEnd w:id="50"/>
       <w:bookmarkEnd w:id="51"/>
@@ -2806,777 +2776,777 @@
       <w:bookmarkEnd w:id="53"/>
       <w:bookmarkEnd w:id="54"/>
       <w:bookmarkEnd w:id="55"/>
+      <w:r>
+        <w:rPr/>
+        <w:t>:</w:t>
+      </w:r>
+    </w:p>
+    <w:p>
+      <w:pPr>
+        <w:pStyle w:val="Normal"/>
+        <w:rPr/>
+      </w:pPr>
+      <w:r>
+        <w:rPr/>
+      </w:r>
+    </w:p>
+    <w:p>
+      <w:pPr>
+        <w:pStyle w:val="Normal"/>
+        <w:rPr/>
+      </w:pPr>
+      <w:bookmarkStart w:id="56" w:name="_Toc237156455"/>
+      <w:bookmarkStart w:id="57" w:name="_Toc236812609"/>
+      <w:bookmarkStart w:id="58" w:name="_Toc236811963"/>
+      <w:bookmarkStart w:id="59" w:name="_Toc236812608"/>
+      <w:bookmarkStart w:id="60" w:name="_Toc237145285"/>
+      <w:bookmarkStart w:id="61" w:name="_Toc236814509"/>
+      <w:bookmarkStart w:id="62" w:name="_Toc237328231"/>
+      <w:bookmarkStart w:id="63" w:name="_Toc236815126"/>
+      <w:bookmarkStart w:id="64" w:name="_Toc236810674"/>
+      <w:bookmarkStart w:id="65" w:name="_Toc237068196"/>
+      <w:bookmarkStart w:id="66" w:name="_Toc237328860"/>
+      <w:bookmarkStart w:id="67" w:name="_Toc237067168"/>
+      <w:bookmarkStart w:id="68" w:name="_Toc237067157"/>
+      <w:bookmarkStart w:id="69" w:name="_Toc236813207"/>
+      <w:bookmarkStart w:id="70" w:name="_Toc236813875"/>
+      <w:bookmarkStart w:id="71" w:name="_Toc237067154"/>
+      <w:bookmarkStart w:id="72" w:name="_Toc237145261"/>
+      <w:bookmarkStart w:id="73" w:name="_Toc236815122"/>
+      <w:bookmarkStart w:id="74" w:name="_Toc236813208"/>
+      <w:bookmarkStart w:id="75" w:name="_Toc237328208"/>
+      <w:bookmarkStart w:id="76" w:name="_Toc236814477"/>
+      <w:bookmarkStart w:id="77" w:name="_Toc236812597"/>
+      <w:bookmarkStart w:id="78" w:name="_Toc237144663"/>
+      <w:bookmarkStart w:id="79" w:name="_Toc237328227"/>
+      <w:bookmarkStart w:id="80" w:name="_Toc236810706"/>
+      <w:bookmarkStart w:id="81" w:name="_Toc236810693"/>
+      <w:bookmarkStart w:id="82" w:name="_Toc237068192"/>
+      <w:bookmarkStart w:id="83" w:name="_Toc237328241"/>
+      <w:bookmarkStart w:id="84" w:name="_Toc237156483"/>
+      <w:bookmarkStart w:id="85" w:name="_Toc236813863"/>
+      <w:bookmarkStart w:id="86" w:name="_Toc236810722"/>
+      <w:bookmarkStart w:id="87" w:name="_Toc237068193"/>
+      <w:bookmarkStart w:id="88" w:name="_Toc236813889"/>
+      <w:bookmarkStart w:id="89" w:name="_Toc237068195"/>
+      <w:bookmarkStart w:id="90" w:name="_Toc236813907"/>
+      <w:bookmarkStart w:id="91" w:name="_Toc236811961"/>
+      <w:bookmarkStart w:id="92" w:name="_Toc236811329"/>
+      <w:bookmarkStart w:id="93" w:name="_Toc236813841"/>
+      <w:bookmarkStart w:id="94" w:name="_Toc236813862"/>
+      <w:bookmarkStart w:id="95" w:name="_Toc236814496"/>
+      <w:bookmarkStart w:id="96" w:name="_Toc237067134"/>
+      <w:bookmarkStart w:id="97" w:name="_Toc237048737"/>
+      <w:bookmarkStart w:id="98" w:name="_Toc237067155"/>
+      <w:bookmarkStart w:id="99" w:name="_Toc237328145"/>
+      <w:bookmarkStart w:id="100" w:name="_Toc236812596"/>
+      <w:bookmarkStart w:id="101" w:name="_Toc236814497"/>
+      <w:bookmarkStart w:id="102" w:name="_Toc237067156"/>
+      <w:bookmarkStart w:id="103" w:name="_Toc236814476"/>
+      <w:bookmarkStart w:id="104" w:name="_Toc236810695"/>
+      <w:bookmarkStart w:id="105" w:name="_Toc236815137"/>
+      <w:bookmarkStart w:id="106" w:name="_Toc236811940"/>
+      <w:bookmarkStart w:id="107" w:name="_Toc237328864"/>
+      <w:bookmarkStart w:id="108" w:name="_Toc236810692"/>
+      <w:bookmarkStart w:id="109" w:name="_Toc236811975"/>
+      <w:bookmarkStart w:id="110" w:name="_Toc236811340"/>
+      <w:bookmarkStart w:id="111" w:name="_Toc236815125"/>
+      <w:bookmarkStart w:id="112" w:name="_Toc237048735"/>
+      <w:bookmarkStart w:id="113" w:name="_Toc236813843"/>
+      <w:bookmarkStart w:id="114" w:name="_Toc236815154"/>
+      <w:bookmarkStart w:id="115" w:name="_Toc237144664"/>
+      <w:bookmarkStart w:id="116" w:name="_Toc237156454"/>
+      <w:bookmarkStart w:id="117" w:name="_Toc237067170"/>
+      <w:bookmarkStart w:id="118" w:name="_Toc237067133"/>
+      <w:bookmarkStart w:id="119" w:name="_Toc237144649"/>
+      <w:bookmarkStart w:id="120" w:name="_Toc236813876"/>
+      <w:bookmarkStart w:id="121" w:name="_Toc237068207"/>
+      <w:bookmarkStart w:id="122" w:name="_Toc237156456"/>
+      <w:bookmarkStart w:id="123" w:name="_Toc237048751"/>
+      <w:bookmarkStart w:id="124" w:name="_Toc237156467"/>
+      <w:bookmarkStart w:id="125" w:name="_Toc236810672"/>
+      <w:bookmarkStart w:id="126" w:name="_Toc237328861"/>
+      <w:bookmarkStart w:id="127" w:name="_Toc237048764"/>
+      <w:bookmarkStart w:id="128" w:name="_Toc236813228"/>
+      <w:bookmarkStart w:id="129" w:name="_Toc236811962"/>
+      <w:bookmarkStart w:id="130" w:name="_Toc236812598"/>
+      <w:bookmarkStart w:id="131" w:name="_Toc236815124"/>
+      <w:bookmarkStart w:id="132" w:name="_Toc236813864"/>
+      <w:bookmarkStart w:id="133" w:name="_Toc236814499"/>
+      <w:bookmarkStart w:id="134" w:name="_Toc237067158"/>
+      <w:bookmarkStart w:id="135" w:name="_Toc237328228"/>
+      <w:bookmarkStart w:id="136" w:name="_Toc237068194"/>
+      <w:bookmarkStart w:id="137" w:name="_Toc237048740"/>
+      <w:bookmarkStart w:id="138" w:name="_Toc237145284"/>
+      <w:bookmarkStart w:id="139" w:name="_Toc236815123"/>
+      <w:bookmarkStart w:id="140" w:name="_Toc237328863"/>
+      <w:bookmarkStart w:id="141" w:name="_Toc236813209"/>
+      <w:bookmarkStart w:id="142" w:name="_Toc236811330"/>
+      <w:bookmarkStart w:id="143" w:name="_Toc237156457"/>
+      <w:bookmarkStart w:id="144" w:name="_Toc237156453"/>
+      <w:bookmarkStart w:id="145" w:name="_Toc236813231"/>
+      <w:bookmarkStart w:id="146" w:name="_Toc236813865"/>
+      <w:bookmarkStart w:id="147" w:name="_Toc237144650"/>
+      <w:bookmarkStart w:id="148" w:name="_Toc236815127"/>
+      <w:bookmarkStart w:id="149" w:name="_Toc237048623"/>
+      <w:bookmarkStart w:id="150" w:name="_Toc236812577"/>
+      <w:bookmarkStart w:id="151" w:name="_Toc237328257"/>
+      <w:bookmarkStart w:id="152" w:name="_Toc236815139"/>
+      <w:bookmarkStart w:id="153" w:name="_Toc236813812"/>
+      <w:bookmarkStart w:id="154" w:name="_Toc237144631"/>
+      <w:bookmarkStart w:id="155" w:name="_Toc237145298"/>
+      <w:bookmarkStart w:id="156" w:name="_Toc236815140"/>
+      <w:bookmarkStart w:id="157" w:name="_Toc236814523"/>
+      <w:bookmarkStart w:id="158" w:name="_Toc237328839"/>
+      <w:bookmarkStart w:id="159" w:name="_Toc237328876"/>
+      <w:bookmarkStart w:id="160" w:name="_Toc237328243"/>
+      <w:bookmarkStart w:id="161" w:name="_Toc237145262"/>
+      <w:bookmarkStart w:id="162" w:name="_Toc237328843"/>
+      <w:bookmarkStart w:id="163" w:name="_Toc237328207"/>
+      <w:bookmarkStart w:id="164" w:name="_Toc237156470"/>
+      <w:bookmarkStart w:id="165" w:name="_Toc237145263"/>
+      <w:bookmarkStart w:id="166" w:name="_Toc236812593"/>
+      <w:bookmarkStart w:id="167" w:name="_Toc236811341"/>
+      <w:bookmarkStart w:id="168" w:name="_Toc237156468"/>
+      <w:bookmarkStart w:id="169" w:name="_Toc236810673"/>
+      <w:bookmarkStart w:id="170" w:name="_Toc236811327"/>
+      <w:bookmarkStart w:id="171" w:name="_Toc236811942"/>
+      <w:bookmarkStart w:id="172" w:name="_Toc237144665"/>
+      <w:bookmarkStart w:id="173" w:name="_Toc236812625"/>
+      <w:bookmarkStart w:id="174" w:name="_Toc237068210"/>
+      <w:bookmarkStart w:id="175" w:name="_Toc237328841"/>
+      <w:bookmarkStart w:id="176" w:name="_Toc237068224"/>
+      <w:bookmarkStart w:id="177" w:name="_Toc237328226"/>
+      <w:bookmarkStart w:id="178" w:name="_Toc236811343"/>
+      <w:bookmarkStart w:id="179" w:name="_Toc236812576"/>
+      <w:bookmarkStart w:id="180" w:name="_Toc236811845"/>
+      <w:bookmarkStart w:id="181" w:name="_Toc236811960"/>
+      <w:bookmarkStart w:id="182" w:name="_Toc236810709"/>
+      <w:bookmarkStart w:id="183" w:name="_Toc237067137"/>
+      <w:bookmarkStart w:id="184" w:name="_Toc236813256"/>
+      <w:bookmarkStart w:id="185" w:name="_Toc237144630"/>
+      <w:bookmarkStart w:id="186" w:name="_Toc236810707"/>
+      <w:bookmarkStart w:id="187" w:name="_Toc237067153"/>
+      <w:bookmarkStart w:id="188" w:name="_Toc237048716"/>
+      <w:bookmarkStart w:id="189" w:name="_Toc236814498"/>
+      <w:bookmarkStart w:id="190" w:name="_Toc236815138"/>
+      <w:bookmarkStart w:id="191" w:name="_Toc237067136"/>
+      <w:bookmarkStart w:id="192" w:name="_Toc237156434"/>
+      <w:bookmarkStart w:id="193" w:name="_Toc236814494"/>
+      <w:bookmarkStart w:id="194" w:name="_Toc236813273"/>
+      <w:bookmarkStart w:id="195" w:name="_Toc237156435"/>
+      <w:bookmarkStart w:id="196" w:name="_Toc236811964"/>
+      <w:bookmarkStart w:id="197" w:name="_Toc237144653"/>
+      <w:bookmarkStart w:id="198" w:name="_Toc236810690"/>
+      <w:bookmarkStart w:id="199" w:name="_Toc236812595"/>
+      <w:bookmarkStart w:id="200" w:name="_Toc237048739"/>
+      <w:bookmarkStart w:id="201" w:name="_Toc237328862"/>
+      <w:bookmarkStart w:id="202" w:name="_Toc236813226"/>
+      <w:bookmarkStart w:id="203" w:name="_Toc237048736"/>
+      <w:bookmarkStart w:id="204" w:name="_Toc237144652"/>
+      <w:bookmarkStart w:id="205" w:name="_Toc236812574"/>
+      <w:bookmarkStart w:id="206" w:name="_Toc237145265"/>
+      <w:bookmarkStart w:id="207" w:name="_Toc237145282"/>
+      <w:bookmarkStart w:id="208" w:name="_Toc237144632"/>
+      <w:bookmarkStart w:id="209" w:name="_Toc236813229"/>
+      <w:bookmarkStart w:id="210" w:name="_Toc237145286"/>
+      <w:bookmarkStart w:id="211" w:name="_Toc237145283"/>
+      <w:bookmarkStart w:id="212" w:name="_Toc237144648"/>
+      <w:bookmarkStart w:id="213" w:name="_Toc236811306"/>
+      <w:bookmarkStart w:id="214" w:name="_Toc237068175"/>
+      <w:bookmarkStart w:id="215" w:name="_Toc236811328"/>
+      <w:bookmarkStart w:id="216" w:name="_Toc237328859"/>
+      <w:bookmarkStart w:id="217" w:name="_Toc237048738"/>
+      <w:bookmarkStart w:id="218" w:name="_Toc236811326"/>
+      <w:bookmarkStart w:id="219" w:name="_Toc237145297"/>
+      <w:bookmarkStart w:id="220" w:name="_Toc237328230"/>
+      <w:bookmarkStart w:id="221" w:name="_Toc237048718"/>
+      <w:bookmarkStart w:id="222" w:name="_Toc237145281"/>
+      <w:bookmarkStart w:id="223" w:name="_Toc237144651"/>
+      <w:bookmarkStart w:id="224" w:name="_Toc237048750"/>
+      <w:bookmarkStart w:id="225" w:name="_Toc237145264"/>
+      <w:bookmarkStart w:id="226" w:name="_Toc236810691"/>
+      <w:bookmarkStart w:id="227" w:name="_Toc237328229"/>
+      <w:bookmarkStart w:id="228" w:name="_Toc236810705"/>
+      <w:bookmarkStart w:id="229" w:name="_Toc236812594"/>
+      <w:bookmarkStart w:id="230" w:name="_Toc236813230"/>
+      <w:bookmarkStart w:id="231" w:name="_Toc237328842"/>
+      <w:bookmarkStart w:id="232" w:name="_Toc236811974"/>
+      <w:bookmarkStart w:id="233" w:name="_Toc236813210"/>
+      <w:bookmarkStart w:id="234" w:name="_Toc236813861"/>
+      <w:bookmarkStart w:id="235" w:name="_Toc236814495"/>
+      <w:bookmarkStart w:id="236" w:name="_Toc236810694"/>
+      <w:bookmarkStart w:id="237" w:name="_Toc237048719"/>
+      <w:bookmarkStart w:id="238" w:name="_Toc237156452"/>
+      <w:bookmarkStart w:id="239" w:name="_Toc236815106"/>
+      <w:bookmarkStart w:id="240" w:name="_Toc236814475"/>
+      <w:bookmarkStart w:id="241" w:name="_Toc236811309"/>
+      <w:bookmarkStart w:id="242" w:name="_Toc237328209"/>
+      <w:bookmarkStart w:id="243" w:name="_Toc236813746"/>
+      <w:bookmarkStart w:id="244" w:name="_Toc237067135"/>
+      <w:bookmarkStart w:id="245" w:name="_Toc236810738"/>
+      <w:bookmarkStart w:id="246" w:name="_Toc236810574"/>
+      <w:bookmarkStart w:id="247" w:name="_Toc237068172"/>
+      <w:bookmarkStart w:id="248" w:name="_Toc236812639"/>
+      <w:bookmarkStart w:id="249" w:name="_Toc236813747"/>
+      <w:bookmarkStart w:id="250" w:name="_Toc237156432"/>
+      <w:bookmarkStart w:id="251" w:name="_Toc237144694"/>
+      <w:bookmarkStart w:id="252" w:name="_Toc236811212"/>
+      <w:bookmarkStart w:id="253" w:name="_Toc236810671"/>
+      <w:bookmarkStart w:id="254" w:name="_Toc237145328"/>
+      <w:bookmarkStart w:id="255" w:name="_Toc237156484"/>
+      <w:bookmarkStart w:id="256" w:name="_Toc237144628"/>
+      <w:bookmarkStart w:id="257" w:name="_Toc237048783"/>
+      <w:bookmarkStart w:id="258" w:name="_Toc236810735"/>
+      <w:bookmarkStart w:id="259" w:name="_Toc236811373"/>
+      <w:bookmarkStart w:id="260" w:name="_Toc236813908"/>
+      <w:bookmarkStart w:id="261" w:name="_Toc237328271"/>
+      <w:bookmarkStart w:id="262" w:name="_Toc237328840"/>
+      <w:bookmarkStart w:id="263" w:name="_Toc237145327"/>
+      <w:bookmarkStart w:id="264" w:name="_Toc236815167"/>
+      <w:bookmarkStart w:id="265" w:name="_Toc237067198"/>
+      <w:bookmarkStart w:id="266" w:name="_Toc236813906"/>
+      <w:bookmarkStart w:id="267" w:name="_Toc237328807"/>
+      <w:bookmarkStart w:id="268" w:name="_Toc236811354"/>
+      <w:bookmarkStart w:id="269" w:name="_Toc236812575"/>
+      <w:bookmarkStart w:id="270" w:name="_Toc236812475"/>
+      <w:bookmarkStart w:id="271" w:name="_Toc236813255"/>
+      <w:bookmarkStart w:id="272" w:name="_Toc237328905"/>
+      <w:bookmarkStart w:id="273" w:name="_Toc237145170"/>
+      <w:bookmarkStart w:id="274" w:name="_Toc237156482"/>
+      <w:bookmarkStart w:id="275" w:name="_Toc236812005"/>
+      <w:bookmarkStart w:id="276" w:name="_Toc236813809"/>
+      <w:bookmarkStart w:id="277" w:name="_Toc237067201"/>
+      <w:bookmarkStart w:id="278" w:name="_Toc237048780"/>
+      <w:bookmarkStart w:id="279" w:name="_Toc237048649"/>
+      <w:bookmarkStart w:id="280" w:name="_Toc237144693"/>
+      <w:bookmarkStart w:id="281" w:name="_Toc236814381"/>
+      <w:bookmarkStart w:id="282" w:name="_Toc237068109"/>
+      <w:bookmarkStart w:id="283" w:name="_Toc236813258"/>
+      <w:bookmarkStart w:id="284" w:name="_Toc237144536"/>
+      <w:bookmarkStart w:id="285" w:name="_Toc237067042"/>
+      <w:bookmarkStart w:id="286" w:name="_Toc237068078"/>
+      <w:bookmarkStart w:id="287" w:name="_Toc236813891"/>
+      <w:bookmarkStart w:id="288" w:name="_Toc236811214"/>
+      <w:bookmarkStart w:id="289" w:name="_Toc237156338"/>
+      <w:bookmarkStart w:id="290" w:name="_Toc236810737"/>
+      <w:bookmarkStart w:id="291" w:name="_Toc236814525"/>
+      <w:bookmarkStart w:id="292" w:name="_Toc236814541"/>
+      <w:bookmarkStart w:id="293" w:name="_Toc237156500"/>
+      <w:bookmarkStart w:id="294" w:name="_Toc236814478"/>
+      <w:bookmarkStart w:id="295" w:name="_Toc237048781"/>
+      <w:bookmarkStart w:id="296" w:name="_Toc237067199"/>
+      <w:bookmarkStart w:id="297" w:name="_Toc236814540"/>
+      <w:bookmarkStart w:id="298" w:name="_Toc236813271"/>
+      <w:bookmarkStart w:id="299" w:name="_Toc237328272"/>
+      <w:bookmarkStart w:id="300" w:name="_Toc237048782"/>
+      <w:bookmarkStart w:id="301" w:name="_Toc236814539"/>
+      <w:bookmarkStart w:id="302" w:name="_Toc236815170"/>
+      <w:bookmarkStart w:id="303" w:name="_Toc237328906"/>
+      <w:bookmarkStart w:id="304" w:name="_Toc236812007"/>
+      <w:bookmarkStart w:id="305" w:name="_Toc236812006"/>
+      <w:bookmarkStart w:id="306" w:name="_Toc237328274"/>
+      <w:bookmarkStart w:id="307" w:name="_Toc237048767"/>
+      <w:bookmarkStart w:id="308" w:name="_Toc236813274"/>
+      <w:bookmarkStart w:id="309" w:name="_Toc237068239"/>
+      <w:bookmarkStart w:id="310" w:name="_Toc236812624"/>
+      <w:bookmarkStart w:id="311" w:name="_Toc237144695"/>
+      <w:bookmarkStart w:id="312" w:name="_Toc237068238"/>
+      <w:bookmarkStart w:id="313" w:name="_Toc236812641"/>
+      <w:bookmarkStart w:id="314" w:name="_Toc237156498"/>
+      <w:bookmarkStart w:id="315" w:name="_Toc237145232"/>
+      <w:bookmarkStart w:id="316" w:name="_Toc236811371"/>
+      <w:bookmarkStart w:id="317" w:name="_Toc237328256"/>
+      <w:bookmarkStart w:id="318" w:name="_Toc237328258"/>
+      <w:bookmarkStart w:id="319" w:name="_Toc237156499"/>
+      <w:bookmarkStart w:id="320" w:name="_Toc236811372"/>
+      <w:bookmarkStart w:id="321" w:name="_Toc237068240"/>
+      <w:bookmarkStart w:id="322" w:name="_Toc237067200"/>
+      <w:bookmarkStart w:id="323" w:name="_Toc236813272"/>
+      <w:bookmarkStart w:id="324" w:name="_Toc237145329"/>
+      <w:bookmarkStart w:id="325" w:name="_Toc237145313"/>
+      <w:bookmarkStart w:id="326" w:name="_Toc237067184"/>
+      <w:bookmarkStart w:id="327" w:name="_Toc236815168"/>
+      <w:bookmarkStart w:id="328" w:name="_Toc236815104"/>
+      <w:bookmarkStart w:id="329" w:name="_Toc236811991"/>
+      <w:bookmarkStart w:id="330" w:name="_Toc236812638"/>
+      <w:bookmarkStart w:id="331" w:name="_Toc237328907"/>
+      <w:bookmarkStart w:id="332" w:name="_Toc237068174"/>
+      <w:bookmarkStart w:id="333" w:name="_Toc236813892"/>
+      <w:bookmarkStart w:id="334" w:name="_Toc236812004"/>
+      <w:bookmarkStart w:id="335" w:name="_Toc236811370"/>
+      <w:bookmarkStart w:id="336" w:name="_Toc236815105"/>
+      <w:bookmarkStart w:id="337" w:name="_Toc237328891"/>
+      <w:bookmarkStart w:id="338" w:name="_Toc237145326"/>
+      <w:bookmarkStart w:id="339" w:name="_Toc236811977"/>
+      <w:bookmarkStart w:id="340" w:name="_Toc236814409"/>
+      <w:bookmarkStart w:id="341" w:name="_Toc237328206"/>
+      <w:bookmarkStart w:id="342" w:name="_Toc236811990"/>
+      <w:bookmarkStart w:id="343" w:name="_Toc237145312"/>
+      <w:bookmarkStart w:id="344" w:name="_Toc236810736"/>
+      <w:bookmarkStart w:id="345" w:name="_Toc237156469"/>
+      <w:bookmarkStart w:id="346" w:name="_Toc237067185"/>
+      <w:bookmarkStart w:id="347" w:name="_Toc236812623"/>
+      <w:bookmarkStart w:id="348" w:name="_Toc236810708"/>
+      <w:bookmarkStart w:id="349" w:name="_Toc237144666"/>
+      <w:bookmarkStart w:id="350" w:name="_Toc237145299"/>
+      <w:bookmarkStart w:id="351" w:name="_Toc237328889"/>
+      <w:bookmarkStart w:id="352" w:name="_Toc237068208"/>
+      <w:bookmarkStart w:id="353" w:name="_Toc237144679"/>
+      <w:bookmarkStart w:id="354" w:name="_Toc236813257"/>
+      <w:bookmarkStart w:id="355" w:name="_Toc236813878"/>
+      <w:bookmarkStart w:id="356" w:name="_Toc236814512"/>
+      <w:bookmarkStart w:id="357" w:name="_Toc236815153"/>
+      <w:bookmarkStart w:id="358" w:name="_Toc237048753"/>
+      <w:bookmarkStart w:id="359" w:name="_Toc237067171"/>
+      <w:bookmarkStart w:id="360" w:name="_Toc237068223"/>
+      <w:bookmarkStart w:id="361" w:name="_Toc236811357"/>
+      <w:bookmarkStart w:id="362" w:name="_Toc236812611"/>
+      <w:bookmarkStart w:id="363" w:name="_Toc237068197"/>
+      <w:bookmarkStart w:id="364" w:name="_Toc236814542"/>
+      <w:bookmarkStart w:id="365" w:name="_Toc236815169"/>
+      <w:bookmarkStart w:id="366" w:name="_Toc237328890"/>
+      <w:bookmarkStart w:id="367" w:name="_Toc236814526"/>
+      <w:bookmarkStart w:id="368" w:name="_Toc236811342"/>
+      <w:bookmarkStart w:id="369" w:name="_Toc237328273"/>
+      <w:bookmarkStart w:id="370" w:name="_Toc237048766"/>
+      <w:bookmarkStart w:id="371" w:name="_Toc236813243"/>
+      <w:bookmarkStart w:id="372" w:name="_Toc236812610"/>
+      <w:bookmarkStart w:id="373" w:name="_Toc237156497"/>
+      <w:bookmarkStart w:id="374" w:name="_Toc237067169"/>
+      <w:bookmarkStart w:id="375" w:name="_Toc237328244"/>
+      <w:bookmarkStart w:id="376" w:name="_Toc237328904"/>
+      <w:bookmarkStart w:id="377" w:name="_Toc236813244"/>
+      <w:bookmarkStart w:id="378" w:name="_Toc237328877"/>
+      <w:bookmarkStart w:id="379" w:name="_Toc236811355"/>
+      <w:bookmarkStart w:id="380" w:name="_Toc237328875"/>
+      <w:bookmarkStart w:id="381" w:name="_Toc236812612"/>
+      <w:bookmarkStart w:id="382" w:name="_Toc237068237"/>
+      <w:bookmarkStart w:id="383" w:name="_Toc236811976"/>
+      <w:bookmarkStart w:id="384" w:name="_Toc237145311"/>
+      <w:bookmarkStart w:id="385" w:name="_Toc237067182"/>
+      <w:bookmarkStart w:id="386" w:name="_Toc236815151"/>
+      <w:bookmarkStart w:id="387" w:name="_Toc237156471"/>
+      <w:bookmarkStart w:id="388" w:name="_Toc236813905"/>
+      <w:bookmarkStart w:id="389" w:name="_Toc237328242"/>
+      <w:bookmarkStart w:id="390" w:name="_Toc237068221"/>
+      <w:bookmarkStart w:id="391" w:name="_Toc236814513"/>
+      <w:bookmarkStart w:id="392" w:name="_Toc237145310"/>
+      <w:bookmarkStart w:id="393" w:name="_Toc237067183"/>
+      <w:bookmarkStart w:id="394" w:name="_Toc237067172"/>
+      <w:bookmarkStart w:id="395" w:name="_Toc237328888"/>
+      <w:bookmarkStart w:id="396" w:name="_Toc237068222"/>
+      <w:bookmarkStart w:id="397" w:name="_Toc237144678"/>
+      <w:bookmarkStart w:id="398" w:name="_Toc237048752"/>
+      <w:bookmarkStart w:id="399" w:name="_Toc236811989"/>
+      <w:bookmarkStart w:id="400" w:name="_Toc237145300"/>
+      <w:bookmarkStart w:id="401" w:name="_Toc237328878"/>
+      <w:bookmarkStart w:id="402" w:name="_Toc237144680"/>
+      <w:bookmarkStart w:id="403" w:name="_Toc236813890"/>
+      <w:bookmarkStart w:id="404" w:name="_Toc236815141"/>
+      <w:bookmarkStart w:id="405" w:name="_Toc236815152"/>
+      <w:bookmarkStart w:id="406" w:name="_Toc237048765"/>
+      <w:bookmarkStart w:id="407" w:name="_Toc236813877"/>
+      <w:bookmarkStart w:id="408" w:name="_Toc236810720"/>
+      <w:bookmarkStart w:id="409" w:name="_Toc236810578"/>
+      <w:bookmarkStart w:id="410" w:name="_Toc236813242"/>
+      <w:bookmarkStart w:id="411" w:name="_Toc237328245"/>
+      <w:bookmarkStart w:id="412" w:name="_Toc236810719"/>
+      <w:bookmarkStart w:id="413" w:name="_Toc236814524"/>
+      <w:bookmarkStart w:id="414" w:name="_Toc236813879"/>
+      <w:bookmarkStart w:id="415" w:name="_Toc236812622"/>
+      <w:bookmarkStart w:id="416" w:name="_Toc237156481"/>
+      <w:bookmarkStart w:id="417" w:name="_Toc237048754"/>
+      <w:bookmarkStart w:id="418" w:name="_Toc236814511"/>
+      <w:bookmarkStart w:id="419" w:name="_Toc236814382"/>
+      <w:bookmarkStart w:id="420" w:name="_Toc237144667"/>
+      <w:bookmarkStart w:id="421" w:name="_Toc237328111"/>
+      <w:bookmarkStart w:id="422" w:name="_Toc236815008"/>
+      <w:bookmarkStart w:id="423" w:name="_Toc236811356"/>
+      <w:bookmarkStart w:id="424" w:name="_Toc237067043"/>
+      <w:bookmarkStart w:id="425" w:name="_Toc237156436"/>
+      <w:bookmarkStart w:id="426" w:name="_Toc237144677"/>
+      <w:bookmarkStart w:id="427" w:name="_Toc236814383"/>
+      <w:bookmarkStart w:id="428" w:name="_Toc236811988"/>
+      <w:bookmarkStart w:id="429" w:name="_Toc237328255"/>
+      <w:bookmarkStart w:id="430" w:name="_Toc237156342"/>
+      <w:bookmarkStart w:id="431" w:name="_Toc236815070"/>
+      <w:bookmarkStart w:id="432" w:name="_Toc237328746"/>
+      <w:bookmarkStart w:id="433" w:name="_Toc236815039"/>
+      <w:bookmarkStart w:id="434" w:name="_Toc236811239"/>
+      <w:bookmarkStart w:id="435" w:name="_Toc237328146"/>
+      <w:bookmarkStart w:id="436" w:name="_Toc236812479"/>
+      <w:bookmarkStart w:id="437" w:name="_Toc236811941"/>
+      <w:bookmarkStart w:id="438" w:name="_Toc236811848"/>
+      <w:bookmarkStart w:id="439" w:name="_Toc237156400"/>
+      <w:bookmarkStart w:id="440" w:name="_Toc236811843"/>
+      <w:bookmarkStart w:id="441" w:name="_Toc236813842"/>
+      <w:bookmarkStart w:id="442" w:name="_Toc236815011"/>
+      <w:bookmarkStart w:id="443" w:name="_Toc237145230"/>
+      <w:bookmarkStart w:id="444" w:name="_Toc237145171"/>
+      <w:bookmarkStart w:id="445" w:name="_Toc237156335"/>
+      <w:bookmarkStart w:id="446" w:name="_Toc236814384"/>
+      <w:bookmarkStart w:id="447" w:name="_Toc236812542"/>
+      <w:bookmarkStart w:id="448" w:name="_Toc237145169"/>
+      <w:bookmarkStart w:id="449" w:name="_Toc237067041"/>
+      <w:bookmarkStart w:id="450" w:name="_Toc237328115"/>
+      <w:bookmarkStart w:id="451" w:name="_Toc236811909"/>
+      <w:bookmarkStart w:id="452" w:name="_Toc236813140"/>
+      <w:bookmarkStart w:id="453" w:name="_Toc237048618"/>
+      <w:bookmarkStart w:id="454" w:name="_Toc237144533"/>
+      <w:bookmarkStart w:id="455" w:name="_Toc237145195"/>
+      <w:bookmarkStart w:id="456" w:name="_Toc236811273"/>
+      <w:bookmarkStart w:id="457" w:name="_Toc236815103"/>
+      <w:bookmarkStart w:id="458" w:name="_Toc237068081"/>
+      <w:bookmarkStart w:id="459" w:name="_Toc236813808"/>
+      <w:bookmarkStart w:id="460" w:name="_Toc236815072"/>
+      <w:bookmarkStart w:id="461" w:name="_Toc237145196"/>
+      <w:bookmarkStart w:id="462" w:name="_Toc237068082"/>
+      <w:bookmarkStart w:id="463" w:name="_Toc237145201"/>
+      <w:bookmarkStart w:id="464" w:name="_Toc237144568"/>
+      <w:bookmarkStart w:id="465" w:name="_Toc236813143"/>
+      <w:bookmarkStart w:id="466" w:name="_Toc237328749"/>
+      <w:bookmarkStart w:id="467" w:name="_Toc236814380"/>
+      <w:bookmarkStart w:id="468" w:name="_Toc237067104"/>
+      <w:bookmarkStart w:id="469" w:name="_Toc237068211"/>
+      <w:bookmarkStart w:id="470" w:name="_Toc236810604"/>
+      <w:bookmarkStart w:id="471" w:name="_Toc236813750"/>
+      <w:bookmarkStart w:id="472" w:name="_Toc236811875"/>
+      <w:bookmarkStart w:id="473" w:name="_Toc237145167"/>
+      <w:bookmarkStart w:id="474" w:name="_Toc236812482"/>
+      <w:bookmarkStart w:id="475" w:name="_Toc237328112"/>
+      <w:bookmarkStart w:id="476" w:name="_Toc236813174"/>
+      <w:bookmarkStart w:id="477" w:name="_Toc236810577"/>
+      <w:bookmarkStart w:id="478" w:name="_Toc236812477"/>
+      <w:bookmarkStart w:id="479" w:name="_Toc236813116"/>
+      <w:bookmarkStart w:id="480" w:name="_Toc237144528"/>
+      <w:bookmarkStart w:id="481" w:name="_Toc236810575"/>
+      <w:bookmarkStart w:id="482" w:name="_Toc236815012"/>
+      <w:bookmarkStart w:id="483" w:name="_Toc236812507"/>
+      <w:bookmarkStart w:id="484" w:name="_Toc237156332"/>
+      <w:bookmarkStart w:id="485" w:name="_Toc236814375"/>
+      <w:bookmarkStart w:id="486" w:name="_Toc237144538"/>
+      <w:bookmarkStart w:id="487" w:name="_Toc236810580"/>
+      <w:bookmarkStart w:id="488" w:name="_Toc236812474"/>
+      <w:bookmarkStart w:id="489" w:name="_Toc236812476"/>
+      <w:bookmarkStart w:id="490" w:name="_Toc237048624"/>
+      <w:bookmarkStart w:id="491" w:name="_Toc236811215"/>
+      <w:bookmarkStart w:id="492" w:name="_Toc236811849"/>
+      <w:bookmarkStart w:id="493" w:name="_Toc237156334"/>
+      <w:bookmarkStart w:id="494" w:name="_Toc236810579"/>
+      <w:bookmarkStart w:id="495" w:name="_Toc237328114"/>
+      <w:bookmarkStart w:id="496" w:name="_Toc237328747"/>
+      <w:bookmarkStart w:id="497" w:name="_Toc237048615"/>
+      <w:bookmarkStart w:id="498" w:name="_Toc236815036"/>
+      <w:bookmarkStart w:id="499" w:name="_Toc236813774"/>
+      <w:bookmarkStart w:id="500" w:name="_Toc236814408"/>
+      <w:bookmarkStart w:id="501" w:name="_Toc236815010"/>
+      <w:bookmarkStart w:id="502" w:name="_Toc236812483"/>
+      <w:bookmarkStart w:id="503" w:name="_Toc237144562"/>
+      <w:bookmarkStart w:id="504" w:name="_Toc236812478"/>
+      <w:bookmarkStart w:id="505" w:name="_Toc236810573"/>
+      <w:bookmarkStart w:id="506" w:name="_Toc237048625"/>
+      <w:bookmarkStart w:id="507" w:name="_Toc237067034"/>
+      <w:bookmarkStart w:id="508" w:name="_Toc237068076"/>
+      <w:bookmarkStart w:id="509" w:name="_Toc237328740"/>
+      <w:bookmarkStart w:id="510" w:name="_Toc236813115"/>
+      <w:bookmarkStart w:id="511" w:name="_Toc237144529"/>
+      <w:bookmarkStart w:id="512" w:name="_Toc237156336"/>
+      <w:bookmarkStart w:id="513" w:name="_Toc236812481"/>
+      <w:bookmarkStart w:id="514" w:name="_Toc236813749"/>
+      <w:bookmarkStart w:id="515" w:name="_Toc237328107"/>
+      <w:bookmarkStart w:id="516" w:name="_Toc237068106"/>
+      <w:bookmarkStart w:id="517" w:name="_Toc236811210"/>
+      <w:bookmarkStart w:id="518" w:name="_Toc236813110"/>
+      <w:bookmarkStart w:id="519" w:name="_Toc236815002"/>
+      <w:bookmarkStart w:id="520" w:name="_Toc237144537"/>
+      <w:bookmarkStart w:id="521" w:name="_Toc236811207"/>
+      <w:bookmarkStart w:id="522" w:name="_Toc237156341"/>
+      <w:bookmarkStart w:id="523" w:name="_Toc236812473"/>
+      <w:bookmarkStart w:id="524" w:name="_Toc237328748"/>
+      <w:bookmarkStart w:id="525" w:name="_Toc237328108"/>
+      <w:bookmarkStart w:id="526" w:name="_Toc237048616"/>
+      <w:bookmarkStart w:id="527" w:name="_Toc236811908"/>
+      <w:bookmarkStart w:id="528" w:name="_Toc236811839"/>
+      <w:bookmarkStart w:id="529" w:name="_Toc237048717"/>
+      <w:bookmarkStart w:id="530" w:name="_Toc236814374"/>
+      <w:bookmarkStart w:id="531" w:name="_Toc236811242"/>
+      <w:bookmarkStart w:id="532" w:name="_Toc236810576"/>
+      <w:bookmarkStart w:id="533" w:name="_Toc237144566"/>
+      <w:bookmarkStart w:id="534" w:name="_Toc237145162"/>
+      <w:bookmarkStart w:id="535" w:name="_Toc237144565"/>
+      <w:bookmarkStart w:id="536" w:name="_Toc236813107"/>
+      <w:bookmarkStart w:id="537" w:name="_Toc237048650"/>
+      <w:bookmarkStart w:id="538" w:name="_Toc236813108"/>
+      <w:bookmarkStart w:id="539" w:name="_Toc236813742"/>
+      <w:bookmarkStart w:id="540" w:name="_Toc236813748"/>
+      <w:bookmarkStart w:id="541" w:name="_Toc236815004"/>
+      <w:bookmarkStart w:id="542" w:name="_Toc237048617"/>
+      <w:bookmarkStart w:id="543" w:name="_Toc237156339"/>
+      <w:bookmarkStart w:id="544" w:name="_Toc237068074"/>
+      <w:bookmarkStart w:id="545" w:name="_Toc236811840"/>
+      <w:bookmarkStart w:id="546" w:name="_Toc236813740"/>
+      <w:bookmarkStart w:id="547" w:name="_Toc236810572"/>
+      <w:bookmarkStart w:id="548" w:name="_Toc237328739"/>
+      <w:bookmarkStart w:id="549" w:name="_Toc236811208"/>
+      <w:bookmarkStart w:id="550" w:name="_Toc236810571"/>
+      <w:bookmarkStart w:id="551" w:name="_Toc236813109"/>
+      <w:bookmarkStart w:id="552" w:name="_Toc237145161"/>
+      <w:bookmarkStart w:id="553" w:name="_Toc236815005"/>
+      <w:bookmarkStart w:id="554" w:name="_Toc237328110"/>
+      <w:bookmarkStart w:id="555" w:name="_Toc236815009"/>
+      <w:bookmarkStart w:id="556" w:name="_Toc236811844"/>
+      <w:bookmarkStart w:id="557" w:name="_Toc237067037"/>
+      <w:bookmarkStart w:id="558" w:name="_Toc236811846"/>
+      <w:bookmarkStart w:id="559" w:name="_Toc237145165"/>
+      <w:bookmarkStart w:id="560" w:name="_Toc237048619"/>
+      <w:bookmarkStart w:id="561" w:name="_Toc237328742"/>
+      <w:bookmarkStart w:id="562" w:name="_Toc237144532"/>
+      <w:bookmarkStart w:id="563" w:name="_Toc237048622"/>
+      <w:bookmarkStart w:id="564" w:name="_Toc237067036"/>
+      <w:bookmarkStart w:id="565" w:name="_Toc237145164"/>
+      <w:bookmarkStart w:id="566" w:name="_Toc237144535"/>
+      <w:bookmarkStart w:id="567" w:name="_Toc236811241"/>
+      <w:bookmarkStart w:id="568" w:name="_Toc236813112"/>
+      <w:bookmarkStart w:id="569" w:name="_Toc236813114"/>
+      <w:bookmarkStart w:id="570" w:name="_Toc236813113"/>
+      <w:bookmarkStart w:id="571" w:name="_Toc236811841"/>
+      <w:bookmarkStart w:id="572" w:name="_Toc236811213"/>
+      <w:bookmarkStart w:id="573" w:name="_Toc236815003"/>
+      <w:bookmarkStart w:id="574" w:name="_Global_operation"/>
+      <w:bookmarkStart w:id="575" w:name="_Toc237144531"/>
+      <w:bookmarkStart w:id="576" w:name="_Toc236814376"/>
+      <w:bookmarkStart w:id="577" w:name="_Toc236813206"/>
+      <w:bookmarkStart w:id="578" w:name="_Toc236813745"/>
+      <w:bookmarkStart w:id="579" w:name="_Toc237067035"/>
+      <w:bookmarkStart w:id="580" w:name="_Toc236813106"/>
+      <w:bookmarkStart w:id="581" w:name="_Toc237048620"/>
+      <w:bookmarkStart w:id="582" w:name="_Toc237067033"/>
+      <w:bookmarkStart w:id="583" w:name="_Toc237328741"/>
+      <w:bookmarkStart w:id="584" w:name="_Toc237067038"/>
+      <w:bookmarkStart w:id="585" w:name="_Toc237068077"/>
+      <w:bookmarkStart w:id="586" w:name="_Toc237328106"/>
+      <w:bookmarkStart w:id="587" w:name="_Toc237145166"/>
+      <w:bookmarkStart w:id="588" w:name="_Toc237156337"/>
+      <w:bookmarkStart w:id="589" w:name="_Toc237328744"/>
+      <w:bookmarkStart w:id="590" w:name="_Toc237068072"/>
+      <w:bookmarkStart w:id="591" w:name="_Toc236813111"/>
+      <w:bookmarkStart w:id="592" w:name="_Toc236811206"/>
+      <w:bookmarkStart w:id="593" w:name="_Toc236814379"/>
+      <w:bookmarkStart w:id="594" w:name="_Toc236815007"/>
+      <w:bookmarkStart w:id="595" w:name="_Toc237145163"/>
+      <w:bookmarkStart w:id="596" w:name="_Toc237328743"/>
+      <w:bookmarkStart w:id="597" w:name="_Toc237048621"/>
+      <w:bookmarkStart w:id="598" w:name="_Toc236811209"/>
+      <w:bookmarkStart w:id="599" w:name="_Toc236815006"/>
+      <w:bookmarkStart w:id="600" w:name="_Toc236811211"/>
+      <w:bookmarkStart w:id="601" w:name="_Toc237156340"/>
+      <w:bookmarkStart w:id="602" w:name="_Toc236811842"/>
+      <w:bookmarkStart w:id="603" w:name="_Toc237144530"/>
+      <w:bookmarkStart w:id="604" w:name="_Toc237068075"/>
+      <w:bookmarkStart w:id="605" w:name="_Toc236813743"/>
+      <w:bookmarkStart w:id="606" w:name="_Toc236813741"/>
+      <w:bookmarkStart w:id="607" w:name="_Toc236814377"/>
+      <w:bookmarkStart w:id="608" w:name="_Toc236813245"/>
+      <w:bookmarkStart w:id="609" w:name="_Toc237068141"/>
+      <w:bookmarkStart w:id="610" w:name="_Toc236813176"/>
+      <w:bookmarkStart w:id="611" w:name="_Toc237068073"/>
+      <w:bookmarkStart w:id="612" w:name="_Toc236811274"/>
+      <w:bookmarkStart w:id="613" w:name="_Toc236814378"/>
+      <w:bookmarkStart w:id="614" w:name="_Toc237156333"/>
+      <w:bookmarkStart w:id="615" w:name="_Toc236813175"/>
+      <w:bookmarkStart w:id="616" w:name="_Toc237328109"/>
+      <w:bookmarkStart w:id="617" w:name="_Toc237067039"/>
+      <w:bookmarkStart w:id="618" w:name="_Toc237068143"/>
+      <w:bookmarkStart w:id="619" w:name="_Toc236810638"/>
+      <w:bookmarkStart w:id="620" w:name="_Toc237156368"/>
+      <w:bookmarkStart w:id="621" w:name="_Toc236810670"/>
+      <w:bookmarkStart w:id="622" w:name="_Toc236812541"/>
+      <w:bookmarkStart w:id="623" w:name="_Toc237328143"/>
+      <w:bookmarkStart w:id="624" w:name="_Toc236812573"/>
+      <w:bookmarkStart w:id="625" w:name="_Toc237156401"/>
+      <w:bookmarkStart w:id="626" w:name="_Toc236810608"/>
+      <w:bookmarkStart w:id="627" w:name="_Toc237048651"/>
+      <w:bookmarkStart w:id="628" w:name="_Toc236810640"/>
+      <w:bookmarkStart w:id="629" w:name="_Toc236810605"/>
+      <w:bookmarkStart w:id="630" w:name="_Toc237328141"/>
+      <w:bookmarkStart w:id="631" w:name="_Toc236811275"/>
+      <w:bookmarkStart w:id="632" w:name="_Toc236814443"/>
+      <w:bookmarkStart w:id="633" w:name="_Toc237048652"/>
+      <w:bookmarkStart w:id="634" w:name="_Toc237068111"/>
+      <w:bookmarkStart w:id="635" w:name="_Toc236811907"/>
+      <w:bookmarkStart w:id="636" w:name="_Toc236815037"/>
+      <w:bookmarkStart w:id="637" w:name="_Toc236814444"/>
+      <w:bookmarkStart w:id="638" w:name="_Toc236810639"/>
+      <w:bookmarkStart w:id="639" w:name="_Toc237144563"/>
+      <w:bookmarkStart w:id="640" w:name="_Toc237328175"/>
+      <w:bookmarkStart w:id="641" w:name="_Toc237328808"/>
+      <w:bookmarkStart w:id="642" w:name="_Toc236812511"/>
+      <w:bookmarkStart w:id="643" w:name="_Toc237328779"/>
+      <w:bookmarkStart w:id="644" w:name="_Toc236813775"/>
+      <w:bookmarkStart w:id="645" w:name="_Toc237144564"/>
+      <w:bookmarkStart w:id="646" w:name="_Toc237144597"/>
+      <w:bookmarkStart w:id="647" w:name="_Toc236813840"/>
+      <w:bookmarkStart w:id="648" w:name="_Toc236814414"/>
+      <w:bookmarkStart w:id="649" w:name="_Toc237068112"/>
+      <w:bookmarkStart w:id="650" w:name="_Toc237145229"/>
+      <w:bookmarkStart w:id="651" w:name="_Toc237048655"/>
+      <w:bookmarkStart w:id="652" w:name="_Toc237156372"/>
+      <w:bookmarkStart w:id="653" w:name="_Toc236815102"/>
+      <w:bookmarkStart w:id="654" w:name="_Toc237067101"/>
+      <w:bookmarkStart w:id="655" w:name="_Toc237048684"/>
+      <w:bookmarkStart w:id="656" w:name="_Toc236812543"/>
+      <w:bookmarkStart w:id="657" w:name="_Toc236815071"/>
+      <w:bookmarkStart w:id="658" w:name="_Toc236810607"/>
+      <w:bookmarkStart w:id="659" w:name="_Toc236815042"/>
+      <w:bookmarkStart w:id="660" w:name="_Toc237144600"/>
+      <w:bookmarkStart w:id="661" w:name="_Toc236815038"/>
+      <w:bookmarkStart w:id="662" w:name="_Toc237048685"/>
+      <w:bookmarkStart w:id="663" w:name="_Toc236814442"/>
+      <w:bookmarkStart w:id="664" w:name="_Toc237068108"/>
+      <w:bookmarkStart w:id="665" w:name="_Toc237048683"/>
+      <w:bookmarkStart w:id="666" w:name="_Toc237328809"/>
+      <w:bookmarkStart w:id="667" w:name="_Toc237068144"/>
+      <w:bookmarkStart w:id="668" w:name="_Toc237156403"/>
+      <w:bookmarkStart w:id="669" w:name="_Toc236811910"/>
+      <w:bookmarkStart w:id="670" w:name="_Toc237048715"/>
+      <w:bookmarkStart w:id="671" w:name="_Toc236811277"/>
+      <w:bookmarkStart w:id="672" w:name="_Toc237328811"/>
+      <w:bookmarkStart w:id="673" w:name="_Toc237068142"/>
+      <w:bookmarkStart w:id="674" w:name="_Toc236813178"/>
+      <w:bookmarkStart w:id="675" w:name="_Toc236811939"/>
+      <w:bookmarkStart w:id="676" w:name="_Toc237068140"/>
+      <w:bookmarkStart w:id="677" w:name="_Toc237144599"/>
+      <w:bookmarkStart w:id="678" w:name="_Toc236811943"/>
+      <w:bookmarkStart w:id="679" w:name="_Toc237068173"/>
+      <w:bookmarkStart w:id="680" w:name="_Toc237067102"/>
+      <w:bookmarkStart w:id="681" w:name="_Toc236811959"/>
+      <w:bookmarkStart w:id="682" w:name="_Toc236811276"/>
+      <w:bookmarkStart w:id="683" w:name="_Toc236813177"/>
+      <w:bookmarkStart w:id="684" w:name="_Toc237144629"/>
+      <w:bookmarkStart w:id="685" w:name="_Toc237328178"/>
+      <w:bookmarkStart w:id="686" w:name="_Toc237144598"/>
+      <w:bookmarkStart w:id="687" w:name="_Toc237328210"/>
+      <w:bookmarkStart w:id="688" w:name="_Toc236811305"/>
+      <w:bookmarkStart w:id="689" w:name="_Toc237144596"/>
+      <w:bookmarkStart w:id="690" w:name="_Toc237328176"/>
+      <w:bookmarkStart w:id="691" w:name="_Toc236813744"/>
+      <w:bookmarkStart w:id="692" w:name="_Toc237145233"/>
+      <w:bookmarkStart w:id="693" w:name="_Toc236810642"/>
+      <w:bookmarkStart w:id="694" w:name="_Toc236812544"/>
+      <w:bookmarkStart w:id="695" w:name="_Toc236811911"/>
+      <w:bookmarkStart w:id="696" w:name="_Toc237067103"/>
+      <w:bookmarkStart w:id="697" w:name="_Toc236814445"/>
+      <w:bookmarkStart w:id="698" w:name="_Toc236814446"/>
+      <w:bookmarkStart w:id="699" w:name="_Toc237145231"/>
+      <w:bookmarkStart w:id="700" w:name="_Toc237156402"/>
+      <w:bookmarkStart w:id="701" w:name="_Toc237048686"/>
+      <w:bookmarkStart w:id="702" w:name="_Toc237067105"/>
+      <w:bookmarkStart w:id="703" w:name="_Toc236810641"/>
+      <w:bookmarkStart w:id="704" w:name="_Toc237067070"/>
+      <w:bookmarkStart w:id="705" w:name="_Toc237156404"/>
+      <w:bookmarkStart w:id="706" w:name="_Toc236813810"/>
+      <w:bookmarkStart w:id="707" w:name="_Toc237328810"/>
+      <w:bookmarkStart w:id="708" w:name="_Toc236812545"/>
+      <w:bookmarkStart w:id="709" w:name="_Toc237156366"/>
+      <w:bookmarkStart w:id="710" w:name="_Toc236813811"/>
+      <w:bookmarkStart w:id="711" w:name="_Toc236815074"/>
+      <w:bookmarkStart w:id="712" w:name="_Toc236815073"/>
+      <w:bookmarkStart w:id="713" w:name="_Toc237328113"/>
+      <w:bookmarkStart w:id="714" w:name="_Toc236813780"/>
+      <w:bookmarkStart w:id="715" w:name="_Toc236811978"/>
+      <w:bookmarkStart w:id="716" w:name="_Toc237048687"/>
+      <w:bookmarkStart w:id="717" w:name="_Toc237328116"/>
+      <w:bookmarkStart w:id="718" w:name="_Toc236813844"/>
+      <w:bookmarkStart w:id="719" w:name="_Toc236810721"/>
+      <w:bookmarkStart w:id="720" w:name="_Toc237328776"/>
+      <w:bookmarkStart w:id="721" w:name="_Toc236814510"/>
+      <w:bookmarkStart w:id="722" w:name="_Toc237048654"/>
+      <w:bookmarkStart w:id="723" w:name="_Toc236810610"/>
+      <w:bookmarkStart w:id="724" w:name="_Toc236812640"/>
+      <w:bookmarkStart w:id="725" w:name="_Toc236811307"/>
+      <w:bookmarkStart w:id="726" w:name="_Toc236812510"/>
+      <w:bookmarkStart w:id="727" w:name="_Toc237144696"/>
+      <w:bookmarkStart w:id="728" w:name="_Toc237156433"/>
+      <w:bookmarkStart w:id="729" w:name="_Toc236814411"/>
+      <w:bookmarkStart w:id="730" w:name="_Toc236813227"/>
+      <w:bookmarkStart w:id="731" w:name="_Toc236813241"/>
+      <w:bookmarkStart w:id="732" w:name="_Toc236813776"/>
+      <w:bookmarkStart w:id="733" w:name="_Toc236811325"/>
+      <w:bookmarkStart w:id="734" w:name="_Toc237067068"/>
+      <w:bookmarkStart w:id="735" w:name="_Toc237068176"/>
+      <w:bookmarkStart w:id="736" w:name="_Toc236813860"/>
+      <w:bookmarkStart w:id="737" w:name="_Toc237328774"/>
+      <w:bookmarkStart w:id="738" w:name="_Toc237145296"/>
+      <w:bookmarkStart w:id="739" w:name="_Toc236811847"/>
+      <w:bookmarkStart w:id="740" w:name="_Toc236811244"/>
+      <w:bookmarkStart w:id="741" w:name="_Toc237328874"/>
+      <w:bookmarkStart w:id="742" w:name="_Toc237067040"/>
+      <w:bookmarkStart w:id="743" w:name="_Toc237068110"/>
+      <w:bookmarkStart w:id="744" w:name="_Toc236811308"/>
+      <w:bookmarkStart w:id="745" w:name="_Toc237145168"/>
+      <w:bookmarkStart w:id="746" w:name="_Toc236811243"/>
+      <w:bookmarkStart w:id="747" w:name="_Toc236811344"/>
+      <w:bookmarkStart w:id="748" w:name="_Toc237156367"/>
+      <w:bookmarkStart w:id="749" w:name="_Toc237067072"/>
+      <w:bookmarkStart w:id="750" w:name="_Toc236811240"/>
+      <w:bookmarkStart w:id="751" w:name="_Toc237068079"/>
+      <w:bookmarkStart w:id="752" w:name="_Toc236812513"/>
+      <w:bookmarkStart w:id="753" w:name="_Toc237145200"/>
+      <w:bookmarkStart w:id="754" w:name="_Toc236812480"/>
+      <w:bookmarkStart w:id="755" w:name="_Toc236812512"/>
+      <w:bookmarkStart w:id="756" w:name="_Toc236812509"/>
+      <w:bookmarkStart w:id="757" w:name="_Toc237068107"/>
+      <w:bookmarkStart w:id="758" w:name="_Toc236813779"/>
+      <w:bookmarkStart w:id="759" w:name="_Toc237068209"/>
+      <w:bookmarkStart w:id="760" w:name="_Toc236813778"/>
+      <w:bookmarkStart w:id="761" w:name="_Toc237328778"/>
+      <w:bookmarkStart w:id="762" w:name="_Toc237328773"/>
+      <w:bookmarkStart w:id="763" w:name="_Toc237328142"/>
+      <w:bookmarkStart w:id="764" w:name="_Toc237328144"/>
+      <w:bookmarkStart w:id="765" w:name="_Toc237156371"/>
+      <w:bookmarkStart w:id="766" w:name="_Toc237067071"/>
+      <w:bookmarkStart w:id="767" w:name="_Toc236811877"/>
+      <w:bookmarkStart w:id="768" w:name="_Toc237048653"/>
+      <w:bookmarkStart w:id="769" w:name="_Toc237328174"/>
+      <w:bookmarkStart w:id="770" w:name="_Toc237328777"/>
+      <w:bookmarkStart w:id="771" w:name="_Toc237328177"/>
+      <w:bookmarkStart w:id="772" w:name="_Toc237328745"/>
+      <w:bookmarkStart w:id="773" w:name="_Toc236811876"/>
+      <w:bookmarkStart w:id="774" w:name="_Toc236813141"/>
+      <w:bookmarkStart w:id="775" w:name="_Toc236815040"/>
+      <w:bookmarkStart w:id="776" w:name="_Toc237068080"/>
+      <w:bookmarkStart w:id="777" w:name="_Toc236813777"/>
+      <w:bookmarkStart w:id="778" w:name="_Toc236813146"/>
+      <w:bookmarkStart w:id="779" w:name="_Toc236811874"/>
+      <w:bookmarkStart w:id="780" w:name="_Toc237144534"/>
+      <w:bookmarkStart w:id="781" w:name="_Toc237145197"/>
+      <w:bookmarkStart w:id="782" w:name="_Toc237067069"/>
+      <w:bookmarkStart w:id="783" w:name="_Toc236814410"/>
+      <w:bookmarkStart w:id="784" w:name="_Toc236814412"/>
+      <w:bookmarkStart w:id="785" w:name="_Toc236815041"/>
+      <w:bookmarkStart w:id="786" w:name="_Toc236813142"/>
+      <w:bookmarkStart w:id="787" w:name="_Toc236813145"/>
+      <w:bookmarkStart w:id="788" w:name="_Toc237145199"/>
+      <w:bookmarkStart w:id="789" w:name="_Toc236814413"/>
+      <w:bookmarkStart w:id="790" w:name="_Toc237067067"/>
+      <w:bookmarkStart w:id="791" w:name="_Toc237145198"/>
+      <w:bookmarkStart w:id="792" w:name="_Toc237067073"/>
+      <w:bookmarkStart w:id="793" w:name="_Toc236811878"/>
+      <w:bookmarkStart w:id="794" w:name="_Toc237156370"/>
+      <w:bookmarkStart w:id="795" w:name="_Toc236811245"/>
+      <w:bookmarkStart w:id="796" w:name="_Toc236813144"/>
+      <w:bookmarkStart w:id="797" w:name="_Toc236811879"/>
+      <w:bookmarkStart w:id="798" w:name="_Toc236812508"/>
+      <w:bookmarkStart w:id="799" w:name="_Toc236810606"/>
+      <w:bookmarkStart w:id="800" w:name="_Toc236810609"/>
+      <w:bookmarkStart w:id="801" w:name="_Toc236814474"/>
+      <w:bookmarkStart w:id="802" w:name="_Toc237328775"/>
+      <w:bookmarkStart w:id="803" w:name="_Toc237156369"/>
+      <w:bookmarkStart w:id="804" w:name="_Toc237144567"/>
+      <w:bookmarkStart w:id="805" w:name="_Toc237328140"/>
+      <w:bookmarkStart w:id="806" w:name="_Toc236811873"/>
       <w:bookmarkEnd w:id="56"/>
-      <w:r>
-        <w:rPr/>
-        <w:t>:</w:t>
-      </w:r>
-    </w:p>
-    <w:p>
-      <w:pPr>
-        <w:pStyle w:val="Normal"/>
-        <w:rPr/>
-      </w:pPr>
-      <w:r>
-        <w:rPr/>
-      </w:r>
-    </w:p>
-    <w:p>
-      <w:pPr>
-        <w:pStyle w:val="Normal"/>
-        <w:rPr/>
-      </w:pPr>
-      <w:bookmarkStart w:id="57" w:name="_Toc236811873"/>
-      <w:bookmarkStart w:id="58" w:name="_Toc237328140"/>
-      <w:bookmarkStart w:id="59" w:name="_Toc237144567"/>
-      <w:bookmarkStart w:id="60" w:name="_Toc237156369"/>
-      <w:bookmarkStart w:id="61" w:name="_Toc237328775"/>
-      <w:bookmarkStart w:id="62" w:name="_Toc236814474"/>
-      <w:bookmarkStart w:id="63" w:name="_Toc236810609"/>
-      <w:bookmarkStart w:id="64" w:name="_Toc236810606"/>
-      <w:bookmarkStart w:id="65" w:name="_Toc236812508"/>
-      <w:bookmarkStart w:id="66" w:name="_Toc236811879"/>
-      <w:bookmarkStart w:id="67" w:name="_Toc236813144"/>
-      <w:bookmarkStart w:id="68" w:name="_Toc236811245"/>
-      <w:bookmarkStart w:id="69" w:name="_Toc237156370"/>
-      <w:bookmarkStart w:id="70" w:name="_Toc236811878"/>
-      <w:bookmarkStart w:id="71" w:name="_Toc237067073"/>
-      <w:bookmarkStart w:id="72" w:name="_Toc237145198"/>
-      <w:bookmarkStart w:id="73" w:name="_Toc237067067"/>
-      <w:bookmarkStart w:id="74" w:name="_Toc236814413"/>
-      <w:bookmarkStart w:id="75" w:name="_Toc237145199"/>
-      <w:bookmarkStart w:id="76" w:name="_Toc236813145"/>
-      <w:bookmarkStart w:id="77" w:name="_Toc236813142"/>
-      <w:bookmarkStart w:id="78" w:name="_Toc236815041"/>
-      <w:bookmarkStart w:id="79" w:name="_Toc236814412"/>
-      <w:bookmarkStart w:id="80" w:name="_Toc236814410"/>
-      <w:bookmarkStart w:id="81" w:name="_Toc237067069"/>
-      <w:bookmarkStart w:id="82" w:name="_Toc237145197"/>
-      <w:bookmarkStart w:id="83" w:name="_Toc237144534"/>
-      <w:bookmarkStart w:id="84" w:name="_Toc236811874"/>
-      <w:bookmarkStart w:id="85" w:name="_Toc236813146"/>
-      <w:bookmarkStart w:id="86" w:name="_Toc236813777"/>
-      <w:bookmarkStart w:id="87" w:name="_Toc237068080"/>
-      <w:bookmarkStart w:id="88" w:name="_Toc236815040"/>
-      <w:bookmarkStart w:id="89" w:name="_Toc236813141"/>
-      <w:bookmarkStart w:id="90" w:name="_Toc236811876"/>
-      <w:bookmarkStart w:id="91" w:name="_Toc237328745"/>
-      <w:bookmarkStart w:id="92" w:name="_Toc237328177"/>
-      <w:bookmarkStart w:id="93" w:name="_Toc237328777"/>
-      <w:bookmarkStart w:id="94" w:name="_Toc237328174"/>
-      <w:bookmarkStart w:id="95" w:name="_Toc237048653"/>
-      <w:bookmarkStart w:id="96" w:name="_Toc236811877"/>
-      <w:bookmarkStart w:id="97" w:name="_Toc237067071"/>
-      <w:bookmarkStart w:id="98" w:name="_Toc237156371"/>
-      <w:bookmarkStart w:id="99" w:name="_Toc237328144"/>
-      <w:bookmarkStart w:id="100" w:name="_Toc237328142"/>
-      <w:bookmarkStart w:id="101" w:name="_Toc237328773"/>
-      <w:bookmarkStart w:id="102" w:name="_Toc237328778"/>
-      <w:bookmarkStart w:id="103" w:name="_Toc236813778"/>
-      <w:bookmarkStart w:id="104" w:name="_Toc237068209"/>
-      <w:bookmarkStart w:id="105" w:name="_Toc236813779"/>
-      <w:bookmarkStart w:id="106" w:name="_Toc237068107"/>
-      <w:bookmarkStart w:id="107" w:name="_Toc236812509"/>
-      <w:bookmarkStart w:id="108" w:name="_Toc236812512"/>
-      <w:bookmarkStart w:id="109" w:name="_Toc236812480"/>
-      <w:bookmarkStart w:id="110" w:name="_Toc237145200"/>
-      <w:bookmarkStart w:id="111" w:name="_Toc236812513"/>
-      <w:bookmarkStart w:id="112" w:name="_Toc237068079"/>
-      <w:bookmarkStart w:id="113" w:name="_Toc236811240"/>
-      <w:bookmarkStart w:id="114" w:name="_Toc237067072"/>
-      <w:bookmarkStart w:id="115" w:name="_Toc237156367"/>
-      <w:bookmarkStart w:id="116" w:name="_Toc236811344"/>
-      <w:bookmarkStart w:id="117" w:name="_Toc236811243"/>
-      <w:bookmarkStart w:id="118" w:name="_Toc237145168"/>
-      <w:bookmarkStart w:id="119" w:name="_Toc236811308"/>
-      <w:bookmarkStart w:id="120" w:name="_Toc237068110"/>
-      <w:bookmarkStart w:id="121" w:name="_Toc237067040"/>
-      <w:bookmarkStart w:id="122" w:name="_Toc237328874"/>
-      <w:bookmarkStart w:id="123" w:name="_Toc236811244"/>
-      <w:bookmarkStart w:id="124" w:name="_Toc236811847"/>
-      <w:bookmarkStart w:id="125" w:name="_Toc237145296"/>
-      <w:bookmarkStart w:id="126" w:name="_Toc237328774"/>
-      <w:bookmarkStart w:id="127" w:name="_Toc236813860"/>
-      <w:bookmarkStart w:id="128" w:name="_Toc237068176"/>
-      <w:bookmarkStart w:id="129" w:name="_Toc237067068"/>
-      <w:bookmarkStart w:id="130" w:name="_Toc236811325"/>
-      <w:bookmarkStart w:id="131" w:name="_Toc236813776"/>
-      <w:bookmarkStart w:id="132" w:name="_Toc236813241"/>
-      <w:bookmarkStart w:id="133" w:name="_Toc236813227"/>
-      <w:bookmarkStart w:id="134" w:name="_Toc236814411"/>
-      <w:bookmarkStart w:id="135" w:name="_Toc237156433"/>
-      <w:bookmarkStart w:id="136" w:name="_Toc237144696"/>
-      <w:bookmarkStart w:id="137" w:name="_Toc236812510"/>
-      <w:bookmarkStart w:id="138" w:name="_Toc236811307"/>
-      <w:bookmarkStart w:id="139" w:name="_Toc236812640"/>
-      <w:bookmarkStart w:id="140" w:name="_Toc236810610"/>
-      <w:bookmarkStart w:id="141" w:name="_Toc237048654"/>
-      <w:bookmarkStart w:id="142" w:name="_Toc236814510"/>
-      <w:bookmarkStart w:id="143" w:name="_Toc237328776"/>
-      <w:bookmarkStart w:id="144" w:name="_Toc236810721"/>
-      <w:bookmarkStart w:id="145" w:name="_Toc236813844"/>
-      <w:bookmarkStart w:id="146" w:name="_Toc237328116"/>
-      <w:bookmarkStart w:id="147" w:name="_Toc237048687"/>
-      <w:bookmarkStart w:id="148" w:name="_Toc236811978"/>
-      <w:bookmarkStart w:id="149" w:name="_Toc236813780"/>
-      <w:bookmarkStart w:id="150" w:name="_Toc237328113"/>
-      <w:bookmarkStart w:id="151" w:name="_Toc236815073"/>
-      <w:bookmarkStart w:id="152" w:name="_Toc236815074"/>
-      <w:bookmarkStart w:id="153" w:name="_Toc236813811"/>
-      <w:bookmarkStart w:id="154" w:name="_Toc237156366"/>
-      <w:bookmarkStart w:id="155" w:name="_Toc236812545"/>
-      <w:bookmarkStart w:id="156" w:name="_Toc237328810"/>
-      <w:bookmarkStart w:id="157" w:name="_Toc236813810"/>
-      <w:bookmarkStart w:id="158" w:name="_Toc237156404"/>
-      <w:bookmarkStart w:id="159" w:name="_Toc237067070"/>
-      <w:bookmarkStart w:id="160" w:name="_Toc236810641"/>
-      <w:bookmarkStart w:id="161" w:name="_Toc237067105"/>
-      <w:bookmarkStart w:id="162" w:name="_Toc237048686"/>
-      <w:bookmarkStart w:id="163" w:name="_Toc237156402"/>
-      <w:bookmarkStart w:id="164" w:name="_Toc237145231"/>
-      <w:bookmarkStart w:id="165" w:name="_Toc236814446"/>
-      <w:bookmarkStart w:id="166" w:name="_Toc236814445"/>
-      <w:bookmarkStart w:id="167" w:name="_Toc237067103"/>
-      <w:bookmarkStart w:id="168" w:name="_Toc236811911"/>
-      <w:bookmarkStart w:id="169" w:name="_Toc236812544"/>
-      <w:bookmarkStart w:id="170" w:name="_Toc236810642"/>
-      <w:bookmarkStart w:id="171" w:name="_Toc237145233"/>
-      <w:bookmarkStart w:id="172" w:name="_Toc236813744"/>
-      <w:bookmarkStart w:id="173" w:name="_Toc237328176"/>
-      <w:bookmarkStart w:id="174" w:name="_Toc237144596"/>
-      <w:bookmarkStart w:id="175" w:name="_Toc236811305"/>
-      <w:bookmarkStart w:id="176" w:name="_Toc237328210"/>
-      <w:bookmarkStart w:id="177" w:name="_Toc237144598"/>
-      <w:bookmarkStart w:id="178" w:name="_Toc237328178"/>
-      <w:bookmarkStart w:id="179" w:name="_Toc237144629"/>
-      <w:bookmarkStart w:id="180" w:name="_Toc236813177"/>
-      <w:bookmarkStart w:id="181" w:name="_Toc236811276"/>
-      <w:bookmarkStart w:id="182" w:name="_Toc236811959"/>
-      <w:bookmarkStart w:id="183" w:name="_Toc237067102"/>
-      <w:bookmarkStart w:id="184" w:name="_Toc237068173"/>
-      <w:bookmarkStart w:id="185" w:name="_Toc236811943"/>
-      <w:bookmarkStart w:id="186" w:name="_Toc237144599"/>
-      <w:bookmarkStart w:id="187" w:name="_Toc237068140"/>
-      <w:bookmarkStart w:id="188" w:name="_Toc236811939"/>
-      <w:bookmarkStart w:id="189" w:name="_Toc236813178"/>
-      <w:bookmarkStart w:id="190" w:name="_Toc237068142"/>
-      <w:bookmarkStart w:id="191" w:name="_Toc237328811"/>
-      <w:bookmarkStart w:id="192" w:name="_Toc236811277"/>
-      <w:bookmarkStart w:id="193" w:name="_Toc237048715"/>
-      <w:bookmarkStart w:id="194" w:name="_Toc236811910"/>
-      <w:bookmarkStart w:id="195" w:name="_Toc237156403"/>
-      <w:bookmarkStart w:id="196" w:name="_Toc237068144"/>
-      <w:bookmarkStart w:id="197" w:name="_Toc237328809"/>
-      <w:bookmarkStart w:id="198" w:name="_Toc237048683"/>
-      <w:bookmarkStart w:id="199" w:name="_Toc237068108"/>
-      <w:bookmarkStart w:id="200" w:name="_Toc236814442"/>
-      <w:bookmarkStart w:id="201" w:name="_Toc237048685"/>
-      <w:bookmarkStart w:id="202" w:name="_Toc236815038"/>
-      <w:bookmarkStart w:id="203" w:name="_Toc237144600"/>
-      <w:bookmarkStart w:id="204" w:name="_Toc236815042"/>
-      <w:bookmarkStart w:id="205" w:name="_Toc236810607"/>
-      <w:bookmarkStart w:id="206" w:name="_Toc236815071"/>
-      <w:bookmarkStart w:id="207" w:name="_Toc236812543"/>
-      <w:bookmarkStart w:id="208" w:name="_Toc237048684"/>
-      <w:bookmarkStart w:id="209" w:name="_Toc237067101"/>
-      <w:bookmarkStart w:id="210" w:name="_Toc236815102"/>
-      <w:bookmarkStart w:id="211" w:name="_Toc237156372"/>
-      <w:bookmarkStart w:id="212" w:name="_Toc237048655"/>
-      <w:bookmarkStart w:id="213" w:name="_Toc237145229"/>
-      <w:bookmarkStart w:id="214" w:name="_Toc237068112"/>
-      <w:bookmarkStart w:id="215" w:name="_Toc236814414"/>
-      <w:bookmarkStart w:id="216" w:name="_Toc236813840"/>
-      <w:bookmarkStart w:id="217" w:name="_Toc237144597"/>
-      <w:bookmarkStart w:id="218" w:name="_Toc237144564"/>
-      <w:bookmarkStart w:id="219" w:name="_Toc236813775"/>
-      <w:bookmarkStart w:id="220" w:name="_Toc237328779"/>
-      <w:bookmarkStart w:id="221" w:name="_Toc236812511"/>
-      <w:bookmarkStart w:id="222" w:name="_Toc237328808"/>
-      <w:bookmarkStart w:id="223" w:name="_Toc237328175"/>
-      <w:bookmarkStart w:id="224" w:name="_Toc237144563"/>
-      <w:bookmarkStart w:id="225" w:name="_Toc236810639"/>
-      <w:bookmarkStart w:id="226" w:name="_Toc236814444"/>
-      <w:bookmarkStart w:id="227" w:name="_Toc236815037"/>
-      <w:bookmarkStart w:id="228" w:name="_Toc236811907"/>
-      <w:bookmarkStart w:id="229" w:name="_Toc237068111"/>
-      <w:bookmarkStart w:id="230" w:name="_Toc237048652"/>
-      <w:bookmarkStart w:id="231" w:name="_Toc236814443"/>
-      <w:bookmarkStart w:id="232" w:name="_Toc236811275"/>
-      <w:bookmarkStart w:id="233" w:name="_Toc237328141"/>
-      <w:bookmarkStart w:id="234" w:name="_Toc236810605"/>
-      <w:bookmarkStart w:id="235" w:name="_Toc236810640"/>
-      <w:bookmarkStart w:id="236" w:name="_Toc237048651"/>
-      <w:bookmarkStart w:id="237" w:name="_Toc236810608"/>
-      <w:bookmarkStart w:id="238" w:name="_Toc237156401"/>
-      <w:bookmarkStart w:id="239" w:name="_Toc236812573"/>
-      <w:bookmarkStart w:id="240" w:name="_Toc237328143"/>
-      <w:bookmarkStart w:id="241" w:name="_Toc236812541"/>
-      <w:bookmarkStart w:id="242" w:name="_Toc236810670"/>
-      <w:bookmarkStart w:id="243" w:name="_Toc237156368"/>
-      <w:bookmarkStart w:id="244" w:name="_Toc236810638"/>
-      <w:bookmarkStart w:id="245" w:name="_Toc237068143"/>
-      <w:bookmarkStart w:id="246" w:name="_Toc237067039"/>
-      <w:bookmarkStart w:id="247" w:name="_Toc237328109"/>
-      <w:bookmarkStart w:id="248" w:name="_Toc236813175"/>
-      <w:bookmarkStart w:id="249" w:name="_Toc237156333"/>
-      <w:bookmarkStart w:id="250" w:name="_Toc236814378"/>
-      <w:bookmarkStart w:id="251" w:name="_Toc236811274"/>
-      <w:bookmarkStart w:id="252" w:name="_Toc237068073"/>
-      <w:bookmarkStart w:id="253" w:name="_Toc236813176"/>
-      <w:bookmarkStart w:id="254" w:name="_Toc237068141"/>
-      <w:bookmarkStart w:id="255" w:name="_Toc236813245"/>
-      <w:bookmarkStart w:id="256" w:name="_Toc236814377"/>
-      <w:bookmarkStart w:id="257" w:name="_Toc236813741"/>
-      <w:bookmarkStart w:id="258" w:name="_Toc236813743"/>
-      <w:bookmarkStart w:id="259" w:name="_Toc237068075"/>
-      <w:bookmarkStart w:id="260" w:name="_Toc237144530"/>
-      <w:bookmarkStart w:id="261" w:name="_Toc236811842"/>
-      <w:bookmarkStart w:id="262" w:name="_Toc237156340"/>
-      <w:bookmarkStart w:id="263" w:name="_Toc236811211"/>
-      <w:bookmarkStart w:id="264" w:name="_Toc236815006"/>
-      <w:bookmarkStart w:id="265" w:name="_Toc236811209"/>
-      <w:bookmarkStart w:id="266" w:name="_Toc237048621"/>
-      <w:bookmarkStart w:id="267" w:name="_Toc237328743"/>
-      <w:bookmarkStart w:id="268" w:name="_Toc237145163"/>
-      <w:bookmarkStart w:id="269" w:name="_Toc236815007"/>
-      <w:bookmarkStart w:id="270" w:name="_Toc236814379"/>
-      <w:bookmarkStart w:id="271" w:name="_Toc236811206"/>
-      <w:bookmarkStart w:id="272" w:name="_Toc236813111"/>
-      <w:bookmarkStart w:id="273" w:name="_Toc237068072"/>
-      <w:bookmarkStart w:id="274" w:name="_Toc237328744"/>
-      <w:bookmarkStart w:id="275" w:name="_Toc237156337"/>
-      <w:bookmarkStart w:id="276" w:name="_Toc237145166"/>
-      <w:bookmarkStart w:id="277" w:name="_Toc237328106"/>
-      <w:bookmarkStart w:id="278" w:name="_Toc237068077"/>
-      <w:bookmarkStart w:id="279" w:name="_Toc237067038"/>
-      <w:bookmarkStart w:id="280" w:name="_Toc237328741"/>
-      <w:bookmarkStart w:id="281" w:name="_Toc237067033"/>
-      <w:bookmarkStart w:id="282" w:name="_Toc237048620"/>
-      <w:bookmarkStart w:id="283" w:name="_Toc236813106"/>
-      <w:bookmarkStart w:id="284" w:name="_Toc237067035"/>
-      <w:bookmarkStart w:id="285" w:name="_Toc236813745"/>
-      <w:bookmarkStart w:id="286" w:name="_Toc236813206"/>
-      <w:bookmarkStart w:id="287" w:name="_Toc236814376"/>
-      <w:bookmarkStart w:id="288" w:name="_Toc237144531"/>
-      <w:bookmarkStart w:id="289" w:name="_Global_operation"/>
-      <w:bookmarkStart w:id="290" w:name="_Toc236815003"/>
-      <w:bookmarkStart w:id="291" w:name="_Toc236811213"/>
-      <w:bookmarkStart w:id="292" w:name="_Toc236811841"/>
-      <w:bookmarkStart w:id="293" w:name="_Toc236813113"/>
-      <w:bookmarkStart w:id="294" w:name="_Toc236813114"/>
-      <w:bookmarkStart w:id="295" w:name="_Toc236813112"/>
-      <w:bookmarkStart w:id="296" w:name="_Toc236811241"/>
-      <w:bookmarkStart w:id="297" w:name="_Toc237144535"/>
-      <w:bookmarkStart w:id="298" w:name="_Toc237145164"/>
-      <w:bookmarkStart w:id="299" w:name="_Toc237067036"/>
-      <w:bookmarkStart w:id="300" w:name="_Toc237048622"/>
-      <w:bookmarkStart w:id="301" w:name="_Toc237144532"/>
-      <w:bookmarkStart w:id="302" w:name="_Toc237328742"/>
-      <w:bookmarkStart w:id="303" w:name="_Toc237048619"/>
-      <w:bookmarkStart w:id="304" w:name="_Toc237145165"/>
-      <w:bookmarkStart w:id="305" w:name="_Toc236811846"/>
-      <w:bookmarkStart w:id="306" w:name="_Toc237067037"/>
-      <w:bookmarkStart w:id="307" w:name="_Toc236811844"/>
-      <w:bookmarkStart w:id="308" w:name="_Toc236815009"/>
-      <w:bookmarkStart w:id="309" w:name="_Toc237328110"/>
-      <w:bookmarkStart w:id="310" w:name="_Toc236815005"/>
-      <w:bookmarkStart w:id="311" w:name="_Toc237145161"/>
-      <w:bookmarkStart w:id="312" w:name="_Toc236813109"/>
-      <w:bookmarkStart w:id="313" w:name="_Toc236810571"/>
-      <w:bookmarkStart w:id="314" w:name="_Toc236811208"/>
-      <w:bookmarkStart w:id="315" w:name="_Toc237328739"/>
-      <w:bookmarkStart w:id="316" w:name="_Toc236810572"/>
-      <w:bookmarkStart w:id="317" w:name="_Toc236813740"/>
-      <w:bookmarkStart w:id="318" w:name="_Toc236811840"/>
-      <w:bookmarkStart w:id="319" w:name="_Toc237068074"/>
-      <w:bookmarkStart w:id="320" w:name="_Toc237156339"/>
-      <w:bookmarkStart w:id="321" w:name="_Toc237048617"/>
-      <w:bookmarkStart w:id="322" w:name="_Toc236815004"/>
-      <w:bookmarkStart w:id="323" w:name="_Toc236813748"/>
-      <w:bookmarkStart w:id="324" w:name="_Toc236813742"/>
-      <w:bookmarkStart w:id="325" w:name="_Toc236813108"/>
-      <w:bookmarkStart w:id="326" w:name="_Toc237048650"/>
-      <w:bookmarkStart w:id="327" w:name="_Toc236813107"/>
-      <w:bookmarkStart w:id="328" w:name="_Toc237144565"/>
-      <w:bookmarkStart w:id="329" w:name="_Toc237145162"/>
-      <w:bookmarkStart w:id="330" w:name="_Toc237144566"/>
-      <w:bookmarkStart w:id="331" w:name="_Toc236810576"/>
-      <w:bookmarkStart w:id="332" w:name="_Toc236811242"/>
-      <w:bookmarkStart w:id="333" w:name="_Toc236814374"/>
-      <w:bookmarkStart w:id="334" w:name="_Toc237048717"/>
-      <w:bookmarkStart w:id="335" w:name="_Toc236811839"/>
-      <w:bookmarkStart w:id="336" w:name="_Toc236811908"/>
-      <w:bookmarkStart w:id="337" w:name="_Toc237048616"/>
-      <w:bookmarkStart w:id="338" w:name="_Toc237328108"/>
-      <w:bookmarkStart w:id="339" w:name="_Toc237328748"/>
-      <w:bookmarkStart w:id="340" w:name="_Toc236812473"/>
-      <w:bookmarkStart w:id="341" w:name="_Toc237156341"/>
-      <w:bookmarkStart w:id="342" w:name="_Toc236811207"/>
-      <w:bookmarkStart w:id="343" w:name="_Toc237144537"/>
-      <w:bookmarkStart w:id="344" w:name="_Toc236815002"/>
-      <w:bookmarkStart w:id="345" w:name="_Toc236813110"/>
-      <w:bookmarkStart w:id="346" w:name="_Toc236811210"/>
-      <w:bookmarkStart w:id="347" w:name="_Toc237068106"/>
-      <w:bookmarkStart w:id="348" w:name="_Toc237328107"/>
-      <w:bookmarkStart w:id="349" w:name="_Toc236813749"/>
-      <w:bookmarkStart w:id="350" w:name="_Toc236812481"/>
-      <w:bookmarkStart w:id="351" w:name="_Toc237156336"/>
-      <w:bookmarkStart w:id="352" w:name="_Toc237144529"/>
-      <w:bookmarkStart w:id="353" w:name="_Toc236813115"/>
-      <w:bookmarkStart w:id="354" w:name="_Toc237328740"/>
-      <w:bookmarkStart w:id="355" w:name="_Toc237068076"/>
-      <w:bookmarkStart w:id="356" w:name="_Toc237067034"/>
-      <w:bookmarkStart w:id="357" w:name="_Toc237048625"/>
-      <w:bookmarkStart w:id="358" w:name="_Toc236810573"/>
-      <w:bookmarkStart w:id="359" w:name="_Toc236812478"/>
-      <w:bookmarkStart w:id="360" w:name="_Toc237144562"/>
-      <w:bookmarkStart w:id="361" w:name="_Toc236812483"/>
-      <w:bookmarkStart w:id="362" w:name="_Toc236815010"/>
-      <w:bookmarkStart w:id="363" w:name="_Toc236814408"/>
-      <w:bookmarkStart w:id="364" w:name="_Toc236813774"/>
-      <w:bookmarkStart w:id="365" w:name="_Toc236815036"/>
-      <w:bookmarkStart w:id="366" w:name="_Toc237048615"/>
-      <w:bookmarkStart w:id="367" w:name="_Toc237328747"/>
-      <w:bookmarkStart w:id="368" w:name="_Toc237328114"/>
-      <w:bookmarkStart w:id="369" w:name="_Toc236810579"/>
-      <w:bookmarkStart w:id="370" w:name="_Toc237156334"/>
-      <w:bookmarkStart w:id="371" w:name="_Toc236811849"/>
-      <w:bookmarkStart w:id="372" w:name="_Toc236811215"/>
-      <w:bookmarkStart w:id="373" w:name="_Toc237048624"/>
-      <w:bookmarkStart w:id="374" w:name="_Toc236812476"/>
-      <w:bookmarkStart w:id="375" w:name="_Toc236812474"/>
-      <w:bookmarkStart w:id="376" w:name="_Toc236810580"/>
-      <w:bookmarkStart w:id="377" w:name="_Toc237144538"/>
-      <w:bookmarkStart w:id="378" w:name="_Toc236814375"/>
-      <w:bookmarkStart w:id="379" w:name="_Toc237156332"/>
-      <w:bookmarkStart w:id="380" w:name="_Toc236812507"/>
-      <w:bookmarkStart w:id="381" w:name="_Toc236815012"/>
-      <w:bookmarkStart w:id="382" w:name="_Toc236810575"/>
-      <w:bookmarkStart w:id="383" w:name="_Toc237144528"/>
-      <w:bookmarkStart w:id="384" w:name="_Toc236813116"/>
-      <w:bookmarkStart w:id="385" w:name="_Toc236812477"/>
-      <w:bookmarkStart w:id="386" w:name="_Toc236810577"/>
-      <w:bookmarkStart w:id="387" w:name="_Toc236813174"/>
-      <w:bookmarkStart w:id="388" w:name="_Toc237328112"/>
-      <w:bookmarkStart w:id="389" w:name="_Toc236812482"/>
-      <w:bookmarkStart w:id="390" w:name="_Toc237145167"/>
-      <w:bookmarkStart w:id="391" w:name="_Toc236811875"/>
-      <w:bookmarkStart w:id="392" w:name="_Toc236813750"/>
-      <w:bookmarkStart w:id="393" w:name="_Toc236810604"/>
-      <w:bookmarkStart w:id="394" w:name="_Toc237068211"/>
-      <w:bookmarkStart w:id="395" w:name="_Toc237067104"/>
-      <w:bookmarkStart w:id="396" w:name="_Toc236814380"/>
-      <w:bookmarkStart w:id="397" w:name="_Toc237328749"/>
-      <w:bookmarkStart w:id="398" w:name="_Toc236813143"/>
-      <w:bookmarkStart w:id="399" w:name="_Toc237144568"/>
-      <w:bookmarkStart w:id="400" w:name="_Toc237145201"/>
-      <w:bookmarkStart w:id="401" w:name="_Toc237068082"/>
-      <w:bookmarkStart w:id="402" w:name="_Toc237145196"/>
-      <w:bookmarkStart w:id="403" w:name="_Toc236815072"/>
-      <w:bookmarkStart w:id="404" w:name="_Toc236813808"/>
-      <w:bookmarkStart w:id="405" w:name="_Toc237068081"/>
-      <w:bookmarkStart w:id="406" w:name="_Toc236815103"/>
-      <w:bookmarkStart w:id="407" w:name="_Toc236811273"/>
-      <w:bookmarkStart w:id="408" w:name="_Toc237145195"/>
-      <w:bookmarkStart w:id="409" w:name="_Toc237144533"/>
-      <w:bookmarkStart w:id="410" w:name="_Toc237048618"/>
-      <w:bookmarkStart w:id="411" w:name="_Toc236813140"/>
-      <w:bookmarkStart w:id="412" w:name="_Toc236811909"/>
-      <w:bookmarkStart w:id="413" w:name="_Toc237328115"/>
-      <w:bookmarkStart w:id="414" w:name="_Toc237067041"/>
-      <w:bookmarkStart w:id="415" w:name="_Toc237145169"/>
-      <w:bookmarkStart w:id="416" w:name="_Toc236812542"/>
-      <w:bookmarkStart w:id="417" w:name="_Toc236814384"/>
-      <w:bookmarkStart w:id="418" w:name="_Toc237156335"/>
-      <w:bookmarkStart w:id="419" w:name="_Toc237145171"/>
-      <w:bookmarkStart w:id="420" w:name="_Toc237145230"/>
-      <w:bookmarkStart w:id="421" w:name="_Toc236815011"/>
-      <w:bookmarkStart w:id="422" w:name="_Toc236813842"/>
-      <w:bookmarkStart w:id="423" w:name="_Toc236811843"/>
-      <w:bookmarkStart w:id="424" w:name="_Toc237156400"/>
-      <w:bookmarkStart w:id="425" w:name="_Toc236811848"/>
-      <w:bookmarkStart w:id="426" w:name="_Toc236811941"/>
-      <w:bookmarkStart w:id="427" w:name="_Toc236812479"/>
-      <w:bookmarkStart w:id="428" w:name="_Toc237328146"/>
-      <w:bookmarkStart w:id="429" w:name="_Toc236811239"/>
-      <w:bookmarkStart w:id="430" w:name="_Toc236815039"/>
-      <w:bookmarkStart w:id="431" w:name="_Toc237328746"/>
-      <w:bookmarkStart w:id="432" w:name="_Toc236815070"/>
-      <w:bookmarkStart w:id="433" w:name="_Toc237156342"/>
-      <w:bookmarkStart w:id="434" w:name="_Toc237328255"/>
-      <w:bookmarkStart w:id="435" w:name="_Toc236811988"/>
-      <w:bookmarkStart w:id="436" w:name="_Toc236814383"/>
-      <w:bookmarkStart w:id="437" w:name="_Toc237144677"/>
-      <w:bookmarkStart w:id="438" w:name="_Toc237156436"/>
-      <w:bookmarkStart w:id="439" w:name="_Toc237067043"/>
-      <w:bookmarkStart w:id="440" w:name="_Toc236811356"/>
-      <w:bookmarkStart w:id="441" w:name="_Toc236815008"/>
-      <w:bookmarkStart w:id="442" w:name="_Toc237328111"/>
-      <w:bookmarkStart w:id="443" w:name="_Toc237144667"/>
-      <w:bookmarkStart w:id="444" w:name="_Toc236814382"/>
-      <w:bookmarkStart w:id="445" w:name="_Toc236814511"/>
-      <w:bookmarkStart w:id="446" w:name="_Toc237048754"/>
-      <w:bookmarkStart w:id="447" w:name="_Toc237156481"/>
-      <w:bookmarkStart w:id="448" w:name="_Toc236812622"/>
-      <w:bookmarkStart w:id="449" w:name="_Toc236813879"/>
-      <w:bookmarkStart w:id="450" w:name="_Toc236814524"/>
-      <w:bookmarkStart w:id="451" w:name="_Toc236810719"/>
-      <w:bookmarkStart w:id="452" w:name="_Toc237328245"/>
-      <w:bookmarkStart w:id="453" w:name="_Toc236813242"/>
-      <w:bookmarkStart w:id="454" w:name="_Toc236810578"/>
-      <w:bookmarkStart w:id="455" w:name="_Toc236810720"/>
-      <w:bookmarkStart w:id="456" w:name="_Toc236813877"/>
-      <w:bookmarkStart w:id="457" w:name="_Toc237048765"/>
-      <w:bookmarkStart w:id="458" w:name="_Toc236815152"/>
-      <w:bookmarkStart w:id="459" w:name="_Toc236815141"/>
-      <w:bookmarkStart w:id="460" w:name="_Toc236813890"/>
-      <w:bookmarkStart w:id="461" w:name="_Toc237144680"/>
-      <w:bookmarkStart w:id="462" w:name="_Toc237328878"/>
-      <w:bookmarkStart w:id="463" w:name="_Toc237145300"/>
-      <w:bookmarkStart w:id="464" w:name="_Toc236811989"/>
-      <w:bookmarkStart w:id="465" w:name="_Toc237048752"/>
-      <w:bookmarkStart w:id="466" w:name="_Toc237144678"/>
-      <w:bookmarkStart w:id="467" w:name="_Toc237068222"/>
-      <w:bookmarkStart w:id="468" w:name="_Toc237328888"/>
-      <w:bookmarkStart w:id="469" w:name="_Toc237067172"/>
-      <w:bookmarkStart w:id="470" w:name="_Toc237067183"/>
-      <w:bookmarkStart w:id="471" w:name="_Toc237145310"/>
-      <w:bookmarkStart w:id="472" w:name="_Toc236814513"/>
-      <w:bookmarkStart w:id="473" w:name="_Toc237068221"/>
-      <w:bookmarkStart w:id="474" w:name="_Toc237328242"/>
-      <w:bookmarkStart w:id="475" w:name="_Toc236813905"/>
-      <w:bookmarkStart w:id="476" w:name="_Toc237156471"/>
-      <w:bookmarkStart w:id="477" w:name="_Toc236815151"/>
-      <w:bookmarkStart w:id="478" w:name="_Toc237067182"/>
-      <w:bookmarkStart w:id="479" w:name="_Toc237145311"/>
-      <w:bookmarkStart w:id="480" w:name="_Toc236811976"/>
-      <w:bookmarkStart w:id="481" w:name="_Toc237068237"/>
-      <w:bookmarkStart w:id="482" w:name="_Toc236812612"/>
-      <w:bookmarkStart w:id="483" w:name="_Toc237328875"/>
-      <w:bookmarkStart w:id="484" w:name="_Toc236811355"/>
-      <w:bookmarkStart w:id="485" w:name="_Toc237328877"/>
-      <w:bookmarkStart w:id="486" w:name="_Toc236813244"/>
-      <w:bookmarkStart w:id="487" w:name="_Toc237328904"/>
-      <w:bookmarkStart w:id="488" w:name="_Toc237328244"/>
-      <w:bookmarkStart w:id="489" w:name="_Toc237067169"/>
-      <w:bookmarkStart w:id="490" w:name="_Toc237156497"/>
-      <w:bookmarkStart w:id="491" w:name="_Toc236812610"/>
-      <w:bookmarkStart w:id="492" w:name="_Toc236813243"/>
-      <w:bookmarkStart w:id="493" w:name="_Toc237048766"/>
-      <w:bookmarkStart w:id="494" w:name="_Toc237328273"/>
-      <w:bookmarkStart w:id="495" w:name="_Toc236811342"/>
-      <w:bookmarkStart w:id="496" w:name="_Toc236814526"/>
-      <w:bookmarkStart w:id="497" w:name="_Toc237328890"/>
-      <w:bookmarkStart w:id="498" w:name="_Toc236815169"/>
-      <w:bookmarkStart w:id="499" w:name="_Toc236814542"/>
-      <w:bookmarkStart w:id="500" w:name="_Toc237068197"/>
-      <w:bookmarkStart w:id="501" w:name="_Toc236812611"/>
-      <w:bookmarkStart w:id="502" w:name="_Toc236811357"/>
-      <w:bookmarkStart w:id="503" w:name="_Toc237068223"/>
-      <w:bookmarkStart w:id="504" w:name="_Toc237067171"/>
-      <w:bookmarkStart w:id="505" w:name="_Toc237048753"/>
-      <w:bookmarkStart w:id="506" w:name="_Toc236815153"/>
-      <w:bookmarkStart w:id="507" w:name="_Toc236814512"/>
-      <w:bookmarkStart w:id="508" w:name="_Toc236813878"/>
-      <w:bookmarkStart w:id="509" w:name="_Toc236813257"/>
-      <w:bookmarkStart w:id="510" w:name="_Toc237144679"/>
-      <w:bookmarkStart w:id="511" w:name="_Toc237068208"/>
-      <w:bookmarkStart w:id="512" w:name="_Toc237328889"/>
-      <w:bookmarkStart w:id="513" w:name="_Toc237145299"/>
-      <w:bookmarkStart w:id="514" w:name="_Toc237144666"/>
-      <w:bookmarkStart w:id="515" w:name="_Toc236810708"/>
-      <w:bookmarkStart w:id="516" w:name="_Toc236812623"/>
-      <w:bookmarkStart w:id="517" w:name="_Toc237067185"/>
-      <w:bookmarkStart w:id="518" w:name="_Toc237156469"/>
-      <w:bookmarkStart w:id="519" w:name="_Toc236810736"/>
-      <w:bookmarkStart w:id="520" w:name="_Toc237145312"/>
-      <w:bookmarkStart w:id="521" w:name="_Toc236811990"/>
-      <w:bookmarkStart w:id="522" w:name="_Toc237328206"/>
-      <w:bookmarkStart w:id="523" w:name="_Toc236814409"/>
-      <w:bookmarkStart w:id="524" w:name="_Toc236811977"/>
-      <w:bookmarkStart w:id="525" w:name="_Toc237145326"/>
-      <w:bookmarkStart w:id="526" w:name="_Toc237328891"/>
-      <w:bookmarkStart w:id="527" w:name="_Toc236815105"/>
-      <w:bookmarkStart w:id="528" w:name="_Toc236811370"/>
-      <w:bookmarkStart w:id="529" w:name="_Toc236812004"/>
-      <w:bookmarkStart w:id="530" w:name="_Toc236813892"/>
-      <w:bookmarkStart w:id="531" w:name="_Toc237068174"/>
-      <w:bookmarkStart w:id="532" w:name="_Toc237328907"/>
-      <w:bookmarkStart w:id="533" w:name="_Toc236812638"/>
-      <w:bookmarkStart w:id="534" w:name="_Toc236811991"/>
-      <w:bookmarkStart w:id="535" w:name="_Toc236815104"/>
-      <w:bookmarkStart w:id="536" w:name="_Toc236815168"/>
-      <w:bookmarkStart w:id="537" w:name="_Toc237067184"/>
-      <w:bookmarkStart w:id="538" w:name="_Toc237145313"/>
-      <w:bookmarkStart w:id="539" w:name="_Toc237145329"/>
-      <w:bookmarkStart w:id="540" w:name="_Toc236813272"/>
-      <w:bookmarkStart w:id="541" w:name="_Toc237067200"/>
-      <w:bookmarkStart w:id="542" w:name="_Toc237068240"/>
-      <w:bookmarkStart w:id="543" w:name="_Toc236811372"/>
-      <w:bookmarkStart w:id="544" w:name="_Toc237156499"/>
-      <w:bookmarkStart w:id="545" w:name="_Toc237328258"/>
-      <w:bookmarkStart w:id="546" w:name="_Toc237328256"/>
-      <w:bookmarkStart w:id="547" w:name="_Toc236811371"/>
-      <w:bookmarkStart w:id="548" w:name="_Toc237145232"/>
-      <w:bookmarkStart w:id="549" w:name="_Toc237156498"/>
-      <w:bookmarkStart w:id="550" w:name="_Toc236812641"/>
-      <w:bookmarkStart w:id="551" w:name="_Toc237068238"/>
-      <w:bookmarkStart w:id="552" w:name="_Toc237144695"/>
-      <w:bookmarkStart w:id="553" w:name="_Toc236812624"/>
-      <w:bookmarkStart w:id="554" w:name="_Toc237068239"/>
-      <w:bookmarkStart w:id="555" w:name="_Toc236813274"/>
-      <w:bookmarkStart w:id="556" w:name="_Toc237048767"/>
-      <w:bookmarkStart w:id="557" w:name="_Toc237328274"/>
-      <w:bookmarkStart w:id="558" w:name="_Toc236812006"/>
-      <w:bookmarkStart w:id="559" w:name="_Toc236812007"/>
-      <w:bookmarkStart w:id="560" w:name="_Toc237328906"/>
-      <w:bookmarkStart w:id="561" w:name="_Toc236815170"/>
-      <w:bookmarkStart w:id="562" w:name="_Toc236814539"/>
-      <w:bookmarkStart w:id="563" w:name="_Toc237048782"/>
-      <w:bookmarkStart w:id="564" w:name="_Toc237328272"/>
-      <w:bookmarkStart w:id="565" w:name="_Toc236813271"/>
-      <w:bookmarkStart w:id="566" w:name="_Toc236814540"/>
-      <w:bookmarkStart w:id="567" w:name="_Toc237067199"/>
-      <w:bookmarkStart w:id="568" w:name="_Toc237048781"/>
-      <w:bookmarkStart w:id="569" w:name="_Toc236814478"/>
-      <w:bookmarkStart w:id="570" w:name="_Toc237156500"/>
-      <w:bookmarkStart w:id="571" w:name="_Toc236814541"/>
-      <w:bookmarkStart w:id="572" w:name="_Toc236814525"/>
-      <w:bookmarkStart w:id="573" w:name="_Toc236810737"/>
-      <w:bookmarkStart w:id="574" w:name="_Toc237156338"/>
-      <w:bookmarkStart w:id="575" w:name="_Toc236811214"/>
-      <w:bookmarkStart w:id="576" w:name="_Toc236813891"/>
-      <w:bookmarkStart w:id="577" w:name="_Toc237068078"/>
-      <w:bookmarkStart w:id="578" w:name="_Toc237067042"/>
-      <w:bookmarkStart w:id="579" w:name="_Toc237144536"/>
-      <w:bookmarkStart w:id="580" w:name="_Toc236813258"/>
-      <w:bookmarkStart w:id="581" w:name="_Toc237068109"/>
-      <w:bookmarkStart w:id="582" w:name="_Toc236814381"/>
-      <w:bookmarkStart w:id="583" w:name="_Toc237144693"/>
-      <w:bookmarkStart w:id="584" w:name="_Toc237048649"/>
-      <w:bookmarkStart w:id="585" w:name="_Toc237048780"/>
-      <w:bookmarkStart w:id="586" w:name="_Toc237067201"/>
-      <w:bookmarkStart w:id="587" w:name="_Toc236813809"/>
-      <w:bookmarkStart w:id="588" w:name="_Toc236812005"/>
-      <w:bookmarkStart w:id="589" w:name="_Toc237156482"/>
-      <w:bookmarkStart w:id="590" w:name="_Toc237145170"/>
-      <w:bookmarkStart w:id="591" w:name="_Toc237328905"/>
-      <w:bookmarkStart w:id="592" w:name="_Toc236813255"/>
-      <w:bookmarkStart w:id="593" w:name="_Toc236812475"/>
-      <w:bookmarkStart w:id="594" w:name="_Toc236812575"/>
-      <w:bookmarkStart w:id="595" w:name="_Toc236811354"/>
-      <w:bookmarkStart w:id="596" w:name="_Toc237328807"/>
-      <w:bookmarkStart w:id="597" w:name="_Toc236813906"/>
-      <w:bookmarkStart w:id="598" w:name="_Toc237067198"/>
-      <w:bookmarkStart w:id="599" w:name="_Toc236815167"/>
-      <w:bookmarkStart w:id="600" w:name="_Toc237145327"/>
-      <w:bookmarkStart w:id="601" w:name="_Toc237328840"/>
-      <w:bookmarkStart w:id="602" w:name="_Toc237328271"/>
-      <w:bookmarkStart w:id="603" w:name="_Toc236813908"/>
-      <w:bookmarkStart w:id="604" w:name="_Toc236811373"/>
-      <w:bookmarkStart w:id="605" w:name="_Toc236810735"/>
-      <w:bookmarkStart w:id="606" w:name="_Toc237048783"/>
-      <w:bookmarkStart w:id="607" w:name="_Toc237144628"/>
-      <w:bookmarkStart w:id="608" w:name="_Toc237156484"/>
-      <w:bookmarkStart w:id="609" w:name="_Toc237145328"/>
-      <w:bookmarkStart w:id="610" w:name="_Toc236810671"/>
-      <w:bookmarkStart w:id="611" w:name="_Toc236811212"/>
-      <w:bookmarkStart w:id="612" w:name="_Toc237144694"/>
-      <w:bookmarkStart w:id="613" w:name="_Toc237156432"/>
-      <w:bookmarkStart w:id="614" w:name="_Toc236813747"/>
-      <w:bookmarkStart w:id="615" w:name="_Toc236812639"/>
-      <w:bookmarkStart w:id="616" w:name="_Toc237068172"/>
-      <w:bookmarkStart w:id="617" w:name="_Toc236810574"/>
-      <w:bookmarkStart w:id="618" w:name="_Toc236810738"/>
-      <w:bookmarkStart w:id="619" w:name="_Toc237067135"/>
-      <w:bookmarkStart w:id="620" w:name="_Toc236813746"/>
-      <w:bookmarkStart w:id="621" w:name="_Toc237328209"/>
-      <w:bookmarkStart w:id="622" w:name="_Toc236811309"/>
-      <w:bookmarkStart w:id="623" w:name="_Toc236814475"/>
-      <w:bookmarkStart w:id="624" w:name="_Toc236815106"/>
-      <w:bookmarkStart w:id="625" w:name="_Toc237156452"/>
-      <w:bookmarkStart w:id="626" w:name="_Toc237048719"/>
-      <w:bookmarkStart w:id="627" w:name="_Toc236810694"/>
-      <w:bookmarkStart w:id="628" w:name="_Toc236814495"/>
-      <w:bookmarkStart w:id="629" w:name="_Toc236813861"/>
-      <w:bookmarkStart w:id="630" w:name="_Toc236813210"/>
-      <w:bookmarkStart w:id="631" w:name="_Toc236811974"/>
-      <w:bookmarkStart w:id="632" w:name="_Toc237328842"/>
-      <w:bookmarkStart w:id="633" w:name="_Toc236813230"/>
-      <w:bookmarkStart w:id="634" w:name="_Toc236812594"/>
-      <w:bookmarkStart w:id="635" w:name="_Toc236810705"/>
-      <w:bookmarkStart w:id="636" w:name="_Toc237328229"/>
-      <w:bookmarkStart w:id="637" w:name="_Toc236810691"/>
-      <w:bookmarkStart w:id="638" w:name="_Toc237145264"/>
-      <w:bookmarkStart w:id="639" w:name="_Toc237048750"/>
-      <w:bookmarkStart w:id="640" w:name="_Toc237144651"/>
-      <w:bookmarkStart w:id="641" w:name="_Toc237145281"/>
-      <w:bookmarkStart w:id="642" w:name="_Toc237048718"/>
-      <w:bookmarkStart w:id="643" w:name="_Toc237328230"/>
-      <w:bookmarkStart w:id="644" w:name="_Toc237145297"/>
-      <w:bookmarkStart w:id="645" w:name="_Toc236811326"/>
-      <w:bookmarkStart w:id="646" w:name="_Toc237048738"/>
-      <w:bookmarkStart w:id="647" w:name="_Toc237328859"/>
-      <w:bookmarkStart w:id="648" w:name="_Toc236811328"/>
-      <w:bookmarkStart w:id="649" w:name="_Toc237068175"/>
-      <w:bookmarkStart w:id="650" w:name="_Toc236811306"/>
-      <w:bookmarkStart w:id="651" w:name="_Toc237144648"/>
-      <w:bookmarkStart w:id="652" w:name="_Toc237145283"/>
-      <w:bookmarkStart w:id="653" w:name="_Toc237145286"/>
-      <w:bookmarkStart w:id="654" w:name="_Toc236813229"/>
-      <w:bookmarkStart w:id="655" w:name="_Toc237144632"/>
-      <w:bookmarkStart w:id="656" w:name="_Toc237145282"/>
-      <w:bookmarkStart w:id="657" w:name="_Toc237145265"/>
-      <w:bookmarkStart w:id="658" w:name="_Toc236812574"/>
-      <w:bookmarkStart w:id="659" w:name="_Toc237144652"/>
-      <w:bookmarkStart w:id="660" w:name="_Toc237048736"/>
-      <w:bookmarkStart w:id="661" w:name="_Toc236813226"/>
-      <w:bookmarkStart w:id="662" w:name="_Toc237328862"/>
-      <w:bookmarkStart w:id="663" w:name="_Toc237048739"/>
-      <w:bookmarkStart w:id="664" w:name="_Toc236812595"/>
-      <w:bookmarkStart w:id="665" w:name="_Toc236810690"/>
-      <w:bookmarkStart w:id="666" w:name="_Toc237144653"/>
-      <w:bookmarkStart w:id="667" w:name="_Toc236811964"/>
-      <w:bookmarkStart w:id="668" w:name="_Toc237156435"/>
-      <w:bookmarkStart w:id="669" w:name="_Toc236813273"/>
-      <w:bookmarkStart w:id="670" w:name="_Toc236814494"/>
-      <w:bookmarkStart w:id="671" w:name="_Toc237156434"/>
-      <w:bookmarkStart w:id="672" w:name="_Toc237067136"/>
-      <w:bookmarkStart w:id="673" w:name="_Toc236815138"/>
-      <w:bookmarkStart w:id="674" w:name="_Toc236814498"/>
-      <w:bookmarkStart w:id="675" w:name="_Toc237048716"/>
-      <w:bookmarkStart w:id="676" w:name="_Toc237067153"/>
-      <w:bookmarkStart w:id="677" w:name="_Toc236810707"/>
-      <w:bookmarkStart w:id="678" w:name="_Toc237144630"/>
-      <w:bookmarkStart w:id="679" w:name="_Toc236813256"/>
-      <w:bookmarkStart w:id="680" w:name="_Toc237067137"/>
-      <w:bookmarkStart w:id="681" w:name="_Toc236810709"/>
-      <w:bookmarkStart w:id="682" w:name="_Toc236811960"/>
-      <w:bookmarkStart w:id="683" w:name="_Toc236811845"/>
-      <w:bookmarkStart w:id="684" w:name="_Toc236812576"/>
-      <w:bookmarkStart w:id="685" w:name="_Toc236811343"/>
-      <w:bookmarkStart w:id="686" w:name="_Toc237328226"/>
-      <w:bookmarkStart w:id="687" w:name="_Toc237068224"/>
-      <w:bookmarkStart w:id="688" w:name="_Toc237328841"/>
-      <w:bookmarkStart w:id="689" w:name="_Toc237068210"/>
-      <w:bookmarkStart w:id="690" w:name="_Toc236812625"/>
-      <w:bookmarkStart w:id="691" w:name="_Toc237144665"/>
-      <w:bookmarkStart w:id="692" w:name="_Toc236811942"/>
-      <w:bookmarkStart w:id="693" w:name="_Toc236811327"/>
-      <w:bookmarkStart w:id="694" w:name="_Toc236810673"/>
-      <w:bookmarkStart w:id="695" w:name="_Toc237156468"/>
-      <w:bookmarkStart w:id="696" w:name="_Toc236811341"/>
-      <w:bookmarkStart w:id="697" w:name="_Toc236812593"/>
-      <w:bookmarkStart w:id="698" w:name="_Toc237145263"/>
-      <w:bookmarkStart w:id="699" w:name="_Toc237156470"/>
-      <w:bookmarkStart w:id="700" w:name="_Toc237328207"/>
-      <w:bookmarkStart w:id="701" w:name="_Toc237328843"/>
-      <w:bookmarkStart w:id="702" w:name="_Toc237145262"/>
-      <w:bookmarkStart w:id="703" w:name="_Toc237328243"/>
-      <w:bookmarkStart w:id="704" w:name="_Toc237328876"/>
-      <w:bookmarkStart w:id="705" w:name="_Toc237328839"/>
-      <w:bookmarkStart w:id="706" w:name="_Toc236814523"/>
-      <w:bookmarkStart w:id="707" w:name="_Toc236815140"/>
-      <w:bookmarkStart w:id="708" w:name="_Toc237145298"/>
-      <w:bookmarkStart w:id="709" w:name="_Toc237144631"/>
-      <w:bookmarkStart w:id="710" w:name="_Toc236813812"/>
-      <w:bookmarkStart w:id="711" w:name="_Toc236815139"/>
-      <w:bookmarkStart w:id="712" w:name="_Toc237328257"/>
-      <w:bookmarkStart w:id="713" w:name="_Toc236812577"/>
-      <w:bookmarkStart w:id="714" w:name="_Toc237048623"/>
-      <w:bookmarkStart w:id="715" w:name="_Toc236815127"/>
-      <w:bookmarkStart w:id="716" w:name="_Toc237144650"/>
-      <w:bookmarkStart w:id="717" w:name="_Toc236813865"/>
-      <w:bookmarkStart w:id="718" w:name="_Toc236813231"/>
-      <w:bookmarkStart w:id="719" w:name="_Toc237156453"/>
-      <w:bookmarkStart w:id="720" w:name="_Toc237156457"/>
-      <w:bookmarkStart w:id="721" w:name="_Toc236811330"/>
-      <w:bookmarkStart w:id="722" w:name="_Toc236813209"/>
-      <w:bookmarkStart w:id="723" w:name="_Toc237328863"/>
-      <w:bookmarkStart w:id="724" w:name="_Toc236815123"/>
-      <w:bookmarkStart w:id="725" w:name="_Toc237145284"/>
-      <w:bookmarkStart w:id="726" w:name="_Toc237048740"/>
-      <w:bookmarkStart w:id="727" w:name="_Toc237068194"/>
-      <w:bookmarkStart w:id="728" w:name="_Toc237328228"/>
-      <w:bookmarkStart w:id="729" w:name="_Toc237067158"/>
-      <w:bookmarkStart w:id="730" w:name="_Toc236814499"/>
-      <w:bookmarkStart w:id="731" w:name="_Toc236813864"/>
-      <w:bookmarkStart w:id="732" w:name="_Toc236815124"/>
-      <w:bookmarkStart w:id="733" w:name="_Toc236812598"/>
-      <w:bookmarkStart w:id="734" w:name="_Toc236811962"/>
-      <w:bookmarkStart w:id="735" w:name="_Toc236813228"/>
-      <w:bookmarkStart w:id="736" w:name="_Toc237048764"/>
-      <w:bookmarkStart w:id="737" w:name="_Toc237328861"/>
-      <w:bookmarkStart w:id="738" w:name="_Toc236810672"/>
-      <w:bookmarkStart w:id="739" w:name="_Toc237156467"/>
-      <w:bookmarkStart w:id="740" w:name="_Toc237048751"/>
-      <w:bookmarkStart w:id="741" w:name="_Toc237156456"/>
-      <w:bookmarkStart w:id="742" w:name="_Toc237068207"/>
-      <w:bookmarkStart w:id="743" w:name="_Toc236813876"/>
-      <w:bookmarkStart w:id="744" w:name="_Toc237144649"/>
-      <w:bookmarkStart w:id="745" w:name="_Toc237067133"/>
-      <w:bookmarkStart w:id="746" w:name="_Toc237067170"/>
-      <w:bookmarkStart w:id="747" w:name="_Toc237156454"/>
-      <w:bookmarkStart w:id="748" w:name="_Toc237144664"/>
-      <w:bookmarkStart w:id="749" w:name="_Toc236815154"/>
-      <w:bookmarkStart w:id="750" w:name="_Toc236813843"/>
-      <w:bookmarkStart w:id="751" w:name="_Toc237048735"/>
-      <w:bookmarkStart w:id="752" w:name="_Toc236815125"/>
-      <w:bookmarkStart w:id="753" w:name="_Toc236811340"/>
-      <w:bookmarkStart w:id="754" w:name="_Toc236811975"/>
-      <w:bookmarkStart w:id="755" w:name="_Toc236810692"/>
-      <w:bookmarkStart w:id="756" w:name="_Toc237328864"/>
-      <w:bookmarkStart w:id="757" w:name="_Toc236811940"/>
-      <w:bookmarkStart w:id="758" w:name="_Toc236815137"/>
-      <w:bookmarkStart w:id="759" w:name="_Toc236810695"/>
-      <w:bookmarkStart w:id="760" w:name="_Toc236814476"/>
-      <w:bookmarkStart w:id="761" w:name="_Toc237067156"/>
-      <w:bookmarkStart w:id="762" w:name="_Toc236814497"/>
-      <w:bookmarkStart w:id="763" w:name="_Toc236812596"/>
-      <w:bookmarkStart w:id="764" w:name="_Toc237328145"/>
-      <w:bookmarkStart w:id="765" w:name="_Toc237067155"/>
-      <w:bookmarkStart w:id="766" w:name="_Toc237048737"/>
-      <w:bookmarkStart w:id="767" w:name="_Toc237067134"/>
-      <w:bookmarkStart w:id="768" w:name="_Toc236814496"/>
-      <w:bookmarkStart w:id="769" w:name="_Toc236813862"/>
-      <w:bookmarkStart w:id="770" w:name="_Toc236813841"/>
-      <w:bookmarkStart w:id="771" w:name="_Toc236811329"/>
-      <w:bookmarkStart w:id="772" w:name="_Toc236811961"/>
-      <w:bookmarkStart w:id="773" w:name="_Toc236813907"/>
-      <w:bookmarkStart w:id="774" w:name="_Toc237068195"/>
-      <w:bookmarkStart w:id="775" w:name="_Toc236813889"/>
-      <w:bookmarkStart w:id="776" w:name="_Toc237068193"/>
-      <w:bookmarkStart w:id="777" w:name="_Toc236810722"/>
-      <w:bookmarkStart w:id="778" w:name="_Toc236813863"/>
-      <w:bookmarkStart w:id="779" w:name="_Toc237156483"/>
-      <w:bookmarkStart w:id="780" w:name="_Toc237328241"/>
-      <w:bookmarkStart w:id="781" w:name="_Toc237068192"/>
-      <w:bookmarkStart w:id="782" w:name="_Toc236810693"/>
-      <w:bookmarkStart w:id="783" w:name="_Toc236810706"/>
-      <w:bookmarkStart w:id="784" w:name="_Toc237328227"/>
-      <w:bookmarkStart w:id="785" w:name="_Toc237144663"/>
-      <w:bookmarkStart w:id="786" w:name="_Toc236812597"/>
-      <w:bookmarkStart w:id="787" w:name="_Toc236814477"/>
-      <w:bookmarkStart w:id="788" w:name="_Toc237328208"/>
-      <w:bookmarkStart w:id="789" w:name="_Toc236813208"/>
-      <w:bookmarkStart w:id="790" w:name="_Toc236815122"/>
-      <w:bookmarkStart w:id="791" w:name="_Toc237145261"/>
-      <w:bookmarkStart w:id="792" w:name="_Toc237067154"/>
-      <w:bookmarkStart w:id="793" w:name="_Toc236813875"/>
-      <w:bookmarkStart w:id="794" w:name="_Toc236813207"/>
-      <w:bookmarkStart w:id="795" w:name="_Toc237067157"/>
-      <w:bookmarkStart w:id="796" w:name="_Toc237067168"/>
-      <w:bookmarkStart w:id="797" w:name="_Toc237328860"/>
-      <w:bookmarkStart w:id="798" w:name="_Toc237068196"/>
-      <w:bookmarkStart w:id="799" w:name="_Toc236810674"/>
-      <w:bookmarkStart w:id="800" w:name="_Toc236815126"/>
-      <w:bookmarkStart w:id="801" w:name="_Toc237328231"/>
-      <w:bookmarkStart w:id="802" w:name="_Toc236814509"/>
-      <w:bookmarkStart w:id="803" w:name="_Toc237145285"/>
-      <w:bookmarkStart w:id="804" w:name="_Toc236812608"/>
-      <w:bookmarkStart w:id="805" w:name="_Toc236811963"/>
-      <w:bookmarkStart w:id="806" w:name="_Toc236812609"/>
-      <w:bookmarkStart w:id="807" w:name="_Toc237156455"/>
       <w:bookmarkEnd w:id="57"/>
       <w:bookmarkEnd w:id="58"/>
       <w:bookmarkEnd w:id="59"/>
@@ -4327,7 +4297,6 @@
       <w:bookmarkEnd w:id="804"/>
       <w:bookmarkEnd w:id="805"/>
       <w:bookmarkEnd w:id="806"/>
-      <w:bookmarkEnd w:id="807"/>
       <w:r>
         <w:rPr/>
         <w:drawing>
@@ -4463,10 +4432,10 @@
         <w:tab/>
         <w:tab/>
       </w:r>
+      <w:bookmarkStart w:id="807" w:name="_Toc496167967"/>
       <w:bookmarkStart w:id="808" w:name="__RefHeading___Toc3456_2680829492"/>
-      <w:bookmarkStart w:id="809" w:name="_Toc496167967"/>
+      <w:bookmarkEnd w:id="807"/>
       <w:bookmarkEnd w:id="808"/>
-      <w:bookmarkEnd w:id="809"/>
       <w:r>
         <w:br w:type="page"/>
       </w:r>
@@ -4481,8 +4450,8 @@
         <w:spacing w:before="480" w:after="0"/>
         <w:rPr/>
       </w:pPr>
-      <w:bookmarkStart w:id="810" w:name="__RefHeading___Toc3453_323876262"/>
-      <w:bookmarkEnd w:id="810"/>
+      <w:bookmarkStart w:id="809" w:name="__RefHeading___Toc3453_323876262"/>
+      <w:bookmarkEnd w:id="809"/>
       <w:r>
         <w:rPr/>
         <w:fldChar w:fldCharType="begin"/>
@@ -4523,6 +4492,8 @@
           <w:lang w:eastAsia="ar-SA"/>
         </w:rPr>
       </w:pPr>
+      <w:bookmarkStart w:id="810" w:name="__RefHeading___Toc3512_1565090908"/>
+      <w:bookmarkEnd w:id="810"/>
       <w:r>
         <w:rPr>
           <w:lang w:eastAsia="ar-SA"/>
@@ -4538,7 +4509,7 @@
       </w:pPr>
       <w:r>
         <w:drawing>
-          <wp:anchor behindDoc="0" distT="0" distB="0" distL="0" distR="0" simplePos="0" locked="0" layoutInCell="1" allowOverlap="1" relativeHeight="69">
+          <wp:anchor behindDoc="0" distT="0" distB="0" distL="0" distR="0" simplePos="0" locked="0" layoutInCell="1" allowOverlap="1" relativeHeight="29">
             <wp:simplePos x="0" y="0"/>
             <wp:positionH relativeFrom="column">
               <wp:align>center</wp:align>
@@ -4811,7 +4782,9 @@
         </w:rPr>
       </w:pPr>
       <w:r>
-        <w:rPr/>
+        <w:rPr>
+          <w:lang w:eastAsia="ar-SA"/>
+        </w:rPr>
       </w:r>
     </w:p>
     <w:p>
@@ -4861,7 +4834,9 @@
         </w:rPr>
       </w:pPr>
       <w:r>
-        <w:rPr/>
+        <w:rPr>
+          <w:lang w:eastAsia="ar-SA"/>
+        </w:rPr>
       </w:r>
     </w:p>
     <w:p>
@@ -4873,7 +4848,9 @@
         </w:rPr>
       </w:pPr>
       <w:r>
-        <w:rPr/>
+        <w:rPr>
+          <w:lang w:eastAsia="ar-SA"/>
+        </w:rPr>
       </w:r>
     </w:p>
     <w:p>
@@ -4885,7 +4862,9 @@
         </w:rPr>
       </w:pPr>
       <w:r>
-        <w:rPr/>
+        <w:rPr>
+          <w:lang w:eastAsia="ar-SA"/>
+        </w:rPr>
       </w:r>
     </w:p>
     <w:p>
@@ -4897,7 +4876,9 @@
         </w:rPr>
       </w:pPr>
       <w:r>
-        <w:rPr/>
+        <w:rPr>
+          <w:lang w:eastAsia="ar-SA"/>
+        </w:rPr>
       </w:r>
     </w:p>
     <w:p>
@@ -4909,7 +4890,9 @@
         </w:rPr>
       </w:pPr>
       <w:r>
-        <w:rPr/>
+        <w:rPr>
+          <w:lang w:eastAsia="ar-SA"/>
+        </w:rPr>
       </w:r>
     </w:p>
     <w:p>
@@ -4924,8 +4907,8 @@
       </w:pPr>
       <w:bookmarkStart w:id="811" w:name="__RefHeading___Toc3458_2680829492"/>
       <w:bookmarkStart w:id="812" w:name="__DdeLink__3490_3152851877"/>
-      <w:bookmarkStart w:id="813" w:name="_Toc502761808"/>
-      <w:bookmarkStart w:id="814" w:name="_Toc496284773"/>
+      <w:bookmarkStart w:id="813" w:name="_Toc496284773"/>
+      <w:bookmarkStart w:id="814" w:name="_Toc502761808"/>
       <w:bookmarkEnd w:id="811"/>
       <w:bookmarkEnd w:id="813"/>
       <w:bookmarkEnd w:id="814"/>
@@ -5800,11 +5783,11 @@
         <w:rPr/>
       </w:r>
       <w:bookmarkStart w:id="815" w:name="__RefHeading___Toc3458_26808294921"/>
-      <w:bookmarkStart w:id="816" w:name="_Toc4962847731"/>
-      <w:bookmarkStart w:id="817" w:name="_Toc5027618081"/>
+      <w:bookmarkStart w:id="816" w:name="_Toc5027618081"/>
+      <w:bookmarkStart w:id="817" w:name="_Toc4962847731"/>
       <w:bookmarkStart w:id="818" w:name="__RefHeading___Toc3458_26808294921"/>
-      <w:bookmarkStart w:id="819" w:name="_Toc4962847731"/>
-      <w:bookmarkStart w:id="820" w:name="_Toc5027618081"/>
+      <w:bookmarkStart w:id="819" w:name="_Toc5027618081"/>
+      <w:bookmarkStart w:id="820" w:name="_Toc4962847731"/>
       <w:bookmarkEnd w:id="818"/>
       <w:bookmarkEnd w:id="819"/>
       <w:bookmarkEnd w:id="820"/>
@@ -6939,7 +6922,11 @@
       <w:bookmarkEnd w:id="828"/>
       <w:r>
         <w:rPr/>
-        <w:t>Reset Screen Resolution</w:t>
+        <w:t>Adjust</w:t>
+      </w:r>
+      <w:r>
+        <w:rPr/>
+        <w:t xml:space="preserve"> Screen Resolution</w:t>
       </w:r>
     </w:p>
     <w:p>
@@ -6974,7 +6961,7 @@
         </w:tblBorders>
         <w:tblCellMar>
           <w:top w:w="55" w:type="dxa"/>
-          <w:left w:w="48" w:type="dxa"/>
+          <w:left w:w="47" w:type="dxa"/>
           <w:bottom w:w="55" w:type="dxa"/>
           <w:right w:w="55" w:type="dxa"/>
         </w:tblCellMar>
@@ -8279,8 +8266,8 @@
               </w:rPr>
               <w:t>QUEST Client name is not registered</w:t>
             </w:r>
-            <w:bookmarkStart w:id="831" w:name="__DdeLink__3049_3916636515112212"/>
-            <w:bookmarkStart w:id="832" w:name="__DdeLink__3049_391663651511231"/>
+            <w:bookmarkStart w:id="831" w:name="__DdeLink__3049_391663651511231"/>
+            <w:bookmarkStart w:id="832" w:name="__DdeLink__3049_3916636515112212"/>
             <w:bookmarkEnd w:id="831"/>
             <w:bookmarkEnd w:id="832"/>
           </w:p>
@@ -8677,9 +8664,9 @@
               <w:pStyle w:val="Textintable"/>
               <w:rPr/>
             </w:pPr>
-            <w:bookmarkStart w:id="834" w:name="__DdeLink__3754_565918793"/>
+            <w:bookmarkStart w:id="834" w:name="__DdeLink__3049_391663651511221"/>
             <w:bookmarkStart w:id="835" w:name="__DdeLink__3049_391663651511121"/>
-            <w:bookmarkStart w:id="836" w:name="__DdeLink__3049_391663651511221"/>
+            <w:bookmarkStart w:id="836" w:name="__DdeLink__3754_565918793"/>
             <w:bookmarkStart w:id="837" w:name="__DdeLink__3049_391663651511122"/>
             <w:r>
               <w:rPr>
@@ -9276,7 +9263,11 @@
       <w:bookmarkEnd w:id="846"/>
       <w:r>
         <w:rPr/>
-        <w:t>Reset Opacity</w:t>
+        <w:t>Adjust</w:t>
+      </w:r>
+      <w:r>
+        <w:rPr/>
+        <w:t xml:space="preserve"> Opacity</w:t>
       </w:r>
     </w:p>
     <w:p>
@@ -9629,7 +9620,11 @@
       <w:bookmarkEnd w:id="850"/>
       <w:r>
         <w:rPr/>
-        <w:t>Reset Visibility</w:t>
+        <w:t>Adjust</w:t>
+      </w:r>
+      <w:r>
+        <w:rPr/>
+        <w:t xml:space="preserve"> Visibility</w:t>
       </w:r>
     </w:p>
     <w:p>
@@ -9670,7 +9665,7 @@
         </w:tblBorders>
         <w:tblCellMar>
           <w:top w:w="55" w:type="dxa"/>
-          <w:left w:w="48" w:type="dxa"/>
+          <w:left w:w="47" w:type="dxa"/>
           <w:bottom w:w="55" w:type="dxa"/>
           <w:right w:w="55" w:type="dxa"/>
         </w:tblCellMar>
@@ -10128,8 +10123,8 @@
               </w:rPr>
               <w:t>QUEST Client name is not registered</w:t>
             </w:r>
-            <w:bookmarkStart w:id="852" w:name="__DdeLink__3049_39166365151124"/>
-            <w:bookmarkStart w:id="853" w:name="__DdeLink__3049_3916636515"/>
+            <w:bookmarkStart w:id="852" w:name="__DdeLink__3049_3916636515"/>
+            <w:bookmarkStart w:id="853" w:name="__DdeLink__3049_39166365151124"/>
             <w:bookmarkEnd w:id="852"/>
             <w:bookmarkEnd w:id="853"/>
           </w:p>
@@ -10158,7 +10153,11 @@
       <w:bookmarkEnd w:id="854"/>
       <w:r>
         <w:rPr/>
-        <w:t xml:space="preserve">Reset Geometry </w:t>
+        <w:t>Adjust</w:t>
+      </w:r>
+      <w:r>
+        <w:rPr/>
+        <w:t xml:space="preserve"> Geometry </w:t>
       </w:r>
     </w:p>
     <w:p>
@@ -10529,9 +10528,9 @@
               </w:rPr>
               <w:t>HTTP/1.1 400 BAD REQUEST Could not set rectangle for Client   &lt;client&gt;. Not all information provided</w:t>
             </w:r>
-            <w:bookmarkStart w:id="855" w:name="__DdeLink__3049_391663651511141"/>
+            <w:bookmarkStart w:id="855" w:name="__DdeLink__3049_39166365152"/>
             <w:bookmarkStart w:id="856" w:name="__DdeLink__3049_391663651511241"/>
-            <w:bookmarkStart w:id="857" w:name="__DdeLink__3049_39166365152"/>
+            <w:bookmarkStart w:id="857" w:name="__DdeLink__3049_391663651511141"/>
             <w:bookmarkEnd w:id="855"/>
             <w:bookmarkEnd w:id="856"/>
             <w:bookmarkEnd w:id="857"/>
@@ -10943,7 +10942,7 @@
               <wp:positionV relativeFrom="paragraph">
                 <wp:posOffset>71755</wp:posOffset>
               </wp:positionV>
-              <wp:extent cx="814070" cy="320675"/>
+              <wp:extent cx="814705" cy="320675"/>
               <wp:effectExtent l="0" t="0" r="0" b="0"/>
               <wp:wrapSquare wrapText="bothSides"/>
               <wp:docPr id="9" name="Tekstvak 29"/>
@@ -10954,7 +10953,7 @@
                     <wps:spPr>
                       <a:xfrm>
                         <a:off x="0" y="0"/>
-                        <a:ext cx="813600" cy="320040"/>
+                        <a:ext cx="813960" cy="320040"/>
                       </a:xfrm>
                       <a:prstGeom prst="rect">
                         <a:avLst/>
@@ -11069,7 +11068,7 @@
         </mc:Choice>
         <mc:Fallback>
           <w:pict>
-            <v:rect id="shape_0" ID="Tekstvak 29" stroked="f" style="position:absolute;margin-left:414pt;margin-top:5.65pt;width:64pt;height:25.15pt">
+            <v:rect id="shape_0" ID="Tekstvak 29" stroked="f" style="position:absolute;margin-left:414pt;margin-top:5.65pt;width:64.05pt;height:25.15pt">
               <w10:wrap type="square"/>
               <v:fill o:detectmouseclick="t" on="false"/>
               <v:stroke color="#3465a4" joinstyle="round" endcap="flat"/>
@@ -11176,7 +11175,7 @@
               <wp:positionV relativeFrom="paragraph">
                 <wp:posOffset>111125</wp:posOffset>
               </wp:positionV>
-              <wp:extent cx="2985770" cy="471170"/>
+              <wp:extent cx="2986405" cy="471805"/>
               <wp:effectExtent l="0" t="0" r="0" b="0"/>
               <wp:wrapNone/>
               <wp:docPr id="11" name="Tekstvak 30"/>
@@ -11187,7 +11186,7 @@
                     <wps:spPr>
                       <a:xfrm>
                         <a:off x="0" y="0"/>
-                        <a:ext cx="2985120" cy="470520"/>
+                        <a:ext cx="2985840" cy="471240"/>
                       </a:xfrm>
                       <a:prstGeom prst="rect">
                         <a:avLst/>
@@ -11302,7 +11301,7 @@
         </mc:Choice>
         <mc:Fallback>
           <w:pict>
-            <v:rect id="shape_0" ID="Tekstvak 30" stroked="f" style="position:absolute;margin-left:135pt;margin-top:8.75pt;width:235pt;height:37pt">
+            <v:rect id="shape_0" ID="Tekstvak 30" stroked="f" style="position:absolute;margin-left:135pt;margin-top:8.75pt;width:235.05pt;height:37.05pt">
               <w10:wrap type="square"/>
               <v:fill o:detectmouseclick="t" on="false"/>
               <v:stroke color="#3465a4" joinstyle="round" endcap="flat"/>
@@ -12105,7 +12104,7 @@
     <w:qFormat/>
     <w:pPr>
       <w:widowControl w:val="false"/>
-      <w:overflowPunct w:val="false"/>
+      <w:overflowPunct w:val="true"/>
       <w:bidi w:val="0"/>
       <w:spacing w:lineRule="auto" w:line="312"/>
       <w:jc w:val="left"/>
@@ -14722,6 +14721,96 @@
       <w:lang w:val="de-DE"/>
     </w:rPr>
   </w:style>
+  <w:style w:type="character" w:styleId="ListLabel297">
+    <w:name w:val="ListLabel 297"/>
+    <w:qFormat/>
+    <w:rPr>
+      <w:rFonts w:cs="Symbol"/>
+    </w:rPr>
+  </w:style>
+  <w:style w:type="character" w:styleId="ListLabel298">
+    <w:name w:val="ListLabel 298"/>
+    <w:qFormat/>
+    <w:rPr>
+      <w:rFonts w:cs="Courier New"/>
+    </w:rPr>
+  </w:style>
+  <w:style w:type="character" w:styleId="ListLabel299">
+    <w:name w:val="ListLabel 299"/>
+    <w:qFormat/>
+    <w:rPr>
+      <w:rFonts w:cs="Wingdings"/>
+    </w:rPr>
+  </w:style>
+  <w:style w:type="character" w:styleId="ListLabel300">
+    <w:name w:val="ListLabel 300"/>
+    <w:qFormat/>
+    <w:rPr>
+      <w:rFonts w:cs="Symbol"/>
+    </w:rPr>
+  </w:style>
+  <w:style w:type="character" w:styleId="ListLabel301">
+    <w:name w:val="ListLabel 301"/>
+    <w:qFormat/>
+    <w:rPr>
+      <w:rFonts w:cs="Courier New"/>
+    </w:rPr>
+  </w:style>
+  <w:style w:type="character" w:styleId="ListLabel302">
+    <w:name w:val="ListLabel 302"/>
+    <w:qFormat/>
+    <w:rPr>
+      <w:rFonts w:cs="Wingdings"/>
+    </w:rPr>
+  </w:style>
+  <w:style w:type="character" w:styleId="ListLabel303">
+    <w:name w:val="ListLabel 303"/>
+    <w:qFormat/>
+    <w:rPr>
+      <w:rFonts w:cs="Symbol"/>
+    </w:rPr>
+  </w:style>
+  <w:style w:type="character" w:styleId="ListLabel304">
+    <w:name w:val="ListLabel 304"/>
+    <w:qFormat/>
+    <w:rPr>
+      <w:rFonts w:cs="Courier New"/>
+    </w:rPr>
+  </w:style>
+  <w:style w:type="character" w:styleId="ListLabel305">
+    <w:name w:val="ListLabel 305"/>
+    <w:qFormat/>
+    <w:rPr>
+      <w:rFonts w:cs="Wingdings"/>
+    </w:rPr>
+  </w:style>
+  <w:style w:type="character" w:styleId="ListLabel306">
+    <w:name w:val="ListLabel 306"/>
+    <w:qFormat/>
+    <w:rPr/>
+  </w:style>
+  <w:style w:type="character" w:styleId="ListLabel307">
+    <w:name w:val="ListLabel 307"/>
+    <w:qFormat/>
+    <w:rPr>
+      <w:rFonts w:eastAsia="Cambria"/>
+    </w:rPr>
+  </w:style>
+  <w:style w:type="character" w:styleId="ListLabel308">
+    <w:name w:val="ListLabel 308"/>
+    <w:qFormat/>
+    <w:rPr>
+      <w:lang w:eastAsia="nl-NL"/>
+    </w:rPr>
+  </w:style>
+  <w:style w:type="character" w:styleId="ListLabel309">
+    <w:name w:val="ListLabel 309"/>
+    <w:qFormat/>
+    <w:rPr>
+      <w:rFonts w:eastAsia="Cambria"/>
+      <w:lang w:val="de-DE"/>
+    </w:rPr>
+  </w:style>
   <w:style w:type="paragraph" w:styleId="Heading" w:customStyle="1">
     <w:name w:val="Heading"/>
     <w:basedOn w:val="Normal"/>
@@ -14853,7 +14942,7 @@
     <w:qFormat/>
     <w:pPr>
       <w:widowControl/>
-      <w:overflowPunct w:val="false"/>
+      <w:overflowPunct w:val="true"/>
       <w:bidi w:val="0"/>
       <w:jc w:val="left"/>
     </w:pPr>

</xml_diff>

<commit_message>
Move Configuration to WPEFramework
</commit_message>
<xml_diff>
--- a/Compositor/doc/WPE - API - Compositor.docx
+++ b/Compositor/doc/WPE - API - Compositor.docx
@@ -51,7 +51,7 @@
         <mc:AlternateContent>
           <mc:Choice Requires="wps">
             <w:drawing>
-              <wp:anchor behindDoc="0" distT="0" distB="0" distL="114300" distR="114300" simplePos="0" locked="0" layoutInCell="1" allowOverlap="1" relativeHeight="26">
+              <wp:anchor behindDoc="0" distT="0" distB="0" distL="114300" distR="114300" simplePos="0" locked="0" layoutInCell="1" allowOverlap="1" relativeHeight="24">
                 <wp:simplePos x="0" y="0"/>
                 <wp:positionH relativeFrom="column">
                   <wp:posOffset>-114300</wp:posOffset>
@@ -59,7 +59,7 @@
                 <wp:positionV relativeFrom="paragraph">
                   <wp:posOffset>1600200</wp:posOffset>
                 </wp:positionV>
-                <wp:extent cx="6072505" cy="2300605"/>
+                <wp:extent cx="6073775" cy="2301875"/>
                 <wp:effectExtent l="0" t="0" r="0" b="0"/>
                 <wp:wrapSquare wrapText="bothSides"/>
                 <wp:docPr id="1" name="Tekstvak 24"/>
@@ -70,7 +70,7 @@
                       <wps:spPr>
                         <a:xfrm>
                           <a:off x="0" y="0"/>
-                          <a:ext cx="6071760" cy="2300040"/>
+                          <a:ext cx="6073200" cy="2301120"/>
                         </a:xfrm>
                         <a:prstGeom prst="rect">
                           <a:avLst/>
@@ -161,7 +161,7 @@
           </mc:Choice>
           <mc:Fallback>
             <w:pict>
-              <v:rect id="shape_0" ID="Tekstvak 24" stroked="f" style="position:absolute;margin-left:-9pt;margin-top:126pt;width:478.05pt;height:181.05pt">
+              <v:rect id="shape_0" ID="Tekstvak 24" stroked="f" style="position:absolute;margin-left:-9pt;margin-top:126pt;width:478.15pt;height:181.15pt">
                 <w10:wrap type="square"/>
                 <v:fill o:detectmouseclick="t" on="false"/>
                 <v:stroke color="#3465a4" joinstyle="round" endcap="flat"/>
@@ -236,7 +236,7 @@
         <mc:AlternateContent>
           <mc:Choice Requires="wps">
             <w:drawing>
-              <wp:anchor behindDoc="0" distT="0" distB="0" distL="114300" distR="127000" simplePos="0" locked="0" layoutInCell="1" allowOverlap="1" relativeHeight="27">
+              <wp:anchor behindDoc="0" distT="0" distB="0" distL="114300" distR="127000" simplePos="0" locked="0" layoutInCell="1" allowOverlap="1" relativeHeight="25">
                 <wp:simplePos x="0" y="0"/>
                 <wp:positionH relativeFrom="column">
                   <wp:posOffset>0</wp:posOffset>
@@ -244,7 +244,7 @@
                 <wp:positionV relativeFrom="paragraph">
                   <wp:posOffset>7772400</wp:posOffset>
                 </wp:positionV>
-                <wp:extent cx="5843905" cy="1157605"/>
+                <wp:extent cx="5845175" cy="1158875"/>
                 <wp:effectExtent l="0" t="0" r="0" b="0"/>
                 <wp:wrapSquare wrapText="bothSides"/>
                 <wp:docPr id="3" name="Tekstvak 3"/>
@@ -255,7 +255,7 @@
                       <wps:spPr>
                         <a:xfrm>
                           <a:off x="0" y="0"/>
-                          <a:ext cx="5843160" cy="1157040"/>
+                          <a:ext cx="5844600" cy="1158120"/>
                         </a:xfrm>
                         <a:prstGeom prst="rect">
                           <a:avLst/>
@@ -325,7 +325,7 @@
           </mc:Choice>
           <mc:Fallback>
             <w:pict>
-              <v:rect id="shape_0" ID="Tekstvak 3" stroked="f" style="position:absolute;margin-left:0pt;margin-top:612pt;width:460.05pt;height:91.05pt">
+              <v:rect id="shape_0" ID="Tekstvak 3" stroked="f" style="position:absolute;margin-left:0pt;margin-top:612pt;width:460.15pt;height:91.15pt">
                 <w10:wrap type="square"/>
                 <v:fill o:detectmouseclick="t" on="false"/>
                 <v:stroke color="#3465a4" joinstyle="round" endcap="flat"/>
@@ -917,6 +917,7 @@
             </w:pPr>
             <w:r>
               <w:rPr/>
+              <w:t>0.5</w:t>
             </w:r>
           </w:p>
         </w:tc>
@@ -937,6 +938,7 @@
             </w:pPr>
             <w:r>
               <w:rPr/>
+              <w:t>12-10-2018</w:t>
             </w:r>
           </w:p>
         </w:tc>
@@ -957,6 +959,7 @@
             </w:pPr>
             <w:r>
               <w:rPr/>
+              <w:t>Coen Custers</w:t>
             </w:r>
           </w:p>
         </w:tc>
@@ -977,6 +980,11 @@
             </w:pPr>
             <w:r>
               <w:rPr/>
+              <w:t xml:space="preserve"> </w:t>
+            </w:r>
+            <w:r>
+              <w:rPr/>
+              <w:t>Move configuration to WPEFramework</w:t>
             </w:r>
           </w:p>
         </w:tc>
@@ -1197,7 +1205,7 @@
           </w:rPr>
           <w:t>2.3 Application Programming Interface (API)</w:t>
           <w:tab/>
-          <w:t>8</w:t>
+          <w:t>7</w:t>
         </w:r>
       </w:hyperlink>
     </w:p>
@@ -1216,7 +1224,7 @@
           </w:rPr>
           <w:t>2.3.1 General information</w:t>
           <w:tab/>
-          <w:t>8</w:t>
+          <w:t>7</w:t>
         </w:r>
       </w:hyperlink>
     </w:p>
@@ -1235,7 +1243,7 @@
           </w:rPr>
           <w:t>2.3.2 Get Clients in ZOrder</w:t>
           <w:tab/>
-          <w:t>8</w:t>
+          <w:t>7</w:t>
         </w:r>
       </w:hyperlink>
     </w:p>
@@ -1254,7 +1262,7 @@
           </w:rPr>
           <w:t>2.3.3 Get Client Geometry</w:t>
           <w:tab/>
-          <w:t>8</w:t>
+          <w:t>7</w:t>
         </w:r>
       </w:hyperlink>
     </w:p>
@@ -1273,7 +1281,7 @@
           </w:rPr>
           <w:t>2.3.4 Get Screen Resolution</w:t>
           <w:tab/>
-          <w:t>8</w:t>
+          <w:t>7</w:t>
         </w:r>
       </w:hyperlink>
     </w:p>
@@ -1292,7 +1300,7 @@
           </w:rPr>
           <w:t>2.3.5 Adjust Screen Resolution</w:t>
           <w:tab/>
-          <w:t>9</w:t>
+          <w:t>8</w:t>
         </w:r>
       </w:hyperlink>
     </w:p>
@@ -1311,7 +1319,7 @@
           </w:rPr>
           <w:t>2.3.6 Switch Client to Top.</w:t>
           <w:tab/>
-          <w:t>9</w:t>
+          <w:t>8</w:t>
         </w:r>
       </w:hyperlink>
     </w:p>
@@ -1330,7 +1338,7 @@
           </w:rPr>
           <w:t>2.3.7 Place ClientA Below another ClientB.</w:t>
           <w:tab/>
-          <w:t>10</w:t>
+          <w:t>9</w:t>
         </w:r>
       </w:hyperlink>
     </w:p>
@@ -1349,7 +1357,7 @@
           </w:rPr>
           <w:t>2.3.8 Switch Input to &lt;client&gt;</w:t>
           <w:tab/>
-          <w:t>10</w:t>
+          <w:t>9</w:t>
         </w:r>
       </w:hyperlink>
     </w:p>
@@ -1368,7 +1376,7 @@
           </w:rPr>
           <w:t>2.3.9 Adjust Opacity</w:t>
           <w:tab/>
-          <w:t>11</w:t>
+          <w:t>10</w:t>
         </w:r>
       </w:hyperlink>
     </w:p>
@@ -1387,7 +1395,7 @@
           </w:rPr>
           <w:t>2.3.10 Adjust Visibility</w:t>
           <w:tab/>
-          <w:t>11</w:t>
+          <w:t>10</w:t>
         </w:r>
       </w:hyperlink>
     </w:p>
@@ -1406,7 +1414,7 @@
           </w:rPr>
           <w:t>2.3.11 Adjust Geometry</w:t>
           <w:tab/>
-          <w:t>11</w:t>
+          <w:t>10</w:t>
         </w:r>
       </w:hyperlink>
     </w:p>
@@ -1425,23 +1433,9 @@
           </w:rPr>
           <w:t>2.3.12 Kill &lt;client&gt;</w:t>
           <w:tab/>
-          <w:t>12</w:t>
+          <w:t>11</w:t>
         </w:r>
       </w:hyperlink>
-    </w:p>
-    <w:p>
-      <w:pPr>
-        <w:pStyle w:val="Normal"/>
-        <w:rPr/>
-      </w:pPr>
-      <w:r>
-        <w:rPr/>
-        <w:t xml:space="preserve">All identifiers, keywords, entities, properties, relations and actions should be treated as case-sensitive. </w:t>
-      </w:r>
-      <w:r>
-        <w:rPr/>
-        <w:fldChar w:fldCharType="end"/>
-      </w:r>
     </w:p>
     <w:p>
       <w:pPr>
@@ -1460,6 +1454,10 @@
       <w:r>
         <w:rPr/>
         <w:t>Acronyms, Abbreviations and Terms</w:t>
+      </w:r>
+      <w:r>
+        <w:rPr/>
+        <w:fldChar w:fldCharType="end"/>
       </w:r>
       <w:bookmarkEnd w:id="1"/>
       <w:bookmarkEnd w:id="2"/>
@@ -2019,12 +2017,12 @@
         <w:rPr/>
       </w:pPr>
       <w:bookmarkStart w:id="4" w:name="__RefHeading___Toc3448_2680829492"/>
-      <w:bookmarkStart w:id="5" w:name="_Toc287455215"/>
-      <w:bookmarkStart w:id="6" w:name="_Toc284413649"/>
-      <w:bookmarkStart w:id="7" w:name="_Toc284413616"/>
-      <w:bookmarkStart w:id="8" w:name="_Toc502761803"/>
-      <w:bookmarkStart w:id="9" w:name="_Toc343778511"/>
-      <w:bookmarkStart w:id="10" w:name="_Toc496167962"/>
+      <w:bookmarkStart w:id="5" w:name="_Toc284413616"/>
+      <w:bookmarkStart w:id="6" w:name="_Toc287455215"/>
+      <w:bookmarkStart w:id="7" w:name="_Toc284413649"/>
+      <w:bookmarkStart w:id="8" w:name="_Toc343778511"/>
+      <w:bookmarkStart w:id="9" w:name="_Toc496167962"/>
+      <w:bookmarkStart w:id="10" w:name="_Toc502761803"/>
       <w:bookmarkEnd w:id="4"/>
       <w:bookmarkEnd w:id="5"/>
       <w:bookmarkEnd w:id="6"/>
@@ -2076,16 +2074,16 @@
         <w:rPr/>
       </w:pPr>
       <w:bookmarkStart w:id="11" w:name="__RefHeading___Toc3450_2680829492"/>
-      <w:bookmarkStart w:id="12" w:name="_Toc502761804"/>
-      <w:bookmarkStart w:id="13" w:name="_Toc496167963"/>
-      <w:bookmarkStart w:id="14" w:name="_Toc343778512"/>
+      <w:bookmarkStart w:id="12" w:name="_Toc343778512"/>
+      <w:bookmarkStart w:id="13" w:name="_Toc287455216"/>
+      <w:bookmarkStart w:id="14" w:name="_Toc284413617"/>
       <w:bookmarkStart w:id="15" w:name="_Toc284413650"/>
       <w:bookmarkStart w:id="16" w:name="_Toc254789302"/>
       <w:bookmarkStart w:id="17" w:name="_Toc254783248"/>
       <w:bookmarkStart w:id="18" w:name="_Ref245109717"/>
       <w:bookmarkStart w:id="19" w:name="_Toc254779149"/>
-      <w:bookmarkStart w:id="20" w:name="_Toc284413617"/>
-      <w:bookmarkStart w:id="21" w:name="_Toc287455216"/>
+      <w:bookmarkStart w:id="20" w:name="_Toc496167963"/>
+      <w:bookmarkStart w:id="21" w:name="_Toc502761804"/>
       <w:bookmarkEnd w:id="11"/>
       <w:bookmarkEnd w:id="12"/>
       <w:bookmarkEnd w:id="13"/>
@@ -2112,17 +2110,17 @@
         <w:rPr/>
         <w:t>This section lists the r</w:t>
       </w:r>
-      <w:bookmarkStart w:id="22" w:name="_Toc284413618"/>
-      <w:bookmarkStart w:id="23" w:name="_Toc343778513"/>
-      <w:bookmarkStart w:id="24" w:name="_Toc163981245"/>
-      <w:bookmarkStart w:id="25" w:name="_Toc254783249"/>
-      <w:bookmarkStart w:id="26" w:name="_Toc162930686"/>
-      <w:bookmarkStart w:id="27" w:name="_Toc254779150"/>
-      <w:bookmarkStart w:id="28" w:name="_Toc287455217"/>
-      <w:bookmarkStart w:id="29" w:name="_Toc254789303"/>
-      <w:bookmarkStart w:id="30" w:name="_Toc158781276"/>
-      <w:bookmarkStart w:id="31" w:name="_Toc191645940"/>
-      <w:bookmarkStart w:id="32" w:name="_Toc284413651"/>
+      <w:bookmarkStart w:id="22" w:name="_Toc191645940"/>
+      <w:bookmarkStart w:id="23" w:name="_Toc162930686"/>
+      <w:bookmarkStart w:id="24" w:name="_Toc254779150"/>
+      <w:bookmarkStart w:id="25" w:name="_Toc343778513"/>
+      <w:bookmarkStart w:id="26" w:name="_Toc158781276"/>
+      <w:bookmarkStart w:id="27" w:name="_Toc284413618"/>
+      <w:bookmarkStart w:id="28" w:name="_Toc254783249"/>
+      <w:bookmarkStart w:id="29" w:name="_Toc163981245"/>
+      <w:bookmarkStart w:id="30" w:name="_Toc284413651"/>
+      <w:bookmarkStart w:id="31" w:name="_Toc287455217"/>
+      <w:bookmarkStart w:id="32" w:name="_Toc254789303"/>
       <w:r>
         <w:rPr/>
         <w:t>eferences made in this document:</w:t>
@@ -2659,8 +2657,6 @@
         <w:rPr/>
       </w:pPr>
       <w:bookmarkStart w:id="35" w:name="__RefHeading___Toc3452_2680829492"/>
-      <w:bookmarkStart w:id="36" w:name="_Toc496167964"/>
-      <w:bookmarkStart w:id="37" w:name="_Toc502761805"/>
       <w:bookmarkEnd w:id="22"/>
       <w:bookmarkEnd w:id="23"/>
       <w:bookmarkEnd w:id="24"/>
@@ -2673,8 +2669,6 @@
       <w:bookmarkEnd w:id="31"/>
       <w:bookmarkEnd w:id="32"/>
       <w:bookmarkEnd w:id="35"/>
-      <w:bookmarkEnd w:id="36"/>
-      <w:bookmarkEnd w:id="37"/>
       <w:r>
         <w:rPr/>
         <w:t>Open Issues</w:t>
@@ -2716,16 +2710,18 @@
         </w:numPr>
         <w:rPr/>
       </w:pPr>
-      <w:bookmarkStart w:id="38" w:name="__RefHeading___Toc3454_2680829492"/>
-      <w:bookmarkStart w:id="39" w:name="_Toc502761806"/>
-      <w:bookmarkStart w:id="40" w:name="_Toc287455218"/>
-      <w:bookmarkStart w:id="41" w:name="_Toc258410912"/>
-      <w:bookmarkStart w:id="42" w:name="_Toc343778514"/>
-      <w:bookmarkStart w:id="43" w:name="_Toc496167965"/>
-      <w:bookmarkStart w:id="44" w:name="_Toc284413652"/>
-      <w:bookmarkStart w:id="45" w:name="_Toc258408158"/>
-      <w:bookmarkStart w:id="46" w:name="_Toc258404206"/>
-      <w:bookmarkStart w:id="47" w:name="_Toc284413619"/>
+      <w:bookmarkStart w:id="36" w:name="__RefHeading___Toc3454_2680829492"/>
+      <w:bookmarkStart w:id="37" w:name="_Toc258410912"/>
+      <w:bookmarkStart w:id="38" w:name="_Toc284413619"/>
+      <w:bookmarkStart w:id="39" w:name="_Toc258404206"/>
+      <w:bookmarkStart w:id="40" w:name="_Toc343778514"/>
+      <w:bookmarkStart w:id="41" w:name="_Toc496167965"/>
+      <w:bookmarkStart w:id="42" w:name="_Toc284413652"/>
+      <w:bookmarkStart w:id="43" w:name="_Toc258408158"/>
+      <w:bookmarkStart w:id="44" w:name="_Toc287455218"/>
+      <w:bookmarkStart w:id="45" w:name="_Toc502761806"/>
+      <w:bookmarkEnd w:id="36"/>
+      <w:bookmarkEnd w:id="37"/>
       <w:bookmarkEnd w:id="38"/>
       <w:bookmarkEnd w:id="39"/>
       <w:bookmarkEnd w:id="40"/>
@@ -2734,818 +2730,818 @@
       <w:bookmarkEnd w:id="43"/>
       <w:bookmarkEnd w:id="44"/>
       <w:bookmarkEnd w:id="45"/>
+      <w:r>
+        <w:rPr/>
+        <w:t>Limitations</w:t>
+      </w:r>
+    </w:p>
+    <w:p>
+      <w:pPr>
+        <w:pStyle w:val="Normal"/>
+        <w:rPr/>
+      </w:pPr>
+      <w:r>
+        <w:rPr/>
+        <w:t>The information described in this document is preliminary and subject to change in the future.</w:t>
+      </w:r>
+    </w:p>
+    <w:p>
+      <w:pPr>
+        <w:pStyle w:val="Normal"/>
+        <w:rPr/>
+      </w:pPr>
+      <w:bookmarkStart w:id="46" w:name="_Toc120097066"/>
+      <w:bookmarkStart w:id="47" w:name="_Toc254783251"/>
+      <w:bookmarkStart w:id="48" w:name="_Toc284413620"/>
+      <w:bookmarkStart w:id="49" w:name="_Toc254789305"/>
+      <w:bookmarkStart w:id="50" w:name="_Toc343778515"/>
+      <w:bookmarkStart w:id="51" w:name="_Toc284413653"/>
+      <w:bookmarkStart w:id="52" w:name="_Toc287455219"/>
+      <w:bookmarkStart w:id="53" w:name="_Toc254779152"/>
+      <w:r>
+        <w:rPr/>
+        <w:t>Legend</w:t>
+      </w:r>
       <w:bookmarkEnd w:id="46"/>
       <w:bookmarkEnd w:id="47"/>
-      <w:r>
-        <w:rPr/>
-        <w:t>Limitations</w:t>
-      </w:r>
-    </w:p>
-    <w:p>
-      <w:pPr>
-        <w:pStyle w:val="Normal"/>
-        <w:rPr/>
-      </w:pPr>
-      <w:r>
-        <w:rPr/>
-        <w:t>The information described in this document is preliminary and subject to change in the future.</w:t>
-      </w:r>
-    </w:p>
-    <w:p>
-      <w:pPr>
-        <w:pStyle w:val="Normal"/>
-        <w:rPr/>
-      </w:pPr>
-      <w:bookmarkStart w:id="48" w:name="_Toc254783251"/>
-      <w:bookmarkStart w:id="49" w:name="_Toc284413620"/>
-      <w:bookmarkStart w:id="50" w:name="_Toc254789305"/>
-      <w:bookmarkStart w:id="51" w:name="_Toc120097066"/>
-      <w:bookmarkStart w:id="52" w:name="_Toc254779152"/>
-      <w:bookmarkStart w:id="53" w:name="_Toc343778515"/>
-      <w:bookmarkStart w:id="54" w:name="_Toc284413653"/>
-      <w:bookmarkStart w:id="55" w:name="_Toc287455219"/>
-      <w:r>
-        <w:rPr/>
-        <w:t>Legend</w:t>
-      </w:r>
       <w:bookmarkEnd w:id="48"/>
       <w:bookmarkEnd w:id="49"/>
       <w:bookmarkEnd w:id="50"/>
       <w:bookmarkEnd w:id="51"/>
       <w:bookmarkEnd w:id="52"/>
       <w:bookmarkEnd w:id="53"/>
+      <w:r>
+        <w:rPr/>
+        <w:t>:</w:t>
+      </w:r>
+    </w:p>
+    <w:p>
+      <w:pPr>
+        <w:pStyle w:val="Normal"/>
+        <w:rPr/>
+      </w:pPr>
+      <w:r>
+        <w:rPr/>
+      </w:r>
+    </w:p>
+    <w:p>
+      <w:pPr>
+        <w:pStyle w:val="Normal"/>
+        <w:rPr/>
+      </w:pPr>
+      <w:bookmarkStart w:id="54" w:name="_Toc236813907"/>
+      <w:bookmarkStart w:id="55" w:name="_Toc236815126"/>
+      <w:bookmarkStart w:id="56" w:name="_Toc237067168"/>
+      <w:bookmarkStart w:id="57" w:name="_Toc237328227"/>
+      <w:bookmarkStart w:id="58" w:name="_Toc237328860"/>
+      <w:bookmarkStart w:id="59" w:name="_Toc236811963"/>
+      <w:bookmarkStart w:id="60" w:name="_Toc237068192"/>
+      <w:bookmarkStart w:id="61" w:name="_Toc236813207"/>
+      <w:bookmarkStart w:id="62" w:name="_Toc236814509"/>
+      <w:bookmarkStart w:id="63" w:name="_Toc236813863"/>
+      <w:bookmarkStart w:id="64" w:name="_Toc237145261"/>
+      <w:bookmarkStart w:id="65" w:name="_Toc236810674"/>
+      <w:bookmarkStart w:id="66" w:name="_Toc236813889"/>
+      <w:bookmarkStart w:id="67" w:name="_Toc237328208"/>
+      <w:bookmarkStart w:id="68" w:name="_Toc236814477"/>
+      <w:bookmarkStart w:id="69" w:name="_Toc236811961"/>
+      <w:bookmarkStart w:id="70" w:name="_Toc237144663"/>
+      <w:bookmarkStart w:id="71" w:name="_Toc236812609"/>
+      <w:bookmarkStart w:id="72" w:name="_Toc236813862"/>
+      <w:bookmarkStart w:id="73" w:name="_Toc236813841"/>
+      <w:bookmarkStart w:id="74" w:name="_Toc237145285"/>
+      <w:bookmarkStart w:id="75" w:name="_Toc237048737"/>
+      <w:bookmarkStart w:id="76" w:name="_Toc237067134"/>
+      <w:bookmarkStart w:id="77" w:name="_Toc237067133"/>
+      <w:bookmarkStart w:id="78" w:name="_Toc237068195"/>
+      <w:bookmarkStart w:id="79" w:name="_Toc236813209"/>
+      <w:bookmarkStart w:id="80" w:name="_Toc237068207"/>
+      <w:bookmarkStart w:id="81" w:name="_Toc236810706"/>
+      <w:bookmarkStart w:id="82" w:name="_Toc237156453"/>
+      <w:bookmarkStart w:id="83" w:name="_Toc237156467"/>
+      <w:bookmarkStart w:id="84" w:name="_Toc237328241"/>
+      <w:bookmarkStart w:id="85" w:name="_Toc237144650"/>
+      <w:bookmarkStart w:id="86" w:name="_Toc237328111"/>
+      <w:bookmarkStart w:id="87" w:name="_Toc236810722"/>
+      <w:bookmarkStart w:id="88" w:name="_Toc237144664"/>
+      <w:bookmarkStart w:id="89" w:name="_Toc237156436"/>
+      <w:bookmarkStart w:id="90" w:name="_Toc237048751"/>
+      <w:bookmarkStart w:id="91" w:name="_Toc237328145"/>
+      <w:bookmarkStart w:id="92" w:name="_Toc237328255"/>
+      <w:bookmarkStart w:id="93" w:name="_Toc236810693"/>
+      <w:bookmarkStart w:id="94" w:name="_Toc237067156"/>
+      <w:bookmarkStart w:id="95" w:name="_Toc237067170"/>
+      <w:bookmarkStart w:id="96" w:name="_Toc237156483"/>
+      <w:bookmarkStart w:id="97" w:name="_Toc236813875"/>
+      <w:bookmarkStart w:id="98" w:name="_Toc236813876"/>
+      <w:bookmarkStart w:id="99" w:name="_Toc237068193"/>
+      <w:bookmarkStart w:id="100" w:name="_Toc236815122"/>
+      <w:bookmarkStart w:id="101" w:name="_Toc237048735"/>
+      <w:bookmarkStart w:id="102" w:name="_Toc236814497"/>
+      <w:bookmarkStart w:id="103" w:name="_Toc236815154"/>
+      <w:bookmarkStart w:id="104" w:name="_Toc236814476"/>
+      <w:bookmarkStart w:id="105" w:name="_Toc237156455"/>
+      <w:bookmarkStart w:id="106" w:name="_Toc236815137"/>
+      <w:bookmarkStart w:id="107" w:name="_Toc236811940"/>
+      <w:bookmarkStart w:id="108" w:name="_Toc236812608"/>
+      <w:bookmarkStart w:id="109" w:name="_Toc236810692"/>
+      <w:bookmarkStart w:id="110" w:name="_Toc236811975"/>
+      <w:bookmarkStart w:id="111" w:name="_Toc237328231"/>
+      <w:bookmarkStart w:id="112" w:name="_Toc236815125"/>
+      <w:bookmarkStart w:id="113" w:name="_Toc237328210"/>
+      <w:bookmarkStart w:id="114" w:name="_Toc237068196"/>
+      <w:bookmarkStart w:id="115" w:name="_Toc236813864"/>
+      <w:bookmarkStart w:id="116" w:name="_Toc237328841"/>
+      <w:bookmarkStart w:id="117" w:name="_Toc237067157"/>
+      <w:bookmarkStart w:id="118" w:name="_Toc237328228"/>
+      <w:bookmarkStart w:id="119" w:name="_Toc236811343"/>
+      <w:bookmarkStart w:id="120" w:name="_Toc237067154"/>
+      <w:bookmarkStart w:id="121" w:name="_Toc237145284"/>
+      <w:bookmarkStart w:id="122" w:name="_Toc236811960"/>
+      <w:bookmarkStart w:id="123" w:name="_Toc236813208"/>
+      <w:bookmarkStart w:id="124" w:name="_Toc237328176"/>
+      <w:bookmarkStart w:id="125" w:name="_Toc237068194"/>
+      <w:bookmarkStart w:id="126" w:name="_Toc237048740"/>
+      <w:bookmarkStart w:id="127" w:name="_Toc236812544"/>
+      <w:bookmarkStart w:id="128" w:name="_Toc237048764"/>
+      <w:bookmarkStart w:id="129" w:name="_Toc236813228"/>
+      <w:bookmarkStart w:id="130" w:name="_Toc236814446"/>
+      <w:bookmarkStart w:id="131" w:name="_Toc236812598"/>
+      <w:bookmarkStart w:id="132" w:name="_Toc236815124"/>
+      <w:bookmarkStart w:id="133" w:name="_Toc237067105"/>
+      <w:bookmarkStart w:id="134" w:name="_Toc236814499"/>
+      <w:bookmarkStart w:id="135" w:name="_Toc237067158"/>
+      <w:bookmarkStart w:id="136" w:name="_Toc236813810"/>
+      <w:bookmarkStart w:id="137" w:name="_Toc236812596"/>
+      <w:bookmarkStart w:id="138" w:name="_Toc236812597"/>
+      <w:bookmarkStart w:id="139" w:name="_Toc236813811"/>
+      <w:bookmarkStart w:id="140" w:name="_Toc236811329"/>
+      <w:bookmarkStart w:id="141" w:name="_Toc236815123"/>
+      <w:bookmarkStart w:id="142" w:name="_Toc237068173"/>
+      <w:bookmarkStart w:id="143" w:name="_Toc236814496"/>
+      <w:bookmarkStart w:id="144" w:name="_Toc236811330"/>
+      <w:bookmarkStart w:id="145" w:name="_Toc236813177"/>
+      <w:bookmarkStart w:id="146" w:name="_Toc237067155"/>
+      <w:bookmarkStart w:id="147" w:name="_Toc236813231"/>
+      <w:bookmarkStart w:id="148" w:name="_Toc237328876"/>
+      <w:bookmarkStart w:id="149" w:name="_Toc236810709"/>
+      <w:bookmarkStart w:id="150" w:name="_Toc237145262"/>
+      <w:bookmarkStart w:id="151" w:name="_Toc236812577"/>
+      <w:bookmarkStart w:id="152" w:name="_Toc237144630"/>
+      <w:bookmarkStart w:id="153" w:name="_Toc236815139"/>
+      <w:bookmarkStart w:id="154" w:name="_Toc236813812"/>
+      <w:bookmarkStart w:id="155" w:name="_Toc237048716"/>
+      <w:bookmarkStart w:id="156" w:name="_Toc237145298"/>
+      <w:bookmarkStart w:id="157" w:name="_Toc236815140"/>
+      <w:bookmarkStart w:id="158" w:name="_Toc237067136"/>
+      <w:bookmarkStart w:id="159" w:name="_Toc237328839"/>
+      <w:bookmarkStart w:id="160" w:name="_Toc236814494"/>
+      <w:bookmarkStart w:id="161" w:name="_Toc236813273"/>
+      <w:bookmarkStart w:id="162" w:name="_Toc237156435"/>
+      <w:bookmarkStart w:id="163" w:name="_Toc236811964"/>
+      <w:bookmarkStart w:id="164" w:name="_Toc237328843"/>
+      <w:bookmarkStart w:id="165" w:name="_Toc237328257"/>
+      <w:bookmarkStart w:id="166" w:name="_Toc237156470"/>
+      <w:bookmarkStart w:id="167" w:name="_Toc237145263"/>
+      <w:bookmarkStart w:id="168" w:name="_Toc237144631"/>
+      <w:bookmarkStart w:id="169" w:name="_Toc236811341"/>
+      <w:bookmarkStart w:id="170" w:name="_Toc237156468"/>
+      <w:bookmarkStart w:id="171" w:name="_Toc236814523"/>
+      <w:bookmarkStart w:id="172" w:name="_Toc237067137"/>
+      <w:bookmarkStart w:id="173" w:name="_Toc237068140"/>
+      <w:bookmarkStart w:id="174" w:name="_Toc237328243"/>
+      <w:bookmarkStart w:id="175" w:name="_Toc237068210"/>
+      <w:bookmarkStart w:id="176" w:name="_Toc237067102"/>
+      <w:bookmarkStart w:id="177" w:name="_Toc237328207"/>
+      <w:bookmarkStart w:id="178" w:name="_Toc237328226"/>
+      <w:bookmarkStart w:id="179" w:name="_Toc237144629"/>
+      <w:bookmarkStart w:id="180" w:name="_Toc236812593"/>
+      <w:bookmarkStart w:id="181" w:name="_Toc236811845"/>
+      <w:bookmarkStart w:id="182" w:name="_Toc236811305"/>
+      <w:bookmarkStart w:id="183" w:name="_Toc236810673"/>
+      <w:bookmarkStart w:id="184" w:name="_Toc236811327"/>
+      <w:bookmarkStart w:id="185" w:name="_Toc236811942"/>
+      <w:bookmarkStart w:id="186" w:name="_Toc237144665"/>
+      <w:bookmarkStart w:id="187" w:name="_Toc236812625"/>
+      <w:bookmarkStart w:id="188" w:name="_Toc236810707"/>
+      <w:bookmarkStart w:id="189" w:name="_Toc237067153"/>
+      <w:bookmarkStart w:id="190" w:name="_Toc237068224"/>
+      <w:bookmarkStart w:id="191" w:name="_Toc236814498"/>
+      <w:bookmarkStart w:id="192" w:name="_Toc236815138"/>
+      <w:bookmarkStart w:id="193" w:name="_Toc236812576"/>
+      <w:bookmarkStart w:id="194" w:name="_Toc237156434"/>
+      <w:bookmarkStart w:id="195" w:name="_Toc237145265"/>
+      <w:bookmarkStart w:id="196" w:name="_Toc236812594"/>
+      <w:bookmarkStart w:id="197" w:name="_Toc237144632"/>
+      <w:bookmarkStart w:id="198" w:name="_Toc237144653"/>
+      <w:bookmarkStart w:id="199" w:name="_Toc236811974"/>
+      <w:bookmarkStart w:id="200" w:name="_Toc236812595"/>
+      <w:bookmarkStart w:id="201" w:name="_Toc237048739"/>
+      <w:bookmarkStart w:id="202" w:name="_Toc236814495"/>
+      <w:bookmarkStart w:id="203" w:name="_Toc236813226"/>
+      <w:bookmarkStart w:id="204" w:name="_Toc237048736"/>
+      <w:bookmarkStart w:id="205" w:name="_Toc237156452"/>
+      <w:bookmarkStart w:id="206" w:name="_Toc236812574"/>
+      <w:bookmarkStart w:id="207" w:name="_Toc236813865"/>
+      <w:bookmarkStart w:id="208" w:name="_Toc236811309"/>
+      <w:bookmarkStart w:id="209" w:name="_Toc236815127"/>
+      <w:bookmarkStart w:id="210" w:name="_Toc237048623"/>
+      <w:bookmarkStart w:id="211" w:name="_Toc236813229"/>
+      <w:bookmarkStart w:id="212" w:name="_Toc236810695"/>
+      <w:bookmarkStart w:id="213" w:name="_Toc237145283"/>
+      <w:bookmarkStart w:id="214" w:name="_Toc237144648"/>
+      <w:bookmarkStart w:id="215" w:name="_Toc237328864"/>
+      <w:bookmarkStart w:id="216" w:name="_Toc237068175"/>
+      <w:bookmarkStart w:id="217" w:name="_Toc236811328"/>
+      <w:bookmarkStart w:id="218" w:name="_Toc236811340"/>
+      <w:bookmarkStart w:id="219" w:name="_Toc236813230"/>
+      <w:bookmarkStart w:id="220" w:name="_Toc237328842"/>
+      <w:bookmarkStart w:id="221" w:name="_Toc236813843"/>
+      <w:bookmarkStart w:id="222" w:name="_Toc237048718"/>
+      <w:bookmarkStart w:id="223" w:name="_Toc237145281"/>
+      <w:bookmarkStart w:id="224" w:name="_Toc237156454"/>
+      <w:bookmarkStart w:id="225" w:name="_Toc237048750"/>
+      <w:bookmarkStart w:id="226" w:name="_Toc237145264"/>
+      <w:bookmarkStart w:id="227" w:name="_Toc237144649"/>
+      <w:bookmarkStart w:id="228" w:name="_Toc237328229"/>
+      <w:bookmarkStart w:id="229" w:name="_Toc236810705"/>
+      <w:bookmarkStart w:id="230" w:name="_Toc237156456"/>
+      <w:bookmarkStart w:id="231" w:name="_Toc237048738"/>
+      <w:bookmarkStart w:id="232" w:name="_Toc236811326"/>
+      <w:bookmarkStart w:id="233" w:name="_Toc236810672"/>
+      <w:bookmarkStart w:id="234" w:name="_Toc237328230"/>
+      <w:bookmarkStart w:id="235" w:name="_Toc236813210"/>
+      <w:bookmarkStart w:id="236" w:name="_Toc237328863"/>
+      <w:bookmarkStart w:id="237" w:name="_Toc237144651"/>
+      <w:bookmarkStart w:id="238" w:name="_Toc236810694"/>
+      <w:bookmarkStart w:id="239" w:name="_Toc237156457"/>
+      <w:bookmarkStart w:id="240" w:name="_Toc236810691"/>
+      <w:bookmarkStart w:id="241" w:name="_Toc236815106"/>
+      <w:bookmarkStart w:id="242" w:name="_Toc237144652"/>
+      <w:bookmarkStart w:id="243" w:name="_Toc236813809"/>
+      <w:bookmarkStart w:id="244" w:name="_Toc237156484"/>
+      <w:bookmarkStart w:id="245" w:name="_Toc237328209"/>
+      <w:bookmarkStart w:id="246" w:name="_Toc237048649"/>
+      <w:bookmarkStart w:id="247" w:name="_Toc236810574"/>
+      <w:bookmarkStart w:id="248" w:name="_Toc236810690"/>
+      <w:bookmarkStart w:id="249" w:name="_Toc237068109"/>
+      <w:bookmarkStart w:id="250" w:name="_Toc236813747"/>
+      <w:bookmarkStart w:id="251" w:name="_Toc237328862"/>
+      <w:bookmarkStart w:id="252" w:name="_Toc237067042"/>
+      <w:bookmarkStart w:id="253" w:name="_Toc236811212"/>
+      <w:bookmarkStart w:id="254" w:name="_Toc236813892"/>
+      <w:bookmarkStart w:id="255" w:name="_Toc236811214"/>
+      <w:bookmarkStart w:id="256" w:name="_Toc236810719"/>
+      <w:bookmarkStart w:id="257" w:name="_Toc236811370"/>
+      <w:bookmarkStart w:id="258" w:name="_Toc237144628"/>
+      <w:bookmarkStart w:id="259" w:name="_Toc237156481"/>
+      <w:bookmarkStart w:id="260" w:name="_Toc236810735"/>
+      <w:bookmarkStart w:id="261" w:name="_Toc236811373"/>
+      <w:bookmarkStart w:id="262" w:name="_Toc237144667"/>
+      <w:bookmarkStart w:id="263" w:name="_Toc237328271"/>
+      <w:bookmarkStart w:id="264" w:name="_Toc237328840"/>
+      <w:bookmarkStart w:id="265" w:name="_Toc237067043"/>
+      <w:bookmarkStart w:id="266" w:name="_Toc237067201"/>
+      <w:bookmarkStart w:id="267" w:name="_Toc237048780"/>
+      <w:bookmarkStart w:id="268" w:name="_Toc236811988"/>
+      <w:bookmarkStart w:id="269" w:name="_Toc236811354"/>
+      <w:bookmarkStart w:id="270" w:name="_Toc236812575"/>
+      <w:bookmarkStart w:id="271" w:name="_Toc237144678"/>
+      <w:bookmarkStart w:id="272" w:name="_Toc236813255"/>
+      <w:bookmarkStart w:id="273" w:name="_Toc237328905"/>
+      <w:bookmarkStart w:id="274" w:name="_Toc237328878"/>
+      <w:bookmarkStart w:id="275" w:name="_Toc237156482"/>
+      <w:bookmarkStart w:id="276" w:name="_Toc236812005"/>
+      <w:bookmarkStart w:id="277" w:name="_Toc236815152"/>
+      <w:bookmarkStart w:id="278" w:name="_Toc236815167"/>
+      <w:bookmarkStart w:id="279" w:name="_Toc237067198"/>
+      <w:bookmarkStart w:id="280" w:name="_Toc236815168"/>
+      <w:bookmarkStart w:id="281" w:name="_Toc237328807"/>
+      <w:bookmarkStart w:id="282" w:name="_Toc237144693"/>
+      <w:bookmarkStart w:id="283" w:name="_Toc236811991"/>
+      <w:bookmarkStart w:id="284" w:name="_Toc236812475"/>
+      <w:bookmarkStart w:id="285" w:name="_Toc236813258"/>
+      <w:bookmarkStart w:id="286" w:name="_Toc237328907"/>
+      <w:bookmarkStart w:id="287" w:name="_Toc237145170"/>
+      <w:bookmarkStart w:id="288" w:name="_Toc237068078"/>
+      <w:bookmarkStart w:id="289" w:name="_Toc236813908"/>
+      <w:bookmarkStart w:id="290" w:name="_Toc236810737"/>
+      <w:bookmarkStart w:id="291" w:name="_Toc237145327"/>
+      <w:bookmarkStart w:id="292" w:name="_Toc237328906"/>
+      <w:bookmarkStart w:id="293" w:name="_Toc236813906"/>
+      <w:bookmarkStart w:id="294" w:name="_Toc236812006"/>
+      <w:bookmarkStart w:id="295" w:name="_Toc236814381"/>
+      <w:bookmarkStart w:id="296" w:name="_Toc237048767"/>
+      <w:bookmarkStart w:id="297" w:name="_Toc237144536"/>
+      <w:bookmarkStart w:id="298" w:name="_Toc237068239"/>
+      <w:bookmarkStart w:id="299" w:name="_Toc236813891"/>
+      <w:bookmarkStart w:id="300" w:name="_Toc237144695"/>
+      <w:bookmarkStart w:id="301" w:name="_Toc237156338"/>
+      <w:bookmarkStart w:id="302" w:name="_Toc236812641"/>
+      <w:bookmarkStart w:id="303" w:name="_Toc236810738"/>
+      <w:bookmarkStart w:id="304" w:name="_Toc236814525"/>
+      <w:bookmarkStart w:id="305" w:name="_Toc236812639"/>
+      <w:bookmarkStart w:id="306" w:name="_Toc237156500"/>
+      <w:bookmarkStart w:id="307" w:name="_Toc237144694"/>
+      <w:bookmarkStart w:id="308" w:name="_Toc237048781"/>
+      <w:bookmarkStart w:id="309" w:name="_Toc237145328"/>
+      <w:bookmarkStart w:id="310" w:name="_Toc236814540"/>
+      <w:bookmarkStart w:id="311" w:name="_Toc237048783"/>
+      <w:bookmarkStart w:id="312" w:name="_Toc237328272"/>
+      <w:bookmarkStart w:id="313" w:name="_Toc237048782"/>
+      <w:bookmarkStart w:id="314" w:name="_Toc237067184"/>
+      <w:bookmarkStart w:id="315" w:name="_Toc236814539"/>
+      <w:bookmarkStart w:id="316" w:name="_Toc236811371"/>
+      <w:bookmarkStart w:id="317" w:name="_Toc236814541"/>
+      <w:bookmarkStart w:id="318" w:name="_Toc237328258"/>
+      <w:bookmarkStart w:id="319" w:name="_Toc236814478"/>
+      <w:bookmarkStart w:id="320" w:name="_Toc236811372"/>
+      <w:bookmarkStart w:id="321" w:name="_Toc237067199"/>
+      <w:bookmarkStart w:id="322" w:name="_Toc237067200"/>
+      <w:bookmarkStart w:id="323" w:name="_Toc236813271"/>
+      <w:bookmarkStart w:id="324" w:name="_Toc237145329"/>
+      <w:bookmarkStart w:id="325" w:name="_Toc237145310"/>
+      <w:bookmarkStart w:id="326" w:name="_Toc236815170"/>
+      <w:bookmarkStart w:id="327" w:name="_Toc237068222"/>
+      <w:bookmarkStart w:id="328" w:name="_Toc236812007"/>
+      <w:bookmarkStart w:id="329" w:name="_Toc237145300"/>
+      <w:bookmarkStart w:id="330" w:name="_Toc237328274"/>
+      <w:bookmarkStart w:id="331" w:name="_Toc236815141"/>
+      <w:bookmarkStart w:id="332" w:name="_Toc236813274"/>
+      <w:bookmarkStart w:id="333" w:name="_Toc236810720"/>
+      <w:bookmarkStart w:id="334" w:name="_Toc236812624"/>
+      <w:bookmarkStart w:id="335" w:name="_Toc237068238"/>
+      <w:bookmarkStart w:id="336" w:name="_Toc237067185"/>
+      <w:bookmarkStart w:id="337" w:name="_Toc236815153"/>
+      <w:bookmarkStart w:id="338" w:name="_Toc236810708"/>
+      <w:bookmarkStart w:id="339" w:name="_Toc237156498"/>
+      <w:bookmarkStart w:id="340" w:name="_Toc237145326"/>
+      <w:bookmarkStart w:id="341" w:name="_Toc236811357"/>
+      <w:bookmarkStart w:id="342" w:name="_Toc236814409"/>
+      <w:bookmarkStart w:id="343" w:name="_Toc237328256"/>
+      <w:bookmarkStart w:id="344" w:name="_Toc236811990"/>
+      <w:bookmarkStart w:id="345" w:name="_Toc236815169"/>
+      <w:bookmarkStart w:id="346" w:name="_Toc236810736"/>
+      <w:bookmarkStart w:id="347" w:name="_Toc237156499"/>
+      <w:bookmarkStart w:id="348" w:name="_Toc236815105"/>
+      <w:bookmarkStart w:id="349" w:name="_Toc237328273"/>
+      <w:bookmarkStart w:id="350" w:name="_Toc237048753"/>
+      <w:bookmarkStart w:id="351" w:name="_Toc237068240"/>
+      <w:bookmarkStart w:id="352" w:name="_Toc237328891"/>
+      <w:bookmarkStart w:id="353" w:name="_Toc237156497"/>
+      <w:bookmarkStart w:id="354" w:name="_Toc237067169"/>
+      <w:bookmarkStart w:id="355" w:name="_Toc236813272"/>
+      <w:bookmarkStart w:id="356" w:name="_Toc237328206"/>
+      <w:bookmarkStart w:id="357" w:name="_Toc236813244"/>
+      <w:bookmarkStart w:id="358" w:name="_Toc237328877"/>
+      <w:bookmarkStart w:id="359" w:name="_Toc237145313"/>
+      <w:bookmarkStart w:id="360" w:name="_Toc237048766"/>
+      <w:bookmarkStart w:id="361" w:name="_Toc236813243"/>
+      <w:bookmarkStart w:id="362" w:name="_Toc237068237"/>
+      <w:bookmarkStart w:id="363" w:name="_Toc237145232"/>
+      <w:bookmarkStart w:id="364" w:name="_Toc236812611"/>
+      <w:bookmarkStart w:id="365" w:name="_Toc237068197"/>
+      <w:bookmarkStart w:id="366" w:name="_Toc236811977"/>
+      <w:bookmarkStart w:id="367" w:name="_Toc236815104"/>
+      <w:bookmarkStart w:id="368" w:name="_Toc237328890"/>
+      <w:bookmarkStart w:id="369" w:name="_Toc236814526"/>
+      <w:bookmarkStart w:id="370" w:name="_Toc237145312"/>
+      <w:bookmarkStart w:id="371" w:name="_Toc236812638"/>
+      <w:bookmarkStart w:id="372" w:name="_Toc237156469"/>
+      <w:bookmarkStart w:id="373" w:name="_Toc236812612"/>
+      <w:bookmarkStart w:id="374" w:name="_Toc236812623"/>
+      <w:bookmarkStart w:id="375" w:name="_Toc237068174"/>
+      <w:bookmarkStart w:id="376" w:name="_Toc237144666"/>
+      <w:bookmarkStart w:id="377" w:name="_Toc237145299"/>
+      <w:bookmarkStart w:id="378" w:name="_Toc237328889"/>
+      <w:bookmarkStart w:id="379" w:name="_Toc236812004"/>
+      <w:bookmarkStart w:id="380" w:name="_Toc237144679"/>
+      <w:bookmarkStart w:id="381" w:name="_Toc236813257"/>
+      <w:bookmarkStart w:id="382" w:name="_Toc236813878"/>
+      <w:bookmarkStart w:id="383" w:name="_Toc237067183"/>
+      <w:bookmarkStart w:id="384" w:name="_Toc237068172"/>
+      <w:bookmarkStart w:id="385" w:name="_Toc237328888"/>
+      <w:bookmarkStart w:id="386" w:name="_Toc237067171"/>
+      <w:bookmarkStart w:id="387" w:name="_Toc237067182"/>
+      <w:bookmarkStart w:id="388" w:name="_Toc237156432"/>
+      <w:bookmarkStart w:id="389" w:name="_Toc237156471"/>
+      <w:bookmarkStart w:id="390" w:name="_Toc237328244"/>
+      <w:bookmarkStart w:id="391" w:name="_Toc237328242"/>
+      <w:bookmarkStart w:id="392" w:name="_Toc236810671"/>
+      <w:bookmarkStart w:id="393" w:name="_Toc236814513"/>
+      <w:bookmarkStart w:id="394" w:name="_Toc236811355"/>
+      <w:bookmarkStart w:id="395" w:name="_Toc237328875"/>
+      <w:bookmarkStart w:id="396" w:name="_Toc237067135"/>
+      <w:bookmarkStart w:id="397" w:name="_Toc237145282"/>
+      <w:bookmarkStart w:id="398" w:name="_Toc236811976"/>
+      <w:bookmarkStart w:id="399" w:name="_Toc237145311"/>
+      <w:bookmarkStart w:id="400" w:name="_Toc236811989"/>
+      <w:bookmarkStart w:id="401" w:name="_Toc237145286"/>
+      <w:bookmarkStart w:id="402" w:name="_Toc237068208"/>
+      <w:bookmarkStart w:id="403" w:name="_Toc236813905"/>
+      <w:bookmarkStart w:id="404" w:name="_Toc236813890"/>
+      <w:bookmarkStart w:id="405" w:name="_Toc236811306"/>
+      <w:bookmarkStart w:id="406" w:name="_Toc236814512"/>
+      <w:bookmarkStart w:id="407" w:name="_Toc237048754"/>
+      <w:bookmarkStart w:id="408" w:name="_Toc236814511"/>
+      <w:bookmarkStart w:id="409" w:name="_Toc237328859"/>
+      <w:bookmarkStart w:id="410" w:name="_Toc237068223"/>
+      <w:bookmarkStart w:id="411" w:name="_Toc236810578"/>
+      <w:bookmarkStart w:id="412" w:name="_Toc236813242"/>
+      <w:bookmarkStart w:id="413" w:name="_Toc237145297"/>
+      <w:bookmarkStart w:id="414" w:name="_Toc236814542"/>
+      <w:bookmarkStart w:id="415" w:name="_Toc236814524"/>
+      <w:bookmarkStart w:id="416" w:name="_Toc236813879"/>
+      <w:bookmarkStart w:id="417" w:name="_Toc236813861"/>
+      <w:bookmarkStart w:id="418" w:name="_Toc236811342"/>
+      <w:bookmarkStart w:id="419" w:name="_Toc236813256"/>
+      <w:bookmarkStart w:id="420" w:name="_Toc236813877"/>
+      <w:bookmarkStart w:id="421" w:name="_Toc237048719"/>
+      <w:bookmarkStart w:id="422" w:name="_Toc236812610"/>
+      <w:bookmarkStart w:id="423" w:name="_Toc237328861"/>
+      <w:bookmarkStart w:id="424" w:name="_Toc237328245"/>
+      <w:bookmarkStart w:id="425" w:name="_Toc236814475"/>
+      <w:bookmarkStart w:id="426" w:name="_Toc237328904"/>
+      <w:bookmarkStart w:id="427" w:name="_Toc236811962"/>
+      <w:bookmarkStart w:id="428" w:name="_Toc236812622"/>
+      <w:bookmarkStart w:id="429" w:name="_Toc236813746"/>
+      <w:bookmarkStart w:id="430" w:name="_Toc236815070"/>
+      <w:bookmarkStart w:id="431" w:name="_Toc237144568"/>
+      <w:bookmarkStart w:id="432" w:name="_Toc237145230"/>
+      <w:bookmarkStart w:id="433" w:name="_Toc236814382"/>
+      <w:bookmarkStart w:id="434" w:name="_Toc236814380"/>
+      <w:bookmarkStart w:id="435" w:name="_Toc236811239"/>
+      <w:bookmarkStart w:id="436" w:name="_Toc236811356"/>
+      <w:bookmarkStart w:id="437" w:name="_Toc236810604"/>
+      <w:bookmarkStart w:id="438" w:name="_Toc236811941"/>
+      <w:bookmarkStart w:id="439" w:name="_Toc236814383"/>
+      <w:bookmarkStart w:id="440" w:name="_Toc237145167"/>
+      <w:bookmarkStart w:id="441" w:name="_Toc236811843"/>
+      <w:bookmarkStart w:id="442" w:name="_Toc237328112"/>
+      <w:bookmarkStart w:id="443" w:name="_Toc236813174"/>
+      <w:bookmarkStart w:id="444" w:name="_Toc236810577"/>
+      <w:bookmarkStart w:id="445" w:name="_Toc236812477"/>
+      <w:bookmarkStart w:id="446" w:name="_Toc237145171"/>
+      <w:bookmarkStart w:id="447" w:name="_Toc236815039"/>
+      <w:bookmarkStart w:id="448" w:name="_Toc236814384"/>
+      <w:bookmarkStart w:id="449" w:name="_Toc236812542"/>
+      <w:bookmarkStart w:id="450" w:name="_Toc236812479"/>
+      <w:bookmarkStart w:id="451" w:name="_Toc237067041"/>
+      <w:bookmarkStart w:id="452" w:name="_Toc237328115"/>
+      <w:bookmarkStart w:id="453" w:name="_Toc237156400"/>
+      <w:bookmarkStart w:id="454" w:name="_Toc236813143"/>
+      <w:bookmarkStart w:id="455" w:name="_Toc237328749"/>
+      <w:bookmarkStart w:id="456" w:name="_Toc236815011"/>
+      <w:bookmarkStart w:id="457" w:name="_Toc236811273"/>
+      <w:bookmarkStart w:id="458" w:name="_Toc236815103"/>
+      <w:bookmarkStart w:id="459" w:name="_Toc237156335"/>
+      <w:bookmarkStart w:id="460" w:name="_Toc236813808"/>
+      <w:bookmarkStart w:id="461" w:name="_Toc236815072"/>
+      <w:bookmarkStart w:id="462" w:name="_Toc237145169"/>
+      <w:bookmarkStart w:id="463" w:name="_Toc237068082"/>
+      <w:bookmarkStart w:id="464" w:name="_Toc237145201"/>
+      <w:bookmarkStart w:id="465" w:name="_Toc236811909"/>
+      <w:bookmarkStart w:id="466" w:name="_Toc236813140"/>
+      <w:bookmarkStart w:id="467" w:name="_Toc237048618"/>
+      <w:bookmarkStart w:id="468" w:name="_Toc237144533"/>
+      <w:bookmarkStart w:id="469" w:name="_Toc237145195"/>
+      <w:bookmarkStart w:id="470" w:name="_Toc237067104"/>
+      <w:bookmarkStart w:id="471" w:name="_Toc237068211"/>
+      <w:bookmarkStart w:id="472" w:name="_Toc237068081"/>
+      <w:bookmarkStart w:id="473" w:name="_Toc236813750"/>
+      <w:bookmarkStart w:id="474" w:name="_Toc236811875"/>
+      <w:bookmarkStart w:id="475" w:name="_Toc237145196"/>
+      <w:bookmarkStart w:id="476" w:name="_Toc236812482"/>
+      <w:bookmarkStart w:id="477" w:name="_Toc236812474"/>
+      <w:bookmarkStart w:id="478" w:name="_Toc236813743"/>
+      <w:bookmarkStart w:id="479" w:name="_Toc237048624"/>
+      <w:bookmarkStart w:id="480" w:name="_Toc236813116"/>
+      <w:bookmarkStart w:id="481" w:name="_Toc236813245"/>
+      <w:bookmarkStart w:id="482" w:name="_Toc236810575"/>
+      <w:bookmarkStart w:id="483" w:name="_Toc236815012"/>
+      <w:bookmarkStart w:id="484" w:name="_Toc237068073"/>
+      <w:bookmarkStart w:id="485" w:name="_Toc237156332"/>
+      <w:bookmarkStart w:id="486" w:name="_Toc236814375"/>
+      <w:bookmarkStart w:id="487" w:name="_Toc237156333"/>
+      <w:bookmarkStart w:id="488" w:name="_Toc236810580"/>
+      <w:bookmarkStart w:id="489" w:name="_Toc237156341"/>
+      <w:bookmarkStart w:id="490" w:name="_Toc237067039"/>
+      <w:bookmarkStart w:id="491" w:name="_Toc237328748"/>
+      <w:bookmarkStart w:id="492" w:name="_Toc237328108"/>
+      <w:bookmarkStart w:id="493" w:name="_Toc237068077"/>
+      <w:bookmarkStart w:id="494" w:name="_Toc237144528"/>
+      <w:bookmarkStart w:id="495" w:name="_Toc237156334"/>
+      <w:bookmarkStart w:id="496" w:name="_Toc237156337"/>
+      <w:bookmarkStart w:id="497" w:name="_Toc236812507"/>
+      <w:bookmarkStart w:id="498" w:name="_Toc237328747"/>
+      <w:bookmarkStart w:id="499" w:name="_Toc236813111"/>
+      <w:bookmarkStart w:id="500" w:name="_Toc237144538"/>
+      <w:bookmarkStart w:id="501" w:name="_Toc237156336"/>
+      <w:bookmarkStart w:id="502" w:name="_Toc236812481"/>
+      <w:bookmarkStart w:id="503" w:name="_Toc236812476"/>
+      <w:bookmarkStart w:id="504" w:name="_Toc237144562"/>
+      <w:bookmarkStart w:id="505" w:name="_Toc236812478"/>
+      <w:bookmarkStart w:id="506" w:name="_Toc236811849"/>
+      <w:bookmarkStart w:id="507" w:name="_Toc237048625"/>
+      <w:bookmarkStart w:id="508" w:name="_Toc237067034"/>
+      <w:bookmarkStart w:id="509" w:name="_Toc237328114"/>
+      <w:bookmarkStart w:id="510" w:name="_Toc237328740"/>
+      <w:bookmarkStart w:id="511" w:name="_Toc236813115"/>
+      <w:bookmarkStart w:id="512" w:name="_Toc236815036"/>
+      <w:bookmarkStart w:id="513" w:name="_Toc236814379"/>
+      <w:bookmarkStart w:id="514" w:name="_Toc236815007"/>
+      <w:bookmarkStart w:id="515" w:name="_Toc236815010"/>
+      <w:bookmarkStart w:id="516" w:name="_Toc237328743"/>
+      <w:bookmarkStart w:id="517" w:name="_Toc237328107"/>
+      <w:bookmarkStart w:id="518" w:name="_Toc237068106"/>
+      <w:bookmarkStart w:id="519" w:name="_Toc236815006"/>
+      <w:bookmarkStart w:id="520" w:name="_Toc236813110"/>
+      <w:bookmarkStart w:id="521" w:name="_Toc236815002"/>
+      <w:bookmarkStart w:id="522" w:name="_Toc236811842"/>
+      <w:bookmarkStart w:id="523" w:name="_Toc236811207"/>
+      <w:bookmarkStart w:id="524" w:name="_Toc236813176"/>
+      <w:bookmarkStart w:id="525" w:name="_Toc236814378"/>
+      <w:bookmarkStart w:id="526" w:name="_Toc237048650"/>
+      <w:bookmarkStart w:id="527" w:name="_Toc237328744"/>
+      <w:bookmarkStart w:id="528" w:name="_Toc237328109"/>
+      <w:bookmarkStart w:id="529" w:name="_Toc236811839"/>
+      <w:bookmarkStart w:id="530" w:name="_Toc236811206"/>
+      <w:bookmarkStart w:id="531" w:name="_Toc236810638"/>
+      <w:bookmarkStart w:id="532" w:name="_Toc236811242"/>
+      <w:bookmarkStart w:id="533" w:name="_Toc237145163"/>
+      <w:bookmarkStart w:id="534" w:name="_Toc236811276"/>
+      <w:bookmarkStart w:id="535" w:name="_Toc237145162"/>
+      <w:bookmarkStart w:id="536" w:name="_Toc237068074"/>
+      <w:bookmarkStart w:id="537" w:name="_Toc237144598"/>
+      <w:bookmarkStart w:id="538" w:name="_Toc237068143"/>
+      <w:bookmarkStart w:id="539" w:name="_Toc236810572"/>
+      <w:bookmarkStart w:id="540" w:name="_Toc237068141"/>
+      <w:bookmarkStart w:id="541" w:name="_Toc237048717"/>
+      <w:bookmarkStart w:id="542" w:name="_Toc237144532"/>
+      <w:bookmarkStart w:id="543" w:name="_Toc236811274"/>
+      <w:bookmarkStart w:id="544" w:name="_Toc236810576"/>
+      <w:bookmarkStart w:id="545" w:name="_Toc237145164"/>
+      <w:bookmarkStart w:id="546" w:name="_Toc236813175"/>
+      <w:bookmarkStart w:id="547" w:name="_Toc237144565"/>
+      <w:bookmarkStart w:id="548" w:name="_Toc237145165"/>
+      <w:bookmarkStart w:id="549" w:name="_Toc237048616"/>
+      <w:bookmarkStart w:id="550" w:name="_Toc236811846"/>
+      <w:bookmarkStart w:id="551" w:name="_Toc236810571"/>
+      <w:bookmarkStart w:id="552" w:name="_Toc236811908"/>
+      <w:bookmarkStart w:id="553" w:name="_Toc237328742"/>
+      <w:bookmarkStart w:id="554" w:name="_Toc236815005"/>
+      <w:bookmarkStart w:id="555" w:name="_Toc236814374"/>
+      <w:bookmarkStart w:id="556" w:name="_Toc237067036"/>
+      <w:bookmarkStart w:id="557" w:name="_Toc236811844"/>
+      <w:bookmarkStart w:id="558" w:name="_Toc237144566"/>
+      <w:bookmarkStart w:id="559" w:name="_Toc236811241"/>
+      <w:bookmarkStart w:id="560" w:name="_Toc236813112"/>
+      <w:bookmarkStart w:id="561" w:name="_Toc236813107"/>
+      <w:bookmarkStart w:id="562" w:name="_Toc236813113"/>
+      <w:bookmarkStart w:id="563" w:name="_Toc236811841"/>
+      <w:bookmarkStart w:id="564" w:name="_Toc236813742"/>
+      <w:bookmarkStart w:id="565" w:name="_Toc236813108"/>
+      <w:bookmarkStart w:id="566" w:name="_Toc237145161"/>
+      <w:bookmarkStart w:id="567" w:name="_Toc237048617"/>
+      <w:bookmarkStart w:id="568" w:name="_Toc236815004"/>
+      <w:bookmarkStart w:id="569" w:name="_Toc236815009"/>
+      <w:bookmarkStart w:id="570" w:name="_Toc236811840"/>
+      <w:bookmarkStart w:id="571" w:name="_Toc237067033"/>
+      <w:bookmarkStart w:id="572" w:name="_Toc236815151"/>
+      <w:bookmarkStart w:id="573" w:name="_Toc237067038"/>
+      <w:bookmarkStart w:id="574" w:name="_Toc236815003"/>
+      <w:bookmarkStart w:id="575" w:name="_Toc237068221"/>
+      <w:bookmarkStart w:id="576" w:name="_Toc237144531"/>
+      <w:bookmarkStart w:id="577" w:name="_Toc236814376"/>
+      <w:bookmarkStart w:id="578" w:name="_Toc237067172"/>
+      <w:bookmarkStart w:id="579" w:name="_Toc236813745"/>
+      <w:bookmarkStart w:id="580" w:name="_Toc237067035"/>
+      <w:bookmarkStart w:id="581" w:name="_Toc237048752"/>
+      <w:bookmarkStart w:id="582" w:name="_Toc237048620"/>
+      <w:bookmarkStart w:id="583" w:name="_Toc236813114"/>
+      <w:bookmarkStart w:id="584" w:name="_Toc237144680"/>
+      <w:bookmarkStart w:id="585" w:name="_Toc237328739"/>
+      <w:bookmarkStart w:id="586" w:name="_Toc236811213"/>
+      <w:bookmarkStart w:id="587" w:name="_Toc237048765"/>
+      <w:bookmarkStart w:id="588" w:name="_Toc236813748"/>
+      <w:bookmarkStart w:id="589" w:name="_Toc237145166"/>
+      <w:bookmarkStart w:id="590" w:name="_Toc236815008"/>
+      <w:bookmarkStart w:id="591" w:name="_Toc237156339"/>
+      <w:bookmarkStart w:id="592" w:name="_Toc237068072"/>
+      <w:bookmarkStart w:id="593" w:name="_Toc237144677"/>
+      <w:bookmarkStart w:id="594" w:name="_Toc236813740"/>
+      <w:bookmarkStart w:id="595" w:name="_Toc236813741"/>
+      <w:bookmarkStart w:id="596" w:name="_Toc236814377"/>
+      <w:bookmarkStart w:id="597" w:name="_Toc236811208"/>
+      <w:bookmarkStart w:id="598" w:name="_Toc237048621"/>
+      <w:bookmarkStart w:id="599" w:name="_Toc236811209"/>
+      <w:bookmarkStart w:id="600" w:name="_Toc236813109"/>
+      <w:bookmarkStart w:id="601" w:name="_Toc236811211"/>
+      <w:bookmarkStart w:id="602" w:name="_Toc237156340"/>
+      <w:bookmarkStart w:id="603" w:name="_Toc237328110"/>
+      <w:bookmarkStart w:id="604" w:name="_Toc237144530"/>
+      <w:bookmarkStart w:id="605" w:name="_Toc237068075"/>
+      <w:bookmarkStart w:id="606" w:name="_Toc237067037"/>
+      <w:bookmarkStart w:id="607" w:name="_Toc236813206"/>
+      <w:bookmarkStart w:id="608" w:name="_Toc237156342"/>
+      <w:bookmarkStart w:id="609" w:name="_Toc237048619"/>
+      <w:bookmarkStart w:id="610" w:name="_Toc236813106"/>
+      <w:bookmarkStart w:id="611" w:name="_Toc237328146"/>
+      <w:bookmarkStart w:id="612" w:name="_Toc237048622"/>
+      <w:bookmarkStart w:id="613" w:name="_Toc237328741"/>
+      <w:bookmarkStart w:id="614" w:name="_Toc236811848"/>
+      <w:bookmarkStart w:id="615" w:name="_Toc237144535"/>
+      <w:bookmarkStart w:id="616" w:name="_Toc237328106"/>
+      <w:bookmarkStart w:id="617" w:name="_Toc236813842"/>
+      <w:bookmarkStart w:id="618" w:name="_Toc236810640"/>
+      <w:bookmarkStart w:id="619" w:name="_Toc237144563"/>
+      <w:bookmarkStart w:id="620" w:name="_Toc237328745"/>
+      <w:bookmarkStart w:id="621" w:name="_Toc236811275"/>
+      <w:bookmarkStart w:id="622" w:name="_Toc237156368"/>
+      <w:bookmarkStart w:id="623" w:name="_Toc237328779"/>
+      <w:bookmarkStart w:id="624" w:name="_Toc236811876"/>
+      <w:bookmarkStart w:id="625" w:name="_Toc237328143"/>
+      <w:bookmarkStart w:id="626" w:name="_Toc236812573"/>
+      <w:bookmarkStart w:id="627" w:name="_Toc236813840"/>
+      <w:bookmarkStart w:id="628" w:name="_Toc236815040"/>
+      <w:bookmarkStart w:id="629" w:name="_Toc237048651"/>
+      <w:bookmarkStart w:id="630" w:name="_Toc236810639"/>
+      <w:bookmarkStart w:id="631" w:name="_Toc237048655"/>
+      <w:bookmarkStart w:id="632" w:name="_Toc236813777"/>
+      <w:bookmarkStart w:id="633" w:name="_Toc236815102"/>
+      <w:bookmarkStart w:id="634" w:name="_Toc236812511"/>
+      <w:bookmarkStart w:id="635" w:name="_Toc237048684"/>
+      <w:bookmarkStart w:id="636" w:name="_Toc236811874"/>
+      <w:bookmarkStart w:id="637" w:name="_Toc236815071"/>
+      <w:bookmarkStart w:id="638" w:name="_Toc236810607"/>
+      <w:bookmarkStart w:id="639" w:name="_Toc236815042"/>
+      <w:bookmarkStart w:id="640" w:name="_Toc237145197"/>
+      <w:bookmarkStart w:id="641" w:name="_Toc236815038"/>
+      <w:bookmarkStart w:id="642" w:name="_Toc237156372"/>
+      <w:bookmarkStart w:id="643" w:name="_Toc236811873"/>
+      <w:bookmarkStart w:id="644" w:name="_Toc237067101"/>
+      <w:bookmarkStart w:id="645" w:name="_Toc237048683"/>
+      <w:bookmarkStart w:id="646" w:name="_Toc236813775"/>
+      <w:bookmarkStart w:id="647" w:name="_Toc237328773"/>
+      <w:bookmarkStart w:id="648" w:name="_Toc237144597"/>
+      <w:bookmarkStart w:id="649" w:name="_Toc236812541"/>
+      <w:bookmarkStart w:id="650" w:name="_Toc236814414"/>
+      <w:bookmarkStart w:id="651" w:name="_Toc237328144"/>
+      <w:bookmarkStart w:id="652" w:name="_Toc237145229"/>
+      <w:bookmarkStart w:id="653" w:name="_Toc236810608"/>
+      <w:bookmarkStart w:id="654" w:name="_Toc237048685"/>
+      <w:bookmarkStart w:id="655" w:name="_Toc237067071"/>
+      <w:bookmarkStart w:id="656" w:name="_Toc237067069"/>
+      <w:bookmarkStart w:id="657" w:name="_Toc237328141"/>
+      <w:bookmarkStart w:id="658" w:name="_Toc237328809"/>
+      <w:bookmarkStart w:id="659" w:name="_Toc237048653"/>
+      <w:bookmarkStart w:id="660" w:name="_Toc237144564"/>
+      <w:bookmarkStart w:id="661" w:name="_Toc237068111"/>
+      <w:bookmarkStart w:id="662" w:name="_Toc236811907"/>
+      <w:bookmarkStart w:id="663" w:name="_Toc237328777"/>
+      <w:bookmarkStart w:id="664" w:name="_Toc237068112"/>
+      <w:bookmarkStart w:id="665" w:name="_Toc236811939"/>
+      <w:bookmarkStart w:id="666" w:name="_Toc237144537"/>
+      <w:bookmarkStart w:id="667" w:name="_Toc237068108"/>
+      <w:bookmarkStart w:id="668" w:name="_Toc236811943"/>
+      <w:bookmarkStart w:id="669" w:name="_Toc237068144"/>
+      <w:bookmarkStart w:id="670" w:name="_Toc236812473"/>
+      <w:bookmarkStart w:id="671" w:name="_Toc236810670"/>
+      <w:bookmarkStart w:id="672" w:name="_Toc237048715"/>
+      <w:bookmarkStart w:id="673" w:name="_Toc236811277"/>
+      <w:bookmarkStart w:id="674" w:name="_Toc236811215"/>
+      <w:bookmarkStart w:id="675" w:name="_Toc237156401"/>
+      <w:bookmarkStart w:id="676" w:name="_Toc236813178"/>
+      <w:bookmarkStart w:id="677" w:name="_Toc236815074"/>
+      <w:bookmarkStart w:id="678" w:name="_Toc236810579"/>
+      <w:bookmarkStart w:id="679" w:name="_Toc236810605"/>
+      <w:bookmarkStart w:id="680" w:name="_Toc237328746"/>
+      <w:bookmarkStart w:id="681" w:name="_Toc237156403"/>
+      <w:bookmarkStart w:id="682" w:name="_Toc237048615"/>
+      <w:bookmarkStart w:id="683" w:name="_Toc237048652"/>
+      <w:bookmarkStart w:id="684" w:name="_Global_operation"/>
+      <w:bookmarkStart w:id="685" w:name="_Toc237328811"/>
+      <w:bookmarkStart w:id="686" w:name="_Toc236814408"/>
+      <w:bookmarkStart w:id="687" w:name="_Toc236814444"/>
+      <w:bookmarkStart w:id="688" w:name="_Toc236811847"/>
+      <w:bookmarkStart w:id="689" w:name="_Toc237145231"/>
+      <w:bookmarkStart w:id="690" w:name="_Toc236814442"/>
+      <w:bookmarkStart w:id="691" w:name="_Toc237048686"/>
+      <w:bookmarkStart w:id="692" w:name="_Toc237067040"/>
+      <w:bookmarkStart w:id="693" w:name="_Toc236813744"/>
+      <w:bookmarkStart w:id="694" w:name="_Toc236814443"/>
+      <w:bookmarkStart w:id="695" w:name="_Toc236810642"/>
+      <w:bookmarkStart w:id="696" w:name="_Toc237145168"/>
+      <w:bookmarkStart w:id="697" w:name="_Toc236811911"/>
+      <w:bookmarkStart w:id="698" w:name="_Toc236815037"/>
+      <w:bookmarkStart w:id="699" w:name="_Toc236814445"/>
+      <w:bookmarkStart w:id="700" w:name="_Toc237156367"/>
+      <w:bookmarkStart w:id="701" w:name="_Toc237144529"/>
+      <w:bookmarkStart w:id="702" w:name="_Toc237328175"/>
+      <w:bookmarkStart w:id="703" w:name="_Toc237328808"/>
+      <w:bookmarkStart w:id="704" w:name="_Toc236810641"/>
+      <w:bookmarkStart w:id="705" w:name="_Toc236813749"/>
+      <w:bookmarkStart w:id="706" w:name="_Toc236812543"/>
+      <w:bookmarkStart w:id="707" w:name="_Toc237145233"/>
+      <w:bookmarkStart w:id="708" w:name="_Toc237328810"/>
+      <w:bookmarkStart w:id="709" w:name="_Toc236811210"/>
+      <w:bookmarkStart w:id="710" w:name="_Toc237144600"/>
+      <w:bookmarkStart w:id="711" w:name="_Toc237067103"/>
+      <w:bookmarkStart w:id="712" w:name="_Toc236810610"/>
+      <w:bookmarkStart w:id="713" w:name="_Toc237328178"/>
+      <w:bookmarkStart w:id="714" w:name="_Toc236811307"/>
+      <w:bookmarkStart w:id="715" w:name="_Toc236813780"/>
+      <w:bookmarkStart w:id="716" w:name="_Toc237144596"/>
+      <w:bookmarkStart w:id="717" w:name="_Toc237048687"/>
+      <w:bookmarkStart w:id="718" w:name="_Toc237328116"/>
+      <w:bookmarkStart w:id="719" w:name="_Toc237156404"/>
+      <w:bookmarkStart w:id="720" w:name="_Toc236810721"/>
+      <w:bookmarkStart w:id="721" w:name="_Toc237328776"/>
+      <w:bookmarkStart w:id="722" w:name="_Toc237156366"/>
+      <w:bookmarkStart w:id="723" w:name="_Toc237048654"/>
+      <w:bookmarkStart w:id="724" w:name="_Toc237068107"/>
+      <w:bookmarkStart w:id="725" w:name="_Toc237328113"/>
+      <w:bookmarkStart w:id="726" w:name="_Toc237068209"/>
+      <w:bookmarkStart w:id="727" w:name="_Toc236813778"/>
+      <w:bookmarkStart w:id="728" w:name="_Toc236813141"/>
+      <w:bookmarkStart w:id="729" w:name="_Toc236811978"/>
+      <w:bookmarkStart w:id="730" w:name="_Toc237156433"/>
+      <w:bookmarkStart w:id="731" w:name="_Toc237068080"/>
+      <w:bookmarkStart w:id="732" w:name="_Toc236813844"/>
+      <w:bookmarkStart w:id="733" w:name="_Toc236813241"/>
+      <w:bookmarkStart w:id="734" w:name="_Toc236813146"/>
+      <w:bookmarkStart w:id="735" w:name="_Toc236814510"/>
+      <w:bookmarkStart w:id="736" w:name="_Toc236811344"/>
+      <w:bookmarkStart w:id="737" w:name="_Toc236813774"/>
+      <w:bookmarkStart w:id="738" w:name="_Toc236812640"/>
+      <w:bookmarkStart w:id="739" w:name="_Toc237145296"/>
+      <w:bookmarkStart w:id="740" w:name="_Toc236812483"/>
+      <w:bookmarkStart w:id="741" w:name="_Toc237144696"/>
+      <w:bookmarkStart w:id="742" w:name="_Toc237328874"/>
+      <w:bookmarkStart w:id="743" w:name="_Toc236810573"/>
+      <w:bookmarkStart w:id="744" w:name="_Toc236813227"/>
+      <w:bookmarkStart w:id="745" w:name="_Toc236811308"/>
+      <w:bookmarkStart w:id="746" w:name="_Toc237068076"/>
+      <w:bookmarkStart w:id="747" w:name="_Toc236811325"/>
+      <w:bookmarkStart w:id="748" w:name="_Toc236811910"/>
+      <w:bookmarkStart w:id="749" w:name="_Toc237144534"/>
+      <w:bookmarkStart w:id="750" w:name="_Toc236813860"/>
+      <w:bookmarkStart w:id="751" w:name="_Toc237068142"/>
+      <w:bookmarkStart w:id="752" w:name="_Toc236811240"/>
+      <w:bookmarkStart w:id="753" w:name="_Toc237068079"/>
+      <w:bookmarkStart w:id="754" w:name="_Toc237144599"/>
+      <w:bookmarkStart w:id="755" w:name="_Toc237145200"/>
+      <w:bookmarkStart w:id="756" w:name="_Toc236812480"/>
+      <w:bookmarkStart w:id="757" w:name="_Toc236811959"/>
+      <w:bookmarkStart w:id="758" w:name="_Toc236812509"/>
+      <w:bookmarkStart w:id="759" w:name="_Toc237328177"/>
+      <w:bookmarkStart w:id="760" w:name="_Toc236811878"/>
+      <w:bookmarkStart w:id="761" w:name="_Toc237328778"/>
+      <w:bookmarkStart w:id="762" w:name="_Toc236814412"/>
+      <w:bookmarkStart w:id="763" w:name="_Toc237328142"/>
+      <w:bookmarkStart w:id="764" w:name="_Toc236813142"/>
+      <w:bookmarkStart w:id="765" w:name="_Toc237156371"/>
+      <w:bookmarkStart w:id="766" w:name="_Toc237145199"/>
+      <w:bookmarkStart w:id="767" w:name="_Toc236811877"/>
+      <w:bookmarkStart w:id="768" w:name="_Toc237067067"/>
+      <w:bookmarkStart w:id="769" w:name="_Toc237328174"/>
+      <w:bookmarkStart w:id="770" w:name="_Toc237067073"/>
+      <w:bookmarkStart w:id="771" w:name="_Toc237156370"/>
+      <w:bookmarkStart w:id="772" w:name="_Toc237156402"/>
+      <w:bookmarkStart w:id="773" w:name="_Toc236813144"/>
+      <w:bookmarkStart w:id="774" w:name="_Toc237067070"/>
+      <w:bookmarkStart w:id="775" w:name="_Toc236812508"/>
+      <w:bookmarkStart w:id="776" w:name="_Toc236812545"/>
+      <w:bookmarkStart w:id="777" w:name="_Toc236810609"/>
+      <w:bookmarkStart w:id="778" w:name="_Toc236815073"/>
+      <w:bookmarkStart w:id="779" w:name="_Toc237328775"/>
+      <w:bookmarkStart w:id="780" w:name="_Toc237144567"/>
+      <w:bookmarkStart w:id="781" w:name="_Toc237067068"/>
+      <w:bookmarkStart w:id="782" w:name="_Toc237068176"/>
+      <w:bookmarkStart w:id="783" w:name="_Toc236812512"/>
+      <w:bookmarkStart w:id="784" w:name="_Toc236814410"/>
+      <w:bookmarkStart w:id="785" w:name="_Toc236813779"/>
+      <w:bookmarkStart w:id="786" w:name="_Toc236811879"/>
+      <w:bookmarkStart w:id="787" w:name="_Toc236812510"/>
+      <w:bookmarkStart w:id="788" w:name="_Toc236810606"/>
+      <w:bookmarkStart w:id="789" w:name="_Toc236814411"/>
+      <w:bookmarkStart w:id="790" w:name="_Toc236814474"/>
+      <w:bookmarkStart w:id="791" w:name="_Toc236813776"/>
+      <w:bookmarkStart w:id="792" w:name="_Toc237156369"/>
+      <w:bookmarkStart w:id="793" w:name="_Toc236812513"/>
+      <w:bookmarkStart w:id="794" w:name="_Toc237328140"/>
+      <w:bookmarkStart w:id="795" w:name="_Toc237328774"/>
+      <w:bookmarkStart w:id="796" w:name="_Toc236811245"/>
+      <w:bookmarkStart w:id="797" w:name="_Toc236811244"/>
+      <w:bookmarkStart w:id="798" w:name="_Toc236815041"/>
+      <w:bookmarkStart w:id="799" w:name="_Toc237068110"/>
+      <w:bookmarkStart w:id="800" w:name="_Toc236813145"/>
+      <w:bookmarkStart w:id="801" w:name="_Toc236811243"/>
+      <w:bookmarkStart w:id="802" w:name="_Toc236814413"/>
+      <w:bookmarkStart w:id="803" w:name="_Toc237067072"/>
+      <w:bookmarkStart w:id="804" w:name="_Toc237145198"/>
       <w:bookmarkEnd w:id="54"/>
       <w:bookmarkEnd w:id="55"/>
-      <w:r>
-        <w:rPr/>
-        <w:t>:</w:t>
-      </w:r>
-    </w:p>
-    <w:p>
-      <w:pPr>
-        <w:pStyle w:val="Normal"/>
-        <w:rPr/>
-      </w:pPr>
-      <w:r>
-        <w:rPr/>
-      </w:r>
-    </w:p>
-    <w:p>
-      <w:pPr>
-        <w:pStyle w:val="Normal"/>
-        <w:rPr/>
-      </w:pPr>
-      <w:bookmarkStart w:id="56" w:name="_Toc237156455"/>
-      <w:bookmarkStart w:id="57" w:name="_Toc236812609"/>
-      <w:bookmarkStart w:id="58" w:name="_Toc236811963"/>
-      <w:bookmarkStart w:id="59" w:name="_Toc236812608"/>
-      <w:bookmarkStart w:id="60" w:name="_Toc237145285"/>
-      <w:bookmarkStart w:id="61" w:name="_Toc236814509"/>
-      <w:bookmarkStart w:id="62" w:name="_Toc237328231"/>
-      <w:bookmarkStart w:id="63" w:name="_Toc236815126"/>
-      <w:bookmarkStart w:id="64" w:name="_Toc236810674"/>
-      <w:bookmarkStart w:id="65" w:name="_Toc237068196"/>
-      <w:bookmarkStart w:id="66" w:name="_Toc237328860"/>
-      <w:bookmarkStart w:id="67" w:name="_Toc237067168"/>
-      <w:bookmarkStart w:id="68" w:name="_Toc237067157"/>
-      <w:bookmarkStart w:id="69" w:name="_Toc236813207"/>
-      <w:bookmarkStart w:id="70" w:name="_Toc236813875"/>
-      <w:bookmarkStart w:id="71" w:name="_Toc237067154"/>
-      <w:bookmarkStart w:id="72" w:name="_Toc237145261"/>
-      <w:bookmarkStart w:id="73" w:name="_Toc236815122"/>
-      <w:bookmarkStart w:id="74" w:name="_Toc236813208"/>
-      <w:bookmarkStart w:id="75" w:name="_Toc237328208"/>
-      <w:bookmarkStart w:id="76" w:name="_Toc236814477"/>
-      <w:bookmarkStart w:id="77" w:name="_Toc236812597"/>
-      <w:bookmarkStart w:id="78" w:name="_Toc237144663"/>
-      <w:bookmarkStart w:id="79" w:name="_Toc237328227"/>
-      <w:bookmarkStart w:id="80" w:name="_Toc236810706"/>
-      <w:bookmarkStart w:id="81" w:name="_Toc236810693"/>
-      <w:bookmarkStart w:id="82" w:name="_Toc237068192"/>
-      <w:bookmarkStart w:id="83" w:name="_Toc237328241"/>
-      <w:bookmarkStart w:id="84" w:name="_Toc237156483"/>
-      <w:bookmarkStart w:id="85" w:name="_Toc236813863"/>
-      <w:bookmarkStart w:id="86" w:name="_Toc236810722"/>
-      <w:bookmarkStart w:id="87" w:name="_Toc237068193"/>
-      <w:bookmarkStart w:id="88" w:name="_Toc236813889"/>
-      <w:bookmarkStart w:id="89" w:name="_Toc237068195"/>
-      <w:bookmarkStart w:id="90" w:name="_Toc236813907"/>
-      <w:bookmarkStart w:id="91" w:name="_Toc236811961"/>
-      <w:bookmarkStart w:id="92" w:name="_Toc236811329"/>
-      <w:bookmarkStart w:id="93" w:name="_Toc236813841"/>
-      <w:bookmarkStart w:id="94" w:name="_Toc236813862"/>
-      <w:bookmarkStart w:id="95" w:name="_Toc236814496"/>
-      <w:bookmarkStart w:id="96" w:name="_Toc237067134"/>
-      <w:bookmarkStart w:id="97" w:name="_Toc237048737"/>
-      <w:bookmarkStart w:id="98" w:name="_Toc237067155"/>
-      <w:bookmarkStart w:id="99" w:name="_Toc237328145"/>
-      <w:bookmarkStart w:id="100" w:name="_Toc236812596"/>
-      <w:bookmarkStart w:id="101" w:name="_Toc236814497"/>
-      <w:bookmarkStart w:id="102" w:name="_Toc237067156"/>
-      <w:bookmarkStart w:id="103" w:name="_Toc236814476"/>
-      <w:bookmarkStart w:id="104" w:name="_Toc236810695"/>
-      <w:bookmarkStart w:id="105" w:name="_Toc236815137"/>
-      <w:bookmarkStart w:id="106" w:name="_Toc236811940"/>
-      <w:bookmarkStart w:id="107" w:name="_Toc237328864"/>
-      <w:bookmarkStart w:id="108" w:name="_Toc236810692"/>
-      <w:bookmarkStart w:id="109" w:name="_Toc236811975"/>
-      <w:bookmarkStart w:id="110" w:name="_Toc236811340"/>
-      <w:bookmarkStart w:id="111" w:name="_Toc236815125"/>
-      <w:bookmarkStart w:id="112" w:name="_Toc237048735"/>
-      <w:bookmarkStart w:id="113" w:name="_Toc236813843"/>
-      <w:bookmarkStart w:id="114" w:name="_Toc236815154"/>
-      <w:bookmarkStart w:id="115" w:name="_Toc237144664"/>
-      <w:bookmarkStart w:id="116" w:name="_Toc237156454"/>
-      <w:bookmarkStart w:id="117" w:name="_Toc237067170"/>
-      <w:bookmarkStart w:id="118" w:name="_Toc237067133"/>
-      <w:bookmarkStart w:id="119" w:name="_Toc237144649"/>
-      <w:bookmarkStart w:id="120" w:name="_Toc236813876"/>
-      <w:bookmarkStart w:id="121" w:name="_Toc237068207"/>
-      <w:bookmarkStart w:id="122" w:name="_Toc237156456"/>
-      <w:bookmarkStart w:id="123" w:name="_Toc237048751"/>
-      <w:bookmarkStart w:id="124" w:name="_Toc237156467"/>
-      <w:bookmarkStart w:id="125" w:name="_Toc236810672"/>
-      <w:bookmarkStart w:id="126" w:name="_Toc237328861"/>
-      <w:bookmarkStart w:id="127" w:name="_Toc237048764"/>
-      <w:bookmarkStart w:id="128" w:name="_Toc236813228"/>
-      <w:bookmarkStart w:id="129" w:name="_Toc236811962"/>
-      <w:bookmarkStart w:id="130" w:name="_Toc236812598"/>
-      <w:bookmarkStart w:id="131" w:name="_Toc236815124"/>
-      <w:bookmarkStart w:id="132" w:name="_Toc236813864"/>
-      <w:bookmarkStart w:id="133" w:name="_Toc236814499"/>
-      <w:bookmarkStart w:id="134" w:name="_Toc237067158"/>
-      <w:bookmarkStart w:id="135" w:name="_Toc237328228"/>
-      <w:bookmarkStart w:id="136" w:name="_Toc237068194"/>
-      <w:bookmarkStart w:id="137" w:name="_Toc237048740"/>
-      <w:bookmarkStart w:id="138" w:name="_Toc237145284"/>
-      <w:bookmarkStart w:id="139" w:name="_Toc236815123"/>
-      <w:bookmarkStart w:id="140" w:name="_Toc237328863"/>
-      <w:bookmarkStart w:id="141" w:name="_Toc236813209"/>
-      <w:bookmarkStart w:id="142" w:name="_Toc236811330"/>
-      <w:bookmarkStart w:id="143" w:name="_Toc237156457"/>
-      <w:bookmarkStart w:id="144" w:name="_Toc237156453"/>
-      <w:bookmarkStart w:id="145" w:name="_Toc236813231"/>
-      <w:bookmarkStart w:id="146" w:name="_Toc236813865"/>
-      <w:bookmarkStart w:id="147" w:name="_Toc237144650"/>
-      <w:bookmarkStart w:id="148" w:name="_Toc236815127"/>
-      <w:bookmarkStart w:id="149" w:name="_Toc237048623"/>
-      <w:bookmarkStart w:id="150" w:name="_Toc236812577"/>
-      <w:bookmarkStart w:id="151" w:name="_Toc237328257"/>
-      <w:bookmarkStart w:id="152" w:name="_Toc236815139"/>
-      <w:bookmarkStart w:id="153" w:name="_Toc236813812"/>
-      <w:bookmarkStart w:id="154" w:name="_Toc237144631"/>
-      <w:bookmarkStart w:id="155" w:name="_Toc237145298"/>
-      <w:bookmarkStart w:id="156" w:name="_Toc236815140"/>
-      <w:bookmarkStart w:id="157" w:name="_Toc236814523"/>
-      <w:bookmarkStart w:id="158" w:name="_Toc237328839"/>
-      <w:bookmarkStart w:id="159" w:name="_Toc237328876"/>
-      <w:bookmarkStart w:id="160" w:name="_Toc237328243"/>
-      <w:bookmarkStart w:id="161" w:name="_Toc237145262"/>
-      <w:bookmarkStart w:id="162" w:name="_Toc237328843"/>
-      <w:bookmarkStart w:id="163" w:name="_Toc237328207"/>
-      <w:bookmarkStart w:id="164" w:name="_Toc237156470"/>
-      <w:bookmarkStart w:id="165" w:name="_Toc237145263"/>
-      <w:bookmarkStart w:id="166" w:name="_Toc236812593"/>
-      <w:bookmarkStart w:id="167" w:name="_Toc236811341"/>
-      <w:bookmarkStart w:id="168" w:name="_Toc237156468"/>
-      <w:bookmarkStart w:id="169" w:name="_Toc236810673"/>
-      <w:bookmarkStart w:id="170" w:name="_Toc236811327"/>
-      <w:bookmarkStart w:id="171" w:name="_Toc236811942"/>
-      <w:bookmarkStart w:id="172" w:name="_Toc237144665"/>
-      <w:bookmarkStart w:id="173" w:name="_Toc236812625"/>
-      <w:bookmarkStart w:id="174" w:name="_Toc237068210"/>
-      <w:bookmarkStart w:id="175" w:name="_Toc237328841"/>
-      <w:bookmarkStart w:id="176" w:name="_Toc237068224"/>
-      <w:bookmarkStart w:id="177" w:name="_Toc237328226"/>
-      <w:bookmarkStart w:id="178" w:name="_Toc236811343"/>
-      <w:bookmarkStart w:id="179" w:name="_Toc236812576"/>
-      <w:bookmarkStart w:id="180" w:name="_Toc236811845"/>
-      <w:bookmarkStart w:id="181" w:name="_Toc236811960"/>
-      <w:bookmarkStart w:id="182" w:name="_Toc236810709"/>
-      <w:bookmarkStart w:id="183" w:name="_Toc237067137"/>
-      <w:bookmarkStart w:id="184" w:name="_Toc236813256"/>
-      <w:bookmarkStart w:id="185" w:name="_Toc237144630"/>
-      <w:bookmarkStart w:id="186" w:name="_Toc236810707"/>
-      <w:bookmarkStart w:id="187" w:name="_Toc237067153"/>
-      <w:bookmarkStart w:id="188" w:name="_Toc237048716"/>
-      <w:bookmarkStart w:id="189" w:name="_Toc236814498"/>
-      <w:bookmarkStart w:id="190" w:name="_Toc236815138"/>
-      <w:bookmarkStart w:id="191" w:name="_Toc237067136"/>
-      <w:bookmarkStart w:id="192" w:name="_Toc237156434"/>
-      <w:bookmarkStart w:id="193" w:name="_Toc236814494"/>
-      <w:bookmarkStart w:id="194" w:name="_Toc236813273"/>
-      <w:bookmarkStart w:id="195" w:name="_Toc237156435"/>
-      <w:bookmarkStart w:id="196" w:name="_Toc236811964"/>
-      <w:bookmarkStart w:id="197" w:name="_Toc237144653"/>
-      <w:bookmarkStart w:id="198" w:name="_Toc236810690"/>
-      <w:bookmarkStart w:id="199" w:name="_Toc236812595"/>
-      <w:bookmarkStart w:id="200" w:name="_Toc237048739"/>
-      <w:bookmarkStart w:id="201" w:name="_Toc237328862"/>
-      <w:bookmarkStart w:id="202" w:name="_Toc236813226"/>
-      <w:bookmarkStart w:id="203" w:name="_Toc237048736"/>
-      <w:bookmarkStart w:id="204" w:name="_Toc237144652"/>
-      <w:bookmarkStart w:id="205" w:name="_Toc236812574"/>
-      <w:bookmarkStart w:id="206" w:name="_Toc237145265"/>
-      <w:bookmarkStart w:id="207" w:name="_Toc237145282"/>
-      <w:bookmarkStart w:id="208" w:name="_Toc237144632"/>
-      <w:bookmarkStart w:id="209" w:name="_Toc236813229"/>
-      <w:bookmarkStart w:id="210" w:name="_Toc237145286"/>
-      <w:bookmarkStart w:id="211" w:name="_Toc237145283"/>
-      <w:bookmarkStart w:id="212" w:name="_Toc237144648"/>
-      <w:bookmarkStart w:id="213" w:name="_Toc236811306"/>
-      <w:bookmarkStart w:id="214" w:name="_Toc237068175"/>
-      <w:bookmarkStart w:id="215" w:name="_Toc236811328"/>
-      <w:bookmarkStart w:id="216" w:name="_Toc237328859"/>
-      <w:bookmarkStart w:id="217" w:name="_Toc237048738"/>
-      <w:bookmarkStart w:id="218" w:name="_Toc236811326"/>
-      <w:bookmarkStart w:id="219" w:name="_Toc237145297"/>
-      <w:bookmarkStart w:id="220" w:name="_Toc237328230"/>
-      <w:bookmarkStart w:id="221" w:name="_Toc237048718"/>
-      <w:bookmarkStart w:id="222" w:name="_Toc237145281"/>
-      <w:bookmarkStart w:id="223" w:name="_Toc237144651"/>
-      <w:bookmarkStart w:id="224" w:name="_Toc237048750"/>
-      <w:bookmarkStart w:id="225" w:name="_Toc237145264"/>
-      <w:bookmarkStart w:id="226" w:name="_Toc236810691"/>
-      <w:bookmarkStart w:id="227" w:name="_Toc237328229"/>
-      <w:bookmarkStart w:id="228" w:name="_Toc236810705"/>
-      <w:bookmarkStart w:id="229" w:name="_Toc236812594"/>
-      <w:bookmarkStart w:id="230" w:name="_Toc236813230"/>
-      <w:bookmarkStart w:id="231" w:name="_Toc237328842"/>
-      <w:bookmarkStart w:id="232" w:name="_Toc236811974"/>
-      <w:bookmarkStart w:id="233" w:name="_Toc236813210"/>
-      <w:bookmarkStart w:id="234" w:name="_Toc236813861"/>
-      <w:bookmarkStart w:id="235" w:name="_Toc236814495"/>
-      <w:bookmarkStart w:id="236" w:name="_Toc236810694"/>
-      <w:bookmarkStart w:id="237" w:name="_Toc237048719"/>
-      <w:bookmarkStart w:id="238" w:name="_Toc237156452"/>
-      <w:bookmarkStart w:id="239" w:name="_Toc236815106"/>
-      <w:bookmarkStart w:id="240" w:name="_Toc236814475"/>
-      <w:bookmarkStart w:id="241" w:name="_Toc236811309"/>
-      <w:bookmarkStart w:id="242" w:name="_Toc237328209"/>
-      <w:bookmarkStart w:id="243" w:name="_Toc236813746"/>
-      <w:bookmarkStart w:id="244" w:name="_Toc237067135"/>
-      <w:bookmarkStart w:id="245" w:name="_Toc236810738"/>
-      <w:bookmarkStart w:id="246" w:name="_Toc236810574"/>
-      <w:bookmarkStart w:id="247" w:name="_Toc237068172"/>
-      <w:bookmarkStart w:id="248" w:name="_Toc236812639"/>
-      <w:bookmarkStart w:id="249" w:name="_Toc236813747"/>
-      <w:bookmarkStart w:id="250" w:name="_Toc237156432"/>
-      <w:bookmarkStart w:id="251" w:name="_Toc237144694"/>
-      <w:bookmarkStart w:id="252" w:name="_Toc236811212"/>
-      <w:bookmarkStart w:id="253" w:name="_Toc236810671"/>
-      <w:bookmarkStart w:id="254" w:name="_Toc237145328"/>
-      <w:bookmarkStart w:id="255" w:name="_Toc237156484"/>
-      <w:bookmarkStart w:id="256" w:name="_Toc237144628"/>
-      <w:bookmarkStart w:id="257" w:name="_Toc237048783"/>
-      <w:bookmarkStart w:id="258" w:name="_Toc236810735"/>
-      <w:bookmarkStart w:id="259" w:name="_Toc236811373"/>
-      <w:bookmarkStart w:id="260" w:name="_Toc236813908"/>
-      <w:bookmarkStart w:id="261" w:name="_Toc237328271"/>
-      <w:bookmarkStart w:id="262" w:name="_Toc237328840"/>
-      <w:bookmarkStart w:id="263" w:name="_Toc237145327"/>
-      <w:bookmarkStart w:id="264" w:name="_Toc236815167"/>
-      <w:bookmarkStart w:id="265" w:name="_Toc237067198"/>
-      <w:bookmarkStart w:id="266" w:name="_Toc236813906"/>
-      <w:bookmarkStart w:id="267" w:name="_Toc237328807"/>
-      <w:bookmarkStart w:id="268" w:name="_Toc236811354"/>
-      <w:bookmarkStart w:id="269" w:name="_Toc236812575"/>
-      <w:bookmarkStart w:id="270" w:name="_Toc236812475"/>
-      <w:bookmarkStart w:id="271" w:name="_Toc236813255"/>
-      <w:bookmarkStart w:id="272" w:name="_Toc237328905"/>
-      <w:bookmarkStart w:id="273" w:name="_Toc237145170"/>
-      <w:bookmarkStart w:id="274" w:name="_Toc237156482"/>
-      <w:bookmarkStart w:id="275" w:name="_Toc236812005"/>
-      <w:bookmarkStart w:id="276" w:name="_Toc236813809"/>
-      <w:bookmarkStart w:id="277" w:name="_Toc237067201"/>
-      <w:bookmarkStart w:id="278" w:name="_Toc237048780"/>
-      <w:bookmarkStart w:id="279" w:name="_Toc237048649"/>
-      <w:bookmarkStart w:id="280" w:name="_Toc237144693"/>
-      <w:bookmarkStart w:id="281" w:name="_Toc236814381"/>
-      <w:bookmarkStart w:id="282" w:name="_Toc237068109"/>
-      <w:bookmarkStart w:id="283" w:name="_Toc236813258"/>
-      <w:bookmarkStart w:id="284" w:name="_Toc237144536"/>
-      <w:bookmarkStart w:id="285" w:name="_Toc237067042"/>
-      <w:bookmarkStart w:id="286" w:name="_Toc237068078"/>
-      <w:bookmarkStart w:id="287" w:name="_Toc236813891"/>
-      <w:bookmarkStart w:id="288" w:name="_Toc236811214"/>
-      <w:bookmarkStart w:id="289" w:name="_Toc237156338"/>
-      <w:bookmarkStart w:id="290" w:name="_Toc236810737"/>
-      <w:bookmarkStart w:id="291" w:name="_Toc236814525"/>
-      <w:bookmarkStart w:id="292" w:name="_Toc236814541"/>
-      <w:bookmarkStart w:id="293" w:name="_Toc237156500"/>
-      <w:bookmarkStart w:id="294" w:name="_Toc236814478"/>
-      <w:bookmarkStart w:id="295" w:name="_Toc237048781"/>
-      <w:bookmarkStart w:id="296" w:name="_Toc237067199"/>
-      <w:bookmarkStart w:id="297" w:name="_Toc236814540"/>
-      <w:bookmarkStart w:id="298" w:name="_Toc236813271"/>
-      <w:bookmarkStart w:id="299" w:name="_Toc237328272"/>
-      <w:bookmarkStart w:id="300" w:name="_Toc237048782"/>
-      <w:bookmarkStart w:id="301" w:name="_Toc236814539"/>
-      <w:bookmarkStart w:id="302" w:name="_Toc236815170"/>
-      <w:bookmarkStart w:id="303" w:name="_Toc237328906"/>
-      <w:bookmarkStart w:id="304" w:name="_Toc236812007"/>
-      <w:bookmarkStart w:id="305" w:name="_Toc236812006"/>
-      <w:bookmarkStart w:id="306" w:name="_Toc237328274"/>
-      <w:bookmarkStart w:id="307" w:name="_Toc237048767"/>
-      <w:bookmarkStart w:id="308" w:name="_Toc236813274"/>
-      <w:bookmarkStart w:id="309" w:name="_Toc237068239"/>
-      <w:bookmarkStart w:id="310" w:name="_Toc236812624"/>
-      <w:bookmarkStart w:id="311" w:name="_Toc237144695"/>
-      <w:bookmarkStart w:id="312" w:name="_Toc237068238"/>
-      <w:bookmarkStart w:id="313" w:name="_Toc236812641"/>
-      <w:bookmarkStart w:id="314" w:name="_Toc237156498"/>
-      <w:bookmarkStart w:id="315" w:name="_Toc237145232"/>
-      <w:bookmarkStart w:id="316" w:name="_Toc236811371"/>
-      <w:bookmarkStart w:id="317" w:name="_Toc237328256"/>
-      <w:bookmarkStart w:id="318" w:name="_Toc237328258"/>
-      <w:bookmarkStart w:id="319" w:name="_Toc237156499"/>
-      <w:bookmarkStart w:id="320" w:name="_Toc236811372"/>
-      <w:bookmarkStart w:id="321" w:name="_Toc237068240"/>
-      <w:bookmarkStart w:id="322" w:name="_Toc237067200"/>
-      <w:bookmarkStart w:id="323" w:name="_Toc236813272"/>
-      <w:bookmarkStart w:id="324" w:name="_Toc237145329"/>
-      <w:bookmarkStart w:id="325" w:name="_Toc237145313"/>
-      <w:bookmarkStart w:id="326" w:name="_Toc237067184"/>
-      <w:bookmarkStart w:id="327" w:name="_Toc236815168"/>
-      <w:bookmarkStart w:id="328" w:name="_Toc236815104"/>
-      <w:bookmarkStart w:id="329" w:name="_Toc236811991"/>
-      <w:bookmarkStart w:id="330" w:name="_Toc236812638"/>
-      <w:bookmarkStart w:id="331" w:name="_Toc237328907"/>
-      <w:bookmarkStart w:id="332" w:name="_Toc237068174"/>
-      <w:bookmarkStart w:id="333" w:name="_Toc236813892"/>
-      <w:bookmarkStart w:id="334" w:name="_Toc236812004"/>
-      <w:bookmarkStart w:id="335" w:name="_Toc236811370"/>
-      <w:bookmarkStart w:id="336" w:name="_Toc236815105"/>
-      <w:bookmarkStart w:id="337" w:name="_Toc237328891"/>
-      <w:bookmarkStart w:id="338" w:name="_Toc237145326"/>
-      <w:bookmarkStart w:id="339" w:name="_Toc236811977"/>
-      <w:bookmarkStart w:id="340" w:name="_Toc236814409"/>
-      <w:bookmarkStart w:id="341" w:name="_Toc237328206"/>
-      <w:bookmarkStart w:id="342" w:name="_Toc236811990"/>
-      <w:bookmarkStart w:id="343" w:name="_Toc237145312"/>
-      <w:bookmarkStart w:id="344" w:name="_Toc236810736"/>
-      <w:bookmarkStart w:id="345" w:name="_Toc237156469"/>
-      <w:bookmarkStart w:id="346" w:name="_Toc237067185"/>
-      <w:bookmarkStart w:id="347" w:name="_Toc236812623"/>
-      <w:bookmarkStart w:id="348" w:name="_Toc236810708"/>
-      <w:bookmarkStart w:id="349" w:name="_Toc237144666"/>
-      <w:bookmarkStart w:id="350" w:name="_Toc237145299"/>
-      <w:bookmarkStart w:id="351" w:name="_Toc237328889"/>
-      <w:bookmarkStart w:id="352" w:name="_Toc237068208"/>
-      <w:bookmarkStart w:id="353" w:name="_Toc237144679"/>
-      <w:bookmarkStart w:id="354" w:name="_Toc236813257"/>
-      <w:bookmarkStart w:id="355" w:name="_Toc236813878"/>
-      <w:bookmarkStart w:id="356" w:name="_Toc236814512"/>
-      <w:bookmarkStart w:id="357" w:name="_Toc236815153"/>
-      <w:bookmarkStart w:id="358" w:name="_Toc237048753"/>
-      <w:bookmarkStart w:id="359" w:name="_Toc237067171"/>
-      <w:bookmarkStart w:id="360" w:name="_Toc237068223"/>
-      <w:bookmarkStart w:id="361" w:name="_Toc236811357"/>
-      <w:bookmarkStart w:id="362" w:name="_Toc236812611"/>
-      <w:bookmarkStart w:id="363" w:name="_Toc237068197"/>
-      <w:bookmarkStart w:id="364" w:name="_Toc236814542"/>
-      <w:bookmarkStart w:id="365" w:name="_Toc236815169"/>
-      <w:bookmarkStart w:id="366" w:name="_Toc237328890"/>
-      <w:bookmarkStart w:id="367" w:name="_Toc236814526"/>
-      <w:bookmarkStart w:id="368" w:name="_Toc236811342"/>
-      <w:bookmarkStart w:id="369" w:name="_Toc237328273"/>
-      <w:bookmarkStart w:id="370" w:name="_Toc237048766"/>
-      <w:bookmarkStart w:id="371" w:name="_Toc236813243"/>
-      <w:bookmarkStart w:id="372" w:name="_Toc236812610"/>
-      <w:bookmarkStart w:id="373" w:name="_Toc237156497"/>
-      <w:bookmarkStart w:id="374" w:name="_Toc237067169"/>
-      <w:bookmarkStart w:id="375" w:name="_Toc237328244"/>
-      <w:bookmarkStart w:id="376" w:name="_Toc237328904"/>
-      <w:bookmarkStart w:id="377" w:name="_Toc236813244"/>
-      <w:bookmarkStart w:id="378" w:name="_Toc237328877"/>
-      <w:bookmarkStart w:id="379" w:name="_Toc236811355"/>
-      <w:bookmarkStart w:id="380" w:name="_Toc237328875"/>
-      <w:bookmarkStart w:id="381" w:name="_Toc236812612"/>
-      <w:bookmarkStart w:id="382" w:name="_Toc237068237"/>
-      <w:bookmarkStart w:id="383" w:name="_Toc236811976"/>
-      <w:bookmarkStart w:id="384" w:name="_Toc237145311"/>
-      <w:bookmarkStart w:id="385" w:name="_Toc237067182"/>
-      <w:bookmarkStart w:id="386" w:name="_Toc236815151"/>
-      <w:bookmarkStart w:id="387" w:name="_Toc237156471"/>
-      <w:bookmarkStart w:id="388" w:name="_Toc236813905"/>
-      <w:bookmarkStart w:id="389" w:name="_Toc237328242"/>
-      <w:bookmarkStart w:id="390" w:name="_Toc237068221"/>
-      <w:bookmarkStart w:id="391" w:name="_Toc236814513"/>
-      <w:bookmarkStart w:id="392" w:name="_Toc237145310"/>
-      <w:bookmarkStart w:id="393" w:name="_Toc237067183"/>
-      <w:bookmarkStart w:id="394" w:name="_Toc237067172"/>
-      <w:bookmarkStart w:id="395" w:name="_Toc237328888"/>
-      <w:bookmarkStart w:id="396" w:name="_Toc237068222"/>
-      <w:bookmarkStart w:id="397" w:name="_Toc237144678"/>
-      <w:bookmarkStart w:id="398" w:name="_Toc237048752"/>
-      <w:bookmarkStart w:id="399" w:name="_Toc236811989"/>
-      <w:bookmarkStart w:id="400" w:name="_Toc237145300"/>
-      <w:bookmarkStart w:id="401" w:name="_Toc237328878"/>
-      <w:bookmarkStart w:id="402" w:name="_Toc237144680"/>
-      <w:bookmarkStart w:id="403" w:name="_Toc236813890"/>
-      <w:bookmarkStart w:id="404" w:name="_Toc236815141"/>
-      <w:bookmarkStart w:id="405" w:name="_Toc236815152"/>
-      <w:bookmarkStart w:id="406" w:name="_Toc237048765"/>
-      <w:bookmarkStart w:id="407" w:name="_Toc236813877"/>
-      <w:bookmarkStart w:id="408" w:name="_Toc236810720"/>
-      <w:bookmarkStart w:id="409" w:name="_Toc236810578"/>
-      <w:bookmarkStart w:id="410" w:name="_Toc236813242"/>
-      <w:bookmarkStart w:id="411" w:name="_Toc237328245"/>
-      <w:bookmarkStart w:id="412" w:name="_Toc236810719"/>
-      <w:bookmarkStart w:id="413" w:name="_Toc236814524"/>
-      <w:bookmarkStart w:id="414" w:name="_Toc236813879"/>
-      <w:bookmarkStart w:id="415" w:name="_Toc236812622"/>
-      <w:bookmarkStart w:id="416" w:name="_Toc237156481"/>
-      <w:bookmarkStart w:id="417" w:name="_Toc237048754"/>
-      <w:bookmarkStart w:id="418" w:name="_Toc236814511"/>
-      <w:bookmarkStart w:id="419" w:name="_Toc236814382"/>
-      <w:bookmarkStart w:id="420" w:name="_Toc237144667"/>
-      <w:bookmarkStart w:id="421" w:name="_Toc237328111"/>
-      <w:bookmarkStart w:id="422" w:name="_Toc236815008"/>
-      <w:bookmarkStart w:id="423" w:name="_Toc236811356"/>
-      <w:bookmarkStart w:id="424" w:name="_Toc237067043"/>
-      <w:bookmarkStart w:id="425" w:name="_Toc237156436"/>
-      <w:bookmarkStart w:id="426" w:name="_Toc237144677"/>
-      <w:bookmarkStart w:id="427" w:name="_Toc236814383"/>
-      <w:bookmarkStart w:id="428" w:name="_Toc236811988"/>
-      <w:bookmarkStart w:id="429" w:name="_Toc237328255"/>
-      <w:bookmarkStart w:id="430" w:name="_Toc237156342"/>
-      <w:bookmarkStart w:id="431" w:name="_Toc236815070"/>
-      <w:bookmarkStart w:id="432" w:name="_Toc237328746"/>
-      <w:bookmarkStart w:id="433" w:name="_Toc236815039"/>
-      <w:bookmarkStart w:id="434" w:name="_Toc236811239"/>
-      <w:bookmarkStart w:id="435" w:name="_Toc237328146"/>
-      <w:bookmarkStart w:id="436" w:name="_Toc236812479"/>
-      <w:bookmarkStart w:id="437" w:name="_Toc236811941"/>
-      <w:bookmarkStart w:id="438" w:name="_Toc236811848"/>
-      <w:bookmarkStart w:id="439" w:name="_Toc237156400"/>
-      <w:bookmarkStart w:id="440" w:name="_Toc236811843"/>
-      <w:bookmarkStart w:id="441" w:name="_Toc236813842"/>
-      <w:bookmarkStart w:id="442" w:name="_Toc236815011"/>
-      <w:bookmarkStart w:id="443" w:name="_Toc237145230"/>
-      <w:bookmarkStart w:id="444" w:name="_Toc237145171"/>
-      <w:bookmarkStart w:id="445" w:name="_Toc237156335"/>
-      <w:bookmarkStart w:id="446" w:name="_Toc236814384"/>
-      <w:bookmarkStart w:id="447" w:name="_Toc236812542"/>
-      <w:bookmarkStart w:id="448" w:name="_Toc237145169"/>
-      <w:bookmarkStart w:id="449" w:name="_Toc237067041"/>
-      <w:bookmarkStart w:id="450" w:name="_Toc237328115"/>
-      <w:bookmarkStart w:id="451" w:name="_Toc236811909"/>
-      <w:bookmarkStart w:id="452" w:name="_Toc236813140"/>
-      <w:bookmarkStart w:id="453" w:name="_Toc237048618"/>
-      <w:bookmarkStart w:id="454" w:name="_Toc237144533"/>
-      <w:bookmarkStart w:id="455" w:name="_Toc237145195"/>
-      <w:bookmarkStart w:id="456" w:name="_Toc236811273"/>
-      <w:bookmarkStart w:id="457" w:name="_Toc236815103"/>
-      <w:bookmarkStart w:id="458" w:name="_Toc237068081"/>
-      <w:bookmarkStart w:id="459" w:name="_Toc236813808"/>
-      <w:bookmarkStart w:id="460" w:name="_Toc236815072"/>
-      <w:bookmarkStart w:id="461" w:name="_Toc237145196"/>
-      <w:bookmarkStart w:id="462" w:name="_Toc237068082"/>
-      <w:bookmarkStart w:id="463" w:name="_Toc237145201"/>
-      <w:bookmarkStart w:id="464" w:name="_Toc237144568"/>
-      <w:bookmarkStart w:id="465" w:name="_Toc236813143"/>
-      <w:bookmarkStart w:id="466" w:name="_Toc237328749"/>
-      <w:bookmarkStart w:id="467" w:name="_Toc236814380"/>
-      <w:bookmarkStart w:id="468" w:name="_Toc237067104"/>
-      <w:bookmarkStart w:id="469" w:name="_Toc237068211"/>
-      <w:bookmarkStart w:id="470" w:name="_Toc236810604"/>
-      <w:bookmarkStart w:id="471" w:name="_Toc236813750"/>
-      <w:bookmarkStart w:id="472" w:name="_Toc236811875"/>
-      <w:bookmarkStart w:id="473" w:name="_Toc237145167"/>
-      <w:bookmarkStart w:id="474" w:name="_Toc236812482"/>
-      <w:bookmarkStart w:id="475" w:name="_Toc237328112"/>
-      <w:bookmarkStart w:id="476" w:name="_Toc236813174"/>
-      <w:bookmarkStart w:id="477" w:name="_Toc236810577"/>
-      <w:bookmarkStart w:id="478" w:name="_Toc236812477"/>
-      <w:bookmarkStart w:id="479" w:name="_Toc236813116"/>
-      <w:bookmarkStart w:id="480" w:name="_Toc237144528"/>
-      <w:bookmarkStart w:id="481" w:name="_Toc236810575"/>
-      <w:bookmarkStart w:id="482" w:name="_Toc236815012"/>
-      <w:bookmarkStart w:id="483" w:name="_Toc236812507"/>
-      <w:bookmarkStart w:id="484" w:name="_Toc237156332"/>
-      <w:bookmarkStart w:id="485" w:name="_Toc236814375"/>
-      <w:bookmarkStart w:id="486" w:name="_Toc237144538"/>
-      <w:bookmarkStart w:id="487" w:name="_Toc236810580"/>
-      <w:bookmarkStart w:id="488" w:name="_Toc236812474"/>
-      <w:bookmarkStart w:id="489" w:name="_Toc236812476"/>
-      <w:bookmarkStart w:id="490" w:name="_Toc237048624"/>
-      <w:bookmarkStart w:id="491" w:name="_Toc236811215"/>
-      <w:bookmarkStart w:id="492" w:name="_Toc236811849"/>
-      <w:bookmarkStart w:id="493" w:name="_Toc237156334"/>
-      <w:bookmarkStart w:id="494" w:name="_Toc236810579"/>
-      <w:bookmarkStart w:id="495" w:name="_Toc237328114"/>
-      <w:bookmarkStart w:id="496" w:name="_Toc237328747"/>
-      <w:bookmarkStart w:id="497" w:name="_Toc237048615"/>
-      <w:bookmarkStart w:id="498" w:name="_Toc236815036"/>
-      <w:bookmarkStart w:id="499" w:name="_Toc236813774"/>
-      <w:bookmarkStart w:id="500" w:name="_Toc236814408"/>
-      <w:bookmarkStart w:id="501" w:name="_Toc236815010"/>
-      <w:bookmarkStart w:id="502" w:name="_Toc236812483"/>
-      <w:bookmarkStart w:id="503" w:name="_Toc237144562"/>
-      <w:bookmarkStart w:id="504" w:name="_Toc236812478"/>
-      <w:bookmarkStart w:id="505" w:name="_Toc236810573"/>
-      <w:bookmarkStart w:id="506" w:name="_Toc237048625"/>
-      <w:bookmarkStart w:id="507" w:name="_Toc237067034"/>
-      <w:bookmarkStart w:id="508" w:name="_Toc237068076"/>
-      <w:bookmarkStart w:id="509" w:name="_Toc237328740"/>
-      <w:bookmarkStart w:id="510" w:name="_Toc236813115"/>
-      <w:bookmarkStart w:id="511" w:name="_Toc237144529"/>
-      <w:bookmarkStart w:id="512" w:name="_Toc237156336"/>
-      <w:bookmarkStart w:id="513" w:name="_Toc236812481"/>
-      <w:bookmarkStart w:id="514" w:name="_Toc236813749"/>
-      <w:bookmarkStart w:id="515" w:name="_Toc237328107"/>
-      <w:bookmarkStart w:id="516" w:name="_Toc237068106"/>
-      <w:bookmarkStart w:id="517" w:name="_Toc236811210"/>
-      <w:bookmarkStart w:id="518" w:name="_Toc236813110"/>
-      <w:bookmarkStart w:id="519" w:name="_Toc236815002"/>
-      <w:bookmarkStart w:id="520" w:name="_Toc237144537"/>
-      <w:bookmarkStart w:id="521" w:name="_Toc236811207"/>
-      <w:bookmarkStart w:id="522" w:name="_Toc237156341"/>
-      <w:bookmarkStart w:id="523" w:name="_Toc236812473"/>
-      <w:bookmarkStart w:id="524" w:name="_Toc237328748"/>
-      <w:bookmarkStart w:id="525" w:name="_Toc237328108"/>
-      <w:bookmarkStart w:id="526" w:name="_Toc237048616"/>
-      <w:bookmarkStart w:id="527" w:name="_Toc236811908"/>
-      <w:bookmarkStart w:id="528" w:name="_Toc236811839"/>
-      <w:bookmarkStart w:id="529" w:name="_Toc237048717"/>
-      <w:bookmarkStart w:id="530" w:name="_Toc236814374"/>
-      <w:bookmarkStart w:id="531" w:name="_Toc236811242"/>
-      <w:bookmarkStart w:id="532" w:name="_Toc236810576"/>
-      <w:bookmarkStart w:id="533" w:name="_Toc237144566"/>
-      <w:bookmarkStart w:id="534" w:name="_Toc237145162"/>
-      <w:bookmarkStart w:id="535" w:name="_Toc237144565"/>
-      <w:bookmarkStart w:id="536" w:name="_Toc236813107"/>
-      <w:bookmarkStart w:id="537" w:name="_Toc237048650"/>
-      <w:bookmarkStart w:id="538" w:name="_Toc236813108"/>
-      <w:bookmarkStart w:id="539" w:name="_Toc236813742"/>
-      <w:bookmarkStart w:id="540" w:name="_Toc236813748"/>
-      <w:bookmarkStart w:id="541" w:name="_Toc236815004"/>
-      <w:bookmarkStart w:id="542" w:name="_Toc237048617"/>
-      <w:bookmarkStart w:id="543" w:name="_Toc237156339"/>
-      <w:bookmarkStart w:id="544" w:name="_Toc237068074"/>
-      <w:bookmarkStart w:id="545" w:name="_Toc236811840"/>
-      <w:bookmarkStart w:id="546" w:name="_Toc236813740"/>
-      <w:bookmarkStart w:id="547" w:name="_Toc236810572"/>
-      <w:bookmarkStart w:id="548" w:name="_Toc237328739"/>
-      <w:bookmarkStart w:id="549" w:name="_Toc236811208"/>
-      <w:bookmarkStart w:id="550" w:name="_Toc236810571"/>
-      <w:bookmarkStart w:id="551" w:name="_Toc236813109"/>
-      <w:bookmarkStart w:id="552" w:name="_Toc237145161"/>
-      <w:bookmarkStart w:id="553" w:name="_Toc236815005"/>
-      <w:bookmarkStart w:id="554" w:name="_Toc237328110"/>
-      <w:bookmarkStart w:id="555" w:name="_Toc236815009"/>
-      <w:bookmarkStart w:id="556" w:name="_Toc236811844"/>
-      <w:bookmarkStart w:id="557" w:name="_Toc237067037"/>
-      <w:bookmarkStart w:id="558" w:name="_Toc236811846"/>
-      <w:bookmarkStart w:id="559" w:name="_Toc237145165"/>
-      <w:bookmarkStart w:id="560" w:name="_Toc237048619"/>
-      <w:bookmarkStart w:id="561" w:name="_Toc237328742"/>
-      <w:bookmarkStart w:id="562" w:name="_Toc237144532"/>
-      <w:bookmarkStart w:id="563" w:name="_Toc237048622"/>
-      <w:bookmarkStart w:id="564" w:name="_Toc237067036"/>
-      <w:bookmarkStart w:id="565" w:name="_Toc237145164"/>
-      <w:bookmarkStart w:id="566" w:name="_Toc237144535"/>
-      <w:bookmarkStart w:id="567" w:name="_Toc236811241"/>
-      <w:bookmarkStart w:id="568" w:name="_Toc236813112"/>
-      <w:bookmarkStart w:id="569" w:name="_Toc236813114"/>
-      <w:bookmarkStart w:id="570" w:name="_Toc236813113"/>
-      <w:bookmarkStart w:id="571" w:name="_Toc236811841"/>
-      <w:bookmarkStart w:id="572" w:name="_Toc236811213"/>
-      <w:bookmarkStart w:id="573" w:name="_Toc236815003"/>
-      <w:bookmarkStart w:id="574" w:name="_Global_operation"/>
-      <w:bookmarkStart w:id="575" w:name="_Toc237144531"/>
-      <w:bookmarkStart w:id="576" w:name="_Toc236814376"/>
-      <w:bookmarkStart w:id="577" w:name="_Toc236813206"/>
-      <w:bookmarkStart w:id="578" w:name="_Toc236813745"/>
-      <w:bookmarkStart w:id="579" w:name="_Toc237067035"/>
-      <w:bookmarkStart w:id="580" w:name="_Toc236813106"/>
-      <w:bookmarkStart w:id="581" w:name="_Toc237048620"/>
-      <w:bookmarkStart w:id="582" w:name="_Toc237067033"/>
-      <w:bookmarkStart w:id="583" w:name="_Toc237328741"/>
-      <w:bookmarkStart w:id="584" w:name="_Toc237067038"/>
-      <w:bookmarkStart w:id="585" w:name="_Toc237068077"/>
-      <w:bookmarkStart w:id="586" w:name="_Toc237328106"/>
-      <w:bookmarkStart w:id="587" w:name="_Toc237145166"/>
-      <w:bookmarkStart w:id="588" w:name="_Toc237156337"/>
-      <w:bookmarkStart w:id="589" w:name="_Toc237328744"/>
-      <w:bookmarkStart w:id="590" w:name="_Toc237068072"/>
-      <w:bookmarkStart w:id="591" w:name="_Toc236813111"/>
-      <w:bookmarkStart w:id="592" w:name="_Toc236811206"/>
-      <w:bookmarkStart w:id="593" w:name="_Toc236814379"/>
-      <w:bookmarkStart w:id="594" w:name="_Toc236815007"/>
-      <w:bookmarkStart w:id="595" w:name="_Toc237145163"/>
-      <w:bookmarkStart w:id="596" w:name="_Toc237328743"/>
-      <w:bookmarkStart w:id="597" w:name="_Toc237048621"/>
-      <w:bookmarkStart w:id="598" w:name="_Toc236811209"/>
-      <w:bookmarkStart w:id="599" w:name="_Toc236815006"/>
-      <w:bookmarkStart w:id="600" w:name="_Toc236811211"/>
-      <w:bookmarkStart w:id="601" w:name="_Toc237156340"/>
-      <w:bookmarkStart w:id="602" w:name="_Toc236811842"/>
-      <w:bookmarkStart w:id="603" w:name="_Toc237144530"/>
-      <w:bookmarkStart w:id="604" w:name="_Toc237068075"/>
-      <w:bookmarkStart w:id="605" w:name="_Toc236813743"/>
-      <w:bookmarkStart w:id="606" w:name="_Toc236813741"/>
-      <w:bookmarkStart w:id="607" w:name="_Toc236814377"/>
-      <w:bookmarkStart w:id="608" w:name="_Toc236813245"/>
-      <w:bookmarkStart w:id="609" w:name="_Toc237068141"/>
-      <w:bookmarkStart w:id="610" w:name="_Toc236813176"/>
-      <w:bookmarkStart w:id="611" w:name="_Toc237068073"/>
-      <w:bookmarkStart w:id="612" w:name="_Toc236811274"/>
-      <w:bookmarkStart w:id="613" w:name="_Toc236814378"/>
-      <w:bookmarkStart w:id="614" w:name="_Toc237156333"/>
-      <w:bookmarkStart w:id="615" w:name="_Toc236813175"/>
-      <w:bookmarkStart w:id="616" w:name="_Toc237328109"/>
-      <w:bookmarkStart w:id="617" w:name="_Toc237067039"/>
-      <w:bookmarkStart w:id="618" w:name="_Toc237068143"/>
-      <w:bookmarkStart w:id="619" w:name="_Toc236810638"/>
-      <w:bookmarkStart w:id="620" w:name="_Toc237156368"/>
-      <w:bookmarkStart w:id="621" w:name="_Toc236810670"/>
-      <w:bookmarkStart w:id="622" w:name="_Toc236812541"/>
-      <w:bookmarkStart w:id="623" w:name="_Toc237328143"/>
-      <w:bookmarkStart w:id="624" w:name="_Toc236812573"/>
-      <w:bookmarkStart w:id="625" w:name="_Toc237156401"/>
-      <w:bookmarkStart w:id="626" w:name="_Toc236810608"/>
-      <w:bookmarkStart w:id="627" w:name="_Toc237048651"/>
-      <w:bookmarkStart w:id="628" w:name="_Toc236810640"/>
-      <w:bookmarkStart w:id="629" w:name="_Toc236810605"/>
-      <w:bookmarkStart w:id="630" w:name="_Toc237328141"/>
-      <w:bookmarkStart w:id="631" w:name="_Toc236811275"/>
-      <w:bookmarkStart w:id="632" w:name="_Toc236814443"/>
-      <w:bookmarkStart w:id="633" w:name="_Toc237048652"/>
-      <w:bookmarkStart w:id="634" w:name="_Toc237068111"/>
-      <w:bookmarkStart w:id="635" w:name="_Toc236811907"/>
-      <w:bookmarkStart w:id="636" w:name="_Toc236815037"/>
-      <w:bookmarkStart w:id="637" w:name="_Toc236814444"/>
-      <w:bookmarkStart w:id="638" w:name="_Toc236810639"/>
-      <w:bookmarkStart w:id="639" w:name="_Toc237144563"/>
-      <w:bookmarkStart w:id="640" w:name="_Toc237328175"/>
-      <w:bookmarkStart w:id="641" w:name="_Toc237328808"/>
-      <w:bookmarkStart w:id="642" w:name="_Toc236812511"/>
-      <w:bookmarkStart w:id="643" w:name="_Toc237328779"/>
-      <w:bookmarkStart w:id="644" w:name="_Toc236813775"/>
-      <w:bookmarkStart w:id="645" w:name="_Toc237144564"/>
-      <w:bookmarkStart w:id="646" w:name="_Toc237144597"/>
-      <w:bookmarkStart w:id="647" w:name="_Toc236813840"/>
-      <w:bookmarkStart w:id="648" w:name="_Toc236814414"/>
-      <w:bookmarkStart w:id="649" w:name="_Toc237068112"/>
-      <w:bookmarkStart w:id="650" w:name="_Toc237145229"/>
-      <w:bookmarkStart w:id="651" w:name="_Toc237048655"/>
-      <w:bookmarkStart w:id="652" w:name="_Toc237156372"/>
-      <w:bookmarkStart w:id="653" w:name="_Toc236815102"/>
-      <w:bookmarkStart w:id="654" w:name="_Toc237067101"/>
-      <w:bookmarkStart w:id="655" w:name="_Toc237048684"/>
-      <w:bookmarkStart w:id="656" w:name="_Toc236812543"/>
-      <w:bookmarkStart w:id="657" w:name="_Toc236815071"/>
-      <w:bookmarkStart w:id="658" w:name="_Toc236810607"/>
-      <w:bookmarkStart w:id="659" w:name="_Toc236815042"/>
-      <w:bookmarkStart w:id="660" w:name="_Toc237144600"/>
-      <w:bookmarkStart w:id="661" w:name="_Toc236815038"/>
-      <w:bookmarkStart w:id="662" w:name="_Toc237048685"/>
-      <w:bookmarkStart w:id="663" w:name="_Toc236814442"/>
-      <w:bookmarkStart w:id="664" w:name="_Toc237068108"/>
-      <w:bookmarkStart w:id="665" w:name="_Toc237048683"/>
-      <w:bookmarkStart w:id="666" w:name="_Toc237328809"/>
-      <w:bookmarkStart w:id="667" w:name="_Toc237068144"/>
-      <w:bookmarkStart w:id="668" w:name="_Toc237156403"/>
-      <w:bookmarkStart w:id="669" w:name="_Toc236811910"/>
-      <w:bookmarkStart w:id="670" w:name="_Toc237048715"/>
-      <w:bookmarkStart w:id="671" w:name="_Toc236811277"/>
-      <w:bookmarkStart w:id="672" w:name="_Toc237328811"/>
-      <w:bookmarkStart w:id="673" w:name="_Toc237068142"/>
-      <w:bookmarkStart w:id="674" w:name="_Toc236813178"/>
-      <w:bookmarkStart w:id="675" w:name="_Toc236811939"/>
-      <w:bookmarkStart w:id="676" w:name="_Toc237068140"/>
-      <w:bookmarkStart w:id="677" w:name="_Toc237144599"/>
-      <w:bookmarkStart w:id="678" w:name="_Toc236811943"/>
-      <w:bookmarkStart w:id="679" w:name="_Toc237068173"/>
-      <w:bookmarkStart w:id="680" w:name="_Toc237067102"/>
-      <w:bookmarkStart w:id="681" w:name="_Toc236811959"/>
-      <w:bookmarkStart w:id="682" w:name="_Toc236811276"/>
-      <w:bookmarkStart w:id="683" w:name="_Toc236813177"/>
-      <w:bookmarkStart w:id="684" w:name="_Toc237144629"/>
-      <w:bookmarkStart w:id="685" w:name="_Toc237328178"/>
-      <w:bookmarkStart w:id="686" w:name="_Toc237144598"/>
-      <w:bookmarkStart w:id="687" w:name="_Toc237328210"/>
-      <w:bookmarkStart w:id="688" w:name="_Toc236811305"/>
-      <w:bookmarkStart w:id="689" w:name="_Toc237144596"/>
-      <w:bookmarkStart w:id="690" w:name="_Toc237328176"/>
-      <w:bookmarkStart w:id="691" w:name="_Toc236813744"/>
-      <w:bookmarkStart w:id="692" w:name="_Toc237145233"/>
-      <w:bookmarkStart w:id="693" w:name="_Toc236810642"/>
-      <w:bookmarkStart w:id="694" w:name="_Toc236812544"/>
-      <w:bookmarkStart w:id="695" w:name="_Toc236811911"/>
-      <w:bookmarkStart w:id="696" w:name="_Toc237067103"/>
-      <w:bookmarkStart w:id="697" w:name="_Toc236814445"/>
-      <w:bookmarkStart w:id="698" w:name="_Toc236814446"/>
-      <w:bookmarkStart w:id="699" w:name="_Toc237145231"/>
-      <w:bookmarkStart w:id="700" w:name="_Toc237156402"/>
-      <w:bookmarkStart w:id="701" w:name="_Toc237048686"/>
-      <w:bookmarkStart w:id="702" w:name="_Toc237067105"/>
-      <w:bookmarkStart w:id="703" w:name="_Toc236810641"/>
-      <w:bookmarkStart w:id="704" w:name="_Toc237067070"/>
-      <w:bookmarkStart w:id="705" w:name="_Toc237156404"/>
-      <w:bookmarkStart w:id="706" w:name="_Toc236813810"/>
-      <w:bookmarkStart w:id="707" w:name="_Toc237328810"/>
-      <w:bookmarkStart w:id="708" w:name="_Toc236812545"/>
-      <w:bookmarkStart w:id="709" w:name="_Toc237156366"/>
-      <w:bookmarkStart w:id="710" w:name="_Toc236813811"/>
-      <w:bookmarkStart w:id="711" w:name="_Toc236815074"/>
-      <w:bookmarkStart w:id="712" w:name="_Toc236815073"/>
-      <w:bookmarkStart w:id="713" w:name="_Toc237328113"/>
-      <w:bookmarkStart w:id="714" w:name="_Toc236813780"/>
-      <w:bookmarkStart w:id="715" w:name="_Toc236811978"/>
-      <w:bookmarkStart w:id="716" w:name="_Toc237048687"/>
-      <w:bookmarkStart w:id="717" w:name="_Toc237328116"/>
-      <w:bookmarkStart w:id="718" w:name="_Toc236813844"/>
-      <w:bookmarkStart w:id="719" w:name="_Toc236810721"/>
-      <w:bookmarkStart w:id="720" w:name="_Toc237328776"/>
-      <w:bookmarkStart w:id="721" w:name="_Toc236814510"/>
-      <w:bookmarkStart w:id="722" w:name="_Toc237048654"/>
-      <w:bookmarkStart w:id="723" w:name="_Toc236810610"/>
-      <w:bookmarkStart w:id="724" w:name="_Toc236812640"/>
-      <w:bookmarkStart w:id="725" w:name="_Toc236811307"/>
-      <w:bookmarkStart w:id="726" w:name="_Toc236812510"/>
-      <w:bookmarkStart w:id="727" w:name="_Toc237144696"/>
-      <w:bookmarkStart w:id="728" w:name="_Toc237156433"/>
-      <w:bookmarkStart w:id="729" w:name="_Toc236814411"/>
-      <w:bookmarkStart w:id="730" w:name="_Toc236813227"/>
-      <w:bookmarkStart w:id="731" w:name="_Toc236813241"/>
-      <w:bookmarkStart w:id="732" w:name="_Toc236813776"/>
-      <w:bookmarkStart w:id="733" w:name="_Toc236811325"/>
-      <w:bookmarkStart w:id="734" w:name="_Toc237067068"/>
-      <w:bookmarkStart w:id="735" w:name="_Toc237068176"/>
-      <w:bookmarkStart w:id="736" w:name="_Toc236813860"/>
-      <w:bookmarkStart w:id="737" w:name="_Toc237328774"/>
-      <w:bookmarkStart w:id="738" w:name="_Toc237145296"/>
-      <w:bookmarkStart w:id="739" w:name="_Toc236811847"/>
-      <w:bookmarkStart w:id="740" w:name="_Toc236811244"/>
-      <w:bookmarkStart w:id="741" w:name="_Toc237328874"/>
-      <w:bookmarkStart w:id="742" w:name="_Toc237067040"/>
-      <w:bookmarkStart w:id="743" w:name="_Toc237068110"/>
-      <w:bookmarkStart w:id="744" w:name="_Toc236811308"/>
-      <w:bookmarkStart w:id="745" w:name="_Toc237145168"/>
-      <w:bookmarkStart w:id="746" w:name="_Toc236811243"/>
-      <w:bookmarkStart w:id="747" w:name="_Toc236811344"/>
-      <w:bookmarkStart w:id="748" w:name="_Toc237156367"/>
-      <w:bookmarkStart w:id="749" w:name="_Toc237067072"/>
-      <w:bookmarkStart w:id="750" w:name="_Toc236811240"/>
-      <w:bookmarkStart w:id="751" w:name="_Toc237068079"/>
-      <w:bookmarkStart w:id="752" w:name="_Toc236812513"/>
-      <w:bookmarkStart w:id="753" w:name="_Toc237145200"/>
-      <w:bookmarkStart w:id="754" w:name="_Toc236812480"/>
-      <w:bookmarkStart w:id="755" w:name="_Toc236812512"/>
-      <w:bookmarkStart w:id="756" w:name="_Toc236812509"/>
-      <w:bookmarkStart w:id="757" w:name="_Toc237068107"/>
-      <w:bookmarkStart w:id="758" w:name="_Toc236813779"/>
-      <w:bookmarkStart w:id="759" w:name="_Toc237068209"/>
-      <w:bookmarkStart w:id="760" w:name="_Toc236813778"/>
-      <w:bookmarkStart w:id="761" w:name="_Toc237328778"/>
-      <w:bookmarkStart w:id="762" w:name="_Toc237328773"/>
-      <w:bookmarkStart w:id="763" w:name="_Toc237328142"/>
-      <w:bookmarkStart w:id="764" w:name="_Toc237328144"/>
-      <w:bookmarkStart w:id="765" w:name="_Toc237156371"/>
-      <w:bookmarkStart w:id="766" w:name="_Toc237067071"/>
-      <w:bookmarkStart w:id="767" w:name="_Toc236811877"/>
-      <w:bookmarkStart w:id="768" w:name="_Toc237048653"/>
-      <w:bookmarkStart w:id="769" w:name="_Toc237328174"/>
-      <w:bookmarkStart w:id="770" w:name="_Toc237328777"/>
-      <w:bookmarkStart w:id="771" w:name="_Toc237328177"/>
-      <w:bookmarkStart w:id="772" w:name="_Toc237328745"/>
-      <w:bookmarkStart w:id="773" w:name="_Toc236811876"/>
-      <w:bookmarkStart w:id="774" w:name="_Toc236813141"/>
-      <w:bookmarkStart w:id="775" w:name="_Toc236815040"/>
-      <w:bookmarkStart w:id="776" w:name="_Toc237068080"/>
-      <w:bookmarkStart w:id="777" w:name="_Toc236813777"/>
-      <w:bookmarkStart w:id="778" w:name="_Toc236813146"/>
-      <w:bookmarkStart w:id="779" w:name="_Toc236811874"/>
-      <w:bookmarkStart w:id="780" w:name="_Toc237144534"/>
-      <w:bookmarkStart w:id="781" w:name="_Toc237145197"/>
-      <w:bookmarkStart w:id="782" w:name="_Toc237067069"/>
-      <w:bookmarkStart w:id="783" w:name="_Toc236814410"/>
-      <w:bookmarkStart w:id="784" w:name="_Toc236814412"/>
-      <w:bookmarkStart w:id="785" w:name="_Toc236815041"/>
-      <w:bookmarkStart w:id="786" w:name="_Toc236813142"/>
-      <w:bookmarkStart w:id="787" w:name="_Toc236813145"/>
-      <w:bookmarkStart w:id="788" w:name="_Toc237145199"/>
-      <w:bookmarkStart w:id="789" w:name="_Toc236814413"/>
-      <w:bookmarkStart w:id="790" w:name="_Toc237067067"/>
-      <w:bookmarkStart w:id="791" w:name="_Toc237145198"/>
-      <w:bookmarkStart w:id="792" w:name="_Toc237067073"/>
-      <w:bookmarkStart w:id="793" w:name="_Toc236811878"/>
-      <w:bookmarkStart w:id="794" w:name="_Toc237156370"/>
-      <w:bookmarkStart w:id="795" w:name="_Toc236811245"/>
-      <w:bookmarkStart w:id="796" w:name="_Toc236813144"/>
-      <w:bookmarkStart w:id="797" w:name="_Toc236811879"/>
-      <w:bookmarkStart w:id="798" w:name="_Toc236812508"/>
-      <w:bookmarkStart w:id="799" w:name="_Toc236810606"/>
-      <w:bookmarkStart w:id="800" w:name="_Toc236810609"/>
-      <w:bookmarkStart w:id="801" w:name="_Toc236814474"/>
-      <w:bookmarkStart w:id="802" w:name="_Toc237328775"/>
-      <w:bookmarkStart w:id="803" w:name="_Toc237156369"/>
-      <w:bookmarkStart w:id="804" w:name="_Toc237144567"/>
-      <w:bookmarkStart w:id="805" w:name="_Toc237328140"/>
-      <w:bookmarkStart w:id="806" w:name="_Toc236811873"/>
       <w:bookmarkEnd w:id="56"/>
       <w:bookmarkEnd w:id="57"/>
       <w:bookmarkEnd w:id="58"/>
@@ -4295,8 +4291,6 @@
       <w:bookmarkEnd w:id="802"/>
       <w:bookmarkEnd w:id="803"/>
       <w:bookmarkEnd w:id="804"/>
-      <w:bookmarkEnd w:id="805"/>
-      <w:bookmarkEnd w:id="806"/>
       <w:r>
         <w:rPr/>
         <w:drawing>
@@ -4432,10 +4426,10 @@
         <w:tab/>
         <w:tab/>
       </w:r>
-      <w:bookmarkStart w:id="807" w:name="_Toc496167967"/>
-      <w:bookmarkStart w:id="808" w:name="__RefHeading___Toc3456_2680829492"/>
-      <w:bookmarkEnd w:id="807"/>
-      <w:bookmarkEnd w:id="808"/>
+      <w:bookmarkStart w:id="805" w:name="_Toc496167967"/>
+      <w:bookmarkStart w:id="806" w:name="__RefHeading___Toc3456_2680829492"/>
+      <w:bookmarkEnd w:id="805"/>
+      <w:bookmarkEnd w:id="806"/>
       <w:r>
         <w:br w:type="page"/>
       </w:r>
@@ -4450,8 +4444,8 @@
         <w:spacing w:before="480" w:after="0"/>
         <w:rPr/>
       </w:pPr>
-      <w:bookmarkStart w:id="809" w:name="__RefHeading___Toc3453_323876262"/>
-      <w:bookmarkEnd w:id="809"/>
+      <w:bookmarkStart w:id="807" w:name="__RefHeading___Toc3453_323876262"/>
+      <w:bookmarkEnd w:id="807"/>
       <w:r>
         <w:rPr/>
         <w:fldChar w:fldCharType="begin"/>
@@ -4492,8 +4486,8 @@
           <w:lang w:eastAsia="ar-SA"/>
         </w:rPr>
       </w:pPr>
-      <w:bookmarkStart w:id="810" w:name="__RefHeading___Toc3512_1565090908"/>
-      <w:bookmarkEnd w:id="810"/>
+      <w:bookmarkStart w:id="808" w:name="__RefHeading___Toc3512_1565090908"/>
+      <w:bookmarkEnd w:id="808"/>
       <w:r>
         <w:rPr>
           <w:lang w:eastAsia="ar-SA"/>
@@ -4509,7 +4503,7 @@
       </w:pPr>
       <w:r>
         <w:drawing>
-          <wp:anchor behindDoc="0" distT="0" distB="0" distL="0" distR="0" simplePos="0" locked="0" layoutInCell="1" allowOverlap="1" relativeHeight="29">
+          <wp:anchor behindDoc="0" distT="0" distB="0" distL="0" distR="0" simplePos="0" locked="0" layoutInCell="1" allowOverlap="1" relativeHeight="27">
             <wp:simplePos x="0" y="0"/>
             <wp:positionH relativeFrom="column">
               <wp:align>center</wp:align>
@@ -4905,377 +4899,19 @@
         <w:spacing w:before="200" w:after="40"/>
         <w:rPr/>
       </w:pPr>
-      <w:bookmarkStart w:id="811" w:name="__RefHeading___Toc3458_2680829492"/>
-      <w:bookmarkStart w:id="812" w:name="__DdeLink__3490_3152851877"/>
-      <w:bookmarkStart w:id="813" w:name="_Toc496284773"/>
-      <w:bookmarkStart w:id="814" w:name="_Toc502761808"/>
+      <w:bookmarkStart w:id="809" w:name="__RefHeading___Toc3458_2680829492"/>
+      <w:bookmarkStart w:id="810" w:name="__DdeLink__3490_3152851877"/>
+      <w:bookmarkStart w:id="811" w:name="_Toc496284773"/>
+      <w:bookmarkStart w:id="812" w:name="_Toc502761808"/>
+      <w:bookmarkEnd w:id="809"/>
       <w:bookmarkEnd w:id="811"/>
-      <w:bookmarkEnd w:id="813"/>
-      <w:bookmarkEnd w:id="814"/>
+      <w:bookmarkEnd w:id="812"/>
       <w:r>
         <w:rPr/>
         <w:t>Configuration of Controller</w:t>
       </w:r>
-      <w:bookmarkEnd w:id="812"/>
-    </w:p>
-    <w:tbl>
-      <w:tblPr>
-        <w:tblW w:w="8931" w:type="dxa"/>
-        <w:jc w:val="left"/>
-        <w:tblInd w:w="-5" w:type="dxa"/>
-        <w:tblBorders>
-          <w:top w:val="single" w:sz="4" w:space="0" w:color="7F7F7F"/>
-          <w:left w:val="single" w:sz="4" w:space="0" w:color="7F7F7F"/>
-          <w:bottom w:val="single" w:sz="4" w:space="0" w:color="7F7F7F"/>
-          <w:right w:val="single" w:sz="4" w:space="0" w:color="7F7F7F"/>
-          <w:insideH w:val="single" w:sz="4" w:space="0" w:color="7F7F7F"/>
-          <w:insideV w:val="single" w:sz="4" w:space="0" w:color="7F7F7F"/>
-        </w:tblBorders>
-        <w:tblCellMar>
-          <w:top w:w="142" w:type="dxa"/>
-          <w:left w:w="127" w:type="dxa"/>
-          <w:bottom w:w="142" w:type="dxa"/>
-          <w:right w:w="142" w:type="dxa"/>
-        </w:tblCellMar>
-        <w:tblLook w:noVBand="1" w:val="04a0" w:noHBand="0" w:lastColumn="0" w:firstColumn="1" w:lastRow="0" w:firstRow="1"/>
-      </w:tblPr>
-      <w:tblGrid>
-        <w:gridCol w:w="1984"/>
-        <w:gridCol w:w="6946"/>
-      </w:tblGrid>
-      <w:tr>
-        <w:trPr/>
-        <w:tc>
-          <w:tcPr>
-            <w:tcW w:w="1984" w:type="dxa"/>
-            <w:tcBorders>
-              <w:top w:val="single" w:sz="4" w:space="0" w:color="7F7F7F"/>
-              <w:left w:val="single" w:sz="4" w:space="0" w:color="7F7F7F"/>
-              <w:bottom w:val="single" w:sz="4" w:space="0" w:color="7F7F7F"/>
-              <w:right w:val="single" w:sz="4" w:space="0" w:color="7F7F7F"/>
-              <w:insideH w:val="single" w:sz="4" w:space="0" w:color="7F7F7F"/>
-              <w:insideV w:val="single" w:sz="4" w:space="0" w:color="7F7F7F"/>
-            </w:tcBorders>
-            <w:shd w:fill="auto" w:val="clear"/>
-          </w:tcPr>
-          <w:p>
-            <w:pPr>
-              <w:pStyle w:val="Textintable"/>
-              <w:rPr/>
-            </w:pPr>
-            <w:r>
-              <w:rPr/>
-              <w:t>callsign</w:t>
-            </w:r>
-          </w:p>
-        </w:tc>
-        <w:tc>
-          <w:tcPr>
-            <w:tcW w:w="6946" w:type="dxa"/>
-            <w:tcBorders>
-              <w:top w:val="single" w:sz="4" w:space="0" w:color="7F7F7F"/>
-              <w:left w:val="single" w:sz="4" w:space="0" w:color="7F7F7F"/>
-              <w:bottom w:val="single" w:sz="4" w:space="0" w:color="7F7F7F"/>
-              <w:right w:val="single" w:sz="4" w:space="0" w:color="7F7F7F"/>
-              <w:insideH w:val="single" w:sz="4" w:space="0" w:color="7F7F7F"/>
-              <w:insideV w:val="single" w:sz="4" w:space="0" w:color="7F7F7F"/>
-            </w:tcBorders>
-            <w:shd w:fill="auto" w:val="clear"/>
-          </w:tcPr>
-          <w:p>
-            <w:pPr>
-              <w:pStyle w:val="Textintable"/>
-              <w:tabs>
-                <w:tab w:val="left" w:pos="703" w:leader="none"/>
-              </w:tabs>
-              <w:ind w:left="703" w:hanging="703"/>
-              <w:rPr/>
-            </w:pPr>
-            <w:r>
-              <w:rPr/>
-              <w:t>[string]</w:t>
-              <w:tab/>
-              <w:t xml:space="preserve">the instance name for the plugin e.g </w:t>
-            </w:r>
-            <w:r>
-              <w:rPr/>
-              <w:fldChar w:fldCharType="begin"/>
-            </w:r>
-            <w:r>
-              <w:rPr/>
-              <w:instrText> DOCPROPERTY "PluginName"</w:instrText>
-            </w:r>
-            <w:r>
-              <w:rPr/>
-              <w:fldChar w:fldCharType="separate"/>
-            </w:r>
-            <w:r>
-              <w:rPr/>
-              <w:t>Compositor</w:t>
-            </w:r>
-            <w:r>
-              <w:rPr/>
-              <w:fldChar w:fldCharType="end"/>
-            </w:r>
-            <w:r>
-              <w:rPr/>
-              <w:t>.</w:t>
-            </w:r>
-          </w:p>
-        </w:tc>
-      </w:tr>
-      <w:tr>
-        <w:trPr/>
-        <w:tc>
-          <w:tcPr>
-            <w:tcW w:w="1984" w:type="dxa"/>
-            <w:tcBorders>
-              <w:top w:val="single" w:sz="4" w:space="0" w:color="7F7F7F"/>
-              <w:left w:val="single" w:sz="4" w:space="0" w:color="7F7F7F"/>
-              <w:bottom w:val="single" w:sz="4" w:space="0" w:color="7F7F7F"/>
-              <w:right w:val="single" w:sz="4" w:space="0" w:color="7F7F7F"/>
-              <w:insideH w:val="single" w:sz="4" w:space="0" w:color="7F7F7F"/>
-              <w:insideV w:val="single" w:sz="4" w:space="0" w:color="7F7F7F"/>
-            </w:tcBorders>
-            <w:shd w:fill="auto" w:val="clear"/>
-          </w:tcPr>
-          <w:p>
-            <w:pPr>
-              <w:pStyle w:val="Textintable"/>
-              <w:rPr/>
-            </w:pPr>
-            <w:r>
-              <w:rPr/>
-              <w:t>classname</w:t>
-            </w:r>
-          </w:p>
-        </w:tc>
-        <w:tc>
-          <w:tcPr>
-            <w:tcW w:w="6946" w:type="dxa"/>
-            <w:tcBorders>
-              <w:top w:val="single" w:sz="4" w:space="0" w:color="7F7F7F"/>
-              <w:left w:val="single" w:sz="4" w:space="0" w:color="7F7F7F"/>
-              <w:bottom w:val="single" w:sz="4" w:space="0" w:color="7F7F7F"/>
-              <w:right w:val="single" w:sz="4" w:space="0" w:color="7F7F7F"/>
-              <w:insideH w:val="single" w:sz="4" w:space="0" w:color="7F7F7F"/>
-              <w:insideV w:val="single" w:sz="4" w:space="0" w:color="7F7F7F"/>
-            </w:tcBorders>
-            <w:shd w:fill="auto" w:val="clear"/>
-          </w:tcPr>
-          <w:p>
-            <w:pPr>
-              <w:pStyle w:val="Textintable"/>
-              <w:tabs>
-                <w:tab w:val="left" w:pos="703" w:leader="none"/>
-              </w:tabs>
-              <w:ind w:left="703" w:hanging="703"/>
-              <w:rPr/>
-            </w:pPr>
-            <w:r>
-              <w:rPr/>
-              <w:t>[string]</w:t>
-              <w:tab/>
-            </w:r>
-            <w:r>
-              <w:rPr/>
-              <w:fldChar w:fldCharType="begin"/>
-            </w:r>
-            <w:r>
-              <w:rPr/>
-              <w:instrText> DOCPROPERTY "PluginName"</w:instrText>
-            </w:r>
-            <w:r>
-              <w:rPr/>
-              <w:fldChar w:fldCharType="separate"/>
-            </w:r>
-            <w:r>
-              <w:rPr/>
-              <w:t>Compositor</w:t>
-            </w:r>
-            <w:r>
-              <w:rPr/>
-              <w:fldChar w:fldCharType="end"/>
-            </w:r>
-            <w:r>
-              <w:rPr/>
-              <w:t xml:space="preserve">. </w:t>
-            </w:r>
-          </w:p>
-        </w:tc>
-      </w:tr>
-      <w:tr>
-        <w:trPr/>
-        <w:tc>
-          <w:tcPr>
-            <w:tcW w:w="1984" w:type="dxa"/>
-            <w:tcBorders>
-              <w:top w:val="single" w:sz="4" w:space="0" w:color="7F7F7F"/>
-              <w:left w:val="single" w:sz="4" w:space="0" w:color="7F7F7F"/>
-              <w:bottom w:val="single" w:sz="4" w:space="0" w:color="7F7F7F"/>
-              <w:right w:val="single" w:sz="4" w:space="0" w:color="7F7F7F"/>
-              <w:insideH w:val="single" w:sz="4" w:space="0" w:color="7F7F7F"/>
-              <w:insideV w:val="single" w:sz="4" w:space="0" w:color="7F7F7F"/>
-            </w:tcBorders>
-            <w:shd w:fill="auto" w:val="clear"/>
-          </w:tcPr>
-          <w:p>
-            <w:pPr>
-              <w:pStyle w:val="Textintable"/>
-              <w:rPr/>
-            </w:pPr>
-            <w:r>
-              <w:rPr/>
-              <w:t>locator</w:t>
-            </w:r>
-          </w:p>
-        </w:tc>
-        <w:tc>
-          <w:tcPr>
-            <w:tcW w:w="6946" w:type="dxa"/>
-            <w:tcBorders>
-              <w:top w:val="single" w:sz="4" w:space="0" w:color="7F7F7F"/>
-              <w:left w:val="single" w:sz="4" w:space="0" w:color="7F7F7F"/>
-              <w:bottom w:val="single" w:sz="4" w:space="0" w:color="7F7F7F"/>
-              <w:right w:val="single" w:sz="4" w:space="0" w:color="7F7F7F"/>
-              <w:insideH w:val="single" w:sz="4" w:space="0" w:color="7F7F7F"/>
-              <w:insideV w:val="single" w:sz="4" w:space="0" w:color="7F7F7F"/>
-            </w:tcBorders>
-            <w:shd w:fill="auto" w:val="clear"/>
-          </w:tcPr>
-          <w:p>
-            <w:pPr>
-              <w:pStyle w:val="Textintable"/>
-              <w:tabs>
-                <w:tab w:val="left" w:pos="703" w:leader="none"/>
-              </w:tabs>
-              <w:ind w:left="703" w:hanging="703"/>
-              <w:rPr/>
-            </w:pPr>
-            <w:r>
-              <w:rPr/>
-              <w:t>[string]</w:t>
-              <w:tab/>
-              <w:t xml:space="preserve">libWPECompositor.so </w:t>
-            </w:r>
-          </w:p>
-        </w:tc>
-      </w:tr>
-      <w:tr>
-        <w:trPr/>
-        <w:tc>
-          <w:tcPr>
-            <w:tcW w:w="1984" w:type="dxa"/>
-            <w:tcBorders>
-              <w:top w:val="single" w:sz="4" w:space="0" w:color="7F7F7F"/>
-              <w:left w:val="single" w:sz="4" w:space="0" w:color="7F7F7F"/>
-              <w:bottom w:val="single" w:sz="4" w:space="0" w:color="7F7F7F"/>
-              <w:right w:val="single" w:sz="4" w:space="0" w:color="7F7F7F"/>
-              <w:insideH w:val="single" w:sz="4" w:space="0" w:color="7F7F7F"/>
-              <w:insideV w:val="single" w:sz="4" w:space="0" w:color="7F7F7F"/>
-            </w:tcBorders>
-            <w:shd w:fill="auto" w:val="clear"/>
-          </w:tcPr>
-          <w:p>
-            <w:pPr>
-              <w:pStyle w:val="Textintable"/>
-              <w:rPr/>
-            </w:pPr>
-            <w:r>
-              <w:rPr/>
-              <w:t>autostart</w:t>
-            </w:r>
-          </w:p>
-        </w:tc>
-        <w:tc>
-          <w:tcPr>
-            <w:tcW w:w="6946" w:type="dxa"/>
-            <w:tcBorders>
-              <w:top w:val="single" w:sz="4" w:space="0" w:color="7F7F7F"/>
-              <w:left w:val="single" w:sz="4" w:space="0" w:color="7F7F7F"/>
-              <w:bottom w:val="single" w:sz="4" w:space="0" w:color="7F7F7F"/>
-              <w:right w:val="single" w:sz="4" w:space="0" w:color="7F7F7F"/>
-              <w:insideH w:val="single" w:sz="4" w:space="0" w:color="7F7F7F"/>
-              <w:insideV w:val="single" w:sz="4" w:space="0" w:color="7F7F7F"/>
-            </w:tcBorders>
-            <w:shd w:fill="auto" w:val="clear"/>
-          </w:tcPr>
-          <w:p>
-            <w:pPr>
-              <w:pStyle w:val="Textintable"/>
-              <w:tabs>
-                <w:tab w:val="left" w:pos="703" w:leader="none"/>
-              </w:tabs>
-              <w:ind w:left="703" w:hanging="703"/>
-              <w:rPr/>
-            </w:pPr>
-            <w:r>
-              <w:rPr/>
-              <w:t>[bool]</w:t>
-              <w:tab/>
-              <w:t>should the plugin be instantiated at the moment the WPEFramework is starts up.</w:t>
-            </w:r>
-          </w:p>
-        </w:tc>
-      </w:tr>
-      <w:tr>
-        <w:trPr/>
-        <w:tc>
-          <w:tcPr>
-            <w:tcW w:w="1984" w:type="dxa"/>
-            <w:tcBorders>
-              <w:top w:val="single" w:sz="4" w:space="0" w:color="7F7F7F"/>
-              <w:left w:val="single" w:sz="4" w:space="0" w:color="7F7F7F"/>
-              <w:bottom w:val="single" w:sz="4" w:space="0" w:color="7F7F7F"/>
-              <w:right w:val="single" w:sz="4" w:space="0" w:color="7F7F7F"/>
-              <w:insideH w:val="single" w:sz="4" w:space="0" w:color="7F7F7F"/>
-              <w:insideV w:val="single" w:sz="4" w:space="0" w:color="7F7F7F"/>
-            </w:tcBorders>
-            <w:shd w:fill="auto" w:val="clear"/>
-          </w:tcPr>
-          <w:p>
-            <w:pPr>
-              <w:pStyle w:val="Textintable"/>
-              <w:rPr/>
-            </w:pPr>
-            <w:r>
-              <w:rPr/>
-              <w:t>configuration</w:t>
-            </w:r>
-          </w:p>
-        </w:tc>
-        <w:tc>
-          <w:tcPr>
-            <w:tcW w:w="6946" w:type="dxa"/>
-            <w:tcBorders>
-              <w:top w:val="single" w:sz="4" w:space="0" w:color="7F7F7F"/>
-              <w:left w:val="single" w:sz="4" w:space="0" w:color="7F7F7F"/>
-              <w:bottom w:val="single" w:sz="4" w:space="0" w:color="7F7F7F"/>
-              <w:right w:val="single" w:sz="4" w:space="0" w:color="7F7F7F"/>
-              <w:insideH w:val="single" w:sz="4" w:space="0" w:color="7F7F7F"/>
-              <w:insideV w:val="single" w:sz="4" w:space="0" w:color="7F7F7F"/>
-            </w:tcBorders>
-            <w:shd w:fill="auto" w:val="clear"/>
-          </w:tcPr>
-          <w:p>
-            <w:pPr>
-              <w:pStyle w:val="Textintable"/>
-              <w:tabs>
-                <w:tab w:val="left" w:pos="703" w:leader="none"/>
-              </w:tabs>
-              <w:ind w:left="703" w:hanging="703"/>
-              <w:rPr/>
-            </w:pPr>
-            <w:r>
-              <w:rPr/>
-              <w:t>[JSON]</w:t>
-              <w:tab/>
-              <w:t>JSON object specifying the exact configuration for this plugin. See the next paragraph for details.</w:t>
-            </w:r>
-          </w:p>
-        </w:tc>
-      </w:tr>
-    </w:tbl>
+      <w:bookmarkEnd w:id="810"/>
+    </w:p>
     <w:p>
       <w:pPr>
         <w:pStyle w:val="Normal"/>
@@ -5292,505 +4928,33 @@
       </w:pPr>
       <w:r>
         <w:rPr/>
-        <w:t>Configuration of the controller:</w:t>
-      </w:r>
-    </w:p>
-    <w:tbl>
-      <w:tblPr>
-        <w:tblW w:w="8931" w:type="dxa"/>
-        <w:jc w:val="left"/>
-        <w:tblInd w:w="-5" w:type="dxa"/>
-        <w:tblBorders>
-          <w:top w:val="single" w:sz="4" w:space="0" w:color="7F7F7F"/>
-          <w:left w:val="single" w:sz="4" w:space="0" w:color="7F7F7F"/>
-          <w:bottom w:val="single" w:sz="4" w:space="0" w:color="7F7F7F"/>
-          <w:right w:val="single" w:sz="4" w:space="0" w:color="7F7F7F"/>
-          <w:insideH w:val="single" w:sz="4" w:space="0" w:color="7F7F7F"/>
-          <w:insideV w:val="single" w:sz="4" w:space="0" w:color="7F7F7F"/>
-        </w:tblBorders>
-        <w:tblCellMar>
-          <w:top w:w="142" w:type="dxa"/>
-          <w:left w:w="127" w:type="dxa"/>
-          <w:bottom w:w="142" w:type="dxa"/>
-          <w:right w:w="142" w:type="dxa"/>
-        </w:tblCellMar>
-        <w:tblLook w:noVBand="1" w:val="04a0" w:noHBand="0" w:lastColumn="0" w:firstColumn="1" w:lastRow="0" w:firstRow="1"/>
-      </w:tblPr>
-      <w:tblGrid>
-        <w:gridCol w:w="1984"/>
-        <w:gridCol w:w="6946"/>
-      </w:tblGrid>
-      <w:tr>
-        <w:trPr/>
-        <w:tc>
-          <w:tcPr>
-            <w:tcW w:w="1984" w:type="dxa"/>
-            <w:tcBorders>
-              <w:top w:val="single" w:sz="4" w:space="0" w:color="7F7F7F"/>
-              <w:left w:val="single" w:sz="4" w:space="0" w:color="7F7F7F"/>
-              <w:bottom w:val="single" w:sz="4" w:space="0" w:color="7F7F7F"/>
-              <w:right w:val="single" w:sz="4" w:space="0" w:color="7F7F7F"/>
-              <w:insideH w:val="single" w:sz="4" w:space="0" w:color="7F7F7F"/>
-              <w:insideV w:val="single" w:sz="4" w:space="0" w:color="7F7F7F"/>
-            </w:tcBorders>
-            <w:shd w:fill="auto" w:val="clear"/>
-          </w:tcPr>
-          <w:p>
-            <w:pPr>
-              <w:pStyle w:val="Textintable"/>
-              <w:rPr/>
-            </w:pPr>
-            <w:r>
-              <w:rPr/>
-              <w:t>useragent</w:t>
-            </w:r>
-          </w:p>
-        </w:tc>
-        <w:tc>
-          <w:tcPr>
-            <w:tcW w:w="6946" w:type="dxa"/>
-            <w:tcBorders>
-              <w:top w:val="single" w:sz="4" w:space="0" w:color="7F7F7F"/>
-              <w:left w:val="single" w:sz="4" w:space="0" w:color="7F7F7F"/>
-              <w:bottom w:val="single" w:sz="4" w:space="0" w:color="7F7F7F"/>
-              <w:right w:val="single" w:sz="4" w:space="0" w:color="7F7F7F"/>
-              <w:insideH w:val="single" w:sz="4" w:space="0" w:color="7F7F7F"/>
-              <w:insideV w:val="single" w:sz="4" w:space="0" w:color="7F7F7F"/>
-            </w:tcBorders>
-            <w:shd w:fill="auto" w:val="clear"/>
-          </w:tcPr>
-          <w:p>
-            <w:pPr>
-              <w:pStyle w:val="Textintable"/>
-              <w:tabs>
-                <w:tab w:val="left" w:pos="703" w:leader="none"/>
-              </w:tabs>
-              <w:ind w:left="703" w:hanging="703"/>
-              <w:rPr/>
-            </w:pPr>
-            <w:r>
-              <w:rPr/>
-              <w:t>[string]</w:t>
-              <w:tab/>
-              <w:t>the useragent that is used during communication with the web server.</w:t>
-            </w:r>
-          </w:p>
-        </w:tc>
-      </w:tr>
-      <w:tr>
-        <w:trPr/>
-        <w:tc>
-          <w:tcPr>
-            <w:tcW w:w="1984" w:type="dxa"/>
-            <w:tcBorders>
-              <w:top w:val="single" w:sz="4" w:space="0" w:color="7F7F7F"/>
-              <w:left w:val="single" w:sz="4" w:space="0" w:color="7F7F7F"/>
-              <w:bottom w:val="single" w:sz="4" w:space="0" w:color="7F7F7F"/>
-              <w:right w:val="single" w:sz="4" w:space="0" w:color="7F7F7F"/>
-              <w:insideH w:val="single" w:sz="4" w:space="0" w:color="7F7F7F"/>
-              <w:insideV w:val="single" w:sz="4" w:space="0" w:color="7F7F7F"/>
-            </w:tcBorders>
-            <w:shd w:fill="auto" w:val="clear"/>
-          </w:tcPr>
-          <w:p>
-            <w:pPr>
-              <w:pStyle w:val="Textintable"/>
-              <w:rPr/>
-            </w:pPr>
-            <w:r>
-              <w:rPr/>
-              <w:t>url</w:t>
-            </w:r>
-          </w:p>
-        </w:tc>
-        <w:tc>
-          <w:tcPr>
-            <w:tcW w:w="6946" w:type="dxa"/>
-            <w:tcBorders>
-              <w:top w:val="single" w:sz="4" w:space="0" w:color="7F7F7F"/>
-              <w:left w:val="single" w:sz="4" w:space="0" w:color="7F7F7F"/>
-              <w:bottom w:val="single" w:sz="4" w:space="0" w:color="7F7F7F"/>
-              <w:right w:val="single" w:sz="4" w:space="0" w:color="7F7F7F"/>
-              <w:insideH w:val="single" w:sz="4" w:space="0" w:color="7F7F7F"/>
-              <w:insideV w:val="single" w:sz="4" w:space="0" w:color="7F7F7F"/>
-            </w:tcBorders>
-            <w:shd w:fill="auto" w:val="clear"/>
-          </w:tcPr>
-          <w:p>
-            <w:pPr>
-              <w:pStyle w:val="Textintable"/>
-              <w:tabs>
-                <w:tab w:val="left" w:pos="703" w:leader="none"/>
-              </w:tabs>
-              <w:ind w:left="703" w:hanging="703"/>
-              <w:rPr/>
-            </w:pPr>
-            <w:r>
-              <w:rPr/>
-              <w:t>[string]</w:t>
-              <w:tab/>
-              <w:t>the URL that is loaded upon starting the browser.</w:t>
-            </w:r>
-          </w:p>
-        </w:tc>
-      </w:tr>
-      <w:tr>
-        <w:trPr/>
-        <w:tc>
-          <w:tcPr>
-            <w:tcW w:w="1984" w:type="dxa"/>
-            <w:tcBorders>
-              <w:top w:val="single" w:sz="4" w:space="0" w:color="7F7F7F"/>
-              <w:left w:val="single" w:sz="4" w:space="0" w:color="7F7F7F"/>
-              <w:bottom w:val="single" w:sz="4" w:space="0" w:color="7F7F7F"/>
-              <w:right w:val="single" w:sz="4" w:space="0" w:color="7F7F7F"/>
-              <w:insideH w:val="single" w:sz="4" w:space="0" w:color="7F7F7F"/>
-              <w:insideV w:val="single" w:sz="4" w:space="0" w:color="7F7F7F"/>
-            </w:tcBorders>
-            <w:shd w:fill="auto" w:val="clear"/>
-          </w:tcPr>
-          <w:p>
-            <w:pPr>
-              <w:pStyle w:val="Textintable"/>
-              <w:rPr/>
-            </w:pPr>
-            <w:r>
-              <w:rPr/>
-              <w:t>injectedbundle</w:t>
-            </w:r>
-          </w:p>
-        </w:tc>
-        <w:tc>
-          <w:tcPr>
-            <w:tcW w:w="6946" w:type="dxa"/>
-            <w:tcBorders>
-              <w:top w:val="single" w:sz="4" w:space="0" w:color="7F7F7F"/>
-              <w:left w:val="single" w:sz="4" w:space="0" w:color="7F7F7F"/>
-              <w:bottom w:val="single" w:sz="4" w:space="0" w:color="7F7F7F"/>
-              <w:right w:val="single" w:sz="4" w:space="0" w:color="7F7F7F"/>
-              <w:insideH w:val="single" w:sz="4" w:space="0" w:color="7F7F7F"/>
-              <w:insideV w:val="single" w:sz="4" w:space="0" w:color="7F7F7F"/>
-            </w:tcBorders>
-            <w:shd w:fill="auto" w:val="clear"/>
-          </w:tcPr>
-          <w:p>
-            <w:pPr>
-              <w:pStyle w:val="Textintable"/>
-              <w:tabs>
-                <w:tab w:val="left" w:pos="703" w:leader="none"/>
-              </w:tabs>
-              <w:ind w:left="703" w:hanging="703"/>
-              <w:rPr/>
-            </w:pPr>
-            <w:r>
-              <w:rPr/>
-              <w:t>[string]</w:t>
-              <w:tab/>
-              <w:t>the name of the so that is loaded to extend the HTML5 with customized javascript handlers.</w:t>
-            </w:r>
-          </w:p>
-        </w:tc>
-      </w:tr>
-      <w:tr>
-        <w:trPr/>
-        <w:tc>
-          <w:tcPr>
-            <w:tcW w:w="1984" w:type="dxa"/>
-            <w:tcBorders>
-              <w:top w:val="single" w:sz="4" w:space="0" w:color="7F7F7F"/>
-              <w:left w:val="single" w:sz="4" w:space="0" w:color="7F7F7F"/>
-              <w:bottom w:val="single" w:sz="4" w:space="0" w:color="7F7F7F"/>
-              <w:right w:val="single" w:sz="4" w:space="0" w:color="7F7F7F"/>
-              <w:insideH w:val="single" w:sz="4" w:space="0" w:color="7F7F7F"/>
-              <w:insideV w:val="single" w:sz="4" w:space="0" w:color="7F7F7F"/>
-            </w:tcBorders>
-            <w:shd w:fill="auto" w:val="clear"/>
-          </w:tcPr>
-          <w:p>
-            <w:pPr>
-              <w:pStyle w:val="Textintable"/>
-              <w:rPr/>
-            </w:pPr>
-            <w:r>
-              <w:rPr/>
-              <w:t>cookiestorage</w:t>
-            </w:r>
-          </w:p>
-        </w:tc>
-        <w:tc>
-          <w:tcPr>
-            <w:tcW w:w="6946" w:type="dxa"/>
-            <w:tcBorders>
-              <w:top w:val="single" w:sz="4" w:space="0" w:color="7F7F7F"/>
-              <w:left w:val="single" w:sz="4" w:space="0" w:color="7F7F7F"/>
-              <w:bottom w:val="single" w:sz="4" w:space="0" w:color="7F7F7F"/>
-              <w:right w:val="single" w:sz="4" w:space="0" w:color="7F7F7F"/>
-              <w:insideH w:val="single" w:sz="4" w:space="0" w:color="7F7F7F"/>
-              <w:insideV w:val="single" w:sz="4" w:space="0" w:color="7F7F7F"/>
-            </w:tcBorders>
-            <w:shd w:fill="auto" w:val="clear"/>
-          </w:tcPr>
-          <w:p>
-            <w:pPr>
-              <w:pStyle w:val="Textintable"/>
-              <w:tabs>
-                <w:tab w:val="left" w:pos="703" w:leader="none"/>
-              </w:tabs>
-              <w:ind w:left="703" w:hanging="703"/>
-              <w:rPr/>
-            </w:pPr>
-            <w:r>
-              <w:rPr/>
-              <w:t>[string]</w:t>
-              <w:tab/>
-              <w:t xml:space="preserve">postfixed path to the persistent location on where cookies will be stored. </w:t>
-            </w:r>
-          </w:p>
-        </w:tc>
-      </w:tr>
-    </w:tbl>
-    <w:p>
-      <w:pPr>
-        <w:pStyle w:val="Normal"/>
-        <w:rPr/>
-      </w:pPr>
-      <w:r>
-        <w:rPr/>
-      </w:r>
-    </w:p>
-    <w:p>
-      <w:pPr>
-        <w:pStyle w:val="Normal"/>
-        <w:rPr/>
-      </w:pPr>
-      <w:r>
-        <w:rPr/>
-      </w:r>
-    </w:p>
-    <w:p>
-      <w:pPr>
-        <w:pStyle w:val="Normal"/>
-        <w:rPr/>
-      </w:pPr>
-      <w:r>
-        <w:rPr/>
-      </w:r>
-    </w:p>
-    <w:p>
-      <w:pPr>
-        <w:pStyle w:val="Normal"/>
-        <w:rPr/>
-      </w:pPr>
-      <w:r>
-        <w:rPr/>
-      </w:r>
-    </w:p>
-    <w:p>
-      <w:pPr>
-        <w:pStyle w:val="Normal"/>
-        <w:rPr/>
-      </w:pPr>
-      <w:r>
-        <w:rPr/>
-      </w:r>
-    </w:p>
-    <w:p>
-      <w:pPr>
-        <w:pStyle w:val="Normal"/>
-        <w:rPr/>
-      </w:pPr>
-      <w:r>
-        <w:rPr/>
-      </w:r>
-    </w:p>
-    <w:p>
-      <w:pPr>
-        <w:pStyle w:val="Normal"/>
-        <w:rPr/>
-      </w:pPr>
-      <w:r>
-        <w:rPr/>
-      </w:r>
-    </w:p>
-    <w:p>
-      <w:pPr>
-        <w:pStyle w:val="Normal"/>
-        <w:rPr/>
-      </w:pPr>
-      <w:r>
-        <w:rPr/>
-      </w:r>
-    </w:p>
-    <w:p>
-      <w:pPr>
-        <w:pStyle w:val="Normal"/>
-        <w:rPr/>
-      </w:pPr>
-      <w:r>
-        <w:rPr/>
-      </w:r>
-    </w:p>
-    <w:p>
-      <w:pPr>
-        <w:pStyle w:val="Normal"/>
-        <w:rPr/>
-      </w:pPr>
-      <w:r>
-        <w:rPr/>
-      </w:r>
-    </w:p>
-    <w:p>
-      <w:pPr>
-        <w:pStyle w:val="Normal"/>
-        <w:rPr/>
-      </w:pPr>
-      <w:r>
-        <w:rPr/>
-      </w:r>
-    </w:p>
-    <w:p>
-      <w:pPr>
-        <w:pStyle w:val="Normal"/>
-        <w:rPr/>
-      </w:pPr>
-      <w:r>
-        <w:rPr/>
-      </w:r>
-    </w:p>
-    <w:p>
-      <w:pPr>
-        <w:pStyle w:val="Normal"/>
-        <w:rPr/>
-      </w:pPr>
-      <w:r>
-        <w:rPr/>
-      </w:r>
-    </w:p>
-    <w:p>
-      <w:pPr>
-        <w:pStyle w:val="Normal"/>
-        <w:rPr/>
-      </w:pPr>
-      <w:r>
-        <w:rPr/>
-      </w:r>
-    </w:p>
-    <w:p>
-      <w:pPr>
-        <w:pStyle w:val="Normal"/>
-        <w:rPr/>
-      </w:pPr>
-      <w:r>
-        <w:rPr/>
-      </w:r>
-    </w:p>
-    <w:p>
-      <w:pPr>
-        <w:pStyle w:val="Normal"/>
-        <w:rPr/>
-      </w:pPr>
-      <w:r>
-        <w:rPr/>
-      </w:r>
-    </w:p>
-    <w:p>
-      <w:pPr>
-        <w:pStyle w:val="Normal"/>
-        <w:rPr/>
-      </w:pPr>
-      <w:r>
-        <w:rPr/>
-      </w:r>
-    </w:p>
-    <w:p>
-      <w:pPr>
-        <w:pStyle w:val="Normal"/>
-        <w:rPr/>
-      </w:pPr>
-      <w:r>
-        <w:rPr/>
-      </w:r>
-    </w:p>
-    <w:p>
-      <w:pPr>
-        <w:pStyle w:val="Normal"/>
-        <w:rPr/>
-      </w:pPr>
-      <w:r>
-        <w:rPr/>
-      </w:r>
-    </w:p>
-    <w:p>
-      <w:pPr>
-        <w:pStyle w:val="Normal"/>
-        <w:rPr/>
-      </w:pPr>
-      <w:r>
-        <w:rPr/>
-      </w:r>
-    </w:p>
-    <w:p>
-      <w:pPr>
-        <w:pStyle w:val="Normal"/>
-        <w:rPr/>
-      </w:pPr>
-      <w:r>
-        <w:rPr/>
-      </w:r>
-    </w:p>
-    <w:p>
-      <w:pPr>
-        <w:pStyle w:val="Normal"/>
-        <w:rPr/>
-      </w:pPr>
-      <w:r>
-        <w:rPr/>
-      </w:r>
-    </w:p>
-    <w:p>
-      <w:pPr>
-        <w:pStyle w:val="Normal"/>
-        <w:rPr/>
-      </w:pPr>
-      <w:r>
-        <w:rPr/>
-      </w:r>
-    </w:p>
-    <w:p>
-      <w:pPr>
-        <w:pStyle w:val="Normal"/>
-        <w:rPr/>
-      </w:pPr>
-      <w:r>
-        <w:rPr/>
-      </w:r>
-    </w:p>
-    <w:p>
-      <w:pPr>
-        <w:pStyle w:val="Normal"/>
-        <w:rPr/>
-      </w:pPr>
-      <w:r>
-        <w:rPr/>
-      </w:r>
-    </w:p>
-    <w:p>
-      <w:pPr>
-        <w:pStyle w:val="Normal"/>
-        <w:rPr/>
-      </w:pPr>
-      <w:r>
-        <w:rPr/>
-      </w:r>
-      <w:bookmarkStart w:id="815" w:name="__RefHeading___Toc3458_26808294921"/>
-      <w:bookmarkStart w:id="816" w:name="_Toc5027618081"/>
-      <w:bookmarkStart w:id="817" w:name="_Toc4962847731"/>
-      <w:bookmarkStart w:id="818" w:name="__RefHeading___Toc3458_26808294921"/>
-      <w:bookmarkStart w:id="819" w:name="_Toc5027618081"/>
-      <w:bookmarkStart w:id="820" w:name="_Toc4962847731"/>
-      <w:bookmarkEnd w:id="818"/>
-      <w:bookmarkEnd w:id="819"/>
-      <w:bookmarkEnd w:id="820"/>
+        <w:t xml:space="preserve">See section </w:t>
+      </w:r>
+      <w:r>
+        <w:rPr>
+          <w:b w:val="false"/>
+          <w:bCs w:val="false"/>
+          <w:i/>
+          <w:iCs/>
+        </w:rPr>
+        <w:t>Compositor Configuration</w:t>
+      </w:r>
+      <w:r>
+        <w:rPr/>
+        <w:t xml:space="preserve"> of </w:t>
+      </w:r>
+      <w:hyperlink r:id="rId14">
+        <w:r>
+          <w:rPr>
+            <w:rStyle w:val="InternetLink"/>
+          </w:rPr>
+          <w:t>WPE Framework.docx</w:t>
+        </w:r>
+      </w:hyperlink>
+      <w:r>
+        <w:rPr/>
+        <w:t>.</w:t>
+      </w:r>
     </w:p>
     <w:p>
       <w:pPr>
@@ -5801,10 +4965,10 @@
         </w:numPr>
         <w:rPr/>
       </w:pPr>
-      <w:bookmarkStart w:id="821" w:name="__RefHeading___Toc3460_2680829492"/>
-      <w:bookmarkStart w:id="822" w:name="_Toc502761809"/>
-      <w:bookmarkEnd w:id="821"/>
-      <w:bookmarkEnd w:id="822"/>
+      <w:bookmarkStart w:id="813" w:name="__RefHeading___Toc3460_2680829492"/>
+      <w:bookmarkStart w:id="814" w:name="_Toc502761809"/>
+      <w:bookmarkEnd w:id="813"/>
+      <w:bookmarkEnd w:id="814"/>
       <w:r>
         <w:rPr/>
         <w:t>Application Programming Interface (API)</w:t>
@@ -5819,10 +4983,10 @@
         </w:numPr>
         <w:rPr/>
       </w:pPr>
-      <w:bookmarkStart w:id="823" w:name="__RefHeading___Toc3462_2680829492"/>
-      <w:bookmarkStart w:id="824" w:name="_Toc502761810"/>
-      <w:bookmarkEnd w:id="823"/>
-      <w:bookmarkEnd w:id="824"/>
+      <w:bookmarkStart w:id="815" w:name="__RefHeading___Toc3462_2680829492"/>
+      <w:bookmarkStart w:id="816" w:name="_Toc502761810"/>
+      <w:bookmarkEnd w:id="815"/>
+      <w:bookmarkEnd w:id="816"/>
       <w:r>
         <w:rPr/>
         <w:t>General information</w:t>
@@ -6097,8 +5261,8 @@
         </w:numPr>
         <w:rPr/>
       </w:pPr>
-      <w:bookmarkStart w:id="825" w:name="__RefHeading___Toc3510_460643453"/>
-      <w:bookmarkEnd w:id="825"/>
+      <w:bookmarkStart w:id="817" w:name="__RefHeading___Toc3510_460643453"/>
+      <w:bookmarkEnd w:id="817"/>
       <w:r>
         <w:rPr/>
         <w:t>Get Clients in ZOrder</w:t>
@@ -6372,8 +5536,8 @@
         </w:numPr>
         <w:rPr/>
       </w:pPr>
-      <w:bookmarkStart w:id="826" w:name="__RefHeading___Toc3512_460643453"/>
-      <w:bookmarkEnd w:id="826"/>
+      <w:bookmarkStart w:id="818" w:name="__RefHeading___Toc3512_460643453"/>
+      <w:bookmarkEnd w:id="818"/>
       <w:r>
         <w:rPr/>
         <w:t xml:space="preserve">Get Client Geometry </w:t>
@@ -6679,8 +5843,8 @@
         </w:numPr>
         <w:rPr/>
       </w:pPr>
-      <w:bookmarkStart w:id="827" w:name="__RefHeading___Toc3514_460643453"/>
-      <w:bookmarkEnd w:id="827"/>
+      <w:bookmarkStart w:id="819" w:name="__RefHeading___Toc3514_460643453"/>
+      <w:bookmarkEnd w:id="819"/>
       <w:r>
         <w:rPr/>
         <w:t xml:space="preserve">Get Screen Resolution </w:t>
@@ -6918,15 +6082,11 @@
         </w:numPr>
         <w:rPr/>
       </w:pPr>
-      <w:bookmarkStart w:id="828" w:name="__RefHeading___Toc3516_460643453"/>
-      <w:bookmarkEnd w:id="828"/>
-      <w:r>
-        <w:rPr/>
-        <w:t>Adjust</w:t>
-      </w:r>
-      <w:r>
-        <w:rPr/>
-        <w:t xml:space="preserve"> Screen Resolution</w:t>
+      <w:bookmarkStart w:id="820" w:name="__RefHeading___Toc3516_460643453"/>
+      <w:bookmarkEnd w:id="820"/>
+      <w:r>
+        <w:rPr/>
+        <w:t>Adjust Screen Resolution</w:t>
       </w:r>
     </w:p>
     <w:p>
@@ -6961,7 +6121,7 @@
         </w:tblBorders>
         <w:tblCellMar>
           <w:top w:w="55" w:type="dxa"/>
-          <w:left w:w="47" w:type="dxa"/>
+          <w:left w:w="45" w:type="dxa"/>
           <w:bottom w:w="55" w:type="dxa"/>
           <w:right w:w="55" w:type="dxa"/>
         </w:tblCellMar>
@@ -7970,8 +7130,8 @@
         </w:numPr>
         <w:rPr/>
       </w:pPr>
-      <w:bookmarkStart w:id="829" w:name="__RefHeading___Toc3455_323876262"/>
-      <w:bookmarkEnd w:id="829"/>
+      <w:bookmarkStart w:id="821" w:name="__RefHeading___Toc3455_323876262"/>
+      <w:bookmarkEnd w:id="821"/>
       <w:r>
         <w:rPr/>
         <w:t>Switch Client to Top.</w:t>
@@ -8252,73 +7412,28 @@
               <w:pStyle w:val="Textintable"/>
               <w:rPr/>
             </w:pPr>
-            <w:bookmarkStart w:id="830" w:name="__DdeLink__3049_39166365151112"/>
+            <w:bookmarkStart w:id="822" w:name="__DdeLink__3049_39166365151112"/>
             <w:r>
               <w:rPr>
                 <w:rFonts w:ascii="Courier" w:hAnsi="Courier"/>
               </w:rPr>
               <w:t>HTTP/1.1 400 BAD RE</w:t>
             </w:r>
-            <w:bookmarkEnd w:id="830"/>
+            <w:bookmarkEnd w:id="822"/>
             <w:r>
               <w:rPr>
                 <w:rFonts w:ascii="Courier" w:hAnsi="Courier"/>
               </w:rPr>
               <w:t>QUEST Client name is not registered</w:t>
             </w:r>
-            <w:bookmarkStart w:id="831" w:name="__DdeLink__3049_391663651511231"/>
-            <w:bookmarkStart w:id="832" w:name="__DdeLink__3049_3916636515112212"/>
-            <w:bookmarkEnd w:id="831"/>
-            <w:bookmarkEnd w:id="832"/>
+            <w:bookmarkStart w:id="823" w:name="__DdeLink__3049_391663651511231"/>
+            <w:bookmarkStart w:id="824" w:name="__DdeLink__3049_3916636515112212"/>
+            <w:bookmarkEnd w:id="823"/>
+            <w:bookmarkEnd w:id="824"/>
           </w:p>
         </w:tc>
       </w:tr>
     </w:tbl>
-    <w:p>
-      <w:pPr>
-        <w:pStyle w:val="Normal"/>
-        <w:rPr/>
-      </w:pPr>
-      <w:r>
-        <w:rPr/>
-      </w:r>
-    </w:p>
-    <w:p>
-      <w:pPr>
-        <w:pStyle w:val="Normal"/>
-        <w:rPr/>
-      </w:pPr>
-      <w:r>
-        <w:rPr/>
-      </w:r>
-    </w:p>
-    <w:p>
-      <w:pPr>
-        <w:pStyle w:val="Normal"/>
-        <w:rPr/>
-      </w:pPr>
-      <w:r>
-        <w:rPr/>
-      </w:r>
-    </w:p>
-    <w:p>
-      <w:pPr>
-        <w:pStyle w:val="Normal"/>
-        <w:rPr/>
-      </w:pPr>
-      <w:r>
-        <w:rPr/>
-      </w:r>
-    </w:p>
-    <w:p>
-      <w:pPr>
-        <w:pStyle w:val="Normal"/>
-        <w:rPr/>
-      </w:pPr>
-      <w:r>
-        <w:rPr/>
-      </w:r>
-    </w:p>
     <w:p>
       <w:pPr>
         <w:pStyle w:val="Normal"/>
@@ -8382,8 +7497,8 @@
         </w:numPr>
         <w:rPr/>
       </w:pPr>
-      <w:bookmarkStart w:id="833" w:name="__RefHeading___Toc3518_460643453"/>
-      <w:bookmarkEnd w:id="833"/>
+      <w:bookmarkStart w:id="825" w:name="__RefHeading___Toc3518_460643453"/>
+      <w:bookmarkEnd w:id="825"/>
       <w:r>
         <w:rPr/>
         <w:t>Place ClientA Below another ClientB.</w:t>
@@ -8664,126 +7779,126 @@
               <w:pStyle w:val="Textintable"/>
               <w:rPr/>
             </w:pPr>
-            <w:bookmarkStart w:id="834" w:name="__DdeLink__3049_391663651511221"/>
-            <w:bookmarkStart w:id="835" w:name="__DdeLink__3049_391663651511121"/>
-            <w:bookmarkStart w:id="836" w:name="__DdeLink__3754_565918793"/>
-            <w:bookmarkStart w:id="837" w:name="__DdeLink__3049_391663651511122"/>
+            <w:bookmarkStart w:id="826" w:name="__DdeLink__3049_391663651511221"/>
+            <w:bookmarkStart w:id="827" w:name="__DdeLink__3049_391663651511121"/>
+            <w:bookmarkStart w:id="828" w:name="__DdeLink__3754_565918793"/>
+            <w:bookmarkStart w:id="829" w:name="__DdeLink__3049_391663651511122"/>
             <w:r>
               <w:rPr>
                 <w:rFonts w:ascii="Courier" w:hAnsi="Courier"/>
               </w:rPr>
               <w:t>HTTP/1.1 400 BAD RE</w:t>
             </w:r>
-            <w:bookmarkEnd w:id="837"/>
+            <w:bookmarkEnd w:id="829"/>
             <w:r>
               <w:rPr>
                 <w:rFonts w:ascii="Courier" w:hAnsi="Courier"/>
               </w:rPr>
               <w:t>QUEST Client name is not registered</w:t>
             </w:r>
+            <w:bookmarkEnd w:id="826"/>
+            <w:bookmarkEnd w:id="827"/>
+            <w:bookmarkEnd w:id="828"/>
+          </w:p>
+          <w:p>
+            <w:pPr>
+              <w:pStyle w:val="Textintable"/>
+              <w:rPr/>
+            </w:pPr>
+            <w:bookmarkStart w:id="830" w:name="__DdeLink__3049_39166365151122"/>
+            <w:r>
+              <w:rPr>
+                <w:rFonts w:ascii="Courier" w:hAnsi="Courier"/>
+              </w:rPr>
+              <w:t>HTTP/1.1 400 BAD RE</w:t>
+            </w:r>
+            <w:bookmarkEnd w:id="830"/>
+            <w:r>
+              <w:rPr>
+                <w:rFonts w:ascii="Courier" w:hAnsi="Courier"/>
+              </w:rPr>
+              <w:t>QUEST Could not change z-order for Client. Client is not registered</w:t>
+            </w:r>
+          </w:p>
+          <w:p>
+            <w:pPr>
+              <w:pStyle w:val="Textintable"/>
+              <w:rPr/>
+            </w:pPr>
+            <w:bookmarkStart w:id="831" w:name="__DdeLink__3049_391663651511222"/>
+            <w:r>
+              <w:rPr>
+                <w:rFonts w:ascii="Courier" w:hAnsi="Courier"/>
+              </w:rPr>
+              <w:t>HTTP/1.1 400 BAD RE</w:t>
+            </w:r>
+            <w:bookmarkEnd w:id="831"/>
+            <w:r>
+              <w:rPr>
+                <w:rFonts w:ascii="Courier" w:hAnsi="Courier"/>
+              </w:rPr>
+              <w:t>QUEST Could not change z-order for Client.  Client relative to which operation should be executed is not registered</w:t>
+            </w:r>
+          </w:p>
+          <w:p>
+            <w:pPr>
+              <w:pStyle w:val="Textintable"/>
+              <w:rPr/>
+            </w:pPr>
+            <w:bookmarkStart w:id="832" w:name="__DdeLink__3049_391663651511223"/>
+            <w:r>
+              <w:rPr>
+                <w:rFonts w:ascii="Courier" w:hAnsi="Courier"/>
+              </w:rPr>
+              <w:t>HTTP/1.1 400 BAD RE</w:t>
+            </w:r>
+            <w:bookmarkEnd w:id="832"/>
+            <w:r>
+              <w:rPr>
+                <w:rFonts w:ascii="Courier" w:hAnsi="Courier"/>
+              </w:rPr>
+              <w:t>QUEST Could not change z-order for Client.</w:t>
+            </w:r>
+          </w:p>
+          <w:p>
+            <w:pPr>
+              <w:pStyle w:val="Textintable"/>
+              <w:rPr/>
+            </w:pPr>
+            <w:r>
+              <w:rPr>
+                <w:rFonts w:ascii="Courier" w:hAnsi="Courier"/>
+              </w:rPr>
+              <w:t>Unspecified problem</w:t>
+            </w:r>
+          </w:p>
+          <w:p>
+            <w:pPr>
+              <w:pStyle w:val="Textintable"/>
+              <w:rPr/>
+            </w:pPr>
+            <w:bookmarkStart w:id="833" w:name="__DdeLink__3049_3916636515112231"/>
+            <w:r>
+              <w:rPr>
+                <w:rFonts w:ascii="Courier" w:hAnsi="Courier"/>
+              </w:rPr>
+              <w:t>HTTP/1.1 400 BAD RE</w:t>
+            </w:r>
+            <w:bookmarkEnd w:id="833"/>
+            <w:r>
+              <w:rPr>
+                <w:rFonts w:ascii="Courier" w:hAnsi="Courier"/>
+              </w:rPr>
+              <w:t>QUEST Could not change z-order for Client</w:t>
+            </w:r>
+          </w:p>
+          <w:p>
+            <w:pPr>
+              <w:pStyle w:val="Textintable"/>
+              <w:rPr/>
+            </w:pPr>
+            <w:bookmarkStart w:id="834" w:name="__DdeLink__3721_565918793"/>
             <w:bookmarkEnd w:id="834"/>
-            <w:bookmarkEnd w:id="835"/>
-            <w:bookmarkEnd w:id="836"/>
-          </w:p>
-          <w:p>
-            <w:pPr>
-              <w:pStyle w:val="Textintable"/>
-              <w:rPr/>
-            </w:pPr>
-            <w:bookmarkStart w:id="838" w:name="__DdeLink__3049_39166365151122"/>
-            <w:r>
-              <w:rPr>
-                <w:rFonts w:ascii="Courier" w:hAnsi="Courier"/>
-              </w:rPr>
-              <w:t>HTTP/1.1 400 BAD RE</w:t>
-            </w:r>
-            <w:bookmarkEnd w:id="838"/>
-            <w:r>
-              <w:rPr>
-                <w:rFonts w:ascii="Courier" w:hAnsi="Courier"/>
-              </w:rPr>
-              <w:t>QUEST Could not change z-order for Client. Client is not registered</w:t>
-            </w:r>
-          </w:p>
-          <w:p>
-            <w:pPr>
-              <w:pStyle w:val="Textintable"/>
-              <w:rPr/>
-            </w:pPr>
-            <w:bookmarkStart w:id="839" w:name="__DdeLink__3049_391663651511222"/>
-            <w:r>
-              <w:rPr>
-                <w:rFonts w:ascii="Courier" w:hAnsi="Courier"/>
-              </w:rPr>
-              <w:t>HTTP/1.1 400 BAD RE</w:t>
-            </w:r>
-            <w:bookmarkEnd w:id="839"/>
-            <w:r>
-              <w:rPr>
-                <w:rFonts w:ascii="Courier" w:hAnsi="Courier"/>
-              </w:rPr>
-              <w:t>QUEST Could not change z-order for Client.  Client relative to which operation should be executed is not registered</w:t>
-            </w:r>
-          </w:p>
-          <w:p>
-            <w:pPr>
-              <w:pStyle w:val="Textintable"/>
-              <w:rPr/>
-            </w:pPr>
-            <w:bookmarkStart w:id="840" w:name="__DdeLink__3049_391663651511223"/>
-            <w:r>
-              <w:rPr>
-                <w:rFonts w:ascii="Courier" w:hAnsi="Courier"/>
-              </w:rPr>
-              <w:t>HTTP/1.1 400 BAD RE</w:t>
-            </w:r>
-            <w:bookmarkEnd w:id="840"/>
-            <w:r>
-              <w:rPr>
-                <w:rFonts w:ascii="Courier" w:hAnsi="Courier"/>
-              </w:rPr>
-              <w:t>QUEST Could not change z-order for Client.</w:t>
-            </w:r>
-          </w:p>
-          <w:p>
-            <w:pPr>
-              <w:pStyle w:val="Textintable"/>
-              <w:rPr/>
-            </w:pPr>
-            <w:r>
-              <w:rPr>
-                <w:rFonts w:ascii="Courier" w:hAnsi="Courier"/>
-              </w:rPr>
-              <w:t>Unspecified problem</w:t>
-            </w:r>
-          </w:p>
-          <w:p>
-            <w:pPr>
-              <w:pStyle w:val="Textintable"/>
-              <w:rPr/>
-            </w:pPr>
-            <w:bookmarkStart w:id="841" w:name="__DdeLink__3049_3916636515112231"/>
-            <w:r>
-              <w:rPr>
-                <w:rFonts w:ascii="Courier" w:hAnsi="Courier"/>
-              </w:rPr>
-              <w:t>HTTP/1.1 400 BAD RE</w:t>
-            </w:r>
-            <w:bookmarkEnd w:id="841"/>
-            <w:r>
-              <w:rPr>
-                <w:rFonts w:ascii="Courier" w:hAnsi="Courier"/>
-              </w:rPr>
-              <w:t>QUEST Could not change z-order for Client</w:t>
-            </w:r>
-          </w:p>
-          <w:p>
-            <w:pPr>
-              <w:pStyle w:val="Textintable"/>
-              <w:rPr/>
-            </w:pPr>
-            <w:bookmarkStart w:id="842" w:name="__DdeLink__3721_565918793"/>
-            <w:bookmarkEnd w:id="842"/>
             <w:r>
               <w:rPr>
                 <w:rFonts w:ascii="Courier" w:hAnsi="Courier"/>
@@ -8812,8 +7927,8 @@
         </w:numPr>
         <w:rPr/>
       </w:pPr>
-      <w:bookmarkStart w:id="843" w:name="__RefHeading___Toc3457_323876262"/>
-      <w:bookmarkEnd w:id="843"/>
+      <w:bookmarkStart w:id="835" w:name="__RefHeading___Toc3457_323876262"/>
+      <w:bookmarkEnd w:id="835"/>
       <w:r>
         <w:rPr/>
         <w:t>Switch Input to &lt;client&gt;</w:t>
@@ -9072,14 +8187,14 @@
               </w:rPr>
               <w:t>HTTP/1.1 200 OK Update the Input of the &lt;client&gt;</w:t>
             </w:r>
-            <w:bookmarkStart w:id="844" w:name="__DdeLink__3049_3916636515111221"/>
+            <w:bookmarkStart w:id="836" w:name="__DdeLink__3049_3916636515111221"/>
             <w:r>
               <w:rPr>
                 <w:rFonts w:ascii="Courier" w:hAnsi="Courier"/>
               </w:rPr>
               <w:t>HTTP/1.1 400 BAD RE</w:t>
             </w:r>
-            <w:bookmarkEnd w:id="844"/>
+            <w:bookmarkEnd w:id="836"/>
             <w:r>
               <w:rPr>
                 <w:rFonts w:ascii="Courier" w:hAnsi="Courier"/>
@@ -9133,14 +8248,14 @@
               <w:pStyle w:val="Textintable"/>
               <w:rPr/>
             </w:pPr>
-            <w:bookmarkStart w:id="845" w:name="__DdeLink__3049_3916636515111222"/>
+            <w:bookmarkStart w:id="837" w:name="__DdeLink__3049_3916636515111222"/>
             <w:r>
               <w:rPr>
                 <w:rFonts w:ascii="Courier" w:hAnsi="Courier"/>
               </w:rPr>
               <w:t>HTTP/1.1 400 BAD RE</w:t>
             </w:r>
-            <w:bookmarkEnd w:id="845"/>
+            <w:bookmarkEnd w:id="837"/>
             <w:r>
               <w:rPr>
                 <w:rFonts w:ascii="Courier" w:hAnsi="Courier"/>
@@ -9259,15 +8374,11 @@
         </w:numPr>
         <w:rPr/>
       </w:pPr>
-      <w:bookmarkStart w:id="846" w:name="__RefHeading___Toc3461_323876262"/>
-      <w:bookmarkEnd w:id="846"/>
-      <w:r>
-        <w:rPr/>
-        <w:t>Adjust</w:t>
-      </w:r>
-      <w:r>
-        <w:rPr/>
-        <w:t xml:space="preserve"> Opacity</w:t>
+      <w:bookmarkStart w:id="838" w:name="__RefHeading___Toc3461_323876262"/>
+      <w:bookmarkEnd w:id="838"/>
+      <w:r>
+        <w:rPr/>
+        <w:t>Adjust Opacity</w:t>
       </w:r>
     </w:p>
     <w:p>
@@ -9572,24 +8683,24 @@
               <w:pStyle w:val="Textintable"/>
               <w:rPr/>
             </w:pPr>
-            <w:bookmarkStart w:id="847" w:name="__DdeLink__3049_3916636515111"/>
-            <w:bookmarkStart w:id="848" w:name="__DdeLink__3049_39166365151"/>
-            <w:bookmarkEnd w:id="848"/>
+            <w:bookmarkStart w:id="839" w:name="__DdeLink__3049_3916636515111"/>
+            <w:bookmarkStart w:id="840" w:name="__DdeLink__3049_39166365151"/>
+            <w:bookmarkEnd w:id="840"/>
             <w:r>
               <w:rPr>
                 <w:rFonts w:ascii="Courier" w:hAnsi="Courier"/>
               </w:rPr>
               <w:t>HTTP/1.1 400 BAD RE</w:t>
             </w:r>
-            <w:bookmarkEnd w:id="847"/>
+            <w:bookmarkEnd w:id="839"/>
             <w:r>
               <w:rPr>
                 <w:rFonts w:ascii="Courier" w:hAnsi="Courier"/>
               </w:rPr>
               <w:t>QUEST Client name is not registered</w:t>
             </w:r>
-            <w:bookmarkStart w:id="849" w:name="__DdeLink__3049_3916636515112"/>
-            <w:bookmarkEnd w:id="849"/>
+            <w:bookmarkStart w:id="841" w:name="__DdeLink__3049_3916636515112"/>
+            <w:bookmarkEnd w:id="841"/>
           </w:p>
         </w:tc>
       </w:tr>
@@ -9616,15 +8727,11 @@
         </w:numPr>
         <w:rPr/>
       </w:pPr>
-      <w:bookmarkStart w:id="850" w:name="__RefHeading___Toc3463_323876262"/>
-      <w:bookmarkEnd w:id="850"/>
-      <w:r>
-        <w:rPr/>
-        <w:t>Adjust</w:t>
-      </w:r>
-      <w:r>
-        <w:rPr/>
-        <w:t xml:space="preserve"> Visibility</w:t>
+      <w:bookmarkStart w:id="842" w:name="__RefHeading___Toc3463_323876262"/>
+      <w:bookmarkEnd w:id="842"/>
+      <w:r>
+        <w:rPr/>
+        <w:t>Adjust Visibility</w:t>
       </w:r>
     </w:p>
     <w:p>
@@ -9665,7 +8772,7 @@
         </w:tblBorders>
         <w:tblCellMar>
           <w:top w:w="55" w:type="dxa"/>
-          <w:left w:w="47" w:type="dxa"/>
+          <w:left w:w="45" w:type="dxa"/>
           <w:bottom w:w="55" w:type="dxa"/>
           <w:right w:w="55" w:type="dxa"/>
         </w:tblCellMar>
@@ -10109,24 +9216,24 @@
               <w:pStyle w:val="Textintable"/>
               <w:rPr/>
             </w:pPr>
-            <w:bookmarkStart w:id="851" w:name="__DdeLink__3049_39166365151114"/>
+            <w:bookmarkStart w:id="843" w:name="__DdeLink__3049_39166365151114"/>
             <w:r>
               <w:rPr>
                 <w:rFonts w:ascii="Courier" w:hAnsi="Courier"/>
               </w:rPr>
               <w:t>HTTP/1.1 400 BAD RE</w:t>
             </w:r>
-            <w:bookmarkEnd w:id="851"/>
+            <w:bookmarkEnd w:id="843"/>
             <w:r>
               <w:rPr>
                 <w:rFonts w:ascii="Courier" w:hAnsi="Courier"/>
               </w:rPr>
               <w:t>QUEST Client name is not registered</w:t>
             </w:r>
-            <w:bookmarkStart w:id="852" w:name="__DdeLink__3049_3916636515"/>
-            <w:bookmarkStart w:id="853" w:name="__DdeLink__3049_39166365151124"/>
-            <w:bookmarkEnd w:id="852"/>
-            <w:bookmarkEnd w:id="853"/>
+            <w:bookmarkStart w:id="844" w:name="__DdeLink__3049_3916636515"/>
+            <w:bookmarkStart w:id="845" w:name="__DdeLink__3049_39166365151124"/>
+            <w:bookmarkEnd w:id="844"/>
+            <w:bookmarkEnd w:id="845"/>
           </w:p>
         </w:tc>
       </w:tr>
@@ -10149,15 +9256,11 @@
         </w:numPr>
         <w:rPr/>
       </w:pPr>
-      <w:bookmarkStart w:id="854" w:name="__RefHeading___Toc3465_323876262"/>
-      <w:bookmarkEnd w:id="854"/>
-      <w:r>
-        <w:rPr/>
-        <w:t>Adjust</w:t>
-      </w:r>
-      <w:r>
-        <w:rPr/>
-        <w:t xml:space="preserve"> Geometry </w:t>
+      <w:bookmarkStart w:id="846" w:name="__RefHeading___Toc3465_323876262"/>
+      <w:bookmarkEnd w:id="846"/>
+      <w:r>
+        <w:rPr/>
+        <w:t xml:space="preserve">Adjust Geometry </w:t>
       </w:r>
     </w:p>
     <w:p>
@@ -10528,12 +9631,12 @@
               </w:rPr>
               <w:t>HTTP/1.1 400 BAD REQUEST Could not set rectangle for Client   &lt;client&gt;. Not all information provided</w:t>
             </w:r>
-            <w:bookmarkStart w:id="855" w:name="__DdeLink__3049_39166365152"/>
-            <w:bookmarkStart w:id="856" w:name="__DdeLink__3049_391663651511241"/>
-            <w:bookmarkStart w:id="857" w:name="__DdeLink__3049_391663651511141"/>
-            <w:bookmarkEnd w:id="855"/>
-            <w:bookmarkEnd w:id="856"/>
-            <w:bookmarkEnd w:id="857"/>
+            <w:bookmarkStart w:id="847" w:name="__DdeLink__3049_39166365152"/>
+            <w:bookmarkStart w:id="848" w:name="__DdeLink__3049_391663651511241"/>
+            <w:bookmarkStart w:id="849" w:name="__DdeLink__3049_391663651511141"/>
+            <w:bookmarkEnd w:id="847"/>
+            <w:bookmarkEnd w:id="848"/>
+            <w:bookmarkEnd w:id="849"/>
           </w:p>
         </w:tc>
       </w:tr>
@@ -10556,8 +9659,8 @@
         </w:numPr>
         <w:rPr/>
       </w:pPr>
-      <w:bookmarkStart w:id="858" w:name="__RefHeading___Toc3520_460643453"/>
-      <w:bookmarkEnd w:id="858"/>
+      <w:bookmarkStart w:id="850" w:name="__RefHeading___Toc3520_460643453"/>
+      <w:bookmarkEnd w:id="850"/>
       <w:r>
         <w:rPr/>
         <w:t>Kill &lt;client&gt;</w:t>
@@ -10607,9 +9710,9 @@
       <w:r>
         <w:rPr/>
       </w:r>
-      <w:bookmarkStart w:id="859" w:name="_GoBack"/>
-      <w:bookmarkStart w:id="860" w:name="_GoBack"/>
-      <w:bookmarkEnd w:id="860"/>
+      <w:bookmarkStart w:id="851" w:name="_GoBack"/>
+      <w:bookmarkStart w:id="852" w:name="_GoBack"/>
+      <w:bookmarkEnd w:id="852"/>
     </w:p>
     <w:tbl>
       <w:tblPr>
@@ -10836,22 +9939,22 @@
               <w:pStyle w:val="Textintable"/>
               <w:rPr/>
             </w:pPr>
-            <w:bookmarkStart w:id="861" w:name="__DdeLink__3049_39166365151111"/>
+            <w:bookmarkStart w:id="853" w:name="__DdeLink__3049_39166365151111"/>
             <w:r>
               <w:rPr>
                 <w:rFonts w:ascii="Courier" w:hAnsi="Courier"/>
               </w:rPr>
               <w:t>HTTP/1.1 400 BAD RE</w:t>
             </w:r>
-            <w:bookmarkEnd w:id="861"/>
+            <w:bookmarkEnd w:id="853"/>
             <w:r>
               <w:rPr>
                 <w:rFonts w:ascii="Courier" w:hAnsi="Courier"/>
               </w:rPr>
               <w:t>QUEST Client name is not registered</w:t>
             </w:r>
-            <w:bookmarkStart w:id="862" w:name="__DdeLink__3049_39166365151121"/>
-            <w:bookmarkEnd w:id="862"/>
+            <w:bookmarkStart w:id="854" w:name="__DdeLink__3049_39166365151121"/>
+            <w:bookmarkEnd w:id="854"/>
           </w:p>
         </w:tc>
       </w:tr>
@@ -10866,7 +9969,7 @@
       </w:r>
     </w:p>
     <w:sectPr>
-      <w:footerReference w:type="default" r:id="rId14"/>
+      <w:footerReference w:type="default" r:id="rId15"/>
       <w:type w:val="nextPage"/>
       <w:pgSz w:w="11906" w:h="16838"/>
       <w:pgMar w:left="1588" w:right="1588" w:header="0" w:top="1361" w:footer="708" w:bottom="1702" w:gutter="0"/>
@@ -10934,7 +10037,7 @@
       <mc:AlternateContent>
         <mc:Choice Requires="wps">
           <w:drawing>
-            <wp:anchor behindDoc="1" distT="0" distB="0" distL="114300" distR="114300" simplePos="0" locked="0" layoutInCell="1" allowOverlap="1" relativeHeight="13">
+            <wp:anchor behindDoc="1" distT="0" distB="0" distL="114300" distR="114300" simplePos="0" locked="0" layoutInCell="1" allowOverlap="1" relativeHeight="12">
               <wp:simplePos x="0" y="0"/>
               <wp:positionH relativeFrom="column">
                 <wp:posOffset>5257800</wp:posOffset>
@@ -10942,7 +10045,7 @@
               <wp:positionV relativeFrom="paragraph">
                 <wp:posOffset>71755</wp:posOffset>
               </wp:positionV>
-              <wp:extent cx="814705" cy="320675"/>
+              <wp:extent cx="815975" cy="320675"/>
               <wp:effectExtent l="0" t="0" r="0" b="0"/>
               <wp:wrapSquare wrapText="bothSides"/>
               <wp:docPr id="9" name="Tekstvak 29"/>
@@ -10953,7 +10056,7 @@
                     <wps:spPr>
                       <a:xfrm>
                         <a:off x="0" y="0"/>
-                        <a:ext cx="813960" cy="320040"/>
+                        <a:ext cx="815400" cy="320040"/>
                       </a:xfrm>
                       <a:prstGeom prst="rect">
                         <a:avLst/>
@@ -10997,7 +10100,7 @@
                           </w:r>
                           <w:r>
                             <w:rPr/>
-                            <w:t>12</w:t>
+                            <w:t>5</w:t>
                           </w:r>
                           <w:r>
                             <w:rPr/>
@@ -11045,7 +10148,7 @@
                               <w:sz w:val="18"/>
                               <w:szCs w:val="18"/>
                             </w:rPr>
-                            <w:t>12</w:t>
+                            <w:t>11</w:t>
                           </w:r>
                           <w:r>
                             <w:rPr>
@@ -11068,7 +10171,7 @@
         </mc:Choice>
         <mc:Fallback>
           <w:pict>
-            <v:rect id="shape_0" ID="Tekstvak 29" stroked="f" style="position:absolute;margin-left:414pt;margin-top:5.65pt;width:64.05pt;height:25.15pt">
+            <v:rect id="shape_0" ID="Tekstvak 29" stroked="f" style="position:absolute;margin-left:414pt;margin-top:5.65pt;width:64.15pt;height:25.15pt">
               <w10:wrap type="square"/>
               <v:fill o:detectmouseclick="t" on="false"/>
               <v:stroke color="#3465a4" joinstyle="round" endcap="flat"/>
@@ -11100,7 +10203,7 @@
                     </w:r>
                     <w:r>
                       <w:rPr/>
-                      <w:t>12</w:t>
+                      <w:t>5</w:t>
                     </w:r>
                     <w:r>
                       <w:rPr/>
@@ -11148,7 +10251,7 @@
                         <w:sz w:val="18"/>
                         <w:szCs w:val="18"/>
                       </w:rPr>
-                      <w:t>12</w:t>
+                      <w:t>11</w:t>
                     </w:r>
                     <w:r>
                       <w:rPr>
@@ -11167,7 +10270,7 @@
       <mc:AlternateContent>
         <mc:Choice Requires="wps">
           <w:drawing>
-            <wp:anchor behindDoc="1" distT="0" distB="0" distL="114300" distR="114300" simplePos="0" locked="0" layoutInCell="1" allowOverlap="1" relativeHeight="25">
+            <wp:anchor behindDoc="1" distT="0" distB="0" distL="114300" distR="114300" simplePos="0" locked="0" layoutInCell="1" allowOverlap="1" relativeHeight="23">
               <wp:simplePos x="0" y="0"/>
               <wp:positionH relativeFrom="column">
                 <wp:posOffset>1714500</wp:posOffset>
@@ -11175,7 +10278,7 @@
               <wp:positionV relativeFrom="paragraph">
                 <wp:posOffset>111125</wp:posOffset>
               </wp:positionV>
-              <wp:extent cx="2986405" cy="471805"/>
+              <wp:extent cx="2987675" cy="473075"/>
               <wp:effectExtent l="0" t="0" r="0" b="0"/>
               <wp:wrapNone/>
               <wp:docPr id="11" name="Tekstvak 30"/>
@@ -11186,7 +10289,7 @@
                     <wps:spPr>
                       <a:xfrm>
                         <a:off x="0" y="0"/>
-                        <a:ext cx="2985840" cy="471240"/>
+                        <a:ext cx="2986920" cy="472320"/>
                       </a:xfrm>
                       <a:prstGeom prst="rect">
                         <a:avLst/>
@@ -11255,7 +10358,7 @@
                           </w:r>
                           <w:r>
                             <w:rPr/>
-                            <w:t>0.1</w:t>
+                            <w:t>0.5</w:t>
                           </w:r>
                           <w:r>
                             <w:rPr/>
@@ -11301,7 +10404,7 @@
         </mc:Choice>
         <mc:Fallback>
           <w:pict>
-            <v:rect id="shape_0" ID="Tekstvak 30" stroked="f" style="position:absolute;margin-left:135pt;margin-top:8.75pt;width:235.05pt;height:37.05pt">
+            <v:rect id="shape_0" ID="Tekstvak 30" stroked="f" style="position:absolute;margin-left:135pt;margin-top:8.75pt;width:235.15pt;height:37.15pt">
               <w10:wrap type="square"/>
               <v:fill o:detectmouseclick="t" on="false"/>
               <v:stroke color="#3465a4" joinstyle="round" endcap="flat"/>
@@ -11358,7 +10461,7 @@
                     </w:r>
                     <w:r>
                       <w:rPr/>
-                      <w:t>0.1</w:t>
+                      <w:t>0.5</w:t>
                     </w:r>
                     <w:r>
                       <w:rPr/>
@@ -14811,6 +13914,186 @@
       <w:lang w:val="de-DE"/>
     </w:rPr>
   </w:style>
+  <w:style w:type="character" w:styleId="ListLabel310">
+    <w:name w:val="ListLabel 310"/>
+    <w:qFormat/>
+    <w:rPr>
+      <w:rFonts w:cs="Symbol"/>
+    </w:rPr>
+  </w:style>
+  <w:style w:type="character" w:styleId="ListLabel311">
+    <w:name w:val="ListLabel 311"/>
+    <w:qFormat/>
+    <w:rPr>
+      <w:rFonts w:cs="Courier New"/>
+    </w:rPr>
+  </w:style>
+  <w:style w:type="character" w:styleId="ListLabel312">
+    <w:name w:val="ListLabel 312"/>
+    <w:qFormat/>
+    <w:rPr>
+      <w:rFonts w:cs="Wingdings"/>
+    </w:rPr>
+  </w:style>
+  <w:style w:type="character" w:styleId="ListLabel313">
+    <w:name w:val="ListLabel 313"/>
+    <w:qFormat/>
+    <w:rPr>
+      <w:rFonts w:cs="Symbol"/>
+    </w:rPr>
+  </w:style>
+  <w:style w:type="character" w:styleId="ListLabel314">
+    <w:name w:val="ListLabel 314"/>
+    <w:qFormat/>
+    <w:rPr>
+      <w:rFonts w:cs="Courier New"/>
+    </w:rPr>
+  </w:style>
+  <w:style w:type="character" w:styleId="ListLabel315">
+    <w:name w:val="ListLabel 315"/>
+    <w:qFormat/>
+    <w:rPr>
+      <w:rFonts w:cs="Wingdings"/>
+    </w:rPr>
+  </w:style>
+  <w:style w:type="character" w:styleId="ListLabel316">
+    <w:name w:val="ListLabel 316"/>
+    <w:qFormat/>
+    <w:rPr>
+      <w:rFonts w:cs="Symbol"/>
+    </w:rPr>
+  </w:style>
+  <w:style w:type="character" w:styleId="ListLabel317">
+    <w:name w:val="ListLabel 317"/>
+    <w:qFormat/>
+    <w:rPr>
+      <w:rFonts w:cs="Courier New"/>
+    </w:rPr>
+  </w:style>
+  <w:style w:type="character" w:styleId="ListLabel318">
+    <w:name w:val="ListLabel 318"/>
+    <w:qFormat/>
+    <w:rPr>
+      <w:rFonts w:cs="Wingdings"/>
+    </w:rPr>
+  </w:style>
+  <w:style w:type="character" w:styleId="ListLabel319">
+    <w:name w:val="ListLabel 319"/>
+    <w:qFormat/>
+    <w:rPr/>
+  </w:style>
+  <w:style w:type="character" w:styleId="ListLabel320">
+    <w:name w:val="ListLabel 320"/>
+    <w:qFormat/>
+    <w:rPr>
+      <w:rFonts w:eastAsia="Cambria"/>
+    </w:rPr>
+  </w:style>
+  <w:style w:type="character" w:styleId="ListLabel321">
+    <w:name w:val="ListLabel 321"/>
+    <w:qFormat/>
+    <w:rPr>
+      <w:lang w:eastAsia="nl-NL"/>
+    </w:rPr>
+  </w:style>
+  <w:style w:type="character" w:styleId="ListLabel322">
+    <w:name w:val="ListLabel 322"/>
+    <w:qFormat/>
+    <w:rPr>
+      <w:rFonts w:eastAsia="Cambria"/>
+      <w:lang w:val="de-DE"/>
+    </w:rPr>
+  </w:style>
+  <w:style w:type="character" w:styleId="ListLabel323">
+    <w:name w:val="ListLabel 323"/>
+    <w:qFormat/>
+    <w:rPr>
+      <w:rFonts w:cs="Symbol"/>
+    </w:rPr>
+  </w:style>
+  <w:style w:type="character" w:styleId="ListLabel324">
+    <w:name w:val="ListLabel 324"/>
+    <w:qFormat/>
+    <w:rPr>
+      <w:rFonts w:cs="Courier New"/>
+    </w:rPr>
+  </w:style>
+  <w:style w:type="character" w:styleId="ListLabel325">
+    <w:name w:val="ListLabel 325"/>
+    <w:qFormat/>
+    <w:rPr>
+      <w:rFonts w:cs="Wingdings"/>
+    </w:rPr>
+  </w:style>
+  <w:style w:type="character" w:styleId="ListLabel326">
+    <w:name w:val="ListLabel 326"/>
+    <w:qFormat/>
+    <w:rPr>
+      <w:rFonts w:cs="Symbol"/>
+    </w:rPr>
+  </w:style>
+  <w:style w:type="character" w:styleId="ListLabel327">
+    <w:name w:val="ListLabel 327"/>
+    <w:qFormat/>
+    <w:rPr>
+      <w:rFonts w:cs="Courier New"/>
+    </w:rPr>
+  </w:style>
+  <w:style w:type="character" w:styleId="ListLabel328">
+    <w:name w:val="ListLabel 328"/>
+    <w:qFormat/>
+    <w:rPr>
+      <w:rFonts w:cs="Wingdings"/>
+    </w:rPr>
+  </w:style>
+  <w:style w:type="character" w:styleId="ListLabel329">
+    <w:name w:val="ListLabel 329"/>
+    <w:qFormat/>
+    <w:rPr>
+      <w:rFonts w:cs="Symbol"/>
+    </w:rPr>
+  </w:style>
+  <w:style w:type="character" w:styleId="ListLabel330">
+    <w:name w:val="ListLabel 330"/>
+    <w:qFormat/>
+    <w:rPr>
+      <w:rFonts w:cs="Courier New"/>
+    </w:rPr>
+  </w:style>
+  <w:style w:type="character" w:styleId="ListLabel331">
+    <w:name w:val="ListLabel 331"/>
+    <w:qFormat/>
+    <w:rPr>
+      <w:rFonts w:cs="Wingdings"/>
+    </w:rPr>
+  </w:style>
+  <w:style w:type="character" w:styleId="ListLabel332">
+    <w:name w:val="ListLabel 332"/>
+    <w:qFormat/>
+    <w:rPr/>
+  </w:style>
+  <w:style w:type="character" w:styleId="ListLabel333">
+    <w:name w:val="ListLabel 333"/>
+    <w:qFormat/>
+    <w:rPr>
+      <w:rFonts w:eastAsia="Cambria"/>
+    </w:rPr>
+  </w:style>
+  <w:style w:type="character" w:styleId="ListLabel334">
+    <w:name w:val="ListLabel 334"/>
+    <w:qFormat/>
+    <w:rPr>
+      <w:lang w:eastAsia="nl-NL"/>
+    </w:rPr>
+  </w:style>
+  <w:style w:type="character" w:styleId="ListLabel335">
+    <w:name w:val="ListLabel 335"/>
+    <w:qFormat/>
+    <w:rPr>
+      <w:rFonts w:eastAsia="Cambria"/>
+      <w:lang w:val="de-DE"/>
+    </w:rPr>
+  </w:style>
   <w:style w:type="paragraph" w:styleId="Heading" w:customStyle="1">
     <w:name w:val="Heading"/>
     <w:basedOn w:val="Normal"/>

</xml_diff>

<commit_message>
Move back Configuration to individual Plugin documents
</commit_message>
<xml_diff>
--- a/Compositor/doc/WPE - API - Compositor.docx
+++ b/Compositor/doc/WPE - API - Compositor.docx
@@ -6,15 +6,11 @@
       <w:pPr>
         <w:pStyle w:val="Normal"/>
         <w:widowControl/>
+        <w:bidi w:val="0"/>
         <w:spacing w:lineRule="auto" w:line="240"/>
-        <w:rPr>
-          <w:rFonts w:eastAsia="ＭＳ ゴシック" w:cs="" w:cstheme="majorBidi" w:eastAsiaTheme="majorEastAsia"/>
-          <w:b/>
-          <w:b/>
-          <w:bCs/>
-          <w:color w:val="000000" w:themeColor="text1"/>
-          <w:lang w:eastAsia="ar-SA"/>
-        </w:rPr>
+        <w:ind w:left="89" w:right="0" w:hanging="0"/>
+        <w:jc w:val="left"/>
+        <w:rPr/>
       </w:pPr>
       <w:r>
         <w:rPr/>
@@ -58,7 +54,7 @@
         <mc:AlternateContent>
           <mc:Choice Requires="wps">
             <w:drawing>
-              <wp:anchor behindDoc="0" distT="0" distB="0" distL="114300" distR="114300" simplePos="0" locked="0" layoutInCell="1" allowOverlap="1" relativeHeight="22" wp14:anchorId="61AFB8BB">
+              <wp:anchor behindDoc="0" distT="0" distB="0" distL="114300" distR="114300" simplePos="0" locked="0" layoutInCell="1" allowOverlap="1" relativeHeight="24" wp14:anchorId="61AFB8BB">
                 <wp:simplePos x="0" y="0"/>
                 <wp:positionH relativeFrom="column">
                   <wp:posOffset>-114300</wp:posOffset>
@@ -66,7 +62,7 @@
                 <wp:positionV relativeFrom="paragraph">
                   <wp:posOffset>1600200</wp:posOffset>
                 </wp:positionV>
-                <wp:extent cx="6069330" cy="2297430"/>
+                <wp:extent cx="6072505" cy="2300605"/>
                 <wp:effectExtent l="0" t="0" r="0" b="0"/>
                 <wp:wrapSquare wrapText="bothSides"/>
                 <wp:docPr id="1" name="Tekstvak 24"/>
@@ -77,7 +73,7 @@
                       <wps:spPr>
                         <a:xfrm>
                           <a:off x="0" y="0"/>
-                          <a:ext cx="6068520" cy="2296800"/>
+                          <a:ext cx="6071760" cy="2300040"/>
                         </a:xfrm>
                         <a:prstGeom prst="rect">
                           <a:avLst/>
@@ -175,7 +171,7 @@
           </mc:Choice>
           <mc:Fallback>
             <w:pict>
-              <v:rect id="shape_0" ID="Tekstvak 24" stroked="f" style="position:absolute;margin-left:-9pt;margin-top:126pt;width:477.8pt;height:180.8pt" wp14:anchorId="61AFB8BB">
+              <v:rect id="shape_0" ID="Tekstvak 24" stroked="f" style="position:absolute;margin-left:-9pt;margin-top:126pt;width:478.05pt;height:181.05pt" wp14:anchorId="61AFB8BB">
                 <w10:wrap type="square"/>
                 <v:fill o:detectmouseclick="t" on="false"/>
                 <v:stroke color="#3465a4" joinstyle="round" endcap="flat"/>
@@ -250,7 +246,7 @@
         <mc:AlternateContent>
           <mc:Choice Requires="wps">
             <w:drawing>
-              <wp:anchor behindDoc="0" distT="0" distB="0" distL="114300" distR="114300" simplePos="0" locked="0" layoutInCell="1" allowOverlap="1" relativeHeight="23" wp14:anchorId="3FFB57F5">
+              <wp:anchor behindDoc="0" distT="0" distB="0" distL="114300" distR="114300" simplePos="0" locked="0" layoutInCell="1" allowOverlap="1" relativeHeight="25" wp14:anchorId="3FFB57F5">
                 <wp:simplePos x="0" y="0"/>
                 <wp:positionH relativeFrom="column">
                   <wp:posOffset>0</wp:posOffset>
@@ -258,7 +254,7 @@
                 <wp:positionV relativeFrom="paragraph">
                   <wp:posOffset>7772400</wp:posOffset>
                 </wp:positionV>
-                <wp:extent cx="5840730" cy="1154430"/>
+                <wp:extent cx="5843905" cy="1157605"/>
                 <wp:effectExtent l="0" t="0" r="12700" b="0"/>
                 <wp:wrapSquare wrapText="bothSides"/>
                 <wp:docPr id="3" name="Tekstvak 3"/>
@@ -269,7 +265,7 @@
                       <wps:spPr>
                         <a:xfrm>
                           <a:off x="0" y="0"/>
-                          <a:ext cx="5839920" cy="1153800"/>
+                          <a:ext cx="5843160" cy="1157040"/>
                         </a:xfrm>
                         <a:prstGeom prst="rect">
                           <a:avLst/>
@@ -456,7 +452,7 @@
           </mc:Choice>
           <mc:Fallback>
             <w:pict>
-              <v:rect id="shape_0" ID="Tekstvak 3" stroked="f" style="position:absolute;margin-left:0pt;margin-top:612pt;width:459.8pt;height:90.8pt" wp14:anchorId="3FFB57F5">
+              <v:rect id="shape_0" ID="Tekstvak 3" stroked="f" style="position:absolute;margin-left:0pt;margin-top:612pt;width:460.05pt;height:91.05pt" wp14:anchorId="3FFB57F5">
                 <w10:wrap type="square"/>
                 <v:fill o:detectmouseclick="t" on="false"/>
                 <v:stroke color="#3465a4" joinstyle="round" endcap="flat"/>
@@ -1213,27 +1209,7 @@
             </w:pPr>
             <w:r>
               <w:rPr/>
-              <w:t xml:space="preserve">Move configuration to </w:t>
-            </w:r>
-            <w:r>
-              <w:rPr/>
-              <w:fldChar w:fldCharType="begin"/>
-            </w:r>
-            <w:r>
-              <w:rPr/>
-              <w:instrText> DOCPROPERTY "Framework"</w:instrText>
-            </w:r>
-            <w:r>
-              <w:rPr/>
-              <w:fldChar w:fldCharType="separate"/>
-            </w:r>
-            <w:r>
-              <w:rPr/>
-              <w:t>WPEFramework</w:t>
-            </w:r>
-            <w:r>
-              <w:rPr/>
-              <w:fldChar w:fldCharType="end"/>
+              <w:t>Update References + Adjust layout</w:t>
             </w:r>
           </w:p>
         </w:tc>
@@ -1268,7 +1244,7 @@
           <w:docPartGallery w:val="Table of Contents"/>
           <w:docPartUnique w:val="true"/>
         </w:docPartObj>
-        <w:id w:val="622346692"/>
+        <w:id w:val="1677693421"/>
       </w:sdtPr>
       <w:sdtContent>
         <w:p>
@@ -1501,7 +1477,7 @@
               </w:rPr>
               <w:t>2.2 Configuration of Compositor</w:t>
               <w:tab/>
-              <w:t>7</w:t>
+              <w:t>6</w:t>
             </w:r>
           </w:hyperlink>
         </w:p>
@@ -1596,7 +1572,7 @@
               </w:rPr>
               <w:t>2.3.4 Get Screen Resolution</w:t>
               <w:tab/>
-              <w:t>7</w:t>
+              <w:t>8</w:t>
             </w:r>
           </w:hyperlink>
         </w:p>
@@ -1653,7 +1629,7 @@
               </w:rPr>
               <w:t>2.3.7 Place ClientA below another ClientB</w:t>
               <w:tab/>
-              <w:t>8</w:t>
+              <w:t>9</w:t>
             </w:r>
           </w:hyperlink>
         </w:p>
@@ -1911,15 +1887,6 @@
         </w:p>
         <w:p>
           <w:pPr>
-            <w:pStyle w:val="Normal"/>
-            <w:rPr/>
-          </w:pPr>
-          <w:r>
-            <w:rPr/>
-          </w:r>
-        </w:p>
-        <w:p>
-          <w:pPr>
             <w:pStyle w:val="Heading1"/>
             <w:numPr>
               <w:ilvl w:val="0"/>
@@ -1928,8 +1895,8 @@
             <w:rPr/>
           </w:pPr>
           <w:bookmarkStart w:id="0" w:name="__RefHeading___Toc3442_2680829492"/>
-          <w:bookmarkStart w:id="1" w:name="_Toc502761799"/>
-          <w:bookmarkStart w:id="2" w:name="_Toc496167957"/>
+          <w:bookmarkStart w:id="1" w:name="_Toc496167957"/>
+          <w:bookmarkStart w:id="2" w:name="_Toc502761799"/>
           <w:bookmarkEnd w:id="0"/>
           <w:bookmarkEnd w:id="1"/>
           <w:bookmarkEnd w:id="2"/>
@@ -1948,8 +1915,8 @@
             <w:rPr/>
           </w:pPr>
           <w:bookmarkStart w:id="3" w:name="__RefHeading___Toc9782_1911629055"/>
-          <w:bookmarkStart w:id="4" w:name="_Toc497225882"/>
-          <w:bookmarkStart w:id="5" w:name="_Toc4961679581"/>
+          <w:bookmarkStart w:id="4" w:name="_Toc4961679581"/>
+          <w:bookmarkStart w:id="5" w:name="_Toc497225882"/>
           <w:bookmarkEnd w:id="3"/>
           <w:r>
             <w:rPr/>
@@ -2064,8 +2031,8 @@
             <w:rPr/>
           </w:pPr>
           <w:bookmarkStart w:id="6" w:name="__RefHeading___Toc9784_1911629055"/>
-          <w:bookmarkStart w:id="7" w:name="_Toc497225883"/>
-          <w:bookmarkStart w:id="8" w:name="_Toc4961679601"/>
+          <w:bookmarkStart w:id="7" w:name="_Toc4961679601"/>
+          <w:bookmarkStart w:id="8" w:name="_Toc497225883"/>
           <w:bookmarkEnd w:id="6"/>
           <w:r>
             <w:rPr/>
@@ -2104,9 +2071,9 @@
             <w:rPr/>
           </w:pPr>
           <w:bookmarkStart w:id="9" w:name="__RefHeading___Toc9786_1911629055"/>
-          <w:bookmarkStart w:id="10" w:name="_Toc497225884"/>
+          <w:bookmarkStart w:id="10" w:name="_Toc3437785101"/>
           <w:bookmarkStart w:id="11" w:name="_Toc4961679611"/>
-          <w:bookmarkStart w:id="12" w:name="_Toc3437785101"/>
+          <w:bookmarkStart w:id="12" w:name="_Toc497225884"/>
           <w:bookmarkEnd w:id="9"/>
           <w:r>
             <w:rPr/>
@@ -2613,12 +2580,12 @@
         <w:rPr/>
       </w:pPr>
       <w:bookmarkStart w:id="13" w:name="__RefHeading___Toc9788_1911629055"/>
-      <w:bookmarkStart w:id="14" w:name="_Toc2844136161"/>
-      <w:bookmarkStart w:id="15" w:name="_Toc2844136491"/>
-      <w:bookmarkStart w:id="16" w:name="_Toc3437785111"/>
-      <w:bookmarkStart w:id="17" w:name="_Toc4961679621"/>
-      <w:bookmarkStart w:id="18" w:name="_Toc497225885"/>
-      <w:bookmarkStart w:id="19" w:name="_Toc2874552151"/>
+      <w:bookmarkStart w:id="14" w:name="_Toc2874552151"/>
+      <w:bookmarkStart w:id="15" w:name="_Toc497225885"/>
+      <w:bookmarkStart w:id="16" w:name="_Toc4961679621"/>
+      <w:bookmarkStart w:id="17" w:name="_Toc3437785111"/>
+      <w:bookmarkStart w:id="18" w:name="_Toc2844136491"/>
+      <w:bookmarkStart w:id="19" w:name="_Toc2844136161"/>
       <w:bookmarkEnd w:id="13"/>
       <w:r>
         <w:rPr/>
@@ -2777,32 +2744,32 @@
         <w:rPr/>
       </w:pPr>
       <w:bookmarkStart w:id="20" w:name="__RefHeading___Toc9790_1911629055"/>
-      <w:bookmarkStart w:id="21" w:name="_Toc2844136501"/>
-      <w:bookmarkStart w:id="22" w:name="_Ref2451097171"/>
-      <w:bookmarkStart w:id="23" w:name="_Toc497225886"/>
-      <w:bookmarkStart w:id="24" w:name="_Toc4961679631"/>
-      <w:bookmarkStart w:id="25" w:name="_Toc3437785121"/>
-      <w:bookmarkStart w:id="26" w:name="_Toc2547893021"/>
-      <w:bookmarkStart w:id="27" w:name="_Toc2547832481"/>
-      <w:bookmarkStart w:id="28" w:name="_Toc2547791491"/>
-      <w:bookmarkStart w:id="29" w:name="_Toc2844136171"/>
-      <w:bookmarkStart w:id="30" w:name="_Toc2874552161"/>
+      <w:bookmarkStart w:id="21" w:name="_Toc2874552161"/>
+      <w:bookmarkStart w:id="22" w:name="_Toc2844136171"/>
+      <w:bookmarkStart w:id="23" w:name="_Toc2547791491"/>
+      <w:bookmarkStart w:id="24" w:name="_Toc2547832481"/>
+      <w:bookmarkStart w:id="25" w:name="_Toc2547893021"/>
+      <w:bookmarkStart w:id="26" w:name="_Toc3437785121"/>
+      <w:bookmarkStart w:id="27" w:name="_Toc4961679631"/>
+      <w:bookmarkStart w:id="28" w:name="_Toc497225886"/>
+      <w:bookmarkStart w:id="29" w:name="_Ref2451097171"/>
+      <w:bookmarkStart w:id="30" w:name="_Toc2844136501"/>
       <w:bookmarkEnd w:id="20"/>
       <w:r>
         <w:rPr/>
         <w:t>References</w:t>
       </w:r>
-      <w:bookmarkStart w:id="31" w:name="_Toc2844136511"/>
-      <w:bookmarkStart w:id="32" w:name="_Toc1629306861"/>
-      <w:bookmarkStart w:id="33" w:name="_Toc3437785131"/>
-      <w:bookmarkStart w:id="34" w:name="_Toc2844136181"/>
-      <w:bookmarkStart w:id="35" w:name="_Toc2874552171"/>
+      <w:bookmarkStart w:id="31" w:name="_Toc1587812761"/>
+      <w:bookmarkStart w:id="32" w:name="_Toc1639812451"/>
+      <w:bookmarkStart w:id="33" w:name="_Toc2547832491"/>
+      <w:bookmarkStart w:id="34" w:name="_Toc1916459401"/>
+      <w:bookmarkStart w:id="35" w:name="_Toc2547791501"/>
       <w:bookmarkStart w:id="36" w:name="_Toc2547893031"/>
-      <w:bookmarkStart w:id="37" w:name="_Toc2547791501"/>
-      <w:bookmarkStart w:id="38" w:name="_Toc1916459401"/>
-      <w:bookmarkStart w:id="39" w:name="_Toc2547832491"/>
-      <w:bookmarkStart w:id="40" w:name="_Toc1639812451"/>
-      <w:bookmarkStart w:id="41" w:name="_Toc1587812761"/>
+      <w:bookmarkStart w:id="37" w:name="_Toc2874552171"/>
+      <w:bookmarkStart w:id="38" w:name="_Toc2844136181"/>
+      <w:bookmarkStart w:id="39" w:name="_Toc3437785131"/>
+      <w:bookmarkStart w:id="40" w:name="_Toc1629306861"/>
+      <w:bookmarkStart w:id="41" w:name="_Toc2844136511"/>
       <w:bookmarkEnd w:id="21"/>
       <w:bookmarkEnd w:id="22"/>
       <w:bookmarkEnd w:id="23"/>
@@ -3346,8 +3313,8 @@
         <w:rPr/>
       </w:pPr>
       <w:bookmarkStart w:id="44" w:name="__RefHeading___Toc9792_1911629055"/>
-      <w:bookmarkStart w:id="45" w:name="_Toc497225887"/>
-      <w:bookmarkStart w:id="46" w:name="_Toc4961679641"/>
+      <w:bookmarkStart w:id="45" w:name="_Toc4961679641"/>
+      <w:bookmarkStart w:id="46" w:name="_Toc497225887"/>
       <w:bookmarkEnd w:id="44"/>
       <w:r>
         <w:rPr/>
@@ -3404,15 +3371,15 @@
         <w:rPr/>
       </w:pPr>
       <w:bookmarkStart w:id="47" w:name="__RefHeading___Toc9794_1911629055"/>
-      <w:bookmarkStart w:id="48" w:name="_Toc4961679651"/>
-      <w:bookmarkStart w:id="49" w:name="_Toc2844136191"/>
-      <w:bookmarkStart w:id="50" w:name="_Toc2874552181"/>
-      <w:bookmarkStart w:id="51" w:name="_Toc497225888"/>
-      <w:bookmarkStart w:id="52" w:name="_Toc2844136521"/>
-      <w:bookmarkStart w:id="53" w:name="_Toc3437785141"/>
-      <w:bookmarkStart w:id="54" w:name="_Toc2584042061"/>
+      <w:bookmarkStart w:id="48" w:name="_Toc3437785141"/>
+      <w:bookmarkStart w:id="49" w:name="_Toc2844136521"/>
+      <w:bookmarkStart w:id="50" w:name="_Toc497225888"/>
+      <w:bookmarkStart w:id="51" w:name="_Toc2874552181"/>
+      <w:bookmarkStart w:id="52" w:name="_Toc2844136191"/>
+      <w:bookmarkStart w:id="53" w:name="_Toc4961679651"/>
+      <w:bookmarkStart w:id="54" w:name="_Toc2584081581"/>
       <w:bookmarkStart w:id="55" w:name="_Toc2584109121"/>
-      <w:bookmarkStart w:id="56" w:name="_Toc2584081581"/>
+      <w:bookmarkStart w:id="56" w:name="_Toc2584042061"/>
       <w:bookmarkEnd w:id="47"/>
       <w:bookmarkEnd w:id="54"/>
       <w:bookmarkEnd w:id="55"/>
@@ -3443,14 +3410,14 @@
         <w:pStyle w:val="Normal"/>
         <w:rPr/>
       </w:pPr>
-      <w:bookmarkStart w:id="57" w:name="_Toc2844136531"/>
-      <w:bookmarkStart w:id="58" w:name="_Toc3437785151"/>
-      <w:bookmarkStart w:id="59" w:name="_Toc2547832511"/>
-      <w:bookmarkStart w:id="60" w:name="_Toc1200970661"/>
-      <w:bookmarkStart w:id="61" w:name="_Toc2547791521"/>
-      <w:bookmarkStart w:id="62" w:name="_Toc2874552191"/>
-      <w:bookmarkStart w:id="63" w:name="_Toc2547893051"/>
-      <w:bookmarkStart w:id="64" w:name="_Toc2844136201"/>
+      <w:bookmarkStart w:id="57" w:name="_Toc2844136201"/>
+      <w:bookmarkStart w:id="58" w:name="_Toc2547893051"/>
+      <w:bookmarkStart w:id="59" w:name="_Toc2874552191"/>
+      <w:bookmarkStart w:id="60" w:name="_Toc2547791521"/>
+      <w:bookmarkStart w:id="61" w:name="_Toc1200970661"/>
+      <w:bookmarkStart w:id="62" w:name="_Toc2547832511"/>
+      <w:bookmarkStart w:id="63" w:name="_Toc3437785151"/>
+      <w:bookmarkStart w:id="64" w:name="_Toc2844136531"/>
       <w:r>
         <w:rPr/>
         <w:t>Legend</w:t>
@@ -3482,757 +3449,757 @@
         <w:pStyle w:val="Normal"/>
         <w:rPr/>
       </w:pPr>
-      <w:bookmarkStart w:id="65" w:name="_Toc2368113731"/>
-      <w:bookmarkStart w:id="66" w:name="_Toc2368145421"/>
-      <w:bookmarkStart w:id="67" w:name="_Toc2370487831"/>
-      <w:bookmarkStart w:id="68" w:name="_Toc2370672011"/>
-      <w:bookmarkStart w:id="69" w:name="_Toc2370682401"/>
-      <w:bookmarkStart w:id="70" w:name="_Toc2371446961"/>
-      <w:bookmarkStart w:id="71" w:name="_Toc2371453291"/>
-      <w:bookmarkStart w:id="72" w:name="_Toc2373282741"/>
-      <w:bookmarkStart w:id="73" w:name="_Toc2368126411"/>
-      <w:bookmarkStart w:id="74" w:name="_Toc2370487821"/>
-      <w:bookmarkStart w:id="75" w:name="_Toc2368145411"/>
-      <w:bookmarkStart w:id="76" w:name="_Toc2368107381"/>
-      <w:bookmarkStart w:id="77" w:name="_Toc2373289061"/>
-      <w:bookmarkStart w:id="78" w:name="_Toc2373282731"/>
-      <w:bookmarkStart w:id="79" w:name="_Toc2371564991"/>
-      <w:bookmarkStart w:id="80" w:name="_Toc2371453281"/>
-      <w:bookmarkStart w:id="81" w:name="_Toc2371446951"/>
-      <w:bookmarkStart w:id="82" w:name="_Toc2370682391"/>
-      <w:bookmarkStart w:id="83" w:name="_Toc2370672001"/>
-      <w:bookmarkStart w:id="84" w:name="_Toc2370487671"/>
-      <w:bookmarkStart w:id="85" w:name="_Toc2371565001"/>
-      <w:bookmarkStart w:id="86" w:name="_Toc2368138921"/>
-      <w:bookmarkStart w:id="87" w:name="_Toc2368151701"/>
-      <w:bookmarkStart w:id="88" w:name="_Toc2368126401"/>
-      <w:bookmarkStart w:id="89" w:name="_Toc2368113721"/>
-      <w:bookmarkStart w:id="90" w:name="_Toc2368107371"/>
-      <w:bookmarkStart w:id="91" w:name="_Toc2373289051"/>
-      <w:bookmarkStart w:id="92" w:name="_Toc2373282721"/>
-      <w:bookmarkStart w:id="93" w:name="_Toc2368119901"/>
-      <w:bookmarkStart w:id="94" w:name="_Toc2371453271"/>
-      <w:bookmarkStart w:id="95" w:name="_Toc2368132741"/>
-      <w:bookmarkStart w:id="96" w:name="_Toc2373282561"/>
-      <w:bookmarkStart w:id="97" w:name="_Toc2370671991"/>
-      <w:bookmarkStart w:id="98" w:name="_Toc2368120071"/>
-      <w:bookmarkStart w:id="99" w:name="_Toc2368151681"/>
-      <w:bookmarkStart w:id="100" w:name="_Toc2368145401"/>
-      <w:bookmarkStart w:id="101" w:name="_Toc2368139061"/>
-      <w:bookmarkStart w:id="102" w:name="_Toc2368132721"/>
-      <w:bookmarkStart w:id="103" w:name="_Toc2368126391"/>
-      <w:bookmarkStart w:id="104" w:name="_Toc2368120051"/>
-      <w:bookmarkStart w:id="105" w:name="_Toc2371564981"/>
-      <w:bookmarkStart w:id="106" w:name="_Toc2373289071"/>
-      <w:bookmarkStart w:id="107" w:name="_Toc2371446941"/>
-      <w:bookmarkStart w:id="108" w:name="_Toc2370682381"/>
-      <w:bookmarkStart w:id="109" w:name="_Toc2368139081"/>
-      <w:bookmarkStart w:id="110" w:name="_Toc2370487811"/>
-      <w:bookmarkStart w:id="111" w:name="_Toc2371446931"/>
-      <w:bookmarkStart w:id="112" w:name="_Toc2370682371"/>
-      <w:bookmarkStart w:id="113" w:name="_Toc2370671981"/>
-      <w:bookmarkStart w:id="114" w:name="_Toc2370487801"/>
-      <w:bookmarkStart w:id="115" w:name="_Toc2368151671"/>
-      <w:bookmarkStart w:id="116" w:name="_Toc2368145391"/>
-      <w:bookmarkStart w:id="117" w:name="_Toc2370671851"/>
-      <w:bookmarkStart w:id="118" w:name="_Toc2368139071"/>
-      <w:bookmarkStart w:id="119" w:name="_Toc2368126381"/>
-      <w:bookmarkStart w:id="120" w:name="_Toc2368145261"/>
-      <w:bookmarkStart w:id="121" w:name="_Toc2368120061"/>
-      <w:bookmarkStart w:id="122" w:name="_Toc2368107351"/>
-      <w:bookmarkStart w:id="123" w:name="_Toc2373288911"/>
-      <w:bookmarkStart w:id="124" w:name="_Toc2373282581"/>
-      <w:bookmarkStart w:id="125" w:name="_Toc2371564841"/>
-      <w:bookmarkStart w:id="126" w:name="_Toc2371453131"/>
-      <w:bookmarkStart w:id="127" w:name="_Toc2371446801"/>
-      <w:bookmarkStart w:id="128" w:name="_Toc2370682241"/>
-      <w:bookmarkStart w:id="129" w:name="_Toc2371564361"/>
-      <w:bookmarkStart w:id="130" w:name="_Toc2368132711"/>
-      <w:bookmarkStart w:id="131" w:name="_Toc2368151541"/>
-      <w:bookmarkStart w:id="132" w:name="_Toc2370681761"/>
-      <w:bookmarkStart w:id="133" w:name="_Toc2368113701"/>
-      <w:bookmarkStart w:id="134" w:name="_Toc2368132581"/>
-      <w:bookmarkStart w:id="135" w:name="_Toc2368126251"/>
-      <w:bookmarkStart w:id="136" w:name="_Toc2368119911"/>
-      <w:bookmarkStart w:id="137" w:name="_Toc2368113571"/>
-      <w:bookmarkStart w:id="138" w:name="_Toc2368107221"/>
-      <w:bookmarkStart w:id="139" w:name="_Toc2373288901"/>
-      <w:bookmarkStart w:id="140" w:name="_Toc2368113711"/>
-      <w:bookmarkStart w:id="141" w:name="_Toc2371564831"/>
-      <w:bookmarkStart w:id="142" w:name="_Toc2373289041"/>
-      <w:bookmarkStart w:id="143" w:name="_Toc2373282711"/>
-      <w:bookmarkStart w:id="144" w:name="_Toc2370682231"/>
-      <w:bookmarkStart w:id="145" w:name="_Toc2371453261"/>
-      <w:bookmarkStart w:id="146" w:name="_Toc2370487661"/>
-      <w:bookmarkStart w:id="147" w:name="_Toc2368151531"/>
-      <w:bookmarkStart w:id="148" w:name="_Toc2368145251"/>
-      <w:bookmarkStart w:id="149" w:name="_Toc2368138911"/>
-      <w:bookmarkStart w:id="150" w:name="_Toc2368132571"/>
-      <w:bookmarkStart w:id="151" w:name="_Toc2368126241"/>
-      <w:bookmarkStart w:id="152" w:name="_Toc2373282571"/>
-      <w:bookmarkStart w:id="153" w:name="_Toc2368107361"/>
-      <w:bookmarkStart w:id="154" w:name="_Toc2371453121"/>
-      <w:bookmarkStart w:id="155" w:name="_Toc2371446791"/>
-      <w:bookmarkStart w:id="156" w:name="_Toc2371564971"/>
-      <w:bookmarkStart w:id="157" w:name="_Toc2370671841"/>
-      <w:bookmarkStart w:id="158" w:name="_Toc2370682221"/>
-      <w:bookmarkStart w:id="159" w:name="_Toc2370671831"/>
-      <w:bookmarkStart w:id="160" w:name="_Toc2370487651"/>
-      <w:bookmarkStart w:id="161" w:name="_Toc2368151521"/>
-      <w:bookmarkStart w:id="162" w:name="_Toc2370682211"/>
-      <w:bookmarkStart w:id="163" w:name="_Toc2368138901"/>
-      <w:bookmarkStart w:id="164" w:name="_Toc2368139051"/>
-      <w:bookmarkStart w:id="165" w:name="_Toc2368126231"/>
-      <w:bookmarkStart w:id="166" w:name="_Toc2368151511"/>
-      <w:bookmarkStart w:id="167" w:name="_Toc2368113551"/>
-      <w:bookmarkStart w:id="168" w:name="_Toc2368120041"/>
-      <w:bookmarkStart w:id="169" w:name="_Toc2373288881"/>
-      <w:bookmarkStart w:id="170" w:name="_Toc2373282551"/>
-      <w:bookmarkStart w:id="171" w:name="_Toc2371564811"/>
-      <w:bookmarkStart w:id="172" w:name="_Toc2371453101"/>
-      <w:bookmarkStart w:id="173" w:name="_Toc2371446771"/>
-      <w:bookmarkStart w:id="174" w:name="_Toc2368145241"/>
-      <w:bookmarkStart w:id="175" w:name="_Toc2370682091"/>
-      <w:bookmarkStart w:id="176" w:name="_Toc2368132561"/>
-      <w:bookmarkStart w:id="177" w:name="_Toc2370671821"/>
-      <w:bookmarkStart w:id="178" w:name="_Toc2368119891"/>
-      <w:bookmarkStart w:id="179" w:name="_Toc2368145111"/>
-      <w:bookmarkStart w:id="180" w:name="_Toc2368107201"/>
-      <w:bookmarkStart w:id="181" w:name="_Toc2368145231"/>
-      <w:bookmarkStart w:id="182" w:name="_Toc2368132551"/>
-      <w:bookmarkStart w:id="183" w:name="_Toc2368126221"/>
-      <w:bookmarkStart w:id="184" w:name="_Toc2368119881"/>
-      <w:bookmarkStart w:id="185" w:name="_Toc2368113541"/>
-      <w:bookmarkStart w:id="186" w:name="_Toc2368107191"/>
-      <w:bookmarkStart w:id="187" w:name="_Toc2368132421"/>
-      <w:bookmarkStart w:id="188" w:name="_Toc2373282451"/>
-      <w:bookmarkStart w:id="189" w:name="_Toc2373288891"/>
-      <w:bookmarkStart w:id="190" w:name="_Toc2368113411"/>
-      <w:bookmarkStart w:id="191" w:name="_Toc2371446671"/>
-      <w:bookmarkStart w:id="192" w:name="_Toc2371446781"/>
-      <w:bookmarkStart w:id="193" w:name="_Toc2370671721"/>
-      <w:bookmarkStart w:id="194" w:name="_Toc2370487541"/>
-      <w:bookmarkStart w:id="195" w:name="_Toc2368151411"/>
-      <w:bookmarkStart w:id="196" w:name="_Toc2368145131"/>
-      <w:bookmarkStart w:id="197" w:name="_Toc2368138791"/>
-      <w:bookmarkStart w:id="198" w:name="_Toc2368132451"/>
-      <w:bookmarkStart w:id="199" w:name="_Toc2368113561"/>
-      <w:bookmarkStart w:id="200" w:name="_Toc2368107211"/>
-      <w:bookmarkStart w:id="201" w:name="_Toc2371564711"/>
-      <w:bookmarkStart w:id="202" w:name="_Toc2371453001"/>
-      <w:bookmarkStart w:id="203" w:name="_Toc2371453111"/>
-      <w:bookmarkStart w:id="204" w:name="_Toc2370682111"/>
-      <w:bookmarkStart w:id="205" w:name="_Toc2371446661"/>
-      <w:bookmarkStart w:id="206" w:name="_Toc2370682101"/>
-      <w:bookmarkStart w:id="207" w:name="_Toc2370671711"/>
-      <w:bookmarkStart w:id="208" w:name="_Toc2370487531"/>
-      <w:bookmarkStart w:id="209" w:name="_Toc2371446651"/>
-      <w:bookmarkStart w:id="210" w:name="_Toc2368145121"/>
-      <w:bookmarkStart w:id="211" w:name="_Toc2370671701"/>
-      <w:bookmarkStart w:id="212" w:name="_Toc2368132441"/>
-      <w:bookmarkStart w:id="213" w:name="_Toc2368151391"/>
-      <w:bookmarkStart w:id="214" w:name="_Toc2368119771"/>
-      <w:bookmarkStart w:id="215" w:name="_Toc2368138771"/>
-      <w:bookmarkStart w:id="216" w:name="_Toc2368107081"/>
-      <w:bookmarkStart w:id="217" w:name="_Toc2373288761"/>
-      <w:bookmarkStart w:id="218" w:name="_Toc2373282431"/>
-      <w:bookmarkStart w:id="219" w:name="_Toc2371564691"/>
-      <w:bookmarkStart w:id="220" w:name="_Toc2371452981"/>
-      <w:bookmarkStart w:id="221" w:name="_Toc2368151401"/>
-      <w:bookmarkStart w:id="222" w:name="_Toc2368151691"/>
-      <w:bookmarkStart w:id="223" w:name="_Toc2368138781"/>
-      <w:bookmarkStart w:id="224" w:name="_Toc2370487521"/>
-      <w:bookmarkStart w:id="225" w:name="_Toc2368126111"/>
-      <w:bookmarkStart w:id="226" w:name="_Toc2368132731"/>
-      <w:bookmarkStart w:id="227" w:name="_Toc2368113431"/>
-      <w:bookmarkStart w:id="228" w:name="_Toc2368132431"/>
-      <w:bookmarkStart w:id="229" w:name="_Toc2368126101"/>
-      <w:bookmarkStart w:id="230" w:name="_Toc2368119761"/>
-      <w:bookmarkStart w:id="231" w:name="_Toc2368113421"/>
-      <w:bookmarkStart w:id="232" w:name="_Toc2368126121"/>
-      <w:bookmarkStart w:id="233" w:name="_Toc2373288751"/>
-      <w:bookmarkStart w:id="234" w:name="_Toc2373282421"/>
-      <w:bookmarkStart w:id="235" w:name="_Toc2368107091"/>
-      <w:bookmarkStart w:id="236" w:name="_Toc2373288771"/>
-      <w:bookmarkStart w:id="237" w:name="_Toc2371446641"/>
-      <w:bookmarkStart w:id="238" w:name="_Toc2370682081"/>
-      <w:bookmarkStart w:id="239" w:name="_Toc2371452991"/>
-      <w:bookmarkStart w:id="240" w:name="_Toc2370487511"/>
-      <w:bookmarkStart w:id="241" w:name="_Toc2368151381"/>
-      <w:bookmarkStart w:id="242" w:name="_Toc2368145101"/>
-      <w:bookmarkStart w:id="243" w:name="_Toc2368138761"/>
-      <w:bookmarkStart w:id="244" w:name="_Toc2368107071"/>
-      <w:bookmarkStart w:id="245" w:name="_Toc2368119781"/>
-      <w:bookmarkStart w:id="246" w:name="_Toc2368113441"/>
-      <w:bookmarkStart w:id="247" w:name="_Toc2371564681"/>
-      <w:bookmarkStart w:id="248" w:name="_Toc2371452971"/>
-      <w:bookmarkStart w:id="249" w:name="_Toc2373282441"/>
-      <w:bookmarkStart w:id="250" w:name="_Toc2371564701"/>
-      <w:bookmarkStart w:id="251" w:name="_Toc2370671691"/>
-      <w:bookmarkStart w:id="252" w:name="_Toc2373282411"/>
-      <w:bookmarkStart w:id="253" w:name="_Toc2371564671"/>
-      <w:bookmarkStart w:id="254" w:name="_Toc2371452961"/>
-      <w:bookmarkStart w:id="255" w:name="_Toc2371446631"/>
-      <w:bookmarkStart w:id="256" w:name="_Toc2370682071"/>
-      <w:bookmarkStart w:id="257" w:name="_Toc2370671681"/>
-      <w:bookmarkStart w:id="258" w:name="_Toc2371452861"/>
-      <w:bookmarkStart w:id="259" w:name="_Toc2370487641"/>
-      <w:bookmarkStart w:id="260" w:name="_Toc2368145091"/>
-      <w:bookmarkStart w:id="261" w:name="_Toc2370671581"/>
-      <w:bookmarkStart w:id="262" w:name="_Toc2368138891"/>
-      <w:bookmarkStart w:id="263" w:name="_Toc2368126081"/>
-      <w:bookmarkStart w:id="264" w:name="_Toc2368119741"/>
-      <w:bookmarkStart w:id="265" w:name="_Toc2368113401"/>
-      <w:bookmarkStart w:id="266" w:name="_Toc2368107051"/>
-      <w:bookmarkStart w:id="267" w:name="_Toc2373288641"/>
-      <w:bookmarkStart w:id="268" w:name="_Toc2373282311"/>
-      <w:bookmarkStart w:id="269" w:name="_Toc2371564571"/>
-      <w:bookmarkStart w:id="270" w:name="_Toc2370487501"/>
-      <w:bookmarkStart w:id="271" w:name="_Toc2368151371"/>
-      <w:bookmarkStart w:id="272" w:name="_Toc2370681971"/>
-      <w:bookmarkStart w:id="273" w:name="_Toc2368138751"/>
-      <w:bookmarkStart w:id="274" w:name="_Toc2368132411"/>
-      <w:bookmarkStart w:id="275" w:name="_Toc2368151271"/>
-      <w:bookmarkStart w:id="276" w:name="_Toc2368144991"/>
-      <w:bookmarkStart w:id="277" w:name="_Toc2368138651"/>
-      <w:bookmarkStart w:id="278" w:name="_Toc2368132311"/>
-      <w:bookmarkStart w:id="279" w:name="_Toc2368125981"/>
-      <w:bookmarkStart w:id="280" w:name="_Toc2368119641"/>
-      <w:bookmarkStart w:id="281" w:name="_Toc2368138641"/>
-      <w:bookmarkStart w:id="282" w:name="_Toc2368106951"/>
-      <w:bookmarkStart w:id="283" w:name="_Toc2368119751"/>
-      <w:bookmarkStart w:id="284" w:name="_Toc2368119631"/>
-      <w:bookmarkStart w:id="285" w:name="_Toc2371564561"/>
-      <w:bookmarkStart w:id="286" w:name="_Toc2373288741"/>
-      <w:bookmarkStart w:id="287" w:name="_Toc2371446521"/>
-      <w:bookmarkStart w:id="288" w:name="_Toc2370681961"/>
-      <w:bookmarkStart w:id="289" w:name="_Toc2370671571"/>
-      <w:bookmarkStart w:id="290" w:name="_Toc2370487391"/>
-      <w:bookmarkStart w:id="291" w:name="_Toc2368151261"/>
-      <w:bookmarkStart w:id="292" w:name="_Toc2368144981"/>
-      <w:bookmarkStart w:id="293" w:name="_Toc2368113301"/>
-      <w:bookmarkStart w:id="294" w:name="_Toc2370671331"/>
-      <w:bookmarkStart w:id="295" w:name="_Toc2373288631"/>
-      <w:bookmarkStart w:id="296" w:name="_Toc2373282301"/>
-      <w:bookmarkStart w:id="297" w:name="_Toc2368119401"/>
-      <w:bookmarkStart w:id="298" w:name="_Toc2371452851"/>
-      <w:bookmarkStart w:id="299" w:name="_Toc2373288621"/>
-      <w:bookmarkStart w:id="300" w:name="_Toc2373282291"/>
-      <w:bookmarkStart w:id="301" w:name="_Toc2371564551"/>
-      <w:bookmarkStart w:id="302" w:name="_Toc2371452841"/>
-      <w:bookmarkStart w:id="303" w:name="_Toc2371446511"/>
-      <w:bookmarkStart w:id="304" w:name="_Toc2370681951"/>
-      <w:bookmarkStart w:id="305" w:name="_Toc2370671561"/>
-      <w:bookmarkStart w:id="306" w:name="_Toc2371452831"/>
-      <w:bookmarkStart w:id="307" w:name="_Toc2368151251"/>
-      <w:bookmarkStart w:id="308" w:name="_Toc2368144971"/>
-      <w:bookmarkStart w:id="309" w:name="_Toc2370671551"/>
-      <w:bookmarkStart w:id="310" w:name="_Toc2368113291"/>
-      <w:bookmarkStart w:id="311" w:name="_Toc2371446501"/>
-      <w:bookmarkStart w:id="312" w:name="_Toc2370487381"/>
-      <w:bookmarkStart w:id="313" w:name="_Toc2373282281"/>
-      <w:bookmarkStart w:id="314" w:name="_Toc2368132301"/>
-      <w:bookmarkStart w:id="315" w:name="_Toc2373288611"/>
-      <w:bookmarkStart w:id="316" w:name="_Toc2368106931"/>
-      <w:bookmarkStart w:id="317" w:name="_Toc2368113281"/>
-      <w:bookmarkStart w:id="318" w:name="_Toc2368119621"/>
-      <w:bookmarkStart w:id="319" w:name="_Toc2368125961"/>
-      <w:bookmarkStart w:id="320" w:name="_Toc2368132291"/>
-      <w:bookmarkStart w:id="321" w:name="_Toc2368138631"/>
-      <w:bookmarkStart w:id="322" w:name="_Toc2370487371"/>
-      <w:bookmarkStart w:id="323" w:name="_Toc2368151241"/>
-      <w:bookmarkStart w:id="324" w:name="_Toc2368144961"/>
-      <w:bookmarkStart w:id="325" w:name="_Toc2368138621"/>
-      <w:bookmarkStart w:id="326" w:name="_Toc2368132281"/>
-      <w:bookmarkStart w:id="327" w:name="_Toc2368125951"/>
-      <w:bookmarkStart w:id="328" w:name="_Toc2368119611"/>
-      <w:bookmarkStart w:id="329" w:name="_Toc2371564541"/>
-      <w:bookmarkStart w:id="330" w:name="_Toc2368125971"/>
-      <w:bookmarkStart w:id="331" w:name="_Toc2373288601"/>
-      <w:bookmarkStart w:id="332" w:name="_Toc2370681941"/>
-      <w:bookmarkStart w:id="333" w:name="_Toc2368106941"/>
-      <w:bookmarkStart w:id="334" w:name="_Toc2371452821"/>
-      <w:bookmarkStart w:id="335" w:name="_Toc2371446491"/>
-      <w:bookmarkStart w:id="336" w:name="_Toc2370681931"/>
-      <w:bookmarkStart w:id="337" w:name="_Toc2370671541"/>
-      <w:bookmarkStart w:id="338" w:name="_Toc2370487361"/>
-      <w:bookmarkStart w:id="339" w:name="_Toc2368126091"/>
-      <w:bookmarkStart w:id="340" w:name="_Toc2368151231"/>
-      <w:bookmarkStart w:id="341" w:name="_Toc2368113271"/>
-      <w:bookmarkStart w:id="342" w:name="_Toc2368107061"/>
-      <w:bookmarkStart w:id="343" w:name="_Toc2368106921"/>
-      <w:bookmarkStart w:id="344" w:name="_Toc2373282271"/>
-      <w:bookmarkStart w:id="345" w:name="_Toc2371564531"/>
-      <w:bookmarkStart w:id="346" w:name="_Toc2368106911"/>
-      <w:bookmarkStart w:id="347" w:name="_Toc2373288591"/>
-      <w:bookmarkStart w:id="348" w:name="_Toc2373282261"/>
-      <w:bookmarkStart w:id="349" w:name="_Toc2371564521"/>
-      <w:bookmarkStart w:id="350" w:name="_Toc2371452811"/>
-      <w:bookmarkStart w:id="351" w:name="_Toc2371446481"/>
-      <w:bookmarkStart w:id="352" w:name="_Toc2373282101"/>
-      <w:bookmarkStart w:id="353" w:name="_Toc2371446531"/>
-      <w:bookmarkStart w:id="354" w:name="_Toc2370487351"/>
-      <w:bookmarkStart w:id="355" w:name="_Toc2371446321"/>
-      <w:bookmarkStart w:id="356" w:name="_Toc2370487401"/>
-      <w:bookmarkStart w:id="357" w:name="_Toc2368138601"/>
-      <w:bookmarkStart w:id="358" w:name="_Toc2368132261"/>
-      <w:bookmarkStart w:id="359" w:name="_Toc2368125931"/>
-      <w:bookmarkStart w:id="360" w:name="_Toc2368119591"/>
-      <w:bookmarkStart w:id="361" w:name="_Toc2368113251"/>
-      <w:bookmarkStart w:id="362" w:name="_Toc2368106901"/>
-      <w:bookmarkStart w:id="363" w:name="_Toc2373288431"/>
-      <w:bookmarkStart w:id="364" w:name="_Toc2370681921"/>
-      <w:bookmarkStart w:id="365" w:name="_Toc2370671531"/>
-      <w:bookmarkStart w:id="366" w:name="_Toc2371452651"/>
-      <w:bookmarkStart w:id="367" w:name="_Toc2368151221"/>
-      <w:bookmarkStart w:id="368" w:name="_Toc2368144941"/>
-      <w:bookmarkStart w:id="369" w:name="_Toc2370671371"/>
-      <w:bookmarkStart w:id="370" w:name="_Toc2370487191"/>
-      <w:bookmarkStart w:id="371" w:name="_Toc2368151061"/>
-      <w:bookmarkStart w:id="372" w:name="_Toc2368144781"/>
-      <w:bookmarkStart w:id="373" w:name="_Toc2368138441"/>
-      <w:bookmarkStart w:id="374" w:name="_Toc2368132101"/>
-      <w:bookmarkStart w:id="375" w:name="_Toc2368144951"/>
-      <w:bookmarkStart w:id="376" w:name="_Toc2368119431"/>
-      <w:bookmarkStart w:id="377" w:name="_Toc2368132271"/>
-      <w:bookmarkStart w:id="378" w:name="_Toc2368125941"/>
-      <w:bookmarkStart w:id="379" w:name="_Toc2373288421"/>
-      <w:bookmarkStart w:id="380" w:name="_Toc2368113261"/>
-      <w:bookmarkStart w:id="381" w:name="_Toc2371564351"/>
-      <w:bookmarkStart w:id="382" w:name="_Toc2371452641"/>
-      <w:bookmarkStart w:id="383" w:name="_Toc2371446311"/>
-      <w:bookmarkStart w:id="384" w:name="_Toc2370681751"/>
-      <w:bookmarkStart w:id="385" w:name="_Toc2370671361"/>
-      <w:bookmarkStart w:id="386" w:name="_Toc2370487181"/>
-      <w:bookmarkStart w:id="387" w:name="_Toc2368125771"/>
-      <w:bookmarkStart w:id="388" w:name="_Toc2368138611"/>
-      <w:bookmarkStart w:id="389" w:name="_Toc2368113091"/>
-      <w:bookmarkStart w:id="390" w:name="_Toc2368106741"/>
-      <w:bookmarkStart w:id="391" w:name="_Toc2368119601"/>
-      <w:bookmarkStart w:id="392" w:name="_Toc2373282091"/>
-      <w:bookmarkStart w:id="393" w:name="_Toc2368113081"/>
-      <w:bookmarkStart w:id="394" w:name="_Toc2368106731"/>
-      <w:bookmarkStart w:id="395" w:name="_Toc2373288411"/>
-      <w:bookmarkStart w:id="396" w:name="_Toc2373282081"/>
-      <w:bookmarkStart w:id="397" w:name="_Toc2371564341"/>
-      <w:bookmarkStart w:id="398" w:name="_Toc2371452631"/>
-      <w:bookmarkStart w:id="399" w:name="_Toc2373288401"/>
-      <w:bookmarkStart w:id="400" w:name="_Toc2373282071"/>
-      <w:bookmarkStart w:id="401" w:name="_Toc2370671351"/>
-      <w:bookmarkStart w:id="402" w:name="_Toc2371452621"/>
-      <w:bookmarkStart w:id="403" w:name="_Toc2371446291"/>
-      <w:bookmarkStart w:id="404" w:name="_Toc2368144761"/>
-      <w:bookmarkStart w:id="405" w:name="_Toc2368138421"/>
-      <w:bookmarkStart w:id="406" w:name="_Toc2368132081"/>
-      <w:bookmarkStart w:id="407" w:name="_Toc2368125751"/>
-      <w:bookmarkStart w:id="408" w:name="_Toc2368119411"/>
-      <w:bookmarkStart w:id="409" w:name="_Toc2368113071"/>
-      <w:bookmarkStart w:id="410" w:name="_Toc2368106721"/>
-      <w:bookmarkStart w:id="411" w:name="_Toc2371446301"/>
-      <w:bookmarkStart w:id="412" w:name="_Toc2370681741"/>
-      <w:bookmarkStart w:id="413" w:name="_Toc2371564331"/>
-      <w:bookmarkStart w:id="414" w:name="_Toc2370487171"/>
-      <w:bookmarkStart w:id="415" w:name="_Toc2368151041"/>
-      <w:bookmarkStart w:id="416" w:name="_Toc2370681731"/>
-      <w:bookmarkStart w:id="417" w:name="_Toc2370671341"/>
-      <w:bookmarkStart w:id="418" w:name="_Toc2370487161"/>
-      <w:bookmarkStart w:id="419" w:name="_Toc2368151031"/>
-      <w:bookmarkStart w:id="420" w:name="_Toc2368144751"/>
-      <w:bookmarkStart w:id="421" w:name="_Toc2368138411"/>
-      <w:bookmarkStart w:id="422" w:name="_Toc2368151051"/>
-      <w:bookmarkStart w:id="423" w:name="_Toc2368125741"/>
-      <w:bookmarkStart w:id="424" w:name="_Toc2368138431"/>
-      <w:bookmarkStart w:id="425" w:name="_Toc2368132091"/>
-      <w:bookmarkStart w:id="426" w:name="_Toc2368106711"/>
-      <w:bookmarkStart w:id="427" w:name="_Toc2368119421"/>
-      <w:bookmarkStart w:id="428" w:name="_Toc2373282061"/>
-      <w:bookmarkStart w:id="429" w:name="_Toc2371564321"/>
-      <w:bookmarkStart w:id="430" w:name="_Toc2371452611"/>
-      <w:bookmarkStart w:id="431" w:name="_Toc2371446281"/>
-      <w:bookmarkStart w:id="432" w:name="_Toc2370681721"/>
-      <w:bookmarkStart w:id="433" w:name="_Toc2368138121"/>
-      <w:bookmarkStart w:id="434" w:name="_Toc2368132071"/>
-      <w:bookmarkStart w:id="435" w:name="_Toc2368144771"/>
-      <w:bookmarkStart w:id="436" w:name="_Toc2371446001"/>
-      <w:bookmarkStart w:id="437" w:name="_Toc2368113061"/>
-      <w:bookmarkStart w:id="438" w:name="_Toc2368125761"/>
-      <w:bookmarkStart w:id="439" w:name="_Toc2373288391"/>
+      <w:bookmarkStart w:id="65" w:name="_Global_operation1"/>
+      <w:bookmarkStart w:id="66" w:name="_Toc2368118391"/>
+      <w:bookmarkStart w:id="67" w:name="_Toc2368124731"/>
+      <w:bookmarkStart w:id="68" w:name="_Toc2368131061"/>
+      <w:bookmarkStart w:id="69" w:name="_Toc2368137401"/>
+      <w:bookmarkStart w:id="70" w:name="_Toc2368143741"/>
+      <w:bookmarkStart w:id="71" w:name="_Toc2368150021"/>
+      <w:bookmarkStart w:id="72" w:name="_Toc2370486151"/>
+      <w:bookmarkStart w:id="73" w:name="_Toc2370670331"/>
+      <w:bookmarkStart w:id="74" w:name="_Toc2371445301"/>
+      <w:bookmarkStart w:id="75" w:name="_Toc2368118401"/>
+      <w:bookmarkStart w:id="76" w:name="_Toc2371451611"/>
+      <w:bookmarkStart w:id="77" w:name="_Toc2373281081"/>
+      <w:bookmarkStart w:id="78" w:name="_Toc2368137411"/>
+      <w:bookmarkStart w:id="79" w:name="_Toc2371451631"/>
+      <w:bookmarkStart w:id="80" w:name="_Toc2370680721"/>
+      <w:bookmarkStart w:id="81" w:name="_Toc2371445281"/>
+      <w:bookmarkStart w:id="82" w:name="_Toc2373287411"/>
+      <w:bookmarkStart w:id="83" w:name="_Toc2371563321"/>
+      <w:bookmarkStart w:id="84" w:name="_Toc2373281061"/>
+      <w:bookmarkStart w:id="85" w:name="_Toc2373287391"/>
+      <w:bookmarkStart w:id="86" w:name="_Toc2368105711"/>
+      <w:bookmarkStart w:id="87" w:name="_Toc2368112061"/>
+      <w:bookmarkStart w:id="88" w:name="_Toc2373281071"/>
+      <w:bookmarkStart w:id="89" w:name="_Toc2368105721"/>
+      <w:bookmarkStart w:id="90" w:name="_Toc2368112091"/>
+      <w:bookmarkStart w:id="91" w:name="_Toc2368112071"/>
+      <w:bookmarkStart w:id="92" w:name="_Toc2368124751"/>
+      <w:bookmarkStart w:id="93" w:name="_Toc2368131101"/>
+      <w:bookmarkStart w:id="94" w:name="_Toc2370486161"/>
+      <w:bookmarkStart w:id="95" w:name="_Toc2370670341"/>
+      <w:bookmarkStart w:id="96" w:name="_Toc2370680731"/>
+      <w:bookmarkStart w:id="97" w:name="_Toc2371445291"/>
+      <w:bookmarkStart w:id="98" w:name="_Toc2371451621"/>
+      <w:bookmarkStart w:id="99" w:name="_Toc2371563331"/>
+      <w:bookmarkStart w:id="100" w:name="_Toc2370680741"/>
+      <w:bookmarkStart w:id="101" w:name="_Toc2373287401"/>
+      <w:bookmarkStart w:id="102" w:name="_Toc2368131071"/>
+      <w:bookmarkStart w:id="103" w:name="_Toc2371563341"/>
+      <w:bookmarkStart w:id="104" w:name="_Toc2368118411"/>
+      <w:bookmarkStart w:id="105" w:name="_Toc2368150031"/>
+      <w:bookmarkStart w:id="106" w:name="_Toc2368131081"/>
+      <w:bookmarkStart w:id="107" w:name="_Toc2368137421"/>
+      <w:bookmarkStart w:id="108" w:name="_Toc2368143761"/>
+      <w:bookmarkStart w:id="109" w:name="_Toc2368150041"/>
+      <w:bookmarkStart w:id="110" w:name="_Toc2370486171"/>
+      <w:bookmarkStart w:id="111" w:name="_Toc2370670351"/>
+      <w:bookmarkStart w:id="112" w:name="_Toc2368143771"/>
+      <w:bookmarkStart w:id="113" w:name="_Toc2370680771"/>
+      <w:bookmarkStart w:id="114" w:name="_Toc2370486181"/>
+      <w:bookmarkStart w:id="115" w:name="_Toc2370670361"/>
+      <w:bookmarkStart w:id="116" w:name="_Toc2371563371"/>
+      <w:bookmarkStart w:id="117" w:name="_Toc2371445311"/>
+      <w:bookmarkStart w:id="118" w:name="_Toc2368105731"/>
+      <w:bookmarkStart w:id="119" w:name="_Toc2368112081"/>
+      <w:bookmarkStart w:id="120" w:name="_Toc2368118421"/>
+      <w:bookmarkStart w:id="121" w:name="_Toc2368124761"/>
+      <w:bookmarkStart w:id="122" w:name="_Toc2368131091"/>
+      <w:bookmarkStart w:id="123" w:name="_Toc2368137431"/>
+      <w:bookmarkStart w:id="124" w:name="_Toc2370670381"/>
+      <w:bookmarkStart w:id="125" w:name="_Toc2368150051"/>
+      <w:bookmarkStart w:id="126" w:name="_Toc2368132061"/>
+      <w:bookmarkStart w:id="127" w:name="_Toc2371451661"/>
+      <w:bookmarkStart w:id="128" w:name="_Toc2370680751"/>
+      <w:bookmarkStart w:id="129" w:name="_Toc2368151021"/>
+      <w:bookmarkStart w:id="130" w:name="_Toc2371451641"/>
+      <w:bookmarkStart w:id="131" w:name="_Toc2371563351"/>
+      <w:bookmarkStart w:id="132" w:name="_Toc2373281091"/>
+      <w:bookmarkStart w:id="133" w:name="_Toc2373287421"/>
+      <w:bookmarkStart w:id="134" w:name="_Toc2368105741"/>
+      <w:bookmarkStart w:id="135" w:name="_Toc2373281131"/>
+      <w:bookmarkStart w:id="136" w:name="_Toc2373281101"/>
+      <w:bookmarkStart w:id="137" w:name="_Toc2373287431"/>
+      <w:bookmarkStart w:id="138" w:name="_Toc2368112131"/>
+      <w:bookmarkStart w:id="139" w:name="_Toc2368112101"/>
+      <w:bookmarkStart w:id="140" w:name="_Toc2368118441"/>
+      <w:bookmarkStart w:id="141" w:name="_Toc2368150061"/>
+      <w:bookmarkStart w:id="142" w:name="_Toc2370486191"/>
+      <w:bookmarkStart w:id="143" w:name="_Toc2370670371"/>
+      <w:bookmarkStart w:id="144" w:name="_Toc2370680761"/>
+      <w:bookmarkStart w:id="145" w:name="_Toc2371445321"/>
+      <w:bookmarkStart w:id="146" w:name="_Toc2371451651"/>
+      <w:bookmarkStart w:id="147" w:name="_Toc2371563361"/>
+      <w:bookmarkStart w:id="148" w:name="_Toc2368124741"/>
+      <w:bookmarkStart w:id="149" w:name="_Toc2368124771"/>
+      <w:bookmarkStart w:id="150" w:name="_Toc2368105751"/>
+      <w:bookmarkStart w:id="151" w:name="_Toc2368143751"/>
+      <w:bookmarkStart w:id="152" w:name="_Toc2368143781"/>
+      <w:bookmarkStart w:id="153" w:name="_Toc2368124781"/>
+      <w:bookmarkStart w:id="154" w:name="_Toc2368131111"/>
+      <w:bookmarkStart w:id="155" w:name="_Toc2368137451"/>
+      <w:bookmarkStart w:id="156" w:name="_Toc2368143791"/>
+      <w:bookmarkStart w:id="157" w:name="_Toc2368150071"/>
+      <w:bookmarkStart w:id="158" w:name="_Toc2370486201"/>
+      <w:bookmarkStart w:id="159" w:name="_Toc2368137461"/>
+      <w:bookmarkStart w:id="160" w:name="_Toc2370670411"/>
+      <w:bookmarkStart w:id="161" w:name="_Toc2368150081"/>
+      <w:bookmarkStart w:id="162" w:name="_Toc2370486211"/>
+      <w:bookmarkStart w:id="163" w:name="_Toc2371451691"/>
+      <w:bookmarkStart w:id="164" w:name="_Toc2370680781"/>
+      <w:bookmarkStart w:id="165" w:name="_Toc2373287441"/>
+      <w:bookmarkStart w:id="166" w:name="_Toc2368105761"/>
+      <w:bookmarkStart w:id="167" w:name="_Toc2368112111"/>
+      <w:bookmarkStart w:id="168" w:name="_Toc2368118451"/>
+      <w:bookmarkStart w:id="169" w:name="_Toc2368124791"/>
+      <w:bookmarkStart w:id="170" w:name="_Toc2368131121"/>
+      <w:bookmarkStart w:id="171" w:name="_Toc2370486231"/>
+      <w:bookmarkStart w:id="172" w:name="_Toc2368143801"/>
+      <w:bookmarkStart w:id="173" w:name="_Toc2370680801"/>
+      <w:bookmarkStart w:id="174" w:name="_Toc2371445361"/>
+      <w:bookmarkStart w:id="175" w:name="_Toc2370670391"/>
+      <w:bookmarkStart w:id="176" w:name="_Toc2371563401"/>
+      <w:bookmarkStart w:id="177" w:name="_Toc2371445341"/>
+      <w:bookmarkStart w:id="178" w:name="_Toc2371451671"/>
+      <w:bookmarkStart w:id="179" w:name="_Toc2371563381"/>
+      <w:bookmarkStart w:id="180" w:name="_Toc2373281121"/>
+      <w:bookmarkStart w:id="181" w:name="_Toc2373287451"/>
+      <w:bookmarkStart w:id="182" w:name="_Toc2368105771"/>
+      <w:bookmarkStart w:id="183" w:name="_Toc2371563391"/>
+      <w:bookmarkStart w:id="184" w:name="_Toc2371564821"/>
+      <w:bookmarkStart w:id="185" w:name="_Toc2368124801"/>
+      <w:bookmarkStart w:id="186" w:name="_Toc2368105781"/>
+      <w:bookmarkStart w:id="187" w:name="_Toc2373288781"/>
+      <w:bookmarkStart w:id="188" w:name="_Toc2368143811"/>
+      <w:bookmarkStart w:id="189" w:name="_Toc2368150091"/>
+      <w:bookmarkStart w:id="190" w:name="_Toc2370486221"/>
+      <w:bookmarkStart w:id="191" w:name="_Toc2370670401"/>
+      <w:bookmarkStart w:id="192" w:name="_Toc2370680791"/>
+      <w:bookmarkStart w:id="193" w:name="_Toc2371445351"/>
+      <w:bookmarkStart w:id="194" w:name="_Toc2371451681"/>
+      <w:bookmarkStart w:id="195" w:name="_Toc2368112121"/>
+      <w:bookmarkStart w:id="196" w:name="_Toc2368118461"/>
+      <w:bookmarkStart w:id="197" w:name="_Toc2373287461"/>
+      <w:bookmarkStart w:id="198" w:name="_Toc2368131131"/>
+      <w:bookmarkStart w:id="199" w:name="_Toc2368137471"/>
+      <w:bookmarkStart w:id="200" w:name="_Toc2368118471"/>
+      <w:bookmarkStart w:id="201" w:name="_Toc2368124811"/>
+      <w:bookmarkStart w:id="202" w:name="_Toc2368131141"/>
+      <w:bookmarkStart w:id="203" w:name="_Toc2368137481"/>
+      <w:bookmarkStart w:id="204" w:name="_Toc2368143821"/>
+      <w:bookmarkStart w:id="205" w:name="_Toc2368150101"/>
+      <w:bookmarkStart w:id="206" w:name="_Toc2368131151"/>
+      <w:bookmarkStart w:id="207" w:name="_Toc2370486491"/>
+      <w:bookmarkStart w:id="208" w:name="_Toc2368143831"/>
+      <w:bookmarkStart w:id="209" w:name="_Toc2368150111"/>
+      <w:bookmarkStart w:id="210" w:name="_Toc2371445621"/>
+      <w:bookmarkStart w:id="211" w:name="_Toc2370670421"/>
+      <w:bookmarkStart w:id="212" w:name="_Toc2373281141"/>
+      <w:bookmarkStart w:id="213" w:name="_Toc2373287471"/>
+      <w:bookmarkStart w:id="214" w:name="_Toc2368105791"/>
+      <w:bookmarkStart w:id="215" w:name="_Toc2368112141"/>
+      <w:bookmarkStart w:id="216" w:name="_Toc2368118481"/>
+      <w:bookmarkStart w:id="217" w:name="_Toc2368124821"/>
+      <w:bookmarkStart w:id="218" w:name="_Toc2368150361"/>
+      <w:bookmarkStart w:id="219" w:name="_Toc2368137491"/>
+      <w:bookmarkStart w:id="220" w:name="_Toc2371445331"/>
+      <w:bookmarkStart w:id="221" w:name="_Toc2370681061"/>
+      <w:bookmarkStart w:id="222" w:name="_Toc2370486241"/>
+      <w:bookmarkStart w:id="223" w:name="_Toc2373281111"/>
+      <w:bookmarkStart w:id="224" w:name="_Toc2370680811"/>
+      <w:bookmarkStart w:id="225" w:name="_Toc2371445371"/>
+      <w:bookmarkStart w:id="226" w:name="_Toc2371451701"/>
+      <w:bookmarkStart w:id="227" w:name="_Toc2371563411"/>
+      <w:bookmarkStart w:id="228" w:name="_Toc2373281151"/>
+      <w:bookmarkStart w:id="229" w:name="_Toc2373287481"/>
+      <w:bookmarkStart w:id="230" w:name="_Toc2371451711"/>
+      <w:bookmarkStart w:id="231" w:name="_Toc2371563421"/>
+      <w:bookmarkStart w:id="232" w:name="_Toc2368118491"/>
+      <w:bookmarkStart w:id="233" w:name="_Toc2373287491"/>
+      <w:bookmarkStart w:id="234" w:name="_Toc2368106041"/>
+      <w:bookmarkStart w:id="235" w:name="_Toc2368137501"/>
+      <w:bookmarkStart w:id="236" w:name="_Toc2368143841"/>
+      <w:bookmarkStart w:id="237" w:name="_Toc2368150121"/>
+      <w:bookmarkStart w:id="238" w:name="_Toc2370486251"/>
+      <w:bookmarkStart w:id="239" w:name="_Toc2370670431"/>
+      <w:bookmarkStart w:id="240" w:name="_Toc2370680821"/>
+      <w:bookmarkStart w:id="241" w:name="_Toc2371445381"/>
+      <w:bookmarkStart w:id="242" w:name="_Toc2368105801"/>
+      <w:bookmarkStart w:id="243" w:name="_Toc2368112151"/>
+      <w:bookmarkStart w:id="244" w:name="_Toc2373281161"/>
+      <w:bookmarkStart w:id="245" w:name="_Toc2368124831"/>
+      <w:bookmarkStart w:id="246" w:name="_Toc2368131161"/>
+      <w:bookmarkStart w:id="247" w:name="_Toc2368112391"/>
+      <w:bookmarkStart w:id="248" w:name="_Toc2368118731"/>
+      <w:bookmarkStart w:id="249" w:name="_Toc2368125071"/>
+      <w:bookmarkStart w:id="250" w:name="_Toc2368131401"/>
+      <w:bookmarkStart w:id="251" w:name="_Toc2368137741"/>
+      <w:bookmarkStart w:id="252" w:name="_Toc2368144081"/>
+      <w:bookmarkStart w:id="253" w:name="_Toc2368125081"/>
+      <w:bookmarkStart w:id="254" w:name="_Toc2368150391"/>
+      <w:bookmarkStart w:id="255" w:name="_Toc2368137751"/>
+      <w:bookmarkStart w:id="256" w:name="_Toc2370670671"/>
+      <w:bookmarkStart w:id="257" w:name="_Toc2370681091"/>
+      <w:bookmarkStart w:id="258" w:name="_Toc2370486501"/>
+      <w:bookmarkStart w:id="259" w:name="_Toc2371451951"/>
+      <w:bookmarkStart w:id="260" w:name="_Toc2373281401"/>
+      <w:bookmarkStart w:id="261" w:name="_Toc2373287731"/>
+      <w:bookmarkStart w:id="262" w:name="_Toc2368106051"/>
+      <w:bookmarkStart w:id="263" w:name="_Toc2368112401"/>
+      <w:bookmarkStart w:id="264" w:name="_Toc2368118741"/>
+      <w:bookmarkStart w:id="265" w:name="_Toc2368144111"/>
+      <w:bookmarkStart w:id="266" w:name="_Toc2368131411"/>
+      <w:bookmarkStart w:id="267" w:name="_Toc2368137801"/>
+      <w:bookmarkStart w:id="268" w:name="_Toc2370670701"/>
+      <w:bookmarkStart w:id="269" w:name="_Toc2368150371"/>
+      <w:bookmarkStart w:id="270" w:name="_Toc2370486551"/>
+      <w:bookmarkStart w:id="271" w:name="_Toc2370670681"/>
+      <w:bookmarkStart w:id="272" w:name="_Toc2370681071"/>
+      <w:bookmarkStart w:id="273" w:name="_Toc2371445631"/>
+      <w:bookmarkStart w:id="274" w:name="_Toc2371451961"/>
+      <w:bookmarkStart w:id="275" w:name="_Toc2371563671"/>
+      <w:bookmarkStart w:id="276" w:name="_Toc2373281411"/>
+      <w:bookmarkStart w:id="277" w:name="_Toc2371445641"/>
+      <w:bookmarkStart w:id="278" w:name="_Toc2371451971"/>
+      <w:bookmarkStart w:id="279" w:name="_Toc2368112411"/>
+      <w:bookmarkStart w:id="280" w:name="_Toc2373281421"/>
+      <w:bookmarkStart w:id="281" w:name="_Toc2373287751"/>
+      <w:bookmarkStart w:id="282" w:name="_Toc2368131421"/>
+      <w:bookmarkStart w:id="283" w:name="_Toc2368137761"/>
+      <w:bookmarkStart w:id="284" w:name="_Toc2368144101"/>
+      <w:bookmarkStart w:id="285" w:name="_Toc2368150381"/>
+      <w:bookmarkStart w:id="286" w:name="_Toc2370486511"/>
+      <w:bookmarkStart w:id="287" w:name="_Toc2370670691"/>
+      <w:bookmarkStart w:id="288" w:name="_Toc2370681081"/>
+      <w:bookmarkStart w:id="289" w:name="_Toc2373287741"/>
+      <w:bookmarkStart w:id="290" w:name="_Toc2368106061"/>
+      <w:bookmarkStart w:id="291" w:name="_Toc2371563681"/>
+      <w:bookmarkStart w:id="292" w:name="_Toc2368118751"/>
+      <w:bookmarkStart w:id="293" w:name="_Toc2368125091"/>
+      <w:bookmarkStart w:id="294" w:name="_Toc2368106071"/>
+      <w:bookmarkStart w:id="295" w:name="_Toc2368112421"/>
+      <w:bookmarkStart w:id="296" w:name="_Toc2368118761"/>
+      <w:bookmarkStart w:id="297" w:name="_Toc2368125101"/>
+      <w:bookmarkStart w:id="298" w:name="_Toc2368131431"/>
+      <w:bookmarkStart w:id="299" w:name="_Toc2368137771"/>
+      <w:bookmarkStart w:id="300" w:name="_Toc2368131441"/>
+      <w:bookmarkStart w:id="301" w:name="_Toc2368106091"/>
+      <w:bookmarkStart w:id="302" w:name="_Toc2370486521"/>
+      <w:bookmarkStart w:id="303" w:name="_Toc2368112441"/>
+      <w:bookmarkStart w:id="304" w:name="_Toc2371445651"/>
+      <w:bookmarkStart w:id="305" w:name="_Toc2371563691"/>
+      <w:bookmarkStart w:id="306" w:name="_Toc2373281431"/>
+      <w:bookmarkStart w:id="307" w:name="_Toc2373287761"/>
+      <w:bookmarkStart w:id="308" w:name="_Toc2368106081"/>
+      <w:bookmarkStart w:id="309" w:name="_Toc2368112431"/>
+      <w:bookmarkStart w:id="310" w:name="_Toc2368118771"/>
+      <w:bookmarkStart w:id="311" w:name="_Toc2368125111"/>
+      <w:bookmarkStart w:id="312" w:name="_Toc2368144141"/>
+      <w:bookmarkStart w:id="313" w:name="_Toc2370670731"/>
+      <w:bookmarkStart w:id="314" w:name="_Toc2368137781"/>
+      <w:bookmarkStart w:id="315" w:name="_Toc2368118781"/>
+      <w:bookmarkStart w:id="316" w:name="_Toc2373287771"/>
+      <w:bookmarkStart w:id="317" w:name="_Toc2373281441"/>
+      <w:bookmarkStart w:id="318" w:name="_Toc2371563701"/>
+      <w:bookmarkStart w:id="319" w:name="_Toc2371451991"/>
+      <w:bookmarkStart w:id="320" w:name="_Toc2371445661"/>
+      <w:bookmarkStart w:id="321" w:name="_Toc2370681101"/>
+      <w:bookmarkStart w:id="322" w:name="_Toc2370670711"/>
+      <w:bookmarkStart w:id="323" w:name="_Toc2370486531"/>
+      <w:bookmarkStart w:id="324" w:name="_Toc2370681111"/>
+      <w:bookmarkStart w:id="325" w:name="_Toc2371445671"/>
+      <w:bookmarkStart w:id="326" w:name="_Toc2368150401"/>
+      <w:bookmarkStart w:id="327" w:name="_Toc2371563711"/>
+      <w:bookmarkStart w:id="328" w:name="_Toc2373281451"/>
+      <w:bookmarkStart w:id="329" w:name="_Toc2368125121"/>
+      <w:bookmarkStart w:id="330" w:name="_Toc2368131451"/>
+      <w:bookmarkStart w:id="331" w:name="_Toc2368137791"/>
+      <w:bookmarkStart w:id="332" w:name="_Toc2368144131"/>
+      <w:bookmarkStart w:id="333" w:name="_Toc2368150411"/>
+      <w:bookmarkStart w:id="334" w:name="_Toc2370486541"/>
+      <w:bookmarkStart w:id="335" w:name="_Toc2370670721"/>
+      <w:bookmarkStart w:id="336" w:name="_Toc2370681431"/>
+      <w:bookmarkStart w:id="337" w:name="_Toc2368144121"/>
+      <w:bookmarkStart w:id="338" w:name="_Toc2371452001"/>
+      <w:bookmarkStart w:id="339" w:name="_Toc2373281771"/>
+      <w:bookmarkStart w:id="340" w:name="_Toc2371451981"/>
+      <w:bookmarkStart w:id="341" w:name="_Toc2373287781"/>
+      <w:bookmarkStart w:id="342" w:name="_Toc2368106101"/>
+      <w:bookmarkStart w:id="343" w:name="_Toc2368112451"/>
+      <w:bookmarkStart w:id="344" w:name="_Toc2368118791"/>
+      <w:bookmarkStart w:id="345" w:name="_Toc2368125131"/>
+      <w:bookmarkStart w:id="346" w:name="_Toc2368131461"/>
+      <w:bookmarkStart w:id="347" w:name="_Toc2373287791"/>
+      <w:bookmarkStart w:id="348" w:name="_Toc2368125431"/>
+      <w:bookmarkStart w:id="349" w:name="_Toc2368112731"/>
+      <w:bookmarkStart w:id="350" w:name="_Toc2368150421"/>
+      <w:bookmarkStart w:id="351" w:name="_Toc2368125411"/>
+      <w:bookmarkStart w:id="352" w:name="_Toc2368150721"/>
+      <w:bookmarkStart w:id="353" w:name="_Toc2368138081"/>
+      <w:bookmarkStart w:id="354" w:name="_Toc2370681121"/>
+      <w:bookmarkStart w:id="355" w:name="_Toc2371445681"/>
+      <w:bookmarkStart w:id="356" w:name="_Toc2371452011"/>
+      <w:bookmarkStart w:id="357" w:name="_Toc2371563721"/>
+      <w:bookmarkStart w:id="358" w:name="_Toc2373281461"/>
+      <w:bookmarkStart w:id="359" w:name="_Toc2368119091"/>
+      <w:bookmarkStart w:id="360" w:name="_Toc2368106381"/>
+      <w:bookmarkStart w:id="361" w:name="_Toc2368131761"/>
+      <w:bookmarkStart w:id="362" w:name="_Toc2368119071"/>
+      <w:bookmarkStart w:id="363" w:name="_Toc2368144441"/>
+      <w:bookmarkStart w:id="364" w:name="_Toc2368131741"/>
+      <w:bookmarkStart w:id="365" w:name="_Toc2370486851"/>
+      <w:bookmarkStart w:id="366" w:name="_Toc2368144421"/>
+      <w:bookmarkStart w:id="367" w:name="_Toc2368150701"/>
+      <w:bookmarkStart w:id="368" w:name="_Toc2370486831"/>
+      <w:bookmarkStart w:id="369" w:name="_Toc2370671011"/>
+      <w:bookmarkStart w:id="370" w:name="_Toc2370681401"/>
+      <w:bookmarkStart w:id="371" w:name="_Toc2368150711"/>
+      <w:bookmarkStart w:id="372" w:name="_Toc2370486841"/>
+      <w:bookmarkStart w:id="373" w:name="_Toc2371564001"/>
+      <w:bookmarkStart w:id="374" w:name="_Toc2373281741"/>
+      <w:bookmarkStart w:id="375" w:name="_Toc2371445971"/>
+      <w:bookmarkStart w:id="376" w:name="_Toc2371452301"/>
+      <w:bookmarkStart w:id="377" w:name="_Toc2368112741"/>
+      <w:bookmarkStart w:id="378" w:name="_Toc2368119081"/>
+      <w:bookmarkStart w:id="379" w:name="_Toc2368125421"/>
+      <w:bookmarkStart w:id="380" w:name="_Toc2368131751"/>
+      <w:bookmarkStart w:id="381" w:name="_Toc2368138091"/>
+      <w:bookmarkStart w:id="382" w:name="_Toc2368144431"/>
+      <w:bookmarkStart w:id="383" w:name="_Toc2371445961"/>
+      <w:bookmarkStart w:id="384" w:name="_Toc2371452291"/>
+      <w:bookmarkStart w:id="385" w:name="_Toc2370671021"/>
+      <w:bookmarkStart w:id="386" w:name="_Toc2370681411"/>
+      <w:bookmarkStart w:id="387" w:name="_Toc2373288071"/>
+      <w:bookmarkStart w:id="388" w:name="_Toc2368106391"/>
+      <w:bookmarkStart w:id="389" w:name="_Toc2371564011"/>
+      <w:bookmarkStart w:id="390" w:name="_Toc2373281751"/>
+      <w:bookmarkStart w:id="391" w:name="_Toc2373288081"/>
+      <w:bookmarkStart w:id="392" w:name="_Toc2368106401"/>
+      <w:bookmarkStart w:id="393" w:name="_Toc2368112751"/>
+      <w:bookmarkStart w:id="394" w:name="_Toc2373281761"/>
+      <w:bookmarkStart w:id="395" w:name="_Toc2368138401"/>
+      <w:bookmarkStart w:id="396" w:name="_Toc2368106411"/>
+      <w:bookmarkStart w:id="397" w:name="_Toc2368138101"/>
+      <w:bookmarkStart w:id="398" w:name="_Toc2368119101"/>
+      <w:bookmarkStart w:id="399" w:name="_Toc2370487151"/>
+      <w:bookmarkStart w:id="400" w:name="_Toc2368131771"/>
+      <w:bookmarkStart w:id="401" w:name="_Toc2370671031"/>
+      <w:bookmarkStart w:id="402" w:name="_Toc2370681421"/>
+      <w:bookmarkStart w:id="403" w:name="_Toc2371445981"/>
+      <w:bookmarkStart w:id="404" w:name="_Toc2371452311"/>
+      <w:bookmarkStart w:id="405" w:name="_Toc2371564021"/>
+      <w:bookmarkStart w:id="406" w:name="_Toc2368125731"/>
+      <w:bookmarkStart w:id="407" w:name="_Toc2373288091"/>
+      <w:bookmarkStart w:id="408" w:name="_Toc2368144091"/>
+      <w:bookmarkStart w:id="409" w:name="_Toc2368112761"/>
+      <w:bookmarkStart w:id="410" w:name="_Toc2368144741"/>
+      <w:bookmarkStart w:id="411" w:name="_Toc2368125441"/>
+      <w:bookmarkStart w:id="412" w:name="_Toc2371563661"/>
+      <w:bookmarkStart w:id="413" w:name="_Toc2368138111"/>
+      <w:bookmarkStart w:id="414" w:name="_Toc2368144451"/>
+      <w:bookmarkStart w:id="415" w:name="_Toc2368150731"/>
+      <w:bookmarkStart w:id="416" w:name="_Toc2370486861"/>
+      <w:bookmarkStart w:id="417" w:name="_Toc2370671041"/>
+      <w:bookmarkStart w:id="418" w:name="_Toc2370486871"/>
+      <w:bookmarkStart w:id="419" w:name="_Toc2370671051"/>
+      <w:bookmarkStart w:id="420" w:name="_Toc2371452321"/>
+      <w:bookmarkStart w:id="421" w:name="_Toc2371564031"/>
+      <w:bookmarkStart w:id="422" w:name="_Toc2371452331"/>
+      <w:bookmarkStart w:id="423" w:name="_Toc2368106421"/>
+      <w:bookmarkStart w:id="424" w:name="_Toc2368112771"/>
+      <w:bookmarkStart w:id="425" w:name="_Toc2368119111"/>
+      <w:bookmarkStart w:id="426" w:name="_Toc2368125451"/>
+      <w:bookmarkStart w:id="427" w:name="_Toc2368131781"/>
+      <w:bookmarkStart w:id="428" w:name="_Toc2368144461"/>
+      <w:bookmarkStart w:id="429" w:name="_Toc2368150741"/>
+      <w:bookmarkStart w:id="430" w:name="_Toc2368118431"/>
+      <w:bookmarkStart w:id="431" w:name="_Toc2371445991"/>
+      <w:bookmarkStart w:id="432" w:name="_Toc2370681441"/>
+      <w:bookmarkStart w:id="433" w:name="_Toc2368137441"/>
+      <w:bookmarkStart w:id="434" w:name="_Toc2373288101"/>
+      <w:bookmarkStart w:id="435" w:name="_Toc2371564041"/>
+      <w:bookmarkStart w:id="436" w:name="_Toc2373281781"/>
+      <w:bookmarkStart w:id="437" w:name="_Toc2373288111"/>
+      <w:bookmarkStart w:id="438" w:name="_Toc2368106701"/>
+      <w:bookmarkStart w:id="439" w:name="_Toc2368113051"/>
       <w:bookmarkStart w:id="440" w:name="_Toc2368119391"/>
-      <w:bookmarkStart w:id="441" w:name="_Toc2368113051"/>
-      <w:bookmarkStart w:id="442" w:name="_Toc2368106701"/>
-      <w:bookmarkStart w:id="443" w:name="_Toc2373288111"/>
-      <w:bookmarkStart w:id="444" w:name="_Toc2373281781"/>
-      <w:bookmarkStart w:id="445" w:name="_Toc2371564041"/>
-      <w:bookmarkStart w:id="446" w:name="_Toc2373288101"/>
-      <w:bookmarkStart w:id="447" w:name="_Toc2368137441"/>
-      <w:bookmarkStart w:id="448" w:name="_Toc2370681441"/>
-      <w:bookmarkStart w:id="449" w:name="_Toc2371445991"/>
-      <w:bookmarkStart w:id="450" w:name="_Toc2368118431"/>
-      <w:bookmarkStart w:id="451" w:name="_Toc2368150741"/>
-      <w:bookmarkStart w:id="452" w:name="_Toc2368144461"/>
-      <w:bookmarkStart w:id="453" w:name="_Toc2368131781"/>
-      <w:bookmarkStart w:id="454" w:name="_Toc2368125451"/>
-      <w:bookmarkStart w:id="455" w:name="_Toc2368119111"/>
-      <w:bookmarkStart w:id="456" w:name="_Toc2368112771"/>
-      <w:bookmarkStart w:id="457" w:name="_Toc2368106421"/>
-      <w:bookmarkStart w:id="458" w:name="_Toc2371452331"/>
-      <w:bookmarkStart w:id="459" w:name="_Toc2371564031"/>
-      <w:bookmarkStart w:id="460" w:name="_Toc2371452321"/>
-      <w:bookmarkStart w:id="461" w:name="_Toc2370671051"/>
-      <w:bookmarkStart w:id="462" w:name="_Toc2370486871"/>
-      <w:bookmarkStart w:id="463" w:name="_Toc2370671041"/>
-      <w:bookmarkStart w:id="464" w:name="_Toc2370486861"/>
-      <w:bookmarkStart w:id="465" w:name="_Toc2368150731"/>
-      <w:bookmarkStart w:id="466" w:name="_Toc2368144451"/>
-      <w:bookmarkStart w:id="467" w:name="_Toc2368138111"/>
-      <w:bookmarkStart w:id="468" w:name="_Toc2371563661"/>
-      <w:bookmarkStart w:id="469" w:name="_Toc2368125441"/>
-      <w:bookmarkStart w:id="470" w:name="_Toc2368144741"/>
-      <w:bookmarkStart w:id="471" w:name="_Toc2368112761"/>
-      <w:bookmarkStart w:id="472" w:name="_Toc2368144091"/>
-      <w:bookmarkStart w:id="473" w:name="_Toc2373288091"/>
-      <w:bookmarkStart w:id="474" w:name="_Toc2368125731"/>
-      <w:bookmarkStart w:id="475" w:name="_Toc2371564021"/>
-      <w:bookmarkStart w:id="476" w:name="_Toc2371452311"/>
-      <w:bookmarkStart w:id="477" w:name="_Toc2371445981"/>
-      <w:bookmarkStart w:id="478" w:name="_Toc2370681421"/>
-      <w:bookmarkStart w:id="479" w:name="_Toc2370671031"/>
-      <w:bookmarkStart w:id="480" w:name="_Toc2368131771"/>
-      <w:bookmarkStart w:id="481" w:name="_Toc2370487151"/>
-      <w:bookmarkStart w:id="482" w:name="_Toc2368119101"/>
-      <w:bookmarkStart w:id="483" w:name="_Toc2368138101"/>
-      <w:bookmarkStart w:id="484" w:name="_Toc2368106411"/>
-      <w:bookmarkStart w:id="485" w:name="_Toc2368138401"/>
-      <w:bookmarkStart w:id="486" w:name="_Toc2373281761"/>
-      <w:bookmarkStart w:id="487" w:name="_Toc2368112751"/>
-      <w:bookmarkStart w:id="488" w:name="_Toc2368106401"/>
-      <w:bookmarkStart w:id="489" w:name="_Toc2373288081"/>
-      <w:bookmarkStart w:id="490" w:name="_Toc2373281751"/>
-      <w:bookmarkStart w:id="491" w:name="_Toc2371564011"/>
-      <w:bookmarkStart w:id="492" w:name="_Toc2368106391"/>
-      <w:bookmarkStart w:id="493" w:name="_Toc2373288071"/>
-      <w:bookmarkStart w:id="494" w:name="_Toc2370681411"/>
-      <w:bookmarkStart w:id="495" w:name="_Toc2370671021"/>
-      <w:bookmarkStart w:id="496" w:name="_Toc2371452291"/>
-      <w:bookmarkStart w:id="497" w:name="_Toc2371445961"/>
-      <w:bookmarkStart w:id="498" w:name="_Toc2368144431"/>
-      <w:bookmarkStart w:id="499" w:name="_Toc2368138091"/>
-      <w:bookmarkStart w:id="500" w:name="_Toc2368131751"/>
-      <w:bookmarkStart w:id="501" w:name="_Toc2368125421"/>
-      <w:bookmarkStart w:id="502" w:name="_Toc2368119081"/>
-      <w:bookmarkStart w:id="503" w:name="_Toc2368112741"/>
-      <w:bookmarkStart w:id="504" w:name="_Toc2371452301"/>
-      <w:bookmarkStart w:id="505" w:name="_Toc2371445971"/>
-      <w:bookmarkStart w:id="506" w:name="_Toc2373281741"/>
-      <w:bookmarkStart w:id="507" w:name="_Toc2371564001"/>
-      <w:bookmarkStart w:id="508" w:name="_Toc2370486841"/>
-      <w:bookmarkStart w:id="509" w:name="_Toc2368150711"/>
-      <w:bookmarkStart w:id="510" w:name="_Toc2370681401"/>
-      <w:bookmarkStart w:id="511" w:name="_Toc2370671011"/>
-      <w:bookmarkStart w:id="512" w:name="_Toc2370486831"/>
-      <w:bookmarkStart w:id="513" w:name="_Toc2368150701"/>
-      <w:bookmarkStart w:id="514" w:name="_Toc2368144421"/>
-      <w:bookmarkStart w:id="515" w:name="_Toc2370486851"/>
-      <w:bookmarkStart w:id="516" w:name="_Toc2368131741"/>
-      <w:bookmarkStart w:id="517" w:name="_Toc2368144441"/>
-      <w:bookmarkStart w:id="518" w:name="_Toc2368119071"/>
-      <w:bookmarkStart w:id="519" w:name="_Toc2368131761"/>
-      <w:bookmarkStart w:id="520" w:name="_Toc2368106381"/>
-      <w:bookmarkStart w:id="521" w:name="_Toc2368119091"/>
-      <w:bookmarkStart w:id="522" w:name="_Toc2373281461"/>
-      <w:bookmarkStart w:id="523" w:name="_Toc2371563721"/>
-      <w:bookmarkStart w:id="524" w:name="_Toc2371452011"/>
-      <w:bookmarkStart w:id="525" w:name="_Toc2371445681"/>
-      <w:bookmarkStart w:id="526" w:name="_Toc2370681121"/>
-      <w:bookmarkStart w:id="527" w:name="_Toc2368138081"/>
-      <w:bookmarkStart w:id="528" w:name="_Toc2368150721"/>
-      <w:bookmarkStart w:id="529" w:name="_Toc2368125411"/>
-      <w:bookmarkStart w:id="530" w:name="_Toc2368150421"/>
-      <w:bookmarkStart w:id="531" w:name="_Toc2368112731"/>
-      <w:bookmarkStart w:id="532" w:name="_Toc2368125431"/>
-      <w:bookmarkStart w:id="533" w:name="_Toc2373287791"/>
-      <w:bookmarkStart w:id="534" w:name="_Toc2368131461"/>
-      <w:bookmarkStart w:id="535" w:name="_Toc2368125131"/>
-      <w:bookmarkStart w:id="536" w:name="_Toc2368118791"/>
-      <w:bookmarkStart w:id="537" w:name="_Toc2368112451"/>
-      <w:bookmarkStart w:id="538" w:name="_Toc2368106101"/>
-      <w:bookmarkStart w:id="539" w:name="_Toc2373287781"/>
-      <w:bookmarkStart w:id="540" w:name="_Toc2371451981"/>
-      <w:bookmarkStart w:id="541" w:name="_Toc2373281771"/>
-      <w:bookmarkStart w:id="542" w:name="_Toc2371452001"/>
-      <w:bookmarkStart w:id="543" w:name="_Toc2368144121"/>
-      <w:bookmarkStart w:id="544" w:name="_Toc2370681431"/>
-      <w:bookmarkStart w:id="545" w:name="_Toc2370670721"/>
-      <w:bookmarkStart w:id="546" w:name="_Toc2370486541"/>
-      <w:bookmarkStart w:id="547" w:name="_Toc2368150411"/>
-      <w:bookmarkStart w:id="548" w:name="_Toc2368144131"/>
-      <w:bookmarkStart w:id="549" w:name="_Toc2368137791"/>
-      <w:bookmarkStart w:id="550" w:name="_Toc2368131451"/>
-      <w:bookmarkStart w:id="551" w:name="_Toc2368125121"/>
-      <w:bookmarkStart w:id="552" w:name="_Toc2373281451"/>
-      <w:bookmarkStart w:id="553" w:name="_Toc2371563711"/>
-      <w:bookmarkStart w:id="554" w:name="_Toc2368150401"/>
-      <w:bookmarkStart w:id="555" w:name="_Toc2371445671"/>
-      <w:bookmarkStart w:id="556" w:name="_Toc2370681111"/>
-      <w:bookmarkStart w:id="557" w:name="_Toc2370486531"/>
-      <w:bookmarkStart w:id="558" w:name="_Toc2370670711"/>
-      <w:bookmarkStart w:id="559" w:name="_Toc2370681101"/>
-      <w:bookmarkStart w:id="560" w:name="_Toc2371445661"/>
-      <w:bookmarkStart w:id="561" w:name="_Toc2371451991"/>
-      <w:bookmarkStart w:id="562" w:name="_Toc2371563701"/>
-      <w:bookmarkStart w:id="563" w:name="_Toc2373281441"/>
-      <w:bookmarkStart w:id="564" w:name="_Toc2373287771"/>
-      <w:bookmarkStart w:id="565" w:name="_Toc2368118781"/>
-      <w:bookmarkStart w:id="566" w:name="_Toc2368137781"/>
-      <w:bookmarkStart w:id="567" w:name="_Toc2370670731"/>
-      <w:bookmarkStart w:id="568" w:name="_Toc2368144141"/>
-      <w:bookmarkStart w:id="569" w:name="_Toc2368125111"/>
-      <w:bookmarkStart w:id="570" w:name="_Toc2368118771"/>
-      <w:bookmarkStart w:id="571" w:name="_Toc2368112431"/>
-      <w:bookmarkStart w:id="572" w:name="_Toc2368106081"/>
-      <w:bookmarkStart w:id="573" w:name="_Toc2373287761"/>
-      <w:bookmarkStart w:id="574" w:name="_Toc2373281431"/>
-      <w:bookmarkStart w:id="575" w:name="_Toc2371563691"/>
-      <w:bookmarkStart w:id="576" w:name="_Toc2371445651"/>
-      <w:bookmarkStart w:id="577" w:name="_Toc2368112441"/>
-      <w:bookmarkStart w:id="578" w:name="_Toc2370486521"/>
-      <w:bookmarkStart w:id="579" w:name="_Toc2368106091"/>
-      <w:bookmarkStart w:id="580" w:name="_Toc2368131441"/>
-      <w:bookmarkStart w:id="581" w:name="_Toc2368137771"/>
-      <w:bookmarkStart w:id="582" w:name="_Toc2368131431"/>
-      <w:bookmarkStart w:id="583" w:name="_Toc2368125101"/>
-      <w:bookmarkStart w:id="584" w:name="_Toc2368118761"/>
-      <w:bookmarkStart w:id="585" w:name="_Toc2368112421"/>
-      <w:bookmarkStart w:id="586" w:name="_Toc2368106071"/>
-      <w:bookmarkStart w:id="587" w:name="_Toc2368125091"/>
-      <w:bookmarkStart w:id="588" w:name="_Toc2368118751"/>
-      <w:bookmarkStart w:id="589" w:name="_Toc2371563681"/>
-      <w:bookmarkStart w:id="590" w:name="_Toc2368106061"/>
-      <w:bookmarkStart w:id="591" w:name="_Toc2373287741"/>
-      <w:bookmarkStart w:id="592" w:name="_Toc2370681081"/>
-      <w:bookmarkStart w:id="593" w:name="_Toc2370670691"/>
-      <w:bookmarkStart w:id="594" w:name="_Toc2370486511"/>
-      <w:bookmarkStart w:id="595" w:name="_Toc2368150381"/>
-      <w:bookmarkStart w:id="596" w:name="_Toc2368144101"/>
-      <w:bookmarkStart w:id="597" w:name="_Toc2368137761"/>
-      <w:bookmarkStart w:id="598" w:name="_Toc2368131421"/>
-      <w:bookmarkStart w:id="599" w:name="_Toc2373287751"/>
-      <w:bookmarkStart w:id="600" w:name="_Toc2373281421"/>
-      <w:bookmarkStart w:id="601" w:name="_Toc2368112411"/>
-      <w:bookmarkStart w:id="602" w:name="_Toc2371451971"/>
-      <w:bookmarkStart w:id="603" w:name="_Toc2371445641"/>
-      <w:bookmarkStart w:id="604" w:name="_Toc2373281411"/>
-      <w:bookmarkStart w:id="605" w:name="_Toc2371563671"/>
-      <w:bookmarkStart w:id="606" w:name="_Toc2371451961"/>
-      <w:bookmarkStart w:id="607" w:name="_Toc2371445631"/>
-      <w:bookmarkStart w:id="608" w:name="_Toc2370681071"/>
-      <w:bookmarkStart w:id="609" w:name="_Toc2370670681"/>
-      <w:bookmarkStart w:id="610" w:name="_Toc2370486551"/>
-      <w:bookmarkStart w:id="611" w:name="_Toc2368150371"/>
-      <w:bookmarkStart w:id="612" w:name="_Toc2370670701"/>
-      <w:bookmarkStart w:id="613" w:name="_Toc2368137801"/>
-      <w:bookmarkStart w:id="614" w:name="_Toc2368131411"/>
-      <w:bookmarkStart w:id="615" w:name="_Toc2368144111"/>
-      <w:bookmarkStart w:id="616" w:name="_Toc2368118741"/>
-      <w:bookmarkStart w:id="617" w:name="_Toc2368112401"/>
-      <w:bookmarkStart w:id="618" w:name="_Toc2368106051"/>
-      <w:bookmarkStart w:id="619" w:name="_Toc2373287731"/>
-      <w:bookmarkStart w:id="620" w:name="_Toc2373281401"/>
-      <w:bookmarkStart w:id="621" w:name="_Toc2371451951"/>
-      <w:bookmarkStart w:id="622" w:name="_Toc2370486501"/>
-      <w:bookmarkStart w:id="623" w:name="_Toc2370681091"/>
-      <w:bookmarkStart w:id="624" w:name="_Toc2370670671"/>
-      <w:bookmarkStart w:id="625" w:name="_Toc2368137751"/>
-      <w:bookmarkStart w:id="626" w:name="_Toc2368150391"/>
-      <w:bookmarkStart w:id="627" w:name="_Toc2368125081"/>
-      <w:bookmarkStart w:id="628" w:name="_Toc2368144081"/>
-      <w:bookmarkStart w:id="629" w:name="_Toc2368137741"/>
-      <w:bookmarkStart w:id="630" w:name="_Toc2368131401"/>
-      <w:bookmarkStart w:id="631" w:name="_Toc2368125071"/>
-      <w:bookmarkStart w:id="632" w:name="_Toc2368118731"/>
-      <w:bookmarkStart w:id="633" w:name="_Toc2368112391"/>
-      <w:bookmarkStart w:id="634" w:name="_Toc2368131161"/>
-      <w:bookmarkStart w:id="635" w:name="_Toc2368124831"/>
-      <w:bookmarkStart w:id="636" w:name="_Toc2373281161"/>
-      <w:bookmarkStart w:id="637" w:name="_Toc2368112151"/>
-      <w:bookmarkStart w:id="638" w:name="_Toc2368105801"/>
-      <w:bookmarkStart w:id="639" w:name="_Toc2371445381"/>
-      <w:bookmarkStart w:id="640" w:name="_Toc2370680821"/>
-      <w:bookmarkStart w:id="641" w:name="_Toc2370670431"/>
-      <w:bookmarkStart w:id="642" w:name="_Toc2370486251"/>
-      <w:bookmarkStart w:id="643" w:name="_Toc2368150121"/>
-      <w:bookmarkStart w:id="644" w:name="_Toc2368143841"/>
-      <w:bookmarkStart w:id="645" w:name="_Toc2368137501"/>
-      <w:bookmarkStart w:id="646" w:name="_Toc2368106041"/>
-      <w:bookmarkStart w:id="647" w:name="_Toc2373287491"/>
-      <w:bookmarkStart w:id="648" w:name="_Toc2368118491"/>
-      <w:bookmarkStart w:id="649" w:name="_Toc2371563421"/>
-      <w:bookmarkStart w:id="650" w:name="_Toc2371451711"/>
-      <w:bookmarkStart w:id="651" w:name="_Toc2373287481"/>
-      <w:bookmarkStart w:id="652" w:name="_Toc2373281151"/>
-      <w:bookmarkStart w:id="653" w:name="_Toc2371563411"/>
-      <w:bookmarkStart w:id="654" w:name="_Toc2371451701"/>
-      <w:bookmarkStart w:id="655" w:name="_Toc2371445371"/>
-      <w:bookmarkStart w:id="656" w:name="_Toc2370680811"/>
-      <w:bookmarkStart w:id="657" w:name="_Toc2373281111"/>
-      <w:bookmarkStart w:id="658" w:name="_Toc2370486241"/>
-      <w:bookmarkStart w:id="659" w:name="_Toc2370681061"/>
-      <w:bookmarkStart w:id="660" w:name="_Toc2371445331"/>
-      <w:bookmarkStart w:id="661" w:name="_Toc2368137491"/>
-      <w:bookmarkStart w:id="662" w:name="_Toc2368150361"/>
-      <w:bookmarkStart w:id="663" w:name="_Toc2368124821"/>
-      <w:bookmarkStart w:id="664" w:name="_Toc2368118481"/>
-      <w:bookmarkStart w:id="665" w:name="_Toc2368112141"/>
-      <w:bookmarkStart w:id="666" w:name="_Toc2368105791"/>
-      <w:bookmarkStart w:id="667" w:name="_Toc2373287471"/>
-      <w:bookmarkStart w:id="668" w:name="_Toc2373281141"/>
-      <w:bookmarkStart w:id="669" w:name="_Toc2370670421"/>
-      <w:bookmarkStart w:id="670" w:name="_Toc2371445621"/>
-      <w:bookmarkStart w:id="671" w:name="_Toc2368150111"/>
-      <w:bookmarkStart w:id="672" w:name="_Toc2368143831"/>
-      <w:bookmarkStart w:id="673" w:name="_Toc2370486491"/>
-      <w:bookmarkStart w:id="674" w:name="_Toc2368131151"/>
-      <w:bookmarkStart w:id="675" w:name="_Toc2368150101"/>
-      <w:bookmarkStart w:id="676" w:name="_Toc2368143821"/>
-      <w:bookmarkStart w:id="677" w:name="_Toc2368137481"/>
-      <w:bookmarkStart w:id="678" w:name="_Toc2368131141"/>
-      <w:bookmarkStart w:id="679" w:name="_Toc2368124811"/>
-      <w:bookmarkStart w:id="680" w:name="_Toc2368118471"/>
-      <w:bookmarkStart w:id="681" w:name="_Toc2368137471"/>
-      <w:bookmarkStart w:id="682" w:name="_Toc2368131131"/>
-      <w:bookmarkStart w:id="683" w:name="_Toc2373287461"/>
-      <w:bookmarkStart w:id="684" w:name="_Toc2368118461"/>
-      <w:bookmarkStart w:id="685" w:name="_Toc2368112121"/>
-      <w:bookmarkStart w:id="686" w:name="_Toc2371451681"/>
-      <w:bookmarkStart w:id="687" w:name="_Toc2371445351"/>
-      <w:bookmarkStart w:id="688" w:name="_Toc2370680791"/>
-      <w:bookmarkStart w:id="689" w:name="_Toc2370670401"/>
-      <w:bookmarkStart w:id="690" w:name="_Toc2370486221"/>
-      <w:bookmarkStart w:id="691" w:name="_Toc2368150091"/>
-      <w:bookmarkStart w:id="692" w:name="_Toc2368143811"/>
-      <w:bookmarkStart w:id="693" w:name="_Toc2373288781"/>
-      <w:bookmarkStart w:id="694" w:name="_Toc2368105781"/>
-      <w:bookmarkStart w:id="695" w:name="_Toc2368124801"/>
-      <w:bookmarkStart w:id="696" w:name="_Toc2371564821"/>
-      <w:bookmarkStart w:id="697" w:name="_Toc2371563391"/>
-      <w:bookmarkStart w:id="698" w:name="_Toc2368105771"/>
-      <w:bookmarkStart w:id="699" w:name="_Toc2373287451"/>
-      <w:bookmarkStart w:id="700" w:name="_Toc2373281121"/>
-      <w:bookmarkStart w:id="701" w:name="_Toc2371563381"/>
-      <w:bookmarkStart w:id="702" w:name="_Toc2371451671"/>
-      <w:bookmarkStart w:id="703" w:name="_Toc2371445341"/>
-      <w:bookmarkStart w:id="704" w:name="_Toc2371563401"/>
-      <w:bookmarkStart w:id="705" w:name="_Toc2370670391"/>
-      <w:bookmarkStart w:id="706" w:name="_Toc2371445361"/>
-      <w:bookmarkStart w:id="707" w:name="_Toc2370680801"/>
-      <w:bookmarkStart w:id="708" w:name="_Toc2368143801"/>
-      <w:bookmarkStart w:id="709" w:name="_Toc2370486231"/>
-      <w:bookmarkStart w:id="710" w:name="_Toc2368131121"/>
-      <w:bookmarkStart w:id="711" w:name="_Toc2368124791"/>
-      <w:bookmarkStart w:id="712" w:name="_Toc2368118451"/>
-      <w:bookmarkStart w:id="713" w:name="_Toc2368112111"/>
-      <w:bookmarkStart w:id="714" w:name="_Toc2368105761"/>
-      <w:bookmarkStart w:id="715" w:name="_Toc2373287441"/>
-      <w:bookmarkStart w:id="716" w:name="_Toc2370680781"/>
-      <w:bookmarkStart w:id="717" w:name="_Toc2371451691"/>
-      <w:bookmarkStart w:id="718" w:name="_Toc2370486211"/>
-      <w:bookmarkStart w:id="719" w:name="_Toc2368150081"/>
-      <w:bookmarkStart w:id="720" w:name="_Toc2370670411"/>
-      <w:bookmarkStart w:id="721" w:name="_Toc2368137461"/>
-      <w:bookmarkStart w:id="722" w:name="_Toc2370486201"/>
-      <w:bookmarkStart w:id="723" w:name="_Toc2368150071"/>
-      <w:bookmarkStart w:id="724" w:name="_Toc2368143791"/>
-      <w:bookmarkStart w:id="725" w:name="_Toc2368137451"/>
-      <w:bookmarkStart w:id="726" w:name="_Toc2368131111"/>
-      <w:bookmarkStart w:id="727" w:name="_Toc2368124781"/>
-      <w:bookmarkStart w:id="728" w:name="_Toc2368143781"/>
-      <w:bookmarkStart w:id="729" w:name="_Toc2368143751"/>
-      <w:bookmarkStart w:id="730" w:name="_Toc2368105751"/>
-      <w:bookmarkStart w:id="731" w:name="_Toc2368124771"/>
-      <w:bookmarkStart w:id="732" w:name="_Toc2368124741"/>
-      <w:bookmarkStart w:id="733" w:name="_Toc2371563361"/>
-      <w:bookmarkStart w:id="734" w:name="_Toc2371451651"/>
-      <w:bookmarkStart w:id="735" w:name="_Toc2371445321"/>
-      <w:bookmarkStart w:id="736" w:name="_Toc2370680761"/>
-      <w:bookmarkStart w:id="737" w:name="_Toc2370670371"/>
-      <w:bookmarkStart w:id="738" w:name="_Toc2370486191"/>
-      <w:bookmarkStart w:id="739" w:name="_Toc2368150061"/>
-      <w:bookmarkStart w:id="740" w:name="_Toc2368118441"/>
-      <w:bookmarkStart w:id="741" w:name="_Toc2368112101"/>
-      <w:bookmarkStart w:id="742" w:name="_Toc2368112131"/>
-      <w:bookmarkStart w:id="743" w:name="_Toc2373287431"/>
-      <w:bookmarkStart w:id="744" w:name="_Toc2373281101"/>
-      <w:bookmarkStart w:id="745" w:name="_Toc2373281131"/>
-      <w:bookmarkStart w:id="746" w:name="_Toc2368105741"/>
-      <w:bookmarkStart w:id="747" w:name="_Toc2373287421"/>
-      <w:bookmarkStart w:id="748" w:name="_Toc2373281091"/>
-      <w:bookmarkStart w:id="749" w:name="_Toc2371563351"/>
-      <w:bookmarkStart w:id="750" w:name="_Toc2371451641"/>
-      <w:bookmarkStart w:id="751" w:name="_Toc2368151021"/>
-      <w:bookmarkStart w:id="752" w:name="_Toc2370680751"/>
-      <w:bookmarkStart w:id="753" w:name="_Toc2371451661"/>
-      <w:bookmarkStart w:id="754" w:name="_Toc2368132061"/>
-      <w:bookmarkStart w:id="755" w:name="_Toc2368150051"/>
-      <w:bookmarkStart w:id="756" w:name="_Toc2370670381"/>
-      <w:bookmarkStart w:id="757" w:name="_Toc2368137431"/>
-      <w:bookmarkStart w:id="758" w:name="_Toc2368131091"/>
-      <w:bookmarkStart w:id="759" w:name="_Toc2368124761"/>
-      <w:bookmarkStart w:id="760" w:name="_Toc2368118421"/>
-      <w:bookmarkStart w:id="761" w:name="_Toc2368112081"/>
-      <w:bookmarkStart w:id="762" w:name="_Toc2368105731"/>
-      <w:bookmarkStart w:id="763" w:name="_Toc2371445311"/>
-      <w:bookmarkStart w:id="764" w:name="_Toc2371563371"/>
-      <w:bookmarkStart w:id="765" w:name="_Toc2370670361"/>
-      <w:bookmarkStart w:id="766" w:name="_Toc2370486181"/>
-      <w:bookmarkStart w:id="767" w:name="_Toc2370680771"/>
-      <w:bookmarkStart w:id="768" w:name="_Toc2368143771"/>
-      <w:bookmarkStart w:id="769" w:name="_Toc2370670351"/>
-      <w:bookmarkStart w:id="770" w:name="_Toc2370486171"/>
-      <w:bookmarkStart w:id="771" w:name="_Toc2368150041"/>
-      <w:bookmarkStart w:id="772" w:name="_Toc2368143761"/>
-      <w:bookmarkStart w:id="773" w:name="_Toc2368137421"/>
-      <w:bookmarkStart w:id="774" w:name="_Toc2368131081"/>
-      <w:bookmarkStart w:id="775" w:name="_Toc2368150031"/>
-      <w:bookmarkStart w:id="776" w:name="_Toc2368118411"/>
-      <w:bookmarkStart w:id="777" w:name="_Toc2371563341"/>
-      <w:bookmarkStart w:id="778" w:name="_Toc2368131071"/>
-      <w:bookmarkStart w:id="779" w:name="_Toc2373287401"/>
-      <w:bookmarkStart w:id="780" w:name="_Toc2370680741"/>
-      <w:bookmarkStart w:id="781" w:name="_Toc2371563331"/>
-      <w:bookmarkStart w:id="782" w:name="_Toc2371451621"/>
-      <w:bookmarkStart w:id="783" w:name="_Toc2371445291"/>
-      <w:bookmarkStart w:id="784" w:name="_Toc2370680731"/>
-      <w:bookmarkStart w:id="785" w:name="_Toc2370670341"/>
-      <w:bookmarkStart w:id="786" w:name="_Toc2370486161"/>
-      <w:bookmarkStart w:id="787" w:name="_Toc2368131101"/>
-      <w:bookmarkStart w:id="788" w:name="_Toc2368124751"/>
-      <w:bookmarkStart w:id="789" w:name="_Toc2368112071"/>
-      <w:bookmarkStart w:id="790" w:name="_Toc2368112091"/>
-      <w:bookmarkStart w:id="791" w:name="_Toc2368105721"/>
-      <w:bookmarkStart w:id="792" w:name="_Toc2373281071"/>
-      <w:bookmarkStart w:id="793" w:name="_Toc2368112061"/>
-      <w:bookmarkStart w:id="794" w:name="_Toc2368105711"/>
-      <w:bookmarkStart w:id="795" w:name="_Toc2373287391"/>
-      <w:bookmarkStart w:id="796" w:name="_Toc2373281061"/>
-      <w:bookmarkStart w:id="797" w:name="_Toc2371563321"/>
-      <w:bookmarkStart w:id="798" w:name="_Toc2373287411"/>
-      <w:bookmarkStart w:id="799" w:name="_Toc2371445281"/>
-      <w:bookmarkStart w:id="800" w:name="_Toc2370680721"/>
-      <w:bookmarkStart w:id="801" w:name="_Toc2371451631"/>
-      <w:bookmarkStart w:id="802" w:name="_Toc2368137411"/>
-      <w:bookmarkStart w:id="803" w:name="_Toc2373281081"/>
-      <w:bookmarkStart w:id="804" w:name="_Toc2371451611"/>
-      <w:bookmarkStart w:id="805" w:name="_Toc2368118401"/>
-      <w:bookmarkStart w:id="806" w:name="_Toc2371445301"/>
-      <w:bookmarkStart w:id="807" w:name="_Toc2370670331"/>
-      <w:bookmarkStart w:id="808" w:name="_Toc2370486151"/>
-      <w:bookmarkStart w:id="809" w:name="_Toc2368150021"/>
-      <w:bookmarkStart w:id="810" w:name="_Toc2368143741"/>
-      <w:bookmarkStart w:id="811" w:name="_Toc2368137401"/>
-      <w:bookmarkStart w:id="812" w:name="_Toc2368131061"/>
-      <w:bookmarkStart w:id="813" w:name="_Toc2368124731"/>
-      <w:bookmarkStart w:id="814" w:name="_Toc2368118391"/>
-      <w:bookmarkStart w:id="815" w:name="_Global_operation1"/>
+      <w:bookmarkStart w:id="441" w:name="_Toc2373288391"/>
+      <w:bookmarkStart w:id="442" w:name="_Toc2368125761"/>
+      <w:bookmarkStart w:id="443" w:name="_Toc2368113061"/>
+      <w:bookmarkStart w:id="444" w:name="_Toc2371446001"/>
+      <w:bookmarkStart w:id="445" w:name="_Toc2368144771"/>
+      <w:bookmarkStart w:id="446" w:name="_Toc2368132071"/>
+      <w:bookmarkStart w:id="447" w:name="_Toc2368138121"/>
+      <w:bookmarkStart w:id="448" w:name="_Toc2370681721"/>
+      <w:bookmarkStart w:id="449" w:name="_Toc2371446281"/>
+      <w:bookmarkStart w:id="450" w:name="_Toc2371452611"/>
+      <w:bookmarkStart w:id="451" w:name="_Toc2371564321"/>
+      <w:bookmarkStart w:id="452" w:name="_Toc2373282061"/>
+      <w:bookmarkStart w:id="453" w:name="_Toc2368119421"/>
+      <w:bookmarkStart w:id="454" w:name="_Toc2368106711"/>
+      <w:bookmarkStart w:id="455" w:name="_Toc2368132091"/>
+      <w:bookmarkStart w:id="456" w:name="_Toc2368138431"/>
+      <w:bookmarkStart w:id="457" w:name="_Toc2368125741"/>
+      <w:bookmarkStart w:id="458" w:name="_Toc2368151051"/>
+      <w:bookmarkStart w:id="459" w:name="_Toc2368138411"/>
+      <w:bookmarkStart w:id="460" w:name="_Toc2368144751"/>
+      <w:bookmarkStart w:id="461" w:name="_Toc2368151031"/>
+      <w:bookmarkStart w:id="462" w:name="_Toc2370487161"/>
+      <w:bookmarkStart w:id="463" w:name="_Toc2370671341"/>
+      <w:bookmarkStart w:id="464" w:name="_Toc2370681731"/>
+      <w:bookmarkStart w:id="465" w:name="_Toc2368151041"/>
+      <w:bookmarkStart w:id="466" w:name="_Toc2370487171"/>
+      <w:bookmarkStart w:id="467" w:name="_Toc2371564331"/>
+      <w:bookmarkStart w:id="468" w:name="_Toc2370681741"/>
+      <w:bookmarkStart w:id="469" w:name="_Toc2371446301"/>
+      <w:bookmarkStart w:id="470" w:name="_Toc2368106721"/>
+      <w:bookmarkStart w:id="471" w:name="_Toc2368113071"/>
+      <w:bookmarkStart w:id="472" w:name="_Toc2368119411"/>
+      <w:bookmarkStart w:id="473" w:name="_Toc2368125751"/>
+      <w:bookmarkStart w:id="474" w:name="_Toc2368132081"/>
+      <w:bookmarkStart w:id="475" w:name="_Toc2368138421"/>
+      <w:bookmarkStart w:id="476" w:name="_Toc2368144761"/>
+      <w:bookmarkStart w:id="477" w:name="_Toc2371446291"/>
+      <w:bookmarkStart w:id="478" w:name="_Toc2371452621"/>
+      <w:bookmarkStart w:id="479" w:name="_Toc2370671351"/>
+      <w:bookmarkStart w:id="480" w:name="_Toc2373282071"/>
+      <w:bookmarkStart w:id="481" w:name="_Toc2373288401"/>
+      <w:bookmarkStart w:id="482" w:name="_Toc2371452631"/>
+      <w:bookmarkStart w:id="483" w:name="_Toc2371564341"/>
+      <w:bookmarkStart w:id="484" w:name="_Toc2373282081"/>
+      <w:bookmarkStart w:id="485" w:name="_Toc2373288411"/>
+      <w:bookmarkStart w:id="486" w:name="_Toc2368106731"/>
+      <w:bookmarkStart w:id="487" w:name="_Toc2368113081"/>
+      <w:bookmarkStart w:id="488" w:name="_Toc2373282091"/>
+      <w:bookmarkStart w:id="489" w:name="_Toc2368119601"/>
+      <w:bookmarkStart w:id="490" w:name="_Toc2368106741"/>
+      <w:bookmarkStart w:id="491" w:name="_Toc2368113091"/>
+      <w:bookmarkStart w:id="492" w:name="_Toc2368138611"/>
+      <w:bookmarkStart w:id="493" w:name="_Toc2368125771"/>
+      <w:bookmarkStart w:id="494" w:name="_Toc2370487181"/>
+      <w:bookmarkStart w:id="495" w:name="_Toc2370671361"/>
+      <w:bookmarkStart w:id="496" w:name="_Toc2370681751"/>
+      <w:bookmarkStart w:id="497" w:name="_Toc2371446311"/>
+      <w:bookmarkStart w:id="498" w:name="_Toc2371452641"/>
+      <w:bookmarkStart w:id="499" w:name="_Toc2371564351"/>
+      <w:bookmarkStart w:id="500" w:name="_Toc2368113261"/>
+      <w:bookmarkStart w:id="501" w:name="_Toc2373288421"/>
+      <w:bookmarkStart w:id="502" w:name="_Toc2368125941"/>
+      <w:bookmarkStart w:id="503" w:name="_Toc2368132271"/>
+      <w:bookmarkStart w:id="504" w:name="_Toc2368119431"/>
+      <w:bookmarkStart w:id="505" w:name="_Toc2368144951"/>
+      <w:bookmarkStart w:id="506" w:name="_Toc2368132101"/>
+      <w:bookmarkStart w:id="507" w:name="_Toc2368138441"/>
+      <w:bookmarkStart w:id="508" w:name="_Toc2368144781"/>
+      <w:bookmarkStart w:id="509" w:name="_Toc2368151061"/>
+      <w:bookmarkStart w:id="510" w:name="_Toc2370487191"/>
+      <w:bookmarkStart w:id="511" w:name="_Toc2370671371"/>
+      <w:bookmarkStart w:id="512" w:name="_Toc2368144941"/>
+      <w:bookmarkStart w:id="513" w:name="_Toc2368151221"/>
+      <w:bookmarkStart w:id="514" w:name="_Toc2371452651"/>
+      <w:bookmarkStart w:id="515" w:name="_Toc2370671531"/>
+      <w:bookmarkStart w:id="516" w:name="_Toc2370681921"/>
+      <w:bookmarkStart w:id="517" w:name="_Toc2373288431"/>
+      <w:bookmarkStart w:id="518" w:name="_Toc2368106901"/>
+      <w:bookmarkStart w:id="519" w:name="_Toc2368113251"/>
+      <w:bookmarkStart w:id="520" w:name="_Toc2368119591"/>
+      <w:bookmarkStart w:id="521" w:name="_Toc2368125931"/>
+      <w:bookmarkStart w:id="522" w:name="_Toc2368132261"/>
+      <w:bookmarkStart w:id="523" w:name="_Toc2368138601"/>
+      <w:bookmarkStart w:id="524" w:name="_Toc2370487401"/>
+      <w:bookmarkStart w:id="525" w:name="_Toc2371446321"/>
+      <w:bookmarkStart w:id="526" w:name="_Toc2370487351"/>
+      <w:bookmarkStart w:id="527" w:name="_Toc2371446531"/>
+      <w:bookmarkStart w:id="528" w:name="_Toc2373282101"/>
+      <w:bookmarkStart w:id="529" w:name="_Toc2371446481"/>
+      <w:bookmarkStart w:id="530" w:name="_Toc2371452811"/>
+      <w:bookmarkStart w:id="531" w:name="_Toc2371564521"/>
+      <w:bookmarkStart w:id="532" w:name="_Toc2373282261"/>
+      <w:bookmarkStart w:id="533" w:name="_Toc2373288591"/>
+      <w:bookmarkStart w:id="534" w:name="_Toc2368106911"/>
+      <w:bookmarkStart w:id="535" w:name="_Toc2371564531"/>
+      <w:bookmarkStart w:id="536" w:name="_Toc2373282271"/>
+      <w:bookmarkStart w:id="537" w:name="_Toc2368106921"/>
+      <w:bookmarkStart w:id="538" w:name="_Toc2368107061"/>
+      <w:bookmarkStart w:id="539" w:name="_Toc2368113271"/>
+      <w:bookmarkStart w:id="540" w:name="_Toc2368151231"/>
+      <w:bookmarkStart w:id="541" w:name="_Toc2368126091"/>
+      <w:bookmarkStart w:id="542" w:name="_Toc2370487361"/>
+      <w:bookmarkStart w:id="543" w:name="_Toc2370671541"/>
+      <w:bookmarkStart w:id="544" w:name="_Toc2370681931"/>
+      <w:bookmarkStart w:id="545" w:name="_Toc2371446491"/>
+      <w:bookmarkStart w:id="546" w:name="_Toc2371452821"/>
+      <w:bookmarkStart w:id="547" w:name="_Toc2368106941"/>
+      <w:bookmarkStart w:id="548" w:name="_Toc2370681941"/>
+      <w:bookmarkStart w:id="549" w:name="_Toc2373288601"/>
+      <w:bookmarkStart w:id="550" w:name="_Toc2368125971"/>
+      <w:bookmarkStart w:id="551" w:name="_Toc2371564541"/>
+      <w:bookmarkStart w:id="552" w:name="_Toc2368119611"/>
+      <w:bookmarkStart w:id="553" w:name="_Toc2368125951"/>
+      <w:bookmarkStart w:id="554" w:name="_Toc2368132281"/>
+      <w:bookmarkStart w:id="555" w:name="_Toc2368138621"/>
+      <w:bookmarkStart w:id="556" w:name="_Toc2368144961"/>
+      <w:bookmarkStart w:id="557" w:name="_Toc2368151241"/>
+      <w:bookmarkStart w:id="558" w:name="_Toc2370487371"/>
+      <w:bookmarkStart w:id="559" w:name="_Toc2368138631"/>
+      <w:bookmarkStart w:id="560" w:name="_Toc2368132291"/>
+      <w:bookmarkStart w:id="561" w:name="_Toc2368125961"/>
+      <w:bookmarkStart w:id="562" w:name="_Toc2368119621"/>
+      <w:bookmarkStart w:id="563" w:name="_Toc2368113281"/>
+      <w:bookmarkStart w:id="564" w:name="_Toc2368106931"/>
+      <w:bookmarkStart w:id="565" w:name="_Toc2373288611"/>
+      <w:bookmarkStart w:id="566" w:name="_Toc2368132301"/>
+      <w:bookmarkStart w:id="567" w:name="_Toc2373282281"/>
+      <w:bookmarkStart w:id="568" w:name="_Toc2370487381"/>
+      <w:bookmarkStart w:id="569" w:name="_Toc2371446501"/>
+      <w:bookmarkStart w:id="570" w:name="_Toc2368113291"/>
+      <w:bookmarkStart w:id="571" w:name="_Toc2370671551"/>
+      <w:bookmarkStart w:id="572" w:name="_Toc2368144971"/>
+      <w:bookmarkStart w:id="573" w:name="_Toc2368151251"/>
+      <w:bookmarkStart w:id="574" w:name="_Toc2371452831"/>
+      <w:bookmarkStart w:id="575" w:name="_Toc2370671561"/>
+      <w:bookmarkStart w:id="576" w:name="_Toc2370681951"/>
+      <w:bookmarkStart w:id="577" w:name="_Toc2371446511"/>
+      <w:bookmarkStart w:id="578" w:name="_Toc2371452841"/>
+      <w:bookmarkStart w:id="579" w:name="_Toc2371564551"/>
+      <w:bookmarkStart w:id="580" w:name="_Toc2373282291"/>
+      <w:bookmarkStart w:id="581" w:name="_Toc2373288621"/>
+      <w:bookmarkStart w:id="582" w:name="_Toc2371452851"/>
+      <w:bookmarkStart w:id="583" w:name="_Toc2368119401"/>
+      <w:bookmarkStart w:id="584" w:name="_Toc2373282301"/>
+      <w:bookmarkStart w:id="585" w:name="_Toc2373288631"/>
+      <w:bookmarkStart w:id="586" w:name="_Toc2370671331"/>
+      <w:bookmarkStart w:id="587" w:name="_Toc2368113301"/>
+      <w:bookmarkStart w:id="588" w:name="_Toc2368144981"/>
+      <w:bookmarkStart w:id="589" w:name="_Toc2368151261"/>
+      <w:bookmarkStart w:id="590" w:name="_Toc2370487391"/>
+      <w:bookmarkStart w:id="591" w:name="_Toc2370671571"/>
+      <w:bookmarkStart w:id="592" w:name="_Toc2370681961"/>
+      <w:bookmarkStart w:id="593" w:name="_Toc2371446521"/>
+      <w:bookmarkStart w:id="594" w:name="_Toc2373288741"/>
+      <w:bookmarkStart w:id="595" w:name="_Toc2371564561"/>
+      <w:bookmarkStart w:id="596" w:name="_Toc2368119631"/>
+      <w:bookmarkStart w:id="597" w:name="_Toc2368119751"/>
+      <w:bookmarkStart w:id="598" w:name="_Toc2368106951"/>
+      <w:bookmarkStart w:id="599" w:name="_Toc2368138641"/>
+      <w:bookmarkStart w:id="600" w:name="_Toc2368119641"/>
+      <w:bookmarkStart w:id="601" w:name="_Toc2368125981"/>
+      <w:bookmarkStart w:id="602" w:name="_Toc2368132311"/>
+      <w:bookmarkStart w:id="603" w:name="_Toc2368138651"/>
+      <w:bookmarkStart w:id="604" w:name="_Toc2368144991"/>
+      <w:bookmarkStart w:id="605" w:name="_Toc2368151271"/>
+      <w:bookmarkStart w:id="606" w:name="_Toc2368132411"/>
+      <w:bookmarkStart w:id="607" w:name="_Toc2368138751"/>
+      <w:bookmarkStart w:id="608" w:name="_Toc2370681971"/>
+      <w:bookmarkStart w:id="609" w:name="_Toc2368151371"/>
+      <w:bookmarkStart w:id="610" w:name="_Toc2370487501"/>
+      <w:bookmarkStart w:id="611" w:name="_Toc2371564571"/>
+      <w:bookmarkStart w:id="612" w:name="_Toc2373282311"/>
+      <w:bookmarkStart w:id="613" w:name="_Toc2373288641"/>
+      <w:bookmarkStart w:id="614" w:name="_Toc2368107051"/>
+      <w:bookmarkStart w:id="615" w:name="_Toc2368113401"/>
+      <w:bookmarkStart w:id="616" w:name="_Toc2368119741"/>
+      <w:bookmarkStart w:id="617" w:name="_Toc2368126081"/>
+      <w:bookmarkStart w:id="618" w:name="_Toc2368138891"/>
+      <w:bookmarkStart w:id="619" w:name="_Toc2370671581"/>
+      <w:bookmarkStart w:id="620" w:name="_Toc2368145091"/>
+      <w:bookmarkStart w:id="621" w:name="_Toc2370487641"/>
+      <w:bookmarkStart w:id="622" w:name="_Toc2371452861"/>
+      <w:bookmarkStart w:id="623" w:name="_Toc2370671681"/>
+      <w:bookmarkStart w:id="624" w:name="_Toc2370682071"/>
+      <w:bookmarkStart w:id="625" w:name="_Toc2371446631"/>
+      <w:bookmarkStart w:id="626" w:name="_Toc2371452961"/>
+      <w:bookmarkStart w:id="627" w:name="_Toc2371564671"/>
+      <w:bookmarkStart w:id="628" w:name="_Toc2373282411"/>
+      <w:bookmarkStart w:id="629" w:name="_Toc2370671691"/>
+      <w:bookmarkStart w:id="630" w:name="_Toc2371564701"/>
+      <w:bookmarkStart w:id="631" w:name="_Toc2373282441"/>
+      <w:bookmarkStart w:id="632" w:name="_Toc2371452971"/>
+      <w:bookmarkStart w:id="633" w:name="_Toc2371564681"/>
+      <w:bookmarkStart w:id="634" w:name="_Toc2368113441"/>
+      <w:bookmarkStart w:id="635" w:name="_Toc2368119781"/>
+      <w:bookmarkStart w:id="636" w:name="_Toc2368107071"/>
+      <w:bookmarkStart w:id="637" w:name="_Toc2368138761"/>
+      <w:bookmarkStart w:id="638" w:name="_Toc2368145101"/>
+      <w:bookmarkStart w:id="639" w:name="_Toc2368151381"/>
+      <w:bookmarkStart w:id="640" w:name="_Toc2370487511"/>
+      <w:bookmarkStart w:id="641" w:name="_Toc2371452991"/>
+      <w:bookmarkStart w:id="642" w:name="_Toc2370682081"/>
+      <w:bookmarkStart w:id="643" w:name="_Toc2371446641"/>
+      <w:bookmarkStart w:id="644" w:name="_Toc2373288771"/>
+      <w:bookmarkStart w:id="645" w:name="_Toc2368107091"/>
+      <w:bookmarkStart w:id="646" w:name="_Toc2373282421"/>
+      <w:bookmarkStart w:id="647" w:name="_Toc2373288751"/>
+      <w:bookmarkStart w:id="648" w:name="_Toc2368126121"/>
+      <w:bookmarkStart w:id="649" w:name="_Toc2368113421"/>
+      <w:bookmarkStart w:id="650" w:name="_Toc2368119761"/>
+      <w:bookmarkStart w:id="651" w:name="_Toc2368126101"/>
+      <w:bookmarkStart w:id="652" w:name="_Toc2368132431"/>
+      <w:bookmarkStart w:id="653" w:name="_Toc2368113431"/>
+      <w:bookmarkStart w:id="654" w:name="_Toc2368132731"/>
+      <w:bookmarkStart w:id="655" w:name="_Toc2368126111"/>
+      <w:bookmarkStart w:id="656" w:name="_Toc2370487521"/>
+      <w:bookmarkStart w:id="657" w:name="_Toc2368138781"/>
+      <w:bookmarkStart w:id="658" w:name="_Toc2368151691"/>
+      <w:bookmarkStart w:id="659" w:name="_Toc2368151401"/>
+      <w:bookmarkStart w:id="660" w:name="_Toc2371452981"/>
+      <w:bookmarkStart w:id="661" w:name="_Toc2371564691"/>
+      <w:bookmarkStart w:id="662" w:name="_Toc2373282431"/>
+      <w:bookmarkStart w:id="663" w:name="_Toc2373288761"/>
+      <w:bookmarkStart w:id="664" w:name="_Toc2368107081"/>
+      <w:bookmarkStart w:id="665" w:name="_Toc2368138771"/>
+      <w:bookmarkStart w:id="666" w:name="_Toc2368119771"/>
+      <w:bookmarkStart w:id="667" w:name="_Toc2368151391"/>
+      <w:bookmarkStart w:id="668" w:name="_Toc2368132441"/>
+      <w:bookmarkStart w:id="669" w:name="_Toc2370671701"/>
+      <w:bookmarkStart w:id="670" w:name="_Toc2368145121"/>
+      <w:bookmarkStart w:id="671" w:name="_Toc2371446651"/>
+      <w:bookmarkStart w:id="672" w:name="_Toc2370487531"/>
+      <w:bookmarkStart w:id="673" w:name="_Toc2370671711"/>
+      <w:bookmarkStart w:id="674" w:name="_Toc2370682101"/>
+      <w:bookmarkStart w:id="675" w:name="_Toc2371446661"/>
+      <w:bookmarkStart w:id="676" w:name="_Toc2370682111"/>
+      <w:bookmarkStart w:id="677" w:name="_Toc2371453111"/>
+      <w:bookmarkStart w:id="678" w:name="_Toc2371453001"/>
+      <w:bookmarkStart w:id="679" w:name="_Toc2371564711"/>
+      <w:bookmarkStart w:id="680" w:name="_Toc2368107211"/>
+      <w:bookmarkStart w:id="681" w:name="_Toc2368113561"/>
+      <w:bookmarkStart w:id="682" w:name="_Toc2368132451"/>
+      <w:bookmarkStart w:id="683" w:name="_Toc2368138791"/>
+      <w:bookmarkStart w:id="684" w:name="_Toc2368145131"/>
+      <w:bookmarkStart w:id="685" w:name="_Toc2368151411"/>
+      <w:bookmarkStart w:id="686" w:name="_Toc2370487541"/>
+      <w:bookmarkStart w:id="687" w:name="_Toc2370671721"/>
+      <w:bookmarkStart w:id="688" w:name="_Toc2371446781"/>
+      <w:bookmarkStart w:id="689" w:name="_Toc2371446671"/>
+      <w:bookmarkStart w:id="690" w:name="_Toc2368113411"/>
+      <w:bookmarkStart w:id="691" w:name="_Toc2373288891"/>
+      <w:bookmarkStart w:id="692" w:name="_Toc2373282451"/>
+      <w:bookmarkStart w:id="693" w:name="_Toc2368132421"/>
+      <w:bookmarkStart w:id="694" w:name="_Toc2368107191"/>
+      <w:bookmarkStart w:id="695" w:name="_Toc2368113541"/>
+      <w:bookmarkStart w:id="696" w:name="_Toc2368119881"/>
+      <w:bookmarkStart w:id="697" w:name="_Toc2368126221"/>
+      <w:bookmarkStart w:id="698" w:name="_Toc2368132551"/>
+      <w:bookmarkStart w:id="699" w:name="_Toc2368145231"/>
+      <w:bookmarkStart w:id="700" w:name="_Toc2368107201"/>
+      <w:bookmarkStart w:id="701" w:name="_Toc2368145111"/>
+      <w:bookmarkStart w:id="702" w:name="_Toc2368119891"/>
+      <w:bookmarkStart w:id="703" w:name="_Toc2370671821"/>
+      <w:bookmarkStart w:id="704" w:name="_Toc2368132561"/>
+      <w:bookmarkStart w:id="705" w:name="_Toc2370682091"/>
+      <w:bookmarkStart w:id="706" w:name="_Toc2368145241"/>
+      <w:bookmarkStart w:id="707" w:name="_Toc2371446771"/>
+      <w:bookmarkStart w:id="708" w:name="_Toc2371453101"/>
+      <w:bookmarkStart w:id="709" w:name="_Toc2371564811"/>
+      <w:bookmarkStart w:id="710" w:name="_Toc2373282551"/>
+      <w:bookmarkStart w:id="711" w:name="_Toc2373288881"/>
+      <w:bookmarkStart w:id="712" w:name="_Toc2368120041"/>
+      <w:bookmarkStart w:id="713" w:name="_Toc2368113551"/>
+      <w:bookmarkStart w:id="714" w:name="_Toc2368151511"/>
+      <w:bookmarkStart w:id="715" w:name="_Toc2368126231"/>
+      <w:bookmarkStart w:id="716" w:name="_Toc2368139051"/>
+      <w:bookmarkStart w:id="717" w:name="_Toc2368138901"/>
+      <w:bookmarkStart w:id="718" w:name="_Toc2370682211"/>
+      <w:bookmarkStart w:id="719" w:name="_Toc2368151521"/>
+      <w:bookmarkStart w:id="720" w:name="_Toc2370487651"/>
+      <w:bookmarkStart w:id="721" w:name="_Toc2370671831"/>
+      <w:bookmarkStart w:id="722" w:name="_Toc2370682221"/>
+      <w:bookmarkStart w:id="723" w:name="_Toc2370671841"/>
+      <w:bookmarkStart w:id="724" w:name="_Toc2371564971"/>
+      <w:bookmarkStart w:id="725" w:name="_Toc2371446791"/>
+      <w:bookmarkStart w:id="726" w:name="_Toc2371453121"/>
+      <w:bookmarkStart w:id="727" w:name="_Toc2368107361"/>
+      <w:bookmarkStart w:id="728" w:name="_Toc2373282571"/>
+      <w:bookmarkStart w:id="729" w:name="_Toc2368126241"/>
+      <w:bookmarkStart w:id="730" w:name="_Toc2368132571"/>
+      <w:bookmarkStart w:id="731" w:name="_Toc2368138911"/>
+      <w:bookmarkStart w:id="732" w:name="_Toc2368145251"/>
+      <w:bookmarkStart w:id="733" w:name="_Toc2368151531"/>
+      <w:bookmarkStart w:id="734" w:name="_Toc2370487661"/>
+      <w:bookmarkStart w:id="735" w:name="_Toc2371453261"/>
+      <w:bookmarkStart w:id="736" w:name="_Toc2370682231"/>
+      <w:bookmarkStart w:id="737" w:name="_Toc2373282711"/>
+      <w:bookmarkStart w:id="738" w:name="_Toc2373289041"/>
+      <w:bookmarkStart w:id="739" w:name="_Toc2371564831"/>
+      <w:bookmarkStart w:id="740" w:name="_Toc2368113711"/>
+      <w:bookmarkStart w:id="741" w:name="_Toc2373288901"/>
+      <w:bookmarkStart w:id="742" w:name="_Toc2368107221"/>
+      <w:bookmarkStart w:id="743" w:name="_Toc2368113571"/>
+      <w:bookmarkStart w:id="744" w:name="_Toc2368119911"/>
+      <w:bookmarkStart w:id="745" w:name="_Toc2368126251"/>
+      <w:bookmarkStart w:id="746" w:name="_Toc2368132581"/>
+      <w:bookmarkStart w:id="747" w:name="_Toc2368113701"/>
+      <w:bookmarkStart w:id="748" w:name="_Toc2370681761"/>
+      <w:bookmarkStart w:id="749" w:name="_Toc2368151541"/>
+      <w:bookmarkStart w:id="750" w:name="_Toc2368132711"/>
+      <w:bookmarkStart w:id="751" w:name="_Toc2371564361"/>
+      <w:bookmarkStart w:id="752" w:name="_Toc2370682241"/>
+      <w:bookmarkStart w:id="753" w:name="_Toc2371446801"/>
+      <w:bookmarkStart w:id="754" w:name="_Toc2371453131"/>
+      <w:bookmarkStart w:id="755" w:name="_Toc2371564841"/>
+      <w:bookmarkStart w:id="756" w:name="_Toc2373282581"/>
+      <w:bookmarkStart w:id="757" w:name="_Toc2373288911"/>
+      <w:bookmarkStart w:id="758" w:name="_Toc2368107351"/>
+      <w:bookmarkStart w:id="759" w:name="_Toc2368120061"/>
+      <w:bookmarkStart w:id="760" w:name="_Toc2368145261"/>
+      <w:bookmarkStart w:id="761" w:name="_Toc2368126381"/>
+      <w:bookmarkStart w:id="762" w:name="_Toc2368139071"/>
+      <w:bookmarkStart w:id="763" w:name="_Toc2370671851"/>
+      <w:bookmarkStart w:id="764" w:name="_Toc2368145391"/>
+      <w:bookmarkStart w:id="765" w:name="_Toc2368151671"/>
+      <w:bookmarkStart w:id="766" w:name="_Toc2370487801"/>
+      <w:bookmarkStart w:id="767" w:name="_Toc2370671981"/>
+      <w:bookmarkStart w:id="768" w:name="_Toc2370682371"/>
+      <w:bookmarkStart w:id="769" w:name="_Toc2371446931"/>
+      <w:bookmarkStart w:id="770" w:name="_Toc2370487811"/>
+      <w:bookmarkStart w:id="771" w:name="_Toc2368139081"/>
+      <w:bookmarkStart w:id="772" w:name="_Toc2370682381"/>
+      <w:bookmarkStart w:id="773" w:name="_Toc2371446941"/>
+      <w:bookmarkStart w:id="774" w:name="_Toc2373289071"/>
+      <w:bookmarkStart w:id="775" w:name="_Toc2371564981"/>
+      <w:bookmarkStart w:id="776" w:name="_Toc2368120051"/>
+      <w:bookmarkStart w:id="777" w:name="_Toc2368126391"/>
+      <w:bookmarkStart w:id="778" w:name="_Toc2368132721"/>
+      <w:bookmarkStart w:id="779" w:name="_Toc2368139061"/>
+      <w:bookmarkStart w:id="780" w:name="_Toc2368145401"/>
+      <w:bookmarkStart w:id="781" w:name="_Toc2368151681"/>
+      <w:bookmarkStart w:id="782" w:name="_Toc2368120071"/>
+      <w:bookmarkStart w:id="783" w:name="_Toc2370671991"/>
+      <w:bookmarkStart w:id="784" w:name="_Toc2373282561"/>
+      <w:bookmarkStart w:id="785" w:name="_Toc2368132741"/>
+      <w:bookmarkStart w:id="786" w:name="_Toc2371453271"/>
+      <w:bookmarkStart w:id="787" w:name="_Toc2368119901"/>
+      <w:bookmarkStart w:id="788" w:name="_Toc2373282721"/>
+      <w:bookmarkStart w:id="789" w:name="_Toc2373289051"/>
+      <w:bookmarkStart w:id="790" w:name="_Toc2368107371"/>
+      <w:bookmarkStart w:id="791" w:name="_Toc2368113721"/>
+      <w:bookmarkStart w:id="792" w:name="_Toc2368126401"/>
+      <w:bookmarkStart w:id="793" w:name="_Toc2368151701"/>
+      <w:bookmarkStart w:id="794" w:name="_Toc2368138921"/>
+      <w:bookmarkStart w:id="795" w:name="_Toc2371565001"/>
+      <w:bookmarkStart w:id="796" w:name="_Toc2370487671"/>
+      <w:bookmarkStart w:id="797" w:name="_Toc2370672001"/>
+      <w:bookmarkStart w:id="798" w:name="_Toc2370682391"/>
+      <w:bookmarkStart w:id="799" w:name="_Toc2371446951"/>
+      <w:bookmarkStart w:id="800" w:name="_Toc2371453281"/>
+      <w:bookmarkStart w:id="801" w:name="_Toc2371564991"/>
+      <w:bookmarkStart w:id="802" w:name="_Toc2373282731"/>
+      <w:bookmarkStart w:id="803" w:name="_Toc2373289061"/>
+      <w:bookmarkStart w:id="804" w:name="_Toc2368107381"/>
+      <w:bookmarkStart w:id="805" w:name="_Toc2368145411"/>
+      <w:bookmarkStart w:id="806" w:name="_Toc2370487821"/>
+      <w:bookmarkStart w:id="807" w:name="_Toc2368126411"/>
+      <w:bookmarkStart w:id="808" w:name="_Toc2373282741"/>
+      <w:bookmarkStart w:id="809" w:name="_Toc2371453291"/>
+      <w:bookmarkStart w:id="810" w:name="_Toc2371446961"/>
+      <w:bookmarkStart w:id="811" w:name="_Toc2370682401"/>
+      <w:bookmarkStart w:id="812" w:name="_Toc2370672011"/>
+      <w:bookmarkStart w:id="813" w:name="_Toc2370487831"/>
+      <w:bookmarkStart w:id="814" w:name="_Toc2368145421"/>
+      <w:bookmarkStart w:id="815" w:name="_Toc2368113731"/>
       <w:bookmarkEnd w:id="65"/>
       <w:bookmarkEnd w:id="66"/>
       <w:bookmarkEnd w:id="67"/>
@@ -5116,8 +5083,6 @@
       <w:r>
         <w:rPr/>
         <w:t xml:space="preserve"> Guide line for implementation mostly related to performance.</w:t>
-        <w:tab/>
-        <w:tab/>
       </w:r>
     </w:p>
     <w:p>
@@ -5125,15 +5090,143 @@
         <w:pStyle w:val="Normal"/>
         <w:rPr/>
       </w:pPr>
-      <w:bookmarkStart w:id="816" w:name="_Toc496167967"/>
-      <w:bookmarkEnd w:id="816"/>
-      <w:r>
-        <w:rPr/>
-        <w:tab/>
-        <w:tab/>
-      </w:r>
-      <w:r>
-        <w:br w:type="page"/>
+      <w:r>
+        <w:rPr/>
+      </w:r>
+    </w:p>
+    <w:p>
+      <w:pPr>
+        <w:pStyle w:val="Normal"/>
+        <w:rPr/>
+      </w:pPr>
+      <w:r>
+        <w:rPr/>
+      </w:r>
+    </w:p>
+    <w:p>
+      <w:pPr>
+        <w:pStyle w:val="Normal"/>
+        <w:rPr/>
+      </w:pPr>
+      <w:r>
+        <w:rPr/>
+      </w:r>
+    </w:p>
+    <w:p>
+      <w:pPr>
+        <w:pStyle w:val="Normal"/>
+        <w:rPr/>
+      </w:pPr>
+      <w:r>
+        <w:rPr/>
+      </w:r>
+    </w:p>
+    <w:p>
+      <w:pPr>
+        <w:pStyle w:val="Normal"/>
+        <w:rPr/>
+      </w:pPr>
+      <w:r>
+        <w:rPr/>
+      </w:r>
+    </w:p>
+    <w:p>
+      <w:pPr>
+        <w:pStyle w:val="Normal"/>
+        <w:rPr/>
+      </w:pPr>
+      <w:r>
+        <w:rPr/>
+      </w:r>
+    </w:p>
+    <w:p>
+      <w:pPr>
+        <w:pStyle w:val="Normal"/>
+        <w:rPr/>
+      </w:pPr>
+      <w:r>
+        <w:rPr/>
+      </w:r>
+    </w:p>
+    <w:p>
+      <w:pPr>
+        <w:pStyle w:val="Normal"/>
+        <w:rPr/>
+      </w:pPr>
+      <w:r>
+        <w:rPr/>
+      </w:r>
+    </w:p>
+    <w:p>
+      <w:pPr>
+        <w:pStyle w:val="Normal"/>
+        <w:rPr/>
+      </w:pPr>
+      <w:r>
+        <w:rPr/>
+      </w:r>
+    </w:p>
+    <w:p>
+      <w:pPr>
+        <w:pStyle w:val="Normal"/>
+        <w:rPr/>
+      </w:pPr>
+      <w:r>
+        <w:rPr/>
+      </w:r>
+    </w:p>
+    <w:p>
+      <w:pPr>
+        <w:pStyle w:val="Normal"/>
+        <w:rPr/>
+      </w:pPr>
+      <w:r>
+        <w:rPr/>
+      </w:r>
+    </w:p>
+    <w:p>
+      <w:pPr>
+        <w:pStyle w:val="Normal"/>
+        <w:rPr/>
+      </w:pPr>
+      <w:r>
+        <w:rPr/>
+      </w:r>
+    </w:p>
+    <w:p>
+      <w:pPr>
+        <w:pStyle w:val="Normal"/>
+        <w:rPr/>
+      </w:pPr>
+      <w:r>
+        <w:rPr/>
+      </w:r>
+    </w:p>
+    <w:p>
+      <w:pPr>
+        <w:pStyle w:val="Normal"/>
+        <w:rPr/>
+      </w:pPr>
+      <w:r>
+        <w:rPr/>
+      </w:r>
+    </w:p>
+    <w:p>
+      <w:pPr>
+        <w:pStyle w:val="Normal"/>
+        <w:rPr/>
+      </w:pPr>
+      <w:r>
+        <w:rPr/>
+      </w:r>
+    </w:p>
+    <w:p>
+      <w:pPr>
+        <w:pStyle w:val="Normal"/>
+        <w:rPr/>
+      </w:pPr>
+      <w:r>
+        <w:rPr/>
       </w:r>
     </w:p>
     <w:p>
@@ -5146,10 +5239,10 @@
         <w:spacing w:before="480" w:after="0"/>
         <w:rPr/>
       </w:pPr>
-      <w:bookmarkStart w:id="817" w:name="__RefHeading___Toc3456_2680829492"/>
-      <w:bookmarkStart w:id="818" w:name="_Toc4961679671"/>
+      <w:bookmarkStart w:id="816" w:name="__RefHeading___Toc3456_2680829492"/>
+      <w:bookmarkStart w:id="817" w:name="_Toc4961679671"/>
+      <w:bookmarkEnd w:id="816"/>
       <w:bookmarkEnd w:id="817"/>
-      <w:bookmarkEnd w:id="818"/>
       <w:r>
         <w:rPr/>
         <w:fldChar w:fldCharType="begin"/>
@@ -5189,12 +5282,12 @@
         <w:spacing w:before="200" w:after="40"/>
         <w:rPr/>
       </w:pPr>
-      <w:bookmarkStart w:id="819" w:name="__RefHeading___Toc3458_2680829492"/>
+      <w:bookmarkStart w:id="818" w:name="__RefHeading___Toc3458_2680829492"/>
+      <w:bookmarkStart w:id="819" w:name="_Toc496284773"/>
       <w:bookmarkStart w:id="820" w:name="_Toc502761808"/>
-      <w:bookmarkStart w:id="821" w:name="_Toc496284773"/>
+      <w:bookmarkEnd w:id="818"/>
       <w:bookmarkEnd w:id="819"/>
       <w:bookmarkEnd w:id="820"/>
-      <w:bookmarkEnd w:id="821"/>
       <w:r>
         <w:rPr/>
         <w:t>Introduction</w:t>
@@ -5221,7 +5314,7 @@
           <w:lang w:eastAsia="ar-SA"/>
         </w:rPr>
         <w:drawing>
-          <wp:anchor behindDoc="0" distT="0" distB="0" distL="0" distR="0" simplePos="0" locked="0" layoutInCell="1" allowOverlap="1" relativeHeight="25">
+          <wp:anchor behindDoc="0" distT="0" distB="0" distL="0" distR="0" simplePos="0" locked="0" layoutInCell="1" allowOverlap="1" relativeHeight="27">
             <wp:simplePos x="0" y="0"/>
             <wp:positionH relativeFrom="column">
               <wp:align>center</wp:align>
@@ -5555,61 +5648,100 @@
     <w:p>
       <w:pPr>
         <w:pStyle w:val="Normal"/>
-        <w:spacing w:before="480" w:after="0"/>
-        <w:rPr>
-          <w:rStyle w:val="InternetLink"/>
-          <w:lang w:eastAsia="ar-SA"/>
-        </w:rPr>
-      </w:pPr>
-      <w:r>
         <w:rPr>
           <w:lang w:eastAsia="ar-SA"/>
         </w:rPr>
+      </w:pPr>
+      <w:r>
+        <w:rPr/>
       </w:r>
     </w:p>
     <w:p>
       <w:pPr>
         <w:pStyle w:val="Normal"/>
-        <w:spacing w:before="480" w:after="0"/>
-        <w:rPr>
-          <w:rStyle w:val="InternetLink"/>
-          <w:lang w:eastAsia="ar-SA"/>
-        </w:rPr>
-      </w:pPr>
-      <w:r>
         <w:rPr>
           <w:lang w:eastAsia="ar-SA"/>
         </w:rPr>
+      </w:pPr>
+      <w:r>
+        <w:rPr/>
       </w:r>
     </w:p>
     <w:p>
       <w:pPr>
         <w:pStyle w:val="Normal"/>
-        <w:spacing w:before="480" w:after="0"/>
-        <w:rPr>
-          <w:rStyle w:val="InternetLink"/>
-          <w:lang w:eastAsia="ar-SA"/>
-        </w:rPr>
-      </w:pPr>
-      <w:r>
         <w:rPr>
           <w:lang w:eastAsia="ar-SA"/>
         </w:rPr>
+      </w:pPr>
+      <w:r>
+        <w:rPr/>
       </w:r>
     </w:p>
     <w:p>
       <w:pPr>
         <w:pStyle w:val="Normal"/>
-        <w:spacing w:before="480" w:after="0"/>
-        <w:rPr>
-          <w:rStyle w:val="InternetLink"/>
-          <w:lang w:eastAsia="ar-SA"/>
-        </w:rPr>
-      </w:pPr>
-      <w:r>
         <w:rPr>
           <w:lang w:eastAsia="ar-SA"/>
         </w:rPr>
+      </w:pPr>
+      <w:r>
+        <w:rPr/>
+      </w:r>
+    </w:p>
+    <w:p>
+      <w:pPr>
+        <w:pStyle w:val="Normal"/>
+        <w:rPr>
+          <w:lang w:eastAsia="ar-SA"/>
+        </w:rPr>
+      </w:pPr>
+      <w:r>
+        <w:rPr/>
+      </w:r>
+    </w:p>
+    <w:p>
+      <w:pPr>
+        <w:pStyle w:val="Normal"/>
+        <w:rPr>
+          <w:lang w:eastAsia="ar-SA"/>
+        </w:rPr>
+      </w:pPr>
+      <w:r>
+        <w:rPr/>
+      </w:r>
+    </w:p>
+    <w:p>
+      <w:pPr>
+        <w:pStyle w:val="Normal"/>
+        <w:rPr>
+          <w:lang w:eastAsia="ar-SA"/>
+        </w:rPr>
+      </w:pPr>
+      <w:r>
+        <w:rPr/>
+      </w:r>
+    </w:p>
+    <w:p>
+      <w:pPr>
+        <w:pStyle w:val="Normal"/>
+        <w:rPr>
+          <w:lang w:eastAsia="ar-SA"/>
+        </w:rPr>
+      </w:pPr>
+      <w:r>
+        <w:rPr/>
+      </w:r>
+    </w:p>
+    <w:p>
+      <w:pPr>
+        <w:pStyle w:val="Normal"/>
+        <w:rPr>
+          <w:lang w:eastAsia="ar-SA"/>
+        </w:rPr>
+      </w:pPr>
+      <w:r>
+        <w:rPr/>
       </w:r>
     </w:p>
     <w:p>
@@ -5622,8 +5754,8 @@
         <w:spacing w:before="200" w:after="40"/>
         <w:rPr/>
       </w:pPr>
-      <w:bookmarkStart w:id="822" w:name="__RefHeading___Toc6439_2181223568"/>
-      <w:bookmarkEnd w:id="822"/>
+      <w:bookmarkStart w:id="821" w:name="__RefHeading___Toc6439_2181223568"/>
+      <w:bookmarkEnd w:id="821"/>
       <w:r>
         <w:rPr/>
         <w:t xml:space="preserve">Configuration of </w:t>
@@ -5658,85 +5790,507 @@
         <w:rPr/>
       </w:r>
     </w:p>
+    <w:tbl>
+      <w:tblPr>
+        <w:tblW w:w="8906" w:type="dxa"/>
+        <w:jc w:val="left"/>
+        <w:tblInd w:w="-1" w:type="dxa"/>
+        <w:tblBorders>
+          <w:top w:val="single" w:sz="4" w:space="0" w:color="7F7F7F"/>
+          <w:left w:val="single" w:sz="4" w:space="0" w:color="7F7F7F"/>
+          <w:bottom w:val="single" w:sz="4" w:space="0" w:color="7F7F7F"/>
+          <w:right w:val="single" w:sz="4" w:space="0" w:color="7F7F7F"/>
+          <w:insideH w:val="single" w:sz="4" w:space="0" w:color="7F7F7F"/>
+          <w:insideV w:val="single" w:sz="4" w:space="0" w:color="7F7F7F"/>
+        </w:tblBorders>
+        <w:tblCellMar>
+          <w:top w:w="142" w:type="dxa"/>
+          <w:left w:w="127" w:type="dxa"/>
+          <w:bottom w:w="142" w:type="dxa"/>
+          <w:right w:w="142" w:type="dxa"/>
+        </w:tblCellMar>
+        <w:tblLook w:noVBand="1" w:val="04a0" w:noHBand="0" w:lastColumn="0" w:firstColumn="1" w:lastRow="0" w:firstRow="1"/>
+      </w:tblPr>
+      <w:tblGrid>
+        <w:gridCol w:w="1978"/>
+        <w:gridCol w:w="6927"/>
+      </w:tblGrid>
+      <w:tr>
+        <w:trPr/>
+        <w:tc>
+          <w:tcPr>
+            <w:tcW w:w="1978" w:type="dxa"/>
+            <w:tcBorders>
+              <w:top w:val="single" w:sz="4" w:space="0" w:color="7F7F7F"/>
+              <w:left w:val="single" w:sz="4" w:space="0" w:color="7F7F7F"/>
+              <w:bottom w:val="single" w:sz="4" w:space="0" w:color="7F7F7F"/>
+              <w:right w:val="single" w:sz="4" w:space="0" w:color="7F7F7F"/>
+              <w:insideH w:val="single" w:sz="4" w:space="0" w:color="7F7F7F"/>
+              <w:insideV w:val="single" w:sz="4" w:space="0" w:color="7F7F7F"/>
+            </w:tcBorders>
+            <w:shd w:fill="auto" w:val="clear"/>
+          </w:tcPr>
+          <w:p>
+            <w:pPr>
+              <w:pStyle w:val="Textintable"/>
+              <w:rPr/>
+            </w:pPr>
+            <w:r>
+              <w:rPr/>
+              <w:t>callsign</w:t>
+            </w:r>
+          </w:p>
+        </w:tc>
+        <w:tc>
+          <w:tcPr>
+            <w:tcW w:w="6927" w:type="dxa"/>
+            <w:tcBorders>
+              <w:top w:val="single" w:sz="4" w:space="0" w:color="7F7F7F"/>
+              <w:left w:val="single" w:sz="4" w:space="0" w:color="7F7F7F"/>
+              <w:bottom w:val="single" w:sz="4" w:space="0" w:color="7F7F7F"/>
+              <w:right w:val="single" w:sz="4" w:space="0" w:color="7F7F7F"/>
+              <w:insideH w:val="single" w:sz="4" w:space="0" w:color="7F7F7F"/>
+              <w:insideV w:val="single" w:sz="4" w:space="0" w:color="7F7F7F"/>
+            </w:tcBorders>
+            <w:shd w:fill="auto" w:val="clear"/>
+          </w:tcPr>
+          <w:p>
+            <w:pPr>
+              <w:pStyle w:val="Textintable"/>
+              <w:tabs>
+                <w:tab w:val="left" w:pos="703" w:leader="none"/>
+              </w:tabs>
+              <w:ind w:left="703" w:hanging="703"/>
+              <w:rPr/>
+            </w:pPr>
+            <w:r>
+              <w:rPr/>
+              <w:t>[string]</w:t>
+              <w:tab/>
+              <w:t>the instance name for the plugin e.g Compositor.</w:t>
+            </w:r>
+          </w:p>
+        </w:tc>
+      </w:tr>
+      <w:tr>
+        <w:trPr/>
+        <w:tc>
+          <w:tcPr>
+            <w:tcW w:w="1978" w:type="dxa"/>
+            <w:tcBorders>
+              <w:top w:val="single" w:sz="4" w:space="0" w:color="7F7F7F"/>
+              <w:left w:val="single" w:sz="4" w:space="0" w:color="7F7F7F"/>
+              <w:bottom w:val="single" w:sz="4" w:space="0" w:color="7F7F7F"/>
+              <w:right w:val="single" w:sz="4" w:space="0" w:color="7F7F7F"/>
+              <w:insideH w:val="single" w:sz="4" w:space="0" w:color="7F7F7F"/>
+              <w:insideV w:val="single" w:sz="4" w:space="0" w:color="7F7F7F"/>
+            </w:tcBorders>
+            <w:shd w:fill="auto" w:val="clear"/>
+          </w:tcPr>
+          <w:p>
+            <w:pPr>
+              <w:pStyle w:val="Textintable"/>
+              <w:rPr/>
+            </w:pPr>
+            <w:r>
+              <w:rPr/>
+              <w:t>classname</w:t>
+            </w:r>
+          </w:p>
+        </w:tc>
+        <w:tc>
+          <w:tcPr>
+            <w:tcW w:w="6927" w:type="dxa"/>
+            <w:tcBorders>
+              <w:top w:val="single" w:sz="4" w:space="0" w:color="7F7F7F"/>
+              <w:left w:val="single" w:sz="4" w:space="0" w:color="7F7F7F"/>
+              <w:bottom w:val="single" w:sz="4" w:space="0" w:color="7F7F7F"/>
+              <w:right w:val="single" w:sz="4" w:space="0" w:color="7F7F7F"/>
+              <w:insideH w:val="single" w:sz="4" w:space="0" w:color="7F7F7F"/>
+              <w:insideV w:val="single" w:sz="4" w:space="0" w:color="7F7F7F"/>
+            </w:tcBorders>
+            <w:shd w:fill="auto" w:val="clear"/>
+          </w:tcPr>
+          <w:p>
+            <w:pPr>
+              <w:pStyle w:val="Textintable"/>
+              <w:tabs>
+                <w:tab w:val="left" w:pos="703" w:leader="none"/>
+              </w:tabs>
+              <w:ind w:left="703" w:hanging="703"/>
+              <w:rPr/>
+            </w:pPr>
+            <w:r>
+              <w:rPr/>
+              <w:t>[string]</w:t>
+              <w:tab/>
+              <w:t xml:space="preserve">Compositor. </w:t>
+            </w:r>
+          </w:p>
+        </w:tc>
+      </w:tr>
+      <w:tr>
+        <w:trPr/>
+        <w:tc>
+          <w:tcPr>
+            <w:tcW w:w="1978" w:type="dxa"/>
+            <w:tcBorders>
+              <w:top w:val="single" w:sz="4" w:space="0" w:color="7F7F7F"/>
+              <w:left w:val="single" w:sz="4" w:space="0" w:color="7F7F7F"/>
+              <w:bottom w:val="single" w:sz="4" w:space="0" w:color="7F7F7F"/>
+              <w:right w:val="single" w:sz="4" w:space="0" w:color="7F7F7F"/>
+              <w:insideH w:val="single" w:sz="4" w:space="0" w:color="7F7F7F"/>
+              <w:insideV w:val="single" w:sz="4" w:space="0" w:color="7F7F7F"/>
+            </w:tcBorders>
+            <w:shd w:fill="auto" w:val="clear"/>
+          </w:tcPr>
+          <w:p>
+            <w:pPr>
+              <w:pStyle w:val="Textintable"/>
+              <w:rPr/>
+            </w:pPr>
+            <w:r>
+              <w:rPr/>
+              <w:t>locator</w:t>
+            </w:r>
+          </w:p>
+        </w:tc>
+        <w:tc>
+          <w:tcPr>
+            <w:tcW w:w="6927" w:type="dxa"/>
+            <w:tcBorders>
+              <w:top w:val="single" w:sz="4" w:space="0" w:color="7F7F7F"/>
+              <w:left w:val="single" w:sz="4" w:space="0" w:color="7F7F7F"/>
+              <w:bottom w:val="single" w:sz="4" w:space="0" w:color="7F7F7F"/>
+              <w:right w:val="single" w:sz="4" w:space="0" w:color="7F7F7F"/>
+              <w:insideH w:val="single" w:sz="4" w:space="0" w:color="7F7F7F"/>
+              <w:insideV w:val="single" w:sz="4" w:space="0" w:color="7F7F7F"/>
+            </w:tcBorders>
+            <w:shd w:fill="auto" w:val="clear"/>
+          </w:tcPr>
+          <w:p>
+            <w:pPr>
+              <w:pStyle w:val="Textintable"/>
+              <w:tabs>
+                <w:tab w:val="left" w:pos="703" w:leader="none"/>
+              </w:tabs>
+              <w:ind w:left="703" w:hanging="703"/>
+              <w:rPr/>
+            </w:pPr>
+            <w:r>
+              <w:rPr/>
+              <w:t>[string]</w:t>
+              <w:tab/>
+              <w:t xml:space="preserve">libWPECompositor.so </w:t>
+            </w:r>
+          </w:p>
+        </w:tc>
+      </w:tr>
+      <w:tr>
+        <w:trPr/>
+        <w:tc>
+          <w:tcPr>
+            <w:tcW w:w="1978" w:type="dxa"/>
+            <w:tcBorders>
+              <w:top w:val="single" w:sz="4" w:space="0" w:color="7F7F7F"/>
+              <w:left w:val="single" w:sz="4" w:space="0" w:color="7F7F7F"/>
+              <w:bottom w:val="single" w:sz="4" w:space="0" w:color="7F7F7F"/>
+              <w:right w:val="single" w:sz="4" w:space="0" w:color="7F7F7F"/>
+              <w:insideH w:val="single" w:sz="4" w:space="0" w:color="7F7F7F"/>
+              <w:insideV w:val="single" w:sz="4" w:space="0" w:color="7F7F7F"/>
+            </w:tcBorders>
+            <w:shd w:fill="auto" w:val="clear"/>
+          </w:tcPr>
+          <w:p>
+            <w:pPr>
+              <w:pStyle w:val="Textintable"/>
+              <w:rPr/>
+            </w:pPr>
+            <w:r>
+              <w:rPr/>
+              <w:t>autostart</w:t>
+            </w:r>
+          </w:p>
+        </w:tc>
+        <w:tc>
+          <w:tcPr>
+            <w:tcW w:w="6927" w:type="dxa"/>
+            <w:tcBorders>
+              <w:top w:val="single" w:sz="4" w:space="0" w:color="7F7F7F"/>
+              <w:left w:val="single" w:sz="4" w:space="0" w:color="7F7F7F"/>
+              <w:bottom w:val="single" w:sz="4" w:space="0" w:color="7F7F7F"/>
+              <w:right w:val="single" w:sz="4" w:space="0" w:color="7F7F7F"/>
+              <w:insideH w:val="single" w:sz="4" w:space="0" w:color="7F7F7F"/>
+              <w:insideV w:val="single" w:sz="4" w:space="0" w:color="7F7F7F"/>
+            </w:tcBorders>
+            <w:shd w:fill="auto" w:val="clear"/>
+          </w:tcPr>
+          <w:p>
+            <w:pPr>
+              <w:pStyle w:val="Textintable"/>
+              <w:tabs>
+                <w:tab w:val="left" w:pos="703" w:leader="none"/>
+              </w:tabs>
+              <w:ind w:left="703" w:hanging="703"/>
+              <w:rPr/>
+            </w:pPr>
+            <w:r>
+              <w:rPr/>
+              <w:t>[bool]</w:t>
+              <w:tab/>
+              <w:t xml:space="preserve">should the plugin be instantiated at the moment the </w:t>
+            </w:r>
+            <w:r>
+              <w:rPr/>
+              <w:fldChar w:fldCharType="begin"/>
+            </w:r>
+            <w:r>
+              <w:rPr/>
+              <w:instrText> DOCPROPERTY "Framework"</w:instrText>
+            </w:r>
+            <w:r>
+              <w:rPr/>
+              <w:fldChar w:fldCharType="separate"/>
+            </w:r>
+            <w:r>
+              <w:rPr/>
+              <w:t>WPEFramework</w:t>
+            </w:r>
+            <w:r>
+              <w:rPr/>
+              <w:fldChar w:fldCharType="end"/>
+            </w:r>
+            <w:r>
+              <w:rPr/>
+              <w:t xml:space="preserve"> is starts up.</w:t>
+            </w:r>
+          </w:p>
+        </w:tc>
+      </w:tr>
+      <w:tr>
+        <w:trPr/>
+        <w:tc>
+          <w:tcPr>
+            <w:tcW w:w="1978" w:type="dxa"/>
+            <w:tcBorders>
+              <w:top w:val="single" w:sz="4" w:space="0" w:color="7F7F7F"/>
+              <w:left w:val="single" w:sz="4" w:space="0" w:color="7F7F7F"/>
+              <w:bottom w:val="single" w:sz="4" w:space="0" w:color="7F7F7F"/>
+              <w:right w:val="single" w:sz="4" w:space="0" w:color="7F7F7F"/>
+              <w:insideH w:val="single" w:sz="4" w:space="0" w:color="7F7F7F"/>
+              <w:insideV w:val="single" w:sz="4" w:space="0" w:color="7F7F7F"/>
+            </w:tcBorders>
+            <w:shd w:fill="auto" w:val="clear"/>
+          </w:tcPr>
+          <w:p>
+            <w:pPr>
+              <w:pStyle w:val="Textintable"/>
+              <w:rPr/>
+            </w:pPr>
+            <w:r>
+              <w:rPr/>
+              <w:t>configuration</w:t>
+            </w:r>
+          </w:p>
+        </w:tc>
+        <w:tc>
+          <w:tcPr>
+            <w:tcW w:w="6927" w:type="dxa"/>
+            <w:tcBorders>
+              <w:top w:val="single" w:sz="4" w:space="0" w:color="7F7F7F"/>
+              <w:left w:val="single" w:sz="4" w:space="0" w:color="7F7F7F"/>
+              <w:bottom w:val="single" w:sz="4" w:space="0" w:color="7F7F7F"/>
+              <w:right w:val="single" w:sz="4" w:space="0" w:color="7F7F7F"/>
+              <w:insideH w:val="single" w:sz="4" w:space="0" w:color="7F7F7F"/>
+              <w:insideV w:val="single" w:sz="4" w:space="0" w:color="7F7F7F"/>
+            </w:tcBorders>
+            <w:shd w:fill="auto" w:val="clear"/>
+          </w:tcPr>
+          <w:p>
+            <w:pPr>
+              <w:pStyle w:val="Textintable"/>
+              <w:tabs>
+                <w:tab w:val="left" w:pos="703" w:leader="none"/>
+              </w:tabs>
+              <w:ind w:left="703" w:hanging="703"/>
+              <w:rPr/>
+            </w:pPr>
+            <w:r>
+              <w:rPr/>
+              <w:t>[JSON]</w:t>
+              <w:tab/>
+              <w:t>JSON object specifying the exact configuration for this plugin. See the next paragraph for details.</w:t>
+            </w:r>
+          </w:p>
+        </w:tc>
+      </w:tr>
+    </w:tbl>
     <w:p>
       <w:pPr>
         <w:pStyle w:val="Normal"/>
         <w:rPr/>
       </w:pPr>
       <w:r>
-        <w:rPr>
-          <w:lang w:eastAsia="ar-SA"/>
-        </w:rPr>
-        <w:t xml:space="preserve">See section </w:t>
-      </w:r>
-      <w:r>
-        <w:rPr>
-          <w:i/>
-          <w:iCs/>
-        </w:rPr>
-        <w:fldChar w:fldCharType="begin"/>
-      </w:r>
-      <w:r>
-        <w:rPr>
-          <w:i/>
-          <w:iCs/>
-        </w:rPr>
-        <w:instrText> DOCPROPERTY "PluginName"</w:instrText>
-      </w:r>
-      <w:r>
-        <w:rPr>
-          <w:i/>
-          <w:iCs/>
-        </w:rPr>
-        <w:fldChar w:fldCharType="separate"/>
-      </w:r>
-      <w:r>
-        <w:rPr>
-          <w:i/>
-          <w:iCs/>
-        </w:rPr>
-        <w:t>Compositor</w:t>
-      </w:r>
-      <w:r>
-        <w:rPr>
-          <w:i/>
-          <w:iCs/>
-        </w:rPr>
-        <w:fldChar w:fldCharType="end"/>
-      </w:r>
-      <w:r>
-        <w:rPr>
-          <w:b w:val="false"/>
-          <w:bCs w:val="false"/>
-          <w:i/>
-          <w:iCs/>
-          <w:lang w:eastAsia="ar-SA"/>
-        </w:rPr>
-        <w:t xml:space="preserve"> Configuration</w:t>
-      </w:r>
-      <w:r>
-        <w:rPr>
-          <w:lang w:eastAsia="ar-SA"/>
-        </w:rPr>
-        <w:t xml:space="preserve"> of </w:t>
-      </w:r>
-      <w:hyperlink r:id="rId18">
-        <w:r>
-          <w:rPr>
-            <w:rStyle w:val="InternetLink"/>
-            <w:lang w:eastAsia="ar-SA"/>
-          </w:rPr>
-          <w:t>[WPEF]</w:t>
-        </w:r>
-      </w:hyperlink>
-      <w:r>
-        <w:rPr>
-          <w:rStyle w:val="InternetLink"/>
-          <w:lang w:eastAsia="ar-SA"/>
-        </w:rPr>
-        <w:t>.</w:t>
+        <w:rPr/>
       </w:r>
     </w:p>
+    <w:p>
+      <w:pPr>
+        <w:pStyle w:val="Normal"/>
+        <w:rPr/>
+      </w:pPr>
+      <w:r>
+        <w:rPr/>
+        <w:t>Configuration Settings:</w:t>
+      </w:r>
+    </w:p>
+    <w:tbl>
+      <w:tblPr>
+        <w:tblW w:w="8910" w:type="dxa"/>
+        <w:jc w:val="left"/>
+        <w:tblInd w:w="-32" w:type="dxa"/>
+        <w:tblBorders>
+          <w:top w:val="single" w:sz="4" w:space="0" w:color="7F7F7F"/>
+          <w:left w:val="single" w:sz="4" w:space="0" w:color="7F7F7F"/>
+          <w:bottom w:val="single" w:sz="4" w:space="0" w:color="7F7F7F"/>
+          <w:right w:val="single" w:sz="4" w:space="0" w:color="7F7F7F"/>
+          <w:insideH w:val="single" w:sz="4" w:space="0" w:color="7F7F7F"/>
+          <w:insideV w:val="single" w:sz="4" w:space="0" w:color="7F7F7F"/>
+        </w:tblBorders>
+        <w:tblCellMar>
+          <w:top w:w="142" w:type="dxa"/>
+          <w:left w:w="112" w:type="dxa"/>
+          <w:bottom w:w="142" w:type="dxa"/>
+          <w:right w:w="142" w:type="dxa"/>
+        </w:tblCellMar>
+      </w:tblPr>
+      <w:tblGrid>
+        <w:gridCol w:w="2247"/>
+        <w:gridCol w:w="6662"/>
+      </w:tblGrid>
+      <w:tr>
+        <w:trPr/>
+        <w:tc>
+          <w:tcPr>
+            <w:tcW w:w="2247" w:type="dxa"/>
+            <w:tcBorders>
+              <w:top w:val="single" w:sz="4" w:space="0" w:color="7F7F7F"/>
+              <w:left w:val="single" w:sz="4" w:space="0" w:color="7F7F7F"/>
+              <w:bottom w:val="single" w:sz="4" w:space="0" w:color="7F7F7F"/>
+              <w:right w:val="single" w:sz="4" w:space="0" w:color="7F7F7F"/>
+              <w:insideH w:val="single" w:sz="4" w:space="0" w:color="7F7F7F"/>
+              <w:insideV w:val="single" w:sz="4" w:space="0" w:color="7F7F7F"/>
+            </w:tcBorders>
+            <w:shd w:fill="FFFFFF" w:val="clear"/>
+          </w:tcPr>
+          <w:p>
+            <w:pPr>
+              <w:pStyle w:val="Textintable"/>
+              <w:rPr/>
+            </w:pPr>
+            <w:r>
+              <w:rPr>
+                <w:rFonts w:eastAsia="Cambria"/>
+                <w:lang w:eastAsia="ja-JP"/>
+              </w:rPr>
+              <w:t>outofprocess</w:t>
+            </w:r>
+          </w:p>
+        </w:tc>
+        <w:tc>
+          <w:tcPr>
+            <w:tcW w:w="6662" w:type="dxa"/>
+            <w:tcBorders>
+              <w:top w:val="single" w:sz="4" w:space="0" w:color="7F7F7F"/>
+              <w:left w:val="single" w:sz="4" w:space="0" w:color="7F7F7F"/>
+              <w:bottom w:val="single" w:sz="4" w:space="0" w:color="7F7F7F"/>
+              <w:right w:val="single" w:sz="4" w:space="0" w:color="7F7F7F"/>
+              <w:insideH w:val="single" w:sz="4" w:space="0" w:color="7F7F7F"/>
+              <w:insideV w:val="single" w:sz="4" w:space="0" w:color="7F7F7F"/>
+            </w:tcBorders>
+            <w:shd w:fill="FFFFFF" w:val="clear"/>
+          </w:tcPr>
+          <w:p>
+            <w:pPr>
+              <w:pStyle w:val="Textintable"/>
+              <w:tabs>
+                <w:tab w:val="left" w:pos="703" w:leader="none"/>
+              </w:tabs>
+              <w:ind w:left="703" w:right="0" w:hanging="703"/>
+              <w:rPr/>
+            </w:pPr>
+            <w:r>
+              <w:rPr>
+                <w:rFonts w:eastAsia="Cambria"/>
+                <w:lang w:eastAsia="ja-JP"/>
+              </w:rPr>
+              <w:t>[bool]    execute plugin out-of-process</w:t>
+            </w:r>
+          </w:p>
+        </w:tc>
+      </w:tr>
+      <w:tr>
+        <w:trPr/>
+        <w:tc>
+          <w:tcPr>
+            <w:tcW w:w="2247" w:type="dxa"/>
+            <w:tcBorders>
+              <w:top w:val="single" w:sz="4" w:space="0" w:color="7F7F7F"/>
+              <w:left w:val="single" w:sz="4" w:space="0" w:color="7F7F7F"/>
+              <w:bottom w:val="single" w:sz="4" w:space="0" w:color="7F7F7F"/>
+              <w:right w:val="single" w:sz="4" w:space="0" w:color="7F7F7F"/>
+              <w:insideH w:val="single" w:sz="4" w:space="0" w:color="7F7F7F"/>
+              <w:insideV w:val="single" w:sz="4" w:space="0" w:color="7F7F7F"/>
+            </w:tcBorders>
+            <w:shd w:fill="FFFFFF" w:val="clear"/>
+          </w:tcPr>
+          <w:p>
+            <w:pPr>
+              <w:pStyle w:val="Textintable"/>
+              <w:rPr/>
+            </w:pPr>
+            <w:r>
+              <w:rPr>
+                <w:rFonts w:eastAsia="Cambria"/>
+                <w:lang w:eastAsia="ja-JP"/>
+              </w:rPr>
+              <w:t>locator</w:t>
+            </w:r>
+          </w:p>
+        </w:tc>
+        <w:tc>
+          <w:tcPr>
+            <w:tcW w:w="6662" w:type="dxa"/>
+            <w:tcBorders>
+              <w:top w:val="single" w:sz="4" w:space="0" w:color="7F7F7F"/>
+              <w:left w:val="single" w:sz="4" w:space="0" w:color="7F7F7F"/>
+              <w:bottom w:val="single" w:sz="4" w:space="0" w:color="7F7F7F"/>
+              <w:right w:val="single" w:sz="4" w:space="0" w:color="7F7F7F"/>
+              <w:insideH w:val="single" w:sz="4" w:space="0" w:color="7F7F7F"/>
+              <w:insideV w:val="single" w:sz="4" w:space="0" w:color="7F7F7F"/>
+            </w:tcBorders>
+            <w:shd w:fill="FFFFFF" w:val="clear"/>
+          </w:tcPr>
+          <w:p>
+            <w:pPr>
+              <w:pStyle w:val="Textintable"/>
+              <w:tabs>
+                <w:tab w:val="left" w:pos="703" w:leader="none"/>
+              </w:tabs>
+              <w:ind w:left="703" w:right="0" w:hanging="703"/>
+              <w:rPr/>
+            </w:pPr>
+            <w:r>
+              <w:rPr>
+                <w:rFonts w:eastAsia="Cambria"/>
+                <w:lang w:eastAsia="ja-JP"/>
+              </w:rPr>
+              <w:t>[string]  libplatformplugin.so</w:t>
+            </w:r>
+          </w:p>
+        </w:tc>
+      </w:tr>
+    </w:tbl>
     <w:p>
       <w:pPr>
         <w:pStyle w:val="Heading2"/>
@@ -5746,10 +6300,10 @@
         </w:numPr>
         <w:rPr/>
       </w:pPr>
-      <w:bookmarkStart w:id="823" w:name="__RefHeading___Toc6441_2181223568"/>
-      <w:bookmarkStart w:id="824" w:name="_Toc502761809"/>
+      <w:bookmarkStart w:id="822" w:name="__RefHeading___Toc6441_2181223568"/>
+      <w:bookmarkStart w:id="823" w:name="_Toc502761809"/>
+      <w:bookmarkEnd w:id="822"/>
       <w:bookmarkEnd w:id="823"/>
-      <w:bookmarkEnd w:id="824"/>
       <w:r>
         <w:rPr/>
         <w:t>Application Programming Interface (API)</w:t>
@@ -5764,10 +6318,10 @@
         </w:numPr>
         <w:rPr/>
       </w:pPr>
-      <w:bookmarkStart w:id="825" w:name="__RefHeading___Toc3462_2680829492"/>
-      <w:bookmarkStart w:id="826" w:name="_Toc502761810"/>
+      <w:bookmarkStart w:id="824" w:name="__RefHeading___Toc3462_2680829492"/>
+      <w:bookmarkStart w:id="825" w:name="_Toc502761810"/>
+      <w:bookmarkEnd w:id="824"/>
       <w:bookmarkEnd w:id="825"/>
-      <w:bookmarkEnd w:id="826"/>
       <w:r>
         <w:rPr/>
         <w:t>General information</w:t>
@@ -6040,10 +6594,10 @@
         </w:numPr>
         <w:rPr/>
       </w:pPr>
-      <w:bookmarkStart w:id="827" w:name="__RefHeading___Toc3464_2680829492"/>
-      <w:bookmarkStart w:id="828" w:name="_Toc502761811"/>
+      <w:bookmarkStart w:id="826" w:name="__RefHeading___Toc3464_2680829492"/>
+      <w:bookmarkStart w:id="827" w:name="_Toc502761811"/>
+      <w:bookmarkEnd w:id="826"/>
       <w:bookmarkEnd w:id="827"/>
-      <w:bookmarkEnd w:id="828"/>
       <w:r>
         <w:rPr/>
         <w:t>Get Clients in ZOrder</w:t>
@@ -6321,8 +6875,8 @@
         </w:numPr>
         <w:rPr/>
       </w:pPr>
-      <w:bookmarkStart w:id="829" w:name="__RefHeading___Toc6443_2181223568"/>
-      <w:bookmarkEnd w:id="829"/>
+      <w:bookmarkStart w:id="828" w:name="__RefHeading___Toc6443_2181223568"/>
+      <w:bookmarkEnd w:id="828"/>
       <w:r>
         <w:rPr/>
         <w:t>Get Client Geometry</w:t>
@@ -6632,10 +7186,10 @@
         </w:numPr>
         <w:rPr/>
       </w:pPr>
-      <w:bookmarkStart w:id="830" w:name="__RefHeading___Toc3466_2680829492"/>
-      <w:bookmarkStart w:id="831" w:name="_Toc502761812"/>
+      <w:bookmarkStart w:id="829" w:name="__RefHeading___Toc3466_2680829492"/>
+      <w:bookmarkStart w:id="830" w:name="_Toc502761812"/>
+      <w:bookmarkEnd w:id="829"/>
       <w:bookmarkEnd w:id="830"/>
-      <w:bookmarkEnd w:id="831"/>
       <w:r>
         <w:rPr/>
         <w:t>Get Screen Resolution</w:t>
@@ -6650,30 +7204,6 @@
         <w:rPr/>
         <w:t>Using this method to get the resolution of the screen.</w:t>
       </w:r>
-    </w:p>
-    <w:p>
-      <w:pPr>
-        <w:pStyle w:val="Normal"/>
-        <w:rPr/>
-      </w:pPr>
-      <w:r>
-        <w:rPr/>
-      </w:r>
-      <w:bookmarkStart w:id="832" w:name="_Ref496256992"/>
-      <w:bookmarkStart w:id="833" w:name="_Ref496257033"/>
-      <w:bookmarkStart w:id="834" w:name="_Ref496257042"/>
-      <w:bookmarkStart w:id="835" w:name="_Toc502761813"/>
-      <w:bookmarkStart w:id="836" w:name="_Toc502761814"/>
-      <w:bookmarkStart w:id="837" w:name="_Ref496256992"/>
-      <w:bookmarkStart w:id="838" w:name="_Ref496257033"/>
-      <w:bookmarkStart w:id="839" w:name="_Ref496257042"/>
-      <w:bookmarkStart w:id="840" w:name="_Toc502761813"/>
-      <w:bookmarkStart w:id="841" w:name="_Toc502761814"/>
-      <w:bookmarkEnd w:id="837"/>
-      <w:bookmarkEnd w:id="838"/>
-      <w:bookmarkEnd w:id="839"/>
-      <w:bookmarkEnd w:id="840"/>
-      <w:bookmarkEnd w:id="841"/>
     </w:p>
     <w:p>
       <w:pPr>
@@ -6888,8 +7418,8 @@
         </w:numPr>
         <w:rPr/>
       </w:pPr>
-      <w:bookmarkStart w:id="842" w:name="__RefHeading___Toc6445_2181223568"/>
-      <w:bookmarkEnd w:id="842"/>
+      <w:bookmarkStart w:id="831" w:name="__RefHeading___Toc6445_2181223568"/>
+      <w:bookmarkEnd w:id="831"/>
       <w:r>
         <w:rPr/>
         <w:t>Adjust Screen Resolution</w:t>
@@ -6918,7 +7448,7 @@
       <w:tblPr>
         <w:tblW w:w="2970" w:type="dxa"/>
         <w:jc w:val="left"/>
-        <w:tblInd w:w="1810" w:type="dxa"/>
+        <w:tblInd w:w="1811" w:type="dxa"/>
         <w:tblBorders>
           <w:top w:val="single" w:sz="2" w:space="0" w:color="000000"/>
           <w:left w:val="single" w:sz="2" w:space="0" w:color="000000"/>
@@ -6927,7 +7457,7 @@
         </w:tblBorders>
         <w:tblCellMar>
           <w:top w:w="55" w:type="dxa"/>
-          <w:left w:w="43" w:type="dxa"/>
+          <w:left w:w="40" w:type="dxa"/>
           <w:bottom w:w="55" w:type="dxa"/>
           <w:right w:w="55" w:type="dxa"/>
         </w:tblCellMar>
@@ -7936,8 +8466,8 @@
         </w:numPr>
         <w:rPr/>
       </w:pPr>
-      <w:bookmarkStart w:id="843" w:name="__RefHeading___Toc6447_2181223568"/>
-      <w:bookmarkEnd w:id="843"/>
+      <w:bookmarkStart w:id="832" w:name="__RefHeading___Toc6447_2181223568"/>
+      <w:bookmarkEnd w:id="832"/>
       <w:r>
         <w:rPr/>
         <w:t>Switch Client to Top</w:t>
@@ -8218,24 +8748,24 @@
               <w:pStyle w:val="Textintable"/>
               <w:rPr/>
             </w:pPr>
-            <w:bookmarkStart w:id="844" w:name="__DdeLink__3049_39166365151112"/>
+            <w:bookmarkStart w:id="833" w:name="__DdeLink__3049_39166365151112"/>
             <w:r>
               <w:rPr>
                 <w:rFonts w:ascii="Courier" w:hAnsi="Courier"/>
               </w:rPr>
               <w:t>HTTP/1.1 400 BAD RE</w:t>
             </w:r>
-            <w:bookmarkEnd w:id="844"/>
+            <w:bookmarkEnd w:id="833"/>
             <w:r>
               <w:rPr>
                 <w:rFonts w:ascii="Courier" w:hAnsi="Courier"/>
               </w:rPr>
               <w:t>QUEST Client name is not registered</w:t>
             </w:r>
-            <w:bookmarkStart w:id="845" w:name="__DdeLink__3049_391663651511231"/>
-            <w:bookmarkStart w:id="846" w:name="__DdeLink__3049_3916636515112212"/>
-            <w:bookmarkEnd w:id="845"/>
-            <w:bookmarkEnd w:id="846"/>
+            <w:bookmarkStart w:id="834" w:name="__DdeLink__3049_3916636515112212"/>
+            <w:bookmarkStart w:id="835" w:name="__DdeLink__3049_391663651511231"/>
+            <w:bookmarkEnd w:id="834"/>
+            <w:bookmarkEnd w:id="835"/>
           </w:p>
         </w:tc>
       </w:tr>
@@ -8258,8 +8788,8 @@
         </w:numPr>
         <w:rPr/>
       </w:pPr>
-      <w:bookmarkStart w:id="847" w:name="__RefHeading___Toc6449_2181223568"/>
-      <w:bookmarkEnd w:id="847"/>
+      <w:bookmarkStart w:id="836" w:name="__RefHeading___Toc6449_2181223568"/>
+      <w:bookmarkEnd w:id="836"/>
       <w:r>
         <w:rPr/>
         <w:t>Place ClientA below another ClientB</w:t>
@@ -8540,40 +9070,40 @@
               <w:pStyle w:val="Textintable"/>
               <w:rPr/>
             </w:pPr>
-            <w:bookmarkStart w:id="848" w:name="__DdeLink__3049_391663651511221"/>
-            <w:bookmarkStart w:id="849" w:name="__DdeLink__3049_391663651511121"/>
-            <w:bookmarkStart w:id="850" w:name="__DdeLink__3754_565918793"/>
-            <w:bookmarkStart w:id="851" w:name="__DdeLink__3049_391663651511122"/>
+            <w:bookmarkStart w:id="837" w:name="__DdeLink__3754_565918793"/>
+            <w:bookmarkStart w:id="838" w:name="__DdeLink__3049_391663651511121"/>
+            <w:bookmarkStart w:id="839" w:name="__DdeLink__3049_391663651511221"/>
+            <w:bookmarkStart w:id="840" w:name="__DdeLink__3049_391663651511122"/>
             <w:r>
               <w:rPr>
                 <w:rFonts w:ascii="Courier" w:hAnsi="Courier"/>
               </w:rPr>
               <w:t>HTTP/1.1 400 BAD RE</w:t>
             </w:r>
-            <w:bookmarkEnd w:id="851"/>
+            <w:bookmarkEnd w:id="840"/>
             <w:r>
               <w:rPr>
                 <w:rFonts w:ascii="Courier" w:hAnsi="Courier"/>
               </w:rPr>
               <w:t>QUEST Client name is not registered</w:t>
             </w:r>
-            <w:bookmarkEnd w:id="848"/>
-            <w:bookmarkEnd w:id="849"/>
-            <w:bookmarkEnd w:id="850"/>
+            <w:bookmarkEnd w:id="837"/>
+            <w:bookmarkEnd w:id="838"/>
+            <w:bookmarkEnd w:id="839"/>
           </w:p>
           <w:p>
             <w:pPr>
               <w:pStyle w:val="Textintable"/>
               <w:rPr/>
             </w:pPr>
-            <w:bookmarkStart w:id="852" w:name="__DdeLink__3049_39166365151122"/>
+            <w:bookmarkStart w:id="841" w:name="__DdeLink__3049_39166365151122"/>
             <w:r>
               <w:rPr>
                 <w:rFonts w:ascii="Courier" w:hAnsi="Courier"/>
               </w:rPr>
               <w:t>HTTP/1.1 400 BAD RE</w:t>
             </w:r>
-            <w:bookmarkEnd w:id="852"/>
+            <w:bookmarkEnd w:id="841"/>
             <w:r>
               <w:rPr>
                 <w:rFonts w:ascii="Courier" w:hAnsi="Courier"/>
@@ -8586,14 +9116,14 @@
               <w:pStyle w:val="Textintable"/>
               <w:rPr/>
             </w:pPr>
-            <w:bookmarkStart w:id="853" w:name="__DdeLink__3049_391663651511222"/>
+            <w:bookmarkStart w:id="842" w:name="__DdeLink__3049_391663651511222"/>
             <w:r>
               <w:rPr>
                 <w:rFonts w:ascii="Courier" w:hAnsi="Courier"/>
               </w:rPr>
               <w:t>HTTP/1.1 400 BAD RE</w:t>
             </w:r>
-            <w:bookmarkEnd w:id="853"/>
+            <w:bookmarkEnd w:id="842"/>
             <w:r>
               <w:rPr>
                 <w:rFonts w:ascii="Courier" w:hAnsi="Courier"/>
@@ -8606,14 +9136,14 @@
               <w:pStyle w:val="Textintable"/>
               <w:rPr/>
             </w:pPr>
-            <w:bookmarkStart w:id="854" w:name="__DdeLink__3049_391663651511223"/>
+            <w:bookmarkStart w:id="843" w:name="__DdeLink__3049_391663651511223"/>
             <w:r>
               <w:rPr>
                 <w:rFonts w:ascii="Courier" w:hAnsi="Courier"/>
               </w:rPr>
               <w:t>HTTP/1.1 400 BAD RE</w:t>
             </w:r>
-            <w:bookmarkEnd w:id="854"/>
+            <w:bookmarkEnd w:id="843"/>
             <w:r>
               <w:rPr>
                 <w:rFonts w:ascii="Courier" w:hAnsi="Courier"/>
@@ -8638,14 +9168,14 @@
               <w:pStyle w:val="Textintable"/>
               <w:rPr/>
             </w:pPr>
-            <w:bookmarkStart w:id="855" w:name="__DdeLink__3049_3916636515112231"/>
+            <w:bookmarkStart w:id="844" w:name="__DdeLink__3049_3916636515112231"/>
             <w:r>
               <w:rPr>
                 <w:rFonts w:ascii="Courier" w:hAnsi="Courier"/>
               </w:rPr>
               <w:t>HTTP/1.1 400 BAD RE</w:t>
             </w:r>
-            <w:bookmarkEnd w:id="855"/>
+            <w:bookmarkEnd w:id="844"/>
             <w:r>
               <w:rPr>
                 <w:rFonts w:ascii="Courier" w:hAnsi="Courier"/>
@@ -8658,8 +9188,8 @@
               <w:pStyle w:val="Textintable"/>
               <w:rPr/>
             </w:pPr>
-            <w:bookmarkStart w:id="856" w:name="__DdeLink__3721_565918793"/>
-            <w:bookmarkEnd w:id="856"/>
+            <w:bookmarkStart w:id="845" w:name="__DdeLink__3721_565918793"/>
+            <w:bookmarkEnd w:id="845"/>
             <w:r>
               <w:rPr>
                 <w:rFonts w:ascii="Courier" w:hAnsi="Courier"/>
@@ -8679,8 +9209,8 @@
         </w:numPr>
         <w:rPr/>
       </w:pPr>
-      <w:bookmarkStart w:id="857" w:name="__RefHeading___Toc6451_2181223568"/>
-      <w:bookmarkEnd w:id="857"/>
+      <w:bookmarkStart w:id="846" w:name="__RefHeading___Toc6451_2181223568"/>
+      <w:bookmarkEnd w:id="846"/>
       <w:r>
         <w:rPr/>
         <w:t>Switch Input to &lt;client&gt;</w:t>
@@ -8939,14 +9469,14 @@
               </w:rPr>
               <w:t>HTTP/1.1 200 OK Update the Input of the &lt;client&gt;</w:t>
             </w:r>
-            <w:bookmarkStart w:id="858" w:name="__DdeLink__3049_3916636515111221"/>
+            <w:bookmarkStart w:id="847" w:name="__DdeLink__3049_3916636515111221"/>
             <w:r>
               <w:rPr>
                 <w:rFonts w:ascii="Courier" w:hAnsi="Courier"/>
               </w:rPr>
               <w:t>HTTP/1.1 400 BAD RE</w:t>
             </w:r>
-            <w:bookmarkEnd w:id="858"/>
+            <w:bookmarkEnd w:id="847"/>
             <w:r>
               <w:rPr>
                 <w:rFonts w:ascii="Courier" w:hAnsi="Courier"/>
@@ -9000,14 +9530,14 @@
               <w:pStyle w:val="Textintable"/>
               <w:rPr/>
             </w:pPr>
-            <w:bookmarkStart w:id="859" w:name="__DdeLink__3049_3916636515111222"/>
+            <w:bookmarkStart w:id="848" w:name="__DdeLink__3049_3916636515111222"/>
             <w:r>
               <w:rPr>
                 <w:rFonts w:ascii="Courier" w:hAnsi="Courier"/>
               </w:rPr>
               <w:t>HTTP/1.1 400 BAD RE</w:t>
             </w:r>
-            <w:bookmarkEnd w:id="859"/>
+            <w:bookmarkEnd w:id="848"/>
             <w:r>
               <w:rPr>
                 <w:rFonts w:ascii="Courier" w:hAnsi="Courier"/>
@@ -9027,8 +9557,8 @@
         </w:numPr>
         <w:rPr/>
       </w:pPr>
-      <w:bookmarkStart w:id="860" w:name="__RefHeading___Toc6453_2181223568"/>
-      <w:bookmarkEnd w:id="860"/>
+      <w:bookmarkStart w:id="849" w:name="__RefHeading___Toc6453_2181223568"/>
+      <w:bookmarkEnd w:id="849"/>
       <w:r>
         <w:rPr/>
         <w:t>Adjust Opacity</w:t>
@@ -9334,24 +9864,24 @@
               <w:pStyle w:val="Textintable"/>
               <w:rPr/>
             </w:pPr>
-            <w:bookmarkStart w:id="861" w:name="__DdeLink__3049_3916636515111"/>
-            <w:bookmarkStart w:id="862" w:name="__DdeLink__3049_39166365151"/>
-            <w:bookmarkEnd w:id="862"/>
+            <w:bookmarkStart w:id="850" w:name="__DdeLink__3049_3916636515111"/>
+            <w:bookmarkStart w:id="851" w:name="__DdeLink__3049_39166365151"/>
+            <w:bookmarkEnd w:id="851"/>
             <w:r>
               <w:rPr>
                 <w:rFonts w:ascii="Courier" w:hAnsi="Courier"/>
               </w:rPr>
               <w:t>HTTP/1.1 400 BAD RE</w:t>
             </w:r>
-            <w:bookmarkEnd w:id="861"/>
+            <w:bookmarkEnd w:id="850"/>
             <w:r>
               <w:rPr>
                 <w:rFonts w:ascii="Courier" w:hAnsi="Courier"/>
               </w:rPr>
               <w:t>QUEST Client name is not registered</w:t>
             </w:r>
-            <w:bookmarkStart w:id="863" w:name="__DdeLink__3049_3916636515112"/>
-            <w:bookmarkEnd w:id="863"/>
+            <w:bookmarkStart w:id="852" w:name="__DdeLink__3049_3916636515112"/>
+            <w:bookmarkEnd w:id="852"/>
           </w:p>
         </w:tc>
       </w:tr>
@@ -9376,8 +9906,8 @@
           <w:lang w:eastAsia="ar-SA"/>
         </w:rPr>
       </w:pPr>
-      <w:bookmarkStart w:id="864" w:name="__RefHeading___Toc6455_2181223568"/>
-      <w:bookmarkEnd w:id="864"/>
+      <w:bookmarkStart w:id="853" w:name="__RefHeading___Toc6455_2181223568"/>
+      <w:bookmarkEnd w:id="853"/>
       <w:r>
         <w:rPr>
           <w:lang w:eastAsia="ar-SA"/>
@@ -9414,7 +9944,7 @@
       <w:tblPr>
         <w:tblW w:w="3780" w:type="dxa"/>
         <w:jc w:val="left"/>
-        <w:tblInd w:w="2081" w:type="dxa"/>
+        <w:tblInd w:w="2082" w:type="dxa"/>
         <w:tblBorders>
           <w:top w:val="single" w:sz="2" w:space="0" w:color="000000"/>
           <w:left w:val="single" w:sz="2" w:space="0" w:color="000000"/>
@@ -9423,7 +9953,7 @@
         </w:tblBorders>
         <w:tblCellMar>
           <w:top w:w="55" w:type="dxa"/>
-          <w:left w:w="43" w:type="dxa"/>
+          <w:left w:w="40" w:type="dxa"/>
           <w:bottom w:w="55" w:type="dxa"/>
           <w:right w:w="55" w:type="dxa"/>
         </w:tblCellMar>
@@ -9867,24 +10397,24 @@
               <w:pStyle w:val="Textintable"/>
               <w:rPr/>
             </w:pPr>
-            <w:bookmarkStart w:id="865" w:name="__DdeLink__3049_39166365151114"/>
+            <w:bookmarkStart w:id="854" w:name="__DdeLink__3049_39166365151114"/>
             <w:r>
               <w:rPr>
                 <w:rFonts w:ascii="Courier" w:hAnsi="Courier"/>
               </w:rPr>
               <w:t>HTTP/1.1 400 BAD RE</w:t>
             </w:r>
-            <w:bookmarkEnd w:id="865"/>
+            <w:bookmarkEnd w:id="854"/>
             <w:r>
               <w:rPr>
                 <w:rFonts w:ascii="Courier" w:hAnsi="Courier"/>
               </w:rPr>
               <w:t>QUEST Client name is not registered</w:t>
             </w:r>
-            <w:bookmarkStart w:id="866" w:name="__DdeLink__3049_3916636515"/>
-            <w:bookmarkStart w:id="867" w:name="__DdeLink__3049_39166365151124"/>
-            <w:bookmarkEnd w:id="866"/>
-            <w:bookmarkEnd w:id="867"/>
+            <w:bookmarkStart w:id="855" w:name="__DdeLink__3049_39166365151124"/>
+            <w:bookmarkStart w:id="856" w:name="__DdeLink__3049_3916636515"/>
+            <w:bookmarkEnd w:id="855"/>
+            <w:bookmarkEnd w:id="856"/>
           </w:p>
         </w:tc>
       </w:tr>
@@ -9900,8 +10430,8 @@
           <w:lang w:eastAsia="ar-SA"/>
         </w:rPr>
       </w:pPr>
-      <w:bookmarkStart w:id="868" w:name="__RefHeading___Toc6457_2181223568"/>
-      <w:bookmarkEnd w:id="868"/>
+      <w:bookmarkStart w:id="857" w:name="__RefHeading___Toc6457_2181223568"/>
+      <w:bookmarkEnd w:id="857"/>
       <w:r>
         <w:rPr>
           <w:lang w:eastAsia="ar-SA"/>
@@ -10275,12 +10805,12 @@
               </w:rPr>
               <w:t>HTTP/1.1 400 BAD REQUEST Could not set rectangle for Client   &lt;client&gt;. Not all information provided</w:t>
             </w:r>
-            <w:bookmarkStart w:id="869" w:name="__DdeLink__3049_39166365152"/>
-            <w:bookmarkStart w:id="870" w:name="__DdeLink__3049_391663651511241"/>
-            <w:bookmarkStart w:id="871" w:name="__DdeLink__3049_391663651511141"/>
-            <w:bookmarkEnd w:id="869"/>
-            <w:bookmarkEnd w:id="870"/>
-            <w:bookmarkEnd w:id="871"/>
+            <w:bookmarkStart w:id="858" w:name="__DdeLink__3049_391663651511141"/>
+            <w:bookmarkStart w:id="859" w:name="__DdeLink__3049_391663651511241"/>
+            <w:bookmarkStart w:id="860" w:name="__DdeLink__3049_39166365152"/>
+            <w:bookmarkEnd w:id="858"/>
+            <w:bookmarkEnd w:id="859"/>
+            <w:bookmarkEnd w:id="860"/>
           </w:p>
         </w:tc>
       </w:tr>
@@ -10296,8 +10826,8 @@
           <w:lang w:eastAsia="ar-SA"/>
         </w:rPr>
       </w:pPr>
-      <w:bookmarkStart w:id="872" w:name="__RefHeading___Toc6459_2181223568"/>
-      <w:bookmarkEnd w:id="872"/>
+      <w:bookmarkStart w:id="861" w:name="__RefHeading___Toc6459_2181223568"/>
+      <w:bookmarkEnd w:id="861"/>
       <w:r>
         <w:rPr>
           <w:lang w:eastAsia="ar-SA"/>
@@ -10349,9 +10879,9 @@
       <w:r>
         <w:rPr/>
       </w:r>
-      <w:bookmarkStart w:id="873" w:name="_GoBack"/>
-      <w:bookmarkStart w:id="874" w:name="_GoBack"/>
-      <w:bookmarkEnd w:id="874"/>
+      <w:bookmarkStart w:id="862" w:name="_GoBack"/>
+      <w:bookmarkStart w:id="863" w:name="_GoBack"/>
+      <w:bookmarkEnd w:id="863"/>
     </w:p>
     <w:tbl>
       <w:tblPr>
@@ -10578,22 +11108,22 @@
               <w:pStyle w:val="Textintable"/>
               <w:rPr/>
             </w:pPr>
-            <w:bookmarkStart w:id="875" w:name="__DdeLink__3049_39166365151111"/>
+            <w:bookmarkStart w:id="864" w:name="__DdeLink__3049_39166365151111"/>
             <w:r>
               <w:rPr>
                 <w:rFonts w:ascii="Courier" w:hAnsi="Courier"/>
               </w:rPr>
               <w:t>HTTP/1.1 400 BAD RE</w:t>
             </w:r>
-            <w:bookmarkEnd w:id="875"/>
+            <w:bookmarkEnd w:id="864"/>
             <w:r>
               <w:rPr>
                 <w:rFonts w:ascii="Courier" w:hAnsi="Courier"/>
               </w:rPr>
-              <w:t>QUEST Client name is not registered</w:t>
-            </w:r>
-            <w:bookmarkStart w:id="876" w:name="__DdeLink__3049_39166365151121"/>
-            <w:bookmarkEnd w:id="876"/>
+              <w:t>QUEST Client name is not registere</w:t>
+            </w:r>
+            <w:bookmarkStart w:id="865" w:name="__DdeLink__3049_39166365151121"/>
+            <w:bookmarkEnd w:id="865"/>
           </w:p>
         </w:tc>
       </w:tr>
@@ -10608,7 +11138,7 @@
       </w:r>
     </w:p>
     <w:sectPr>
-      <w:footerReference w:type="default" r:id="rId19"/>
+      <w:footerReference w:type="default" r:id="rId18"/>
       <w:type w:val="nextPage"/>
       <w:pgSz w:w="11906" w:h="16838"/>
       <w:pgMar w:left="1588" w:right="1588" w:header="0" w:top="1361" w:footer="708" w:bottom="1702" w:gutter="0"/>
@@ -10676,7 +11206,7 @@
       <mc:AlternateContent>
         <mc:Choice Requires="wps">
           <w:drawing>
-            <wp:anchor behindDoc="1" distT="0" distB="0" distL="114300" distR="114300" simplePos="0" locked="0" layoutInCell="1" allowOverlap="1" relativeHeight="11" wp14:anchorId="2BF50FF3">
+            <wp:anchor behindDoc="1" distT="0" distB="0" distL="114300" distR="114300" simplePos="0" locked="0" layoutInCell="1" allowOverlap="1" relativeHeight="12" wp14:anchorId="2BF50FF3">
               <wp:simplePos x="0" y="0"/>
               <wp:positionH relativeFrom="column">
                 <wp:posOffset>5257800</wp:posOffset>
@@ -10684,7 +11214,7 @@
               <wp:positionV relativeFrom="paragraph">
                 <wp:posOffset>71755</wp:posOffset>
               </wp:positionV>
-              <wp:extent cx="811530" cy="320675"/>
+              <wp:extent cx="814705" cy="320675"/>
               <wp:effectExtent l="0" t="0" r="0" b="0"/>
               <wp:wrapSquare wrapText="bothSides"/>
               <wp:docPr id="9" name="Tekstvak 29"/>
@@ -10695,7 +11225,7 @@
                     <wps:spPr>
                       <a:xfrm>
                         <a:off x="0" y="0"/>
-                        <a:ext cx="810720" cy="320040"/>
+                        <a:ext cx="813960" cy="320040"/>
                       </a:xfrm>
                       <a:prstGeom prst="rect">
                         <a:avLst/>
@@ -10739,7 +11269,7 @@
                           </w:r>
                           <w:r>
                             <w:rPr/>
-                            <w:t>10</w:t>
+                            <w:t>11</w:t>
                           </w:r>
                           <w:r>
                             <w:rPr/>
@@ -10787,7 +11317,7 @@
                               <w:sz w:val="18"/>
                               <w:szCs w:val="18"/>
                             </w:rPr>
-                            <w:t>10</w:t>
+                            <w:t>11</w:t>
                           </w:r>
                           <w:r>
                             <w:rPr>
@@ -10811,7 +11341,7 @@
         </mc:Choice>
         <mc:Fallback>
           <w:pict>
-            <v:rect id="shape_0" ID="Tekstvak 29" stroked="f" style="position:absolute;margin-left:414pt;margin-top:5.65pt;width:63.8pt;height:25.15pt" wp14:anchorId="2BF50FF3">
+            <v:rect id="shape_0" ID="Tekstvak 29" stroked="f" style="position:absolute;margin-left:414pt;margin-top:5.65pt;width:64.05pt;height:25.15pt" wp14:anchorId="2BF50FF3">
               <w10:wrap type="square"/>
               <v:fill o:detectmouseclick="t" on="false"/>
               <v:stroke color="#3465a4" joinstyle="round" endcap="flat"/>
@@ -10843,7 +11373,7 @@
                     </w:r>
                     <w:r>
                       <w:rPr/>
-                      <w:t>10</w:t>
+                      <w:t>11</w:t>
                     </w:r>
                     <w:r>
                       <w:rPr/>
@@ -10891,7 +11421,7 @@
                         <w:sz w:val="18"/>
                         <w:szCs w:val="18"/>
                       </w:rPr>
-                      <w:t>10</w:t>
+                      <w:t>11</w:t>
                     </w:r>
                     <w:r>
                       <w:rPr>
@@ -10910,7 +11440,7 @@
       <mc:AlternateContent>
         <mc:Choice Requires="wps">
           <w:drawing>
-            <wp:anchor behindDoc="1" distT="0" distB="0" distL="114300" distR="114300" simplePos="0" locked="0" layoutInCell="1" allowOverlap="1" relativeHeight="21" wp14:anchorId="6A2966FC">
+            <wp:anchor behindDoc="1" distT="0" distB="0" distL="114300" distR="114300" simplePos="0" locked="0" layoutInCell="1" allowOverlap="1" relativeHeight="23" wp14:anchorId="6A2966FC">
               <wp:simplePos x="0" y="0"/>
               <wp:positionH relativeFrom="column">
                 <wp:posOffset>1714500</wp:posOffset>
@@ -10918,7 +11448,7 @@
               <wp:positionV relativeFrom="paragraph">
                 <wp:posOffset>111125</wp:posOffset>
               </wp:positionV>
-              <wp:extent cx="2983230" cy="468630"/>
+              <wp:extent cx="2986405" cy="471805"/>
               <wp:effectExtent l="0" t="0" r="0" b="0"/>
               <wp:wrapNone/>
               <wp:docPr id="11" name="Tekstvak 30"/>
@@ -10929,7 +11459,7 @@
                     <wps:spPr>
                       <a:xfrm>
                         <a:off x="0" y="0"/>
-                        <a:ext cx="2982600" cy="468000"/>
+                        <a:ext cx="2985840" cy="471240"/>
                       </a:xfrm>
                       <a:prstGeom prst="rect">
                         <a:avLst/>
@@ -11051,7 +11581,7 @@
         </mc:Choice>
         <mc:Fallback>
           <w:pict>
-            <v:rect id="shape_0" ID="Tekstvak 30" stroked="f" style="position:absolute;margin-left:135pt;margin-top:8.75pt;width:234.8pt;height:36.8pt" wp14:anchorId="6A2966FC">
+            <v:rect id="shape_0" ID="Tekstvak 30" stroked="f" style="position:absolute;margin-left:135pt;margin-top:8.75pt;width:235.05pt;height:37.05pt" wp14:anchorId="6A2966FC">
               <w10:wrap type="square"/>
               <v:fill o:detectmouseclick="t" on="false"/>
               <v:stroke color="#3465a4" joinstyle="round" endcap="flat"/>
@@ -14232,6 +14762,393 @@
       <w:lang w:eastAsia="ar-SA"/>
     </w:rPr>
   </w:style>
+  <w:style w:type="character" w:styleId="ListLabel467">
+    <w:name w:val="ListLabel 467"/>
+    <w:qFormat/>
+    <w:rPr>
+      <w:rFonts w:cs="Symbol"/>
+    </w:rPr>
+  </w:style>
+  <w:style w:type="character" w:styleId="ListLabel468">
+    <w:name w:val="ListLabel 468"/>
+    <w:qFormat/>
+    <w:rPr>
+      <w:rFonts w:cs="Courier New"/>
+    </w:rPr>
+  </w:style>
+  <w:style w:type="character" w:styleId="ListLabel469">
+    <w:name w:val="ListLabel 469"/>
+    <w:qFormat/>
+    <w:rPr>
+      <w:rFonts w:cs="Wingdings"/>
+    </w:rPr>
+  </w:style>
+  <w:style w:type="character" w:styleId="ListLabel470">
+    <w:name w:val="ListLabel 470"/>
+    <w:qFormat/>
+    <w:rPr>
+      <w:rFonts w:cs="Symbol"/>
+    </w:rPr>
+  </w:style>
+  <w:style w:type="character" w:styleId="ListLabel471">
+    <w:name w:val="ListLabel 471"/>
+    <w:qFormat/>
+    <w:rPr>
+      <w:rFonts w:cs="Courier New"/>
+    </w:rPr>
+  </w:style>
+  <w:style w:type="character" w:styleId="ListLabel472">
+    <w:name w:val="ListLabel 472"/>
+    <w:qFormat/>
+    <w:rPr>
+      <w:rFonts w:cs="Wingdings"/>
+    </w:rPr>
+  </w:style>
+  <w:style w:type="character" w:styleId="ListLabel473">
+    <w:name w:val="ListLabel 473"/>
+    <w:qFormat/>
+    <w:rPr>
+      <w:rFonts w:cs="Symbol"/>
+    </w:rPr>
+  </w:style>
+  <w:style w:type="character" w:styleId="ListLabel474">
+    <w:name w:val="ListLabel 474"/>
+    <w:qFormat/>
+    <w:rPr>
+      <w:rFonts w:cs="Courier New"/>
+    </w:rPr>
+  </w:style>
+  <w:style w:type="character" w:styleId="ListLabel475">
+    <w:name w:val="ListLabel 475"/>
+    <w:qFormat/>
+    <w:rPr>
+      <w:rFonts w:cs="Wingdings"/>
+    </w:rPr>
+  </w:style>
+  <w:style w:type="character" w:styleId="ListLabel476">
+    <w:name w:val="ListLabel 476"/>
+    <w:qFormat/>
+    <w:rPr/>
+  </w:style>
+  <w:style w:type="character" w:styleId="ListLabel477">
+    <w:name w:val="ListLabel 477"/>
+    <w:qFormat/>
+    <w:rPr>
+      <w:rFonts w:eastAsia="Cambria" w:eastAsiaTheme="minorHAnsi"/>
+      <w:lang w:eastAsia="ja-JP"/>
+    </w:rPr>
+  </w:style>
+  <w:style w:type="character" w:styleId="ListLabel478">
+    <w:name w:val="ListLabel 478"/>
+    <w:qFormat/>
+    <w:rPr>
+      <w:lang w:eastAsia="ar-SA"/>
+    </w:rPr>
+  </w:style>
+  <w:style w:type="character" w:styleId="ListLabel479">
+    <w:name w:val="ListLabel 479"/>
+    <w:qFormat/>
+    <w:rPr>
+      <w:rFonts w:cs="Symbol"/>
+    </w:rPr>
+  </w:style>
+  <w:style w:type="character" w:styleId="ListLabel480">
+    <w:name w:val="ListLabel 480"/>
+    <w:qFormat/>
+    <w:rPr>
+      <w:rFonts w:cs="Courier New"/>
+    </w:rPr>
+  </w:style>
+  <w:style w:type="character" w:styleId="ListLabel481">
+    <w:name w:val="ListLabel 481"/>
+    <w:qFormat/>
+    <w:rPr>
+      <w:rFonts w:cs="Wingdings"/>
+    </w:rPr>
+  </w:style>
+  <w:style w:type="character" w:styleId="ListLabel482">
+    <w:name w:val="ListLabel 482"/>
+    <w:qFormat/>
+    <w:rPr>
+      <w:rFonts w:cs="Symbol"/>
+    </w:rPr>
+  </w:style>
+  <w:style w:type="character" w:styleId="ListLabel483">
+    <w:name w:val="ListLabel 483"/>
+    <w:qFormat/>
+    <w:rPr>
+      <w:rFonts w:cs="Courier New"/>
+    </w:rPr>
+  </w:style>
+  <w:style w:type="character" w:styleId="ListLabel484">
+    <w:name w:val="ListLabel 484"/>
+    <w:qFormat/>
+    <w:rPr>
+      <w:rFonts w:cs="Wingdings"/>
+    </w:rPr>
+  </w:style>
+  <w:style w:type="character" w:styleId="ListLabel485">
+    <w:name w:val="ListLabel 485"/>
+    <w:qFormat/>
+    <w:rPr>
+      <w:rFonts w:cs="Symbol"/>
+    </w:rPr>
+  </w:style>
+  <w:style w:type="character" w:styleId="ListLabel486">
+    <w:name w:val="ListLabel 486"/>
+    <w:qFormat/>
+    <w:rPr>
+      <w:rFonts w:cs="Courier New"/>
+    </w:rPr>
+  </w:style>
+  <w:style w:type="character" w:styleId="ListLabel487">
+    <w:name w:val="ListLabel 487"/>
+    <w:qFormat/>
+    <w:rPr>
+      <w:rFonts w:cs="Wingdings"/>
+    </w:rPr>
+  </w:style>
+  <w:style w:type="character" w:styleId="ListLabel488">
+    <w:name w:val="ListLabel 488"/>
+    <w:qFormat/>
+    <w:rPr/>
+  </w:style>
+  <w:style w:type="character" w:styleId="ListLabel489">
+    <w:name w:val="ListLabel 489"/>
+    <w:qFormat/>
+    <w:rPr>
+      <w:rFonts w:eastAsia="Cambria" w:eastAsiaTheme="minorHAnsi"/>
+      <w:lang w:eastAsia="ja-JP"/>
+    </w:rPr>
+  </w:style>
+  <w:style w:type="character" w:styleId="ListLabel490">
+    <w:name w:val="ListLabel 490"/>
+    <w:qFormat/>
+    <w:rPr>
+      <w:rFonts w:cs="Symbol"/>
+    </w:rPr>
+  </w:style>
+  <w:style w:type="character" w:styleId="ListLabel491">
+    <w:name w:val="ListLabel 491"/>
+    <w:qFormat/>
+    <w:rPr>
+      <w:rFonts w:cs="Courier New"/>
+    </w:rPr>
+  </w:style>
+  <w:style w:type="character" w:styleId="ListLabel492">
+    <w:name w:val="ListLabel 492"/>
+    <w:qFormat/>
+    <w:rPr>
+      <w:rFonts w:cs="Wingdings"/>
+    </w:rPr>
+  </w:style>
+  <w:style w:type="character" w:styleId="ListLabel493">
+    <w:name w:val="ListLabel 493"/>
+    <w:qFormat/>
+    <w:rPr>
+      <w:rFonts w:cs="Symbol"/>
+    </w:rPr>
+  </w:style>
+  <w:style w:type="character" w:styleId="ListLabel494">
+    <w:name w:val="ListLabel 494"/>
+    <w:qFormat/>
+    <w:rPr>
+      <w:rFonts w:cs="Courier New"/>
+    </w:rPr>
+  </w:style>
+  <w:style w:type="character" w:styleId="ListLabel495">
+    <w:name w:val="ListLabel 495"/>
+    <w:qFormat/>
+    <w:rPr>
+      <w:rFonts w:cs="Wingdings"/>
+    </w:rPr>
+  </w:style>
+  <w:style w:type="character" w:styleId="ListLabel496">
+    <w:name w:val="ListLabel 496"/>
+    <w:qFormat/>
+    <w:rPr>
+      <w:rFonts w:cs="Symbol"/>
+    </w:rPr>
+  </w:style>
+  <w:style w:type="character" w:styleId="ListLabel497">
+    <w:name w:val="ListLabel 497"/>
+    <w:qFormat/>
+    <w:rPr>
+      <w:rFonts w:cs="Courier New"/>
+    </w:rPr>
+  </w:style>
+  <w:style w:type="character" w:styleId="ListLabel498">
+    <w:name w:val="ListLabel 498"/>
+    <w:qFormat/>
+    <w:rPr>
+      <w:rFonts w:cs="Wingdings"/>
+    </w:rPr>
+  </w:style>
+  <w:style w:type="character" w:styleId="ListLabel499">
+    <w:name w:val="ListLabel 499"/>
+    <w:qFormat/>
+    <w:rPr/>
+  </w:style>
+  <w:style w:type="character" w:styleId="ListLabel500">
+    <w:name w:val="ListLabel 500"/>
+    <w:qFormat/>
+    <w:rPr>
+      <w:rFonts w:eastAsia="Cambria" w:eastAsiaTheme="minorHAnsi"/>
+      <w:lang w:eastAsia="ja-JP"/>
+    </w:rPr>
+  </w:style>
+  <w:style w:type="character" w:styleId="ListLabel501">
+    <w:name w:val="ListLabel 501"/>
+    <w:qFormat/>
+    <w:rPr>
+      <w:rFonts w:cs="Symbol"/>
+    </w:rPr>
+  </w:style>
+  <w:style w:type="character" w:styleId="ListLabel502">
+    <w:name w:val="ListLabel 502"/>
+    <w:qFormat/>
+    <w:rPr>
+      <w:rFonts w:cs="Courier New"/>
+    </w:rPr>
+  </w:style>
+  <w:style w:type="character" w:styleId="ListLabel503">
+    <w:name w:val="ListLabel 503"/>
+    <w:qFormat/>
+    <w:rPr>
+      <w:rFonts w:cs="Wingdings"/>
+    </w:rPr>
+  </w:style>
+  <w:style w:type="character" w:styleId="ListLabel504">
+    <w:name w:val="ListLabel 504"/>
+    <w:qFormat/>
+    <w:rPr>
+      <w:rFonts w:cs="Symbol"/>
+    </w:rPr>
+  </w:style>
+  <w:style w:type="character" w:styleId="ListLabel505">
+    <w:name w:val="ListLabel 505"/>
+    <w:qFormat/>
+    <w:rPr>
+      <w:rFonts w:cs="Courier New"/>
+    </w:rPr>
+  </w:style>
+  <w:style w:type="character" w:styleId="ListLabel506">
+    <w:name w:val="ListLabel 506"/>
+    <w:qFormat/>
+    <w:rPr>
+      <w:rFonts w:cs="Wingdings"/>
+    </w:rPr>
+  </w:style>
+  <w:style w:type="character" w:styleId="ListLabel507">
+    <w:name w:val="ListLabel 507"/>
+    <w:qFormat/>
+    <w:rPr>
+      <w:rFonts w:cs="Symbol"/>
+    </w:rPr>
+  </w:style>
+  <w:style w:type="character" w:styleId="ListLabel508">
+    <w:name w:val="ListLabel 508"/>
+    <w:qFormat/>
+    <w:rPr>
+      <w:rFonts w:cs="Courier New"/>
+    </w:rPr>
+  </w:style>
+  <w:style w:type="character" w:styleId="ListLabel509">
+    <w:name w:val="ListLabel 509"/>
+    <w:qFormat/>
+    <w:rPr>
+      <w:rFonts w:cs="Wingdings"/>
+    </w:rPr>
+  </w:style>
+  <w:style w:type="character" w:styleId="ListLabel510">
+    <w:name w:val="ListLabel 510"/>
+    <w:qFormat/>
+    <w:rPr/>
+  </w:style>
+  <w:style w:type="character" w:styleId="ListLabel511">
+    <w:name w:val="ListLabel 511"/>
+    <w:qFormat/>
+    <w:rPr>
+      <w:rFonts w:eastAsia="Cambria" w:eastAsiaTheme="minorHAnsi"/>
+      <w:lang w:eastAsia="ja-JP"/>
+    </w:rPr>
+  </w:style>
+  <w:style w:type="character" w:styleId="ListLabel512">
+    <w:name w:val="ListLabel 512"/>
+    <w:qFormat/>
+    <w:rPr>
+      <w:rFonts w:cs="Symbol"/>
+    </w:rPr>
+  </w:style>
+  <w:style w:type="character" w:styleId="ListLabel513">
+    <w:name w:val="ListLabel 513"/>
+    <w:qFormat/>
+    <w:rPr>
+      <w:rFonts w:cs="Courier New"/>
+    </w:rPr>
+  </w:style>
+  <w:style w:type="character" w:styleId="ListLabel514">
+    <w:name w:val="ListLabel 514"/>
+    <w:qFormat/>
+    <w:rPr>
+      <w:rFonts w:cs="Wingdings"/>
+    </w:rPr>
+  </w:style>
+  <w:style w:type="character" w:styleId="ListLabel515">
+    <w:name w:val="ListLabel 515"/>
+    <w:qFormat/>
+    <w:rPr>
+      <w:rFonts w:cs="Symbol"/>
+    </w:rPr>
+  </w:style>
+  <w:style w:type="character" w:styleId="ListLabel516">
+    <w:name w:val="ListLabel 516"/>
+    <w:qFormat/>
+    <w:rPr>
+      <w:rFonts w:cs="Courier New"/>
+    </w:rPr>
+  </w:style>
+  <w:style w:type="character" w:styleId="ListLabel517">
+    <w:name w:val="ListLabel 517"/>
+    <w:qFormat/>
+    <w:rPr>
+      <w:rFonts w:cs="Wingdings"/>
+    </w:rPr>
+  </w:style>
+  <w:style w:type="character" w:styleId="ListLabel518">
+    <w:name w:val="ListLabel 518"/>
+    <w:qFormat/>
+    <w:rPr>
+      <w:rFonts w:cs="Symbol"/>
+    </w:rPr>
+  </w:style>
+  <w:style w:type="character" w:styleId="ListLabel519">
+    <w:name w:val="ListLabel 519"/>
+    <w:qFormat/>
+    <w:rPr>
+      <w:rFonts w:cs="Courier New"/>
+    </w:rPr>
+  </w:style>
+  <w:style w:type="character" w:styleId="ListLabel520">
+    <w:name w:val="ListLabel 520"/>
+    <w:qFormat/>
+    <w:rPr>
+      <w:rFonts w:cs="Wingdings"/>
+    </w:rPr>
+  </w:style>
+  <w:style w:type="character" w:styleId="ListLabel521">
+    <w:name w:val="ListLabel 521"/>
+    <w:qFormat/>
+    <w:rPr/>
+  </w:style>
+  <w:style w:type="character" w:styleId="ListLabel522">
+    <w:name w:val="ListLabel 522"/>
+    <w:qFormat/>
+    <w:rPr>
+      <w:rFonts w:eastAsia="Cambria" w:eastAsiaTheme="minorHAnsi"/>
+      <w:lang w:eastAsia="ja-JP"/>
+    </w:rPr>
+  </w:style>
   <w:style w:type="paragraph" w:styleId="Heading" w:customStyle="1">
     <w:name w:val="Heading"/>
     <w:basedOn w:val="Normal"/>

</xml_diff>